<commit_message>
CHANGES: - Added more details in the "problem description" section
</commit_message>
<xml_diff>
--- a/Descrizione_Generale.docx
+++ b/Descrizione_Generale.docx
@@ -4,7 +4,7 @@
   <w:body>
     <w:p>
       <w:pPr>
-        <w:spacing w:after="0" w:line="259" w:lineRule="auto"/>
+        <w:spacing w:after="0" w:line="240" w:lineRule="auto"/>
         <w:ind w:left="2" w:firstLine="0"/>
         <w:jc w:val="both"/>
         <w:rPr>
@@ -168,7 +168,7 @@
     </w:p>
     <w:p>
       <w:pPr>
-        <w:spacing w:after="0" w:line="259" w:lineRule="auto"/>
+        <w:spacing w:after="0" w:line="240" w:lineRule="auto"/>
         <w:ind w:left="2" w:firstLine="0"/>
         <w:jc w:val="both"/>
         <w:rPr>
@@ -182,7 +182,7 @@
     </w:p>
     <w:p>
       <w:pPr>
-        <w:spacing w:after="0" w:line="259" w:lineRule="auto"/>
+        <w:spacing w:after="0" w:line="240" w:lineRule="auto"/>
         <w:ind w:left="2" w:firstLine="0"/>
         <w:jc w:val="both"/>
         <w:rPr>
@@ -202,7 +202,7 @@
     </w:p>
     <w:p>
       <w:pPr>
-        <w:spacing w:after="0" w:line="259" w:lineRule="auto"/>
+        <w:spacing w:after="0" w:line="240" w:lineRule="auto"/>
         <w:ind w:left="2" w:firstLine="0"/>
         <w:jc w:val="both"/>
         <w:rPr>
@@ -212,19 +212,32 @@
           <w:lang w:val="en-IT"/>
         </w:rPr>
       </w:pPr>
-      <w:r>
+    </w:p>
+    <w:p>
+      <w:pPr>
+        <w:spacing w:after="0" w:line="240" w:lineRule="auto"/>
+        <w:ind w:left="2" w:firstLine="0"/>
+        <w:jc w:val="both"/>
         <w:rPr>
           <w:rFonts w:ascii="CMU Serif Roman" w:hAnsi="CMU Serif Roman"/>
           <w:sz w:val="20"/>
           <w:szCs w:val="20"/>
           <w:lang w:val="en-IT"/>
         </w:rPr>
+      </w:pPr>
+      <w:r>
+        <w:rPr>
+          <w:rFonts w:ascii="CMU Serif Roman" w:hAnsi="CMU Serif Roman"/>
+          <w:sz w:val="20"/>
+          <w:szCs w:val="20"/>
+          <w:lang w:val="en-IT"/>
+        </w:rPr>
         <w:t>Alfredo Mungari</w:t>
       </w:r>
     </w:p>
     <w:p>
       <w:pPr>
-        <w:spacing w:after="0" w:line="259" w:lineRule="auto"/>
+        <w:spacing w:after="0" w:line="240" w:lineRule="auto"/>
         <w:ind w:left="2" w:firstLine="0"/>
         <w:jc w:val="both"/>
         <w:rPr>
@@ -246,7 +259,7 @@
     </w:p>
     <w:p>
       <w:pPr>
-        <w:spacing w:after="0" w:line="259" w:lineRule="auto"/>
+        <w:spacing w:after="0" w:line="240" w:lineRule="auto"/>
         <w:ind w:left="2" w:firstLine="0"/>
         <w:jc w:val="both"/>
         <w:rPr>
@@ -268,7 +281,7 @@
     </w:p>
     <w:p>
       <w:pPr>
-        <w:spacing w:after="0" w:line="259" w:lineRule="auto"/>
+        <w:spacing w:after="0" w:line="240" w:lineRule="auto"/>
         <w:ind w:left="2" w:firstLine="0"/>
         <w:jc w:val="both"/>
         <w:rPr>
@@ -281,7 +294,7 @@
     </w:p>
     <w:p>
       <w:pPr>
-        <w:spacing w:after="0" w:line="259" w:lineRule="auto"/>
+        <w:spacing w:after="0" w:line="240" w:lineRule="auto"/>
         <w:ind w:left="2" w:firstLine="0"/>
         <w:jc w:val="both"/>
         <w:rPr>
@@ -303,7 +316,7 @@
     </w:p>
     <w:p>
       <w:pPr>
-        <w:spacing w:after="0" w:line="259" w:lineRule="auto"/>
+        <w:spacing w:after="0" w:line="240" w:lineRule="auto"/>
         <w:ind w:left="2" w:firstLine="0"/>
         <w:jc w:val="both"/>
         <w:rPr>
@@ -325,7 +338,7 @@
     </w:p>
     <w:p>
       <w:pPr>
-        <w:spacing w:after="0" w:line="259" w:lineRule="auto"/>
+        <w:spacing w:after="0" w:line="240" w:lineRule="auto"/>
         <w:ind w:left="2" w:firstLine="0"/>
         <w:jc w:val="both"/>
         <w:rPr>
@@ -347,7 +360,7 @@
     </w:p>
     <w:p>
       <w:pPr>
-        <w:spacing w:after="0" w:line="259" w:lineRule="auto"/>
+        <w:spacing w:after="0" w:line="240" w:lineRule="auto"/>
         <w:ind w:left="2" w:firstLine="0"/>
         <w:jc w:val="both"/>
         <w:rPr>
@@ -360,7 +373,7 @@
     </w:p>
     <w:p>
       <w:pPr>
-        <w:spacing w:after="0" w:line="259" w:lineRule="auto"/>
+        <w:spacing w:after="0" w:line="240" w:lineRule="auto"/>
         <w:ind w:left="2" w:firstLine="0"/>
         <w:jc w:val="both"/>
         <w:rPr>
@@ -382,7 +395,7 @@
     </w:p>
     <w:p>
       <w:pPr>
-        <w:spacing w:after="0" w:line="259" w:lineRule="auto"/>
+        <w:spacing w:after="0" w:line="240" w:lineRule="auto"/>
         <w:ind w:left="2" w:firstLine="0"/>
         <w:jc w:val="both"/>
         <w:rPr>
@@ -404,7 +417,7 @@
     </w:p>
     <w:p>
       <w:pPr>
-        <w:spacing w:after="0" w:line="259" w:lineRule="auto"/>
+        <w:spacing w:after="0" w:line="240" w:lineRule="auto"/>
         <w:ind w:left="2" w:firstLine="0"/>
         <w:jc w:val="both"/>
         <w:rPr>
@@ -426,7 +439,7 @@
     </w:p>
     <w:p>
       <w:pPr>
-        <w:spacing w:after="0" w:line="259" w:lineRule="auto"/>
+        <w:spacing w:after="0" w:line="240" w:lineRule="auto"/>
         <w:ind w:left="2" w:firstLine="0"/>
         <w:jc w:val="both"/>
         <w:rPr>
@@ -439,7 +452,7 @@
     </w:p>
     <w:p>
       <w:pPr>
-        <w:spacing w:after="0" w:line="259" w:lineRule="auto"/>
+        <w:spacing w:after="0" w:line="240" w:lineRule="auto"/>
         <w:ind w:left="2" w:firstLine="0"/>
         <w:jc w:val="both"/>
         <w:rPr>
@@ -461,7 +474,7 @@
     </w:p>
     <w:p>
       <w:pPr>
-        <w:spacing w:after="0" w:line="259" w:lineRule="auto"/>
+        <w:spacing w:after="0" w:line="240" w:lineRule="auto"/>
         <w:ind w:left="2" w:firstLine="0"/>
         <w:jc w:val="both"/>
         <w:rPr>
@@ -483,7 +496,7 @@
     </w:p>
     <w:p>
       <w:pPr>
-        <w:spacing w:after="0" w:line="259" w:lineRule="auto"/>
+        <w:spacing w:after="0" w:line="240" w:lineRule="auto"/>
         <w:ind w:left="2" w:firstLine="0"/>
         <w:jc w:val="both"/>
         <w:rPr>
@@ -521,6 +534,7 @@
     <w:p>
       <w:pPr>
         <w:pStyle w:val="Heading1"/>
+        <w:spacing w:line="240" w:lineRule="auto"/>
         <w:ind w:left="0" w:firstLine="0"/>
         <w:jc w:val="both"/>
         <w:rPr>
@@ -551,9 +565,10 @@
         <w:t xml:space="preserve">Problema </w:t>
       </w:r>
     </w:p>
-    <w:p>
-      <w:pPr>
-        <w:spacing w:after="0" w:line="259" w:lineRule="auto"/>
+    <w:p/>
+    <w:p>
+      <w:pPr>
+        <w:spacing w:after="0" w:line="240" w:lineRule="auto"/>
         <w:jc w:val="both"/>
         <w:rPr>
           <w:rFonts w:ascii="CMU Serif Roman" w:hAnsi="CMU Serif Roman"/>
@@ -591,20 +606,60 @@
           <w:sz w:val="20"/>
           <w:szCs w:val="20"/>
         </w:rPr>
-        <w:t xml:space="preserve"> su gomma</w:t>
-      </w:r>
-      <w:r>
-        <w:rPr>
-          <w:rFonts w:ascii="CMU Serif Roman" w:hAnsi="CMU Serif Roman"/>
-          <w:sz w:val="20"/>
-          <w:szCs w:val="20"/>
-        </w:rPr>
-        <w:t xml:space="preserve"> richiede un sistema Software per la gestione di tutte le attività connesse alla gestione degli impiegati, dei mezzi e del relativo deposito e la comunicazione dei servizi al cittadino. </w:t>
-      </w:r>
-    </w:p>
-    <w:p>
-      <w:pPr>
-        <w:spacing w:after="0" w:line="259" w:lineRule="auto"/>
+        <w:t xml:space="preserve"> </w:t>
+      </w:r>
+      <w:r>
+        <w:rPr>
+          <w:rFonts w:ascii="CMU Serif Roman" w:hAnsi="CMU Serif Roman"/>
+          <w:sz w:val="20"/>
+          <w:szCs w:val="20"/>
+        </w:rPr>
+        <w:t>che dispone di mezzi di trasporto su</w:t>
+      </w:r>
+      <w:r>
+        <w:rPr>
+          <w:rFonts w:ascii="CMU Serif Roman" w:hAnsi="CMU Serif Roman"/>
+          <w:sz w:val="20"/>
+          <w:szCs w:val="20"/>
+        </w:rPr>
+        <w:t xml:space="preserve"> gomma</w:t>
+      </w:r>
+      <w:r>
+        <w:rPr>
+          <w:rFonts w:ascii="CMU Serif Roman" w:hAnsi="CMU Serif Roman"/>
+          <w:sz w:val="20"/>
+          <w:szCs w:val="20"/>
+        </w:rPr>
+        <w:t>,</w:t>
+      </w:r>
+      <w:r>
+        <w:rPr>
+          <w:rFonts w:ascii="CMU Serif Roman" w:hAnsi="CMU Serif Roman"/>
+          <w:sz w:val="20"/>
+          <w:szCs w:val="20"/>
+        </w:rPr>
+        <w:t xml:space="preserve"> richiede un sistema </w:t>
+      </w:r>
+      <w:r>
+        <w:rPr>
+          <w:rFonts w:ascii="CMU Serif Roman" w:hAnsi="CMU Serif Roman"/>
+          <w:sz w:val="20"/>
+          <w:szCs w:val="20"/>
+        </w:rPr>
+        <w:t>s</w:t>
+      </w:r>
+      <w:r>
+        <w:rPr>
+          <w:rFonts w:ascii="CMU Serif Roman" w:hAnsi="CMU Serif Roman"/>
+          <w:sz w:val="20"/>
+          <w:szCs w:val="20"/>
+        </w:rPr>
+        <w:t xml:space="preserve">oftware per la gestione di tutte le attività connesse alla gestione degli impiegati, dei mezzi e del relativo deposito e la comunicazione dei servizi al cittadino. </w:t>
+      </w:r>
+    </w:p>
+    <w:p>
+      <w:pPr>
+        <w:spacing w:after="0" w:line="240" w:lineRule="auto"/>
         <w:jc w:val="both"/>
         <w:rPr>
           <w:rFonts w:ascii="CMU Serif Roman" w:hAnsi="CMU Serif Roman"/>
@@ -732,10 +787,130 @@
         </w:rPr>
         <w:t>impiegato.</w:t>
       </w:r>
-    </w:p>
-    <w:p>
-      <w:pPr>
-        <w:spacing w:after="0" w:line="259" w:lineRule="auto"/>
+      <w:r>
+        <w:rPr>
+          <w:rFonts w:ascii="CMU Serif Roman" w:hAnsi="CMU Serif Roman"/>
+          <w:sz w:val="20"/>
+          <w:szCs w:val="20"/>
+        </w:rPr>
+        <w:t xml:space="preserve"> All’interno del sistema dovranno essere presenti</w:t>
+      </w:r>
+      <w:r>
+        <w:rPr>
+          <w:rFonts w:ascii="CMU Serif Roman" w:hAnsi="CMU Serif Roman"/>
+          <w:sz w:val="20"/>
+          <w:szCs w:val="20"/>
+        </w:rPr>
+        <w:t>,</w:t>
+      </w:r>
+      <w:r>
+        <w:rPr>
+          <w:rFonts w:ascii="CMU Serif Roman" w:hAnsi="CMU Serif Roman"/>
+          <w:sz w:val="20"/>
+          <w:szCs w:val="20"/>
+        </w:rPr>
+        <w:t xml:space="preserve"> oltre a</w:t>
+      </w:r>
+      <w:r>
+        <w:rPr>
+          <w:rFonts w:ascii="CMU Serif Roman" w:hAnsi="CMU Serif Roman"/>
+          <w:sz w:val="20"/>
+          <w:szCs w:val="20"/>
+        </w:rPr>
+        <w:t>lle</w:t>
+      </w:r>
+      <w:r>
+        <w:rPr>
+          <w:rFonts w:ascii="CMU Serif Roman" w:hAnsi="CMU Serif Roman"/>
+          <w:sz w:val="20"/>
+          <w:szCs w:val="20"/>
+        </w:rPr>
+        <w:t xml:space="preserve"> informazioni relativ</w:t>
+      </w:r>
+      <w:r>
+        <w:rPr>
+          <w:rFonts w:ascii="CMU Serif Roman" w:hAnsi="CMU Serif Roman"/>
+          <w:sz w:val="20"/>
+          <w:szCs w:val="20"/>
+        </w:rPr>
+        <w:t>e</w:t>
+      </w:r>
+      <w:r>
+        <w:rPr>
+          <w:rFonts w:ascii="CMU Serif Roman" w:hAnsi="CMU Serif Roman"/>
+          <w:sz w:val="20"/>
+          <w:szCs w:val="20"/>
+        </w:rPr>
+        <w:t xml:space="preserve"> a mezzi di trasporto utilizzati, relativi autisti</w:t>
+      </w:r>
+      <w:r>
+        <w:rPr>
+          <w:rFonts w:ascii="CMU Serif Roman" w:hAnsi="CMU Serif Roman"/>
+          <w:sz w:val="20"/>
+          <w:szCs w:val="20"/>
+        </w:rPr>
+        <w:t xml:space="preserve"> e</w:t>
+      </w:r>
+      <w:r>
+        <w:rPr>
+          <w:rFonts w:ascii="CMU Serif Roman" w:hAnsi="CMU Serif Roman"/>
+          <w:sz w:val="20"/>
+          <w:szCs w:val="20"/>
+        </w:rPr>
+        <w:t xml:space="preserve"> turni</w:t>
+      </w:r>
+      <w:r>
+        <w:rPr>
+          <w:rFonts w:ascii="CMU Serif Roman" w:hAnsi="CMU Serif Roman"/>
+          <w:sz w:val="20"/>
+          <w:szCs w:val="20"/>
+        </w:rPr>
+        <w:t>,</w:t>
+      </w:r>
+      <w:r>
+        <w:rPr>
+          <w:rFonts w:ascii="CMU Serif Roman" w:hAnsi="CMU Serif Roman"/>
+          <w:sz w:val="20"/>
+          <w:szCs w:val="20"/>
+        </w:rPr>
+        <w:t xml:space="preserve"> anche le informazioni relative ai mezzi di trasporto attualmente guasti e</w:t>
+      </w:r>
+      <w:r>
+        <w:rPr>
+          <w:rFonts w:ascii="CMU Serif Roman" w:hAnsi="CMU Serif Roman"/>
+          <w:sz w:val="20"/>
+          <w:szCs w:val="20"/>
+        </w:rPr>
+        <w:t xml:space="preserve"> quelle relative</w:t>
+      </w:r>
+      <w:r>
+        <w:rPr>
+          <w:rFonts w:ascii="CMU Serif Roman" w:hAnsi="CMU Serif Roman"/>
+          <w:sz w:val="20"/>
+          <w:szCs w:val="20"/>
+        </w:rPr>
+        <w:t xml:space="preserve"> </w:t>
+      </w:r>
+      <w:r>
+        <w:rPr>
+          <w:rFonts w:ascii="CMU Serif Roman" w:hAnsi="CMU Serif Roman"/>
+          <w:sz w:val="20"/>
+          <w:szCs w:val="20"/>
+        </w:rPr>
+        <w:t xml:space="preserve">ai mezzi di trasporto </w:t>
+      </w:r>
+      <w:r>
+        <w:rPr>
+          <w:rFonts w:ascii="CMU Serif Roman" w:hAnsi="CMU Serif Roman"/>
+          <w:sz w:val="20"/>
+          <w:szCs w:val="20"/>
+        </w:rPr>
+        <w:t>disponibili.</w:t>
+      </w:r>
+    </w:p>
+    <w:p>
+      <w:pPr>
+        <w:spacing w:after="0" w:line="240" w:lineRule="auto"/>
         <w:ind w:left="720" w:firstLine="0"/>
         <w:jc w:val="both"/>
         <w:rPr>
@@ -747,7 +922,7 @@
     </w:p>
     <w:p>
       <w:pPr>
-        <w:spacing w:after="0" w:line="259" w:lineRule="auto"/>
+        <w:spacing w:after="0" w:line="240" w:lineRule="auto"/>
         <w:jc w:val="both"/>
         <w:rPr>
           <w:rFonts w:ascii="CMU Serif Roman" w:hAnsi="CMU Serif Roman"/>
@@ -878,7 +1053,7 @@
     </w:p>
     <w:p>
       <w:pPr>
-        <w:spacing w:after="0" w:line="259" w:lineRule="auto"/>
+        <w:spacing w:after="0" w:line="240" w:lineRule="auto"/>
         <w:ind w:left="720" w:firstLine="0"/>
         <w:jc w:val="both"/>
         <w:rPr>
@@ -890,21 +1065,53 @@
     </w:p>
     <w:p>
       <w:pPr>
-        <w:spacing w:after="0" w:line="259" w:lineRule="auto"/>
-        <w:jc w:val="both"/>
-        <w:rPr>
-          <w:rFonts w:ascii="CMU Serif Roman" w:hAnsi="CMU Serif Roman"/>
-          <w:sz w:val="20"/>
-          <w:szCs w:val="20"/>
-        </w:rPr>
-      </w:pPr>
-      <w:r>
-        <w:rPr>
-          <w:rFonts w:ascii="CMU Serif Roman" w:hAnsi="CMU Serif Roman"/>
-          <w:sz w:val="20"/>
-          <w:szCs w:val="20"/>
-        </w:rPr>
-        <w:t>Il sistema deve fornire anche supporto ai cittadini per il reperimento di tutte le informazioni relative alle corse ed ai percorsi. Tra i servizi offerti ai cittadini si deve prevedere un sistema di ricerca per ogni linea del percorso effettuato tra due capolinea e un sistema di ricerca della linea che parte da un punto ed arriva ad un altro punto.</w:t>
+        <w:spacing w:after="0" w:line="240" w:lineRule="auto"/>
+        <w:jc w:val="both"/>
+        <w:rPr>
+          <w:rFonts w:ascii="CMU Serif Roman" w:hAnsi="CMU Serif Roman"/>
+          <w:sz w:val="20"/>
+          <w:szCs w:val="20"/>
+        </w:rPr>
+      </w:pPr>
+      <w:r>
+        <w:rPr>
+          <w:rFonts w:ascii="CMU Serif Roman" w:hAnsi="CMU Serif Roman"/>
+          <w:sz w:val="20"/>
+          <w:szCs w:val="20"/>
+        </w:rPr>
+        <w:t>Il sistema deve fornire anche supporto ai cittadini per il reperimento di tutte le informazioni relative alle corse</w:t>
+      </w:r>
+      <w:r>
+        <w:rPr>
+          <w:rFonts w:ascii="CMU Serif Roman" w:hAnsi="CMU Serif Roman"/>
+          <w:sz w:val="20"/>
+          <w:szCs w:val="20"/>
+        </w:rPr>
+        <w:t>,</w:t>
+      </w:r>
+      <w:r>
+        <w:rPr>
+          <w:rFonts w:ascii="CMU Serif Roman" w:hAnsi="CMU Serif Roman"/>
+          <w:sz w:val="20"/>
+          <w:szCs w:val="20"/>
+        </w:rPr>
+        <w:t xml:space="preserve"> ai percorsi</w:t>
+      </w:r>
+      <w:r>
+        <w:rPr>
+          <w:rFonts w:ascii="CMU Serif Roman" w:hAnsi="CMU Serif Roman"/>
+          <w:sz w:val="20"/>
+          <w:szCs w:val="20"/>
+        </w:rPr>
+        <w:t>, alle fermate, agli orari seguiti</w:t>
+      </w:r>
+      <w:r>
+        <w:rPr>
+          <w:rFonts w:ascii="CMU Serif Roman" w:hAnsi="CMU Serif Roman"/>
+          <w:sz w:val="20"/>
+          <w:szCs w:val="20"/>
+        </w:rPr>
+        <w:t>. Tra i servizi offerti ai cittadini si deve prevedere un sistema di ricerca per ogni linea del percorso effettuato tra due capolinea e un sistema di ricerca della linea che parte da un punto ed arriva ad un altro punto.</w:t>
       </w:r>
       <w:r>
         <w:rPr>
@@ -913,6 +1120,588 @@
           <w:szCs w:val="20"/>
         </w:rPr>
         <w:t xml:space="preserve"> </w:t>
+      </w:r>
+    </w:p>
+    <w:p>
+      <w:pPr>
+        <w:spacing w:after="0" w:line="240" w:lineRule="auto"/>
+        <w:jc w:val="both"/>
+        <w:rPr>
+          <w:rFonts w:ascii="CMU Serif Roman" w:hAnsi="CMU Serif Roman"/>
+          <w:sz w:val="20"/>
+          <w:szCs w:val="20"/>
+        </w:rPr>
+      </w:pPr>
+    </w:p>
+    <w:p>
+      <w:pPr>
+        <w:spacing w:after="0" w:line="240" w:lineRule="auto"/>
+        <w:jc w:val="both"/>
+        <w:rPr>
+          <w:rFonts w:ascii="CMU Serif Roman" w:hAnsi="CMU Serif Roman"/>
+          <w:sz w:val="20"/>
+          <w:szCs w:val="20"/>
+        </w:rPr>
+      </w:pPr>
+      <w:r>
+        <w:rPr>
+          <w:rFonts w:ascii="CMU Serif Roman" w:hAnsi="CMU Serif Roman"/>
+          <w:sz w:val="20"/>
+          <w:szCs w:val="20"/>
+        </w:rPr>
+        <w:t xml:space="preserve">L’azienda dispone di mezzi di trasporto alquanto innovativi e in quanto tali, sono dotati di un modulo GPS per la geolocalizzazione di ogni singolo mezzo. Il sistema software deve essere in grado di sfruttare questa tecnologia al fine di condividere </w:t>
+      </w:r>
+      <w:r>
+        <w:rPr>
+          <w:rFonts w:ascii="CMU Serif Roman" w:hAnsi="CMU Serif Roman"/>
+          <w:sz w:val="20"/>
+          <w:szCs w:val="20"/>
+        </w:rPr>
+        <w:t xml:space="preserve">in tempo </w:t>
+      </w:r>
+      <w:r>
+        <w:rPr>
+          <w:rFonts w:ascii="CMU Serif Roman" w:hAnsi="CMU Serif Roman"/>
+          <w:sz w:val="20"/>
+          <w:szCs w:val="20"/>
+        </w:rPr>
+        <w:t xml:space="preserve">reale, le posizioni </w:t>
+      </w:r>
+      <w:r>
+        <w:rPr>
+          <w:rFonts w:ascii="CMU Serif Roman" w:hAnsi="CMU Serif Roman"/>
+          <w:sz w:val="20"/>
+          <w:szCs w:val="20"/>
+        </w:rPr>
+        <w:t xml:space="preserve">di tutti i tuoi </w:t>
+      </w:r>
+      <w:r>
+        <w:rPr>
+          <w:rFonts w:ascii="CMU Serif Roman" w:hAnsi="CMU Serif Roman"/>
+          <w:sz w:val="20"/>
+          <w:szCs w:val="20"/>
+        </w:rPr>
+        <w:t>mezzi</w:t>
+      </w:r>
+      <w:r>
+        <w:rPr>
+          <w:rFonts w:ascii="CMU Serif Roman" w:hAnsi="CMU Serif Roman"/>
+          <w:sz w:val="20"/>
+          <w:szCs w:val="20"/>
+        </w:rPr>
+        <w:t>. La posizione non è sfruttata solo internamente dall’azienda di trasporto urbano al fine di gestire e migliorare il servizio, ma anche al fine di fornire un servizio all’utenza che sarà in grado di tracciare i mezzi ai quali è interessata, valutare percorsi, eventuali ritardi, e così via.</w:t>
+      </w:r>
+      <w:r>
+        <w:rPr>
+          <w:rFonts w:ascii="CMU Serif Roman" w:hAnsi="CMU Serif Roman"/>
+          <w:sz w:val="20"/>
+          <w:szCs w:val="20"/>
+        </w:rPr>
+        <w:t xml:space="preserve"> </w:t>
+      </w:r>
+    </w:p>
+    <w:p>
+      <w:pPr>
+        <w:spacing w:after="0" w:line="240" w:lineRule="auto"/>
+        <w:jc w:val="both"/>
+        <w:rPr>
+          <w:rFonts w:ascii="CMU Serif Roman" w:hAnsi="CMU Serif Roman"/>
+          <w:sz w:val="20"/>
+          <w:szCs w:val="20"/>
+        </w:rPr>
+      </w:pPr>
+    </w:p>
+    <w:p>
+      <w:pPr>
+        <w:spacing w:after="0" w:line="240" w:lineRule="auto"/>
+        <w:jc w:val="both"/>
+        <w:rPr>
+          <w:rFonts w:ascii="CMU Serif Roman" w:hAnsi="CMU Serif Roman"/>
+          <w:sz w:val="20"/>
+          <w:szCs w:val="20"/>
+        </w:rPr>
+      </w:pPr>
+      <w:r>
+        <w:rPr>
+          <w:rFonts w:ascii="CMU Serif Roman" w:hAnsi="CMU Serif Roman"/>
+          <w:sz w:val="20"/>
+          <w:szCs w:val="20"/>
+        </w:rPr>
+        <w:t>In quest’ottica, l’utente può visionare quelle che sono le varie opzioni, qualora dovessero essere disponibili, per raggiungere un determinato punto di destinazione a partire da un determinato punto di partenza. Supponendo che dovessero essere disponibili più percorsi, l’utente può ordinarli in base a differenti metriche: percorso più breve</w:t>
+      </w:r>
+      <w:r>
+        <w:rPr>
+          <w:rFonts w:ascii="CMU Serif Roman" w:hAnsi="CMU Serif Roman"/>
+          <w:sz w:val="20"/>
+          <w:szCs w:val="20"/>
+        </w:rPr>
+        <w:t xml:space="preserve"> in termini di distanze</w:t>
+      </w:r>
+      <w:r>
+        <w:rPr>
+          <w:rFonts w:ascii="CMU Serif Roman" w:hAnsi="CMU Serif Roman"/>
+          <w:sz w:val="20"/>
+          <w:szCs w:val="20"/>
+        </w:rPr>
+        <w:t>,</w:t>
+      </w:r>
+      <w:r>
+        <w:rPr>
+          <w:rFonts w:ascii="CMU Serif Roman" w:hAnsi="CMU Serif Roman"/>
+          <w:sz w:val="20"/>
+          <w:szCs w:val="20"/>
+        </w:rPr>
+        <w:t xml:space="preserve"> percorso più breve in termini di tempo,</w:t>
+      </w:r>
+      <w:r>
+        <w:rPr>
+          <w:rFonts w:ascii="CMU Serif Roman" w:hAnsi="CMU Serif Roman"/>
+          <w:sz w:val="20"/>
+          <w:szCs w:val="20"/>
+        </w:rPr>
+        <w:t xml:space="preserve"> percorso meno trafficato, percorso meno costoso, mezzo di trasporto che offre i migliori servizi di bordo e così via.</w:t>
+      </w:r>
+      <w:r>
+        <w:rPr>
+          <w:rFonts w:ascii="CMU Serif Roman" w:hAnsi="CMU Serif Roman"/>
+          <w:sz w:val="20"/>
+          <w:szCs w:val="20"/>
+        </w:rPr>
+        <w:t xml:space="preserve"> A tal proposito si fa notare che, il percorso più breve in termini di distanze non implica che sia anche il percorso più breve in termini di tempo, né il viceversa.</w:t>
+      </w:r>
+      <w:r>
+        <w:rPr>
+          <w:rFonts w:ascii="CMU Serif Roman" w:hAnsi="CMU Serif Roman"/>
+          <w:sz w:val="20"/>
+          <w:szCs w:val="20"/>
+        </w:rPr>
+        <w:t xml:space="preserve"> Inoltre, i percorsi e le loro caratteristiche possono variare dinamicamente in base alle condizioni del traffico, condizioni meteorologiche, guasti improvvisi al mezzo, interruzioni improvvise della viabilità e così via.</w:t>
+      </w:r>
+    </w:p>
+    <w:p>
+      <w:pPr>
+        <w:spacing w:after="0" w:line="240" w:lineRule="auto"/>
+        <w:jc w:val="both"/>
+        <w:rPr>
+          <w:rFonts w:ascii="CMU Serif Roman" w:hAnsi="CMU Serif Roman"/>
+          <w:sz w:val="20"/>
+          <w:szCs w:val="20"/>
+        </w:rPr>
+      </w:pPr>
+    </w:p>
+    <w:p>
+      <w:pPr>
+        <w:spacing w:after="0" w:line="240" w:lineRule="auto"/>
+        <w:jc w:val="both"/>
+        <w:rPr>
+          <w:rFonts w:ascii="CMU Serif Roman" w:hAnsi="CMU Serif Roman"/>
+          <w:sz w:val="20"/>
+          <w:szCs w:val="20"/>
+        </w:rPr>
+      </w:pPr>
+      <w:r>
+        <w:rPr>
+          <w:rFonts w:ascii="CMU Serif Roman" w:hAnsi="CMU Serif Roman"/>
+          <w:sz w:val="20"/>
+          <w:szCs w:val="20"/>
+        </w:rPr>
+        <w:t>L’azienda di trasporto, al fine di migliorare l’appetibilità del servizio offerto all’utenza, ha dotato alcuni dei suoi mezzi di servizio Wi-Fi, servizio climatizzazione</w:t>
+      </w:r>
+      <w:r>
+        <w:rPr>
+          <w:rFonts w:ascii="CMU Serif Roman" w:hAnsi="CMU Serif Roman"/>
+          <w:sz w:val="20"/>
+          <w:szCs w:val="20"/>
+        </w:rPr>
+        <w:t xml:space="preserve"> e </w:t>
+      </w:r>
+      <w:r>
+        <w:rPr>
+          <w:rFonts w:ascii="CMU Serif Roman" w:hAnsi="CMU Serif Roman"/>
+          <w:sz w:val="20"/>
+          <w:szCs w:val="20"/>
+        </w:rPr>
+        <w:t xml:space="preserve">servizio </w:t>
+      </w:r>
+      <w:r>
+        <w:rPr>
+          <w:rFonts w:ascii="CMU Serif Roman" w:hAnsi="CMU Serif Roman"/>
+          <w:sz w:val="20"/>
+          <w:szCs w:val="20"/>
+        </w:rPr>
+        <w:t xml:space="preserve">spuntino. </w:t>
+      </w:r>
+      <w:r>
+        <w:rPr>
+          <w:rFonts w:ascii="CMU Serif Roman" w:hAnsi="CMU Serif Roman"/>
+          <w:sz w:val="20"/>
+          <w:szCs w:val="20"/>
+        </w:rPr>
+        <w:t>La prenotazione di una corsa con un mezzo del genere</w:t>
+      </w:r>
+      <w:r>
+        <w:rPr>
+          <w:rFonts w:ascii="CMU Serif Roman" w:hAnsi="CMU Serif Roman"/>
+          <w:sz w:val="20"/>
+          <w:szCs w:val="20"/>
+        </w:rPr>
+        <w:t xml:space="preserve"> comporta l’acquisto di un biglietto o abbonamento dal costo maggiorato da parte dell’utente.</w:t>
+      </w:r>
+      <w:r>
+        <w:rPr>
+          <w:rFonts w:ascii="CMU Serif Roman" w:hAnsi="CMU Serif Roman"/>
+          <w:sz w:val="20"/>
+          <w:szCs w:val="20"/>
+        </w:rPr>
+        <w:t xml:space="preserve"> </w:t>
+      </w:r>
+    </w:p>
+    <w:p>
+      <w:pPr>
+        <w:spacing w:after="0" w:line="240" w:lineRule="auto"/>
+        <w:jc w:val="both"/>
+        <w:rPr>
+          <w:rFonts w:ascii="CMU Serif Roman" w:hAnsi="CMU Serif Roman"/>
+          <w:sz w:val="20"/>
+          <w:szCs w:val="20"/>
+        </w:rPr>
+      </w:pPr>
+    </w:p>
+    <w:p>
+      <w:pPr>
+        <w:spacing w:after="0" w:line="240" w:lineRule="auto"/>
+        <w:jc w:val="both"/>
+        <w:rPr>
+          <w:rFonts w:ascii="CMU Serif Roman" w:hAnsi="CMU Serif Roman"/>
+          <w:sz w:val="20"/>
+          <w:szCs w:val="20"/>
+        </w:rPr>
+      </w:pPr>
+      <w:r>
+        <w:rPr>
+          <w:rFonts w:ascii="CMU Serif Roman" w:hAnsi="CMU Serif Roman"/>
+          <w:sz w:val="20"/>
+          <w:szCs w:val="20"/>
+        </w:rPr>
+        <w:t xml:space="preserve">L’utente generico, tramite il software richiesto, è in grado di visionare biglietti, abbonamenti e </w:t>
+      </w:r>
+      <w:r>
+        <w:rPr>
+          <w:rFonts w:ascii="CMU Serif Roman" w:hAnsi="CMU Serif Roman"/>
+          <w:sz w:val="20"/>
+          <w:szCs w:val="20"/>
+        </w:rPr>
+        <w:t>altri eventuali titoli</w:t>
+      </w:r>
+      <w:r>
+        <w:rPr>
+          <w:rFonts w:ascii="CMU Serif Roman" w:hAnsi="CMU Serif Roman"/>
+          <w:sz w:val="20"/>
+          <w:szCs w:val="20"/>
+        </w:rPr>
+        <w:t xml:space="preserve"> di viaggio messi a disposizione dall’azienda, di effettuarne l’acquisto</w:t>
+      </w:r>
+      <w:r>
+        <w:rPr>
+          <w:rFonts w:ascii="CMU Serif Roman" w:hAnsi="CMU Serif Roman"/>
+          <w:sz w:val="20"/>
+          <w:szCs w:val="20"/>
+        </w:rPr>
+        <w:t xml:space="preserve"> e il rinnovo. Gli abbonamenti possono essere di varie </w:t>
+      </w:r>
+      <w:r>
+        <w:rPr>
+          <w:rFonts w:ascii="CMU Serif Roman" w:hAnsi="CMU Serif Roman"/>
+          <w:sz w:val="20"/>
+          <w:szCs w:val="20"/>
+        </w:rPr>
+        <w:t>tipologie,</w:t>
+      </w:r>
+      <w:r>
+        <w:rPr>
+          <w:rFonts w:ascii="CMU Serif Roman" w:hAnsi="CMU Serif Roman"/>
+          <w:sz w:val="20"/>
+          <w:szCs w:val="20"/>
+        </w:rPr>
+        <w:t xml:space="preserve"> tra cui</w:t>
+      </w:r>
+      <w:r>
+        <w:rPr>
+          <w:rFonts w:ascii="CMU Serif Roman" w:hAnsi="CMU Serif Roman"/>
+          <w:sz w:val="20"/>
+          <w:szCs w:val="20"/>
+        </w:rPr>
+        <w:t xml:space="preserve"> abbonamento</w:t>
+      </w:r>
+      <w:r>
+        <w:rPr>
+          <w:rFonts w:ascii="CMU Serif Roman" w:hAnsi="CMU Serif Roman"/>
+          <w:sz w:val="20"/>
+          <w:szCs w:val="20"/>
+        </w:rPr>
+        <w:t xml:space="preserve"> student</w:t>
+      </w:r>
+      <w:r>
+        <w:rPr>
+          <w:rFonts w:ascii="CMU Serif Roman" w:hAnsi="CMU Serif Roman"/>
+          <w:sz w:val="20"/>
+          <w:szCs w:val="20"/>
+        </w:rPr>
+        <w:t>e</w:t>
+      </w:r>
+      <w:r>
+        <w:rPr>
+          <w:rFonts w:ascii="CMU Serif Roman" w:hAnsi="CMU Serif Roman"/>
+          <w:sz w:val="20"/>
+          <w:szCs w:val="20"/>
+        </w:rPr>
+        <w:t xml:space="preserve">, </w:t>
+      </w:r>
+      <w:r>
+        <w:rPr>
+          <w:rFonts w:ascii="CMU Serif Roman" w:hAnsi="CMU Serif Roman"/>
+          <w:sz w:val="20"/>
+          <w:szCs w:val="20"/>
+        </w:rPr>
+        <w:t xml:space="preserve">abbonamento </w:t>
+      </w:r>
+      <w:r>
+        <w:rPr>
+          <w:rFonts w:ascii="CMU Serif Roman" w:hAnsi="CMU Serif Roman"/>
+          <w:sz w:val="20"/>
+          <w:szCs w:val="20"/>
+        </w:rPr>
+        <w:t xml:space="preserve">over-65, </w:t>
+      </w:r>
+      <w:r>
+        <w:rPr>
+          <w:rFonts w:ascii="CMU Serif Roman" w:hAnsi="CMU Serif Roman"/>
+          <w:sz w:val="20"/>
+          <w:szCs w:val="20"/>
+        </w:rPr>
+        <w:t xml:space="preserve">abbonamento </w:t>
+      </w:r>
+      <w:r>
+        <w:rPr>
+          <w:rFonts w:ascii="CMU Serif Roman" w:hAnsi="CMU Serif Roman"/>
+          <w:sz w:val="20"/>
+          <w:szCs w:val="20"/>
+        </w:rPr>
+        <w:t>ridotto.</w:t>
+      </w:r>
+      <w:r>
+        <w:rPr>
+          <w:rFonts w:ascii="CMU Serif Roman" w:hAnsi="CMU Serif Roman"/>
+          <w:sz w:val="20"/>
+          <w:szCs w:val="20"/>
+        </w:rPr>
+        <w:t xml:space="preserve"> </w:t>
+      </w:r>
+      <w:r>
+        <w:rPr>
+          <w:rFonts w:ascii="CMU Serif Roman" w:hAnsi="CMU Serif Roman"/>
+          <w:sz w:val="20"/>
+          <w:szCs w:val="20"/>
+        </w:rPr>
+        <w:t>Inoltre, l’utenza può ricevere delle comunicazioni</w:t>
+      </w:r>
+      <w:r>
+        <w:rPr>
+          <w:rFonts w:ascii="CMU Serif Roman" w:hAnsi="CMU Serif Roman"/>
+          <w:sz w:val="20"/>
+          <w:szCs w:val="20"/>
+        </w:rPr>
+        <w:t xml:space="preserve"> e degli avvisi</w:t>
+      </w:r>
+      <w:r>
+        <w:rPr>
+          <w:rFonts w:ascii="CMU Serif Roman" w:hAnsi="CMU Serif Roman"/>
+          <w:sz w:val="20"/>
+          <w:szCs w:val="20"/>
+        </w:rPr>
+        <w:t xml:space="preserve"> dal sistema software richiesto tramite un SMS sul numero di telefono utilizzato dall’utente in un’eventuale fase di </w:t>
+      </w:r>
+      <w:r>
+        <w:rPr>
+          <w:rFonts w:ascii="CMU Serif Roman" w:hAnsi="CMU Serif Roman"/>
+          <w:sz w:val="20"/>
+          <w:szCs w:val="20"/>
+        </w:rPr>
+        <w:lastRenderedPageBreak/>
+        <w:t xml:space="preserve">registrazione, oppure all’interno del sistema software stesso. </w:t>
+      </w:r>
+      <w:r>
+        <w:rPr>
+          <w:rFonts w:ascii="CMU Serif Roman" w:hAnsi="CMU Serif Roman"/>
+          <w:sz w:val="20"/>
+          <w:szCs w:val="20"/>
+        </w:rPr>
+        <w:t>Tali comunicazioni e avvisi possono riguardare interruzioni del servizio, scioperi, promozioni, e così via.</w:t>
+      </w:r>
+      <w:r>
+        <w:rPr>
+          <w:rFonts w:ascii="CMU Serif Roman" w:hAnsi="CMU Serif Roman"/>
+        </w:rPr>
+        <w:br w:type="page"/>
+      </w:r>
+    </w:p>
+    <w:p>
+      <w:pPr>
+        <w:pStyle w:val="Heading1"/>
+        <w:spacing w:line="240" w:lineRule="auto"/>
+        <w:ind w:left="0" w:firstLine="0"/>
+        <w:jc w:val="both"/>
+        <w:rPr>
+          <w:rFonts w:ascii="CMU Serif Roman" w:hAnsi="CMU Serif Roman"/>
+          <w:bCs/>
+        </w:rPr>
+      </w:pPr>
+      <w:r>
+        <w:rPr>
+          <w:rFonts w:ascii="CMU Serif Roman" w:hAnsi="CMU Serif Roman"/>
+          <w:bCs/>
+        </w:rPr>
+        <w:lastRenderedPageBreak/>
+        <w:t>2.</w:t>
+      </w:r>
+      <w:r>
+        <w:rPr>
+          <w:rFonts w:ascii="CMU Serif Roman" w:eastAsia="Arial" w:hAnsi="CMU Serif Roman" w:cs="Arial"/>
+          <w:bCs/>
+        </w:rPr>
+        <w:t xml:space="preserve"> </w:t>
+      </w:r>
+      <w:r>
+        <w:rPr>
+          <w:rFonts w:ascii="CMU Serif Roman" w:hAnsi="CMU Serif Roman"/>
+          <w:bCs/>
+        </w:rPr>
+        <w:t>Scenari</w:t>
+      </w:r>
+    </w:p>
+    <w:p>
+      <w:pPr>
+        <w:pStyle w:val="Heading1"/>
+        <w:spacing w:line="240" w:lineRule="auto"/>
+        <w:ind w:left="-5"/>
+        <w:jc w:val="both"/>
+        <w:rPr>
+          <w:rFonts w:ascii="CMU Serif Roman" w:hAnsi="CMU Serif Roman"/>
+          <w:b w:val="0"/>
+          <w:sz w:val="20"/>
+          <w:szCs w:val="20"/>
+        </w:rPr>
+      </w:pPr>
+    </w:p>
+    <w:p>
+      <w:pPr>
+        <w:pStyle w:val="Heading1"/>
+        <w:spacing w:line="240" w:lineRule="auto"/>
+        <w:ind w:left="-5"/>
+        <w:jc w:val="both"/>
+        <w:rPr>
+          <w:rFonts w:ascii="CMU Serif Roman" w:hAnsi="CMU Serif Roman"/>
+          <w:b w:val="0"/>
+          <w:sz w:val="20"/>
+          <w:szCs w:val="20"/>
+        </w:rPr>
+      </w:pPr>
+      <w:r>
+        <w:rPr>
+          <w:rFonts w:ascii="CMU Serif Roman" w:hAnsi="CMU Serif Roman"/>
+          <w:b w:val="0"/>
+          <w:sz w:val="20"/>
+          <w:szCs w:val="20"/>
+        </w:rPr>
+        <w:t xml:space="preserve">Tom, pronto per una giornata alla guida, entra nel </w:t>
+      </w:r>
+      <w:r>
+        <w:rPr>
+          <w:rFonts w:ascii="CMU Serif Roman" w:hAnsi="CMU Serif Roman"/>
+          <w:b w:val="0"/>
+          <w:sz w:val="20"/>
+          <w:szCs w:val="20"/>
+        </w:rPr>
+        <w:t>s</w:t>
+      </w:r>
+      <w:r>
+        <w:rPr>
+          <w:rFonts w:ascii="CMU Serif Roman" w:hAnsi="CMU Serif Roman"/>
+          <w:b w:val="0"/>
+          <w:sz w:val="20"/>
+          <w:szCs w:val="20"/>
+        </w:rPr>
+        <w:t>istema per visualizzare che turno gli aspetta e attende che Frank, addetto al check giornaliero, gli assegni un mezzo. Frank attraverso il SW controlla i mezzi disponibili e li assegna agli addetti, facendo attenzione ad eventuali assenze o guasti di veicoli.</w:t>
+      </w:r>
+      <w:r>
+        <w:rPr>
+          <w:rFonts w:ascii="CMU Serif Roman" w:hAnsi="CMU Serif Roman"/>
+          <w:b w:val="0"/>
+          <w:sz w:val="20"/>
+          <w:szCs w:val="20"/>
+        </w:rPr>
+        <w:t xml:space="preserve"> </w:t>
+      </w:r>
+    </w:p>
+    <w:p>
+      <w:pPr>
+        <w:spacing w:line="240" w:lineRule="auto"/>
+        <w:ind w:left="0" w:firstLine="0"/>
+        <w:jc w:val="both"/>
+        <w:rPr>
+          <w:rFonts w:ascii="CMU Serif Roman" w:hAnsi="CMU Serif Roman"/>
+          <w:sz w:val="20"/>
+          <w:szCs w:val="20"/>
+        </w:rPr>
+      </w:pPr>
+      <w:r>
+        <w:rPr>
+          <w:rFonts w:ascii="CMU Serif Roman" w:hAnsi="CMU Serif Roman"/>
+          <w:sz w:val="20"/>
+          <w:szCs w:val="20"/>
+        </w:rPr>
+        <w:br/>
+        <w:t xml:space="preserve">Alla vigilia della </w:t>
+      </w:r>
+      <w:r>
+        <w:rPr>
+          <w:rFonts w:ascii="CMU Serif Roman" w:hAnsi="CMU Serif Roman"/>
+          <w:sz w:val="20"/>
+          <w:szCs w:val="20"/>
+        </w:rPr>
+        <w:t>Festa dei Lavoratori</w:t>
+      </w:r>
+      <w:r>
+        <w:rPr>
+          <w:rFonts w:ascii="CMU Serif Roman" w:hAnsi="CMU Serif Roman"/>
+          <w:sz w:val="20"/>
+          <w:szCs w:val="20"/>
+        </w:rPr>
+        <w:t xml:space="preserve"> è stato indetto uno sciopero dei mezzi. Alessandro, addetto alle comunicazioni, comunica ai clienti la notizia e il </w:t>
+      </w:r>
+      <w:r>
+        <w:rPr>
+          <w:rFonts w:ascii="CMU Serif Roman" w:hAnsi="CMU Serif Roman"/>
+          <w:sz w:val="20"/>
+          <w:szCs w:val="20"/>
+        </w:rPr>
+        <w:t>s</w:t>
+      </w:r>
+      <w:r>
+        <w:rPr>
+          <w:rFonts w:ascii="CMU Serif Roman" w:hAnsi="CMU Serif Roman"/>
+          <w:sz w:val="20"/>
+          <w:szCs w:val="20"/>
+        </w:rPr>
+        <w:t xml:space="preserve">istema avvisa i clienti anche tramite SMS o notifica. Mario, cliente, deve effettuare un viaggio da Napoli a Milano, grazie a questa notifica riesce ad organizzarsi diversamente, evitando di </w:t>
+      </w:r>
+      <w:r>
+        <w:rPr>
+          <w:rFonts w:ascii="CMU Serif Roman" w:hAnsi="CMU Serif Roman"/>
+          <w:sz w:val="20"/>
+          <w:szCs w:val="20"/>
+        </w:rPr>
+        <w:t>cancellare i suoi piani.</w:t>
       </w:r>
     </w:p>
     <w:p>
@@ -933,7 +1722,8 @@
     <w:p>
       <w:pPr>
         <w:pStyle w:val="Heading1"/>
-        <w:ind w:left="0" w:firstLine="0"/>
+        <w:spacing w:line="240" w:lineRule="auto"/>
+        <w:ind w:left="-5"/>
         <w:jc w:val="both"/>
         <w:rPr>
           <w:rFonts w:ascii="CMU Serif Roman" w:hAnsi="CMU Serif Roman"/>
@@ -946,168 +1736,150 @@
           <w:bCs/>
         </w:rPr>
         <w:lastRenderedPageBreak/>
-        <w:t>2.</w:t>
-      </w:r>
-      <w:r>
-        <w:rPr>
-          <w:rFonts w:ascii="CMU Serif Roman" w:eastAsia="Arial" w:hAnsi="CMU Serif Roman" w:cs="Arial"/>
-          <w:bCs/>
-        </w:rPr>
-        <w:t xml:space="preserve"> </w:t>
-      </w:r>
-      <w:r>
-        <w:rPr>
-          <w:rFonts w:ascii="CMU Serif Roman" w:hAnsi="CMU Serif Roman"/>
-          <w:bCs/>
-        </w:rPr>
-        <w:t>Scenari</w:t>
-      </w:r>
-    </w:p>
-    <w:p>
-      <w:pPr>
-        <w:pStyle w:val="Heading1"/>
+        <w:t xml:space="preserve">3. Requisiti </w:t>
+      </w:r>
+    </w:p>
+    <w:p>
+      <w:pPr>
+        <w:spacing w:line="240" w:lineRule="auto"/>
         <w:ind w:left="-5"/>
         <w:jc w:val="both"/>
         <w:rPr>
           <w:rFonts w:ascii="CMU Serif Roman" w:hAnsi="CMU Serif Roman"/>
-          <w:b w:val="0"/>
-          <w:sz w:val="20"/>
-          <w:szCs w:val="20"/>
-        </w:rPr>
-      </w:pPr>
-      <w:r>
-        <w:rPr>
-          <w:rFonts w:ascii="CMU Serif Roman" w:hAnsi="CMU Serif Roman"/>
-          <w:b w:val="0"/>
-          <w:sz w:val="20"/>
-          <w:szCs w:val="20"/>
-        </w:rPr>
-        <w:t xml:space="preserve">Tom, pronto per una giornata alla guida, entra nel </w:t>
-      </w:r>
-      <w:r>
-        <w:rPr>
-          <w:rFonts w:ascii="CMU Serif Roman" w:hAnsi="CMU Serif Roman"/>
-          <w:b w:val="0"/>
-          <w:sz w:val="20"/>
-          <w:szCs w:val="20"/>
-        </w:rPr>
-        <w:t>s</w:t>
-      </w:r>
-      <w:r>
-        <w:rPr>
-          <w:rFonts w:ascii="CMU Serif Roman" w:hAnsi="CMU Serif Roman"/>
-          <w:b w:val="0"/>
-          <w:sz w:val="20"/>
-          <w:szCs w:val="20"/>
-        </w:rPr>
-        <w:t>istema per visualizzare che turno gli aspetta e attende che Frank, addetto al check giornaliero, gli assegni un mezzo. Frank attraverso il SW controlla i mezzi disponibili e li assegna agli addetti, facendo attenzione ad eventuali assenze o guasti di veicoli.</w:t>
-      </w:r>
-      <w:r>
-        <w:rPr>
-          <w:rFonts w:ascii="CMU Serif Roman" w:hAnsi="CMU Serif Roman"/>
-          <w:b w:val="0"/>
-          <w:sz w:val="20"/>
-          <w:szCs w:val="20"/>
-        </w:rPr>
-        <w:t xml:space="preserve"> </w:t>
-      </w:r>
-    </w:p>
-    <w:p>
-      <w:pPr>
-        <w:ind w:left="0" w:firstLine="0"/>
-        <w:jc w:val="both"/>
-        <w:rPr>
-          <w:rFonts w:ascii="CMU Serif Roman" w:hAnsi="CMU Serif Roman"/>
-          <w:sz w:val="20"/>
-          <w:szCs w:val="20"/>
-        </w:rPr>
-      </w:pPr>
-      <w:r>
-        <w:rPr>
-          <w:rFonts w:ascii="CMU Serif Roman" w:hAnsi="CMU Serif Roman"/>
-          <w:sz w:val="20"/>
-          <w:szCs w:val="20"/>
-        </w:rPr>
-        <w:br/>
-        <w:t xml:space="preserve">Alla vigilia della </w:t>
-      </w:r>
-      <w:r>
-        <w:rPr>
-          <w:rFonts w:ascii="CMU Serif Roman" w:hAnsi="CMU Serif Roman"/>
-          <w:sz w:val="20"/>
-          <w:szCs w:val="20"/>
-        </w:rPr>
-        <w:t>Festa dei Lavoratori</w:t>
-      </w:r>
-      <w:r>
-        <w:rPr>
-          <w:rFonts w:ascii="CMU Serif Roman" w:hAnsi="CMU Serif Roman"/>
-          <w:sz w:val="20"/>
-          <w:szCs w:val="20"/>
-        </w:rPr>
-        <w:t xml:space="preserve"> è stato indetto uno sciopero dei mezzi. Alessandro, addetto alle comunicazioni, comunica ai clienti la notizia e il </w:t>
-      </w:r>
-      <w:r>
-        <w:rPr>
-          <w:rFonts w:ascii="CMU Serif Roman" w:hAnsi="CMU Serif Roman"/>
-          <w:sz w:val="20"/>
-          <w:szCs w:val="20"/>
-        </w:rPr>
-        <w:t>s</w:t>
-      </w:r>
-      <w:r>
-        <w:rPr>
-          <w:rFonts w:ascii="CMU Serif Roman" w:hAnsi="CMU Serif Roman"/>
-          <w:sz w:val="20"/>
-          <w:szCs w:val="20"/>
-        </w:rPr>
-        <w:t xml:space="preserve">istema avvisa i clienti anche tramite SMS o notifica. Mario, cliente, deve effettuare un viaggio da Napoli a Milano, grazie a questa notifica riesce ad organizzarsi diversamente, evitando di </w:t>
-      </w:r>
-      <w:r>
-        <w:rPr>
-          <w:rFonts w:ascii="CMU Serif Roman" w:hAnsi="CMU Serif Roman"/>
-          <w:sz w:val="20"/>
-          <w:szCs w:val="20"/>
-        </w:rPr>
-        <w:t>cancellare i suoi piani.</w:t>
+          <w:sz w:val="20"/>
+          <w:szCs w:val="20"/>
+        </w:rPr>
+      </w:pPr>
+    </w:p>
+    <w:p>
+      <w:pPr>
+        <w:spacing w:line="240" w:lineRule="auto"/>
+        <w:ind w:left="-5"/>
+        <w:jc w:val="both"/>
+        <w:rPr>
+          <w:rFonts w:ascii="CMU Serif Roman" w:hAnsi="CMU Serif Roman"/>
+          <w:sz w:val="20"/>
+          <w:szCs w:val="20"/>
+        </w:rPr>
+      </w:pPr>
+      <w:r>
+        <w:rPr>
+          <w:rFonts w:ascii="CMU Serif Roman" w:hAnsi="CMU Serif Roman"/>
+          <w:sz w:val="20"/>
+          <w:szCs w:val="20"/>
+        </w:rPr>
+        <w:t>I seguenti requisiti funzionali (FR) e non funzionali (NFR) devono essere affrontati nel progetto</w:t>
+      </w:r>
+      <w:r>
+        <w:rPr>
+          <w:rFonts w:ascii="CMU Serif Roman" w:hAnsi="CMU Serif Roman"/>
+          <w:sz w:val="20"/>
+          <w:szCs w:val="20"/>
+        </w:rPr>
+        <w:t>:</w:t>
       </w:r>
     </w:p>
     <w:p>
       <w:pPr>
         <w:spacing w:after="0" w:line="240" w:lineRule="auto"/>
         <w:ind w:left="0" w:firstLine="0"/>
-        <w:rPr>
-          <w:rFonts w:ascii="CMU Serif Roman" w:hAnsi="CMU Serif Roman"/>
-        </w:rPr>
-      </w:pPr>
-      <w:r>
-        <w:rPr>
-          <w:rFonts w:ascii="CMU Serif Roman" w:hAnsi="CMU Serif Roman"/>
-        </w:rPr>
-        <w:br w:type="page"/>
-      </w:r>
-    </w:p>
-    <w:p>
-      <w:pPr>
-        <w:pStyle w:val="Heading1"/>
+        <w:jc w:val="both"/>
+        <w:rPr>
+          <w:rFonts w:ascii="CMU Serif Roman" w:hAnsi="CMU Serif Roman"/>
+          <w:sz w:val="20"/>
+          <w:szCs w:val="20"/>
+        </w:rPr>
+      </w:pPr>
+      <w:r>
+        <w:rPr>
+          <w:rFonts w:ascii="CMU Serif Roman" w:hAnsi="CMU Serif Roman"/>
+          <w:sz w:val="20"/>
+          <w:szCs w:val="20"/>
+        </w:rPr>
+        <w:t xml:space="preserve"> </w:t>
+      </w:r>
+    </w:p>
+    <w:p>
+      <w:pPr>
+        <w:spacing w:line="240" w:lineRule="auto"/>
         <w:ind w:left="-5"/>
         <w:jc w:val="both"/>
         <w:rPr>
           <w:rFonts w:ascii="CMU Serif Roman" w:hAnsi="CMU Serif Roman"/>
-          <w:bCs/>
-        </w:rPr>
-      </w:pPr>
-      <w:r>
-        <w:rPr>
-          <w:rFonts w:ascii="CMU Serif Roman" w:hAnsi="CMU Serif Roman"/>
-          <w:bCs/>
-        </w:rPr>
-        <w:lastRenderedPageBreak/>
-        <w:t xml:space="preserve">3. Requisiti </w:t>
-      </w:r>
-    </w:p>
-    <w:p>
-      <w:pPr>
+          <w:sz w:val="20"/>
+          <w:szCs w:val="20"/>
+        </w:rPr>
+      </w:pPr>
+      <w:r>
+        <w:rPr>
+          <w:rFonts w:ascii="CMU Serif Roman" w:hAnsi="CMU Serif Roman"/>
+          <w:b/>
+          <w:bCs/>
+          <w:sz w:val="20"/>
+          <w:szCs w:val="20"/>
+        </w:rPr>
+        <w:t>FR1:</w:t>
+      </w:r>
+      <w:r>
+        <w:rPr>
+          <w:rFonts w:ascii="CMU Serif Roman" w:hAnsi="CMU Serif Roman"/>
+          <w:sz w:val="20"/>
+          <w:szCs w:val="20"/>
+        </w:rPr>
+        <w:t xml:space="preserve"> </w:t>
+      </w:r>
+      <w:r>
+        <w:rPr>
+          <w:rFonts w:ascii="CMU Serif Roman" w:hAnsi="CMU Serif Roman"/>
+          <w:sz w:val="20"/>
+          <w:szCs w:val="20"/>
+        </w:rPr>
+        <w:t>Registrazione e Login</w:t>
+      </w:r>
+      <w:r>
+        <w:rPr>
+          <w:rFonts w:ascii="CMU Serif Roman" w:hAnsi="CMU Serif Roman"/>
+          <w:sz w:val="20"/>
+          <w:szCs w:val="20"/>
+        </w:rPr>
+        <w:t xml:space="preserve">: </w:t>
+      </w:r>
+      <w:r>
+        <w:rPr>
+          <w:rFonts w:ascii="CMU Serif Roman" w:hAnsi="CMU Serif Roman"/>
+          <w:sz w:val="20"/>
+          <w:szCs w:val="20"/>
+        </w:rPr>
+        <w:t xml:space="preserve">un impiegato deve effettuare la registrazione la prima volta che accede al servizio tramite </w:t>
+      </w:r>
+      <w:r>
+        <w:rPr>
+          <w:rFonts w:ascii="CMU Serif Roman" w:hAnsi="CMU Serif Roman"/>
+          <w:sz w:val="20"/>
+          <w:szCs w:val="20"/>
+        </w:rPr>
+        <w:t>e-mail</w:t>
+      </w:r>
+      <w:r>
+        <w:rPr>
+          <w:rFonts w:ascii="CMU Serif Roman" w:hAnsi="CMU Serif Roman"/>
+          <w:sz w:val="20"/>
+          <w:szCs w:val="20"/>
+        </w:rPr>
+        <w:t>, numero di telefono</w:t>
+      </w:r>
+      <w:r>
+        <w:rPr>
+          <w:rFonts w:ascii="CMU Serif Roman" w:hAnsi="CMU Serif Roman"/>
+          <w:sz w:val="20"/>
+          <w:szCs w:val="20"/>
+        </w:rPr>
+        <w:t xml:space="preserve"> e password.</w:t>
+      </w:r>
+    </w:p>
+    <w:p>
+      <w:pPr>
+        <w:spacing w:line="240" w:lineRule="auto"/>
         <w:ind w:left="-5"/>
         <w:jc w:val="both"/>
         <w:rPr>
@@ -1119,31 +1891,219 @@
       <w:r>
         <w:rPr>
           <w:rFonts w:ascii="CMU Serif Roman" w:hAnsi="CMU Serif Roman"/>
-          <w:sz w:val="20"/>
-          <w:szCs w:val="20"/>
-        </w:rPr>
-        <w:t>I seguenti requisiti funzionali (FR) e non funzionali (NFR) devono essere affrontati nel progetto</w:t>
-      </w:r>
-      <w:r>
-        <w:rPr>
-          <w:rFonts w:ascii="CMU Serif Roman" w:hAnsi="CMU Serif Roman"/>
+          <w:b/>
+          <w:bCs/>
+          <w:sz w:val="20"/>
+          <w:szCs w:val="20"/>
+        </w:rPr>
+        <w:t>FR2:</w:t>
+      </w:r>
+      <w:r>
+        <w:rPr>
+          <w:rFonts w:ascii="CMU Serif Roman" w:hAnsi="CMU Serif Roman"/>
+          <w:sz w:val="20"/>
+          <w:szCs w:val="20"/>
+        </w:rPr>
+        <w:t xml:space="preserve"> </w:t>
+      </w:r>
+      <w:r>
+        <w:rPr>
+          <w:rFonts w:ascii="CMU Serif Roman" w:hAnsi="CMU Serif Roman"/>
+          <w:sz w:val="20"/>
+          <w:szCs w:val="20"/>
+        </w:rPr>
+        <w:t>Visualizza turni lavorativi</w:t>
+      </w:r>
+      <w:r>
+        <w:rPr>
+          <w:rFonts w:ascii="CMU Serif Roman" w:hAnsi="CMU Serif Roman"/>
+          <w:sz w:val="20"/>
+          <w:szCs w:val="20"/>
+        </w:rPr>
+        <w:t xml:space="preserve">: </w:t>
+      </w:r>
+      <w:r>
+        <w:rPr>
+          <w:rFonts w:ascii="CMU Serif Roman" w:hAnsi="CMU Serif Roman"/>
+          <w:sz w:val="20"/>
+          <w:szCs w:val="20"/>
+        </w:rPr>
+        <w:t xml:space="preserve">un impiegato può vedere i turni lavorativi del </w:t>
+      </w:r>
+      <w:r>
+        <w:rPr>
+          <w:rFonts w:ascii="CMU Serif Roman" w:hAnsi="CMU Serif Roman"/>
+          <w:sz w:val="20"/>
+          <w:szCs w:val="20"/>
+        </w:rPr>
+        <w:t xml:space="preserve">mese corrente </w:t>
+      </w:r>
+      <w:r>
+        <w:rPr>
+          <w:rFonts w:ascii="CMU Serif Roman" w:hAnsi="CMU Serif Roman"/>
+          <w:sz w:val="20"/>
+          <w:szCs w:val="20"/>
+        </w:rPr>
+        <w:t>con i relativi orari e giorni festivi a disposizione.</w:t>
+      </w:r>
+    </w:p>
+    <w:p>
+      <w:pPr>
+        <w:spacing w:line="240" w:lineRule="auto"/>
+        <w:ind w:left="-5"/>
+        <w:jc w:val="both"/>
+        <w:rPr>
+          <w:rFonts w:ascii="CMU Serif Roman" w:hAnsi="CMU Serif Roman"/>
+          <w:sz w:val="20"/>
+          <w:szCs w:val="20"/>
+        </w:rPr>
+      </w:pPr>
+      <w:r>
+        <w:rPr>
+          <w:rFonts w:ascii="CMU Serif Roman" w:hAnsi="CMU Serif Roman"/>
+          <w:b/>
+          <w:bCs/>
+          <w:sz w:val="20"/>
+          <w:szCs w:val="20"/>
+        </w:rPr>
+        <w:t>FR3:</w:t>
+      </w:r>
+      <w:r>
+        <w:rPr>
+          <w:rFonts w:ascii="CMU Serif Roman" w:hAnsi="CMU Serif Roman"/>
+          <w:sz w:val="20"/>
+          <w:szCs w:val="20"/>
+        </w:rPr>
+        <w:t xml:space="preserve"> </w:t>
+      </w:r>
+      <w:r>
+        <w:rPr>
+          <w:rFonts w:ascii="CMU Serif Roman" w:hAnsi="CMU Serif Roman"/>
+          <w:sz w:val="20"/>
+          <w:szCs w:val="20"/>
+        </w:rPr>
+        <w:t>Visualizza profilo</w:t>
+      </w:r>
+      <w:r>
+        <w:rPr>
+          <w:rFonts w:ascii="CMU Serif Roman" w:hAnsi="CMU Serif Roman"/>
+          <w:sz w:val="20"/>
+          <w:szCs w:val="20"/>
+        </w:rPr>
+        <w:t xml:space="preserve">: </w:t>
+      </w:r>
+      <w:r>
+        <w:rPr>
+          <w:rFonts w:ascii="CMU Serif Roman" w:hAnsi="CMU Serif Roman"/>
+          <w:sz w:val="20"/>
+          <w:szCs w:val="20"/>
+        </w:rPr>
+        <w:t>un impiegato può vedere il proprio profilo, i propri dati e il ruolo corrente.</w:t>
+      </w:r>
+    </w:p>
+    <w:p>
+      <w:pPr>
+        <w:spacing w:line="240" w:lineRule="auto"/>
+        <w:ind w:left="-5"/>
+        <w:jc w:val="both"/>
+        <w:rPr>
+          <w:rFonts w:ascii="CMU Serif Roman" w:hAnsi="CMU Serif Roman"/>
+          <w:sz w:val="20"/>
+          <w:szCs w:val="20"/>
+        </w:rPr>
+      </w:pPr>
+      <w:r>
+        <w:rPr>
+          <w:rFonts w:ascii="CMU Serif Roman" w:hAnsi="CMU Serif Roman"/>
+          <w:b/>
+          <w:bCs/>
+          <w:sz w:val="20"/>
+          <w:szCs w:val="20"/>
+        </w:rPr>
+        <w:t>FR4:</w:t>
+      </w:r>
+      <w:r>
+        <w:rPr>
+          <w:rFonts w:ascii="CMU Serif Roman" w:hAnsi="CMU Serif Roman"/>
+          <w:sz w:val="20"/>
+          <w:szCs w:val="20"/>
+        </w:rPr>
+        <w:t xml:space="preserve"> </w:t>
+      </w:r>
+      <w:r>
+        <w:rPr>
+          <w:rFonts w:ascii="CMU Serif Roman" w:hAnsi="CMU Serif Roman"/>
+          <w:sz w:val="20"/>
+          <w:szCs w:val="20"/>
+        </w:rPr>
+        <w:t>Visualizza remunerazione</w:t>
+      </w:r>
+      <w:r>
+        <w:rPr>
+          <w:rFonts w:ascii="CMU Serif Roman" w:hAnsi="CMU Serif Roman"/>
+          <w:sz w:val="20"/>
+          <w:szCs w:val="20"/>
+        </w:rPr>
+        <w:t xml:space="preserve">: </w:t>
+      </w:r>
+      <w:r>
+        <w:rPr>
+          <w:rFonts w:ascii="CMU Serif Roman" w:hAnsi="CMU Serif Roman"/>
+          <w:sz w:val="20"/>
+          <w:szCs w:val="20"/>
+        </w:rPr>
+        <w:t>un impiegato può visionare la propria busta paga, gli straordinari pagati e uno storico dei guadagni annuale.</w:t>
+      </w:r>
+      <w:r>
+        <w:rPr>
+          <w:rFonts w:ascii="CMU Serif Roman" w:hAnsi="CMU Serif Roman"/>
+          <w:sz w:val="20"/>
+          <w:szCs w:val="20"/>
+        </w:rPr>
+        <w:t xml:space="preserve"> </w:t>
+      </w:r>
+    </w:p>
+    <w:p>
+      <w:pPr>
+        <w:spacing w:line="240" w:lineRule="auto"/>
+        <w:ind w:left="-5"/>
+        <w:jc w:val="both"/>
+        <w:rPr>
+          <w:rFonts w:ascii="CMU Serif Roman" w:hAnsi="CMU Serif Roman"/>
+          <w:sz w:val="20"/>
+          <w:szCs w:val="20"/>
+        </w:rPr>
+      </w:pPr>
+      <w:r>
+        <w:rPr>
+          <w:rFonts w:ascii="CMU Serif Roman" w:hAnsi="CMU Serif Roman"/>
+          <w:b/>
+          <w:bCs/>
+          <w:sz w:val="20"/>
+          <w:szCs w:val="20"/>
+        </w:rPr>
+        <w:t>FR</w:t>
+      </w:r>
+      <w:r>
+        <w:rPr>
+          <w:rFonts w:ascii="CMU Serif Roman" w:hAnsi="CMU Serif Roman"/>
+          <w:b/>
+          <w:bCs/>
+          <w:sz w:val="20"/>
+          <w:szCs w:val="20"/>
+        </w:rPr>
+        <w:t>5</w:t>
+      </w:r>
+      <w:r>
+        <w:rPr>
+          <w:rFonts w:ascii="CMU Serif Roman" w:hAnsi="CMU Serif Roman"/>
+          <w:b/>
+          <w:bCs/>
           <w:sz w:val="20"/>
           <w:szCs w:val="20"/>
         </w:rPr>
         <w:t>:</w:t>
       </w:r>
-    </w:p>
-    <w:p>
-      <w:pPr>
-        <w:spacing w:after="0" w:line="259" w:lineRule="auto"/>
-        <w:ind w:left="0" w:firstLine="0"/>
-        <w:jc w:val="both"/>
-        <w:rPr>
-          <w:rFonts w:ascii="CMU Serif Roman" w:hAnsi="CMU Serif Roman"/>
-          <w:sz w:val="20"/>
-          <w:szCs w:val="20"/>
-        </w:rPr>
-      </w:pPr>
       <w:r>
         <w:rPr>
           <w:rFonts w:ascii="CMU Serif Roman" w:hAnsi="CMU Serif Roman"/>
@@ -1152,9 +2112,50 @@
         </w:rPr>
         <w:t xml:space="preserve"> </w:t>
       </w:r>
-    </w:p>
-    <w:p>
-      <w:pPr>
+      <w:r>
+        <w:rPr>
+          <w:rFonts w:ascii="CMU Serif Roman" w:hAnsi="CMU Serif Roman"/>
+          <w:sz w:val="20"/>
+          <w:szCs w:val="20"/>
+        </w:rPr>
+        <w:t>Gestione degli impiegati</w:t>
+      </w:r>
+      <w:r>
+        <w:rPr>
+          <w:rFonts w:ascii="CMU Serif Roman" w:hAnsi="CMU Serif Roman"/>
+          <w:sz w:val="20"/>
+          <w:szCs w:val="20"/>
+        </w:rPr>
+        <w:t xml:space="preserve">: </w:t>
+      </w:r>
+      <w:r>
+        <w:rPr>
+          <w:rFonts w:ascii="CMU Serif Roman" w:hAnsi="CMU Serif Roman"/>
+          <w:sz w:val="20"/>
+          <w:szCs w:val="20"/>
+        </w:rPr>
+        <w:t>un impiegato con ruolo di addetto al personale può visualizzare, inserire e modificare tutti i dati relativi all</w:t>
+      </w:r>
+      <w:r>
+        <w:rPr>
+          <w:rFonts w:ascii="CMU Serif Roman" w:hAnsi="CMU Serif Roman"/>
+          <w:sz w:val="20"/>
+          <w:szCs w:val="20"/>
+        </w:rPr>
+        <w:t>’</w:t>
+      </w:r>
+      <w:r>
+        <w:rPr>
+          <w:rFonts w:ascii="CMU Serif Roman" w:hAnsi="CMU Serif Roman"/>
+          <w:sz w:val="20"/>
+          <w:szCs w:val="20"/>
+        </w:rPr>
+        <w:t>impiegato.</w:t>
+      </w:r>
+    </w:p>
+    <w:p>
+      <w:pPr>
+        <w:spacing w:line="240" w:lineRule="auto"/>
         <w:ind w:left="-5"/>
         <w:jc w:val="both"/>
         <w:rPr>
@@ -1171,7 +2172,37 @@
           <w:sz w:val="20"/>
           <w:szCs w:val="20"/>
         </w:rPr>
-        <w:t>FR1:</w:t>
+        <w:t>F</w:t>
+      </w:r>
+      <w:r>
+        <w:rPr>
+          <w:rFonts w:ascii="CMU Serif Roman" w:hAnsi="CMU Serif Roman"/>
+          <w:b/>
+          <w:bCs/>
+          <w:sz w:val="20"/>
+          <w:szCs w:val="20"/>
+        </w:rPr>
+        <w:t>R</w:t>
+      </w:r>
+      <w:r>
+        <w:rPr>
+          <w:rFonts w:ascii="CMU Serif Roman" w:hAnsi="CMU Serif Roman"/>
+          <w:b/>
+          <w:bCs/>
+          <w:sz w:val="20"/>
+          <w:szCs w:val="20"/>
+        </w:rPr>
+        <w:t>6</w:t>
+      </w:r>
+      <w:r>
+        <w:rPr>
+          <w:rFonts w:ascii="CMU Serif Roman" w:hAnsi="CMU Serif Roman"/>
+          <w:b/>
+          <w:bCs/>
+          <w:sz w:val="20"/>
+          <w:szCs w:val="20"/>
+        </w:rPr>
+        <w:t>:</w:t>
       </w:r>
       <w:r>
         <w:rPr>
@@ -1187,7 +2218,7 @@
           <w:sz w:val="20"/>
           <w:szCs w:val="20"/>
         </w:rPr>
-        <w:t>Registrazione e Login</w:t>
+        <w:t>Effettua check giornaliero mezzi</w:t>
       </w:r>
       <w:r>
         <w:rPr>
@@ -1203,27 +2234,12 @@
           <w:sz w:val="20"/>
           <w:szCs w:val="20"/>
         </w:rPr>
-        <w:t>un impiegato deve effettuare la registrazione la prima volta che accede al servizio tramite email</w:t>
-      </w:r>
-      <w:r>
-        <w:rPr>
-          <w:rFonts w:ascii="CMU Serif Roman" w:hAnsi="CMU Serif Roman"/>
-          <w:sz w:val="20"/>
-          <w:szCs w:val="20"/>
-        </w:rPr>
-        <w:t>, numero di telefono</w:t>
-      </w:r>
-      <w:r>
-        <w:rPr>
-          <w:rFonts w:ascii="CMU Serif Roman" w:hAnsi="CMU Serif Roman"/>
-          <w:sz w:val="20"/>
-          <w:szCs w:val="20"/>
-        </w:rPr>
-        <w:t xml:space="preserve"> e password.</w:t>
-      </w:r>
-    </w:p>
-    <w:p>
-      <w:pPr>
+        <w:t>un addetto ai lavori può verificare la situazione dei mezzi, stabilendo quali e quanti possono essere usati in quel momento.</w:t>
+      </w:r>
+    </w:p>
+    <w:p>
+      <w:pPr>
+        <w:spacing w:line="240" w:lineRule="auto"/>
         <w:ind w:left="-5"/>
         <w:jc w:val="both"/>
         <w:rPr>
@@ -1240,7 +2256,27 @@
           <w:sz w:val="20"/>
           <w:szCs w:val="20"/>
         </w:rPr>
-        <w:t>FR2:</w:t>
+        <w:t>FR</w:t>
+      </w:r>
+      <w:r>
+        <w:rPr>
+          <w:rFonts w:ascii="CMU Serif Roman" w:hAnsi="CMU Serif Roman"/>
+          <w:b/>
+          <w:bCs/>
+          <w:sz w:val="20"/>
+          <w:szCs w:val="20"/>
+        </w:rPr>
+        <w:t>7</w:t>
+      </w:r>
+      <w:r>
+        <w:rPr>
+          <w:rFonts w:ascii="CMU Serif Roman" w:hAnsi="CMU Serif Roman"/>
+          <w:b/>
+          <w:bCs/>
+          <w:sz w:val="20"/>
+          <w:szCs w:val="20"/>
+        </w:rPr>
+        <w:t>:</w:t>
       </w:r>
       <w:r>
         <w:rPr>
@@ -1256,7 +2292,89 @@
           <w:sz w:val="20"/>
           <w:szCs w:val="20"/>
         </w:rPr>
-        <w:t>Visualizza turni lavorativi</w:t>
+        <w:t>Effettua check giornaliero impiegati:</w:t>
+      </w:r>
+      <w:r>
+        <w:rPr>
+          <w:rFonts w:ascii="CMU Serif Roman" w:hAnsi="CMU Serif Roman"/>
+          <w:sz w:val="20"/>
+          <w:szCs w:val="20"/>
+        </w:rPr>
+        <w:t xml:space="preserve"> </w:t>
+      </w:r>
+      <w:r>
+        <w:rPr>
+          <w:rFonts w:ascii="CMU Serif Roman" w:hAnsi="CMU Serif Roman"/>
+          <w:sz w:val="20"/>
+          <w:szCs w:val="20"/>
+        </w:rPr>
+        <w:t xml:space="preserve">un addetto ai lavori può visualizzare </w:t>
+      </w:r>
+      <w:r>
+        <w:rPr>
+          <w:rFonts w:ascii="CMU Serif Roman" w:hAnsi="CMU Serif Roman"/>
+          <w:sz w:val="20"/>
+          <w:szCs w:val="20"/>
+        </w:rPr>
+        <w:t>gli autisti che sono pronti per lavorare e assegnargli un mezzo specifico.</w:t>
+      </w:r>
+    </w:p>
+    <w:p>
+      <w:pPr>
+        <w:spacing w:line="240" w:lineRule="auto"/>
+        <w:ind w:left="-5"/>
+        <w:jc w:val="both"/>
+        <w:rPr>
+          <w:rFonts w:ascii="CMU Serif Roman" w:hAnsi="CMU Serif Roman"/>
+          <w:sz w:val="20"/>
+          <w:szCs w:val="20"/>
+        </w:rPr>
+      </w:pPr>
+      <w:r>
+        <w:rPr>
+          <w:rFonts w:ascii="CMU Serif Roman" w:hAnsi="CMU Serif Roman"/>
+          <w:b/>
+          <w:bCs/>
+          <w:sz w:val="20"/>
+          <w:szCs w:val="20"/>
+        </w:rPr>
+        <w:t>FR</w:t>
+      </w:r>
+      <w:r>
+        <w:rPr>
+          <w:rFonts w:ascii="CMU Serif Roman" w:hAnsi="CMU Serif Roman"/>
+          <w:b/>
+          <w:bCs/>
+          <w:sz w:val="20"/>
+          <w:szCs w:val="20"/>
+        </w:rPr>
+        <w:t>8</w:t>
+      </w:r>
+      <w:r>
+        <w:rPr>
+          <w:rFonts w:ascii="CMU Serif Roman" w:hAnsi="CMU Serif Roman"/>
+          <w:b/>
+          <w:bCs/>
+          <w:sz w:val="20"/>
+          <w:szCs w:val="20"/>
+        </w:rPr>
+        <w:t>:</w:t>
+      </w:r>
+      <w:r>
+        <w:rPr>
+          <w:rFonts w:ascii="CMU Serif Roman" w:hAnsi="CMU Serif Roman"/>
+          <w:sz w:val="20"/>
+          <w:szCs w:val="20"/>
+        </w:rPr>
+        <w:t xml:space="preserve"> </w:t>
+      </w:r>
+      <w:r>
+        <w:rPr>
+          <w:rFonts w:ascii="CMU Serif Roman" w:hAnsi="CMU Serif Roman"/>
+          <w:sz w:val="20"/>
+          <w:szCs w:val="20"/>
+        </w:rPr>
+        <w:t>Ricerca del percorso</w:t>
       </w:r>
       <w:r>
         <w:rPr>
@@ -1272,11 +2390,12 @@
           <w:sz w:val="20"/>
           <w:szCs w:val="20"/>
         </w:rPr>
-        <w:t>un impiegato può vedere i turni lavorativi del c. m. con i relativi orari e giorni festivi a disposizione.</w:t>
-      </w:r>
-    </w:p>
-    <w:p>
-      <w:pPr>
+        <w:t>un cliente può cercare il proprio percorso, visualizzare la distanza tra andata e ritorno e le relative tratte. Verrà consigliato il percorso più veloce.</w:t>
+      </w:r>
+    </w:p>
+    <w:p>
+      <w:pPr>
+        <w:spacing w:line="240" w:lineRule="auto"/>
         <w:ind w:left="-5"/>
         <w:jc w:val="both"/>
         <w:rPr>
@@ -1293,7 +2412,15 @@
           <w:sz w:val="20"/>
           <w:szCs w:val="20"/>
         </w:rPr>
-        <w:t>FR3:</w:t>
+        <w:t>FR9:</w:t>
+      </w:r>
+      <w:r>
+        <w:rPr>
+          <w:rFonts w:ascii="CMU Serif Roman" w:hAnsi="CMU Serif Roman"/>
+          <w:sz w:val="20"/>
+          <w:szCs w:val="20"/>
+        </w:rPr>
+        <w:t xml:space="preserve"> Visualizza informazioni relative a corse e percorsi: un utente può vedere</w:t>
       </w:r>
       <w:r>
         <w:rPr>
@@ -1309,27 +2436,20 @@
           <w:sz w:val="20"/>
           <w:szCs w:val="20"/>
         </w:rPr>
-        <w:t>Visualizza profilo</w:t>
-      </w:r>
-      <w:r>
-        <w:rPr>
-          <w:rFonts w:ascii="CMU Serif Roman" w:hAnsi="CMU Serif Roman"/>
-          <w:sz w:val="20"/>
-          <w:szCs w:val="20"/>
-        </w:rPr>
-        <w:t xml:space="preserve">: </w:t>
-      </w:r>
-      <w:r>
-        <w:rPr>
-          <w:rFonts w:ascii="CMU Serif Roman" w:hAnsi="CMU Serif Roman"/>
-          <w:sz w:val="20"/>
-          <w:szCs w:val="20"/>
-        </w:rPr>
-        <w:t>un impiegato può vedere il proprio profilo, i propri dati e il ruolo corrente.</w:t>
-      </w:r>
-    </w:p>
-    <w:p>
-      <w:pPr>
+        <w:t>tutte le corse della settimana con annessi orari, fermate e accedere ad una bacheca per poter visionare eventuali comunicati di sciopero o comunicazioni generali</w:t>
+      </w:r>
+      <w:r>
+        <w:rPr>
+          <w:rFonts w:ascii="CMU Serif Roman" w:hAnsi="CMU Serif Roman"/>
+          <w:sz w:val="20"/>
+          <w:szCs w:val="20"/>
+        </w:rPr>
+        <w:t>, inoltre grazie al numero di telefono può ricevere SMS o notifiche push.</w:t>
+      </w:r>
+    </w:p>
+    <w:p>
+      <w:pPr>
+        <w:spacing w:line="240" w:lineRule="auto"/>
         <w:ind w:left="-5"/>
         <w:jc w:val="both"/>
         <w:rPr>
@@ -1346,446 +2466,6 @@
           <w:sz w:val="20"/>
           <w:szCs w:val="20"/>
         </w:rPr>
-        <w:t>FR4:</w:t>
-      </w:r>
-      <w:r>
-        <w:rPr>
-          <w:rFonts w:ascii="CMU Serif Roman" w:hAnsi="CMU Serif Roman"/>
-          <w:sz w:val="20"/>
-          <w:szCs w:val="20"/>
-        </w:rPr>
-        <w:t xml:space="preserve"> </w:t>
-      </w:r>
-      <w:r>
-        <w:rPr>
-          <w:rFonts w:ascii="CMU Serif Roman" w:hAnsi="CMU Serif Roman"/>
-          <w:sz w:val="20"/>
-          <w:szCs w:val="20"/>
-        </w:rPr>
-        <w:t>Visualizza remunerazione</w:t>
-      </w:r>
-      <w:r>
-        <w:rPr>
-          <w:rFonts w:ascii="CMU Serif Roman" w:hAnsi="CMU Serif Roman"/>
-          <w:sz w:val="20"/>
-          <w:szCs w:val="20"/>
-        </w:rPr>
-        <w:t xml:space="preserve">: </w:t>
-      </w:r>
-      <w:r>
-        <w:rPr>
-          <w:rFonts w:ascii="CMU Serif Roman" w:hAnsi="CMU Serif Roman"/>
-          <w:sz w:val="20"/>
-          <w:szCs w:val="20"/>
-        </w:rPr>
-        <w:t>un impiegato può visionare la propria busta paga, gli straordinari pagati e uno storico dei guadagni annuale.</w:t>
-      </w:r>
-      <w:r>
-        <w:rPr>
-          <w:rFonts w:ascii="CMU Serif Roman" w:hAnsi="CMU Serif Roman"/>
-          <w:sz w:val="20"/>
-          <w:szCs w:val="20"/>
-        </w:rPr>
-        <w:t xml:space="preserve"> </w:t>
-      </w:r>
-    </w:p>
-    <w:p>
-      <w:pPr>
-        <w:ind w:left="-5"/>
-        <w:jc w:val="both"/>
-        <w:rPr>
-          <w:rFonts w:ascii="CMU Serif Roman" w:hAnsi="CMU Serif Roman"/>
-          <w:sz w:val="20"/>
-          <w:szCs w:val="20"/>
-        </w:rPr>
-      </w:pPr>
-      <w:r>
-        <w:rPr>
-          <w:rFonts w:ascii="CMU Serif Roman" w:hAnsi="CMU Serif Roman"/>
-          <w:b/>
-          <w:bCs/>
-          <w:sz w:val="20"/>
-          <w:szCs w:val="20"/>
-        </w:rPr>
-        <w:t>FR</w:t>
-      </w:r>
-      <w:r>
-        <w:rPr>
-          <w:rFonts w:ascii="CMU Serif Roman" w:hAnsi="CMU Serif Roman"/>
-          <w:b/>
-          <w:bCs/>
-          <w:sz w:val="20"/>
-          <w:szCs w:val="20"/>
-        </w:rPr>
-        <w:t>5</w:t>
-      </w:r>
-      <w:r>
-        <w:rPr>
-          <w:rFonts w:ascii="CMU Serif Roman" w:hAnsi="CMU Serif Roman"/>
-          <w:b/>
-          <w:bCs/>
-          <w:sz w:val="20"/>
-          <w:szCs w:val="20"/>
-        </w:rPr>
-        <w:t>:</w:t>
-      </w:r>
-      <w:r>
-        <w:rPr>
-          <w:rFonts w:ascii="CMU Serif Roman" w:hAnsi="CMU Serif Roman"/>
-          <w:sz w:val="20"/>
-          <w:szCs w:val="20"/>
-        </w:rPr>
-        <w:t xml:space="preserve"> </w:t>
-      </w:r>
-      <w:r>
-        <w:rPr>
-          <w:rFonts w:ascii="CMU Serif Roman" w:hAnsi="CMU Serif Roman"/>
-          <w:sz w:val="20"/>
-          <w:szCs w:val="20"/>
-        </w:rPr>
-        <w:t>Gestione degli impiegati</w:t>
-      </w:r>
-      <w:r>
-        <w:rPr>
-          <w:rFonts w:ascii="CMU Serif Roman" w:hAnsi="CMU Serif Roman"/>
-          <w:sz w:val="20"/>
-          <w:szCs w:val="20"/>
-        </w:rPr>
-        <w:t xml:space="preserve">: </w:t>
-      </w:r>
-      <w:r>
-        <w:rPr>
-          <w:rFonts w:ascii="CMU Serif Roman" w:hAnsi="CMU Serif Roman"/>
-          <w:sz w:val="20"/>
-          <w:szCs w:val="20"/>
-        </w:rPr>
-        <w:t>un impiegato con ruolo di addetto al personale può visualizzare, inserire e modificare tutti i dati relativi all</w:t>
-      </w:r>
-      <w:r>
-        <w:rPr>
-          <w:rFonts w:ascii="CMU Serif Roman" w:hAnsi="CMU Serif Roman"/>
-          <w:sz w:val="20"/>
-          <w:szCs w:val="20"/>
-        </w:rPr>
-        <w:t>’</w:t>
-      </w:r>
-      <w:r>
-        <w:rPr>
-          <w:rFonts w:ascii="CMU Serif Roman" w:hAnsi="CMU Serif Roman"/>
-          <w:sz w:val="20"/>
-          <w:szCs w:val="20"/>
-        </w:rPr>
-        <w:t>impiegato.</w:t>
-      </w:r>
-    </w:p>
-    <w:p>
-      <w:pPr>
-        <w:ind w:left="-5"/>
-        <w:jc w:val="both"/>
-        <w:rPr>
-          <w:rFonts w:ascii="CMU Serif Roman" w:hAnsi="CMU Serif Roman"/>
-          <w:sz w:val="20"/>
-          <w:szCs w:val="20"/>
-        </w:rPr>
-      </w:pPr>
-      <w:r>
-        <w:rPr>
-          <w:rFonts w:ascii="CMU Serif Roman" w:hAnsi="CMU Serif Roman"/>
-          <w:b/>
-          <w:bCs/>
-          <w:sz w:val="20"/>
-          <w:szCs w:val="20"/>
-        </w:rPr>
-        <w:t>F</w:t>
-      </w:r>
-      <w:r>
-        <w:rPr>
-          <w:rFonts w:ascii="CMU Serif Roman" w:hAnsi="CMU Serif Roman"/>
-          <w:b/>
-          <w:bCs/>
-          <w:sz w:val="20"/>
-          <w:szCs w:val="20"/>
-        </w:rPr>
-        <w:t>R</w:t>
-      </w:r>
-      <w:r>
-        <w:rPr>
-          <w:rFonts w:ascii="CMU Serif Roman" w:hAnsi="CMU Serif Roman"/>
-          <w:b/>
-          <w:bCs/>
-          <w:sz w:val="20"/>
-          <w:szCs w:val="20"/>
-        </w:rPr>
-        <w:t>6</w:t>
-      </w:r>
-      <w:r>
-        <w:rPr>
-          <w:rFonts w:ascii="CMU Serif Roman" w:hAnsi="CMU Serif Roman"/>
-          <w:b/>
-          <w:bCs/>
-          <w:sz w:val="20"/>
-          <w:szCs w:val="20"/>
-        </w:rPr>
-        <w:t>:</w:t>
-      </w:r>
-      <w:r>
-        <w:rPr>
-          <w:rFonts w:ascii="CMU Serif Roman" w:hAnsi="CMU Serif Roman"/>
-          <w:sz w:val="20"/>
-          <w:szCs w:val="20"/>
-        </w:rPr>
-        <w:t xml:space="preserve"> </w:t>
-      </w:r>
-      <w:r>
-        <w:rPr>
-          <w:rFonts w:ascii="CMU Serif Roman" w:hAnsi="CMU Serif Roman"/>
-          <w:sz w:val="20"/>
-          <w:szCs w:val="20"/>
-        </w:rPr>
-        <w:t>Effettua check giornaliero mezzi</w:t>
-      </w:r>
-      <w:r>
-        <w:rPr>
-          <w:rFonts w:ascii="CMU Serif Roman" w:hAnsi="CMU Serif Roman"/>
-          <w:sz w:val="20"/>
-          <w:szCs w:val="20"/>
-        </w:rPr>
-        <w:t xml:space="preserve">: </w:t>
-      </w:r>
-      <w:r>
-        <w:rPr>
-          <w:rFonts w:ascii="CMU Serif Roman" w:hAnsi="CMU Serif Roman"/>
-          <w:sz w:val="20"/>
-          <w:szCs w:val="20"/>
-        </w:rPr>
-        <w:t>un addetto ai lavori può verificare la situazione dei mezzi, stabilendo quali e quanti possono essere usati in quel momento.</w:t>
-      </w:r>
-    </w:p>
-    <w:p>
-      <w:pPr>
-        <w:ind w:left="-5"/>
-        <w:jc w:val="both"/>
-        <w:rPr>
-          <w:rFonts w:ascii="CMU Serif Roman" w:hAnsi="CMU Serif Roman"/>
-          <w:sz w:val="20"/>
-          <w:szCs w:val="20"/>
-        </w:rPr>
-      </w:pPr>
-      <w:r>
-        <w:rPr>
-          <w:rFonts w:ascii="CMU Serif Roman" w:hAnsi="CMU Serif Roman"/>
-          <w:b/>
-          <w:bCs/>
-          <w:sz w:val="20"/>
-          <w:szCs w:val="20"/>
-        </w:rPr>
-        <w:t>FR</w:t>
-      </w:r>
-      <w:r>
-        <w:rPr>
-          <w:rFonts w:ascii="CMU Serif Roman" w:hAnsi="CMU Serif Roman"/>
-          <w:b/>
-          <w:bCs/>
-          <w:sz w:val="20"/>
-          <w:szCs w:val="20"/>
-        </w:rPr>
-        <w:t>7</w:t>
-      </w:r>
-      <w:r>
-        <w:rPr>
-          <w:rFonts w:ascii="CMU Serif Roman" w:hAnsi="CMU Serif Roman"/>
-          <w:b/>
-          <w:bCs/>
-          <w:sz w:val="20"/>
-          <w:szCs w:val="20"/>
-        </w:rPr>
-        <w:t>:</w:t>
-      </w:r>
-      <w:r>
-        <w:rPr>
-          <w:rFonts w:ascii="CMU Serif Roman" w:hAnsi="CMU Serif Roman"/>
-          <w:sz w:val="20"/>
-          <w:szCs w:val="20"/>
-        </w:rPr>
-        <w:t xml:space="preserve"> </w:t>
-      </w:r>
-      <w:r>
-        <w:rPr>
-          <w:rFonts w:ascii="CMU Serif Roman" w:hAnsi="CMU Serif Roman"/>
-          <w:sz w:val="20"/>
-          <w:szCs w:val="20"/>
-        </w:rPr>
-        <w:t>Effettua check giornaliero impiegati:</w:t>
-      </w:r>
-      <w:r>
-        <w:rPr>
-          <w:rFonts w:ascii="CMU Serif Roman" w:hAnsi="CMU Serif Roman"/>
-          <w:sz w:val="20"/>
-          <w:szCs w:val="20"/>
-        </w:rPr>
-        <w:t xml:space="preserve"> </w:t>
-      </w:r>
-      <w:r>
-        <w:rPr>
-          <w:rFonts w:ascii="CMU Serif Roman" w:hAnsi="CMU Serif Roman"/>
-          <w:sz w:val="20"/>
-          <w:szCs w:val="20"/>
-        </w:rPr>
-        <w:t xml:space="preserve">un addetto ai lavori può visualizzare </w:t>
-      </w:r>
-      <w:r>
-        <w:rPr>
-          <w:rFonts w:ascii="CMU Serif Roman" w:hAnsi="CMU Serif Roman"/>
-          <w:sz w:val="20"/>
-          <w:szCs w:val="20"/>
-        </w:rPr>
-        <w:t>gli autisti che sono pronti per lavorare e assegnargli un mezzo specifico.</w:t>
-      </w:r>
-    </w:p>
-    <w:p>
-      <w:pPr>
-        <w:ind w:left="-5"/>
-        <w:jc w:val="both"/>
-        <w:rPr>
-          <w:rFonts w:ascii="CMU Serif Roman" w:hAnsi="CMU Serif Roman"/>
-          <w:sz w:val="20"/>
-          <w:szCs w:val="20"/>
-        </w:rPr>
-      </w:pPr>
-      <w:r>
-        <w:rPr>
-          <w:rFonts w:ascii="CMU Serif Roman" w:hAnsi="CMU Serif Roman"/>
-          <w:b/>
-          <w:bCs/>
-          <w:sz w:val="20"/>
-          <w:szCs w:val="20"/>
-        </w:rPr>
-        <w:t>FR</w:t>
-      </w:r>
-      <w:r>
-        <w:rPr>
-          <w:rFonts w:ascii="CMU Serif Roman" w:hAnsi="CMU Serif Roman"/>
-          <w:b/>
-          <w:bCs/>
-          <w:sz w:val="20"/>
-          <w:szCs w:val="20"/>
-        </w:rPr>
-        <w:t>8</w:t>
-      </w:r>
-      <w:r>
-        <w:rPr>
-          <w:rFonts w:ascii="CMU Serif Roman" w:hAnsi="CMU Serif Roman"/>
-          <w:b/>
-          <w:bCs/>
-          <w:sz w:val="20"/>
-          <w:szCs w:val="20"/>
-        </w:rPr>
-        <w:t>:</w:t>
-      </w:r>
-      <w:r>
-        <w:rPr>
-          <w:rFonts w:ascii="CMU Serif Roman" w:hAnsi="CMU Serif Roman"/>
-          <w:sz w:val="20"/>
-          <w:szCs w:val="20"/>
-        </w:rPr>
-        <w:t xml:space="preserve"> </w:t>
-      </w:r>
-      <w:r>
-        <w:rPr>
-          <w:rFonts w:ascii="CMU Serif Roman" w:hAnsi="CMU Serif Roman"/>
-          <w:sz w:val="20"/>
-          <w:szCs w:val="20"/>
-        </w:rPr>
-        <w:t>Ricerca del percorso</w:t>
-      </w:r>
-      <w:r>
-        <w:rPr>
-          <w:rFonts w:ascii="CMU Serif Roman" w:hAnsi="CMU Serif Roman"/>
-          <w:sz w:val="20"/>
-          <w:szCs w:val="20"/>
-        </w:rPr>
-        <w:t xml:space="preserve">: </w:t>
-      </w:r>
-      <w:r>
-        <w:rPr>
-          <w:rFonts w:ascii="CMU Serif Roman" w:hAnsi="CMU Serif Roman"/>
-          <w:sz w:val="20"/>
-          <w:szCs w:val="20"/>
-        </w:rPr>
-        <w:t>un cliente può cercare il proprio percorso, visualizzare la distanza tra andata e ritorno e le relative tratte. Verrà consigliato il percorso più veloce.</w:t>
-      </w:r>
-    </w:p>
-    <w:p>
-      <w:pPr>
-        <w:ind w:left="-5"/>
-        <w:jc w:val="both"/>
-        <w:rPr>
-          <w:rFonts w:ascii="CMU Serif Roman" w:hAnsi="CMU Serif Roman"/>
-          <w:sz w:val="20"/>
-          <w:szCs w:val="20"/>
-        </w:rPr>
-      </w:pPr>
-      <w:r>
-        <w:rPr>
-          <w:rFonts w:ascii="CMU Serif Roman" w:hAnsi="CMU Serif Roman"/>
-          <w:b/>
-          <w:bCs/>
-          <w:sz w:val="20"/>
-          <w:szCs w:val="20"/>
-        </w:rPr>
-        <w:t>FR9:</w:t>
-      </w:r>
-      <w:r>
-        <w:rPr>
-          <w:rFonts w:ascii="CMU Serif Roman" w:hAnsi="CMU Serif Roman"/>
-          <w:sz w:val="20"/>
-          <w:szCs w:val="20"/>
-        </w:rPr>
-        <w:t xml:space="preserve"> Visualizza informazioni relative a corse e percorsi: un utente può vedere</w:t>
-      </w:r>
-      <w:r>
-        <w:rPr>
-          <w:rFonts w:ascii="CMU Serif Roman" w:hAnsi="CMU Serif Roman"/>
-          <w:sz w:val="20"/>
-          <w:szCs w:val="20"/>
-        </w:rPr>
-        <w:t xml:space="preserve"> </w:t>
-      </w:r>
-      <w:r>
-        <w:rPr>
-          <w:rFonts w:ascii="CMU Serif Roman" w:hAnsi="CMU Serif Roman"/>
-          <w:sz w:val="20"/>
-          <w:szCs w:val="20"/>
-        </w:rPr>
-        <w:t>tutte le corse della settimana con annessi orari, fermate e accedere ad una bacheca per poter visionare eventuali comunicati di sciopero o comunicazioni generali</w:t>
-      </w:r>
-      <w:r>
-        <w:rPr>
-          <w:rFonts w:ascii="CMU Serif Roman" w:hAnsi="CMU Serif Roman"/>
-          <w:sz w:val="20"/>
-          <w:szCs w:val="20"/>
-        </w:rPr>
-        <w:t>, inoltre grazie al numero di telefono può ricevere SMS o notifiche push.</w:t>
-      </w:r>
-    </w:p>
-    <w:p>
-      <w:pPr>
-        <w:ind w:left="-5"/>
-        <w:jc w:val="both"/>
-        <w:rPr>
-          <w:rFonts w:ascii="CMU Serif Roman" w:hAnsi="CMU Serif Roman"/>
-          <w:sz w:val="20"/>
-          <w:szCs w:val="20"/>
-        </w:rPr>
-      </w:pPr>
-      <w:r>
-        <w:rPr>
-          <w:rFonts w:ascii="CMU Serif Roman" w:hAnsi="CMU Serif Roman"/>
-          <w:b/>
-          <w:bCs/>
-          <w:sz w:val="20"/>
-          <w:szCs w:val="20"/>
-        </w:rPr>
         <w:t>FR10:</w:t>
       </w:r>
       <w:r>
@@ -1795,351 +2475,484 @@
           <w:szCs w:val="20"/>
         </w:rPr>
         <w:t xml:space="preserve"> Acquista biglietto: un utente può acquistare un biglietto tramite il servizio, scegliendo partenza e destinazione ed eventuale posto desiderato. La modalità di pagamento considerata è carta di credito.</w:t>
-      </w:r>
-    </w:p>
-    <w:p>
-      <w:pPr>
-        <w:spacing w:after="0" w:line="259" w:lineRule="auto"/>
-        <w:ind w:left="0" w:firstLine="0"/>
-        <w:jc w:val="both"/>
-        <w:rPr>
-          <w:rFonts w:ascii="CMU Serif Roman" w:hAnsi="CMU Serif Roman"/>
-          <w:sz w:val="20"/>
-          <w:szCs w:val="20"/>
-        </w:rPr>
-      </w:pPr>
-      <w:r>
-        <w:rPr>
-          <w:rFonts w:ascii="CMU Serif Roman" w:hAnsi="CMU Serif Roman"/>
-          <w:sz w:val="20"/>
-          <w:szCs w:val="20"/>
-        </w:rPr>
-        <w:t xml:space="preserve"> </w:t>
-      </w:r>
-    </w:p>
-    <w:p>
-      <w:pPr>
-        <w:ind w:left="-5"/>
-        <w:jc w:val="both"/>
-        <w:rPr>
-          <w:rFonts w:ascii="CMU Serif Roman" w:hAnsi="CMU Serif Roman"/>
-          <w:sz w:val="20"/>
-          <w:szCs w:val="20"/>
-        </w:rPr>
-      </w:pPr>
-      <w:r>
-        <w:rPr>
-          <w:rFonts w:ascii="CMU Serif Roman" w:hAnsi="CMU Serif Roman"/>
-          <w:b/>
-          <w:bCs/>
-          <w:sz w:val="20"/>
-          <w:szCs w:val="20"/>
-        </w:rPr>
-        <w:t>NFR1:</w:t>
-      </w:r>
-      <w:r>
-        <w:rPr>
-          <w:rFonts w:ascii="CMU Serif Roman" w:hAnsi="CMU Serif Roman"/>
-          <w:sz w:val="20"/>
-          <w:szCs w:val="20"/>
-        </w:rPr>
-        <w:t xml:space="preserve"> Usabilità: l</w:t>
-      </w:r>
-      <w:r>
-        <w:rPr>
-          <w:rFonts w:ascii="CMU Serif Roman" w:hAnsi="CMU Serif Roman"/>
-          <w:sz w:val="20"/>
-          <w:szCs w:val="20"/>
-        </w:rPr>
-        <w:t>’</w:t>
-      </w:r>
-      <w:proofErr w:type="spellStart"/>
-      <w:r>
-        <w:rPr>
-          <w:rFonts w:ascii="CMU Serif Roman" w:hAnsi="CMU Serif Roman"/>
-          <w:sz w:val="20"/>
-          <w:szCs w:val="20"/>
-        </w:rPr>
-        <w:t>app</w:t>
-      </w:r>
-      <w:proofErr w:type="spellEnd"/>
-      <w:r>
-        <w:rPr>
-          <w:rFonts w:ascii="CMU Serif Roman" w:hAnsi="CMU Serif Roman"/>
-          <w:sz w:val="20"/>
-          <w:szCs w:val="20"/>
-        </w:rPr>
-        <w:t xml:space="preserve"> dovrebbe essere intuitiva da usare e l</w:t>
-      </w:r>
-      <w:r>
-        <w:rPr>
-          <w:rFonts w:ascii="CMU Serif Roman" w:hAnsi="CMU Serif Roman"/>
-          <w:sz w:val="20"/>
-          <w:szCs w:val="20"/>
-        </w:rPr>
-        <w:t>’</w:t>
-      </w:r>
-      <w:r>
-        <w:rPr>
-          <w:rFonts w:ascii="CMU Serif Roman" w:hAnsi="CMU Serif Roman"/>
-          <w:sz w:val="20"/>
-          <w:szCs w:val="20"/>
-        </w:rPr>
-        <w:t xml:space="preserve">interfaccia utente dovrebbe essere semplice da capire. Tutte le interazioni devono essere completate in meno di tre clic. </w:t>
-      </w:r>
-    </w:p>
-    <w:p>
-      <w:pPr>
-        <w:ind w:left="-5"/>
-        <w:jc w:val="both"/>
-        <w:rPr>
-          <w:rFonts w:ascii="CMU Serif Roman" w:hAnsi="CMU Serif Roman"/>
-          <w:sz w:val="20"/>
-          <w:szCs w:val="20"/>
-        </w:rPr>
-      </w:pPr>
-      <w:r>
-        <w:rPr>
-          <w:rFonts w:ascii="CMU Serif Roman" w:hAnsi="CMU Serif Roman"/>
-          <w:b/>
-          <w:bCs/>
-          <w:sz w:val="20"/>
-          <w:szCs w:val="20"/>
-        </w:rPr>
-        <w:t>NFR2:</w:t>
-      </w:r>
-      <w:r>
-        <w:rPr>
-          <w:rFonts w:ascii="CMU Serif Roman" w:hAnsi="CMU Serif Roman"/>
-          <w:sz w:val="20"/>
-          <w:szCs w:val="20"/>
-        </w:rPr>
-        <w:t xml:space="preserve"> conformità alle linee guida: la progettazione dell</w:t>
-      </w:r>
-      <w:r>
-        <w:rPr>
-          <w:rFonts w:ascii="CMU Serif Roman" w:hAnsi="CMU Serif Roman"/>
-          <w:sz w:val="20"/>
-          <w:szCs w:val="20"/>
-        </w:rPr>
-        <w:t>’</w:t>
-      </w:r>
-      <w:proofErr w:type="spellStart"/>
-      <w:r>
-        <w:rPr>
-          <w:rFonts w:ascii="CMU Serif Roman" w:hAnsi="CMU Serif Roman"/>
-          <w:sz w:val="20"/>
-          <w:szCs w:val="20"/>
-        </w:rPr>
-        <w:t>app</w:t>
-      </w:r>
-      <w:proofErr w:type="spellEnd"/>
-      <w:r>
-        <w:rPr>
-          <w:rFonts w:ascii="CMU Serif Roman" w:hAnsi="CMU Serif Roman"/>
-          <w:sz w:val="20"/>
-          <w:szCs w:val="20"/>
-        </w:rPr>
-        <w:t xml:space="preserve"> deve essere conforme alle linee guida sull</w:t>
-      </w:r>
-      <w:r>
-        <w:rPr>
-          <w:rFonts w:ascii="CMU Serif Roman" w:hAnsi="CMU Serif Roman"/>
-          <w:sz w:val="20"/>
-          <w:szCs w:val="20"/>
-        </w:rPr>
-        <w:t>’</w:t>
-      </w:r>
-      <w:r>
-        <w:rPr>
-          <w:rFonts w:ascii="CMU Serif Roman" w:hAnsi="CMU Serif Roman"/>
-          <w:sz w:val="20"/>
-          <w:szCs w:val="20"/>
-        </w:rPr>
-        <w:t>usabilità per il sistema operativo scelto.</w:t>
-      </w:r>
-    </w:p>
-    <w:p>
-      <w:pPr>
-        <w:ind w:left="-5"/>
-        <w:jc w:val="both"/>
-        <w:rPr>
-          <w:rFonts w:ascii="CMU Serif Roman" w:hAnsi="CMU Serif Roman"/>
-          <w:sz w:val="20"/>
-          <w:szCs w:val="20"/>
-        </w:rPr>
-      </w:pPr>
-      <w:r>
-        <w:rPr>
-          <w:rFonts w:ascii="CMU Serif Roman" w:hAnsi="CMU Serif Roman"/>
-          <w:b/>
-          <w:bCs/>
-          <w:sz w:val="20"/>
-          <w:szCs w:val="20"/>
-        </w:rPr>
-        <w:t>NFR3:</w:t>
-      </w:r>
-      <w:r>
-        <w:rPr>
-          <w:rFonts w:ascii="CMU Serif Roman" w:hAnsi="CMU Serif Roman"/>
-          <w:sz w:val="20"/>
-          <w:szCs w:val="20"/>
-        </w:rPr>
-        <w:t xml:space="preserve"> piattaforma di destinazione: l</w:t>
-      </w:r>
-      <w:r>
-        <w:rPr>
-          <w:rFonts w:ascii="CMU Serif Roman" w:hAnsi="CMU Serif Roman"/>
-          <w:sz w:val="20"/>
-          <w:szCs w:val="20"/>
-        </w:rPr>
-        <w:t>’</w:t>
-      </w:r>
-      <w:proofErr w:type="spellStart"/>
-      <w:r>
-        <w:rPr>
-          <w:rFonts w:ascii="CMU Serif Roman" w:hAnsi="CMU Serif Roman"/>
-          <w:sz w:val="20"/>
-          <w:szCs w:val="20"/>
-        </w:rPr>
-        <w:t>app</w:t>
-      </w:r>
-      <w:proofErr w:type="spellEnd"/>
-      <w:r>
-        <w:rPr>
-          <w:rFonts w:ascii="CMU Serif Roman" w:hAnsi="CMU Serif Roman"/>
-          <w:sz w:val="20"/>
-          <w:szCs w:val="20"/>
-        </w:rPr>
-        <w:t xml:space="preserve"> deve essere sviluppata in Jav</w:t>
-      </w:r>
-      <w:r>
-        <w:rPr>
-          <w:rFonts w:ascii="CMU Serif Roman" w:hAnsi="CMU Serif Roman"/>
-          <w:sz w:val="20"/>
-          <w:szCs w:val="20"/>
-        </w:rPr>
-        <w:t>a.</w:t>
-      </w:r>
-    </w:p>
-    <w:p>
-      <w:pPr>
-        <w:ind w:left="-5"/>
-        <w:jc w:val="both"/>
-        <w:rPr>
-          <w:rFonts w:ascii="CMU Serif Roman" w:hAnsi="CMU Serif Roman"/>
-          <w:sz w:val="20"/>
-          <w:szCs w:val="20"/>
-        </w:rPr>
-      </w:pPr>
-      <w:r>
-        <w:rPr>
-          <w:rFonts w:ascii="CMU Serif Roman" w:hAnsi="CMU Serif Roman"/>
-          <w:b/>
-          <w:bCs/>
-          <w:sz w:val="20"/>
-          <w:szCs w:val="20"/>
-        </w:rPr>
-        <w:t>NFR4:</w:t>
-      </w:r>
-      <w:r>
-        <w:rPr>
-          <w:rFonts w:ascii="CMU Serif Roman" w:hAnsi="CMU Serif Roman"/>
-          <w:sz w:val="20"/>
-          <w:szCs w:val="20"/>
-        </w:rPr>
-        <w:t xml:space="preserve"> il sistema deve garantire un corretto funzionamento, fino a 3.000 utenti, deve essere sempre aggiornato e attivo.</w:t>
-      </w:r>
-    </w:p>
-    <w:p>
-      <w:pPr>
-        <w:ind w:left="-5"/>
-        <w:jc w:val="both"/>
-        <w:rPr>
-          <w:rFonts w:ascii="CMU Serif Roman" w:hAnsi="CMU Serif Roman"/>
-          <w:sz w:val="20"/>
-          <w:szCs w:val="20"/>
-        </w:rPr>
-      </w:pPr>
-      <w:r>
-        <w:rPr>
-          <w:rFonts w:ascii="CMU Serif Roman" w:hAnsi="CMU Serif Roman"/>
-          <w:b/>
-          <w:bCs/>
-          <w:sz w:val="20"/>
-          <w:szCs w:val="20"/>
-        </w:rPr>
-        <w:t>NFR5:</w:t>
-      </w:r>
-      <w:r>
-        <w:rPr>
-          <w:rFonts w:ascii="CMU Serif Roman" w:hAnsi="CMU Serif Roman"/>
-          <w:sz w:val="20"/>
-          <w:szCs w:val="20"/>
-        </w:rPr>
-        <w:t xml:space="preserve"> il sistema deve garantire il trattamento dei dati personali di addetti e clienti ai sensi della Legge.</w:t>
-      </w:r>
-    </w:p>
-    <w:p>
-      <w:pPr>
-        <w:ind w:left="-5"/>
-        <w:jc w:val="both"/>
-        <w:rPr>
-          <w:rFonts w:ascii="CMU Serif Roman" w:hAnsi="CMU Serif Roman"/>
-          <w:sz w:val="20"/>
-          <w:szCs w:val="20"/>
-        </w:rPr>
-      </w:pPr>
-    </w:p>
-    <w:p>
-      <w:pPr>
-        <w:ind w:left="-5"/>
-        <w:jc w:val="both"/>
-        <w:rPr>
-          <w:rFonts w:ascii="CMU Serif Roman" w:hAnsi="CMU Serif Roman"/>
-          <w:b/>
-          <w:bCs/>
-        </w:rPr>
-      </w:pPr>
-      <w:r>
-        <w:rPr>
-          <w:rFonts w:ascii="CMU Serif Roman" w:hAnsi="CMU Serif Roman"/>
-          <w:b/>
-          <w:bCs/>
-        </w:rPr>
-        <w:t xml:space="preserve">Vincoli aggiuntivi: </w:t>
-      </w:r>
-    </w:p>
-    <w:p>
-      <w:pPr>
-        <w:jc w:val="both"/>
-        <w:rPr>
-          <w:rFonts w:ascii="CMU Serif Roman" w:hAnsi="CMU Serif Roman"/>
-          <w:sz w:val="20"/>
-          <w:szCs w:val="20"/>
-        </w:rPr>
-      </w:pPr>
-      <w:r>
-        <w:rPr>
-          <w:rFonts w:ascii="CMU Serif Roman" w:hAnsi="CMU Serif Roman"/>
-          <w:sz w:val="20"/>
-          <w:szCs w:val="20"/>
-        </w:rPr>
-        <w:t>La documentazione del codice sorgente deve essere in formato HTML (non obbligatorio)</w:t>
-      </w:r>
-      <w:r>
-        <w:rPr>
-          <w:rFonts w:ascii="CMU Serif Roman" w:hAnsi="CMU Serif Roman"/>
-          <w:sz w:val="20"/>
-          <w:szCs w:val="20"/>
-        </w:rPr>
-        <w:t>.</w:t>
       </w:r>
     </w:p>
     <w:p>
       <w:pPr>
         <w:spacing w:after="0" w:line="240" w:lineRule="auto"/>
         <w:ind w:left="0" w:firstLine="0"/>
+        <w:jc w:val="both"/>
+        <w:rPr>
+          <w:rFonts w:ascii="CMU Serif Roman" w:hAnsi="CMU Serif Roman"/>
+          <w:sz w:val="20"/>
+          <w:szCs w:val="20"/>
+        </w:rPr>
+      </w:pPr>
+      <w:r>
+        <w:rPr>
+          <w:rFonts w:ascii="CMU Serif Roman" w:hAnsi="CMU Serif Roman"/>
+          <w:sz w:val="20"/>
+          <w:szCs w:val="20"/>
+        </w:rPr>
+        <w:t xml:space="preserve"> </w:t>
+      </w:r>
+    </w:p>
+    <w:p>
+      <w:pPr>
+        <w:spacing w:line="240" w:lineRule="auto"/>
+        <w:ind w:left="-5"/>
+        <w:jc w:val="both"/>
+        <w:rPr>
+          <w:rFonts w:ascii="CMU Serif Roman" w:hAnsi="CMU Serif Roman"/>
+          <w:sz w:val="20"/>
+          <w:szCs w:val="20"/>
+        </w:rPr>
+      </w:pPr>
+      <w:r>
+        <w:rPr>
+          <w:rFonts w:ascii="CMU Serif Roman" w:hAnsi="CMU Serif Roman"/>
+          <w:b/>
+          <w:bCs/>
+          <w:sz w:val="20"/>
+          <w:szCs w:val="20"/>
+        </w:rPr>
+        <w:t>NFR1:</w:t>
+      </w:r>
+      <w:r>
+        <w:rPr>
+          <w:rFonts w:ascii="CMU Serif Roman" w:hAnsi="CMU Serif Roman"/>
+          <w:sz w:val="20"/>
+          <w:szCs w:val="20"/>
+        </w:rPr>
+        <w:t xml:space="preserve"> Usabilità: </w:t>
+      </w:r>
+      <w:r>
+        <w:rPr>
+          <w:rFonts w:ascii="CMU Serif Roman" w:hAnsi="CMU Serif Roman"/>
+          <w:sz w:val="20"/>
+          <w:szCs w:val="20"/>
+        </w:rPr>
+        <w:t>il sistema</w:t>
+      </w:r>
+      <w:r>
+        <w:rPr>
+          <w:rFonts w:ascii="CMU Serif Roman" w:hAnsi="CMU Serif Roman"/>
+          <w:sz w:val="20"/>
+          <w:szCs w:val="20"/>
+        </w:rPr>
+        <w:t xml:space="preserve"> dovrebbe essere intuiti</w:t>
+      </w:r>
+      <w:r>
+        <w:rPr>
+          <w:rFonts w:ascii="CMU Serif Roman" w:hAnsi="CMU Serif Roman"/>
+          <w:sz w:val="20"/>
+          <w:szCs w:val="20"/>
+        </w:rPr>
+        <w:t>vo</w:t>
+      </w:r>
+      <w:r>
+        <w:rPr>
+          <w:rFonts w:ascii="CMU Serif Roman" w:hAnsi="CMU Serif Roman"/>
+          <w:sz w:val="20"/>
+          <w:szCs w:val="20"/>
+        </w:rPr>
+        <w:t xml:space="preserve"> da usare e l</w:t>
+      </w:r>
+      <w:r>
+        <w:rPr>
+          <w:rFonts w:ascii="CMU Serif Roman" w:hAnsi="CMU Serif Roman"/>
+          <w:sz w:val="20"/>
+          <w:szCs w:val="20"/>
+        </w:rPr>
+        <w:t>’</w:t>
+      </w:r>
+      <w:r>
+        <w:rPr>
+          <w:rFonts w:ascii="CMU Serif Roman" w:hAnsi="CMU Serif Roman"/>
+          <w:sz w:val="20"/>
+          <w:szCs w:val="20"/>
+        </w:rPr>
+        <w:t xml:space="preserve">interfaccia utente dovrebbe essere semplice da capire. Tutte le interazioni devono essere completate in meno di tre </w:t>
+      </w:r>
+      <w:r>
+        <w:rPr>
+          <w:rFonts w:ascii="CMU Serif Roman" w:hAnsi="CMU Serif Roman"/>
+          <w:sz w:val="20"/>
+          <w:szCs w:val="20"/>
+        </w:rPr>
+        <w:t>interazioni</w:t>
+      </w:r>
+      <w:r>
+        <w:rPr>
+          <w:rFonts w:ascii="CMU Serif Roman" w:hAnsi="CMU Serif Roman"/>
+          <w:sz w:val="20"/>
+          <w:szCs w:val="20"/>
+        </w:rPr>
+        <w:t xml:space="preserve">. </w:t>
+      </w:r>
+    </w:p>
+    <w:p>
+      <w:pPr>
+        <w:spacing w:line="240" w:lineRule="auto"/>
+        <w:ind w:left="-5"/>
+        <w:jc w:val="both"/>
+        <w:rPr>
+          <w:rFonts w:ascii="CMU Serif Roman" w:hAnsi="CMU Serif Roman"/>
+          <w:sz w:val="20"/>
+          <w:szCs w:val="20"/>
+        </w:rPr>
+      </w:pPr>
+      <w:r>
+        <w:rPr>
+          <w:rFonts w:ascii="CMU Serif Roman" w:hAnsi="CMU Serif Roman"/>
+          <w:b/>
+          <w:bCs/>
+          <w:sz w:val="20"/>
+          <w:szCs w:val="20"/>
+        </w:rPr>
+        <w:t>NFR2:</w:t>
+      </w:r>
+      <w:r>
+        <w:rPr>
+          <w:rFonts w:ascii="CMU Serif Roman" w:hAnsi="CMU Serif Roman"/>
+          <w:sz w:val="20"/>
+          <w:szCs w:val="20"/>
+        </w:rPr>
+        <w:t xml:space="preserve"> </w:t>
+      </w:r>
+      <w:r>
+        <w:rPr>
+          <w:rFonts w:ascii="CMU Serif Roman" w:hAnsi="CMU Serif Roman"/>
+          <w:sz w:val="20"/>
+          <w:szCs w:val="20"/>
+        </w:rPr>
+        <w:t>C</w:t>
+      </w:r>
+      <w:r>
+        <w:rPr>
+          <w:rFonts w:ascii="CMU Serif Roman" w:hAnsi="CMU Serif Roman"/>
+          <w:sz w:val="20"/>
+          <w:szCs w:val="20"/>
+        </w:rPr>
+        <w:t xml:space="preserve">onformità alle linee guida: la progettazione </w:t>
+      </w:r>
+      <w:r>
+        <w:rPr>
+          <w:rFonts w:ascii="CMU Serif Roman" w:hAnsi="CMU Serif Roman"/>
+          <w:sz w:val="20"/>
+          <w:szCs w:val="20"/>
+        </w:rPr>
+        <w:t>del</w:t>
+      </w:r>
+      <w:r>
+        <w:rPr>
+          <w:rFonts w:ascii="CMU Serif Roman" w:hAnsi="CMU Serif Roman"/>
+          <w:sz w:val="20"/>
+          <w:szCs w:val="20"/>
+        </w:rPr>
+        <w:t xml:space="preserve"> s</w:t>
+      </w:r>
+      <w:r>
+        <w:rPr>
+          <w:rFonts w:ascii="CMU Serif Roman" w:hAnsi="CMU Serif Roman"/>
+          <w:sz w:val="20"/>
+          <w:szCs w:val="20"/>
+        </w:rPr>
+        <w:t xml:space="preserve">istema </w:t>
+      </w:r>
+      <w:r>
+        <w:rPr>
+          <w:rFonts w:ascii="CMU Serif Roman" w:hAnsi="CMU Serif Roman"/>
+          <w:sz w:val="20"/>
+          <w:szCs w:val="20"/>
+        </w:rPr>
+        <w:t>deve essere conforme alle linee guida sull</w:t>
+      </w:r>
+      <w:r>
+        <w:rPr>
+          <w:rFonts w:ascii="CMU Serif Roman" w:hAnsi="CMU Serif Roman"/>
+          <w:sz w:val="20"/>
+          <w:szCs w:val="20"/>
+        </w:rPr>
+        <w:t>’</w:t>
+      </w:r>
+      <w:r>
+        <w:rPr>
+          <w:rFonts w:ascii="CMU Serif Roman" w:hAnsi="CMU Serif Roman"/>
+          <w:sz w:val="20"/>
+          <w:szCs w:val="20"/>
+        </w:rPr>
+        <w:t>usabilità per il sistema operativo scelto.</w:t>
+      </w:r>
+    </w:p>
+    <w:p>
+      <w:pPr>
+        <w:spacing w:line="240" w:lineRule="auto"/>
+        <w:ind w:left="-5"/>
+        <w:jc w:val="both"/>
+        <w:rPr>
+          <w:rFonts w:ascii="CMU Serif Roman" w:hAnsi="CMU Serif Roman"/>
+          <w:sz w:val="20"/>
+          <w:szCs w:val="20"/>
+        </w:rPr>
+      </w:pPr>
+      <w:r>
+        <w:rPr>
+          <w:rFonts w:ascii="CMU Serif Roman" w:hAnsi="CMU Serif Roman"/>
+          <w:b/>
+          <w:bCs/>
+          <w:sz w:val="20"/>
+          <w:szCs w:val="20"/>
+        </w:rPr>
+        <w:t>NFR3:</w:t>
+      </w:r>
+      <w:r>
+        <w:rPr>
+          <w:rFonts w:ascii="CMU Serif Roman" w:hAnsi="CMU Serif Roman"/>
+          <w:sz w:val="20"/>
+          <w:szCs w:val="20"/>
+        </w:rPr>
+        <w:t xml:space="preserve"> </w:t>
+      </w:r>
+      <w:r>
+        <w:rPr>
+          <w:rFonts w:ascii="CMU Serif Roman" w:hAnsi="CMU Serif Roman"/>
+          <w:sz w:val="20"/>
+          <w:szCs w:val="20"/>
+        </w:rPr>
+        <w:t>P</w:t>
+      </w:r>
+      <w:r>
+        <w:rPr>
+          <w:rFonts w:ascii="CMU Serif Roman" w:hAnsi="CMU Serif Roman"/>
+          <w:sz w:val="20"/>
+          <w:szCs w:val="20"/>
+        </w:rPr>
+        <w:t xml:space="preserve">iattaforma di destinazione: </w:t>
+      </w:r>
+      <w:r>
+        <w:rPr>
+          <w:rFonts w:ascii="CMU Serif Roman" w:hAnsi="CMU Serif Roman"/>
+          <w:sz w:val="20"/>
+          <w:szCs w:val="20"/>
+        </w:rPr>
+        <w:t>il sistema</w:t>
+      </w:r>
+      <w:r>
+        <w:rPr>
+          <w:rFonts w:ascii="CMU Serif Roman" w:hAnsi="CMU Serif Roman"/>
+          <w:sz w:val="20"/>
+          <w:szCs w:val="20"/>
+        </w:rPr>
+        <w:t xml:space="preserve"> deve essere sviluppat</w:t>
+      </w:r>
+      <w:r>
+        <w:rPr>
+          <w:rFonts w:ascii="CMU Serif Roman" w:hAnsi="CMU Serif Roman"/>
+          <w:sz w:val="20"/>
+          <w:szCs w:val="20"/>
+        </w:rPr>
+        <w:t>o</w:t>
+      </w:r>
+      <w:r>
+        <w:rPr>
+          <w:rFonts w:ascii="CMU Serif Roman" w:hAnsi="CMU Serif Roman"/>
+          <w:sz w:val="20"/>
+          <w:szCs w:val="20"/>
+        </w:rPr>
+        <w:t xml:space="preserve"> in Jav</w:t>
+      </w:r>
+      <w:r>
+        <w:rPr>
+          <w:rFonts w:ascii="CMU Serif Roman" w:hAnsi="CMU Serif Roman"/>
+          <w:sz w:val="20"/>
+          <w:szCs w:val="20"/>
+        </w:rPr>
+        <w:t>a.</w:t>
+      </w:r>
+    </w:p>
+    <w:p>
+      <w:pPr>
+        <w:spacing w:line="240" w:lineRule="auto"/>
+        <w:ind w:left="-5"/>
+        <w:jc w:val="both"/>
+        <w:rPr>
+          <w:rFonts w:ascii="CMU Serif Roman" w:hAnsi="CMU Serif Roman"/>
+          <w:sz w:val="20"/>
+          <w:szCs w:val="20"/>
+        </w:rPr>
+      </w:pPr>
+      <w:r>
+        <w:rPr>
+          <w:rFonts w:ascii="CMU Serif Roman" w:hAnsi="CMU Serif Roman"/>
+          <w:b/>
+          <w:bCs/>
+          <w:sz w:val="20"/>
+          <w:szCs w:val="20"/>
+        </w:rPr>
+        <w:t>NFR4:</w:t>
+      </w:r>
+      <w:r>
+        <w:rPr>
+          <w:rFonts w:ascii="CMU Serif Roman" w:hAnsi="CMU Serif Roman"/>
+          <w:sz w:val="20"/>
+          <w:szCs w:val="20"/>
+        </w:rPr>
+        <w:t xml:space="preserve"> </w:t>
+      </w:r>
+      <w:r>
+        <w:rPr>
+          <w:rFonts w:ascii="CMU Serif Roman" w:hAnsi="CMU Serif Roman"/>
+          <w:sz w:val="20"/>
+          <w:szCs w:val="20"/>
+        </w:rPr>
+        <w:t>I</w:t>
+      </w:r>
+      <w:r>
+        <w:rPr>
+          <w:rFonts w:ascii="CMU Serif Roman" w:hAnsi="CMU Serif Roman"/>
+          <w:sz w:val="20"/>
+          <w:szCs w:val="20"/>
+        </w:rPr>
+        <w:t>l sistema deve garantire un corretto funzionamento, fino a 3.000 utenti, deve essere sempre aggiornato e attivo.</w:t>
+      </w:r>
+    </w:p>
+    <w:p>
+      <w:pPr>
+        <w:spacing w:line="240" w:lineRule="auto"/>
+        <w:ind w:left="-5"/>
+        <w:jc w:val="both"/>
+        <w:rPr>
+          <w:rFonts w:ascii="CMU Serif Roman" w:hAnsi="CMU Serif Roman"/>
+          <w:sz w:val="20"/>
+          <w:szCs w:val="20"/>
+        </w:rPr>
+      </w:pPr>
+      <w:r>
+        <w:rPr>
+          <w:rFonts w:ascii="CMU Serif Roman" w:hAnsi="CMU Serif Roman"/>
+          <w:b/>
+          <w:bCs/>
+          <w:sz w:val="20"/>
+          <w:szCs w:val="20"/>
+        </w:rPr>
+        <w:t>NFR5:</w:t>
+      </w:r>
+      <w:r>
+        <w:rPr>
+          <w:rFonts w:ascii="CMU Serif Roman" w:hAnsi="CMU Serif Roman"/>
+          <w:sz w:val="20"/>
+          <w:szCs w:val="20"/>
+        </w:rPr>
+        <w:t xml:space="preserve"> </w:t>
+      </w:r>
+      <w:r>
+        <w:rPr>
+          <w:rFonts w:ascii="CMU Serif Roman" w:hAnsi="CMU Serif Roman"/>
+          <w:sz w:val="20"/>
+          <w:szCs w:val="20"/>
+        </w:rPr>
+        <w:t>I</w:t>
+      </w:r>
+      <w:r>
+        <w:rPr>
+          <w:rFonts w:ascii="CMU Serif Roman" w:hAnsi="CMU Serif Roman"/>
+          <w:sz w:val="20"/>
+          <w:szCs w:val="20"/>
+        </w:rPr>
+        <w:t>l sistema deve garantire il trattamento dei dati personali di addetti e clienti ai sensi della</w:t>
+      </w:r>
+      <w:r>
+        <w:rPr>
+          <w:rFonts w:ascii="CMU Serif Roman" w:hAnsi="CMU Serif Roman"/>
+          <w:sz w:val="20"/>
+          <w:szCs w:val="20"/>
+        </w:rPr>
+        <w:t xml:space="preserve"> </w:t>
+      </w:r>
+      <w:r>
+        <w:rPr>
+          <w:rFonts w:ascii="CMU Serif Roman" w:hAnsi="CMU Serif Roman"/>
+          <w:sz w:val="20"/>
+          <w:szCs w:val="20"/>
+        </w:rPr>
+        <w:t>Legge.</w:t>
+      </w:r>
+    </w:p>
+    <w:p>
+      <w:pPr>
+        <w:spacing w:line="240" w:lineRule="auto"/>
+        <w:ind w:left="-5"/>
+        <w:jc w:val="both"/>
+        <w:rPr>
+          <w:rFonts w:ascii="CMU Serif Roman" w:hAnsi="CMU Serif Roman"/>
+          <w:sz w:val="20"/>
+          <w:szCs w:val="20"/>
+        </w:rPr>
+      </w:pPr>
+    </w:p>
+    <w:p>
+      <w:pPr>
+        <w:spacing w:line="240" w:lineRule="auto"/>
+        <w:ind w:left="-5"/>
+        <w:jc w:val="both"/>
+        <w:rPr>
+          <w:rFonts w:ascii="CMU Serif Roman" w:hAnsi="CMU Serif Roman"/>
+          <w:b/>
+          <w:bCs/>
+        </w:rPr>
+      </w:pPr>
+      <w:r>
+        <w:rPr>
+          <w:rFonts w:ascii="CMU Serif Roman" w:hAnsi="CMU Serif Roman"/>
+          <w:b/>
+          <w:bCs/>
+        </w:rPr>
+        <w:t xml:space="preserve">Vincoli aggiuntivi: </w:t>
+      </w:r>
+    </w:p>
+    <w:p>
+      <w:pPr>
+        <w:spacing w:line="240" w:lineRule="auto"/>
+        <w:jc w:val="both"/>
+        <w:rPr>
+          <w:rFonts w:ascii="CMU Serif Roman" w:hAnsi="CMU Serif Roman"/>
+          <w:sz w:val="20"/>
+          <w:szCs w:val="20"/>
+        </w:rPr>
+      </w:pPr>
+    </w:p>
+    <w:p>
+      <w:pPr>
+        <w:spacing w:line="240" w:lineRule="auto"/>
+        <w:jc w:val="both"/>
+        <w:rPr>
+          <w:rFonts w:ascii="CMU Serif Roman" w:hAnsi="CMU Serif Roman"/>
+          <w:sz w:val="20"/>
+          <w:szCs w:val="20"/>
+        </w:rPr>
+      </w:pPr>
+      <w:r>
+        <w:rPr>
+          <w:rFonts w:ascii="CMU Serif Roman" w:hAnsi="CMU Serif Roman"/>
+          <w:sz w:val="20"/>
+          <w:szCs w:val="20"/>
+        </w:rPr>
+        <w:t>La documentazione del codice sorgente deve essere in formato HTML (non obbligatorio)</w:t>
+      </w:r>
+      <w:r>
+        <w:rPr>
+          <w:rFonts w:ascii="CMU Serif Roman" w:hAnsi="CMU Serif Roman"/>
+          <w:sz w:val="20"/>
+          <w:szCs w:val="20"/>
+        </w:rPr>
+        <w:t>.</w:t>
+      </w:r>
+    </w:p>
+    <w:p>
+      <w:pPr>
+        <w:spacing w:after="0" w:line="240" w:lineRule="auto"/>
+        <w:ind w:left="0" w:firstLine="0"/>
         <w:rPr>
           <w:rFonts w:ascii="CMU Serif Roman" w:hAnsi="CMU Serif Roman"/>
         </w:rPr>
@@ -2178,6 +2991,7 @@
     </w:p>
     <w:p>
       <w:pPr>
+        <w:spacing w:line="240" w:lineRule="auto"/>
         <w:ind w:left="-5"/>
         <w:jc w:val="both"/>
         <w:rPr>
@@ -2186,6 +3000,18 @@
           <w:szCs w:val="20"/>
         </w:rPr>
       </w:pPr>
+    </w:p>
+    <w:p>
+      <w:pPr>
+        <w:spacing w:line="240" w:lineRule="auto"/>
+        <w:ind w:left="-5"/>
+        <w:jc w:val="both"/>
+        <w:rPr>
+          <w:rFonts w:ascii="CMU Serif Roman" w:hAnsi="CMU Serif Roman"/>
+          <w:sz w:val="20"/>
+          <w:szCs w:val="20"/>
+        </w:rPr>
+      </w:pPr>
       <w:r>
         <w:rPr>
           <w:rFonts w:ascii="CMU Serif Roman" w:hAnsi="CMU Serif Roman"/>
@@ -2242,26 +3068,30 @@
         </w:rPr>
         <w:t xml:space="preserve"> </w:t>
       </w:r>
-    </w:p>
-    <w:p>
-      <w:pPr>
-        <w:spacing w:after="0" w:line="259" w:lineRule="auto"/>
+      <w:r>
+        <w:rPr>
+          <w:rFonts w:ascii="CMU Serif Roman" w:hAnsi="CMU Serif Roman"/>
+          <w:color w:val="FF0000"/>
+          <w:sz w:val="20"/>
+          <w:szCs w:val="20"/>
+        </w:rPr>
+        <w:t>(ripetizione ?)</w:t>
+      </w:r>
+    </w:p>
+    <w:p>
+      <w:pPr>
+        <w:spacing w:after="0" w:line="240" w:lineRule="auto"/>
         <w:ind w:left="0" w:firstLine="0"/>
         <w:jc w:val="both"/>
         <w:rPr>
           <w:rFonts w:ascii="CMU Serif Roman" w:hAnsi="CMU Serif Roman"/>
         </w:rPr>
       </w:pPr>
-      <w:r>
-        <w:rPr>
-          <w:rFonts w:ascii="CMU Serif Roman" w:hAnsi="CMU Serif Roman"/>
-        </w:rPr>
-        <w:t xml:space="preserve"> </w:t>
-      </w:r>
     </w:p>
     <w:p>
       <w:pPr>
         <w:pStyle w:val="Heading1"/>
+        <w:spacing w:line="240" w:lineRule="auto"/>
         <w:ind w:left="-5"/>
         <w:jc w:val="both"/>
         <w:rPr>
@@ -2276,6 +3106,20 @@
         </w:rPr>
         <w:t xml:space="preserve">5. Risultati </w:t>
       </w:r>
+    </w:p>
+    <w:p>
+      <w:pPr>
+        <w:pStyle w:val="Heading1"/>
+        <w:spacing w:line="240" w:lineRule="auto"/>
+        <w:ind w:left="705" w:firstLine="0"/>
+        <w:jc w:val="both"/>
+        <w:rPr>
+          <w:rFonts w:ascii="CMU Serif Roman" w:hAnsi="CMU Serif Roman"/>
+          <w:bCs/>
+          <w:sz w:val="20"/>
+          <w:szCs w:val="20"/>
+        </w:rPr>
+      </w:pPr>
     </w:p>
     <w:p>
       <w:pPr>
@@ -2284,6 +3128,7 @@
           <w:ilvl w:val="0"/>
           <w:numId w:val="3"/>
         </w:numPr>
+        <w:spacing w:line="240" w:lineRule="auto"/>
         <w:jc w:val="both"/>
         <w:rPr>
           <w:rFonts w:ascii="CMU Serif Roman" w:hAnsi="CMU Serif Roman"/>
@@ -2309,6 +3154,7 @@
           <w:ilvl w:val="0"/>
           <w:numId w:val="3"/>
         </w:numPr>
+        <w:spacing w:line="240" w:lineRule="auto"/>
         <w:jc w:val="both"/>
         <w:rPr>
           <w:rFonts w:ascii="CMU Serif Roman" w:hAnsi="CMU Serif Roman"/>
@@ -2327,64 +3173,77 @@
     </w:p>
     <w:p>
       <w:pPr>
-        <w:spacing w:after="0" w:line="259" w:lineRule="auto"/>
+        <w:spacing w:line="240" w:lineRule="auto"/>
+        <w:jc w:val="both"/>
+        <w:rPr>
+          <w:rFonts w:ascii="CMU Serif Roman" w:hAnsi="CMU Serif Roman"/>
+          <w:sz w:val="20"/>
+          <w:szCs w:val="20"/>
+        </w:rPr>
+      </w:pPr>
+    </w:p>
+    <w:p>
+      <w:pPr>
+        <w:pStyle w:val="Heading1"/>
+        <w:spacing w:line="240" w:lineRule="auto"/>
+        <w:ind w:left="-5"/>
+        <w:jc w:val="both"/>
+        <w:rPr>
+          <w:rFonts w:ascii="CMU Serif Roman" w:hAnsi="CMU Serif Roman"/>
+          <w:bCs/>
+        </w:rPr>
+      </w:pPr>
+      <w:r>
+        <w:rPr>
+          <w:rFonts w:ascii="CMU Serif Roman" w:hAnsi="CMU Serif Roman"/>
+          <w:bCs/>
+        </w:rPr>
+        <w:t>6</w:t>
+      </w:r>
+      <w:r>
+        <w:rPr>
+          <w:rFonts w:ascii="CMU Serif Roman" w:hAnsi="CMU Serif Roman"/>
+          <w:bCs/>
+        </w:rPr>
+        <w:t xml:space="preserve">. </w:t>
+      </w:r>
+      <w:r>
+        <w:rPr>
+          <w:rFonts w:ascii="CMU Serif Roman" w:hAnsi="CMU Serif Roman"/>
+          <w:bCs/>
+        </w:rPr>
+        <w:t>Criteri di accettazione del cliente</w:t>
+      </w:r>
+    </w:p>
+    <w:p>
+      <w:pPr>
+        <w:pStyle w:val="Heading1"/>
+        <w:spacing w:line="240" w:lineRule="auto"/>
         <w:ind w:left="0" w:firstLine="0"/>
         <w:jc w:val="both"/>
         <w:rPr>
           <w:rFonts w:ascii="CMU Serif Roman" w:hAnsi="CMU Serif Roman"/>
-          <w:sz w:val="20"/>
-          <w:szCs w:val="20"/>
-        </w:rPr>
-      </w:pPr>
-      <w:r>
-        <w:rPr>
-          <w:rFonts w:ascii="CMU Serif Roman" w:hAnsi="CMU Serif Roman"/>
-          <w:sz w:val="20"/>
-          <w:szCs w:val="20"/>
-        </w:rPr>
-        <w:t xml:space="preserve"> </w:t>
-      </w:r>
-    </w:p>
-    <w:p>
-      <w:pPr>
-        <w:spacing w:after="0" w:line="259" w:lineRule="auto"/>
-        <w:ind w:left="0" w:firstLine="0"/>
-        <w:jc w:val="both"/>
-        <w:rPr>
-          <w:rFonts w:ascii="CMU Serif Roman" w:hAnsi="CMU Serif Roman"/>
-        </w:rPr>
-      </w:pPr>
-    </w:p>
-    <w:p>
-      <w:pPr>
-        <w:spacing w:after="0" w:line="259" w:lineRule="auto"/>
-        <w:ind w:left="720" w:firstLine="0"/>
-        <w:jc w:val="both"/>
-        <w:rPr>
-          <w:rFonts w:ascii="CMU Serif Roman" w:hAnsi="CMU Serif Roman"/>
-        </w:rPr>
-      </w:pPr>
-      <w:r>
-        <w:rPr>
-          <w:rFonts w:ascii="CMU Serif Roman" w:eastAsia="Times New Roman" w:hAnsi="CMU Serif Roman" w:cs="Times New Roman"/>
-        </w:rPr>
-        <w:t xml:space="preserve"> </w:t>
-      </w:r>
-    </w:p>
-    <w:p>
-      <w:pPr>
-        <w:spacing w:after="0" w:line="259" w:lineRule="auto"/>
-        <w:ind w:left="360" w:firstLine="0"/>
-        <w:jc w:val="both"/>
-        <w:rPr>
-          <w:rFonts w:ascii="CMU Serif Roman" w:hAnsi="CMU Serif Roman"/>
-        </w:rPr>
-      </w:pPr>
-      <w:r>
-        <w:rPr>
-          <w:rFonts w:ascii="CMU Serif Roman" w:hAnsi="CMU Serif Roman"/>
-        </w:rPr>
-        <w:t xml:space="preserve"> </w:t>
+          <w:b w:val="0"/>
+          <w:sz w:val="20"/>
+          <w:szCs w:val="20"/>
+        </w:rPr>
+      </w:pPr>
+    </w:p>
+    <w:p>
+      <w:pPr>
+        <w:rPr>
+          <w:rFonts w:ascii="CMU Serif Roman" w:hAnsi="CMU Serif Roman"/>
+          <w:sz w:val="20"/>
+          <w:szCs w:val="20"/>
+        </w:rPr>
+      </w:pPr>
+      <w:r>
+        <w:rPr>
+          <w:rFonts w:ascii="CMU Serif Roman" w:hAnsi="CMU Serif Roman"/>
+          <w:sz w:val="20"/>
+          <w:szCs w:val="20"/>
+        </w:rPr>
+        <w:t>(da definire)</w:t>
       </w:r>
     </w:p>
     <w:sectPr>
@@ -3274,7 +4133,6 @@
   <w:style w:type="character" w:default="1" w:styleId="DefaultParagraphFont">
     <w:name w:val="Default Paragraph Font"/>
     <w:uiPriority w:val="1"/>
-    <w:semiHidden/>
     <w:unhideWhenUsed/>
   </w:style>
   <w:style w:type="table" w:default="1" w:styleId="TableNormal">

</xml_diff>

<commit_message>
CHANGES: - Added some details in the general description
</commit_message>
<xml_diff>
--- a/Descrizione_Generale.docx
+++ b/Descrizione_Generale.docx
@@ -23,9 +23,14 @@
           <w:sz w:val="48"/>
           <w:szCs w:val="48"/>
         </w:rPr>
-        <w:t>Definizione del problema</w:t>
-      </w:r>
-      <w:r>
+        <w:t>Progetto del Corso di Ingegneria del Software e Interazione Uomo-Macchina</w:t>
+      </w:r>
+    </w:p>
+    <w:p>
+      <w:pPr>
+        <w:spacing w:after="0" w:line="240" w:lineRule="auto"/>
+        <w:ind w:left="2" w:firstLine="0"/>
+        <w:jc w:val="both"/>
         <w:rPr>
           <w:rFonts w:ascii="CMU Serif Roman" w:hAnsi="CMU Serif Roman"/>
           <w:b/>
@@ -33,8 +38,8 @@
           <w:sz w:val="48"/>
           <w:szCs w:val="48"/>
         </w:rPr>
-        <w:t>: S</w:t>
-      </w:r>
+      </w:pPr>
+      <w:proofErr w:type="spellStart"/>
       <w:r>
         <w:rPr>
           <w:rFonts w:ascii="CMU Serif Roman" w:hAnsi="CMU Serif Roman"/>
@@ -43,8 +48,9 @@
           <w:sz w:val="48"/>
           <w:szCs w:val="48"/>
         </w:rPr>
-        <w:t xml:space="preserve">istema </w:t>
-      </w:r>
+        <w:t>a.a</w:t>
+      </w:r>
+      <w:proofErr w:type="spellEnd"/>
       <w:r>
         <w:rPr>
           <w:rFonts w:ascii="CMU Serif Roman" w:hAnsi="CMU Serif Roman"/>
@@ -53,9 +59,14 @@
           <w:sz w:val="48"/>
           <w:szCs w:val="48"/>
         </w:rPr>
-        <w:t xml:space="preserve">per il </w:t>
-      </w:r>
-      <w:r>
+        <w:t>. 2021/2022</w:t>
+      </w:r>
+    </w:p>
+    <w:p>
+      <w:pPr>
+        <w:spacing w:after="0" w:line="240" w:lineRule="auto"/>
+        <w:ind w:left="0" w:firstLine="0"/>
+        <w:jc w:val="both"/>
         <w:rPr>
           <w:rFonts w:ascii="CMU Serif Roman" w:hAnsi="CMU Serif Roman"/>
           <w:b/>
@@ -63,105 +74,156 @@
           <w:sz w:val="48"/>
           <w:szCs w:val="48"/>
         </w:rPr>
+      </w:pPr>
+    </w:p>
+    <w:p>
+      <w:pPr>
+        <w:spacing w:after="0" w:line="240" w:lineRule="auto"/>
+        <w:ind w:left="2" w:firstLine="0"/>
+        <w:jc w:val="both"/>
+        <w:rPr>
+          <w:rFonts w:ascii="CMU Serif Roman" w:hAnsi="CMU Serif Roman"/>
+          <w:b/>
+          <w:bCs/>
+        </w:rPr>
+      </w:pPr>
+      <w:r>
+        <w:rPr>
+          <w:rFonts w:ascii="CMU Serif Roman" w:hAnsi="CMU Serif Roman"/>
+          <w:b/>
+          <w:bCs/>
+        </w:rPr>
+        <w:t>Titolo</w:t>
+      </w:r>
+      <w:r>
+        <w:rPr>
+          <w:rFonts w:ascii="CMU Serif Roman" w:hAnsi="CMU Serif Roman"/>
+          <w:b/>
+          <w:bCs/>
+        </w:rPr>
+        <w:t xml:space="preserve">: </w:t>
+      </w:r>
+    </w:p>
+    <w:p>
+      <w:pPr>
+        <w:spacing w:after="0" w:line="240" w:lineRule="auto"/>
+        <w:ind w:left="2" w:firstLine="0"/>
+        <w:jc w:val="both"/>
+        <w:rPr>
+          <w:rFonts w:ascii="CMU Serif Roman" w:hAnsi="CMU Serif Roman"/>
+          <w:sz w:val="20"/>
+          <w:szCs w:val="20"/>
+        </w:rPr>
+      </w:pPr>
+      <w:r>
+        <w:rPr>
+          <w:rFonts w:ascii="CMU Serif Roman" w:hAnsi="CMU Serif Roman"/>
+          <w:sz w:val="20"/>
+          <w:szCs w:val="20"/>
+        </w:rPr>
+        <w:t>S</w:t>
+      </w:r>
+      <w:r>
+        <w:rPr>
+          <w:rFonts w:ascii="CMU Serif Roman" w:hAnsi="CMU Serif Roman"/>
+          <w:sz w:val="20"/>
+          <w:szCs w:val="20"/>
+        </w:rPr>
+        <w:t xml:space="preserve">istema </w:t>
+      </w:r>
+      <w:r>
+        <w:rPr>
+          <w:rFonts w:ascii="CMU Serif Roman" w:hAnsi="CMU Serif Roman"/>
+          <w:sz w:val="20"/>
+          <w:szCs w:val="20"/>
+        </w:rPr>
+        <w:t xml:space="preserve">per il </w:t>
+      </w:r>
+      <w:r>
+        <w:rPr>
+          <w:rFonts w:ascii="CMU Serif Roman" w:hAnsi="CMU Serif Roman"/>
+          <w:sz w:val="20"/>
+          <w:szCs w:val="20"/>
+        </w:rPr>
         <w:t>support</w:t>
       </w:r>
       <w:r>
         <w:rPr>
           <w:rFonts w:ascii="CMU Serif Roman" w:hAnsi="CMU Serif Roman"/>
-          <w:b/>
-          <w:bCs/>
-          <w:sz w:val="48"/>
-          <w:szCs w:val="48"/>
+          <w:sz w:val="20"/>
+          <w:szCs w:val="20"/>
         </w:rPr>
         <w:t>o</w:t>
       </w:r>
       <w:r>
         <w:rPr>
           <w:rFonts w:ascii="CMU Serif Roman" w:hAnsi="CMU Serif Roman"/>
-          <w:b/>
-          <w:bCs/>
-          <w:sz w:val="48"/>
-          <w:szCs w:val="48"/>
+          <w:sz w:val="20"/>
+          <w:szCs w:val="20"/>
         </w:rPr>
         <w:t xml:space="preserve"> </w:t>
       </w:r>
       <w:r>
         <w:rPr>
           <w:rFonts w:ascii="CMU Serif Roman" w:hAnsi="CMU Serif Roman"/>
-          <w:b/>
-          <w:bCs/>
-          <w:sz w:val="48"/>
-          <w:szCs w:val="48"/>
+          <w:sz w:val="20"/>
+          <w:szCs w:val="20"/>
         </w:rPr>
         <w:t>a tutte le attività di gestione all</w:t>
       </w:r>
       <w:r>
         <w:rPr>
           <w:rFonts w:ascii="CMU Serif Roman" w:hAnsi="CMU Serif Roman"/>
-          <w:b/>
-          <w:bCs/>
-          <w:sz w:val="48"/>
-          <w:szCs w:val="48"/>
+          <w:sz w:val="20"/>
+          <w:szCs w:val="20"/>
         </w:rPr>
         <w:t>’</w:t>
       </w:r>
       <w:r>
         <w:rPr>
           <w:rFonts w:ascii="CMU Serif Roman" w:hAnsi="CMU Serif Roman"/>
-          <w:b/>
-          <w:bCs/>
-          <w:sz w:val="48"/>
-          <w:szCs w:val="48"/>
+          <w:sz w:val="20"/>
+          <w:szCs w:val="20"/>
         </w:rPr>
         <w:t xml:space="preserve">interno di </w:t>
       </w:r>
       <w:r>
         <w:rPr>
           <w:rFonts w:ascii="CMU Serif Roman" w:hAnsi="CMU Serif Roman"/>
-          <w:b/>
-          <w:bCs/>
-          <w:sz w:val="48"/>
-          <w:szCs w:val="48"/>
+          <w:sz w:val="20"/>
+          <w:szCs w:val="20"/>
         </w:rPr>
         <w:t>un</w:t>
       </w:r>
       <w:r>
         <w:rPr>
           <w:rFonts w:ascii="CMU Serif Roman" w:hAnsi="CMU Serif Roman"/>
-          <w:b/>
-          <w:bCs/>
-          <w:sz w:val="48"/>
-          <w:szCs w:val="48"/>
+          <w:sz w:val="20"/>
+          <w:szCs w:val="20"/>
         </w:rPr>
         <w:t>’</w:t>
       </w:r>
       <w:r>
         <w:rPr>
           <w:rFonts w:ascii="CMU Serif Roman" w:hAnsi="CMU Serif Roman"/>
-          <w:b/>
-          <w:bCs/>
-          <w:sz w:val="48"/>
-          <w:szCs w:val="48"/>
+          <w:sz w:val="20"/>
+          <w:szCs w:val="20"/>
         </w:rPr>
         <w:t>azienda di trasporto</w:t>
       </w:r>
       <w:r>
         <w:rPr>
           <w:rFonts w:ascii="CMU Serif Roman" w:hAnsi="CMU Serif Roman"/>
-          <w:b/>
-          <w:bCs/>
-          <w:sz w:val="48"/>
-          <w:szCs w:val="48"/>
+          <w:sz w:val="20"/>
+          <w:szCs w:val="20"/>
         </w:rPr>
         <w:t xml:space="preserve"> </w:t>
       </w:r>
       <w:r>
         <w:rPr>
           <w:rFonts w:ascii="CMU Serif Roman" w:hAnsi="CMU Serif Roman"/>
-          <w:b/>
-          <w:bCs/>
-          <w:sz w:val="48"/>
-          <w:szCs w:val="48"/>
+          <w:sz w:val="20"/>
+          <w:szCs w:val="20"/>
         </w:rPr>
         <w:t>urbano</w:t>
       </w:r>
@@ -555,14 +617,28 @@
           <w:rFonts w:ascii="CMU Serif Roman" w:hAnsi="CMU Serif Roman"/>
           <w:bCs/>
         </w:rPr>
-        <w:t xml:space="preserve">Definizione </w:t>
-      </w:r>
-      <w:r>
-        <w:rPr>
-          <w:rFonts w:ascii="CMU Serif Roman" w:hAnsi="CMU Serif Roman"/>
-          <w:bCs/>
-        </w:rPr>
-        <w:t xml:space="preserve">Problema </w:t>
+        <w:t>Descrizione generale del</w:t>
+      </w:r>
+      <w:r>
+        <w:rPr>
+          <w:rFonts w:ascii="CMU Serif Roman" w:hAnsi="CMU Serif Roman"/>
+          <w:bCs/>
+        </w:rPr>
+        <w:t xml:space="preserve"> </w:t>
+      </w:r>
+      <w:r>
+        <w:rPr>
+          <w:rFonts w:ascii="CMU Serif Roman" w:hAnsi="CMU Serif Roman"/>
+          <w:bCs/>
+        </w:rPr>
+        <w:t>sistema</w:t>
+      </w:r>
+      <w:r>
+        <w:rPr>
+          <w:rFonts w:ascii="CMU Serif Roman" w:hAnsi="CMU Serif Roman"/>
+          <w:bCs/>
+        </w:rPr>
+        <w:t xml:space="preserve"> </w:t>
       </w:r>
     </w:p>
     <w:p/>
@@ -1048,7 +1124,25 @@
           <w:sz w:val="20"/>
           <w:szCs w:val="20"/>
         </w:rPr>
-        <w:t>impiegato deve fare un check sulla situazione dei mezzi e stabilire quali e quanti possono essere impiegati nelle corse quotidiane considerando pure la presenza degli autisti.</w:t>
+        <w:t xml:space="preserve">impiegato deve fare un </w:t>
+      </w:r>
+      <w:proofErr w:type="spellStart"/>
+      <w:r>
+        <w:rPr>
+          <w:rFonts w:ascii="CMU Serif Roman" w:hAnsi="CMU Serif Roman"/>
+          <w:sz w:val="20"/>
+          <w:szCs w:val="20"/>
+        </w:rPr>
+        <w:t>check</w:t>
+      </w:r>
+      <w:proofErr w:type="spellEnd"/>
+      <w:r>
+        <w:rPr>
+          <w:rFonts w:ascii="CMU Serif Roman" w:hAnsi="CMU Serif Roman"/>
+          <w:sz w:val="20"/>
+          <w:szCs w:val="20"/>
+        </w:rPr>
+        <w:t xml:space="preserve"> sulla situazione dei mezzi e stabilire quali e quanti possono essere impiegati nelle corse quotidiane considerando pure la presenza degli autisti.</w:t>
       </w:r>
     </w:p>
     <w:p>
@@ -1149,7 +1243,25 @@
           <w:sz w:val="20"/>
           <w:szCs w:val="20"/>
         </w:rPr>
-        <w:t xml:space="preserve">L’azienda dispone di mezzi di trasporto alquanto innovativi e in quanto tali, sono dotati di un modulo GPS per la geolocalizzazione di ogni singolo mezzo. Il sistema software deve essere in grado di sfruttare questa tecnologia al fine di condividere </w:t>
+        <w:t xml:space="preserve">L’azienda dispone di mezzi di trasporto alquanto innovativi e in quanto tali, sono dotati di un modulo GPS per la </w:t>
+      </w:r>
+      <w:proofErr w:type="spellStart"/>
+      <w:r>
+        <w:rPr>
+          <w:rFonts w:ascii="CMU Serif Roman" w:hAnsi="CMU Serif Roman"/>
+          <w:sz w:val="20"/>
+          <w:szCs w:val="20"/>
+        </w:rPr>
+        <w:t>geolocalizzazione</w:t>
+      </w:r>
+      <w:proofErr w:type="spellEnd"/>
+      <w:r>
+        <w:rPr>
+          <w:rFonts w:ascii="CMU Serif Roman" w:hAnsi="CMU Serif Roman"/>
+          <w:sz w:val="20"/>
+          <w:szCs w:val="20"/>
+        </w:rPr>
+        <w:t xml:space="preserve"> di ogni singolo mezzo. Il sistema software deve essere in grado di sfruttare questa tecnologia al fine di condividere </w:t>
       </w:r>
       <w:r>
         <w:rPr>
@@ -1337,15 +1449,15 @@
           <w:sz w:val="20"/>
           <w:szCs w:val="20"/>
         </w:rPr>
-        <w:t>La prenotazione di una corsa con un mezzo del genere</w:t>
-      </w:r>
-      <w:r>
-        <w:rPr>
-          <w:rFonts w:ascii="CMU Serif Roman" w:hAnsi="CMU Serif Roman"/>
-          <w:sz w:val="20"/>
-          <w:szCs w:val="20"/>
-        </w:rPr>
-        <w:t xml:space="preserve"> comporta l’acquisto di un biglietto o abbonamento dal costo maggiorato da parte dell’utente.</w:t>
+        <w:t xml:space="preserve">La prenotazione di una corsa con un mezzo del genere </w:t>
+      </w:r>
+      <w:r>
+        <w:rPr>
+          <w:rFonts w:ascii="CMU Serif Roman" w:hAnsi="CMU Serif Roman"/>
+          <w:sz w:val="20"/>
+          <w:szCs w:val="20"/>
+        </w:rPr>
+        <w:t>comporta l’acquisto di un biglietto o abbonamento dal costo maggiorato da parte dell’utente.</w:t>
       </w:r>
       <w:r>
         <w:rPr>
@@ -1383,6 +1495,80 @@
           <w:sz w:val="20"/>
           <w:szCs w:val="20"/>
         </w:rPr>
+        <w:t>Inoltre, l’azienda di tras</w:t>
+      </w:r>
+      <w:r>
+        <w:rPr>
+          <w:rFonts w:ascii="CMU Serif Roman" w:hAnsi="CMU Serif Roman"/>
+          <w:sz w:val="20"/>
+          <w:szCs w:val="20"/>
+        </w:rPr>
+        <w:t>porto dispone di un certo numero di mezzi dotati dell’equipaggiamento adatto per la salita, discesa e il trasporto per persone diversamente abili</w:t>
+      </w:r>
+      <w:r>
+        <w:rPr>
+          <w:rFonts w:ascii="CMU Serif Roman" w:hAnsi="CMU Serif Roman"/>
+          <w:sz w:val="20"/>
+          <w:szCs w:val="20"/>
+        </w:rPr>
+        <w:t xml:space="preserve"> o con difficoltà di tipo motorio.</w:t>
+      </w:r>
+      <w:r>
+        <w:rPr>
+          <w:rFonts w:ascii="CMU Serif Roman" w:hAnsi="CMU Serif Roman"/>
+          <w:sz w:val="20"/>
+          <w:szCs w:val="20"/>
+        </w:rPr>
+        <w:t xml:space="preserve"> Di conseguenza il sistema software richiesto deve prevedere un design e delle interfacce utente, quanto più prossime a quello che viene definito il “Design For </w:t>
+      </w:r>
+      <w:proofErr w:type="spellStart"/>
+      <w:r>
+        <w:rPr>
+          <w:rFonts w:ascii="CMU Serif Roman" w:hAnsi="CMU Serif Roman"/>
+          <w:sz w:val="20"/>
+          <w:szCs w:val="20"/>
+        </w:rPr>
+        <w:t>All</w:t>
+      </w:r>
+      <w:proofErr w:type="spellEnd"/>
+      <w:r>
+        <w:rPr>
+          <w:rFonts w:ascii="CMU Serif Roman" w:hAnsi="CMU Serif Roman"/>
+          <w:sz w:val="20"/>
+          <w:szCs w:val="20"/>
+        </w:rPr>
+        <w:t>” (DFA).</w:t>
+      </w:r>
+    </w:p>
+    <w:p>
+      <w:pPr>
+        <w:spacing w:after="0" w:line="240" w:lineRule="auto"/>
+        <w:ind w:left="0" w:firstLine="0"/>
+        <w:jc w:val="both"/>
+        <w:rPr>
+          <w:rFonts w:ascii="CMU Serif Roman" w:hAnsi="CMU Serif Roman"/>
+          <w:sz w:val="20"/>
+          <w:szCs w:val="20"/>
+        </w:rPr>
+      </w:pPr>
+    </w:p>
+    <w:p>
+      <w:pPr>
+        <w:spacing w:after="0" w:line="240" w:lineRule="auto"/>
+        <w:jc w:val="both"/>
+        <w:rPr>
+          <w:rFonts w:ascii="CMU Serif Roman" w:hAnsi="CMU Serif Roman"/>
+          <w:sz w:val="20"/>
+          <w:szCs w:val="20"/>
+        </w:rPr>
+      </w:pPr>
+      <w:r>
+        <w:rPr>
+          <w:rFonts w:ascii="CMU Serif Roman" w:hAnsi="CMU Serif Roman"/>
+          <w:sz w:val="20"/>
+          <w:szCs w:val="20"/>
+        </w:rPr>
+        <w:lastRenderedPageBreak/>
         <w:t xml:space="preserve">L’utente generico, tramite il software richiesto, è in grado di visionare biglietti, abbonamenti e </w:t>
       </w:r>
       <w:r>
@@ -1519,16 +1705,7 @@
           <w:sz w:val="20"/>
           <w:szCs w:val="20"/>
         </w:rPr>
-        <w:t xml:space="preserve"> dal sistema software richiesto tramite un SMS sul numero di telefono utilizzato dall’utente in un’eventuale fase di </w:t>
-      </w:r>
-      <w:r>
-        <w:rPr>
-          <w:rFonts w:ascii="CMU Serif Roman" w:hAnsi="CMU Serif Roman"/>
-          <w:sz w:val="20"/>
-          <w:szCs w:val="20"/>
-        </w:rPr>
-        <w:lastRenderedPageBreak/>
-        <w:t xml:space="preserve">registrazione, oppure all’interno del sistema software stesso. </w:t>
+        <w:t xml:space="preserve"> dal sistema software richiesto tramite un SMS sul numero di telefono utilizzato dall’utente in un’eventuale fase di registrazione, oppure all’interno del sistema software stesso. </w:t>
       </w:r>
       <w:r>
         <w:rPr>
@@ -1631,7 +1808,99 @@
           <w:sz w:val="20"/>
           <w:szCs w:val="20"/>
         </w:rPr>
-        <w:t>istema per visualizzare che turno gli aspetta e attende che Frank, addetto al check giornaliero, gli assegni un mezzo. Frank attraverso il SW controlla i mezzi disponibili e li assegna agli addetti, facendo attenzione ad eventuali assenze o guasti di veicoli.</w:t>
+        <w:t xml:space="preserve">istema per visualizzare che turno gli aspetta e attende che Frank, addetto al </w:t>
+      </w:r>
+      <w:proofErr w:type="spellStart"/>
+      <w:r>
+        <w:rPr>
+          <w:rFonts w:ascii="CMU Serif Roman" w:hAnsi="CMU Serif Roman"/>
+          <w:b w:val="0"/>
+          <w:sz w:val="20"/>
+          <w:szCs w:val="20"/>
+        </w:rPr>
+        <w:t>check</w:t>
+      </w:r>
+      <w:proofErr w:type="spellEnd"/>
+      <w:r>
+        <w:rPr>
+          <w:rFonts w:ascii="CMU Serif Roman" w:hAnsi="CMU Serif Roman"/>
+          <w:b w:val="0"/>
+          <w:sz w:val="20"/>
+          <w:szCs w:val="20"/>
+        </w:rPr>
+        <w:t xml:space="preserve"> giornaliero, gli assegni un mezzo. Frank attraverso il SW</w:t>
+      </w:r>
+      <w:r>
+        <w:rPr>
+          <w:rFonts w:ascii="CMU Serif Roman" w:hAnsi="CMU Serif Roman"/>
+          <w:b w:val="0"/>
+          <w:sz w:val="20"/>
+          <w:szCs w:val="20"/>
+        </w:rPr>
+        <w:t>,</w:t>
+      </w:r>
+      <w:r>
+        <w:rPr>
+          <w:rFonts w:ascii="CMU Serif Roman" w:hAnsi="CMU Serif Roman"/>
+          <w:b w:val="0"/>
+          <w:sz w:val="20"/>
+          <w:szCs w:val="20"/>
+        </w:rPr>
+        <w:t xml:space="preserve"> controlla i mezzi disponibili e li assegna agli addetti, facendo attenzione ad eventuali assenze</w:t>
+      </w:r>
+      <w:r>
+        <w:rPr>
+          <w:rFonts w:ascii="CMU Serif Roman" w:hAnsi="CMU Serif Roman"/>
+          <w:b w:val="0"/>
+          <w:sz w:val="20"/>
+          <w:szCs w:val="20"/>
+        </w:rPr>
+        <w:t>,</w:t>
+      </w:r>
+      <w:r>
+        <w:rPr>
+          <w:rFonts w:ascii="CMU Serif Roman" w:hAnsi="CMU Serif Roman"/>
+          <w:b w:val="0"/>
+          <w:sz w:val="20"/>
+          <w:szCs w:val="20"/>
+        </w:rPr>
+        <w:t xml:space="preserve"> guasti di veicoli</w:t>
+      </w:r>
+      <w:r>
+        <w:rPr>
+          <w:rFonts w:ascii="CMU Serif Roman" w:hAnsi="CMU Serif Roman"/>
+          <w:b w:val="0"/>
+          <w:sz w:val="20"/>
+          <w:szCs w:val="20"/>
+        </w:rPr>
+        <w:t xml:space="preserve"> e mezzi </w:t>
+      </w:r>
+      <w:r>
+        <w:rPr>
+          <w:rFonts w:ascii="CMU Serif Roman" w:hAnsi="CMU Serif Roman"/>
+          <w:b w:val="0"/>
+          <w:sz w:val="20"/>
+          <w:szCs w:val="20"/>
+        </w:rPr>
+        <w:t xml:space="preserve">momentaneamente non </w:t>
+      </w:r>
+      <w:r>
+        <w:rPr>
+          <w:rFonts w:ascii="CMU Serif Roman" w:hAnsi="CMU Serif Roman"/>
+          <w:b w:val="0"/>
+          <w:sz w:val="20"/>
+          <w:szCs w:val="20"/>
+        </w:rPr>
+        <w:t>disponibili</w:t>
+      </w:r>
+      <w:r>
+        <w:rPr>
+          <w:rFonts w:ascii="CMU Serif Roman" w:hAnsi="CMU Serif Roman"/>
+          <w:b w:val="0"/>
+          <w:sz w:val="20"/>
+          <w:szCs w:val="20"/>
+        </w:rPr>
+        <w:t>.</w:t>
       </w:r>
       <w:r>
         <w:rPr>
@@ -2218,7 +2487,25 @@
           <w:sz w:val="20"/>
           <w:szCs w:val="20"/>
         </w:rPr>
-        <w:t>Effettua check giornaliero mezzi</w:t>
+        <w:t xml:space="preserve">Effettua </w:t>
+      </w:r>
+      <w:proofErr w:type="spellStart"/>
+      <w:r>
+        <w:rPr>
+          <w:rFonts w:ascii="CMU Serif Roman" w:hAnsi="CMU Serif Roman"/>
+          <w:sz w:val="20"/>
+          <w:szCs w:val="20"/>
+        </w:rPr>
+        <w:t>check</w:t>
+      </w:r>
+      <w:proofErr w:type="spellEnd"/>
+      <w:r>
+        <w:rPr>
+          <w:rFonts w:ascii="CMU Serif Roman" w:hAnsi="CMU Serif Roman"/>
+          <w:sz w:val="20"/>
+          <w:szCs w:val="20"/>
+        </w:rPr>
+        <w:t xml:space="preserve"> giornaliero mezzi</w:t>
       </w:r>
       <w:r>
         <w:rPr>
@@ -2292,7 +2579,25 @@
           <w:sz w:val="20"/>
           <w:szCs w:val="20"/>
         </w:rPr>
-        <w:t>Effettua check giornaliero impiegati:</w:t>
+        <w:t xml:space="preserve">Effettua </w:t>
+      </w:r>
+      <w:proofErr w:type="spellStart"/>
+      <w:r>
+        <w:rPr>
+          <w:rFonts w:ascii="CMU Serif Roman" w:hAnsi="CMU Serif Roman"/>
+          <w:sz w:val="20"/>
+          <w:szCs w:val="20"/>
+        </w:rPr>
+        <w:t>check</w:t>
+      </w:r>
+      <w:proofErr w:type="spellEnd"/>
+      <w:r>
+        <w:rPr>
+          <w:rFonts w:ascii="CMU Serif Roman" w:hAnsi="CMU Serif Roman"/>
+          <w:sz w:val="20"/>
+          <w:szCs w:val="20"/>
+        </w:rPr>
+        <w:t xml:space="preserve"> giornaliero impiegati:</w:t>
       </w:r>
       <w:r>
         <w:rPr>
@@ -2444,7 +2749,25 @@
           <w:sz w:val="20"/>
           <w:szCs w:val="20"/>
         </w:rPr>
-        <w:t>, inoltre grazie al numero di telefono può ricevere SMS o notifiche push.</w:t>
+        <w:t xml:space="preserve">, inoltre grazie al numero di telefono può ricevere SMS o notifiche </w:t>
+      </w:r>
+      <w:proofErr w:type="spellStart"/>
+      <w:r>
+        <w:rPr>
+          <w:rFonts w:ascii="CMU Serif Roman" w:hAnsi="CMU Serif Roman"/>
+          <w:sz w:val="20"/>
+          <w:szCs w:val="20"/>
+        </w:rPr>
+        <w:t>push</w:t>
+      </w:r>
+      <w:proofErr w:type="spellEnd"/>
+      <w:r>
+        <w:rPr>
+          <w:rFonts w:ascii="CMU Serif Roman" w:hAnsi="CMU Serif Roman"/>
+          <w:sz w:val="20"/>
+          <w:szCs w:val="20"/>
+        </w:rPr>
+        <w:t>.</w:t>
       </w:r>
     </w:p>
     <w:p>
@@ -3075,7 +3398,27 @@
           <w:sz w:val="20"/>
           <w:szCs w:val="20"/>
         </w:rPr>
-        <w:t>(ripetizione ?)</w:t>
+        <w:t>(</w:t>
+      </w:r>
+      <w:proofErr w:type="gramStart"/>
+      <w:r>
+        <w:rPr>
+          <w:rFonts w:ascii="CMU Serif Roman" w:hAnsi="CMU Serif Roman"/>
+          <w:color w:val="FF0000"/>
+          <w:sz w:val="20"/>
+          <w:szCs w:val="20"/>
+        </w:rPr>
+        <w:t>ripetizione ?</w:t>
+      </w:r>
+      <w:proofErr w:type="gramEnd"/>
+      <w:r>
+        <w:rPr>
+          <w:rFonts w:ascii="CMU Serif Roman" w:hAnsi="CMU Serif Roman"/>
+          <w:color w:val="FF0000"/>
+          <w:sz w:val="20"/>
+          <w:szCs w:val="20"/>
+        </w:rPr>
+        <w:t>)</w:t>
       </w:r>
     </w:p>
     <w:p>
@@ -3243,7 +3586,40 @@
           <w:sz w:val="20"/>
           <w:szCs w:val="20"/>
         </w:rPr>
-        <w:t>(da definire)</w:t>
+        <w:t>Il sistema software deve dimostrare di possedere almeno le seguenti funzionalità</w:t>
+      </w:r>
+      <w:r>
+        <w:rPr>
+          <w:rFonts w:ascii="CMU Serif Roman" w:hAnsi="CMU Serif Roman"/>
+          <w:sz w:val="20"/>
+          <w:szCs w:val="20"/>
+        </w:rPr>
+        <w:t xml:space="preserve"> e caratteristiche</w:t>
+      </w:r>
+      <w:r>
+        <w:rPr>
+          <w:rFonts w:ascii="CMU Serif Roman" w:hAnsi="CMU Serif Roman"/>
+          <w:sz w:val="20"/>
+          <w:szCs w:val="20"/>
+        </w:rPr>
+        <w:t>:</w:t>
+      </w:r>
+    </w:p>
+    <w:p>
+      <w:pPr>
+        <w:rPr>
+          <w:rFonts w:ascii="CMU Serif Roman" w:hAnsi="CMU Serif Roman"/>
+          <w:sz w:val="20"/>
+          <w:szCs w:val="20"/>
+        </w:rPr>
+      </w:pPr>
+      <w:r>
+        <w:rPr>
+          <w:rFonts w:ascii="CMU Serif Roman" w:hAnsi="CMU Serif Roman"/>
+          <w:sz w:val="20"/>
+          <w:szCs w:val="20"/>
+        </w:rPr>
+        <w:t>…</w:t>
       </w:r>
     </w:p>
     <w:sectPr>

</xml_diff>

<commit_message>
Add FR, registration and loging
</commit_message>
<xml_diff>
--- a/Descrizione_Generale.docx
+++ b/Descrizione_Generale.docx
@@ -39,7 +39,6 @@
           <w:szCs w:val="48"/>
         </w:rPr>
       </w:pPr>
-      <w:proofErr w:type="spellStart"/>
       <w:r>
         <w:rPr>
           <w:rFonts w:ascii="CMU Serif Roman" w:hAnsi="CMU Serif Roman"/>
@@ -48,18 +47,7 @@
           <w:sz w:val="48"/>
           <w:szCs w:val="48"/>
         </w:rPr>
-        <w:t>a.a</w:t>
-      </w:r>
-      <w:proofErr w:type="spellEnd"/>
-      <w:r>
-        <w:rPr>
-          <w:rFonts w:ascii="CMU Serif Roman" w:hAnsi="CMU Serif Roman"/>
-          <w:b/>
-          <w:bCs/>
-          <w:sz w:val="48"/>
-          <w:szCs w:val="48"/>
-        </w:rPr>
-        <w:t>. 2021/2022</w:t>
+        <w:t>a.a. 2021/2022</w:t>
       </w:r>
     </w:p>
     <w:p>
@@ -1096,25 +1084,7 @@
           <w:sz w:val="20"/>
           <w:szCs w:val="20"/>
         </w:rPr>
-        <w:t xml:space="preserve">impiegato deve fare un </w:t>
-      </w:r>
-      <w:proofErr w:type="spellStart"/>
-      <w:r>
-        <w:rPr>
-          <w:rFonts w:ascii="CMU Serif Roman" w:hAnsi="CMU Serif Roman"/>
-          <w:sz w:val="20"/>
-          <w:szCs w:val="20"/>
-        </w:rPr>
-        <w:t>check</w:t>
-      </w:r>
-      <w:proofErr w:type="spellEnd"/>
-      <w:r>
-        <w:rPr>
-          <w:rFonts w:ascii="CMU Serif Roman" w:hAnsi="CMU Serif Roman"/>
-          <w:sz w:val="20"/>
-          <w:szCs w:val="20"/>
-        </w:rPr>
-        <w:t xml:space="preserve"> sulla situazione dei mezzi e stabilire quali e quanti possono essere impiegati nelle corse quotidiane considerando pure la presenza degli autisti.</w:t>
+        <w:t>impiegato deve fare un check sulla situazione dei mezzi e stabilire quali e quanti possono essere impiegati nelle corse quotidiane considerando pure la presenza degli autisti.</w:t>
       </w:r>
     </w:p>
     <w:p>
@@ -1215,25 +1185,7 @@
           <w:sz w:val="20"/>
           <w:szCs w:val="20"/>
         </w:rPr>
-        <w:t xml:space="preserve">L’azienda dispone di mezzi di trasporto alquanto innovativi e in quanto tali, sono dotati di un modulo GPS per la </w:t>
-      </w:r>
-      <w:proofErr w:type="spellStart"/>
-      <w:r>
-        <w:rPr>
-          <w:rFonts w:ascii="CMU Serif Roman" w:hAnsi="CMU Serif Roman"/>
-          <w:sz w:val="20"/>
-          <w:szCs w:val="20"/>
-        </w:rPr>
-        <w:t>geolocalizzazione</w:t>
-      </w:r>
-      <w:proofErr w:type="spellEnd"/>
-      <w:r>
-        <w:rPr>
-          <w:rFonts w:ascii="CMU Serif Roman" w:hAnsi="CMU Serif Roman"/>
-          <w:sz w:val="20"/>
-          <w:szCs w:val="20"/>
-        </w:rPr>
-        <w:t xml:space="preserve"> di ogni singolo mezzo. Il sistema software deve essere in grado di sfruttare questa tecnologia al fine di condividere </w:t>
+        <w:t xml:space="preserve">L’azienda dispone di mezzi di trasporto alquanto innovativi e in quanto tali, sono dotati di un modulo GPS per la geolocalizzazione di ogni singolo mezzo. Il sistema software deve essere in grado di sfruttare questa tecnologia al fine di condividere </w:t>
       </w:r>
       <w:r>
         <w:rPr>
@@ -1546,16 +1498,7 @@
           <w:sz w:val="20"/>
           <w:szCs w:val="20"/>
         </w:rPr>
-        <w:t xml:space="preserve"> e il rinnovo. Gli </w:t>
-      </w:r>
-      <w:r>
-        <w:rPr>
-          <w:rFonts w:ascii="CMU Serif Roman" w:hAnsi="CMU Serif Roman"/>
-          <w:sz w:val="20"/>
-          <w:szCs w:val="20"/>
-        </w:rPr>
-        <w:lastRenderedPageBreak/>
-        <w:t xml:space="preserve">abbonamenti possono essere di varie </w:t>
+        <w:t xml:space="preserve"> e il rinnovo. Gli abbonamenti possono essere di varie </w:t>
       </w:r>
       <w:r>
         <w:rPr>
@@ -1770,27 +1713,7 @@
           <w:sz w:val="20"/>
           <w:szCs w:val="20"/>
         </w:rPr>
-        <w:t xml:space="preserve">istema per visualizzare che turno gli aspetta e attende che Frank, addetto al </w:t>
-      </w:r>
-      <w:proofErr w:type="spellStart"/>
-      <w:r>
-        <w:rPr>
-          <w:rFonts w:ascii="CMU Serif Roman" w:hAnsi="CMU Serif Roman"/>
-          <w:b w:val="0"/>
-          <w:sz w:val="20"/>
-          <w:szCs w:val="20"/>
-        </w:rPr>
-        <w:t>check</w:t>
-      </w:r>
-      <w:proofErr w:type="spellEnd"/>
-      <w:r>
-        <w:rPr>
-          <w:rFonts w:ascii="CMU Serif Roman" w:hAnsi="CMU Serif Roman"/>
-          <w:b w:val="0"/>
-          <w:sz w:val="20"/>
-          <w:szCs w:val="20"/>
-        </w:rPr>
-        <w:t xml:space="preserve"> giornaliero, gli assegni un mezzo. Frank attraverso il SW</w:t>
+        <w:t>istema per visualizzare che turno gli aspetta e attende che Frank, addetto al check giornaliero, gli assegni un mezzo. Frank attraverso il SW</w:t>
       </w:r>
       <w:r>
         <w:rPr>
@@ -1964,43 +1887,7 @@
           <w:sz w:val="20"/>
           <w:szCs w:val="20"/>
         </w:rPr>
-        <w:t xml:space="preserve">Gino, addetto al </w:t>
-      </w:r>
-      <w:proofErr w:type="spellStart"/>
-      <w:r>
-        <w:rPr>
-          <w:rFonts w:ascii="CMU Serif Roman" w:hAnsi="CMU Serif Roman"/>
-          <w:sz w:val="20"/>
-          <w:szCs w:val="20"/>
-        </w:rPr>
-        <w:t>check</w:t>
-      </w:r>
-      <w:proofErr w:type="spellEnd"/>
-      <w:r>
-        <w:rPr>
-          <w:rFonts w:ascii="CMU Serif Roman" w:hAnsi="CMU Serif Roman"/>
-          <w:sz w:val="20"/>
-          <w:szCs w:val="20"/>
-        </w:rPr>
-        <w:t xml:space="preserve"> giornaliero, visualizza tramite il Sistema che il mezzo “ABC” è guasto grazie a una notifica effettuata da un guidatore. Grazie al Sistema, Gino avvisa una ditta esterna per riparare il veicolo e aggiorna il Sistema in modo che gli altri </w:t>
-      </w:r>
-      <w:proofErr w:type="spellStart"/>
-      <w:r>
-        <w:rPr>
-          <w:rFonts w:ascii="CMU Serif Roman" w:hAnsi="CMU Serif Roman"/>
-          <w:sz w:val="20"/>
-          <w:szCs w:val="20"/>
-        </w:rPr>
-        <w:t>checker</w:t>
-      </w:r>
-      <w:proofErr w:type="spellEnd"/>
-      <w:r>
-        <w:rPr>
-          <w:rFonts w:ascii="CMU Serif Roman" w:hAnsi="CMU Serif Roman"/>
-          <w:sz w:val="20"/>
-          <w:szCs w:val="20"/>
-        </w:rPr>
-        <w:t xml:space="preserve"> possano vedere.</w:t>
+        <w:t>Gino, addetto al check giornaliero, visualizza tramite il Sistema che il mezzo “ABC” è guasto grazie a una notifica effettuata da un guidatore. Grazie al Sistema, Gino avvisa una ditta esterna per riparare il veicolo e aggiorna il Sistema in modo che gli altri checker possano vedere.</w:t>
       </w:r>
     </w:p>
     <w:p>
@@ -2141,6 +2028,14 @@
           <w:sz w:val="20"/>
           <w:szCs w:val="20"/>
         </w:rPr>
+        <w:t xml:space="preserve"> dell’impiegato</w:t>
+      </w:r>
+      <w:r>
+        <w:rPr>
+          <w:rFonts w:ascii="CMU Serif Roman" w:hAnsi="CMU Serif Roman"/>
+          <w:sz w:val="20"/>
+          <w:szCs w:val="20"/>
+        </w:rPr>
         <w:t xml:space="preserve">: </w:t>
       </w:r>
       <w:r>
@@ -2517,25 +2412,7 @@
           <w:sz w:val="20"/>
           <w:szCs w:val="20"/>
         </w:rPr>
-        <w:t xml:space="preserve">Effettua </w:t>
-      </w:r>
-      <w:proofErr w:type="spellStart"/>
-      <w:r>
-        <w:rPr>
-          <w:rFonts w:ascii="CMU Serif Roman" w:hAnsi="CMU Serif Roman"/>
-          <w:sz w:val="20"/>
-          <w:szCs w:val="20"/>
-        </w:rPr>
-        <w:t>check</w:t>
-      </w:r>
-      <w:proofErr w:type="spellEnd"/>
-      <w:r>
-        <w:rPr>
-          <w:rFonts w:ascii="CMU Serif Roman" w:hAnsi="CMU Serif Roman"/>
-          <w:sz w:val="20"/>
-          <w:szCs w:val="20"/>
-        </w:rPr>
-        <w:t xml:space="preserve"> giornaliero mezzi</w:t>
+        <w:t>Effettua check giornaliero mezzi</w:t>
       </w:r>
       <w:r>
         <w:rPr>
@@ -2609,25 +2486,7 @@
           <w:sz w:val="20"/>
           <w:szCs w:val="20"/>
         </w:rPr>
-        <w:t xml:space="preserve">Effettua </w:t>
-      </w:r>
-      <w:proofErr w:type="spellStart"/>
-      <w:r>
-        <w:rPr>
-          <w:rFonts w:ascii="CMU Serif Roman" w:hAnsi="CMU Serif Roman"/>
-          <w:sz w:val="20"/>
-          <w:szCs w:val="20"/>
-        </w:rPr>
-        <w:t>check</w:t>
-      </w:r>
-      <w:proofErr w:type="spellEnd"/>
-      <w:r>
-        <w:rPr>
-          <w:rFonts w:ascii="CMU Serif Roman" w:hAnsi="CMU Serif Roman"/>
-          <w:sz w:val="20"/>
-          <w:szCs w:val="20"/>
-        </w:rPr>
-        <w:t xml:space="preserve"> giornaliero impiegati:</w:t>
+        <w:t>Effettua check giornaliero impiegati:</w:t>
       </w:r>
       <w:r>
         <w:rPr>
@@ -2673,59 +2532,48 @@
           <w:sz w:val="20"/>
           <w:szCs w:val="20"/>
         </w:rPr>
-        <w:t>FR</w:t>
-      </w:r>
-      <w:r>
-        <w:rPr>
-          <w:rFonts w:ascii="CMU Serif Roman" w:hAnsi="CMU Serif Roman"/>
-          <w:b/>
-          <w:bCs/>
-          <w:sz w:val="20"/>
-          <w:szCs w:val="20"/>
-        </w:rPr>
-        <w:t>8</w:t>
-      </w:r>
-      <w:r>
-        <w:rPr>
-          <w:rFonts w:ascii="CMU Serif Roman" w:hAnsi="CMU Serif Roman"/>
-          <w:b/>
-          <w:bCs/>
-          <w:sz w:val="20"/>
-          <w:szCs w:val="20"/>
-        </w:rPr>
-        <w:t>:</w:t>
-      </w:r>
-      <w:r>
-        <w:rPr>
-          <w:rFonts w:ascii="CMU Serif Roman" w:hAnsi="CMU Serif Roman"/>
-          <w:sz w:val="20"/>
-          <w:szCs w:val="20"/>
-        </w:rPr>
-        <w:t xml:space="preserve"> </w:t>
-      </w:r>
-      <w:r>
-        <w:rPr>
-          <w:rFonts w:ascii="CMU Serif Roman" w:hAnsi="CMU Serif Roman"/>
-          <w:sz w:val="20"/>
-          <w:szCs w:val="20"/>
-        </w:rPr>
-        <w:t>Ricerca del percorso</w:t>
-      </w:r>
-      <w:r>
-        <w:rPr>
-          <w:rFonts w:ascii="CMU Serif Roman" w:hAnsi="CMU Serif Roman"/>
-          <w:sz w:val="20"/>
-          <w:szCs w:val="20"/>
-        </w:rPr>
-        <w:t xml:space="preserve">: </w:t>
-      </w:r>
-      <w:r>
-        <w:rPr>
-          <w:rFonts w:ascii="CMU Serif Roman" w:hAnsi="CMU Serif Roman"/>
-          <w:sz w:val="20"/>
-          <w:szCs w:val="20"/>
-        </w:rPr>
-        <w:t>un cliente può cercare il proprio percorso, visualizzare la distanza tra andata e ritorno e le relative tratte. Verrà consigliato il percorso più veloce.</w:t>
+        <w:t xml:space="preserve">FR8: </w:t>
+      </w:r>
+      <w:r>
+        <w:rPr>
+          <w:rFonts w:ascii="CMU Serif Roman" w:hAnsi="CMU Serif Roman"/>
+          <w:sz w:val="20"/>
+          <w:szCs w:val="20"/>
+        </w:rPr>
+        <w:t>Registrazione e Login del cliente: eventualmente un utente può decidere di registra</w:t>
+      </w:r>
+      <w:r>
+        <w:rPr>
+          <w:rFonts w:ascii="CMU Serif Roman" w:hAnsi="CMU Serif Roman"/>
+          <w:sz w:val="20"/>
+          <w:szCs w:val="20"/>
+        </w:rPr>
+        <w:t xml:space="preserve">rsi sul sistema in maniera tale da poter usufruire dei </w:t>
+      </w:r>
+      <w:r>
+        <w:rPr>
+          <w:rFonts w:ascii="CMU Serif Roman" w:hAnsi="CMU Serif Roman"/>
+          <w:sz w:val="20"/>
+          <w:szCs w:val="20"/>
+          <w:u w:val="single"/>
+        </w:rPr>
+        <w:t>servizi</w:t>
+      </w:r>
+      <w:r>
+        <w:rPr>
+          <w:rFonts w:ascii="CMU Serif Roman" w:hAnsi="CMU Serif Roman"/>
+          <w:sz w:val="20"/>
+          <w:szCs w:val="20"/>
+        </w:rPr>
+        <w:t xml:space="preserve"> di notifica (via SMS o </w:t>
+      </w:r>
+      <w:r>
+        <w:rPr>
+          <w:rFonts w:ascii="CMU Serif Roman" w:hAnsi="CMU Serif Roman"/>
+          <w:sz w:val="20"/>
+          <w:szCs w:val="20"/>
+        </w:rPr>
+        <w:t>notifiche push).</w:t>
       </w:r>
     </w:p>
     <w:p>
@@ -2747,15 +2595,17 @@
           <w:sz w:val="20"/>
           <w:szCs w:val="20"/>
         </w:rPr>
-        <w:t>FR9:</w:t>
-      </w:r>
-      <w:r>
-        <w:rPr>
-          <w:rFonts w:ascii="CMU Serif Roman" w:hAnsi="CMU Serif Roman"/>
-          <w:sz w:val="20"/>
-          <w:szCs w:val="20"/>
-        </w:rPr>
-        <w:t xml:space="preserve"> Visualizza informazioni relative a corse e percorsi: un utente può vedere</w:t>
+        <w:t>FR</w:t>
+      </w:r>
+      <w:r>
+        <w:rPr>
+          <w:rFonts w:ascii="CMU Serif Roman" w:hAnsi="CMU Serif Roman"/>
+          <w:b/>
+          <w:bCs/>
+          <w:sz w:val="20"/>
+          <w:szCs w:val="20"/>
+        </w:rPr>
+        <w:t>9:</w:t>
       </w:r>
       <w:r>
         <w:rPr>
@@ -2771,33 +2621,23 @@
           <w:sz w:val="20"/>
           <w:szCs w:val="20"/>
         </w:rPr>
-        <w:t>tutte le corse della settimana con annessi orari, fermate e accedere ad una bacheca per poter visionare eventuali comunicati di sciopero o comunicazioni generali</w:t>
-      </w:r>
-      <w:r>
-        <w:rPr>
-          <w:rFonts w:ascii="CMU Serif Roman" w:hAnsi="CMU Serif Roman"/>
-          <w:sz w:val="20"/>
-          <w:szCs w:val="20"/>
-        </w:rPr>
-        <w:t xml:space="preserve">, inoltre grazie al numero di telefono può ricevere SMS o notifiche </w:t>
-      </w:r>
-      <w:proofErr w:type="spellStart"/>
-      <w:r>
-        <w:rPr>
-          <w:rFonts w:ascii="CMU Serif Roman" w:hAnsi="CMU Serif Roman"/>
-          <w:sz w:val="20"/>
-          <w:szCs w:val="20"/>
-        </w:rPr>
-        <w:t>push</w:t>
-      </w:r>
-      <w:proofErr w:type="spellEnd"/>
-      <w:r>
-        <w:rPr>
-          <w:rFonts w:ascii="CMU Serif Roman" w:hAnsi="CMU Serif Roman"/>
-          <w:sz w:val="20"/>
-          <w:szCs w:val="20"/>
-        </w:rPr>
-        <w:t>.</w:t>
+        <w:t>Ricerca del percorso</w:t>
+      </w:r>
+      <w:r>
+        <w:rPr>
+          <w:rFonts w:ascii="CMU Serif Roman" w:hAnsi="CMU Serif Roman"/>
+          <w:sz w:val="20"/>
+          <w:szCs w:val="20"/>
+        </w:rPr>
+        <w:t xml:space="preserve">: </w:t>
+      </w:r>
+      <w:r>
+        <w:rPr>
+          <w:rFonts w:ascii="CMU Serif Roman" w:hAnsi="CMU Serif Roman"/>
+          <w:sz w:val="20"/>
+          <w:szCs w:val="20"/>
+        </w:rPr>
+        <w:t>un cliente può cercare il proprio percorso, visualizzare la distanza tra andata e ritorno e le relative tratte. Verrà consigliato il percorso più veloce.</w:t>
       </w:r>
     </w:p>
     <w:p>
@@ -2819,7 +2659,101 @@
           <w:sz w:val="20"/>
           <w:szCs w:val="20"/>
         </w:rPr>
-        <w:t>FR10:</w:t>
+        <w:t>FR</w:t>
+      </w:r>
+      <w:r>
+        <w:rPr>
+          <w:rFonts w:ascii="CMU Serif Roman" w:hAnsi="CMU Serif Roman"/>
+          <w:b/>
+          <w:bCs/>
+          <w:sz w:val="20"/>
+          <w:szCs w:val="20"/>
+        </w:rPr>
+        <w:t>10</w:t>
+      </w:r>
+      <w:r>
+        <w:rPr>
+          <w:rFonts w:ascii="CMU Serif Roman" w:hAnsi="CMU Serif Roman"/>
+          <w:b/>
+          <w:bCs/>
+          <w:sz w:val="20"/>
+          <w:szCs w:val="20"/>
+        </w:rPr>
+        <w:t>:</w:t>
+      </w:r>
+      <w:r>
+        <w:rPr>
+          <w:rFonts w:ascii="CMU Serif Roman" w:hAnsi="CMU Serif Roman"/>
+          <w:sz w:val="20"/>
+          <w:szCs w:val="20"/>
+        </w:rPr>
+        <w:t xml:space="preserve"> Visualizza informazioni relative a corse e percorsi: un utente può vedere</w:t>
+      </w:r>
+      <w:r>
+        <w:rPr>
+          <w:rFonts w:ascii="CMU Serif Roman" w:hAnsi="CMU Serif Roman"/>
+          <w:sz w:val="20"/>
+          <w:szCs w:val="20"/>
+        </w:rPr>
+        <w:t xml:space="preserve"> </w:t>
+      </w:r>
+      <w:r>
+        <w:rPr>
+          <w:rFonts w:ascii="CMU Serif Roman" w:hAnsi="CMU Serif Roman"/>
+          <w:sz w:val="20"/>
+          <w:szCs w:val="20"/>
+        </w:rPr>
+        <w:t>tutte le corse della settimana con annessi orari, fermate e accedere ad una bacheca per poter visionare eventuali comunicati di sciopero o comunicazioni generali</w:t>
+      </w:r>
+      <w:r>
+        <w:rPr>
+          <w:rFonts w:ascii="CMU Serif Roman" w:hAnsi="CMU Serif Roman"/>
+          <w:sz w:val="20"/>
+          <w:szCs w:val="20"/>
+        </w:rPr>
+        <w:t>, inoltre grazie al numero di telefono può ricevere SMS o notifiche push.</w:t>
+      </w:r>
+    </w:p>
+    <w:p>
+      <w:pPr>
+        <w:spacing w:line="240" w:lineRule="auto"/>
+        <w:ind w:left="-5"/>
+        <w:jc w:val="both"/>
+        <w:rPr>
+          <w:rFonts w:ascii="CMU Serif Roman" w:hAnsi="CMU Serif Roman"/>
+          <w:sz w:val="20"/>
+          <w:szCs w:val="20"/>
+        </w:rPr>
+      </w:pPr>
+      <w:r>
+        <w:rPr>
+          <w:rFonts w:ascii="CMU Serif Roman" w:hAnsi="CMU Serif Roman"/>
+          <w:b/>
+          <w:bCs/>
+          <w:sz w:val="20"/>
+          <w:szCs w:val="20"/>
+        </w:rPr>
+        <w:t>FR1</w:t>
+      </w:r>
+      <w:r>
+        <w:rPr>
+          <w:rFonts w:ascii="CMU Serif Roman" w:hAnsi="CMU Serif Roman"/>
+          <w:b/>
+          <w:bCs/>
+          <w:sz w:val="20"/>
+          <w:szCs w:val="20"/>
+        </w:rPr>
+        <w:t>1</w:t>
+      </w:r>
+      <w:r>
+        <w:rPr>
+          <w:rFonts w:ascii="CMU Serif Roman" w:hAnsi="CMU Serif Roman"/>
+          <w:b/>
+          <w:bCs/>
+          <w:sz w:val="20"/>
+          <w:szCs w:val="20"/>
+        </w:rPr>
+        <w:t>:</w:t>
       </w:r>
       <w:r>
         <w:rPr>

</xml_diff>

<commit_message>
CHANGES: 1) Added new details in the main description 2) Added FR, NFR
</commit_message>
<xml_diff>
--- a/Descrizione_Generale.docx
+++ b/Descrizione_Generale.docx
@@ -189,7 +189,6 @@
           <w:rFonts w:ascii="CMU Serif Roman" w:hAnsi="CMU Serif Roman"/>
           <w:sz w:val="20"/>
           <w:szCs w:val="20"/>
-          <w:lang/>
         </w:rPr>
       </w:pPr>
     </w:p>
@@ -202,15 +201,13 @@
           <w:rFonts w:ascii="CMU Serif Roman" w:hAnsi="CMU Serif Roman"/>
           <w:sz w:val="20"/>
           <w:szCs w:val="20"/>
-          <w:lang/>
-        </w:rPr>
-      </w:pPr>
-      <w:r>
-        <w:rPr>
-          <w:rFonts w:ascii="CMU Serif Roman" w:hAnsi="CMU Serif Roman"/>
-          <w:sz w:val="20"/>
-          <w:szCs w:val="20"/>
-          <w:lang/>
+        </w:rPr>
+      </w:pPr>
+      <w:r>
+        <w:rPr>
+          <w:rFonts w:ascii="CMU Serif Roman" w:hAnsi="CMU Serif Roman"/>
+          <w:sz w:val="20"/>
+          <w:szCs w:val="20"/>
         </w:rPr>
         <w:t>Alfredo Mungari</w:t>
       </w:r>
@@ -224,15 +221,13 @@
           <w:rFonts w:ascii="CMU Serif Roman" w:hAnsi="CMU Serif Roman"/>
           <w:sz w:val="20"/>
           <w:szCs w:val="20"/>
-          <w:lang/>
-        </w:rPr>
-      </w:pPr>
-      <w:r>
-        <w:rPr>
-          <w:rFonts w:ascii="CMU Serif Roman" w:hAnsi="CMU Serif Roman"/>
-          <w:sz w:val="20"/>
-          <w:szCs w:val="20"/>
-          <w:lang/>
+        </w:rPr>
+      </w:pPr>
+      <w:r>
+        <w:rPr>
+          <w:rFonts w:ascii="CMU Serif Roman" w:hAnsi="CMU Serif Roman"/>
+          <w:sz w:val="20"/>
+          <w:szCs w:val="20"/>
         </w:rPr>
         <w:t>0124002134</w:t>
       </w:r>
@@ -246,15 +241,13 @@
           <w:rFonts w:ascii="CMU Serif Roman" w:hAnsi="CMU Serif Roman"/>
           <w:sz w:val="20"/>
           <w:szCs w:val="20"/>
-          <w:lang/>
-        </w:rPr>
-      </w:pPr>
-      <w:r>
-        <w:rPr>
-          <w:rFonts w:ascii="CMU Serif Roman" w:hAnsi="CMU Serif Roman"/>
-          <w:sz w:val="20"/>
-          <w:szCs w:val="20"/>
-          <w:lang/>
+        </w:rPr>
+      </w:pPr>
+      <w:r>
+        <w:rPr>
+          <w:rFonts w:ascii="CMU Serif Roman" w:hAnsi="CMU Serif Roman"/>
+          <w:sz w:val="20"/>
+          <w:szCs w:val="20"/>
         </w:rPr>
         <w:t>alfredo.mungari001@studenti.uniparthenope.it</w:t>
       </w:r>
@@ -268,7 +261,6 @@
           <w:rFonts w:ascii="CMU Serif Roman" w:hAnsi="CMU Serif Roman"/>
           <w:sz w:val="20"/>
           <w:szCs w:val="20"/>
-          <w:lang/>
         </w:rPr>
       </w:pPr>
     </w:p>
@@ -281,15 +273,13 @@
           <w:rFonts w:ascii="CMU Serif Roman" w:hAnsi="CMU Serif Roman"/>
           <w:sz w:val="20"/>
           <w:szCs w:val="20"/>
-          <w:lang/>
-        </w:rPr>
-      </w:pPr>
-      <w:r>
-        <w:rPr>
-          <w:rFonts w:ascii="CMU Serif Roman" w:hAnsi="CMU Serif Roman"/>
-          <w:sz w:val="20"/>
-          <w:szCs w:val="20"/>
-          <w:lang/>
+        </w:rPr>
+      </w:pPr>
+      <w:r>
+        <w:rPr>
+          <w:rFonts w:ascii="CMU Serif Roman" w:hAnsi="CMU Serif Roman"/>
+          <w:sz w:val="20"/>
+          <w:szCs w:val="20"/>
         </w:rPr>
         <w:t>Massimiliano Giordano Orsini</w:t>
       </w:r>
@@ -303,15 +293,13 @@
           <w:rFonts w:ascii="CMU Serif Roman" w:hAnsi="CMU Serif Roman"/>
           <w:sz w:val="20"/>
           <w:szCs w:val="20"/>
-          <w:lang/>
-        </w:rPr>
-      </w:pPr>
-      <w:r>
-        <w:rPr>
-          <w:rFonts w:ascii="CMU Serif Roman" w:hAnsi="CMU Serif Roman"/>
-          <w:sz w:val="20"/>
-          <w:szCs w:val="20"/>
-          <w:lang/>
+        </w:rPr>
+      </w:pPr>
+      <w:r>
+        <w:rPr>
+          <w:rFonts w:ascii="CMU Serif Roman" w:hAnsi="CMU Serif Roman"/>
+          <w:sz w:val="20"/>
+          <w:szCs w:val="20"/>
         </w:rPr>
         <w:t>0124002214</w:t>
       </w:r>
@@ -325,15 +313,13 @@
           <w:rFonts w:ascii="CMU Serif Roman" w:hAnsi="CMU Serif Roman"/>
           <w:sz w:val="20"/>
           <w:szCs w:val="20"/>
-          <w:lang/>
-        </w:rPr>
-      </w:pPr>
-      <w:r>
-        <w:rPr>
-          <w:rFonts w:ascii="CMU Serif Roman" w:hAnsi="CMU Serif Roman"/>
-          <w:sz w:val="20"/>
-          <w:szCs w:val="20"/>
-          <w:lang/>
+        </w:rPr>
+      </w:pPr>
+      <w:r>
+        <w:rPr>
+          <w:rFonts w:ascii="CMU Serif Roman" w:hAnsi="CMU Serif Roman"/>
+          <w:sz w:val="20"/>
+          <w:szCs w:val="20"/>
         </w:rPr>
         <w:t>massimiliano.giordanoorsini001@studenti.uniparthenope.it</w:t>
       </w:r>
@@ -347,7 +333,6 @@
           <w:rFonts w:ascii="CMU Serif Roman" w:hAnsi="CMU Serif Roman"/>
           <w:sz w:val="20"/>
           <w:szCs w:val="20"/>
-          <w:lang/>
         </w:rPr>
       </w:pPr>
     </w:p>
@@ -360,15 +345,13 @@
           <w:rFonts w:ascii="CMU Serif Roman" w:hAnsi="CMU Serif Roman"/>
           <w:sz w:val="20"/>
           <w:szCs w:val="20"/>
-          <w:lang/>
-        </w:rPr>
-      </w:pPr>
-      <w:r>
-        <w:rPr>
-          <w:rFonts w:ascii="CMU Serif Roman" w:hAnsi="CMU Serif Roman"/>
-          <w:sz w:val="20"/>
-          <w:szCs w:val="20"/>
-          <w:lang/>
+        </w:rPr>
+      </w:pPr>
+      <w:r>
+        <w:rPr>
+          <w:rFonts w:ascii="CMU Serif Roman" w:hAnsi="CMU Serif Roman"/>
+          <w:sz w:val="20"/>
+          <w:szCs w:val="20"/>
         </w:rPr>
         <w:t>Dominick Ferraro</w:t>
       </w:r>
@@ -382,15 +365,13 @@
           <w:rFonts w:ascii="CMU Serif Roman" w:hAnsi="CMU Serif Roman"/>
           <w:sz w:val="20"/>
           <w:szCs w:val="20"/>
-          <w:lang/>
-        </w:rPr>
-      </w:pPr>
-      <w:r>
-        <w:rPr>
-          <w:rFonts w:ascii="CMU Serif Roman" w:hAnsi="CMU Serif Roman"/>
-          <w:sz w:val="20"/>
-          <w:szCs w:val="20"/>
-          <w:lang/>
+        </w:rPr>
+      </w:pPr>
+      <w:r>
+        <w:rPr>
+          <w:rFonts w:ascii="CMU Serif Roman" w:hAnsi="CMU Serif Roman"/>
+          <w:sz w:val="20"/>
+          <w:szCs w:val="20"/>
         </w:rPr>
         <w:t>0124002048</w:t>
       </w:r>
@@ -404,15 +385,13 @@
           <w:rFonts w:ascii="CMU Serif Roman" w:hAnsi="CMU Serif Roman"/>
           <w:sz w:val="20"/>
           <w:szCs w:val="20"/>
-          <w:lang/>
-        </w:rPr>
-      </w:pPr>
-      <w:r>
-        <w:rPr>
-          <w:rFonts w:ascii="CMU Serif Roman" w:hAnsi="CMU Serif Roman"/>
-          <w:sz w:val="20"/>
-          <w:szCs w:val="20"/>
-          <w:lang/>
+        </w:rPr>
+      </w:pPr>
+      <w:r>
+        <w:rPr>
+          <w:rFonts w:ascii="CMU Serif Roman" w:hAnsi="CMU Serif Roman"/>
+          <w:sz w:val="20"/>
+          <w:szCs w:val="20"/>
         </w:rPr>
         <w:t>dominick.ferraro001@studenti.uniparthenope.it</w:t>
       </w:r>
@@ -426,7 +405,6 @@
           <w:rFonts w:ascii="CMU Serif Roman" w:hAnsi="CMU Serif Roman"/>
           <w:sz w:val="20"/>
           <w:szCs w:val="20"/>
-          <w:lang/>
         </w:rPr>
       </w:pPr>
     </w:p>
@@ -439,15 +417,13 @@
           <w:rFonts w:ascii="CMU Serif Roman" w:hAnsi="CMU Serif Roman"/>
           <w:sz w:val="20"/>
           <w:szCs w:val="20"/>
-          <w:lang/>
-        </w:rPr>
-      </w:pPr>
-      <w:r>
-        <w:rPr>
-          <w:rFonts w:ascii="CMU Serif Roman" w:hAnsi="CMU Serif Roman"/>
-          <w:sz w:val="20"/>
-          <w:szCs w:val="20"/>
-          <w:lang/>
+        </w:rPr>
+      </w:pPr>
+      <w:r>
+        <w:rPr>
+          <w:rFonts w:ascii="CMU Serif Roman" w:hAnsi="CMU Serif Roman"/>
+          <w:sz w:val="20"/>
+          <w:szCs w:val="20"/>
         </w:rPr>
         <w:t>Denny Caruso</w:t>
       </w:r>
@@ -461,15 +437,13 @@
           <w:rFonts w:ascii="CMU Serif Roman" w:hAnsi="CMU Serif Roman"/>
           <w:sz w:val="20"/>
           <w:szCs w:val="20"/>
-          <w:lang/>
-        </w:rPr>
-      </w:pPr>
-      <w:r>
-        <w:rPr>
-          <w:rFonts w:ascii="CMU Serif Roman" w:hAnsi="CMU Serif Roman"/>
-          <w:sz w:val="20"/>
-          <w:szCs w:val="20"/>
-          <w:lang/>
+        </w:rPr>
+      </w:pPr>
+      <w:r>
+        <w:rPr>
+          <w:rFonts w:ascii="CMU Serif Roman" w:hAnsi="CMU Serif Roman"/>
+          <w:sz w:val="20"/>
+          <w:szCs w:val="20"/>
         </w:rPr>
         <w:t>0124002062</w:t>
       </w:r>
@@ -483,15 +457,13 @@
           <w:rFonts w:ascii="CMU Serif Roman" w:hAnsi="CMU Serif Roman"/>
           <w:sz w:val="20"/>
           <w:szCs w:val="20"/>
-          <w:lang/>
-        </w:rPr>
-      </w:pPr>
-      <w:r>
-        <w:rPr>
-          <w:rFonts w:ascii="CMU Serif Roman" w:hAnsi="CMU Serif Roman"/>
-          <w:sz w:val="20"/>
-          <w:szCs w:val="20"/>
-          <w:lang/>
+        </w:rPr>
+      </w:pPr>
+      <w:r>
+        <w:rPr>
+          <w:rFonts w:ascii="CMU Serif Roman" w:hAnsi="CMU Serif Roman"/>
+          <w:sz w:val="20"/>
+          <w:szCs w:val="20"/>
         </w:rPr>
         <w:t>denny.caruso001@studenti.uniparthenope.it</w:t>
       </w:r>
@@ -513,7 +485,7 @@
     </w:p>
     <w:p>
       <w:pPr>
-        <w:pStyle w:val="Titolo1"/>
+        <w:pStyle w:val="Heading1"/>
         <w:spacing w:line="240" w:lineRule="auto"/>
         <w:ind w:left="0" w:firstLine="0"/>
         <w:jc w:val="both"/>
@@ -535,14 +507,7 @@
           <w:rFonts w:ascii="CMU Serif Roman" w:hAnsi="CMU Serif Roman"/>
           <w:bCs/>
         </w:rPr>
-        <w:t xml:space="preserve">Definizione </w:t>
-      </w:r>
-      <w:r>
-        <w:rPr>
-          <w:rFonts w:ascii="CMU Serif Roman" w:hAnsi="CMU Serif Roman"/>
-          <w:bCs/>
-        </w:rPr>
-        <w:t xml:space="preserve">Problema </w:t>
+        <w:t>Descrizione generale del sistema</w:t>
       </w:r>
     </w:p>
     <w:p/>
@@ -623,6 +588,17 @@
           <w:szCs w:val="20"/>
         </w:rPr>
       </w:pPr>
+    </w:p>
+    <w:p>
+      <w:pPr>
+        <w:spacing w:after="0" w:line="240" w:lineRule="auto"/>
+        <w:jc w:val="both"/>
+        <w:rPr>
+          <w:rFonts w:ascii="CMU Serif Roman" w:hAnsi="CMU Serif Roman"/>
+          <w:sz w:val="20"/>
+          <w:szCs w:val="20"/>
+        </w:rPr>
+      </w:pPr>
       <w:r>
         <w:rPr>
           <w:rFonts w:ascii="CMU Serif Roman" w:hAnsi="CMU Serif Roman"/>
@@ -668,6 +644,424 @@
           <w:sz w:val="20"/>
           <w:szCs w:val="20"/>
         </w:rPr>
+        <w:t xml:space="preserve">L’azienda dispone di tre </w:t>
+      </w:r>
+      <w:r>
+        <w:rPr>
+          <w:rFonts w:ascii="CMU Serif Roman" w:hAnsi="CMU Serif Roman"/>
+          <w:sz w:val="20"/>
+          <w:szCs w:val="20"/>
+        </w:rPr>
+        <w:t>figure lavorative</w:t>
+      </w:r>
+      <w:r>
+        <w:rPr>
+          <w:rFonts w:ascii="CMU Serif Roman" w:hAnsi="CMU Serif Roman"/>
+          <w:sz w:val="20"/>
+          <w:szCs w:val="20"/>
+        </w:rPr>
+        <w:t xml:space="preserve"> </w:t>
+      </w:r>
+      <w:r>
+        <w:rPr>
+          <w:rFonts w:ascii="CMU Serif Roman" w:hAnsi="CMU Serif Roman"/>
+          <w:sz w:val="20"/>
+          <w:szCs w:val="20"/>
+        </w:rPr>
+        <w:t>chiave:</w:t>
+      </w:r>
+    </w:p>
+    <w:p>
+      <w:pPr>
+        <w:pStyle w:val="ListParagraph"/>
+        <w:numPr>
+          <w:ilvl w:val="0"/>
+          <w:numId w:val="6"/>
+        </w:numPr>
+        <w:spacing w:after="0" w:line="240" w:lineRule="auto"/>
+        <w:jc w:val="both"/>
+        <w:rPr>
+          <w:rFonts w:ascii="CMU Serif Roman" w:hAnsi="CMU Serif Roman"/>
+          <w:sz w:val="20"/>
+          <w:szCs w:val="20"/>
+        </w:rPr>
+      </w:pPr>
+      <w:proofErr w:type="spellStart"/>
+      <w:r>
+        <w:rPr>
+          <w:rFonts w:ascii="CMU Serif Roman" w:hAnsi="CMU Serif Roman"/>
+          <w:sz w:val="20"/>
+          <w:szCs w:val="20"/>
+        </w:rPr>
+        <w:t>scheduler</w:t>
+      </w:r>
+      <w:proofErr w:type="spellEnd"/>
+      <w:r>
+        <w:rPr>
+          <w:rFonts w:ascii="CMU Serif Roman" w:hAnsi="CMU Serif Roman"/>
+          <w:sz w:val="20"/>
+          <w:szCs w:val="20"/>
+        </w:rPr>
+        <w:t xml:space="preserve">: </w:t>
+      </w:r>
+      <w:r>
+        <w:rPr>
+          <w:rFonts w:ascii="CMU Serif Roman" w:hAnsi="CMU Serif Roman"/>
+          <w:sz w:val="20"/>
+          <w:szCs w:val="20"/>
+        </w:rPr>
+        <w:t>si occupa de</w:t>
+      </w:r>
+      <w:r>
+        <w:rPr>
+          <w:rFonts w:ascii="CMU Serif Roman" w:hAnsi="CMU Serif Roman"/>
+          <w:sz w:val="20"/>
+          <w:szCs w:val="20"/>
+        </w:rPr>
+        <w:t xml:space="preserve">ll’assegnazione di </w:t>
+      </w:r>
+      <w:r>
+        <w:rPr>
+          <w:rFonts w:ascii="CMU Serif Roman" w:hAnsi="CMU Serif Roman"/>
+          <w:sz w:val="20"/>
+          <w:szCs w:val="20"/>
+        </w:rPr>
+        <w:t xml:space="preserve">un </w:t>
+      </w:r>
+      <w:r>
+        <w:rPr>
+          <w:rFonts w:ascii="CMU Serif Roman" w:hAnsi="CMU Serif Roman"/>
+          <w:sz w:val="20"/>
+          <w:szCs w:val="20"/>
+        </w:rPr>
+        <w:t>autist</w:t>
+      </w:r>
+      <w:r>
+        <w:rPr>
+          <w:rFonts w:ascii="CMU Serif Roman" w:hAnsi="CMU Serif Roman"/>
+          <w:sz w:val="20"/>
+          <w:szCs w:val="20"/>
+        </w:rPr>
+        <w:t>a</w:t>
+      </w:r>
+      <w:r>
+        <w:rPr>
+          <w:rFonts w:ascii="CMU Serif Roman" w:hAnsi="CMU Serif Roman"/>
+          <w:sz w:val="20"/>
+          <w:szCs w:val="20"/>
+        </w:rPr>
+        <w:t xml:space="preserve"> e</w:t>
+      </w:r>
+      <w:r>
+        <w:rPr>
+          <w:rFonts w:ascii="CMU Serif Roman" w:hAnsi="CMU Serif Roman"/>
+          <w:sz w:val="20"/>
+          <w:szCs w:val="20"/>
+        </w:rPr>
+        <w:t xml:space="preserve"> un mezzo</w:t>
+      </w:r>
+      <w:r>
+        <w:rPr>
+          <w:rFonts w:ascii="CMU Serif Roman" w:hAnsi="CMU Serif Roman"/>
+          <w:sz w:val="20"/>
+          <w:szCs w:val="20"/>
+        </w:rPr>
+        <w:t xml:space="preserve"> per una determinata corsa</w:t>
+      </w:r>
+      <w:r>
+        <w:rPr>
+          <w:rFonts w:ascii="CMU Serif Roman" w:hAnsi="CMU Serif Roman"/>
+          <w:sz w:val="20"/>
+          <w:szCs w:val="20"/>
+        </w:rPr>
+        <w:t>. Questo per ogni corsa del giorno successivo coperta dalla sede aziendale di quell’area geografica</w:t>
+      </w:r>
+      <w:r>
+        <w:rPr>
+          <w:rFonts w:ascii="CMU Serif Roman" w:hAnsi="CMU Serif Roman"/>
+          <w:sz w:val="20"/>
+          <w:szCs w:val="20"/>
+        </w:rPr>
+        <w:t xml:space="preserve">. Inoltre, lo </w:t>
+      </w:r>
+      <w:proofErr w:type="spellStart"/>
+      <w:r>
+        <w:rPr>
+          <w:rFonts w:ascii="CMU Serif Roman" w:hAnsi="CMU Serif Roman"/>
+          <w:sz w:val="20"/>
+          <w:szCs w:val="20"/>
+        </w:rPr>
+        <w:t>scheduler</w:t>
+      </w:r>
+      <w:proofErr w:type="spellEnd"/>
+      <w:r>
+        <w:rPr>
+          <w:rFonts w:ascii="CMU Serif Roman" w:hAnsi="CMU Serif Roman"/>
+          <w:sz w:val="20"/>
+          <w:szCs w:val="20"/>
+        </w:rPr>
+        <w:t xml:space="preserve"> si occupa della gestione e approvazione di ferie, permessi e giorni di malattia</w:t>
+      </w:r>
+    </w:p>
+    <w:p>
+      <w:pPr>
+        <w:pStyle w:val="ListParagraph"/>
+        <w:numPr>
+          <w:ilvl w:val="0"/>
+          <w:numId w:val="6"/>
+        </w:numPr>
+        <w:spacing w:after="0" w:line="240" w:lineRule="auto"/>
+        <w:jc w:val="both"/>
+        <w:rPr>
+          <w:rFonts w:ascii="CMU Serif Roman" w:hAnsi="CMU Serif Roman"/>
+          <w:sz w:val="20"/>
+          <w:szCs w:val="20"/>
+        </w:rPr>
+      </w:pPr>
+      <w:proofErr w:type="spellStart"/>
+      <w:r>
+        <w:rPr>
+          <w:rFonts w:ascii="CMU Serif Roman" w:hAnsi="CMU Serif Roman"/>
+          <w:sz w:val="20"/>
+          <w:szCs w:val="20"/>
+        </w:rPr>
+        <w:t>c</w:t>
+      </w:r>
+      <w:r>
+        <w:rPr>
+          <w:rFonts w:ascii="CMU Serif Roman" w:hAnsi="CMU Serif Roman"/>
+          <w:sz w:val="20"/>
+          <w:szCs w:val="20"/>
+        </w:rPr>
+        <w:t>hecker</w:t>
+      </w:r>
+      <w:proofErr w:type="spellEnd"/>
+      <w:r>
+        <w:rPr>
+          <w:rFonts w:ascii="CMU Serif Roman" w:hAnsi="CMU Serif Roman"/>
+          <w:sz w:val="20"/>
+          <w:szCs w:val="20"/>
+        </w:rPr>
+        <w:t>: si occupa di effettuare un controllo poco prima dell’inizio del turno mattutino degli autisti, al fine di verificare che il mezzo di trasporto sia in regola</w:t>
+      </w:r>
+      <w:r>
+        <w:rPr>
+          <w:rFonts w:ascii="CMU Serif Roman" w:hAnsi="CMU Serif Roman"/>
+          <w:sz w:val="20"/>
+          <w:szCs w:val="20"/>
+        </w:rPr>
+        <w:t xml:space="preserve"> e </w:t>
+      </w:r>
+      <w:r>
+        <w:rPr>
+          <w:rFonts w:ascii="CMU Serif Roman" w:hAnsi="CMU Serif Roman"/>
+          <w:sz w:val="20"/>
+          <w:szCs w:val="20"/>
+        </w:rPr>
+        <w:t xml:space="preserve">che possa essere utilizzato per la corsa. </w:t>
+      </w:r>
+      <w:r>
+        <w:rPr>
+          <w:rFonts w:ascii="CMU Serif Roman" w:hAnsi="CMU Serif Roman"/>
+          <w:sz w:val="20"/>
+          <w:szCs w:val="20"/>
+        </w:rPr>
+        <w:t xml:space="preserve">Si occupa inoltre, della manutenzione ordinaria dei mezzi di trasporto. </w:t>
+      </w:r>
+      <w:r>
+        <w:rPr>
+          <w:rFonts w:ascii="CMU Serif Roman" w:hAnsi="CMU Serif Roman"/>
+          <w:sz w:val="20"/>
+          <w:szCs w:val="20"/>
+        </w:rPr>
+        <w:t>Sia la conferma che la segnalazione di un eventuale guasto</w:t>
+      </w:r>
+      <w:r>
+        <w:rPr>
+          <w:rFonts w:ascii="CMU Serif Roman" w:hAnsi="CMU Serif Roman"/>
+          <w:sz w:val="20"/>
+          <w:szCs w:val="20"/>
+        </w:rPr>
+        <w:t xml:space="preserve"> </w:t>
+      </w:r>
+      <w:r>
+        <w:rPr>
+          <w:rFonts w:ascii="CMU Serif Roman" w:hAnsi="CMU Serif Roman"/>
+          <w:sz w:val="20"/>
+          <w:szCs w:val="20"/>
+        </w:rPr>
+        <w:t>avvengono</w:t>
+      </w:r>
+      <w:r>
+        <w:rPr>
+          <w:rFonts w:ascii="CMU Serif Roman" w:hAnsi="CMU Serif Roman"/>
+          <w:sz w:val="20"/>
+          <w:szCs w:val="20"/>
+        </w:rPr>
+        <w:t xml:space="preserve"> mediante il sistema software richiesto</w:t>
+      </w:r>
+    </w:p>
+    <w:p>
+      <w:pPr>
+        <w:pStyle w:val="ListParagraph"/>
+        <w:numPr>
+          <w:ilvl w:val="0"/>
+          <w:numId w:val="6"/>
+        </w:numPr>
+        <w:spacing w:after="0" w:line="240" w:lineRule="auto"/>
+        <w:jc w:val="both"/>
+        <w:rPr>
+          <w:rFonts w:ascii="CMU Serif Roman" w:hAnsi="CMU Serif Roman"/>
+          <w:sz w:val="20"/>
+          <w:szCs w:val="20"/>
+        </w:rPr>
+      </w:pPr>
+      <w:r>
+        <w:rPr>
+          <w:rFonts w:ascii="CMU Serif Roman" w:hAnsi="CMU Serif Roman"/>
+          <w:sz w:val="20"/>
+          <w:szCs w:val="20"/>
+        </w:rPr>
+        <w:t>autista: si occupa di guidare i mezzi di trasporto aziendali durante le corse ad egli assegnate, di segnalare eventuali guasti durante la guida del mezzo</w:t>
+      </w:r>
+      <w:r>
+        <w:rPr>
+          <w:rFonts w:ascii="CMU Serif Roman" w:hAnsi="CMU Serif Roman"/>
+          <w:sz w:val="20"/>
+          <w:szCs w:val="20"/>
+        </w:rPr>
+        <w:t>. Il suo turno può essere mattutino o pomeridiano</w:t>
+      </w:r>
+      <w:r>
+        <w:rPr>
+          <w:rFonts w:ascii="CMU Serif Roman" w:hAnsi="CMU Serif Roman"/>
+          <w:sz w:val="20"/>
+          <w:szCs w:val="20"/>
+        </w:rPr>
+        <w:t>. A fine turno provvede a riportare il mezzo di trasporto nel parcheggio di competenza di quella determinata area geografica in cui si trova</w:t>
+      </w:r>
+      <w:r>
+        <w:rPr>
+          <w:rFonts w:ascii="CMU Serif Roman" w:hAnsi="CMU Serif Roman"/>
+          <w:sz w:val="20"/>
+          <w:szCs w:val="20"/>
+        </w:rPr>
+        <w:t xml:space="preserve"> e termina il turno</w:t>
+      </w:r>
+      <w:r>
+        <w:rPr>
+          <w:rFonts w:ascii="CMU Serif Roman" w:hAnsi="CMU Serif Roman"/>
+          <w:sz w:val="20"/>
+          <w:szCs w:val="20"/>
+        </w:rPr>
+        <w:t xml:space="preserve">. </w:t>
+      </w:r>
+      <w:r>
+        <w:rPr>
+          <w:rFonts w:ascii="CMU Serif Roman" w:hAnsi="CMU Serif Roman"/>
+          <w:sz w:val="20"/>
+          <w:szCs w:val="20"/>
+        </w:rPr>
+        <w:t>Un mezzo di trasporto usato da un autista con turno mattutino</w:t>
+      </w:r>
+      <w:r>
+        <w:rPr>
+          <w:rFonts w:ascii="CMU Serif Roman" w:hAnsi="CMU Serif Roman"/>
+          <w:sz w:val="20"/>
+          <w:szCs w:val="20"/>
+        </w:rPr>
+        <w:t xml:space="preserve"> può essere riutilizzato da un autista con turno pomeridiano</w:t>
+      </w:r>
+    </w:p>
+    <w:p>
+      <w:pPr>
+        <w:pStyle w:val="ListParagraph"/>
+        <w:spacing w:after="0" w:line="240" w:lineRule="auto"/>
+        <w:ind w:firstLine="0"/>
+        <w:jc w:val="both"/>
+        <w:rPr>
+          <w:rFonts w:ascii="CMU Serif Roman" w:hAnsi="CMU Serif Roman"/>
+          <w:sz w:val="20"/>
+          <w:szCs w:val="20"/>
+        </w:rPr>
+      </w:pPr>
+    </w:p>
+    <w:p>
+      <w:pPr>
+        <w:spacing w:after="0" w:line="240" w:lineRule="auto"/>
+        <w:jc w:val="both"/>
+        <w:rPr>
+          <w:rFonts w:ascii="CMU Serif Roman" w:hAnsi="CMU Serif Roman"/>
+          <w:sz w:val="20"/>
+          <w:szCs w:val="20"/>
+        </w:rPr>
+      </w:pPr>
+      <w:r>
+        <w:rPr>
+          <w:rFonts w:ascii="CMU Serif Roman" w:hAnsi="CMU Serif Roman"/>
+          <w:sz w:val="20"/>
+          <w:szCs w:val="20"/>
+        </w:rPr>
+        <w:t xml:space="preserve">È chiaro che, siccome l’azienda copre un’area geografica abbastanza vasta, esisteranno più figure di </w:t>
+      </w:r>
+      <w:proofErr w:type="spellStart"/>
+      <w:r>
+        <w:rPr>
+          <w:rFonts w:ascii="CMU Serif Roman" w:hAnsi="CMU Serif Roman"/>
+          <w:sz w:val="20"/>
+          <w:szCs w:val="20"/>
+        </w:rPr>
+        <w:t>scheduler</w:t>
+      </w:r>
+      <w:proofErr w:type="spellEnd"/>
+      <w:r>
+        <w:rPr>
+          <w:rFonts w:ascii="CMU Serif Roman" w:hAnsi="CMU Serif Roman"/>
+          <w:sz w:val="20"/>
+          <w:szCs w:val="20"/>
+        </w:rPr>
+        <w:t xml:space="preserve">, </w:t>
+      </w:r>
+      <w:proofErr w:type="spellStart"/>
+      <w:r>
+        <w:rPr>
+          <w:rFonts w:ascii="CMU Serif Roman" w:hAnsi="CMU Serif Roman"/>
+          <w:sz w:val="20"/>
+          <w:szCs w:val="20"/>
+        </w:rPr>
+        <w:t>checker</w:t>
+      </w:r>
+      <w:proofErr w:type="spellEnd"/>
+      <w:r>
+        <w:rPr>
+          <w:rFonts w:ascii="CMU Serif Roman" w:hAnsi="CMU Serif Roman"/>
+          <w:sz w:val="20"/>
+          <w:szCs w:val="20"/>
+        </w:rPr>
+        <w:t xml:space="preserve"> e autisti per area geografica, così come esisteranno più aree deposito mezzi</w:t>
+      </w:r>
+      <w:r>
+        <w:rPr>
+          <w:rFonts w:ascii="CMU Serif Roman" w:hAnsi="CMU Serif Roman"/>
+          <w:sz w:val="20"/>
+          <w:szCs w:val="20"/>
+        </w:rPr>
+        <w:t>.</w:t>
+      </w:r>
+      <w:r>
+        <w:rPr>
+          <w:rFonts w:ascii="CMU Serif Roman" w:hAnsi="CMU Serif Roman"/>
+          <w:sz w:val="20"/>
+          <w:szCs w:val="20"/>
+        </w:rPr>
+        <w:t xml:space="preserve"> </w:t>
+      </w:r>
+      <w:r>
+        <w:rPr>
+          <w:rFonts w:ascii="CMU Serif Roman" w:hAnsi="CMU Serif Roman"/>
+          <w:sz w:val="20"/>
+          <w:szCs w:val="20"/>
+        </w:rPr>
         <w:t xml:space="preserve">Il deposito si configura come un vero e proprio parcheggio mezzi all’interno del quale il personale dell’azienda gestisce, tramite l’uso del software richiesto, l’allocazione dei mezzi per le singole corse. </w:t>
       </w:r>
       <w:r>
@@ -676,34 +1070,114 @@
           <w:sz w:val="20"/>
           <w:szCs w:val="20"/>
         </w:rPr>
-        <w:t xml:space="preserve">L’orario lavorativo dell’azienda è dalle 07.00 alle 20.00 (ultima corsa). L’addetto alla guida ha un turno mattiniero o pomeridiano: l’addetto mattiniero tornerà al deposito a fine turno per permettere all’impiegato del pomeriggio di partire. </w:t>
-      </w:r>
-      <w:r>
-        <w:rPr>
-          <w:rFonts w:ascii="CMU Serif Roman" w:hAnsi="CMU Serif Roman"/>
-          <w:sz w:val="20"/>
-          <w:szCs w:val="20"/>
-        </w:rPr>
-        <w:t xml:space="preserve">Ogni </w:t>
-      </w:r>
-      <w:r>
-        <w:rPr>
-          <w:rFonts w:ascii="CMU Serif Roman" w:hAnsi="CMU Serif Roman"/>
-          <w:sz w:val="20"/>
-          <w:szCs w:val="20"/>
-        </w:rPr>
-        <w:t xml:space="preserve">fine turno pomeridiano lo </w:t>
-      </w:r>
-      <w:r>
-        <w:rPr>
-          <w:rFonts w:ascii="CMU Serif Roman" w:hAnsi="CMU Serif Roman"/>
-          <w:i/>
-          <w:iCs/>
+        <w:t>L’orario lavorativo dell’azienda è dalle 07.00 alle 20.00 (ultima corsa</w:t>
+      </w:r>
+      <w:r>
+        <w:rPr>
+          <w:rFonts w:ascii="CMU Serif Roman" w:hAnsi="CMU Serif Roman"/>
+          <w:sz w:val="20"/>
+          <w:szCs w:val="20"/>
+        </w:rPr>
+        <w:t>)</w:t>
+      </w:r>
+      <w:r>
+        <w:rPr>
+          <w:rFonts w:ascii="CMU Serif Roman" w:hAnsi="CMU Serif Roman"/>
+          <w:sz w:val="20"/>
+          <w:szCs w:val="20"/>
+        </w:rPr>
+        <w:t xml:space="preserve">. </w:t>
+      </w:r>
+      <w:r>
+        <w:rPr>
+          <w:rFonts w:ascii="CMU Serif Roman" w:hAnsi="CMU Serif Roman"/>
+          <w:sz w:val="20"/>
+          <w:szCs w:val="20"/>
+        </w:rPr>
+        <w:t>La sera, ovvero a</w:t>
+      </w:r>
+      <w:r>
+        <w:rPr>
+          <w:rFonts w:ascii="CMU Serif Roman" w:hAnsi="CMU Serif Roman"/>
+          <w:sz w:val="20"/>
+          <w:szCs w:val="20"/>
+        </w:rPr>
+        <w:t>lla</w:t>
+      </w:r>
+      <w:r>
+        <w:rPr>
+          <w:rFonts w:ascii="CMU Serif Roman" w:hAnsi="CMU Serif Roman"/>
+          <w:sz w:val="20"/>
+          <w:szCs w:val="20"/>
+        </w:rPr>
+        <w:t xml:space="preserve"> </w:t>
+      </w:r>
+      <w:r>
+        <w:rPr>
+          <w:rFonts w:ascii="CMU Serif Roman" w:hAnsi="CMU Serif Roman"/>
+          <w:sz w:val="20"/>
+          <w:szCs w:val="20"/>
+        </w:rPr>
+        <w:t xml:space="preserve">fine </w:t>
+      </w:r>
+      <w:r>
+        <w:rPr>
+          <w:rFonts w:ascii="CMU Serif Roman" w:hAnsi="CMU Serif Roman"/>
+          <w:sz w:val="20"/>
+          <w:szCs w:val="20"/>
+        </w:rPr>
+        <w:t xml:space="preserve">del </w:t>
+      </w:r>
+      <w:r>
+        <w:rPr>
+          <w:rFonts w:ascii="CMU Serif Roman" w:hAnsi="CMU Serif Roman"/>
+          <w:sz w:val="20"/>
+          <w:szCs w:val="20"/>
+        </w:rPr>
+        <w:t>turno pomeridiano</w:t>
+      </w:r>
+      <w:r>
+        <w:rPr>
+          <w:rFonts w:ascii="CMU Serif Roman" w:hAnsi="CMU Serif Roman"/>
+          <w:sz w:val="20"/>
+          <w:szCs w:val="20"/>
+        </w:rPr>
+        <w:t>,</w:t>
+      </w:r>
+      <w:r>
+        <w:rPr>
+          <w:rFonts w:ascii="CMU Serif Roman" w:hAnsi="CMU Serif Roman"/>
+          <w:sz w:val="20"/>
+          <w:szCs w:val="20"/>
+        </w:rPr>
+        <w:t xml:space="preserve"> </w:t>
+      </w:r>
+      <w:r>
+        <w:rPr>
+          <w:rFonts w:ascii="CMU Serif Roman" w:hAnsi="CMU Serif Roman"/>
+          <w:sz w:val="20"/>
+          <w:szCs w:val="20"/>
+        </w:rPr>
+        <w:t>uno</w:t>
+      </w:r>
+      <w:r>
+        <w:rPr>
+          <w:rFonts w:ascii="CMU Serif Roman" w:hAnsi="CMU Serif Roman"/>
+          <w:sz w:val="20"/>
+          <w:szCs w:val="20"/>
+        </w:rPr>
+        <w:t xml:space="preserve"> </w:t>
+      </w:r>
+      <w:proofErr w:type="spellStart"/>
+      <w:r>
+        <w:rPr>
+          <w:rFonts w:ascii="CMU Serif Roman" w:hAnsi="CMU Serif Roman"/>
           <w:sz w:val="20"/>
           <w:szCs w:val="20"/>
         </w:rPr>
         <w:t>scheduler</w:t>
       </w:r>
+      <w:proofErr w:type="spellEnd"/>
       <w:r>
         <w:rPr>
           <w:rFonts w:ascii="CMU Serif Roman" w:hAnsi="CMU Serif Roman"/>
@@ -718,23 +1192,111 @@
           <w:sz w:val="20"/>
           <w:szCs w:val="20"/>
         </w:rPr>
-        <w:t xml:space="preserve">esegue </w:t>
-      </w:r>
-      <w:r>
-        <w:rPr>
-          <w:rFonts w:ascii="CMU Serif Roman" w:hAnsi="CMU Serif Roman"/>
-          <w:sz w:val="20"/>
-          <w:szCs w:val="20"/>
-        </w:rPr>
-        <w:t>un</w:t>
-      </w:r>
-      <w:r>
-        <w:rPr>
-          <w:rFonts w:ascii="CMU Serif Roman" w:hAnsi="CMU Serif Roman"/>
-          <w:sz w:val="20"/>
-          <w:szCs w:val="20"/>
-        </w:rPr>
-        <w:t>o</w:t>
+        <w:t>analizza</w:t>
+      </w:r>
+      <w:r>
+        <w:rPr>
+          <w:rFonts w:ascii="CMU Serif Roman" w:hAnsi="CMU Serif Roman"/>
+          <w:sz w:val="20"/>
+          <w:szCs w:val="20"/>
+        </w:rPr>
+        <w:t xml:space="preserve"> la </w:t>
+      </w:r>
+      <w:r>
+        <w:rPr>
+          <w:rFonts w:ascii="CMU Serif Roman" w:hAnsi="CMU Serif Roman"/>
+          <w:sz w:val="20"/>
+          <w:szCs w:val="20"/>
+        </w:rPr>
+        <w:t>situazione dei mezzi</w:t>
+      </w:r>
+      <w:r>
+        <w:rPr>
+          <w:rFonts w:ascii="CMU Serif Roman" w:hAnsi="CMU Serif Roman"/>
+          <w:sz w:val="20"/>
+          <w:szCs w:val="20"/>
+        </w:rPr>
+        <w:t xml:space="preserve">, autisti e corse </w:t>
+      </w:r>
+      <w:r>
+        <w:rPr>
+          <w:rFonts w:ascii="CMU Serif Roman" w:hAnsi="CMU Serif Roman"/>
+          <w:sz w:val="20"/>
+          <w:szCs w:val="20"/>
+        </w:rPr>
+        <w:t>e stabili</w:t>
+      </w:r>
+      <w:r>
+        <w:rPr>
+          <w:rFonts w:ascii="CMU Serif Roman" w:hAnsi="CMU Serif Roman"/>
+          <w:sz w:val="20"/>
+          <w:szCs w:val="20"/>
+        </w:rPr>
+        <w:t>sce</w:t>
+      </w:r>
+      <w:r>
+        <w:rPr>
+          <w:rFonts w:ascii="CMU Serif Roman" w:hAnsi="CMU Serif Roman"/>
+          <w:sz w:val="20"/>
+          <w:szCs w:val="20"/>
+        </w:rPr>
+        <w:t xml:space="preserve"> quali e quanti </w:t>
+      </w:r>
+      <w:r>
+        <w:rPr>
+          <w:rFonts w:ascii="CMU Serif Roman" w:hAnsi="CMU Serif Roman"/>
+          <w:sz w:val="20"/>
+          <w:szCs w:val="20"/>
+        </w:rPr>
+        <w:t xml:space="preserve">mezzi </w:t>
+      </w:r>
+      <w:r>
+        <w:rPr>
+          <w:rFonts w:ascii="CMU Serif Roman" w:hAnsi="CMU Serif Roman"/>
+          <w:sz w:val="20"/>
+          <w:szCs w:val="20"/>
+        </w:rPr>
+        <w:t xml:space="preserve">possono essere </w:t>
+      </w:r>
+      <w:r>
+        <w:rPr>
+          <w:rFonts w:ascii="CMU Serif Roman" w:hAnsi="CMU Serif Roman"/>
+          <w:sz w:val="20"/>
+          <w:szCs w:val="20"/>
+        </w:rPr>
+        <w:t xml:space="preserve">assegnati a quali autisti </w:t>
+      </w:r>
+      <w:r>
+        <w:rPr>
+          <w:rFonts w:ascii="CMU Serif Roman" w:hAnsi="CMU Serif Roman"/>
+          <w:sz w:val="20"/>
+          <w:szCs w:val="20"/>
+        </w:rPr>
+        <w:t>nell</w:t>
+      </w:r>
+      <w:r>
+        <w:rPr>
+          <w:rFonts w:ascii="CMU Serif Roman" w:hAnsi="CMU Serif Roman"/>
+          <w:sz w:val="20"/>
+          <w:szCs w:val="20"/>
+        </w:rPr>
+        <w:t>e</w:t>
+      </w:r>
+      <w:r>
+        <w:rPr>
+          <w:rFonts w:ascii="CMU Serif Roman" w:hAnsi="CMU Serif Roman"/>
+          <w:sz w:val="20"/>
+          <w:szCs w:val="20"/>
+        </w:rPr>
+        <w:t xml:space="preserve"> cors</w:t>
+      </w:r>
+      <w:r>
+        <w:rPr>
+          <w:rFonts w:ascii="CMU Serif Roman" w:hAnsi="CMU Serif Roman"/>
+          <w:sz w:val="20"/>
+          <w:szCs w:val="20"/>
+        </w:rPr>
+        <w:t>e</w:t>
       </w:r>
       <w:r>
         <w:rPr>
@@ -750,79 +1312,384 @@
           <w:sz w:val="20"/>
           <w:szCs w:val="20"/>
         </w:rPr>
-        <w:t xml:space="preserve">scheduling, analizzando la </w:t>
-      </w:r>
-      <w:r>
-        <w:rPr>
-          <w:rFonts w:ascii="CMU Serif Roman" w:hAnsi="CMU Serif Roman"/>
-          <w:sz w:val="20"/>
-          <w:szCs w:val="20"/>
-        </w:rPr>
-        <w:t>situazione dei mezzi e stabili</w:t>
-      </w:r>
-      <w:r>
-        <w:rPr>
-          <w:rFonts w:ascii="CMU Serif Roman" w:hAnsi="CMU Serif Roman"/>
-          <w:sz w:val="20"/>
-          <w:szCs w:val="20"/>
-        </w:rPr>
-        <w:t>sce</w:t>
-      </w:r>
-      <w:r>
-        <w:rPr>
-          <w:rFonts w:ascii="CMU Serif Roman" w:hAnsi="CMU Serif Roman"/>
-          <w:sz w:val="20"/>
-          <w:szCs w:val="20"/>
-        </w:rPr>
-        <w:t xml:space="preserve"> quali e quanti possono essere impiegati nell</w:t>
-      </w:r>
-      <w:r>
-        <w:rPr>
-          <w:rFonts w:ascii="CMU Serif Roman" w:hAnsi="CMU Serif Roman"/>
-          <w:sz w:val="20"/>
-          <w:szCs w:val="20"/>
-        </w:rPr>
-        <w:t>a corsa quotidiana futura,</w:t>
-      </w:r>
-      <w:r>
-        <w:rPr>
-          <w:rFonts w:ascii="CMU Serif Roman" w:hAnsi="CMU Serif Roman"/>
-          <w:sz w:val="20"/>
-          <w:szCs w:val="20"/>
-        </w:rPr>
-        <w:t xml:space="preserve"> considerando pure la presenza degli autisti</w:t>
-      </w:r>
-      <w:r>
-        <w:rPr>
-          <w:rFonts w:ascii="CMU Serif Roman" w:hAnsi="CMU Serif Roman"/>
-          <w:sz w:val="20"/>
-          <w:szCs w:val="20"/>
-        </w:rPr>
-        <w:t xml:space="preserve">; il giorno dopo un </w:t>
-      </w:r>
-      <w:r>
-        <w:rPr>
-          <w:rFonts w:ascii="CMU Serif Roman" w:hAnsi="CMU Serif Roman"/>
-          <w:i/>
-          <w:iCs/>
+        <w:t>del giorno successivo</w:t>
+      </w:r>
+      <w:r>
+        <w:rPr>
+          <w:rFonts w:ascii="CMU Serif Roman" w:hAnsi="CMU Serif Roman"/>
+          <w:sz w:val="20"/>
+          <w:szCs w:val="20"/>
+        </w:rPr>
+        <w:t>.</w:t>
+      </w:r>
+      <w:r>
+        <w:rPr>
+          <w:rFonts w:ascii="CMU Serif Roman" w:hAnsi="CMU Serif Roman"/>
+          <w:sz w:val="20"/>
+          <w:szCs w:val="20"/>
+        </w:rPr>
+        <w:t xml:space="preserve"> </w:t>
+      </w:r>
+      <w:r>
+        <w:rPr>
+          <w:rFonts w:ascii="CMU Serif Roman" w:hAnsi="CMU Serif Roman"/>
+          <w:sz w:val="20"/>
+          <w:szCs w:val="20"/>
+        </w:rPr>
+        <w:t>Al mattino seguente</w:t>
+      </w:r>
+      <w:r>
+        <w:rPr>
+          <w:rFonts w:ascii="CMU Serif Roman" w:hAnsi="CMU Serif Roman"/>
+          <w:sz w:val="20"/>
+          <w:szCs w:val="20"/>
+        </w:rPr>
+        <w:t xml:space="preserve"> un </w:t>
+      </w:r>
+      <w:proofErr w:type="spellStart"/>
+      <w:r>
+        <w:rPr>
+          <w:rFonts w:ascii="CMU Serif Roman" w:hAnsi="CMU Serif Roman"/>
           <w:sz w:val="20"/>
           <w:szCs w:val="20"/>
         </w:rPr>
         <w:t>checker</w:t>
       </w:r>
-      <w:r>
-        <w:rPr>
-          <w:rFonts w:ascii="CMU Serif Roman" w:hAnsi="CMU Serif Roman"/>
-          <w:sz w:val="20"/>
-          <w:szCs w:val="20"/>
-        </w:rPr>
-        <w:t xml:space="preserve"> controllerà lo stato dei mezzi di trasporto e confermerà la possibilità di partire ai guidatori.</w:t>
-      </w:r>
-    </w:p>
-    <w:p>
-      <w:pPr>
-        <w:spacing w:after="0" w:line="240" w:lineRule="auto"/>
-        <w:ind w:left="720" w:firstLine="0"/>
+      <w:proofErr w:type="spellEnd"/>
+      <w:r>
+        <w:rPr>
+          <w:rFonts w:ascii="CMU Serif Roman" w:hAnsi="CMU Serif Roman"/>
+          <w:sz w:val="20"/>
+          <w:szCs w:val="20"/>
+        </w:rPr>
+        <w:t xml:space="preserve"> controllerà lo stato dei mezzi di trasporto e confermerà la possibilità di partire </w:t>
+      </w:r>
+      <w:r>
+        <w:rPr>
+          <w:rFonts w:ascii="CMU Serif Roman" w:hAnsi="CMU Serif Roman"/>
+          <w:sz w:val="20"/>
+          <w:szCs w:val="20"/>
+        </w:rPr>
+        <w:t>agli autisti</w:t>
+      </w:r>
+      <w:r>
+        <w:rPr>
+          <w:rFonts w:ascii="CMU Serif Roman" w:hAnsi="CMU Serif Roman"/>
+          <w:sz w:val="20"/>
+          <w:szCs w:val="20"/>
+        </w:rPr>
+        <w:t>. L’autista accede al sistema software e verifica la corsa che gli è stata assegnata per quel giorno, il turno, il mezzo di trasporto</w:t>
+      </w:r>
+      <w:r>
+        <w:rPr>
+          <w:rFonts w:ascii="CMU Serif Roman" w:hAnsi="CMU Serif Roman"/>
+          <w:sz w:val="20"/>
+          <w:szCs w:val="20"/>
+        </w:rPr>
+        <w:t xml:space="preserve"> e</w:t>
+      </w:r>
+      <w:r>
+        <w:rPr>
+          <w:rFonts w:ascii="CMU Serif Roman" w:hAnsi="CMU Serif Roman"/>
+          <w:sz w:val="20"/>
+          <w:szCs w:val="20"/>
+        </w:rPr>
+        <w:t xml:space="preserve"> la presenza di eventuali segnalazioni da parte del </w:t>
+      </w:r>
+      <w:proofErr w:type="spellStart"/>
+      <w:r>
+        <w:rPr>
+          <w:rFonts w:ascii="CMU Serif Roman" w:hAnsi="CMU Serif Roman"/>
+          <w:sz w:val="20"/>
+          <w:szCs w:val="20"/>
+        </w:rPr>
+        <w:t>checker</w:t>
+      </w:r>
+      <w:proofErr w:type="spellEnd"/>
+      <w:r>
+        <w:rPr>
+          <w:rFonts w:ascii="CMU Serif Roman" w:hAnsi="CMU Serif Roman"/>
+          <w:sz w:val="20"/>
+          <w:szCs w:val="20"/>
+        </w:rPr>
+        <w:t>.</w:t>
+      </w:r>
+      <w:r>
+        <w:rPr>
+          <w:rFonts w:ascii="CMU Serif Roman" w:hAnsi="CMU Serif Roman"/>
+          <w:sz w:val="20"/>
+          <w:szCs w:val="20"/>
+        </w:rPr>
+        <w:t xml:space="preserve"> </w:t>
+      </w:r>
+    </w:p>
+    <w:p>
+      <w:pPr>
+        <w:spacing w:after="0" w:line="240" w:lineRule="auto"/>
+        <w:ind w:left="0" w:firstLine="0"/>
+        <w:rPr>
+          <w:rFonts w:ascii="CMU Serif Roman" w:hAnsi="CMU Serif Roman"/>
+          <w:sz w:val="20"/>
+          <w:szCs w:val="20"/>
+        </w:rPr>
+      </w:pPr>
+      <w:r>
+        <w:rPr>
+          <w:rFonts w:ascii="CMU Serif Roman" w:hAnsi="CMU Serif Roman"/>
+          <w:sz w:val="20"/>
+          <w:szCs w:val="20"/>
+        </w:rPr>
+        <w:br w:type="page"/>
+      </w:r>
+    </w:p>
+    <w:p>
+      <w:pPr>
+        <w:spacing w:after="0" w:line="240" w:lineRule="auto"/>
+        <w:jc w:val="both"/>
+        <w:rPr>
+          <w:rFonts w:ascii="CMU Serif Roman" w:hAnsi="CMU Serif Roman"/>
+          <w:sz w:val="20"/>
+          <w:szCs w:val="20"/>
+        </w:rPr>
+      </w:pPr>
+      <w:r>
+        <w:rPr>
+          <w:rFonts w:ascii="CMU Serif Roman" w:hAnsi="CMU Serif Roman"/>
+          <w:sz w:val="20"/>
+          <w:szCs w:val="20"/>
+        </w:rPr>
+        <w:lastRenderedPageBreak/>
+        <w:t xml:space="preserve">In base alle politiche aziendali, ogni autista è tenuto a comunicare eventuali ferie, giorni di malattia e simili, almeno con due giorni di anticipo. Così facendo si permette allo </w:t>
+      </w:r>
+      <w:proofErr w:type="spellStart"/>
+      <w:r>
+        <w:rPr>
+          <w:rFonts w:ascii="CMU Serif Roman" w:hAnsi="CMU Serif Roman"/>
+          <w:sz w:val="20"/>
+          <w:szCs w:val="20"/>
+        </w:rPr>
+        <w:t>scheduler</w:t>
+      </w:r>
+      <w:proofErr w:type="spellEnd"/>
+      <w:r>
+        <w:rPr>
+          <w:rFonts w:ascii="CMU Serif Roman" w:hAnsi="CMU Serif Roman"/>
+          <w:sz w:val="20"/>
+          <w:szCs w:val="20"/>
+        </w:rPr>
+        <w:t xml:space="preserve"> di avere una visione completa degli autisti disponibili per le corse del giorno successivo. Eventuali imprevisti che possono capitare all’autista vengono gestiti dall’azienda secondo diverse politiche:</w:t>
+      </w:r>
+    </w:p>
+    <w:p>
+      <w:pPr>
+        <w:pStyle w:val="ListParagraph"/>
+        <w:numPr>
+          <w:ilvl w:val="0"/>
+          <w:numId w:val="4"/>
+        </w:numPr>
+        <w:spacing w:after="0" w:line="240" w:lineRule="auto"/>
+        <w:jc w:val="both"/>
+        <w:rPr>
+          <w:rFonts w:ascii="CMU Serif Roman" w:hAnsi="CMU Serif Roman"/>
+          <w:sz w:val="20"/>
+          <w:szCs w:val="20"/>
+        </w:rPr>
+      </w:pPr>
+      <w:r>
+        <w:rPr>
+          <w:rFonts w:ascii="CMU Serif Roman" w:hAnsi="CMU Serif Roman"/>
+          <w:sz w:val="20"/>
+          <w:szCs w:val="20"/>
+        </w:rPr>
+        <w:t>l’azienda prevede la disponibilità alla reperibilità di un certo numero di autisti, che saranno invitati a prendere servizio lungo una tratta con un determinato mezzo</w:t>
+      </w:r>
+    </w:p>
+    <w:p>
+      <w:pPr>
+        <w:pStyle w:val="ListParagraph"/>
+        <w:numPr>
+          <w:ilvl w:val="0"/>
+          <w:numId w:val="5"/>
+        </w:numPr>
+        <w:spacing w:after="0" w:line="240" w:lineRule="auto"/>
+        <w:jc w:val="both"/>
+        <w:rPr>
+          <w:rFonts w:ascii="CMU Serif Roman" w:hAnsi="CMU Serif Roman"/>
+          <w:sz w:val="20"/>
+          <w:szCs w:val="20"/>
+        </w:rPr>
+      </w:pPr>
+      <w:r>
+        <w:rPr>
+          <w:rFonts w:ascii="CMU Serif Roman" w:hAnsi="CMU Serif Roman"/>
+          <w:sz w:val="20"/>
+          <w:szCs w:val="20"/>
+        </w:rPr>
+        <w:t xml:space="preserve">la corsa dell’autista che ha avuto un imprevisto viene riassegnata a un secondo autista, il quale non sarà più impegnato nella corsa sua corsa prevista. Quest’ultima verrà soppressa. Ciò può accadere quando l’imprevisto riguarda tratte e/o orari considerati “prioritari” dall’azienda di trasporto. </w:t>
+      </w:r>
+      <w:r>
+        <w:rPr>
+          <w:rFonts w:ascii="CMU Serif Roman" w:hAnsi="CMU Serif Roman"/>
+          <w:sz w:val="20"/>
+          <w:szCs w:val="20"/>
+        </w:rPr>
+        <w:t>Il nuovo autista viene notificato tramite il sistema dei cambiamenti avvenuti.</w:t>
+      </w:r>
+    </w:p>
+    <w:p>
+      <w:pPr>
+        <w:pStyle w:val="ListParagraph"/>
+        <w:numPr>
+          <w:ilvl w:val="0"/>
+          <w:numId w:val="4"/>
+        </w:numPr>
+        <w:spacing w:after="0" w:line="240" w:lineRule="auto"/>
+        <w:jc w:val="both"/>
+        <w:rPr>
+          <w:rFonts w:ascii="CMU Serif Roman" w:hAnsi="CMU Serif Roman"/>
+          <w:sz w:val="20"/>
+          <w:szCs w:val="20"/>
+        </w:rPr>
+      </w:pPr>
+      <w:r>
+        <w:rPr>
+          <w:rFonts w:ascii="CMU Serif Roman" w:hAnsi="CMU Serif Roman"/>
+          <w:sz w:val="20"/>
+          <w:szCs w:val="20"/>
+        </w:rPr>
+        <w:t>la corsa viene inevitabilmente soppressa</w:t>
+      </w:r>
+    </w:p>
+    <w:p>
+      <w:pPr>
+        <w:spacing w:after="0" w:line="240" w:lineRule="auto"/>
+        <w:jc w:val="both"/>
+        <w:rPr>
+          <w:rFonts w:ascii="CMU Serif Roman" w:hAnsi="CMU Serif Roman"/>
+          <w:sz w:val="20"/>
+          <w:szCs w:val="20"/>
+        </w:rPr>
+      </w:pPr>
+    </w:p>
+    <w:p>
+      <w:pPr>
+        <w:spacing w:after="0" w:line="240" w:lineRule="auto"/>
+        <w:jc w:val="both"/>
+        <w:rPr>
+          <w:rFonts w:ascii="CMU Serif Roman" w:hAnsi="CMU Serif Roman"/>
+          <w:sz w:val="20"/>
+          <w:szCs w:val="20"/>
+        </w:rPr>
+      </w:pPr>
+      <w:r>
+        <w:rPr>
+          <w:rFonts w:ascii="CMU Serif Roman" w:hAnsi="CMU Serif Roman"/>
+          <w:sz w:val="20"/>
+          <w:szCs w:val="20"/>
+        </w:rPr>
+        <w:t>In maniera analoga, eventuali imprevisti che possono capitare ai mezzi di trasporto vengono gestiti secondo politiche:</w:t>
+      </w:r>
+    </w:p>
+    <w:p>
+      <w:pPr>
+        <w:pStyle w:val="ListParagraph"/>
+        <w:numPr>
+          <w:ilvl w:val="0"/>
+          <w:numId w:val="5"/>
+        </w:numPr>
+        <w:spacing w:after="0" w:line="240" w:lineRule="auto"/>
+        <w:jc w:val="both"/>
+        <w:rPr>
+          <w:rFonts w:ascii="CMU Serif Roman" w:hAnsi="CMU Serif Roman"/>
+          <w:sz w:val="20"/>
+          <w:szCs w:val="20"/>
+        </w:rPr>
+      </w:pPr>
+      <w:r>
+        <w:rPr>
+          <w:rFonts w:ascii="CMU Serif Roman" w:hAnsi="CMU Serif Roman"/>
+          <w:sz w:val="20"/>
+          <w:szCs w:val="20"/>
+        </w:rPr>
+        <w:t>l’azienda prevede la disponibilità di un certo numero di mezzi di trasporto equipollenti aggiuntivi, che saranno impiegati per sopperire all’imprevisto</w:t>
+      </w:r>
+    </w:p>
+    <w:p>
+      <w:pPr>
+        <w:pStyle w:val="ListParagraph"/>
+        <w:numPr>
+          <w:ilvl w:val="0"/>
+          <w:numId w:val="5"/>
+        </w:numPr>
+        <w:spacing w:after="0" w:line="240" w:lineRule="auto"/>
+        <w:jc w:val="both"/>
+        <w:rPr>
+          <w:rFonts w:ascii="CMU Serif Roman" w:hAnsi="CMU Serif Roman"/>
+          <w:sz w:val="20"/>
+          <w:szCs w:val="20"/>
+        </w:rPr>
+      </w:pPr>
+      <w:r>
+        <w:rPr>
+          <w:rFonts w:ascii="CMU Serif Roman" w:hAnsi="CMU Serif Roman"/>
+          <w:sz w:val="20"/>
+          <w:szCs w:val="20"/>
+        </w:rPr>
+        <w:t>l’azienda prevede la riassegnazione di un mezzo di trasporto a questa corsa a partire da un’altra corsa. Ciò può accadere quando l’imprevisto riguarda tratte e/o orari considerati “prioritari” dall’azienda di trasporto</w:t>
+      </w:r>
+    </w:p>
+    <w:p>
+      <w:pPr>
+        <w:pStyle w:val="ListParagraph"/>
+        <w:numPr>
+          <w:ilvl w:val="0"/>
+          <w:numId w:val="5"/>
+        </w:numPr>
+        <w:spacing w:after="0" w:line="240" w:lineRule="auto"/>
+        <w:jc w:val="both"/>
+        <w:rPr>
+          <w:rFonts w:ascii="CMU Serif Roman" w:hAnsi="CMU Serif Roman"/>
+          <w:sz w:val="20"/>
+          <w:szCs w:val="20"/>
+        </w:rPr>
+      </w:pPr>
+      <w:r>
+        <w:rPr>
+          <w:rFonts w:ascii="CMU Serif Roman" w:hAnsi="CMU Serif Roman"/>
+          <w:sz w:val="20"/>
+          <w:szCs w:val="20"/>
+        </w:rPr>
+        <w:t>l’azienda prevede la disponibilità di un servizio “navetta” come servizio sostitutivo ed equivalente</w:t>
+      </w:r>
+    </w:p>
+    <w:p>
+      <w:pPr>
+        <w:pStyle w:val="ListParagraph"/>
+        <w:numPr>
+          <w:ilvl w:val="0"/>
+          <w:numId w:val="4"/>
+        </w:numPr>
+        <w:spacing w:after="0" w:line="240" w:lineRule="auto"/>
+        <w:jc w:val="both"/>
+        <w:rPr>
+          <w:rFonts w:ascii="CMU Serif Roman" w:hAnsi="CMU Serif Roman"/>
+          <w:sz w:val="20"/>
+          <w:szCs w:val="20"/>
+        </w:rPr>
+      </w:pPr>
+      <w:r>
+        <w:rPr>
+          <w:rFonts w:ascii="CMU Serif Roman" w:hAnsi="CMU Serif Roman"/>
+          <w:sz w:val="20"/>
+          <w:szCs w:val="20"/>
+        </w:rPr>
+        <w:t>la corsa viene inevitabilmente soppressa</w:t>
+      </w:r>
+    </w:p>
+    <w:p>
+      <w:pPr>
+        <w:spacing w:after="0" w:line="240" w:lineRule="auto"/>
+        <w:ind w:left="0" w:firstLine="0"/>
         <w:jc w:val="both"/>
         <w:rPr>
           <w:rFonts w:ascii="CMU Serif Roman" w:hAnsi="CMU Serif Roman"/>
@@ -896,20 +1763,77 @@
     <w:p>
       <w:pPr>
         <w:spacing w:after="0" w:line="240" w:lineRule="auto"/>
-        <w:jc w:val="both"/>
-        <w:rPr>
-          <w:rFonts w:ascii="CMU Serif Roman" w:hAnsi="CMU Serif Roman"/>
-          <w:sz w:val="20"/>
-          <w:szCs w:val="20"/>
-        </w:rPr>
-      </w:pPr>
-      <w:r>
-        <w:rPr>
-          <w:rFonts w:ascii="CMU Serif Roman" w:hAnsi="CMU Serif Roman"/>
-          <w:sz w:val="20"/>
-          <w:szCs w:val="20"/>
-        </w:rPr>
-        <w:t xml:space="preserve">L’azienda dispone di mezzi di trasporto alquanto innovativi e in quanto tali, sono dotati di un modulo GPS per la geolocalizzazione di ogni singolo mezzo. Il sistema software deve essere in grado di sfruttare questa tecnologia al fine di condividere </w:t>
+        <w:ind w:left="0" w:firstLine="0"/>
+        <w:jc w:val="both"/>
+        <w:rPr>
+          <w:rFonts w:ascii="CMU Serif Roman" w:hAnsi="CMU Serif Roman"/>
+          <w:sz w:val="20"/>
+          <w:szCs w:val="20"/>
+        </w:rPr>
+      </w:pPr>
+      <w:r>
+        <w:rPr>
+          <w:rFonts w:ascii="CMU Serif Roman" w:hAnsi="CMU Serif Roman"/>
+          <w:sz w:val="20"/>
+          <w:szCs w:val="20"/>
+        </w:rPr>
+        <w:t xml:space="preserve">L’azienda dispone di mezzi di trasporto alquanto innovativi e in quanto tali, sono dotati di un modulo GPS per la geolocalizzazione di ogni singolo mezzo. </w:t>
+      </w:r>
+      <w:r>
+        <w:rPr>
+          <w:rFonts w:ascii="CMU Serif Roman" w:hAnsi="CMU Serif Roman"/>
+          <w:sz w:val="20"/>
+          <w:szCs w:val="20"/>
+        </w:rPr>
+        <w:t xml:space="preserve">Ogni mezzo di trasporto dell’azienda dispone di un sistema integrato di sensori e spie che segnalano all’autista e/o al </w:t>
+      </w:r>
+      <w:proofErr w:type="spellStart"/>
+      <w:r>
+        <w:rPr>
+          <w:rFonts w:ascii="CMU Serif Roman" w:hAnsi="CMU Serif Roman"/>
+          <w:sz w:val="20"/>
+          <w:szCs w:val="20"/>
+        </w:rPr>
+        <w:t>checker</w:t>
+      </w:r>
+      <w:proofErr w:type="spellEnd"/>
+      <w:r>
+        <w:rPr>
+          <w:rFonts w:ascii="CMU Serif Roman" w:hAnsi="CMU Serif Roman"/>
+          <w:sz w:val="20"/>
+          <w:szCs w:val="20"/>
+        </w:rPr>
+        <w:t xml:space="preserve"> eventuali problematiche al mezzo stesso. </w:t>
+      </w:r>
+    </w:p>
+    <w:p>
+      <w:pPr>
+        <w:spacing w:after="0" w:line="240" w:lineRule="auto"/>
+        <w:jc w:val="both"/>
+        <w:rPr>
+          <w:rFonts w:ascii="CMU Serif Roman" w:hAnsi="CMU Serif Roman"/>
+          <w:sz w:val="20"/>
+          <w:szCs w:val="20"/>
+        </w:rPr>
+      </w:pPr>
+    </w:p>
+    <w:p>
+      <w:pPr>
+        <w:spacing w:after="0" w:line="240" w:lineRule="auto"/>
+        <w:jc w:val="both"/>
+        <w:rPr>
+          <w:rFonts w:ascii="CMU Serif Roman" w:hAnsi="CMU Serif Roman"/>
+          <w:sz w:val="20"/>
+          <w:szCs w:val="20"/>
+        </w:rPr>
+      </w:pPr>
+      <w:r>
+        <w:rPr>
+          <w:rFonts w:ascii="CMU Serif Roman" w:hAnsi="CMU Serif Roman"/>
+          <w:sz w:val="20"/>
+          <w:szCs w:val="20"/>
+        </w:rPr>
+        <w:t xml:space="preserve">Il sistema software deve essere in grado di sfruttare questa tecnologia al fine di condividere </w:t>
       </w:r>
       <w:r>
         <w:rPr>
@@ -947,6 +1871,7 @@
     <w:p>
       <w:pPr>
         <w:spacing w:after="0" w:line="240" w:lineRule="auto"/>
+        <w:ind w:left="0" w:firstLine="0"/>
         <w:jc w:val="both"/>
         <w:rPr>
           <w:rFonts w:ascii="CMU Serif Roman" w:hAnsi="CMU Serif Roman"/>
@@ -995,53 +1920,289 @@
           <w:szCs w:val="20"/>
         </w:rPr>
       </w:pPr>
-      <w:r>
-        <w:rPr>
-          <w:rFonts w:ascii="CMU Serif Roman" w:hAnsi="CMU Serif Roman"/>
-          <w:sz w:val="20"/>
-          <w:szCs w:val="20"/>
-        </w:rPr>
+    </w:p>
+    <w:p>
+      <w:pPr>
+        <w:spacing w:after="0" w:line="240" w:lineRule="auto"/>
+        <w:jc w:val="both"/>
+        <w:rPr>
+          <w:rFonts w:ascii="CMU Serif Roman" w:hAnsi="CMU Serif Roman"/>
+          <w:sz w:val="20"/>
+          <w:szCs w:val="20"/>
+        </w:rPr>
+      </w:pPr>
+      <w:r>
+        <w:rPr>
+          <w:rFonts w:ascii="CMU Serif Roman" w:hAnsi="CMU Serif Roman"/>
+          <w:sz w:val="20"/>
+          <w:szCs w:val="20"/>
+        </w:rPr>
+        <w:lastRenderedPageBreak/>
         <w:t xml:space="preserve">L’azienda di trasporto, al fine di migliorare l’appetibilità del servizio offerto all’utenza, ha dotato alcuni dei suoi mezzi di servizio Wi-Fi, servizio climatizzazione e servizio spuntino. La prenotazione di una corsa con un mezzo del genere comporta l’acquisto di un biglietto o abbonamento dal costo maggiorato da parte dell’utente. </w:t>
       </w:r>
-    </w:p>
-    <w:p>
-      <w:pPr>
-        <w:spacing w:after="0" w:line="240" w:lineRule="auto"/>
-        <w:jc w:val="both"/>
-        <w:rPr>
-          <w:rFonts w:ascii="CMU Serif Roman" w:hAnsi="CMU Serif Roman"/>
-          <w:sz w:val="20"/>
-          <w:szCs w:val="20"/>
-        </w:rPr>
-      </w:pPr>
-    </w:p>
-    <w:p>
-      <w:pPr>
-        <w:spacing w:after="0" w:line="240" w:lineRule="auto"/>
-        <w:jc w:val="both"/>
-        <w:rPr>
-          <w:rFonts w:ascii="CMU Serif Roman" w:hAnsi="CMU Serif Roman"/>
-          <w:sz w:val="20"/>
-          <w:szCs w:val="20"/>
-        </w:rPr>
-      </w:pPr>
-      <w:r>
-        <w:rPr>
-          <w:rFonts w:ascii="CMU Serif Roman" w:hAnsi="CMU Serif Roman"/>
-          <w:sz w:val="20"/>
-          <w:szCs w:val="20"/>
-        </w:rPr>
-        <w:t xml:space="preserve">L’utente generico, tramite il software richiesto, è in grado di visionare biglietti, abbonamenti e altri eventuali titoli di viaggio messi a disposizione dall’azienda, di effettuarne l’acquisto e il rinnovo. Gli abbonamenti possono essere di varie tipologie, tra cui abbonamento studente, abbonamento over-65, abbonamento ridotto. Inoltre, l’utenza può ricevere delle comunicazioni e degli avvisi dal sistema </w:t>
-      </w:r>
-      <w:r>
-        <w:rPr>
-          <w:rFonts w:ascii="CMU Serif Roman" w:hAnsi="CMU Serif Roman"/>
-          <w:sz w:val="20"/>
-          <w:szCs w:val="20"/>
-        </w:rPr>
-        <w:lastRenderedPageBreak/>
-        <w:t>software richiesto tramite un SMS sul numero di telefono utilizzato dall’utente in un’eventuale fase di registrazione, oppure all’interno del sistema software stesso. Tali comunicazioni e avvisi possono riguardare interruzioni del servizio, scioperi, promozioni, e così via.</w:t>
-      </w:r>
+      <w:r>
+        <w:rPr>
+          <w:rFonts w:ascii="CMU Serif Roman" w:hAnsi="CMU Serif Roman"/>
+          <w:sz w:val="20"/>
+          <w:szCs w:val="20"/>
+        </w:rPr>
+        <w:t>Inoltre, l</w:t>
+      </w:r>
+      <w:r>
+        <w:rPr>
+          <w:rFonts w:ascii="CMU Serif Roman" w:hAnsi="CMU Serif Roman"/>
+          <w:sz w:val="20"/>
+          <w:szCs w:val="20"/>
+        </w:rPr>
+        <w:t xml:space="preserve">’azienda di trasporto dispone di un certo numero di mezzi dotati dell’equipaggiamento adatto per la salita, discesa e il trasporto per persone diversamente abili o con difficoltà di tipo motorio. </w:t>
+      </w:r>
+    </w:p>
+    <w:p>
+      <w:pPr>
+        <w:spacing w:after="0" w:line="240" w:lineRule="auto"/>
+        <w:jc w:val="both"/>
+        <w:rPr>
+          <w:rFonts w:ascii="CMU Serif Roman" w:hAnsi="CMU Serif Roman"/>
+          <w:sz w:val="20"/>
+          <w:szCs w:val="20"/>
+        </w:rPr>
+      </w:pPr>
+    </w:p>
+    <w:p>
+      <w:pPr>
+        <w:spacing w:after="0" w:line="240" w:lineRule="auto"/>
+        <w:jc w:val="both"/>
+        <w:rPr>
+          <w:rFonts w:ascii="CMU Serif Roman" w:hAnsi="CMU Serif Roman"/>
+          <w:sz w:val="20"/>
+          <w:szCs w:val="20"/>
+        </w:rPr>
+      </w:pPr>
+      <w:r>
+        <w:rPr>
+          <w:rFonts w:ascii="CMU Serif Roman" w:hAnsi="CMU Serif Roman"/>
+          <w:sz w:val="20"/>
+          <w:szCs w:val="20"/>
+        </w:rPr>
+        <w:t xml:space="preserve">L’utente generico, tramite il software richiesto, è in grado di visionare biglietti, abbonamenti e altri eventuali titoli di viaggio messi a disposizione dall’azienda, di effettuarne l’acquisto e il rinnovo. Gli abbonamenti possono essere di varie tipologie, tra cui abbonamento studente, abbonamento over-65, abbonamento ridotto. </w:t>
+      </w:r>
+      <w:r>
+        <w:rPr>
+          <w:rFonts w:ascii="CMU Serif Roman" w:hAnsi="CMU Serif Roman"/>
+          <w:sz w:val="20"/>
+          <w:szCs w:val="20"/>
+        </w:rPr>
+        <w:t xml:space="preserve">L’acquisto dei titoli di viaggio </w:t>
+      </w:r>
+      <w:r>
+        <w:rPr>
+          <w:rFonts w:ascii="CMU Serif Roman" w:hAnsi="CMU Serif Roman"/>
+          <w:sz w:val="20"/>
+          <w:szCs w:val="20"/>
+        </w:rPr>
+        <w:t xml:space="preserve">all’interno del sistema software richiesto, </w:t>
+      </w:r>
+      <w:r>
+        <w:rPr>
+          <w:rFonts w:ascii="CMU Serif Roman" w:hAnsi="CMU Serif Roman"/>
+          <w:sz w:val="20"/>
+          <w:szCs w:val="20"/>
+        </w:rPr>
+        <w:t xml:space="preserve">si appoggia su un’infrastruttura già </w:t>
+      </w:r>
+      <w:r>
+        <w:rPr>
+          <w:rFonts w:ascii="CMU Serif Roman" w:hAnsi="CMU Serif Roman"/>
+          <w:sz w:val="20"/>
+          <w:szCs w:val="20"/>
+        </w:rPr>
+        <w:t>presente fornita dall’</w:t>
+      </w:r>
+      <w:r>
+        <w:rPr>
+          <w:rFonts w:ascii="CMU Serif Roman" w:hAnsi="CMU Serif Roman"/>
+          <w:sz w:val="20"/>
+          <w:szCs w:val="20"/>
+        </w:rPr>
+        <w:t>azienda di trasporto</w:t>
+      </w:r>
+      <w:r>
+        <w:rPr>
+          <w:rFonts w:ascii="CMU Serif Roman" w:hAnsi="CMU Serif Roman"/>
+          <w:sz w:val="20"/>
+          <w:szCs w:val="20"/>
+        </w:rPr>
+        <w:t xml:space="preserve"> e quindi il sistema software</w:t>
+      </w:r>
+      <w:r>
+        <w:rPr>
+          <w:rFonts w:ascii="CMU Serif Roman" w:hAnsi="CMU Serif Roman"/>
+          <w:sz w:val="20"/>
+          <w:szCs w:val="20"/>
+        </w:rPr>
+        <w:t xml:space="preserve"> richiesto</w:t>
+      </w:r>
+      <w:r>
+        <w:rPr>
+          <w:rFonts w:ascii="CMU Serif Roman" w:hAnsi="CMU Serif Roman"/>
+          <w:sz w:val="20"/>
+          <w:szCs w:val="20"/>
+        </w:rPr>
+        <w:t xml:space="preserve"> non è tenuto a provvedere tali funzionalità, ma </w:t>
+      </w:r>
+      <w:r>
+        <w:rPr>
+          <w:rFonts w:ascii="CMU Serif Roman" w:hAnsi="CMU Serif Roman"/>
+          <w:sz w:val="20"/>
+          <w:szCs w:val="20"/>
+        </w:rPr>
+        <w:t xml:space="preserve">è </w:t>
+      </w:r>
+      <w:r>
+        <w:rPr>
+          <w:rFonts w:ascii="CMU Serif Roman" w:hAnsi="CMU Serif Roman"/>
+          <w:sz w:val="20"/>
+          <w:szCs w:val="20"/>
+        </w:rPr>
+        <w:t>necessario</w:t>
+      </w:r>
+      <w:r>
+        <w:rPr>
+          <w:rFonts w:ascii="CMU Serif Roman" w:hAnsi="CMU Serif Roman"/>
+          <w:sz w:val="20"/>
+          <w:szCs w:val="20"/>
+        </w:rPr>
+        <w:t xml:space="preserve"> solo collegare il sistema software richiesto</w:t>
+      </w:r>
+      <w:r>
+        <w:rPr>
+          <w:rFonts w:ascii="CMU Serif Roman" w:hAnsi="CMU Serif Roman"/>
+          <w:sz w:val="20"/>
+          <w:szCs w:val="20"/>
+        </w:rPr>
+        <w:t xml:space="preserve"> con il sistema preesistente.</w:t>
+      </w:r>
+      <w:r>
+        <w:rPr>
+          <w:rFonts w:ascii="CMU Serif Roman" w:hAnsi="CMU Serif Roman"/>
+          <w:sz w:val="20"/>
+          <w:szCs w:val="20"/>
+        </w:rPr>
+        <w:t xml:space="preserve"> L’acquisto dei titoli di viaggio può avvenire sia tramite il sistema software richiesto</w:t>
+      </w:r>
+      <w:r>
+        <w:rPr>
+          <w:rFonts w:ascii="CMU Serif Roman" w:hAnsi="CMU Serif Roman"/>
+          <w:sz w:val="20"/>
+          <w:szCs w:val="20"/>
+        </w:rPr>
+        <w:t>,</w:t>
+      </w:r>
+      <w:r>
+        <w:rPr>
+          <w:rFonts w:ascii="CMU Serif Roman" w:hAnsi="CMU Serif Roman"/>
+          <w:sz w:val="20"/>
+          <w:szCs w:val="20"/>
+        </w:rPr>
+        <w:t xml:space="preserve"> che fisicamente presso un botteghino autorizzato dall’azienda di trasporto.</w:t>
+      </w:r>
+    </w:p>
+    <w:p>
+      <w:pPr>
+        <w:spacing w:after="0" w:line="240" w:lineRule="auto"/>
+        <w:jc w:val="both"/>
+        <w:rPr>
+          <w:rFonts w:ascii="CMU Serif Roman" w:hAnsi="CMU Serif Roman"/>
+          <w:sz w:val="20"/>
+          <w:szCs w:val="20"/>
+        </w:rPr>
+      </w:pPr>
+    </w:p>
+    <w:p>
+      <w:pPr>
+        <w:spacing w:after="0" w:line="240" w:lineRule="auto"/>
+        <w:jc w:val="both"/>
+        <w:rPr>
+          <w:rFonts w:ascii="CMU Serif Roman" w:hAnsi="CMU Serif Roman"/>
+          <w:sz w:val="20"/>
+          <w:szCs w:val="20"/>
+        </w:rPr>
+      </w:pPr>
+      <w:r>
+        <w:rPr>
+          <w:rFonts w:ascii="CMU Serif Roman" w:hAnsi="CMU Serif Roman"/>
+          <w:sz w:val="20"/>
+          <w:szCs w:val="20"/>
+        </w:rPr>
+        <w:t>Infine</w:t>
+      </w:r>
+      <w:r>
+        <w:rPr>
+          <w:rFonts w:ascii="CMU Serif Roman" w:hAnsi="CMU Serif Roman"/>
+          <w:sz w:val="20"/>
+          <w:szCs w:val="20"/>
+        </w:rPr>
+        <w:t>, l’utenza può ricevere delle comunicazioni e degli avvisi dal sistema software richiesto tramite un SMS sul numero di telefono utilizzato dall’utente in un’eventuale fase di registrazione, oppure all’interno del sistema software stesso. Tali comunicazioni e avvisi possono riguardare interruzioni del servizio, scioperi, promozioni, e così via.</w:t>
+      </w:r>
+      <w:r>
+        <w:rPr>
+          <w:rFonts w:ascii="CMU Serif Roman" w:hAnsi="CMU Serif Roman"/>
+          <w:sz w:val="20"/>
+          <w:szCs w:val="20"/>
+        </w:rPr>
+        <w:t xml:space="preserve"> Infine, </w:t>
+      </w:r>
+      <w:r>
+        <w:rPr>
+          <w:rFonts w:ascii="CMU Serif Roman" w:hAnsi="CMU Serif Roman"/>
+          <w:sz w:val="20"/>
+          <w:szCs w:val="20"/>
+        </w:rPr>
+        <w:t xml:space="preserve">il sistema software richiesto deve prevedere un design e delle interfacce utente, </w:t>
+      </w:r>
+      <w:r>
+        <w:rPr>
+          <w:rFonts w:ascii="CMU Serif Roman" w:hAnsi="CMU Serif Roman"/>
+          <w:sz w:val="20"/>
+          <w:szCs w:val="20"/>
+        </w:rPr>
+        <w:t>tali da garantire una elevata usabilità e implementare, per quanto possibile, il</w:t>
+      </w:r>
+      <w:r>
+        <w:rPr>
+          <w:rFonts w:ascii="CMU Serif Roman" w:hAnsi="CMU Serif Roman"/>
+          <w:sz w:val="20"/>
+          <w:szCs w:val="20"/>
+        </w:rPr>
+        <w:t xml:space="preserve"> “Design For </w:t>
+      </w:r>
+      <w:proofErr w:type="spellStart"/>
+      <w:r>
+        <w:rPr>
+          <w:rFonts w:ascii="CMU Serif Roman" w:hAnsi="CMU Serif Roman"/>
+          <w:sz w:val="20"/>
+          <w:szCs w:val="20"/>
+        </w:rPr>
+        <w:t>All</w:t>
+      </w:r>
+      <w:proofErr w:type="spellEnd"/>
+      <w:r>
+        <w:rPr>
+          <w:rFonts w:ascii="CMU Serif Roman" w:hAnsi="CMU Serif Roman"/>
+          <w:sz w:val="20"/>
+          <w:szCs w:val="20"/>
+        </w:rPr>
+        <w:t>” (DFA).</w:t>
+      </w:r>
+    </w:p>
+    <w:p>
+      <w:pPr>
+        <w:spacing w:after="0" w:line="240" w:lineRule="auto"/>
+        <w:jc w:val="both"/>
+        <w:rPr>
+          <w:rFonts w:ascii="CMU Serif Roman" w:hAnsi="CMU Serif Roman"/>
+        </w:rPr>
+      </w:pPr>
       <w:r>
         <w:rPr>
           <w:rFonts w:ascii="CMU Serif Roman" w:hAnsi="CMU Serif Roman"/>
@@ -1051,7 +2212,7 @@
     </w:p>
     <w:p>
       <w:pPr>
-        <w:pStyle w:val="Titolo1"/>
+        <w:pStyle w:val="Heading1"/>
         <w:spacing w:line="240" w:lineRule="auto"/>
         <w:ind w:left="0" w:firstLine="0"/>
         <w:jc w:val="both"/>
@@ -1085,7 +2246,7 @@
     </w:p>
     <w:p>
       <w:pPr>
-        <w:pStyle w:val="Titolo1"/>
+        <w:pStyle w:val="Heading1"/>
         <w:spacing w:line="240" w:lineRule="auto"/>
         <w:ind w:left="-5"/>
         <w:jc w:val="both"/>
@@ -1099,7 +2260,7 @@
     </w:p>
     <w:p>
       <w:pPr>
-        <w:pStyle w:val="Titolo1"/>
+        <w:pStyle w:val="Heading1"/>
         <w:spacing w:line="240" w:lineRule="auto"/>
         <w:ind w:left="-5"/>
         <w:jc w:val="both"/>
@@ -1176,7 +2337,7 @@
     </w:p>
     <w:p>
       <w:pPr>
-        <w:pStyle w:val="Titolo1"/>
+        <w:pStyle w:val="Heading1"/>
         <w:spacing w:line="240" w:lineRule="auto"/>
         <w:ind w:left="-5"/>
         <w:jc w:val="both"/>
@@ -1531,7 +2692,15 @@
           <w:sz w:val="20"/>
           <w:szCs w:val="20"/>
         </w:rPr>
-        <w:t xml:space="preserve"> Ricerca del percorso: un cliente può cercare il proprio percorso, visualizzare la distanza tra andata e ritorno e le relative tratte. Verrà consigliato il percorso più veloce.</w:t>
+        <w:t xml:space="preserve"> Ricerca del percorso: un cliente può cercare il proprio percorso, visualizzare la distanza tra andata e ritorno e le relative tratte. Verrà consigliato il percorso </w:t>
+      </w:r>
+      <w:r>
+        <w:rPr>
+          <w:rFonts w:ascii="CMU Serif Roman" w:hAnsi="CMU Serif Roman"/>
+          <w:sz w:val="20"/>
+          <w:szCs w:val="20"/>
+        </w:rPr>
+        <w:t>a seconda delle metriche scelte dall’utente.</w:t>
       </w:r>
     </w:p>
     <w:p>
@@ -1561,7 +2730,39 @@
           <w:sz w:val="20"/>
           <w:szCs w:val="20"/>
         </w:rPr>
-        <w:t xml:space="preserve"> Visualizza informazioni relative a corse e percorsi: un utente può vedere tutte le corse della settimana con annessi orari, fermate e accedere ad una bacheca per poter visionare eventuali comunicati di sciopero o comunicazioni generali, inoltre grazie al numero di telefono può ricevere SMS o notifiche </w:t>
+        <w:t xml:space="preserve"> Visualizza informazioni relative a corse e percorsi: un utente può vedere tutte le corse della settimana con annessi orari, fermate e accedere ad una bacheca per poter visionare eventuali comunicati di sciopero o comunicazioni generali</w:t>
+      </w:r>
+      <w:r>
+        <w:rPr>
+          <w:rFonts w:ascii="CMU Serif Roman" w:hAnsi="CMU Serif Roman"/>
+          <w:sz w:val="20"/>
+          <w:szCs w:val="20"/>
+        </w:rPr>
+        <w:t>, I</w:t>
+      </w:r>
+      <w:r>
+        <w:rPr>
+          <w:rFonts w:ascii="CMU Serif Roman" w:hAnsi="CMU Serif Roman"/>
+          <w:sz w:val="20"/>
+          <w:szCs w:val="20"/>
+        </w:rPr>
+        <w:t>noltre</w:t>
+      </w:r>
+      <w:r>
+        <w:rPr>
+          <w:rFonts w:ascii="CMU Serif Roman" w:hAnsi="CMU Serif Roman"/>
+          <w:sz w:val="20"/>
+          <w:szCs w:val="20"/>
+        </w:rPr>
+        <w:t>,</w:t>
+      </w:r>
+      <w:r>
+        <w:rPr>
+          <w:rFonts w:ascii="CMU Serif Roman" w:hAnsi="CMU Serif Roman"/>
+          <w:sz w:val="20"/>
+          <w:szCs w:val="20"/>
+        </w:rPr>
+        <w:t xml:space="preserve"> grazie al numero di telefono può ricevere SMS o notifiche </w:t>
       </w:r>
       <w:proofErr w:type="spellStart"/>
       <w:r>
@@ -1609,27 +2810,23 @@
           <w:sz w:val="20"/>
           <w:szCs w:val="20"/>
         </w:rPr>
-        <w:t xml:space="preserve"> Acquista biglietto: un utente può acquistare un biglietto tramite il servizio, scegliendo partenza e destinazione ed eventuale posto desiderato. La modalità di pagamento considerata è carta di credito.</w:t>
-      </w:r>
-    </w:p>
-    <w:p>
-      <w:pPr>
-        <w:spacing w:after="0" w:line="240" w:lineRule="auto"/>
-        <w:ind w:left="0" w:firstLine="0"/>
-        <w:jc w:val="both"/>
-        <w:rPr>
-          <w:rFonts w:ascii="CMU Serif Roman" w:hAnsi="CMU Serif Roman"/>
-          <w:sz w:val="20"/>
-          <w:szCs w:val="20"/>
-        </w:rPr>
-      </w:pPr>
-      <w:r>
-        <w:rPr>
-          <w:rFonts w:ascii="CMU Serif Roman" w:hAnsi="CMU Serif Roman"/>
-          <w:sz w:val="20"/>
-          <w:szCs w:val="20"/>
-        </w:rPr>
-        <w:t xml:space="preserve"> </w:t>
+        <w:t xml:space="preserve"> Acquista biglietto: un utente può acquistare un biglietto tramite il servizio, scegliendo partenza e destinazione ed eventuale posto desiderato. La modalità di pagamento considerata è </w:t>
+      </w:r>
+      <w:r>
+        <w:rPr>
+          <w:rFonts w:ascii="CMU Serif Roman" w:hAnsi="CMU Serif Roman"/>
+          <w:sz w:val="20"/>
+          <w:szCs w:val="20"/>
+        </w:rPr>
+        <w:t xml:space="preserve">la </w:t>
+      </w:r>
+      <w:r>
+        <w:rPr>
+          <w:rFonts w:ascii="CMU Serif Roman" w:hAnsi="CMU Serif Roman"/>
+          <w:sz w:val="20"/>
+          <w:szCs w:val="20"/>
+        </w:rPr>
+        <w:t>carta di credito.</w:t>
       </w:r>
     </w:p>
     <w:p>
@@ -1651,64 +2848,26 @@
           <w:sz w:val="20"/>
           <w:szCs w:val="20"/>
         </w:rPr>
-        <w:t>NFR1:</w:t>
-      </w:r>
-      <w:r>
-        <w:rPr>
-          <w:rFonts w:ascii="CMU Serif Roman" w:hAnsi="CMU Serif Roman"/>
-          <w:sz w:val="20"/>
-          <w:szCs w:val="20"/>
-        </w:rPr>
-        <w:t xml:space="preserve"> Usabilità: </w:t>
-      </w:r>
-      <w:r>
-        <w:rPr>
-          <w:rFonts w:ascii="CMU Serif Roman" w:hAnsi="CMU Serif Roman"/>
-          <w:sz w:val="20"/>
-          <w:szCs w:val="20"/>
-        </w:rPr>
-        <w:t>il sistema</w:t>
-      </w:r>
-      <w:r>
-        <w:rPr>
-          <w:rFonts w:ascii="CMU Serif Roman" w:hAnsi="CMU Serif Roman"/>
-          <w:sz w:val="20"/>
-          <w:szCs w:val="20"/>
-        </w:rPr>
-        <w:t xml:space="preserve"> dovrebbe essere intuiti</w:t>
-      </w:r>
-      <w:r>
-        <w:rPr>
-          <w:rFonts w:ascii="CMU Serif Roman" w:hAnsi="CMU Serif Roman"/>
-          <w:sz w:val="20"/>
-          <w:szCs w:val="20"/>
-        </w:rPr>
-        <w:t>vo</w:t>
-      </w:r>
-      <w:r>
-        <w:rPr>
-          <w:rFonts w:ascii="CMU Serif Roman" w:hAnsi="CMU Serif Roman"/>
-          <w:sz w:val="20"/>
-          <w:szCs w:val="20"/>
-        </w:rPr>
-        <w:t xml:space="preserve"> da usare e l’interfaccia utente dovrebbe essere semplice da capire. Tutte le interazioni devono essere completate in meno di tre </w:t>
-      </w:r>
-      <w:r>
-        <w:rPr>
-          <w:rFonts w:ascii="CMU Serif Roman" w:hAnsi="CMU Serif Roman"/>
-          <w:sz w:val="20"/>
-          <w:szCs w:val="20"/>
-        </w:rPr>
-        <w:t>interazioni</w:t>
-      </w:r>
-      <w:r>
-        <w:rPr>
-          <w:rFonts w:ascii="CMU Serif Roman" w:hAnsi="CMU Serif Roman"/>
-          <w:sz w:val="20"/>
-          <w:szCs w:val="20"/>
-        </w:rPr>
-        <w:t xml:space="preserve">. </w:t>
-      </w:r>
+        <w:t>FR11:</w:t>
+      </w:r>
+      <w:r>
+        <w:rPr>
+          <w:rFonts w:ascii="CMU Serif Roman" w:hAnsi="CMU Serif Roman"/>
+          <w:sz w:val="20"/>
+          <w:szCs w:val="20"/>
+        </w:rPr>
+        <w:t xml:space="preserve"> Segnalazione Guasti da parte dell’autista e da parte del </w:t>
+      </w:r>
+      <w:proofErr w:type="spellStart"/>
+      <w:r>
+        <w:rPr>
+          <w:rFonts w:ascii="CMU Serif Roman" w:hAnsi="CMU Serif Roman"/>
+          <w:sz w:val="20"/>
+          <w:szCs w:val="20"/>
+        </w:rPr>
+        <w:t>checker</w:t>
+      </w:r>
+      <w:proofErr w:type="spellEnd"/>
     </w:p>
     <w:p>
       <w:pPr>
@@ -1729,47 +2888,43 @@
           <w:sz w:val="20"/>
           <w:szCs w:val="20"/>
         </w:rPr>
-        <w:t>NFR2:</w:t>
-      </w:r>
-      <w:r>
-        <w:rPr>
-          <w:rFonts w:ascii="CMU Serif Roman" w:hAnsi="CMU Serif Roman"/>
-          <w:sz w:val="20"/>
-          <w:szCs w:val="20"/>
-        </w:rPr>
-        <w:t xml:space="preserve"> </w:t>
-      </w:r>
-      <w:r>
-        <w:rPr>
-          <w:rFonts w:ascii="CMU Serif Roman" w:hAnsi="CMU Serif Roman"/>
-          <w:sz w:val="20"/>
-          <w:szCs w:val="20"/>
-        </w:rPr>
-        <w:t>C</w:t>
-      </w:r>
-      <w:r>
-        <w:rPr>
-          <w:rFonts w:ascii="CMU Serif Roman" w:hAnsi="CMU Serif Roman"/>
-          <w:sz w:val="20"/>
-          <w:szCs w:val="20"/>
-        </w:rPr>
-        <w:t xml:space="preserve">onformità alle linee guida: la progettazione </w:t>
-      </w:r>
-      <w:r>
-        <w:rPr>
-          <w:rFonts w:ascii="CMU Serif Roman" w:hAnsi="CMU Serif Roman"/>
-          <w:sz w:val="20"/>
-          <w:szCs w:val="20"/>
-        </w:rPr>
-        <w:t xml:space="preserve">del sistema </w:t>
-      </w:r>
-      <w:r>
-        <w:rPr>
-          <w:rFonts w:ascii="CMU Serif Roman" w:hAnsi="CMU Serif Roman"/>
-          <w:sz w:val="20"/>
-          <w:szCs w:val="20"/>
-        </w:rPr>
-        <w:t>deve essere conforme alle linee guida sull’usabilità per il sistema operativo scelto.</w:t>
+        <w:t>FR</w:t>
+      </w:r>
+      <w:r>
+        <w:rPr>
+          <w:rFonts w:ascii="CMU Serif Roman" w:hAnsi="CMU Serif Roman"/>
+          <w:b/>
+          <w:bCs/>
+          <w:sz w:val="20"/>
+          <w:szCs w:val="20"/>
+        </w:rPr>
+        <w:t>12</w:t>
+      </w:r>
+      <w:r>
+        <w:rPr>
+          <w:rFonts w:ascii="CMU Serif Roman" w:hAnsi="CMU Serif Roman"/>
+          <w:b/>
+          <w:bCs/>
+          <w:sz w:val="20"/>
+          <w:szCs w:val="20"/>
+        </w:rPr>
+        <w:t xml:space="preserve">: </w:t>
+      </w:r>
+      <w:r>
+        <w:rPr>
+          <w:rFonts w:ascii="CMU Serif Roman" w:hAnsi="CMU Serif Roman"/>
+          <w:sz w:val="20"/>
+          <w:szCs w:val="20"/>
+        </w:rPr>
+        <w:t xml:space="preserve">Registrazione e Login del cliente: eventualmente un utente può decidere di registrarsi sul sistema in maniera tale da poter </w:t>
+      </w:r>
+      <w:r>
+        <w:rPr>
+          <w:rFonts w:ascii="CMU Serif Roman" w:hAnsi="CMU Serif Roman"/>
+          <w:sz w:val="20"/>
+          <w:szCs w:val="20"/>
+        </w:rPr>
+        <w:t>acquistare i titoli di viaggio all’interno del sistema software.</w:t>
       </w:r>
     </w:p>
     <w:p>
@@ -1791,7 +2946,7 @@
           <w:sz w:val="20"/>
           <w:szCs w:val="20"/>
         </w:rPr>
-        <w:t>NFR3:</w:t>
+        <w:t>FR13:</w:t>
       </w:r>
       <w:r>
         <w:rPr>
@@ -1807,47 +2962,31 @@
           <w:sz w:val="20"/>
           <w:szCs w:val="20"/>
         </w:rPr>
-        <w:t>P</w:t>
-      </w:r>
-      <w:r>
-        <w:rPr>
-          <w:rFonts w:ascii="CMU Serif Roman" w:hAnsi="CMU Serif Roman"/>
-          <w:sz w:val="20"/>
-          <w:szCs w:val="20"/>
-        </w:rPr>
-        <w:t xml:space="preserve">iattaforma di destinazione: </w:t>
-      </w:r>
-      <w:r>
-        <w:rPr>
-          <w:rFonts w:ascii="CMU Serif Roman" w:hAnsi="CMU Serif Roman"/>
-          <w:sz w:val="20"/>
-          <w:szCs w:val="20"/>
-        </w:rPr>
-        <w:t>il sistema</w:t>
-      </w:r>
-      <w:r>
-        <w:rPr>
-          <w:rFonts w:ascii="CMU Serif Roman" w:hAnsi="CMU Serif Roman"/>
-          <w:sz w:val="20"/>
-          <w:szCs w:val="20"/>
-        </w:rPr>
-        <w:t xml:space="preserve"> deve essere sviluppat</w:t>
-      </w:r>
-      <w:r>
-        <w:rPr>
-          <w:rFonts w:ascii="CMU Serif Roman" w:hAnsi="CMU Serif Roman"/>
-          <w:sz w:val="20"/>
-          <w:szCs w:val="20"/>
-        </w:rPr>
-        <w:t>o</w:t>
-      </w:r>
-      <w:r>
-        <w:rPr>
-          <w:rFonts w:ascii="CMU Serif Roman" w:hAnsi="CMU Serif Roman"/>
-          <w:sz w:val="20"/>
-          <w:szCs w:val="20"/>
-        </w:rPr>
-        <w:t xml:space="preserve"> in Java.</w:t>
+        <w:t>Tracciamento</w:t>
+      </w:r>
+      <w:r>
+        <w:rPr>
+          <w:rFonts w:ascii="CMU Serif Roman" w:hAnsi="CMU Serif Roman"/>
+          <w:sz w:val="20"/>
+          <w:szCs w:val="20"/>
+        </w:rPr>
+        <w:t xml:space="preserve"> in tempo reale dei mezzi di trasporto</w:t>
+      </w:r>
+      <w:r>
+        <w:rPr>
+          <w:rFonts w:ascii="CMU Serif Roman" w:hAnsi="CMU Serif Roman"/>
+          <w:sz w:val="20"/>
+          <w:szCs w:val="20"/>
+        </w:rPr>
+        <w:t xml:space="preserve"> mediante tecnologia GPS installata a bordo</w:t>
+      </w:r>
+      <w:r>
+        <w:rPr>
+          <w:rFonts w:ascii="CMU Serif Roman" w:hAnsi="CMU Serif Roman"/>
+          <w:sz w:val="20"/>
+          <w:szCs w:val="20"/>
+        </w:rPr>
+        <w:t>.</w:t>
       </w:r>
     </w:p>
     <w:p>
@@ -1861,40 +3000,18 @@
           <w:szCs w:val="20"/>
         </w:rPr>
       </w:pPr>
-      <w:r>
-        <w:rPr>
-          <w:rFonts w:ascii="CMU Serif Roman" w:hAnsi="CMU Serif Roman"/>
-          <w:b/>
-          <w:bCs/>
-          <w:sz w:val="20"/>
-          <w:szCs w:val="20"/>
-        </w:rPr>
-        <w:t>NFR4:</w:t>
-      </w:r>
-      <w:r>
-        <w:rPr>
-          <w:rFonts w:ascii="CMU Serif Roman" w:hAnsi="CMU Serif Roman"/>
-          <w:sz w:val="20"/>
-          <w:szCs w:val="20"/>
-        </w:rPr>
-        <w:t xml:space="preserve"> </w:t>
-      </w:r>
-      <w:r>
-        <w:rPr>
-          <w:rFonts w:ascii="CMU Serif Roman" w:hAnsi="CMU Serif Roman"/>
-          <w:sz w:val="20"/>
-          <w:szCs w:val="20"/>
-        </w:rPr>
-        <w:t>I</w:t>
-      </w:r>
-      <w:r>
-        <w:rPr>
-          <w:rFonts w:ascii="CMU Serif Roman" w:hAnsi="CMU Serif Roman"/>
-          <w:sz w:val="20"/>
-          <w:szCs w:val="20"/>
-        </w:rPr>
-        <w:t>l sistema deve garantire un corretto funzionamento, fino a 3.000 utenti, deve essere sempre aggiornato e attivo.</w:t>
-      </w:r>
+    </w:p>
+    <w:p>
+      <w:pPr>
+        <w:spacing w:after="0" w:line="240" w:lineRule="auto"/>
+        <w:ind w:left="0" w:firstLine="0"/>
+        <w:jc w:val="both"/>
+        <w:rPr>
+          <w:rFonts w:ascii="CMU Serif Roman" w:hAnsi="CMU Serif Roman"/>
+          <w:sz w:val="20"/>
+          <w:szCs w:val="20"/>
+        </w:rPr>
+      </w:pPr>
     </w:p>
     <w:p>
       <w:pPr>
@@ -1915,7 +3032,55 @@
           <w:sz w:val="20"/>
           <w:szCs w:val="20"/>
         </w:rPr>
-        <w:t>NFR5:</w:t>
+        <w:t>NFR1:</w:t>
+      </w:r>
+      <w:r>
+        <w:rPr>
+          <w:rFonts w:ascii="CMU Serif Roman" w:hAnsi="CMU Serif Roman"/>
+          <w:sz w:val="20"/>
+          <w:szCs w:val="20"/>
+        </w:rPr>
+        <w:t xml:space="preserve"> Usabilità: </w:t>
+      </w:r>
+      <w:r>
+        <w:rPr>
+          <w:rFonts w:ascii="CMU Serif Roman" w:hAnsi="CMU Serif Roman"/>
+          <w:sz w:val="20"/>
+          <w:szCs w:val="20"/>
+        </w:rPr>
+        <w:t>il sistema</w:t>
+      </w:r>
+      <w:r>
+        <w:rPr>
+          <w:rFonts w:ascii="CMU Serif Roman" w:hAnsi="CMU Serif Roman"/>
+          <w:sz w:val="20"/>
+          <w:szCs w:val="20"/>
+        </w:rPr>
+        <w:t xml:space="preserve"> dovrebbe essere intuiti</w:t>
+      </w:r>
+      <w:r>
+        <w:rPr>
+          <w:rFonts w:ascii="CMU Serif Roman" w:hAnsi="CMU Serif Roman"/>
+          <w:sz w:val="20"/>
+          <w:szCs w:val="20"/>
+        </w:rPr>
+        <w:t>vo</w:t>
+      </w:r>
+      <w:r>
+        <w:rPr>
+          <w:rFonts w:ascii="CMU Serif Roman" w:hAnsi="CMU Serif Roman"/>
+          <w:sz w:val="20"/>
+          <w:szCs w:val="20"/>
+        </w:rPr>
+        <w:t xml:space="preserve"> da usare e l’interfaccia utente dovrebbe essere semplice da capire. Tutte le interazioni devono essere completate in meno di </w:t>
+      </w:r>
+      <w:r>
+        <w:rPr>
+          <w:rFonts w:ascii="CMU Serif Roman" w:hAnsi="CMU Serif Roman"/>
+          <w:sz w:val="20"/>
+          <w:szCs w:val="20"/>
+        </w:rPr>
+        <w:t>cinque</w:t>
       </w:r>
       <w:r>
         <w:rPr>
@@ -1931,31 +3096,15 @@
           <w:sz w:val="20"/>
           <w:szCs w:val="20"/>
         </w:rPr>
-        <w:t>I</w:t>
-      </w:r>
-      <w:r>
-        <w:rPr>
-          <w:rFonts w:ascii="CMU Serif Roman" w:hAnsi="CMU Serif Roman"/>
-          <w:sz w:val="20"/>
-          <w:szCs w:val="20"/>
-        </w:rPr>
-        <w:t>l sistema deve garantire il trattamento dei dati personali di addetti e clienti ai sensi della</w:t>
-      </w:r>
-      <w:r>
-        <w:rPr>
-          <w:rFonts w:ascii="CMU Serif Roman" w:hAnsi="CMU Serif Roman"/>
-          <w:sz w:val="20"/>
-          <w:szCs w:val="20"/>
-        </w:rPr>
-        <w:t xml:space="preserve"> </w:t>
-      </w:r>
-      <w:r>
-        <w:rPr>
-          <w:rFonts w:ascii="CMU Serif Roman" w:hAnsi="CMU Serif Roman"/>
-          <w:sz w:val="20"/>
-          <w:szCs w:val="20"/>
-        </w:rPr>
-        <w:t>Legge.</w:t>
+        <w:t>interazioni</w:t>
+      </w:r>
+      <w:r>
+        <w:rPr>
+          <w:rFonts w:ascii="CMU Serif Roman" w:hAnsi="CMU Serif Roman"/>
+          <w:sz w:val="20"/>
+          <w:szCs w:val="20"/>
+        </w:rPr>
+        <w:t xml:space="preserve">. </w:t>
       </w:r>
     </w:p>
     <w:p>
@@ -1969,6 +3118,56 @@
           <w:szCs w:val="20"/>
         </w:rPr>
       </w:pPr>
+      <w:r>
+        <w:rPr>
+          <w:rFonts w:ascii="CMU Serif Roman" w:hAnsi="CMU Serif Roman"/>
+          <w:b/>
+          <w:bCs/>
+          <w:sz w:val="20"/>
+          <w:szCs w:val="20"/>
+        </w:rPr>
+        <w:t>NFR2:</w:t>
+      </w:r>
+      <w:r>
+        <w:rPr>
+          <w:rFonts w:ascii="CMU Serif Roman" w:hAnsi="CMU Serif Roman"/>
+          <w:sz w:val="20"/>
+          <w:szCs w:val="20"/>
+        </w:rPr>
+        <w:t xml:space="preserve"> </w:t>
+      </w:r>
+      <w:r>
+        <w:rPr>
+          <w:rFonts w:ascii="CMU Serif Roman" w:hAnsi="CMU Serif Roman"/>
+          <w:sz w:val="20"/>
+          <w:szCs w:val="20"/>
+        </w:rPr>
+        <w:t>C</w:t>
+      </w:r>
+      <w:r>
+        <w:rPr>
+          <w:rFonts w:ascii="CMU Serif Roman" w:hAnsi="CMU Serif Roman"/>
+          <w:sz w:val="20"/>
+          <w:szCs w:val="20"/>
+        </w:rPr>
+        <w:t xml:space="preserve">onformità alle linee guida: la progettazione </w:t>
+      </w:r>
+      <w:r>
+        <w:rPr>
+          <w:rFonts w:ascii="CMU Serif Roman" w:hAnsi="CMU Serif Roman"/>
+          <w:sz w:val="20"/>
+          <w:szCs w:val="20"/>
+        </w:rPr>
+        <w:t xml:space="preserve">del sistema </w:t>
+      </w:r>
+      <w:r>
+        <w:rPr>
+          <w:rFonts w:ascii="CMU Serif Roman" w:hAnsi="CMU Serif Roman"/>
+          <w:sz w:val="20"/>
+          <w:szCs w:val="20"/>
+        </w:rPr>
+        <w:t>deve essere conforme alle linee guida sull’usabilità per il sistema operativo scelto.</w:t>
+      </w:r>
     </w:p>
     <w:p>
       <w:pPr>
@@ -1977,8 +3176,86 @@
         <w:jc w:val="both"/>
         <w:rPr>
           <w:rFonts w:ascii="CMU Serif Roman" w:hAnsi="CMU Serif Roman"/>
+          <w:sz w:val="20"/>
+          <w:szCs w:val="20"/>
+        </w:rPr>
+      </w:pPr>
+      <w:r>
+        <w:rPr>
+          <w:rFonts w:ascii="CMU Serif Roman" w:hAnsi="CMU Serif Roman"/>
           <w:b/>
           <w:bCs/>
+          <w:sz w:val="20"/>
+          <w:szCs w:val="20"/>
+        </w:rPr>
+        <w:t>NFR3:</w:t>
+      </w:r>
+      <w:r>
+        <w:rPr>
+          <w:rFonts w:ascii="CMU Serif Roman" w:hAnsi="CMU Serif Roman"/>
+          <w:sz w:val="20"/>
+          <w:szCs w:val="20"/>
+        </w:rPr>
+        <w:t xml:space="preserve"> </w:t>
+      </w:r>
+      <w:r>
+        <w:rPr>
+          <w:rFonts w:ascii="CMU Serif Roman" w:hAnsi="CMU Serif Roman"/>
+          <w:sz w:val="20"/>
+          <w:szCs w:val="20"/>
+        </w:rPr>
+        <w:t>P</w:t>
+      </w:r>
+      <w:r>
+        <w:rPr>
+          <w:rFonts w:ascii="CMU Serif Roman" w:hAnsi="CMU Serif Roman"/>
+          <w:sz w:val="20"/>
+          <w:szCs w:val="20"/>
+        </w:rPr>
+        <w:t xml:space="preserve">iattaforma di destinazione: </w:t>
+      </w:r>
+      <w:r>
+        <w:rPr>
+          <w:rFonts w:ascii="CMU Serif Roman" w:hAnsi="CMU Serif Roman"/>
+          <w:sz w:val="20"/>
+          <w:szCs w:val="20"/>
+        </w:rPr>
+        <w:t>il sistema</w:t>
+      </w:r>
+      <w:r>
+        <w:rPr>
+          <w:rFonts w:ascii="CMU Serif Roman" w:hAnsi="CMU Serif Roman"/>
+          <w:sz w:val="20"/>
+          <w:szCs w:val="20"/>
+        </w:rPr>
+        <w:t xml:space="preserve"> deve essere sviluppat</w:t>
+      </w:r>
+      <w:r>
+        <w:rPr>
+          <w:rFonts w:ascii="CMU Serif Roman" w:hAnsi="CMU Serif Roman"/>
+          <w:sz w:val="20"/>
+          <w:szCs w:val="20"/>
+        </w:rPr>
+        <w:t>o</w:t>
+      </w:r>
+      <w:r>
+        <w:rPr>
+          <w:rFonts w:ascii="CMU Serif Roman" w:hAnsi="CMU Serif Roman"/>
+          <w:sz w:val="20"/>
+          <w:szCs w:val="20"/>
+        </w:rPr>
+        <w:t xml:space="preserve"> in Java.</w:t>
+      </w:r>
+    </w:p>
+    <w:p>
+      <w:pPr>
+        <w:spacing w:line="240" w:lineRule="auto"/>
+        <w:ind w:left="-5"/>
+        <w:jc w:val="both"/>
+        <w:rPr>
+          <w:rFonts w:ascii="CMU Serif Roman" w:hAnsi="CMU Serif Roman"/>
+          <w:sz w:val="20"/>
+          <w:szCs w:val="20"/>
         </w:rPr>
       </w:pPr>
       <w:r>
@@ -1986,6 +3263,156 @@
           <w:rFonts w:ascii="CMU Serif Roman" w:hAnsi="CMU Serif Roman"/>
           <w:b/>
           <w:bCs/>
+          <w:sz w:val="20"/>
+          <w:szCs w:val="20"/>
+        </w:rPr>
+        <w:t>NFR4:</w:t>
+      </w:r>
+      <w:r>
+        <w:rPr>
+          <w:rFonts w:ascii="CMU Serif Roman" w:hAnsi="CMU Serif Roman"/>
+          <w:sz w:val="20"/>
+          <w:szCs w:val="20"/>
+        </w:rPr>
+        <w:t xml:space="preserve"> </w:t>
+      </w:r>
+      <w:r>
+        <w:rPr>
+          <w:rFonts w:ascii="CMU Serif Roman" w:hAnsi="CMU Serif Roman"/>
+          <w:sz w:val="20"/>
+          <w:szCs w:val="20"/>
+        </w:rPr>
+        <w:t>I</w:t>
+      </w:r>
+      <w:r>
+        <w:rPr>
+          <w:rFonts w:ascii="CMU Serif Roman" w:hAnsi="CMU Serif Roman"/>
+          <w:sz w:val="20"/>
+          <w:szCs w:val="20"/>
+        </w:rPr>
+        <w:t>l sistema deve garantire un corretto funzionamento, fino a 3.000 utenti, deve essere sempre aggiornato e attivo.</w:t>
+      </w:r>
+    </w:p>
+    <w:p>
+      <w:pPr>
+        <w:spacing w:line="240" w:lineRule="auto"/>
+        <w:ind w:left="-5"/>
+        <w:jc w:val="both"/>
+        <w:rPr>
+          <w:rFonts w:ascii="CMU Serif Roman" w:hAnsi="CMU Serif Roman"/>
+          <w:sz w:val="20"/>
+          <w:szCs w:val="20"/>
+        </w:rPr>
+      </w:pPr>
+      <w:r>
+        <w:rPr>
+          <w:rFonts w:ascii="CMU Serif Roman" w:hAnsi="CMU Serif Roman"/>
+          <w:b/>
+          <w:bCs/>
+          <w:sz w:val="20"/>
+          <w:szCs w:val="20"/>
+        </w:rPr>
+        <w:t>NFR5:</w:t>
+      </w:r>
+      <w:r>
+        <w:rPr>
+          <w:rFonts w:ascii="CMU Serif Roman" w:hAnsi="CMU Serif Roman"/>
+          <w:sz w:val="20"/>
+          <w:szCs w:val="20"/>
+        </w:rPr>
+        <w:t xml:space="preserve"> </w:t>
+      </w:r>
+      <w:r>
+        <w:rPr>
+          <w:rFonts w:ascii="CMU Serif Roman" w:hAnsi="CMU Serif Roman"/>
+          <w:sz w:val="20"/>
+          <w:szCs w:val="20"/>
+        </w:rPr>
+        <w:t>I</w:t>
+      </w:r>
+      <w:r>
+        <w:rPr>
+          <w:rFonts w:ascii="CMU Serif Roman" w:hAnsi="CMU Serif Roman"/>
+          <w:sz w:val="20"/>
+          <w:szCs w:val="20"/>
+        </w:rPr>
+        <w:t>l sistema deve garantire il trattamento dei dati personali di addetti e clienti ai sensi della</w:t>
+      </w:r>
+      <w:r>
+        <w:rPr>
+          <w:rFonts w:ascii="CMU Serif Roman" w:hAnsi="CMU Serif Roman"/>
+          <w:sz w:val="20"/>
+          <w:szCs w:val="20"/>
+        </w:rPr>
+        <w:t xml:space="preserve"> </w:t>
+      </w:r>
+      <w:r>
+        <w:rPr>
+          <w:rFonts w:ascii="CMU Serif Roman" w:hAnsi="CMU Serif Roman"/>
+          <w:sz w:val="20"/>
+          <w:szCs w:val="20"/>
+        </w:rPr>
+        <w:t>Legge.</w:t>
+      </w:r>
+    </w:p>
+    <w:p>
+      <w:pPr>
+        <w:spacing w:line="240" w:lineRule="auto"/>
+        <w:ind w:left="-5"/>
+        <w:jc w:val="both"/>
+        <w:rPr>
+          <w:rFonts w:ascii="CMU Serif Roman" w:hAnsi="CMU Serif Roman"/>
+          <w:sz w:val="20"/>
+          <w:szCs w:val="20"/>
+        </w:rPr>
+      </w:pPr>
+      <w:r>
+        <w:rPr>
+          <w:rFonts w:ascii="CMU Serif Roman" w:hAnsi="CMU Serif Roman"/>
+          <w:b/>
+          <w:bCs/>
+          <w:sz w:val="20"/>
+          <w:szCs w:val="20"/>
+        </w:rPr>
+        <w:t>NFR6:</w:t>
+      </w:r>
+      <w:r>
+        <w:rPr>
+          <w:rFonts w:ascii="CMU Serif Roman" w:hAnsi="CMU Serif Roman"/>
+          <w:sz w:val="20"/>
+          <w:szCs w:val="20"/>
+        </w:rPr>
+        <w:t xml:space="preserve"> Il sistema dovrebbe cercare di integrare, per quanto possibile, il DFA.</w:t>
+      </w:r>
+    </w:p>
+    <w:p>
+      <w:pPr>
+        <w:spacing w:line="240" w:lineRule="auto"/>
+        <w:ind w:left="-5"/>
+        <w:jc w:val="both"/>
+        <w:rPr>
+          <w:rFonts w:ascii="CMU Serif Roman" w:hAnsi="CMU Serif Roman"/>
+          <w:sz w:val="20"/>
+          <w:szCs w:val="20"/>
+        </w:rPr>
+      </w:pPr>
+    </w:p>
+    <w:p>
+      <w:pPr>
+        <w:spacing w:line="240" w:lineRule="auto"/>
+        <w:ind w:left="-5"/>
+        <w:jc w:val="both"/>
+        <w:rPr>
+          <w:rFonts w:ascii="CMU Serif Roman" w:hAnsi="CMU Serif Roman"/>
+          <w:b/>
+          <w:bCs/>
+        </w:rPr>
+      </w:pPr>
+      <w:r>
+        <w:rPr>
+          <w:rFonts w:ascii="CMU Serif Roman" w:hAnsi="CMU Serif Roman"/>
+          <w:b/>
+          <w:bCs/>
         </w:rPr>
         <w:t xml:space="preserve">Vincoli aggiuntivi: </w:t>
       </w:r>
@@ -2017,7 +3444,23 @@
           <w:sz w:val="20"/>
           <w:szCs w:val="20"/>
         </w:rPr>
-        <w:t>La documentazione del codice sorgente deve essere in formato HTML (non obbligatorio).</w:t>
+        <w:t xml:space="preserve">La documentazione del codice sorgente deve essere in formato </w:t>
+      </w:r>
+      <w:r>
+        <w:rPr>
+          <w:rFonts w:ascii="CMU Serif Roman" w:hAnsi="CMU Serif Roman"/>
+          <w:sz w:val="20"/>
+          <w:szCs w:val="20"/>
+        </w:rPr>
+        <w:t>HTML</w:t>
+      </w:r>
+      <w:r>
+        <w:rPr>
+          <w:rFonts w:ascii="CMU Serif Roman" w:hAnsi="CMU Serif Roman"/>
+          <w:sz w:val="20"/>
+          <w:szCs w:val="20"/>
+        </w:rPr>
+        <w:t>.</w:t>
       </w:r>
     </w:p>
     <w:p>
@@ -2089,16 +3532,7 @@
           <w:sz w:val="20"/>
           <w:szCs w:val="20"/>
         </w:rPr>
-        <w:t xml:space="preserve">L’applicazione dovrebbe essere realizzata in Java. </w:t>
-      </w:r>
-      <w:r>
-        <w:rPr>
-          <w:rFonts w:ascii="CMU Serif Roman" w:hAnsi="CMU Serif Roman"/>
-          <w:color w:val="FF0000"/>
-          <w:sz w:val="20"/>
-          <w:szCs w:val="20"/>
-        </w:rPr>
-        <w:t>(ripetizione ?)</w:t>
+        <w:t>L’applicazione dovrebbe essere realizzata in Java.</w:t>
       </w:r>
     </w:p>
     <w:p>
@@ -2113,7 +3547,7 @@
     </w:p>
     <w:p>
       <w:pPr>
-        <w:pStyle w:val="Titolo1"/>
+        <w:pStyle w:val="Heading1"/>
         <w:spacing w:line="240" w:lineRule="auto"/>
         <w:ind w:left="-5"/>
         <w:jc w:val="both"/>
@@ -2132,7 +3566,7 @@
     </w:p>
     <w:p>
       <w:pPr>
-        <w:pStyle w:val="Titolo1"/>
+        <w:pStyle w:val="Heading1"/>
         <w:spacing w:line="240" w:lineRule="auto"/>
         <w:ind w:left="705" w:firstLine="0"/>
         <w:jc w:val="both"/>
@@ -2146,7 +3580,7 @@
     </w:p>
     <w:p>
       <w:pPr>
-        <w:pStyle w:val="Titolo1"/>
+        <w:pStyle w:val="Heading1"/>
         <w:numPr>
           <w:ilvl w:val="0"/>
           <w:numId w:val="3"/>
@@ -2172,7 +3606,7 @@
     </w:p>
     <w:p>
       <w:pPr>
-        <w:pStyle w:val="Paragrafoelenco"/>
+        <w:pStyle w:val="ListParagraph"/>
         <w:numPr>
           <w:ilvl w:val="0"/>
           <w:numId w:val="3"/>
@@ -2207,7 +3641,7 @@
     </w:p>
     <w:p>
       <w:pPr>
-        <w:pStyle w:val="Titolo1"/>
+        <w:pStyle w:val="Heading1"/>
         <w:spacing w:line="240" w:lineRule="auto"/>
         <w:ind w:left="-5"/>
         <w:jc w:val="both"/>
@@ -2240,7 +3674,7 @@
     </w:p>
     <w:p>
       <w:pPr>
-        <w:pStyle w:val="Titolo1"/>
+        <w:pStyle w:val="Heading1"/>
         <w:spacing w:line="240" w:lineRule="auto"/>
         <w:ind w:left="0" w:firstLine="0"/>
         <w:jc w:val="both"/>
@@ -2396,6 +3830,119 @@
     </w:lvl>
   </w:abstractNum>
   <w:abstractNum w:abstractNumId="1" w15:restartNumberingAfterBreak="0">
+    <w:nsid w:val="1BF6591F"/>
+    <w:multiLevelType w:val="hybridMultilevel"/>
+    <w:tmpl w:val="69FE8FEE"/>
+    <w:lvl w:ilvl="0" w:tplc="04090001">
+      <w:start w:val="1"/>
+      <w:numFmt w:val="bullet"/>
+      <w:lvlText w:val=""/>
+      <w:lvlJc w:val="left"/>
+      <w:pPr>
+        <w:ind w:left="720" w:hanging="360"/>
+      </w:pPr>
+      <w:rPr>
+        <w:rFonts w:ascii="Symbol" w:hAnsi="Symbol" w:hint="default"/>
+      </w:rPr>
+    </w:lvl>
+    <w:lvl w:ilvl="1" w:tplc="04090003" w:tentative="1">
+      <w:start w:val="1"/>
+      <w:numFmt w:val="bullet"/>
+      <w:lvlText w:val="o"/>
+      <w:lvlJc w:val="left"/>
+      <w:pPr>
+        <w:ind w:left="1440" w:hanging="360"/>
+      </w:pPr>
+      <w:rPr>
+        <w:rFonts w:ascii="Courier New" w:hAnsi="Courier New" w:cs="Courier New" w:hint="default"/>
+      </w:rPr>
+    </w:lvl>
+    <w:lvl w:ilvl="2" w:tplc="04090005" w:tentative="1">
+      <w:start w:val="1"/>
+      <w:numFmt w:val="bullet"/>
+      <w:lvlText w:val=""/>
+      <w:lvlJc w:val="left"/>
+      <w:pPr>
+        <w:ind w:left="2160" w:hanging="360"/>
+      </w:pPr>
+      <w:rPr>
+        <w:rFonts w:ascii="Wingdings" w:hAnsi="Wingdings" w:hint="default"/>
+      </w:rPr>
+    </w:lvl>
+    <w:lvl w:ilvl="3" w:tplc="04090001" w:tentative="1">
+      <w:start w:val="1"/>
+      <w:numFmt w:val="bullet"/>
+      <w:lvlText w:val=""/>
+      <w:lvlJc w:val="left"/>
+      <w:pPr>
+        <w:ind w:left="2880" w:hanging="360"/>
+      </w:pPr>
+      <w:rPr>
+        <w:rFonts w:ascii="Symbol" w:hAnsi="Symbol" w:hint="default"/>
+      </w:rPr>
+    </w:lvl>
+    <w:lvl w:ilvl="4" w:tplc="04090003" w:tentative="1">
+      <w:start w:val="1"/>
+      <w:numFmt w:val="bullet"/>
+      <w:lvlText w:val="o"/>
+      <w:lvlJc w:val="left"/>
+      <w:pPr>
+        <w:ind w:left="3600" w:hanging="360"/>
+      </w:pPr>
+      <w:rPr>
+        <w:rFonts w:ascii="Courier New" w:hAnsi="Courier New" w:cs="Courier New" w:hint="default"/>
+      </w:rPr>
+    </w:lvl>
+    <w:lvl w:ilvl="5" w:tplc="04090005" w:tentative="1">
+      <w:start w:val="1"/>
+      <w:numFmt w:val="bullet"/>
+      <w:lvlText w:val=""/>
+      <w:lvlJc w:val="left"/>
+      <w:pPr>
+        <w:ind w:left="4320" w:hanging="360"/>
+      </w:pPr>
+      <w:rPr>
+        <w:rFonts w:ascii="Wingdings" w:hAnsi="Wingdings" w:hint="default"/>
+      </w:rPr>
+    </w:lvl>
+    <w:lvl w:ilvl="6" w:tplc="04090001" w:tentative="1">
+      <w:start w:val="1"/>
+      <w:numFmt w:val="bullet"/>
+      <w:lvlText w:val=""/>
+      <w:lvlJc w:val="left"/>
+      <w:pPr>
+        <w:ind w:left="5040" w:hanging="360"/>
+      </w:pPr>
+      <w:rPr>
+        <w:rFonts w:ascii="Symbol" w:hAnsi="Symbol" w:hint="default"/>
+      </w:rPr>
+    </w:lvl>
+    <w:lvl w:ilvl="7" w:tplc="04090003" w:tentative="1">
+      <w:start w:val="1"/>
+      <w:numFmt w:val="bullet"/>
+      <w:lvlText w:val="o"/>
+      <w:lvlJc w:val="left"/>
+      <w:pPr>
+        <w:ind w:left="5760" w:hanging="360"/>
+      </w:pPr>
+      <w:rPr>
+        <w:rFonts w:ascii="Courier New" w:hAnsi="Courier New" w:cs="Courier New" w:hint="default"/>
+      </w:rPr>
+    </w:lvl>
+    <w:lvl w:ilvl="8" w:tplc="04090005" w:tentative="1">
+      <w:start w:val="1"/>
+      <w:numFmt w:val="bullet"/>
+      <w:lvlText w:val=""/>
+      <w:lvlJc w:val="left"/>
+      <w:pPr>
+        <w:ind w:left="6480" w:hanging="360"/>
+      </w:pPr>
+      <w:rPr>
+        <w:rFonts w:ascii="Wingdings" w:hAnsi="Wingdings" w:hint="default"/>
+      </w:rPr>
+    </w:lvl>
+  </w:abstractNum>
+  <w:abstractNum w:abstractNumId="2" w15:restartNumberingAfterBreak="0">
     <w:nsid w:val="2BE35B12"/>
     <w:multiLevelType w:val="hybridMultilevel"/>
     <w:tmpl w:val="0FBAB9C6"/>
@@ -2607,7 +4154,120 @@
       </w:rPr>
     </w:lvl>
   </w:abstractNum>
-  <w:abstractNum w:abstractNumId="2" w15:restartNumberingAfterBreak="0">
+  <w:abstractNum w:abstractNumId="3" w15:restartNumberingAfterBreak="0">
+    <w:nsid w:val="353A3221"/>
+    <w:multiLevelType w:val="hybridMultilevel"/>
+    <w:tmpl w:val="BF06EF74"/>
+    <w:lvl w:ilvl="0" w:tplc="04090001">
+      <w:start w:val="1"/>
+      <w:numFmt w:val="bullet"/>
+      <w:lvlText w:val=""/>
+      <w:lvlJc w:val="left"/>
+      <w:pPr>
+        <w:ind w:left="720" w:hanging="360"/>
+      </w:pPr>
+      <w:rPr>
+        <w:rFonts w:ascii="Symbol" w:hAnsi="Symbol" w:hint="default"/>
+      </w:rPr>
+    </w:lvl>
+    <w:lvl w:ilvl="1" w:tplc="04090003" w:tentative="1">
+      <w:start w:val="1"/>
+      <w:numFmt w:val="bullet"/>
+      <w:lvlText w:val="o"/>
+      <w:lvlJc w:val="left"/>
+      <w:pPr>
+        <w:ind w:left="1440" w:hanging="360"/>
+      </w:pPr>
+      <w:rPr>
+        <w:rFonts w:ascii="Courier New" w:hAnsi="Courier New" w:cs="Courier New" w:hint="default"/>
+      </w:rPr>
+    </w:lvl>
+    <w:lvl w:ilvl="2" w:tplc="04090005" w:tentative="1">
+      <w:start w:val="1"/>
+      <w:numFmt w:val="bullet"/>
+      <w:lvlText w:val=""/>
+      <w:lvlJc w:val="left"/>
+      <w:pPr>
+        <w:ind w:left="2160" w:hanging="360"/>
+      </w:pPr>
+      <w:rPr>
+        <w:rFonts w:ascii="Wingdings" w:hAnsi="Wingdings" w:hint="default"/>
+      </w:rPr>
+    </w:lvl>
+    <w:lvl w:ilvl="3" w:tplc="04090001" w:tentative="1">
+      <w:start w:val="1"/>
+      <w:numFmt w:val="bullet"/>
+      <w:lvlText w:val=""/>
+      <w:lvlJc w:val="left"/>
+      <w:pPr>
+        <w:ind w:left="2880" w:hanging="360"/>
+      </w:pPr>
+      <w:rPr>
+        <w:rFonts w:ascii="Symbol" w:hAnsi="Symbol" w:hint="default"/>
+      </w:rPr>
+    </w:lvl>
+    <w:lvl w:ilvl="4" w:tplc="04090003" w:tentative="1">
+      <w:start w:val="1"/>
+      <w:numFmt w:val="bullet"/>
+      <w:lvlText w:val="o"/>
+      <w:lvlJc w:val="left"/>
+      <w:pPr>
+        <w:ind w:left="3600" w:hanging="360"/>
+      </w:pPr>
+      <w:rPr>
+        <w:rFonts w:ascii="Courier New" w:hAnsi="Courier New" w:cs="Courier New" w:hint="default"/>
+      </w:rPr>
+    </w:lvl>
+    <w:lvl w:ilvl="5" w:tplc="04090005" w:tentative="1">
+      <w:start w:val="1"/>
+      <w:numFmt w:val="bullet"/>
+      <w:lvlText w:val=""/>
+      <w:lvlJc w:val="left"/>
+      <w:pPr>
+        <w:ind w:left="4320" w:hanging="360"/>
+      </w:pPr>
+      <w:rPr>
+        <w:rFonts w:ascii="Wingdings" w:hAnsi="Wingdings" w:hint="default"/>
+      </w:rPr>
+    </w:lvl>
+    <w:lvl w:ilvl="6" w:tplc="04090001" w:tentative="1">
+      <w:start w:val="1"/>
+      <w:numFmt w:val="bullet"/>
+      <w:lvlText w:val=""/>
+      <w:lvlJc w:val="left"/>
+      <w:pPr>
+        <w:ind w:left="5040" w:hanging="360"/>
+      </w:pPr>
+      <w:rPr>
+        <w:rFonts w:ascii="Symbol" w:hAnsi="Symbol" w:hint="default"/>
+      </w:rPr>
+    </w:lvl>
+    <w:lvl w:ilvl="7" w:tplc="04090003" w:tentative="1">
+      <w:start w:val="1"/>
+      <w:numFmt w:val="bullet"/>
+      <w:lvlText w:val="o"/>
+      <w:lvlJc w:val="left"/>
+      <w:pPr>
+        <w:ind w:left="5760" w:hanging="360"/>
+      </w:pPr>
+      <w:rPr>
+        <w:rFonts w:ascii="Courier New" w:hAnsi="Courier New" w:cs="Courier New" w:hint="default"/>
+      </w:rPr>
+    </w:lvl>
+    <w:lvl w:ilvl="8" w:tplc="04090005" w:tentative="1">
+      <w:start w:val="1"/>
+      <w:numFmt w:val="bullet"/>
+      <w:lvlText w:val=""/>
+      <w:lvlJc w:val="left"/>
+      <w:pPr>
+        <w:ind w:left="6480" w:hanging="360"/>
+      </w:pPr>
+      <w:rPr>
+        <w:rFonts w:ascii="Wingdings" w:hAnsi="Wingdings" w:hint="default"/>
+      </w:rPr>
+    </w:lvl>
+  </w:abstractNum>
+  <w:abstractNum w:abstractNumId="4" w15:restartNumberingAfterBreak="0">
     <w:nsid w:val="5E193D1B"/>
     <w:multiLevelType w:val="hybridMultilevel"/>
     <w:tmpl w:val="CFACA098"/>
@@ -2720,14 +4380,136 @@
       </w:rPr>
     </w:lvl>
   </w:abstractNum>
+  <w:abstractNum w:abstractNumId="5" w15:restartNumberingAfterBreak="0">
+    <w:nsid w:val="6FEB5DE5"/>
+    <w:multiLevelType w:val="hybridMultilevel"/>
+    <w:tmpl w:val="C32AD73C"/>
+    <w:lvl w:ilvl="0" w:tplc="04090001">
+      <w:start w:val="1"/>
+      <w:numFmt w:val="bullet"/>
+      <w:lvlText w:val=""/>
+      <w:lvlJc w:val="left"/>
+      <w:pPr>
+        <w:ind w:left="720" w:hanging="360"/>
+      </w:pPr>
+      <w:rPr>
+        <w:rFonts w:ascii="Symbol" w:hAnsi="Symbol" w:hint="default"/>
+      </w:rPr>
+    </w:lvl>
+    <w:lvl w:ilvl="1" w:tplc="04090003" w:tentative="1">
+      <w:start w:val="1"/>
+      <w:numFmt w:val="bullet"/>
+      <w:lvlText w:val="o"/>
+      <w:lvlJc w:val="left"/>
+      <w:pPr>
+        <w:ind w:left="1440" w:hanging="360"/>
+      </w:pPr>
+      <w:rPr>
+        <w:rFonts w:ascii="Courier New" w:hAnsi="Courier New" w:cs="Courier New" w:hint="default"/>
+      </w:rPr>
+    </w:lvl>
+    <w:lvl w:ilvl="2" w:tplc="04090005" w:tentative="1">
+      <w:start w:val="1"/>
+      <w:numFmt w:val="bullet"/>
+      <w:lvlText w:val=""/>
+      <w:lvlJc w:val="left"/>
+      <w:pPr>
+        <w:ind w:left="2160" w:hanging="360"/>
+      </w:pPr>
+      <w:rPr>
+        <w:rFonts w:ascii="Wingdings" w:hAnsi="Wingdings" w:hint="default"/>
+      </w:rPr>
+    </w:lvl>
+    <w:lvl w:ilvl="3" w:tplc="04090001" w:tentative="1">
+      <w:start w:val="1"/>
+      <w:numFmt w:val="bullet"/>
+      <w:lvlText w:val=""/>
+      <w:lvlJc w:val="left"/>
+      <w:pPr>
+        <w:ind w:left="2880" w:hanging="360"/>
+      </w:pPr>
+      <w:rPr>
+        <w:rFonts w:ascii="Symbol" w:hAnsi="Symbol" w:hint="default"/>
+      </w:rPr>
+    </w:lvl>
+    <w:lvl w:ilvl="4" w:tplc="04090003" w:tentative="1">
+      <w:start w:val="1"/>
+      <w:numFmt w:val="bullet"/>
+      <w:lvlText w:val="o"/>
+      <w:lvlJc w:val="left"/>
+      <w:pPr>
+        <w:ind w:left="3600" w:hanging="360"/>
+      </w:pPr>
+      <w:rPr>
+        <w:rFonts w:ascii="Courier New" w:hAnsi="Courier New" w:cs="Courier New" w:hint="default"/>
+      </w:rPr>
+    </w:lvl>
+    <w:lvl w:ilvl="5" w:tplc="04090005" w:tentative="1">
+      <w:start w:val="1"/>
+      <w:numFmt w:val="bullet"/>
+      <w:lvlText w:val=""/>
+      <w:lvlJc w:val="left"/>
+      <w:pPr>
+        <w:ind w:left="4320" w:hanging="360"/>
+      </w:pPr>
+      <w:rPr>
+        <w:rFonts w:ascii="Wingdings" w:hAnsi="Wingdings" w:hint="default"/>
+      </w:rPr>
+    </w:lvl>
+    <w:lvl w:ilvl="6" w:tplc="04090001" w:tentative="1">
+      <w:start w:val="1"/>
+      <w:numFmt w:val="bullet"/>
+      <w:lvlText w:val=""/>
+      <w:lvlJc w:val="left"/>
+      <w:pPr>
+        <w:ind w:left="5040" w:hanging="360"/>
+      </w:pPr>
+      <w:rPr>
+        <w:rFonts w:ascii="Symbol" w:hAnsi="Symbol" w:hint="default"/>
+      </w:rPr>
+    </w:lvl>
+    <w:lvl w:ilvl="7" w:tplc="04090003" w:tentative="1">
+      <w:start w:val="1"/>
+      <w:numFmt w:val="bullet"/>
+      <w:lvlText w:val="o"/>
+      <w:lvlJc w:val="left"/>
+      <w:pPr>
+        <w:ind w:left="5760" w:hanging="360"/>
+      </w:pPr>
+      <w:rPr>
+        <w:rFonts w:ascii="Courier New" w:hAnsi="Courier New" w:cs="Courier New" w:hint="default"/>
+      </w:rPr>
+    </w:lvl>
+    <w:lvl w:ilvl="8" w:tplc="04090005" w:tentative="1">
+      <w:start w:val="1"/>
+      <w:numFmt w:val="bullet"/>
+      <w:lvlText w:val=""/>
+      <w:lvlJc w:val="left"/>
+      <w:pPr>
+        <w:ind w:left="6480" w:hanging="360"/>
+      </w:pPr>
+      <w:rPr>
+        <w:rFonts w:ascii="Wingdings" w:hAnsi="Wingdings" w:hint="default"/>
+      </w:rPr>
+    </w:lvl>
+  </w:abstractNum>
   <w:num w:numId="1">
-    <w:abstractNumId w:val="1"/>
+    <w:abstractNumId w:val="2"/>
   </w:num>
   <w:num w:numId="2">
-    <w:abstractNumId w:val="2"/>
+    <w:abstractNumId w:val="4"/>
   </w:num>
   <w:num w:numId="3">
     <w:abstractNumId w:val="0"/>
+  </w:num>
+  <w:num w:numId="4">
+    <w:abstractNumId w:val="5"/>
+  </w:num>
+  <w:num w:numId="5">
+    <w:abstractNumId w:val="1"/>
+  </w:num>
+  <w:num w:numId="6">
+    <w:abstractNumId w:val="3"/>
   </w:num>
 </w:numbering>
 </file>
@@ -3123,7 +4905,7 @@
     <w:lsdException w:name="Unresolved Mention" w:semiHidden="1" w:unhideWhenUsed="1"/>
     <w:lsdException w:name="Smart Link" w:semiHidden="1" w:unhideWhenUsed="1"/>
   </w:latentStyles>
-  <w:style w:type="paragraph" w:default="1" w:styleId="Normale">
+  <w:style w:type="paragraph" w:default="1" w:styleId="Normal">
     <w:name w:val="Normal"/>
     <w:qFormat/>
     <w:pPr>
@@ -3135,10 +4917,10 @@
       <w:color w:val="000000"/>
     </w:rPr>
   </w:style>
-  <w:style w:type="paragraph" w:styleId="Titolo1">
+  <w:style w:type="paragraph" w:styleId="Heading1">
     <w:name w:val="heading 1"/>
-    <w:next w:val="Normale"/>
-    <w:link w:val="Titolo1Carattere"/>
+    <w:next w:val="Normal"/>
+    <w:link w:val="Heading1Char"/>
     <w:uiPriority w:val="9"/>
     <w:qFormat/>
     <w:pPr>
@@ -3154,13 +4936,13 @@
       <w:color w:val="000000"/>
     </w:rPr>
   </w:style>
-  <w:style w:type="character" w:default="1" w:styleId="Carpredefinitoparagrafo">
+  <w:style w:type="character" w:default="1" w:styleId="DefaultParagraphFont">
     <w:name w:val="Default Paragraph Font"/>
     <w:uiPriority w:val="1"/>
     <w:semiHidden/>
     <w:unhideWhenUsed/>
   </w:style>
-  <w:style w:type="table" w:default="1" w:styleId="Tabellanormale">
+  <w:style w:type="table" w:default="1" w:styleId="TableNormal">
     <w:name w:val="Normal Table"/>
     <w:uiPriority w:val="99"/>
     <w:semiHidden/>
@@ -3175,15 +4957,15 @@
       </w:tblCellMar>
     </w:tblPr>
   </w:style>
-  <w:style w:type="numbering" w:default="1" w:styleId="Nessunelenco">
+  <w:style w:type="numbering" w:default="1" w:styleId="NoList">
     <w:name w:val="No List"/>
     <w:uiPriority w:val="99"/>
     <w:semiHidden/>
     <w:unhideWhenUsed/>
   </w:style>
-  <w:style w:type="character" w:customStyle="1" w:styleId="Titolo1Carattere">
-    <w:name w:val="Titolo 1 Carattere"/>
-    <w:link w:val="Titolo1"/>
+  <w:style w:type="character" w:customStyle="1" w:styleId="Heading1Char">
+    <w:name w:val="Heading 1 Char"/>
+    <w:link w:val="Heading1"/>
     <w:rPr>
       <w:rFonts w:ascii="Calibri" w:eastAsia="Calibri" w:hAnsi="Calibri" w:cs="Calibri"/>
       <w:b/>
@@ -3191,9 +4973,9 @@
       <w:sz w:val="24"/>
     </w:rPr>
   </w:style>
-  <w:style w:type="paragraph" w:styleId="Paragrafoelenco">
+  <w:style w:type="paragraph" w:styleId="ListParagraph">
     <w:name w:val="List Paragraph"/>
-    <w:basedOn w:val="Normale"/>
+    <w:basedOn w:val="Normal"/>
     <w:uiPriority w:val="34"/>
     <w:qFormat/>
     <w:rsid w:val="001A62A7"/>

</xml_diff>

<commit_message>
CHANGES: - Eliminate grammatical redundancies.
</commit_message>
<xml_diff>
--- a/Descrizione_Generale.docx
+++ b/Descrizione_Generale.docx
@@ -485,7 +485,7 @@
     </w:p>
     <w:p>
       <w:pPr>
-        <w:pStyle w:val="Heading1"/>
+        <w:pStyle w:val="Titolo1"/>
         <w:spacing w:line="240" w:lineRule="auto"/>
         <w:ind w:left="0" w:firstLine="0"/>
         <w:jc w:val="both"/>
@@ -673,7 +673,7 @@
     </w:p>
     <w:p>
       <w:pPr>
-        <w:pStyle w:val="ListParagraph"/>
+        <w:pStyle w:val="Paragrafoelenco"/>
         <w:numPr>
           <w:ilvl w:val="0"/>
           <w:numId w:val="6"/>
@@ -686,16 +686,22 @@
           <w:szCs w:val="20"/>
         </w:rPr>
       </w:pPr>
-      <w:proofErr w:type="spellStart"/>
-      <w:r>
-        <w:rPr>
-          <w:rFonts w:ascii="CMU Serif Roman" w:hAnsi="CMU Serif Roman"/>
-          <w:sz w:val="20"/>
-          <w:szCs w:val="20"/>
-        </w:rPr>
-        <w:t>scheduler</w:t>
-      </w:r>
-      <w:proofErr w:type="spellEnd"/>
+      <w:r>
+        <w:rPr>
+          <w:rFonts w:ascii="CMU Serif Roman" w:hAnsi="CMU Serif Roman"/>
+          <w:sz w:val="20"/>
+          <w:szCs w:val="20"/>
+        </w:rPr>
+        <w:t>S</w:t>
+      </w:r>
+      <w:r>
+        <w:rPr>
+          <w:rFonts w:ascii="CMU Serif Roman" w:hAnsi="CMU Serif Roman"/>
+          <w:sz w:val="20"/>
+          <w:szCs w:val="20"/>
+        </w:rPr>
+        <w:t>cheduler</w:t>
+      </w:r>
       <w:r>
         <w:rPr>
           <w:rFonts w:ascii="CMU Serif Roman" w:hAnsi="CMU Serif Roman"/>
@@ -782,30 +788,20 @@
           <w:sz w:val="20"/>
           <w:szCs w:val="20"/>
         </w:rPr>
-        <w:t xml:space="preserve">. Inoltre, lo </w:t>
-      </w:r>
-      <w:proofErr w:type="spellStart"/>
-      <w:r>
-        <w:rPr>
-          <w:rFonts w:ascii="CMU Serif Roman" w:hAnsi="CMU Serif Roman"/>
-          <w:sz w:val="20"/>
-          <w:szCs w:val="20"/>
-        </w:rPr>
-        <w:t>scheduler</w:t>
-      </w:r>
-      <w:proofErr w:type="spellEnd"/>
-      <w:r>
-        <w:rPr>
-          <w:rFonts w:ascii="CMU Serif Roman" w:hAnsi="CMU Serif Roman"/>
-          <w:sz w:val="20"/>
-          <w:szCs w:val="20"/>
-        </w:rPr>
-        <w:t xml:space="preserve"> si occupa della gestione e approvazione di ferie, permessi e giorni di malattia</w:t>
-      </w:r>
-    </w:p>
-    <w:p>
-      <w:pPr>
-        <w:pStyle w:val="ListParagraph"/>
+        <w:t>. Inoltre, lo scheduler si occupa della gestione e approvazione di ferie, permessi e giorni di malattia</w:t>
+      </w:r>
+      <w:r>
+        <w:rPr>
+          <w:rFonts w:ascii="CMU Serif Roman" w:hAnsi="CMU Serif Roman"/>
+          <w:sz w:val="20"/>
+          <w:szCs w:val="20"/>
+        </w:rPr>
+        <w:t>.</w:t>
+      </w:r>
+    </w:p>
+    <w:p>
+      <w:pPr>
+        <w:pStyle w:val="Paragrafoelenco"/>
         <w:numPr>
           <w:ilvl w:val="0"/>
           <w:numId w:val="6"/>
@@ -818,14 +814,13 @@
           <w:szCs w:val="20"/>
         </w:rPr>
       </w:pPr>
-      <w:proofErr w:type="spellStart"/>
-      <w:r>
-        <w:rPr>
-          <w:rFonts w:ascii="CMU Serif Roman" w:hAnsi="CMU Serif Roman"/>
-          <w:sz w:val="20"/>
-          <w:szCs w:val="20"/>
-        </w:rPr>
-        <w:t>c</w:t>
+      <w:r>
+        <w:rPr>
+          <w:rFonts w:ascii="CMU Serif Roman" w:hAnsi="CMU Serif Roman"/>
+          <w:sz w:val="20"/>
+          <w:szCs w:val="20"/>
+        </w:rPr>
+        <w:t>C</w:t>
       </w:r>
       <w:r>
         <w:rPr>
@@ -835,7 +830,6 @@
         </w:rPr>
         <w:t>hecker</w:t>
       </w:r>
-      <w:proofErr w:type="spellEnd"/>
       <w:r>
         <w:rPr>
           <w:rFonts w:ascii="CMU Serif Roman" w:hAnsi="CMU Serif Roman"/>
@@ -866,7 +860,7 @@
           <w:sz w:val="20"/>
           <w:szCs w:val="20"/>
         </w:rPr>
-        <w:t xml:space="preserve">Si occupa inoltre, della manutenzione ordinaria dei mezzi di trasporto. </w:t>
+        <w:t xml:space="preserve">Si occupa inoltre della manutenzione ordinaria dei mezzi di trasporto. </w:t>
       </w:r>
       <w:r>
         <w:rPr>
@@ -900,10 +894,18 @@
         </w:rPr>
         <w:t xml:space="preserve"> mediante il sistema software richiesto</w:t>
       </w:r>
-    </w:p>
-    <w:p>
-      <w:pPr>
-        <w:pStyle w:val="ListParagraph"/>
+      <w:r>
+        <w:rPr>
+          <w:rFonts w:ascii="CMU Serif Roman" w:hAnsi="CMU Serif Roman"/>
+          <w:sz w:val="20"/>
+          <w:szCs w:val="20"/>
+        </w:rPr>
+        <w:t>.</w:t>
+      </w:r>
+    </w:p>
+    <w:p>
+      <w:pPr>
+        <w:pStyle w:val="Paragrafoelenco"/>
         <w:numPr>
           <w:ilvl w:val="0"/>
           <w:numId w:val="6"/>
@@ -922,7 +924,31 @@
           <w:sz w:val="20"/>
           <w:szCs w:val="20"/>
         </w:rPr>
-        <w:t>autista: si occupa di guidare i mezzi di trasporto aziendali durante le corse ad egli assegnate, di segnalare eventuali guasti durante la guida del mezzo</w:t>
+        <w:t>A</w:t>
+      </w:r>
+      <w:r>
+        <w:rPr>
+          <w:rFonts w:ascii="CMU Serif Roman" w:hAnsi="CMU Serif Roman"/>
+          <w:sz w:val="20"/>
+          <w:szCs w:val="20"/>
+        </w:rPr>
+        <w:t>utista: si occupa di guidare i mezzi di trasporto aziendali durante le corse ad egli assegnate</w:t>
+      </w:r>
+      <w:r>
+        <w:rPr>
+          <w:rFonts w:ascii="CMU Serif Roman" w:hAnsi="CMU Serif Roman"/>
+          <w:sz w:val="20"/>
+          <w:szCs w:val="20"/>
+        </w:rPr>
+        <w:t xml:space="preserve"> e </w:t>
+      </w:r>
+      <w:r>
+        <w:rPr>
+          <w:rFonts w:ascii="CMU Serif Roman" w:hAnsi="CMU Serif Roman"/>
+          <w:sz w:val="20"/>
+          <w:szCs w:val="20"/>
+        </w:rPr>
+        <w:t>di segnalare eventuali guasti durante la guida del mezzo</w:t>
       </w:r>
       <w:r>
         <w:rPr>
@@ -972,10 +998,18 @@
         </w:rPr>
         <w:t xml:space="preserve"> può essere riutilizzato da un autista con turno pomeridiano</w:t>
       </w:r>
-    </w:p>
-    <w:p>
-      <w:pPr>
-        <w:pStyle w:val="ListParagraph"/>
+      <w:r>
+        <w:rPr>
+          <w:rFonts w:ascii="CMU Serif Roman" w:hAnsi="CMU Serif Roman"/>
+          <w:sz w:val="20"/>
+          <w:szCs w:val="20"/>
+        </w:rPr>
+        <w:t>.</w:t>
+      </w:r>
+    </w:p>
+    <w:p>
+      <w:pPr>
+        <w:pStyle w:val="Paragrafoelenco"/>
         <w:spacing w:after="0" w:line="240" w:lineRule="auto"/>
         <w:ind w:firstLine="0"/>
         <w:jc w:val="both"/>
@@ -1002,9 +1036,168 @@
           <w:sz w:val="20"/>
           <w:szCs w:val="20"/>
         </w:rPr>
-        <w:t xml:space="preserve">È chiaro che, siccome l’azienda copre un’area geografica abbastanza vasta, esisteranno più figure di </w:t>
-      </w:r>
-      <w:proofErr w:type="spellStart"/>
+        <w:t xml:space="preserve">È chiaro che, siccome l’azienda copre un’area geografica abbastanza vasta, esisteranno più figure di scheduler, checker e autisti per area geografica, così come esisteranno più aree </w:t>
+      </w:r>
+      <w:r>
+        <w:rPr>
+          <w:rFonts w:ascii="CMU Serif Roman" w:hAnsi="CMU Serif Roman"/>
+          <w:sz w:val="20"/>
+          <w:szCs w:val="20"/>
+        </w:rPr>
+        <w:t xml:space="preserve">di </w:t>
+      </w:r>
+      <w:r>
+        <w:rPr>
+          <w:rFonts w:ascii="CMU Serif Roman" w:hAnsi="CMU Serif Roman"/>
+          <w:sz w:val="20"/>
+          <w:szCs w:val="20"/>
+        </w:rPr>
+        <w:t>deposito mezzi</w:t>
+      </w:r>
+      <w:r>
+        <w:rPr>
+          <w:rFonts w:ascii="CMU Serif Roman" w:hAnsi="CMU Serif Roman"/>
+          <w:sz w:val="20"/>
+          <w:szCs w:val="20"/>
+        </w:rPr>
+        <w:t>.</w:t>
+      </w:r>
+      <w:r>
+        <w:rPr>
+          <w:rFonts w:ascii="CMU Serif Roman" w:hAnsi="CMU Serif Roman"/>
+          <w:sz w:val="20"/>
+          <w:szCs w:val="20"/>
+        </w:rPr>
+        <w:t xml:space="preserve"> </w:t>
+      </w:r>
+      <w:r>
+        <w:rPr>
+          <w:rFonts w:ascii="CMU Serif Roman" w:hAnsi="CMU Serif Roman"/>
+          <w:sz w:val="20"/>
+          <w:szCs w:val="20"/>
+        </w:rPr>
+        <w:t>Il deposito si configura come un vero e proprio parcheggio mezzi</w:t>
+      </w:r>
+      <w:r>
+        <w:rPr>
+          <w:rFonts w:ascii="CMU Serif Roman" w:hAnsi="CMU Serif Roman"/>
+          <w:sz w:val="20"/>
+          <w:szCs w:val="20"/>
+        </w:rPr>
+        <w:t>,</w:t>
+      </w:r>
+      <w:r>
+        <w:rPr>
+          <w:rFonts w:ascii="CMU Serif Roman" w:hAnsi="CMU Serif Roman"/>
+          <w:sz w:val="20"/>
+          <w:szCs w:val="20"/>
+        </w:rPr>
+        <w:t xml:space="preserve"> all’interno del quale il personale dell’azienda gestisce, tramite l’uso del software richiesto, l’allocazione dei mezzi per le singole corse. </w:t>
+      </w:r>
+      <w:r>
+        <w:rPr>
+          <w:rFonts w:ascii="CMU Serif Roman" w:hAnsi="CMU Serif Roman"/>
+          <w:sz w:val="20"/>
+          <w:szCs w:val="20"/>
+        </w:rPr>
+        <w:t>L’orario lavorativo dell’azienda è dalle 07.00 alle 20.00 (ultima corsa</w:t>
+      </w:r>
+      <w:r>
+        <w:rPr>
+          <w:rFonts w:ascii="CMU Serif Roman" w:hAnsi="CMU Serif Roman"/>
+          <w:sz w:val="20"/>
+          <w:szCs w:val="20"/>
+        </w:rPr>
+        <w:t>)</w:t>
+      </w:r>
+      <w:r>
+        <w:rPr>
+          <w:rFonts w:ascii="CMU Serif Roman" w:hAnsi="CMU Serif Roman"/>
+          <w:sz w:val="20"/>
+          <w:szCs w:val="20"/>
+        </w:rPr>
+        <w:t xml:space="preserve">. </w:t>
+      </w:r>
+      <w:r>
+        <w:rPr>
+          <w:rFonts w:ascii="CMU Serif Roman" w:hAnsi="CMU Serif Roman"/>
+          <w:sz w:val="20"/>
+          <w:szCs w:val="20"/>
+        </w:rPr>
+        <w:t>La sera, ovvero a</w:t>
+      </w:r>
+      <w:r>
+        <w:rPr>
+          <w:rFonts w:ascii="CMU Serif Roman" w:hAnsi="CMU Serif Roman"/>
+          <w:sz w:val="20"/>
+          <w:szCs w:val="20"/>
+        </w:rPr>
+        <w:t>lla</w:t>
+      </w:r>
+      <w:r>
+        <w:rPr>
+          <w:rFonts w:ascii="CMU Serif Roman" w:hAnsi="CMU Serif Roman"/>
+          <w:sz w:val="20"/>
+          <w:szCs w:val="20"/>
+        </w:rPr>
+        <w:t xml:space="preserve"> </w:t>
+      </w:r>
+      <w:r>
+        <w:rPr>
+          <w:rFonts w:ascii="CMU Serif Roman" w:hAnsi="CMU Serif Roman"/>
+          <w:sz w:val="20"/>
+          <w:szCs w:val="20"/>
+        </w:rPr>
+        <w:t xml:space="preserve">fine </w:t>
+      </w:r>
+      <w:r>
+        <w:rPr>
+          <w:rFonts w:ascii="CMU Serif Roman" w:hAnsi="CMU Serif Roman"/>
+          <w:sz w:val="20"/>
+          <w:szCs w:val="20"/>
+        </w:rPr>
+        <w:t xml:space="preserve">del </w:t>
+      </w:r>
+      <w:r>
+        <w:rPr>
+          <w:rFonts w:ascii="CMU Serif Roman" w:hAnsi="CMU Serif Roman"/>
+          <w:sz w:val="20"/>
+          <w:szCs w:val="20"/>
+        </w:rPr>
+        <w:t>turno pomeridiano</w:t>
+      </w:r>
+      <w:r>
+        <w:rPr>
+          <w:rFonts w:ascii="CMU Serif Roman" w:hAnsi="CMU Serif Roman"/>
+          <w:sz w:val="20"/>
+          <w:szCs w:val="20"/>
+        </w:rPr>
+        <w:t>,</w:t>
+      </w:r>
+      <w:r>
+        <w:rPr>
+          <w:rFonts w:ascii="CMU Serif Roman" w:hAnsi="CMU Serif Roman"/>
+          <w:sz w:val="20"/>
+          <w:szCs w:val="20"/>
+        </w:rPr>
+        <w:t xml:space="preserve"> </w:t>
+      </w:r>
+      <w:r>
+        <w:rPr>
+          <w:rFonts w:ascii="CMU Serif Roman" w:hAnsi="CMU Serif Roman"/>
+          <w:sz w:val="20"/>
+          <w:szCs w:val="20"/>
+        </w:rPr>
+        <w:t>uno</w:t>
+      </w:r>
+      <w:r>
+        <w:rPr>
+          <w:rFonts w:ascii="CMU Serif Roman" w:hAnsi="CMU Serif Roman"/>
+          <w:sz w:val="20"/>
+          <w:szCs w:val="20"/>
+        </w:rPr>
+        <w:t xml:space="preserve"> </w:t>
+      </w:r>
       <w:r>
         <w:rPr>
           <w:rFonts w:ascii="CMU Serif Roman" w:hAnsi="CMU Serif Roman"/>
@@ -1013,16 +1206,174 @@
         </w:rPr>
         <w:t>scheduler</w:t>
       </w:r>
-      <w:proofErr w:type="spellEnd"/>
-      <w:r>
-        <w:rPr>
-          <w:rFonts w:ascii="CMU Serif Roman" w:hAnsi="CMU Serif Roman"/>
-          <w:sz w:val="20"/>
-          <w:szCs w:val="20"/>
-        </w:rPr>
-        <w:t xml:space="preserve">, </w:t>
-      </w:r>
-      <w:proofErr w:type="spellStart"/>
+      <w:r>
+        <w:rPr>
+          <w:rFonts w:ascii="CMU Serif Roman" w:hAnsi="CMU Serif Roman"/>
+          <w:sz w:val="20"/>
+          <w:szCs w:val="20"/>
+        </w:rPr>
+        <w:t xml:space="preserve"> </w:t>
+      </w:r>
+      <w:r>
+        <w:rPr>
+          <w:rFonts w:ascii="CMU Serif Roman" w:hAnsi="CMU Serif Roman"/>
+          <w:sz w:val="20"/>
+          <w:szCs w:val="20"/>
+        </w:rPr>
+        <w:t>analizza</w:t>
+      </w:r>
+      <w:r>
+        <w:rPr>
+          <w:rFonts w:ascii="CMU Serif Roman" w:hAnsi="CMU Serif Roman"/>
+          <w:sz w:val="20"/>
+          <w:szCs w:val="20"/>
+        </w:rPr>
+        <w:t xml:space="preserve"> la </w:t>
+      </w:r>
+      <w:r>
+        <w:rPr>
+          <w:rFonts w:ascii="CMU Serif Roman" w:hAnsi="CMU Serif Roman"/>
+          <w:sz w:val="20"/>
+          <w:szCs w:val="20"/>
+        </w:rPr>
+        <w:t>situazione dei mezzi</w:t>
+      </w:r>
+      <w:r>
+        <w:rPr>
+          <w:rFonts w:ascii="CMU Serif Roman" w:hAnsi="CMU Serif Roman"/>
+          <w:sz w:val="20"/>
+          <w:szCs w:val="20"/>
+        </w:rPr>
+        <w:t xml:space="preserve">, autisti e corse </w:t>
+      </w:r>
+      <w:r>
+        <w:rPr>
+          <w:rFonts w:ascii="CMU Serif Roman" w:hAnsi="CMU Serif Roman"/>
+          <w:sz w:val="20"/>
+          <w:szCs w:val="20"/>
+        </w:rPr>
+        <w:t>e stabili</w:t>
+      </w:r>
+      <w:r>
+        <w:rPr>
+          <w:rFonts w:ascii="CMU Serif Roman" w:hAnsi="CMU Serif Roman"/>
+          <w:sz w:val="20"/>
+          <w:szCs w:val="20"/>
+        </w:rPr>
+        <w:t>sce</w:t>
+      </w:r>
+      <w:r>
+        <w:rPr>
+          <w:rFonts w:ascii="CMU Serif Roman" w:hAnsi="CMU Serif Roman"/>
+          <w:sz w:val="20"/>
+          <w:szCs w:val="20"/>
+        </w:rPr>
+        <w:t xml:space="preserve"> quali e quanti </w:t>
+      </w:r>
+      <w:r>
+        <w:rPr>
+          <w:rFonts w:ascii="CMU Serif Roman" w:hAnsi="CMU Serif Roman"/>
+          <w:sz w:val="20"/>
+          <w:szCs w:val="20"/>
+        </w:rPr>
+        <w:t xml:space="preserve">mezzi </w:t>
+      </w:r>
+      <w:r>
+        <w:rPr>
+          <w:rFonts w:ascii="CMU Serif Roman" w:hAnsi="CMU Serif Roman"/>
+          <w:sz w:val="20"/>
+          <w:szCs w:val="20"/>
+        </w:rPr>
+        <w:t xml:space="preserve">possono essere </w:t>
+      </w:r>
+      <w:r>
+        <w:rPr>
+          <w:rFonts w:ascii="CMU Serif Roman" w:hAnsi="CMU Serif Roman"/>
+          <w:sz w:val="20"/>
+          <w:szCs w:val="20"/>
+        </w:rPr>
+        <w:t xml:space="preserve">assegnati a quali autisti </w:t>
+      </w:r>
+      <w:r>
+        <w:rPr>
+          <w:rFonts w:ascii="CMU Serif Roman" w:hAnsi="CMU Serif Roman"/>
+          <w:sz w:val="20"/>
+          <w:szCs w:val="20"/>
+        </w:rPr>
+        <w:t>nell</w:t>
+      </w:r>
+      <w:r>
+        <w:rPr>
+          <w:rFonts w:ascii="CMU Serif Roman" w:hAnsi="CMU Serif Roman"/>
+          <w:sz w:val="20"/>
+          <w:szCs w:val="20"/>
+        </w:rPr>
+        <w:t>e</w:t>
+      </w:r>
+      <w:r>
+        <w:rPr>
+          <w:rFonts w:ascii="CMU Serif Roman" w:hAnsi="CMU Serif Roman"/>
+          <w:sz w:val="20"/>
+          <w:szCs w:val="20"/>
+        </w:rPr>
+        <w:t xml:space="preserve"> cors</w:t>
+      </w:r>
+      <w:r>
+        <w:rPr>
+          <w:rFonts w:ascii="CMU Serif Roman" w:hAnsi="CMU Serif Roman"/>
+          <w:sz w:val="20"/>
+          <w:szCs w:val="20"/>
+        </w:rPr>
+        <w:t>e</w:t>
+      </w:r>
+      <w:r>
+        <w:rPr>
+          <w:rFonts w:ascii="CMU Serif Roman" w:hAnsi="CMU Serif Roman"/>
+          <w:sz w:val="20"/>
+          <w:szCs w:val="20"/>
+        </w:rPr>
+        <w:t xml:space="preserve"> </w:t>
+      </w:r>
+      <w:r>
+        <w:rPr>
+          <w:rFonts w:ascii="CMU Serif Roman" w:hAnsi="CMU Serif Roman"/>
+          <w:sz w:val="20"/>
+          <w:szCs w:val="20"/>
+        </w:rPr>
+        <w:t>del giorno successivo</w:t>
+      </w:r>
+      <w:r>
+        <w:rPr>
+          <w:rFonts w:ascii="CMU Serif Roman" w:hAnsi="CMU Serif Roman"/>
+          <w:sz w:val="20"/>
+          <w:szCs w:val="20"/>
+        </w:rPr>
+        <w:t>.</w:t>
+      </w:r>
+      <w:r>
+        <w:rPr>
+          <w:rFonts w:ascii="CMU Serif Roman" w:hAnsi="CMU Serif Roman"/>
+          <w:sz w:val="20"/>
+          <w:szCs w:val="20"/>
+        </w:rPr>
+        <w:t xml:space="preserve"> </w:t>
+      </w:r>
+      <w:r>
+        <w:rPr>
+          <w:rFonts w:ascii="CMU Serif Roman" w:hAnsi="CMU Serif Roman"/>
+          <w:sz w:val="20"/>
+          <w:szCs w:val="20"/>
+        </w:rPr>
+        <w:t>Al mattino seguente</w:t>
+      </w:r>
+      <w:r>
+        <w:rPr>
+          <w:rFonts w:ascii="CMU Serif Roman" w:hAnsi="CMU Serif Roman"/>
+          <w:sz w:val="20"/>
+          <w:szCs w:val="20"/>
+        </w:rPr>
+        <w:t xml:space="preserve"> un </w:t>
+      </w:r>
       <w:r>
         <w:rPr>
           <w:rFonts w:ascii="CMU Serif Roman" w:hAnsi="CMU Serif Roman"/>
@@ -1031,14 +1382,45 @@
         </w:rPr>
         <w:t>checker</w:t>
       </w:r>
-      <w:proofErr w:type="spellEnd"/>
-      <w:r>
-        <w:rPr>
-          <w:rFonts w:ascii="CMU Serif Roman" w:hAnsi="CMU Serif Roman"/>
-          <w:sz w:val="20"/>
-          <w:szCs w:val="20"/>
-        </w:rPr>
-        <w:t xml:space="preserve"> e autisti per area geografica, così come esisteranno più aree deposito mezzi</w:t>
+      <w:r>
+        <w:rPr>
+          <w:rFonts w:ascii="CMU Serif Roman" w:hAnsi="CMU Serif Roman"/>
+          <w:sz w:val="20"/>
+          <w:szCs w:val="20"/>
+        </w:rPr>
+        <w:t xml:space="preserve"> controllerà lo stato dei mezzi di trasporto e confermerà la possibilità di partire </w:t>
+      </w:r>
+      <w:r>
+        <w:rPr>
+          <w:rFonts w:ascii="CMU Serif Roman" w:hAnsi="CMU Serif Roman"/>
+          <w:sz w:val="20"/>
+          <w:szCs w:val="20"/>
+        </w:rPr>
+        <w:t>agli autisti</w:t>
+      </w:r>
+      <w:r>
+        <w:rPr>
+          <w:rFonts w:ascii="CMU Serif Roman" w:hAnsi="CMU Serif Roman"/>
+          <w:sz w:val="20"/>
+          <w:szCs w:val="20"/>
+        </w:rPr>
+        <w:t>. L’autista accede al sistema software e verifica la corsa che gli è stata assegnata per quel giorno, il turno, il mezzo di trasporto</w:t>
+      </w:r>
+      <w:r>
+        <w:rPr>
+          <w:rFonts w:ascii="CMU Serif Roman" w:hAnsi="CMU Serif Roman"/>
+          <w:sz w:val="20"/>
+          <w:szCs w:val="20"/>
+        </w:rPr>
+        <w:t xml:space="preserve"> e</w:t>
+      </w:r>
+      <w:r>
+        <w:rPr>
+          <w:rFonts w:ascii="CMU Serif Roman" w:hAnsi="CMU Serif Roman"/>
+          <w:sz w:val="20"/>
+          <w:szCs w:val="20"/>
+        </w:rPr>
+        <w:t xml:space="preserve"> la presenza di eventuali segnalazioni da parte del checker</w:t>
       </w:r>
       <w:r>
         <w:rPr>
@@ -1056,372 +1438,6 @@
         </w:rPr>
         <w:t xml:space="preserve"> </w:t>
       </w:r>
-      <w:r>
-        <w:rPr>
-          <w:rFonts w:ascii="CMU Serif Roman" w:hAnsi="CMU Serif Roman"/>
-          <w:sz w:val="20"/>
-          <w:szCs w:val="20"/>
-        </w:rPr>
-        <w:t xml:space="preserve">Il deposito si configura come un vero e proprio parcheggio mezzi all’interno del quale il personale dell’azienda gestisce, tramite l’uso del software richiesto, l’allocazione dei mezzi per le singole corse. </w:t>
-      </w:r>
-      <w:r>
-        <w:rPr>
-          <w:rFonts w:ascii="CMU Serif Roman" w:hAnsi="CMU Serif Roman"/>
-          <w:sz w:val="20"/>
-          <w:szCs w:val="20"/>
-        </w:rPr>
-        <w:t>L’orario lavorativo dell’azienda è dalle 07.00 alle 20.00 (ultima corsa</w:t>
-      </w:r>
-      <w:r>
-        <w:rPr>
-          <w:rFonts w:ascii="CMU Serif Roman" w:hAnsi="CMU Serif Roman"/>
-          <w:sz w:val="20"/>
-          <w:szCs w:val="20"/>
-        </w:rPr>
-        <w:t>)</w:t>
-      </w:r>
-      <w:r>
-        <w:rPr>
-          <w:rFonts w:ascii="CMU Serif Roman" w:hAnsi="CMU Serif Roman"/>
-          <w:sz w:val="20"/>
-          <w:szCs w:val="20"/>
-        </w:rPr>
-        <w:t xml:space="preserve">. </w:t>
-      </w:r>
-      <w:r>
-        <w:rPr>
-          <w:rFonts w:ascii="CMU Serif Roman" w:hAnsi="CMU Serif Roman"/>
-          <w:sz w:val="20"/>
-          <w:szCs w:val="20"/>
-        </w:rPr>
-        <w:t>La sera, ovvero a</w:t>
-      </w:r>
-      <w:r>
-        <w:rPr>
-          <w:rFonts w:ascii="CMU Serif Roman" w:hAnsi="CMU Serif Roman"/>
-          <w:sz w:val="20"/>
-          <w:szCs w:val="20"/>
-        </w:rPr>
-        <w:t>lla</w:t>
-      </w:r>
-      <w:r>
-        <w:rPr>
-          <w:rFonts w:ascii="CMU Serif Roman" w:hAnsi="CMU Serif Roman"/>
-          <w:sz w:val="20"/>
-          <w:szCs w:val="20"/>
-        </w:rPr>
-        <w:t xml:space="preserve"> </w:t>
-      </w:r>
-      <w:r>
-        <w:rPr>
-          <w:rFonts w:ascii="CMU Serif Roman" w:hAnsi="CMU Serif Roman"/>
-          <w:sz w:val="20"/>
-          <w:szCs w:val="20"/>
-        </w:rPr>
-        <w:t xml:space="preserve">fine </w:t>
-      </w:r>
-      <w:r>
-        <w:rPr>
-          <w:rFonts w:ascii="CMU Serif Roman" w:hAnsi="CMU Serif Roman"/>
-          <w:sz w:val="20"/>
-          <w:szCs w:val="20"/>
-        </w:rPr>
-        <w:t xml:space="preserve">del </w:t>
-      </w:r>
-      <w:r>
-        <w:rPr>
-          <w:rFonts w:ascii="CMU Serif Roman" w:hAnsi="CMU Serif Roman"/>
-          <w:sz w:val="20"/>
-          <w:szCs w:val="20"/>
-        </w:rPr>
-        <w:t>turno pomeridiano</w:t>
-      </w:r>
-      <w:r>
-        <w:rPr>
-          <w:rFonts w:ascii="CMU Serif Roman" w:hAnsi="CMU Serif Roman"/>
-          <w:sz w:val="20"/>
-          <w:szCs w:val="20"/>
-        </w:rPr>
-        <w:t>,</w:t>
-      </w:r>
-      <w:r>
-        <w:rPr>
-          <w:rFonts w:ascii="CMU Serif Roman" w:hAnsi="CMU Serif Roman"/>
-          <w:sz w:val="20"/>
-          <w:szCs w:val="20"/>
-        </w:rPr>
-        <w:t xml:space="preserve"> </w:t>
-      </w:r>
-      <w:r>
-        <w:rPr>
-          <w:rFonts w:ascii="CMU Serif Roman" w:hAnsi="CMU Serif Roman"/>
-          <w:sz w:val="20"/>
-          <w:szCs w:val="20"/>
-        </w:rPr>
-        <w:t>uno</w:t>
-      </w:r>
-      <w:r>
-        <w:rPr>
-          <w:rFonts w:ascii="CMU Serif Roman" w:hAnsi="CMU Serif Roman"/>
-          <w:sz w:val="20"/>
-          <w:szCs w:val="20"/>
-        </w:rPr>
-        <w:t xml:space="preserve"> </w:t>
-      </w:r>
-      <w:proofErr w:type="spellStart"/>
-      <w:r>
-        <w:rPr>
-          <w:rFonts w:ascii="CMU Serif Roman" w:hAnsi="CMU Serif Roman"/>
-          <w:sz w:val="20"/>
-          <w:szCs w:val="20"/>
-        </w:rPr>
-        <w:t>scheduler</w:t>
-      </w:r>
-      <w:proofErr w:type="spellEnd"/>
-      <w:r>
-        <w:rPr>
-          <w:rFonts w:ascii="CMU Serif Roman" w:hAnsi="CMU Serif Roman"/>
-          <w:sz w:val="20"/>
-          <w:szCs w:val="20"/>
-        </w:rPr>
-        <w:t xml:space="preserve"> </w:t>
-      </w:r>
-      <w:r>
-        <w:rPr>
-          <w:rFonts w:ascii="CMU Serif Roman" w:hAnsi="CMU Serif Roman"/>
-          <w:sz w:val="20"/>
-          <w:szCs w:val="20"/>
-        </w:rPr>
-        <w:t>analizza</w:t>
-      </w:r>
-      <w:r>
-        <w:rPr>
-          <w:rFonts w:ascii="CMU Serif Roman" w:hAnsi="CMU Serif Roman"/>
-          <w:sz w:val="20"/>
-          <w:szCs w:val="20"/>
-        </w:rPr>
-        <w:t xml:space="preserve"> la </w:t>
-      </w:r>
-      <w:r>
-        <w:rPr>
-          <w:rFonts w:ascii="CMU Serif Roman" w:hAnsi="CMU Serif Roman"/>
-          <w:sz w:val="20"/>
-          <w:szCs w:val="20"/>
-        </w:rPr>
-        <w:t>situazione dei mezzi</w:t>
-      </w:r>
-      <w:r>
-        <w:rPr>
-          <w:rFonts w:ascii="CMU Serif Roman" w:hAnsi="CMU Serif Roman"/>
-          <w:sz w:val="20"/>
-          <w:szCs w:val="20"/>
-        </w:rPr>
-        <w:t xml:space="preserve">, autisti e corse </w:t>
-      </w:r>
-      <w:r>
-        <w:rPr>
-          <w:rFonts w:ascii="CMU Serif Roman" w:hAnsi="CMU Serif Roman"/>
-          <w:sz w:val="20"/>
-          <w:szCs w:val="20"/>
-        </w:rPr>
-        <w:t>e stabili</w:t>
-      </w:r>
-      <w:r>
-        <w:rPr>
-          <w:rFonts w:ascii="CMU Serif Roman" w:hAnsi="CMU Serif Roman"/>
-          <w:sz w:val="20"/>
-          <w:szCs w:val="20"/>
-        </w:rPr>
-        <w:t>sce</w:t>
-      </w:r>
-      <w:r>
-        <w:rPr>
-          <w:rFonts w:ascii="CMU Serif Roman" w:hAnsi="CMU Serif Roman"/>
-          <w:sz w:val="20"/>
-          <w:szCs w:val="20"/>
-        </w:rPr>
-        <w:t xml:space="preserve"> quali e quanti </w:t>
-      </w:r>
-      <w:r>
-        <w:rPr>
-          <w:rFonts w:ascii="CMU Serif Roman" w:hAnsi="CMU Serif Roman"/>
-          <w:sz w:val="20"/>
-          <w:szCs w:val="20"/>
-        </w:rPr>
-        <w:t xml:space="preserve">mezzi </w:t>
-      </w:r>
-      <w:r>
-        <w:rPr>
-          <w:rFonts w:ascii="CMU Serif Roman" w:hAnsi="CMU Serif Roman"/>
-          <w:sz w:val="20"/>
-          <w:szCs w:val="20"/>
-        </w:rPr>
-        <w:t xml:space="preserve">possono essere </w:t>
-      </w:r>
-      <w:r>
-        <w:rPr>
-          <w:rFonts w:ascii="CMU Serif Roman" w:hAnsi="CMU Serif Roman"/>
-          <w:sz w:val="20"/>
-          <w:szCs w:val="20"/>
-        </w:rPr>
-        <w:t xml:space="preserve">assegnati a quali autisti </w:t>
-      </w:r>
-      <w:r>
-        <w:rPr>
-          <w:rFonts w:ascii="CMU Serif Roman" w:hAnsi="CMU Serif Roman"/>
-          <w:sz w:val="20"/>
-          <w:szCs w:val="20"/>
-        </w:rPr>
-        <w:t>nell</w:t>
-      </w:r>
-      <w:r>
-        <w:rPr>
-          <w:rFonts w:ascii="CMU Serif Roman" w:hAnsi="CMU Serif Roman"/>
-          <w:sz w:val="20"/>
-          <w:szCs w:val="20"/>
-        </w:rPr>
-        <w:t>e</w:t>
-      </w:r>
-      <w:r>
-        <w:rPr>
-          <w:rFonts w:ascii="CMU Serif Roman" w:hAnsi="CMU Serif Roman"/>
-          <w:sz w:val="20"/>
-          <w:szCs w:val="20"/>
-        </w:rPr>
-        <w:t xml:space="preserve"> cors</w:t>
-      </w:r>
-      <w:r>
-        <w:rPr>
-          <w:rFonts w:ascii="CMU Serif Roman" w:hAnsi="CMU Serif Roman"/>
-          <w:sz w:val="20"/>
-          <w:szCs w:val="20"/>
-        </w:rPr>
-        <w:t>e</w:t>
-      </w:r>
-      <w:r>
-        <w:rPr>
-          <w:rFonts w:ascii="CMU Serif Roman" w:hAnsi="CMU Serif Roman"/>
-          <w:sz w:val="20"/>
-          <w:szCs w:val="20"/>
-        </w:rPr>
-        <w:t xml:space="preserve"> </w:t>
-      </w:r>
-      <w:r>
-        <w:rPr>
-          <w:rFonts w:ascii="CMU Serif Roman" w:hAnsi="CMU Serif Roman"/>
-          <w:sz w:val="20"/>
-          <w:szCs w:val="20"/>
-        </w:rPr>
-        <w:t>del giorno successivo</w:t>
-      </w:r>
-      <w:r>
-        <w:rPr>
-          <w:rFonts w:ascii="CMU Serif Roman" w:hAnsi="CMU Serif Roman"/>
-          <w:sz w:val="20"/>
-          <w:szCs w:val="20"/>
-        </w:rPr>
-        <w:t>.</w:t>
-      </w:r>
-      <w:r>
-        <w:rPr>
-          <w:rFonts w:ascii="CMU Serif Roman" w:hAnsi="CMU Serif Roman"/>
-          <w:sz w:val="20"/>
-          <w:szCs w:val="20"/>
-        </w:rPr>
-        <w:t xml:space="preserve"> </w:t>
-      </w:r>
-      <w:r>
-        <w:rPr>
-          <w:rFonts w:ascii="CMU Serif Roman" w:hAnsi="CMU Serif Roman"/>
-          <w:sz w:val="20"/>
-          <w:szCs w:val="20"/>
-        </w:rPr>
-        <w:t>Al mattino seguente</w:t>
-      </w:r>
-      <w:r>
-        <w:rPr>
-          <w:rFonts w:ascii="CMU Serif Roman" w:hAnsi="CMU Serif Roman"/>
-          <w:sz w:val="20"/>
-          <w:szCs w:val="20"/>
-        </w:rPr>
-        <w:t xml:space="preserve"> un </w:t>
-      </w:r>
-      <w:proofErr w:type="spellStart"/>
-      <w:r>
-        <w:rPr>
-          <w:rFonts w:ascii="CMU Serif Roman" w:hAnsi="CMU Serif Roman"/>
-          <w:sz w:val="20"/>
-          <w:szCs w:val="20"/>
-        </w:rPr>
-        <w:t>checker</w:t>
-      </w:r>
-      <w:proofErr w:type="spellEnd"/>
-      <w:r>
-        <w:rPr>
-          <w:rFonts w:ascii="CMU Serif Roman" w:hAnsi="CMU Serif Roman"/>
-          <w:sz w:val="20"/>
-          <w:szCs w:val="20"/>
-        </w:rPr>
-        <w:t xml:space="preserve"> controllerà lo stato dei mezzi di trasporto e confermerà la possibilità di partire </w:t>
-      </w:r>
-      <w:r>
-        <w:rPr>
-          <w:rFonts w:ascii="CMU Serif Roman" w:hAnsi="CMU Serif Roman"/>
-          <w:sz w:val="20"/>
-          <w:szCs w:val="20"/>
-        </w:rPr>
-        <w:t>agli autisti</w:t>
-      </w:r>
-      <w:r>
-        <w:rPr>
-          <w:rFonts w:ascii="CMU Serif Roman" w:hAnsi="CMU Serif Roman"/>
-          <w:sz w:val="20"/>
-          <w:szCs w:val="20"/>
-        </w:rPr>
-        <w:t>. L’autista accede al sistema software e verifica la corsa che gli è stata assegnata per quel giorno, il turno, il mezzo di trasporto</w:t>
-      </w:r>
-      <w:r>
-        <w:rPr>
-          <w:rFonts w:ascii="CMU Serif Roman" w:hAnsi="CMU Serif Roman"/>
-          <w:sz w:val="20"/>
-          <w:szCs w:val="20"/>
-        </w:rPr>
-        <w:t xml:space="preserve"> e</w:t>
-      </w:r>
-      <w:r>
-        <w:rPr>
-          <w:rFonts w:ascii="CMU Serif Roman" w:hAnsi="CMU Serif Roman"/>
-          <w:sz w:val="20"/>
-          <w:szCs w:val="20"/>
-        </w:rPr>
-        <w:t xml:space="preserve"> la presenza di eventuali segnalazioni da parte del </w:t>
-      </w:r>
-      <w:proofErr w:type="spellStart"/>
-      <w:r>
-        <w:rPr>
-          <w:rFonts w:ascii="CMU Serif Roman" w:hAnsi="CMU Serif Roman"/>
-          <w:sz w:val="20"/>
-          <w:szCs w:val="20"/>
-        </w:rPr>
-        <w:t>checker</w:t>
-      </w:r>
-      <w:proofErr w:type="spellEnd"/>
-      <w:r>
-        <w:rPr>
-          <w:rFonts w:ascii="CMU Serif Roman" w:hAnsi="CMU Serif Roman"/>
-          <w:sz w:val="20"/>
-          <w:szCs w:val="20"/>
-        </w:rPr>
-        <w:t>.</w:t>
-      </w:r>
-      <w:r>
-        <w:rPr>
-          <w:rFonts w:ascii="CMU Serif Roman" w:hAnsi="CMU Serif Roman"/>
-          <w:sz w:val="20"/>
-          <w:szCs w:val="20"/>
-        </w:rPr>
-        <w:t xml:space="preserve"> </w:t>
-      </w:r>
     </w:p>
     <w:p>
       <w:pPr>
@@ -1459,30 +1475,12 @@
           <w:szCs w:val="20"/>
         </w:rPr>
         <w:lastRenderedPageBreak/>
-        <w:t xml:space="preserve">In base alle politiche aziendali, ogni autista è tenuto a comunicare eventuali ferie, giorni di malattia e simili, almeno con due giorni di anticipo. Così facendo si permette allo </w:t>
-      </w:r>
-      <w:proofErr w:type="spellStart"/>
-      <w:r>
-        <w:rPr>
-          <w:rFonts w:ascii="CMU Serif Roman" w:hAnsi="CMU Serif Roman"/>
-          <w:sz w:val="20"/>
-          <w:szCs w:val="20"/>
-        </w:rPr>
-        <w:t>scheduler</w:t>
-      </w:r>
-      <w:proofErr w:type="spellEnd"/>
-      <w:r>
-        <w:rPr>
-          <w:rFonts w:ascii="CMU Serif Roman" w:hAnsi="CMU Serif Roman"/>
-          <w:sz w:val="20"/>
-          <w:szCs w:val="20"/>
-        </w:rPr>
-        <w:t xml:space="preserve"> di avere una visione completa degli autisti disponibili per le corse del giorno successivo. Eventuali imprevisti che possono capitare all’autista vengono gestiti dall’azienda secondo diverse politiche:</w:t>
-      </w:r>
-    </w:p>
-    <w:p>
-      <w:pPr>
-        <w:pStyle w:val="ListParagraph"/>
+        <w:t>In base alle politiche aziendali, ogni autista è tenuto a comunicare eventuali ferie, giorni di malattia e simili, almeno con due giorni di anticipo. Così facendo si permette allo scheduler di avere una visione completa degli autisti disponibili per le corse del giorno successivo. Eventuali imprevisti che possono capitare all’autista vengono gestiti dall’azienda secondo diverse politiche:</w:t>
+      </w:r>
+    </w:p>
+    <w:p>
+      <w:pPr>
+        <w:pStyle w:val="Paragrafoelenco"/>
         <w:numPr>
           <w:ilvl w:val="0"/>
           <w:numId w:val="4"/>
@@ -1501,12 +1499,28 @@
           <w:sz w:val="20"/>
           <w:szCs w:val="20"/>
         </w:rPr>
-        <w:t>l’azienda prevede la disponibilità alla reperibilità di un certo numero di autisti, che saranno invitati a prendere servizio lungo una tratta con un determinato mezzo</w:t>
-      </w:r>
-    </w:p>
-    <w:p>
-      <w:pPr>
-        <w:pStyle w:val="ListParagraph"/>
+        <w:t>L</w:t>
+      </w:r>
+      <w:r>
+        <w:rPr>
+          <w:rFonts w:ascii="CMU Serif Roman" w:hAnsi="CMU Serif Roman"/>
+          <w:sz w:val="20"/>
+          <w:szCs w:val="20"/>
+        </w:rPr>
+        <w:t>’azienda prevede la disponibilità alla reperibilità di un certo numero di autisti, che saranno invitati a prendere servizio lungo una tratta con un determinato mezzo</w:t>
+      </w:r>
+      <w:r>
+        <w:rPr>
+          <w:rFonts w:ascii="CMU Serif Roman" w:hAnsi="CMU Serif Roman"/>
+          <w:sz w:val="20"/>
+          <w:szCs w:val="20"/>
+        </w:rPr>
+        <w:t xml:space="preserve">. </w:t>
+      </w:r>
+    </w:p>
+    <w:p>
+      <w:pPr>
+        <w:pStyle w:val="Paragrafoelenco"/>
         <w:numPr>
           <w:ilvl w:val="0"/>
           <w:numId w:val="5"/>
@@ -1525,7 +1539,15 @@
           <w:sz w:val="20"/>
           <w:szCs w:val="20"/>
         </w:rPr>
-        <w:t xml:space="preserve">la corsa dell’autista che ha avuto un imprevisto viene riassegnata a un secondo autista, il quale non sarà più impegnato nella corsa sua corsa prevista. Quest’ultima verrà soppressa. Ciò può accadere quando l’imprevisto riguarda tratte e/o orari considerati “prioritari” dall’azienda di trasporto. </w:t>
+        <w:t>L</w:t>
+      </w:r>
+      <w:r>
+        <w:rPr>
+          <w:rFonts w:ascii="CMU Serif Roman" w:hAnsi="CMU Serif Roman"/>
+          <w:sz w:val="20"/>
+          <w:szCs w:val="20"/>
+        </w:rPr>
+        <w:t xml:space="preserve">a corsa dell’autista che ha avuto un imprevisto viene riassegnata a un secondo autista, il quale non sarà più impegnato nella corsa sua corsa prevista. Quest’ultima verrà soppressa. Ciò può accadere quando l’imprevisto riguarda tratte e/o orari considerati “prioritari” dall’azienda di trasporto. </w:t>
       </w:r>
       <w:r>
         <w:rPr>
@@ -1538,7 +1560,7 @@
     </w:p>
     <w:p>
       <w:pPr>
-        <w:pStyle w:val="ListParagraph"/>
+        <w:pStyle w:val="Paragrafoelenco"/>
         <w:numPr>
           <w:ilvl w:val="0"/>
           <w:numId w:val="4"/>
@@ -1557,7 +1579,23 @@
           <w:sz w:val="20"/>
           <w:szCs w:val="20"/>
         </w:rPr>
-        <w:t>la corsa viene inevitabilmente soppressa</w:t>
+        <w:t>L</w:t>
+      </w:r>
+      <w:r>
+        <w:rPr>
+          <w:rFonts w:ascii="CMU Serif Roman" w:hAnsi="CMU Serif Roman"/>
+          <w:sz w:val="20"/>
+          <w:szCs w:val="20"/>
+        </w:rPr>
+        <w:t>a corsa viene inevitabilmente soppressa</w:t>
+      </w:r>
+      <w:r>
+        <w:rPr>
+          <w:rFonts w:ascii="CMU Serif Roman" w:hAnsi="CMU Serif Roman"/>
+          <w:sz w:val="20"/>
+          <w:szCs w:val="20"/>
+        </w:rPr>
+        <w:t xml:space="preserve">. </w:t>
       </w:r>
     </w:p>
     <w:p>
@@ -1592,7 +1630,7 @@
     </w:p>
     <w:p>
       <w:pPr>
-        <w:pStyle w:val="ListParagraph"/>
+        <w:pStyle w:val="Paragrafoelenco"/>
         <w:numPr>
           <w:ilvl w:val="0"/>
           <w:numId w:val="5"/>
@@ -1611,12 +1649,28 @@
           <w:sz w:val="20"/>
           <w:szCs w:val="20"/>
         </w:rPr>
-        <w:t>l’azienda prevede la disponibilità di un certo numero di mezzi di trasporto equipollenti aggiuntivi, che saranno impiegati per sopperire all’imprevisto</w:t>
-      </w:r>
-    </w:p>
-    <w:p>
-      <w:pPr>
-        <w:pStyle w:val="ListParagraph"/>
+        <w:t>L</w:t>
+      </w:r>
+      <w:r>
+        <w:rPr>
+          <w:rFonts w:ascii="CMU Serif Roman" w:hAnsi="CMU Serif Roman"/>
+          <w:sz w:val="20"/>
+          <w:szCs w:val="20"/>
+        </w:rPr>
+        <w:t>’azienda prevede la disponibilità di un certo numero di mezzi di trasporto equipollenti aggiuntivi, che saranno impiegati per sopperire all’imprevisto</w:t>
+      </w:r>
+      <w:r>
+        <w:rPr>
+          <w:rFonts w:ascii="CMU Serif Roman" w:hAnsi="CMU Serif Roman"/>
+          <w:sz w:val="20"/>
+          <w:szCs w:val="20"/>
+        </w:rPr>
+        <w:t xml:space="preserve">. </w:t>
+      </w:r>
+    </w:p>
+    <w:p>
+      <w:pPr>
+        <w:pStyle w:val="Paragrafoelenco"/>
         <w:numPr>
           <w:ilvl w:val="0"/>
           <w:numId w:val="5"/>
@@ -1635,12 +1689,28 @@
           <w:sz w:val="20"/>
           <w:szCs w:val="20"/>
         </w:rPr>
-        <w:t>l’azienda prevede la riassegnazione di un mezzo di trasporto a questa corsa a partire da un’altra corsa. Ciò può accadere quando l’imprevisto riguarda tratte e/o orari considerati “prioritari” dall’azienda di trasporto</w:t>
-      </w:r>
-    </w:p>
-    <w:p>
-      <w:pPr>
-        <w:pStyle w:val="ListParagraph"/>
+        <w:t>L</w:t>
+      </w:r>
+      <w:r>
+        <w:rPr>
+          <w:rFonts w:ascii="CMU Serif Roman" w:hAnsi="CMU Serif Roman"/>
+          <w:sz w:val="20"/>
+          <w:szCs w:val="20"/>
+        </w:rPr>
+        <w:t>’azienda prevede la riassegnazione di un mezzo di trasporto a questa corsa a partire da un’altra corsa. Ciò può accadere quando l’imprevisto riguarda tratte e/o orari considerati “prioritari” dall’azienda di trasporto</w:t>
+      </w:r>
+      <w:r>
+        <w:rPr>
+          <w:rFonts w:ascii="CMU Serif Roman" w:hAnsi="CMU Serif Roman"/>
+          <w:sz w:val="20"/>
+          <w:szCs w:val="20"/>
+        </w:rPr>
+        <w:t xml:space="preserve">.   </w:t>
+      </w:r>
+    </w:p>
+    <w:p>
+      <w:pPr>
+        <w:pStyle w:val="Paragrafoelenco"/>
         <w:numPr>
           <w:ilvl w:val="0"/>
           <w:numId w:val="5"/>
@@ -1659,12 +1729,60 @@
           <w:sz w:val="20"/>
           <w:szCs w:val="20"/>
         </w:rPr>
-        <w:t>l’azienda prevede la disponibilità di un servizio “navetta” come servizio sostitutivo ed equivalente</w:t>
-      </w:r>
-    </w:p>
-    <w:p>
-      <w:pPr>
-        <w:pStyle w:val="ListParagraph"/>
+        <w:t>L</w:t>
+      </w:r>
+      <w:r>
+        <w:rPr>
+          <w:rFonts w:ascii="CMU Serif Roman" w:hAnsi="CMU Serif Roman"/>
+          <w:sz w:val="20"/>
+          <w:szCs w:val="20"/>
+        </w:rPr>
+        <w:t>’azienda prevede la disponibilità di un</w:t>
+      </w:r>
+      <w:r>
+        <w:rPr>
+          <w:rFonts w:ascii="CMU Serif Roman" w:hAnsi="CMU Serif Roman"/>
+          <w:sz w:val="20"/>
+          <w:szCs w:val="20"/>
+        </w:rPr>
+        <w:t xml:space="preserve">a </w:t>
+      </w:r>
+      <w:r>
+        <w:rPr>
+          <w:rFonts w:ascii="CMU Serif Roman" w:hAnsi="CMU Serif Roman"/>
+          <w:sz w:val="20"/>
+          <w:szCs w:val="20"/>
+        </w:rPr>
+        <w:t>“navetta” come</w:t>
+      </w:r>
+      <w:r>
+        <w:rPr>
+          <w:rFonts w:ascii="CMU Serif Roman" w:hAnsi="CMU Serif Roman"/>
+          <w:sz w:val="20"/>
+          <w:szCs w:val="20"/>
+        </w:rPr>
+        <w:t xml:space="preserve"> servizio</w:t>
+      </w:r>
+      <w:r>
+        <w:rPr>
+          <w:rFonts w:ascii="CMU Serif Roman" w:hAnsi="CMU Serif Roman"/>
+          <w:sz w:val="20"/>
+          <w:szCs w:val="20"/>
+        </w:rPr>
+        <w:t xml:space="preserve"> sostitutivo ed equivalente</w:t>
+      </w:r>
+      <w:r>
+        <w:rPr>
+          <w:rFonts w:ascii="CMU Serif Roman" w:hAnsi="CMU Serif Roman"/>
+          <w:sz w:val="20"/>
+          <w:szCs w:val="20"/>
+        </w:rPr>
+        <w:t xml:space="preserve">. </w:t>
+      </w:r>
+    </w:p>
+    <w:p>
+      <w:pPr>
+        <w:pStyle w:val="Paragrafoelenco"/>
         <w:numPr>
           <w:ilvl w:val="0"/>
           <w:numId w:val="4"/>
@@ -1683,7 +1801,23 @@
           <w:sz w:val="20"/>
           <w:szCs w:val="20"/>
         </w:rPr>
-        <w:t>la corsa viene inevitabilmente soppressa</w:t>
+        <w:t>L</w:t>
+      </w:r>
+      <w:r>
+        <w:rPr>
+          <w:rFonts w:ascii="CMU Serif Roman" w:hAnsi="CMU Serif Roman"/>
+          <w:sz w:val="20"/>
+          <w:szCs w:val="20"/>
+        </w:rPr>
+        <w:t>a corsa viene inevitabilmente soppressa</w:t>
+      </w:r>
+      <w:r>
+        <w:rPr>
+          <w:rFonts w:ascii="CMU Serif Roman" w:hAnsi="CMU Serif Roman"/>
+          <w:sz w:val="20"/>
+          <w:szCs w:val="20"/>
+        </w:rPr>
+        <w:t xml:space="preserve">. </w:t>
       </w:r>
     </w:p>
     <w:p>
@@ -1746,7 +1880,39 @@
           <w:sz w:val="20"/>
           <w:szCs w:val="20"/>
         </w:rPr>
-        <w:t xml:space="preserve">. Tra i servizi offerti ai cittadini si deve prevedere un sistema di ricerca per ogni linea del percorso effettuato tra due capolinea e un sistema di ricerca della linea che parte da un punto ed arriva ad un altro punto. </w:t>
+        <w:t>. Tra i servizi offerti ai cittadini si deve prevedere un sistema di ricerca per ogni linea del percorso effettuato tra due capolinea e un sistema di ricerca della linea che part</w:t>
+      </w:r>
+      <w:r>
+        <w:rPr>
+          <w:rFonts w:ascii="CMU Serif Roman" w:hAnsi="CMU Serif Roman"/>
+          <w:sz w:val="20"/>
+          <w:szCs w:val="20"/>
+        </w:rPr>
+        <w:t>a</w:t>
+      </w:r>
+      <w:r>
+        <w:rPr>
+          <w:rFonts w:ascii="CMU Serif Roman" w:hAnsi="CMU Serif Roman"/>
+          <w:sz w:val="20"/>
+          <w:szCs w:val="20"/>
+        </w:rPr>
+        <w:t xml:space="preserve"> da un punto ed arriv</w:t>
+      </w:r>
+      <w:r>
+        <w:rPr>
+          <w:rFonts w:ascii="CMU Serif Roman" w:hAnsi="CMU Serif Roman"/>
+          <w:sz w:val="20"/>
+          <w:szCs w:val="20"/>
+        </w:rPr>
+        <w:t>i</w:t>
+      </w:r>
+      <w:r>
+        <w:rPr>
+          <w:rFonts w:ascii="CMU Serif Roman" w:hAnsi="CMU Serif Roman"/>
+          <w:sz w:val="20"/>
+          <w:szCs w:val="20"/>
+        </w:rPr>
+        <w:t xml:space="preserve"> ad un altro punto. </w:t>
       </w:r>
     </w:p>
     <w:p>
@@ -1785,55 +1951,77 @@
           <w:sz w:val="20"/>
           <w:szCs w:val="20"/>
         </w:rPr>
-        <w:t xml:space="preserve">Ogni mezzo di trasporto dell’azienda dispone di un sistema integrato di sensori e spie che segnalano all’autista e/o al </w:t>
-      </w:r>
-      <w:proofErr w:type="spellStart"/>
-      <w:r>
-        <w:rPr>
-          <w:rFonts w:ascii="CMU Serif Roman" w:hAnsi="CMU Serif Roman"/>
-          <w:sz w:val="20"/>
-          <w:szCs w:val="20"/>
-        </w:rPr>
-        <w:t>checker</w:t>
-      </w:r>
-      <w:proofErr w:type="spellEnd"/>
-      <w:r>
-        <w:rPr>
-          <w:rFonts w:ascii="CMU Serif Roman" w:hAnsi="CMU Serif Roman"/>
-          <w:sz w:val="20"/>
-          <w:szCs w:val="20"/>
-        </w:rPr>
-        <w:t xml:space="preserve"> eventuali problematiche al mezzo stesso. </w:t>
-      </w:r>
-    </w:p>
-    <w:p>
-      <w:pPr>
-        <w:spacing w:after="0" w:line="240" w:lineRule="auto"/>
-        <w:jc w:val="both"/>
-        <w:rPr>
-          <w:rFonts w:ascii="CMU Serif Roman" w:hAnsi="CMU Serif Roman"/>
-          <w:sz w:val="20"/>
-          <w:szCs w:val="20"/>
-        </w:rPr>
-      </w:pPr>
-    </w:p>
-    <w:p>
-      <w:pPr>
-        <w:spacing w:after="0" w:line="240" w:lineRule="auto"/>
-        <w:jc w:val="both"/>
-        <w:rPr>
-          <w:rFonts w:ascii="CMU Serif Roman" w:hAnsi="CMU Serif Roman"/>
-          <w:sz w:val="20"/>
-          <w:szCs w:val="20"/>
-        </w:rPr>
-      </w:pPr>
-      <w:r>
-        <w:rPr>
-          <w:rFonts w:ascii="CMU Serif Roman" w:hAnsi="CMU Serif Roman"/>
-          <w:sz w:val="20"/>
-          <w:szCs w:val="20"/>
-        </w:rPr>
-        <w:t xml:space="preserve">Il sistema software deve essere in grado di sfruttare questa tecnologia al fine di condividere </w:t>
+        <w:t xml:space="preserve">Ciascun </w:t>
+      </w:r>
+      <w:r>
+        <w:rPr>
+          <w:rFonts w:ascii="CMU Serif Roman" w:hAnsi="CMU Serif Roman"/>
+          <w:sz w:val="20"/>
+          <w:szCs w:val="20"/>
+        </w:rPr>
+        <w:t xml:space="preserve">mezzo di trasporto dell’azienda dispone di un sistema integrato di sensori e spie che segnalano all’autista e/o al checker eventuali problematiche </w:t>
+      </w:r>
+      <w:r>
+        <w:rPr>
+          <w:rFonts w:ascii="CMU Serif Roman" w:hAnsi="CMU Serif Roman"/>
+          <w:sz w:val="20"/>
+          <w:szCs w:val="20"/>
+        </w:rPr>
+        <w:t>del</w:t>
+      </w:r>
+      <w:r>
+        <w:rPr>
+          <w:rFonts w:ascii="CMU Serif Roman" w:hAnsi="CMU Serif Roman"/>
+          <w:sz w:val="20"/>
+          <w:szCs w:val="20"/>
+        </w:rPr>
+        <w:t xml:space="preserve"> mezzo stesso. </w:t>
+      </w:r>
+    </w:p>
+    <w:p>
+      <w:pPr>
+        <w:spacing w:after="0" w:line="240" w:lineRule="auto"/>
+        <w:jc w:val="both"/>
+        <w:rPr>
+          <w:rFonts w:ascii="CMU Serif Roman" w:hAnsi="CMU Serif Roman"/>
+          <w:sz w:val="20"/>
+          <w:szCs w:val="20"/>
+        </w:rPr>
+      </w:pPr>
+    </w:p>
+    <w:p>
+      <w:pPr>
+        <w:spacing w:after="0" w:line="240" w:lineRule="auto"/>
+        <w:jc w:val="both"/>
+        <w:rPr>
+          <w:rFonts w:ascii="CMU Serif Roman" w:hAnsi="CMU Serif Roman"/>
+          <w:sz w:val="20"/>
+          <w:szCs w:val="20"/>
+        </w:rPr>
+      </w:pPr>
+      <w:r>
+        <w:rPr>
+          <w:rFonts w:ascii="CMU Serif Roman" w:hAnsi="CMU Serif Roman"/>
+          <w:sz w:val="20"/>
+          <w:szCs w:val="20"/>
+        </w:rPr>
+        <w:t xml:space="preserve">Il sistema software deve essere in grado di sfruttare questa tecnologia </w:t>
+      </w:r>
+      <w:r>
+        <w:rPr>
+          <w:rFonts w:ascii="CMU Serif Roman" w:hAnsi="CMU Serif Roman"/>
+          <w:sz w:val="20"/>
+          <w:szCs w:val="20"/>
+        </w:rPr>
+        <w:t>per</w:t>
+      </w:r>
+      <w:r>
+        <w:rPr>
+          <w:rFonts w:ascii="CMU Serif Roman" w:hAnsi="CMU Serif Roman"/>
+          <w:sz w:val="20"/>
+          <w:szCs w:val="20"/>
+        </w:rPr>
+        <w:t xml:space="preserve"> condividere </w:t>
       </w:r>
       <w:r>
         <w:rPr>
@@ -1849,23 +2037,55 @@
           <w:sz w:val="20"/>
           <w:szCs w:val="20"/>
         </w:rPr>
-        <w:t xml:space="preserve">reale, le posizioni </w:t>
-      </w:r>
-      <w:r>
-        <w:rPr>
-          <w:rFonts w:ascii="CMU Serif Roman" w:hAnsi="CMU Serif Roman"/>
-          <w:sz w:val="20"/>
-          <w:szCs w:val="20"/>
-        </w:rPr>
-        <w:t xml:space="preserve">di tutti i tuoi </w:t>
-      </w:r>
-      <w:r>
-        <w:rPr>
-          <w:rFonts w:ascii="CMU Serif Roman" w:hAnsi="CMU Serif Roman"/>
-          <w:sz w:val="20"/>
-          <w:szCs w:val="20"/>
-        </w:rPr>
-        <w:t xml:space="preserve">mezzi. La posizione non è sfruttata solo internamente dall’azienda di trasporto urbano al fine di gestire e migliorare il servizio, ma anche al fine di fornire un servizio all’utenza che sarà in grado di tracciare i mezzi ai quali è interessata, valutare percorsi, eventuali ritardi, e così via. </w:t>
+        <w:t xml:space="preserve">reale le posizioni </w:t>
+      </w:r>
+      <w:r>
+        <w:rPr>
+          <w:rFonts w:ascii="CMU Serif Roman" w:hAnsi="CMU Serif Roman"/>
+          <w:sz w:val="20"/>
+          <w:szCs w:val="20"/>
+        </w:rPr>
+        <w:t xml:space="preserve">di tutti i </w:t>
+      </w:r>
+      <w:r>
+        <w:rPr>
+          <w:rFonts w:ascii="CMU Serif Roman" w:hAnsi="CMU Serif Roman"/>
+          <w:sz w:val="20"/>
+          <w:szCs w:val="20"/>
+        </w:rPr>
+        <w:t>s</w:t>
+      </w:r>
+      <w:r>
+        <w:rPr>
+          <w:rFonts w:ascii="CMU Serif Roman" w:hAnsi="CMU Serif Roman"/>
+          <w:sz w:val="20"/>
+          <w:szCs w:val="20"/>
+        </w:rPr>
+        <w:t xml:space="preserve">uoi </w:t>
+      </w:r>
+      <w:r>
+        <w:rPr>
+          <w:rFonts w:ascii="CMU Serif Roman" w:hAnsi="CMU Serif Roman"/>
+          <w:sz w:val="20"/>
+          <w:szCs w:val="20"/>
+        </w:rPr>
+        <w:t>mezzi. La posizione non è sfruttata solo internamente dall’azienda di trasporto urbano al fine di gestire e migliorare il servizio, ma anche al fine di fornire un servizio all’utenza che sarà in grado di tracciare i mezzi ai quali è interessata, valutare percorsi, eventuali ritardi</w:t>
+      </w:r>
+      <w:r>
+        <w:rPr>
+          <w:rFonts w:ascii="CMU Serif Roman" w:hAnsi="CMU Serif Roman"/>
+          <w:sz w:val="20"/>
+          <w:szCs w:val="20"/>
+        </w:rPr>
+        <w:t xml:space="preserve"> </w:t>
+      </w:r>
+      <w:r>
+        <w:rPr>
+          <w:rFonts w:ascii="CMU Serif Roman" w:hAnsi="CMU Serif Roman"/>
+          <w:sz w:val="20"/>
+          <w:szCs w:val="20"/>
+        </w:rPr>
+        <w:t xml:space="preserve">e così via. </w:t>
       </w:r>
     </w:p>
     <w:p>
@@ -1896,41 +2116,81 @@
           <w:sz w:val="20"/>
           <w:szCs w:val="20"/>
         </w:rPr>
-        <w:t>In quest’ottica, l’utente può visionare quelle che sono le varie opzioni, qualora dovessero essere disponibili, per raggiungere un determinato punto di destinazione a partire da un determinato punto di partenza. Supponendo che dovessero essere disponibili più percorsi, l’utente può ordinarli in base a differenti metriche: percorso più breve in termini di distanze, percorso più breve in termini di tempo, percorso meno trafficato, percorso meno costoso, mezzo di trasporto che offre i migliori servizi di bordo e così via. A tal proposito si fa notare che, il percorso più breve in termini di distanze non implica che sia anche il percorso più breve in termini di tempo, né il viceversa. Inoltre, i percorsi e le loro caratteristiche possono variare dinamicamente in base alle condizioni del traffico, condizioni meteorologiche, guasti improvvisi al mezzo, interruzioni improvvise della viabilità e così via.</w:t>
-      </w:r>
-    </w:p>
-    <w:p>
-      <w:pPr>
-        <w:spacing w:after="0" w:line="240" w:lineRule="auto"/>
-        <w:jc w:val="both"/>
-        <w:rPr>
-          <w:rFonts w:ascii="CMU Serif Roman" w:hAnsi="CMU Serif Roman"/>
-          <w:sz w:val="20"/>
-          <w:szCs w:val="20"/>
-        </w:rPr>
-      </w:pPr>
-    </w:p>
-    <w:p>
-      <w:pPr>
-        <w:spacing w:after="0" w:line="240" w:lineRule="auto"/>
-        <w:jc w:val="both"/>
-        <w:rPr>
-          <w:rFonts w:ascii="CMU Serif Roman" w:hAnsi="CMU Serif Roman"/>
-          <w:sz w:val="20"/>
-          <w:szCs w:val="20"/>
-        </w:rPr>
-      </w:pPr>
-    </w:p>
-    <w:p>
-      <w:pPr>
-        <w:spacing w:after="0" w:line="240" w:lineRule="auto"/>
-        <w:jc w:val="both"/>
-        <w:rPr>
-          <w:rFonts w:ascii="CMU Serif Roman" w:hAnsi="CMU Serif Roman"/>
-          <w:sz w:val="20"/>
-          <w:szCs w:val="20"/>
-        </w:rPr>
-      </w:pPr>
+        <w:t>In quest’ottica, l’utente può visionare quelle che sono le varie opzioni, qualora dovessero essere disponibili, per raggiungere un determinato punto di destinazione a partire da un determinato punto di partenza. Supponendo che dovessero essere disponibili più percorsi, l’utente può ordinarli in base a differenti metriche: percorso più breve in termini di distanze, percorso più breve in termini di tempo, percorso meno trafficato, percorso meno costoso, mezzo di trasporto che offre i migliori servizi di bordo e così via. A tal proposito</w:t>
+      </w:r>
+      <w:r>
+        <w:rPr>
+          <w:rFonts w:ascii="CMU Serif Roman" w:hAnsi="CMU Serif Roman"/>
+          <w:sz w:val="20"/>
+          <w:szCs w:val="20"/>
+        </w:rPr>
+        <w:t>,</w:t>
+      </w:r>
+      <w:r>
+        <w:rPr>
+          <w:rFonts w:ascii="CMU Serif Roman" w:hAnsi="CMU Serif Roman"/>
+          <w:sz w:val="20"/>
+          <w:szCs w:val="20"/>
+        </w:rPr>
+        <w:t xml:space="preserve"> si fa notare che il percorso più breve in termini di distanze non implica che sia anche il percorso più breve in termini di tempo, né viceversa. Inoltre, i percorsi e le loro caratteristiche possono variare dinamicamente in base alle condizioni del traffico, condizioni meteorologiche, guasti improvvisi al mezzo, interruzioni improvvise della viabilità e così via.</w:t>
+      </w:r>
+    </w:p>
+    <w:p>
+      <w:pPr>
+        <w:spacing w:after="0" w:line="240" w:lineRule="auto"/>
+        <w:jc w:val="both"/>
+        <w:rPr>
+          <w:rFonts w:ascii="CMU Serif Roman" w:hAnsi="CMU Serif Roman"/>
+          <w:sz w:val="20"/>
+          <w:szCs w:val="20"/>
+        </w:rPr>
+      </w:pPr>
+    </w:p>
+    <w:p>
+      <w:pPr>
+        <w:spacing w:after="0" w:line="240" w:lineRule="auto"/>
+        <w:jc w:val="both"/>
+        <w:rPr>
+          <w:rFonts w:ascii="CMU Serif Roman" w:hAnsi="CMU Serif Roman"/>
+          <w:sz w:val="20"/>
+          <w:szCs w:val="20"/>
+        </w:rPr>
+      </w:pPr>
+    </w:p>
+    <w:p>
+      <w:pPr>
+        <w:spacing w:after="0" w:line="240" w:lineRule="auto"/>
+        <w:jc w:val="both"/>
+        <w:rPr>
+          <w:rFonts w:ascii="CMU Serif Roman" w:hAnsi="CMU Serif Roman"/>
+          <w:sz w:val="20"/>
+          <w:szCs w:val="20"/>
+        </w:rPr>
+      </w:pPr>
+      <w:r>
+        <w:rPr>
+          <w:rFonts w:ascii="CMU Serif Roman" w:hAnsi="CMU Serif Roman"/>
+          <w:sz w:val="20"/>
+          <w:szCs w:val="20"/>
+        </w:rPr>
+        <w:t xml:space="preserve">L’azienda di trasporto, al fine di migliorare l’appetibilità del servizio offerto all’utenza, ha dotato alcuni dei suoi mezzi di servizio Wi-Fi, servizio climatizzazione e servizio spuntino. La prenotazione di una corsa con un mezzo del genere comporta l’acquisto di un biglietto o abbonamento dal costo maggiorato da parte dell’utente. </w:t>
+      </w:r>
+      <w:r>
+        <w:rPr>
+          <w:rFonts w:ascii="CMU Serif Roman" w:hAnsi="CMU Serif Roman"/>
+          <w:sz w:val="20"/>
+          <w:szCs w:val="20"/>
+        </w:rPr>
+        <w:t>Inoltre, l</w:t>
+      </w:r>
+      <w:r>
+        <w:rPr>
+          <w:rFonts w:ascii="CMU Serif Roman" w:hAnsi="CMU Serif Roman"/>
+          <w:sz w:val="20"/>
+          <w:szCs w:val="20"/>
+        </w:rPr>
+        <w:t xml:space="preserve">’azienda di trasporto dispone di un certo numero di mezzi dotati </w:t>
+      </w:r>
       <w:r>
         <w:rPr>
           <w:rFonts w:ascii="CMU Serif Roman" w:hAnsi="CMU Serif Roman"/>
@@ -1938,23 +2198,7 @@
           <w:szCs w:val="20"/>
         </w:rPr>
         <w:lastRenderedPageBreak/>
-        <w:t xml:space="preserve">L’azienda di trasporto, al fine di migliorare l’appetibilità del servizio offerto all’utenza, ha dotato alcuni dei suoi mezzi di servizio Wi-Fi, servizio climatizzazione e servizio spuntino. La prenotazione di una corsa con un mezzo del genere comporta l’acquisto di un biglietto o abbonamento dal costo maggiorato da parte dell’utente. </w:t>
-      </w:r>
-      <w:r>
-        <w:rPr>
-          <w:rFonts w:ascii="CMU Serif Roman" w:hAnsi="CMU Serif Roman"/>
-          <w:sz w:val="20"/>
-          <w:szCs w:val="20"/>
-        </w:rPr>
-        <w:t>Inoltre, l</w:t>
-      </w:r>
-      <w:r>
-        <w:rPr>
-          <w:rFonts w:ascii="CMU Serif Roman" w:hAnsi="CMU Serif Roman"/>
-          <w:sz w:val="20"/>
-          <w:szCs w:val="20"/>
-        </w:rPr>
-        <w:t xml:space="preserve">’azienda di trasporto dispone di un certo numero di mezzi dotati dell’equipaggiamento adatto per la salita, discesa e il trasporto per persone diversamente abili o con difficoltà di tipo motorio. </w:t>
+        <w:t xml:space="preserve">dell’equipaggiamento adatto per la salita, discesa e il trasporto per persone diversamente abili o con difficoltà di tipo motorio. </w:t>
       </w:r>
     </w:p>
     <w:p>
@@ -2072,7 +2316,7 @@
           <w:sz w:val="20"/>
           <w:szCs w:val="20"/>
         </w:rPr>
-        <w:t xml:space="preserve"> solo collegare il sistema software richiesto</w:t>
+        <w:t xml:space="preserve"> solo collegare il sistema richiesto</w:t>
       </w:r>
       <w:r>
         <w:rPr>
@@ -2142,23 +2386,31 @@
           <w:sz w:val="20"/>
           <w:szCs w:val="20"/>
         </w:rPr>
-        <w:t>, l’utenza può ricevere delle comunicazioni e degli avvisi dal sistema software richiesto tramite un SMS sul numero di telefono utilizzato dall’utente in un’eventuale fase di registrazione, oppure all’interno del sistema software stesso. Tali comunicazioni e avvisi possono riguardare interruzioni del servizio, scioperi, promozioni, e così via.</w:t>
-      </w:r>
-      <w:r>
-        <w:rPr>
-          <w:rFonts w:ascii="CMU Serif Roman" w:hAnsi="CMU Serif Roman"/>
-          <w:sz w:val="20"/>
-          <w:szCs w:val="20"/>
-        </w:rPr>
-        <w:t xml:space="preserve"> Infine, </w:t>
-      </w:r>
-      <w:r>
-        <w:rPr>
-          <w:rFonts w:ascii="CMU Serif Roman" w:hAnsi="CMU Serif Roman"/>
-          <w:sz w:val="20"/>
-          <w:szCs w:val="20"/>
-        </w:rPr>
-        <w:t xml:space="preserve">il sistema software richiesto deve prevedere un design e delle interfacce utente, </w:t>
+        <w:t xml:space="preserve">, l’utenza può ricevere delle comunicazioni e degli avvisi dal sistema software richiesto tramite un SMS </w:t>
+      </w:r>
+      <w:r>
+        <w:rPr>
+          <w:rFonts w:ascii="CMU Serif Roman" w:hAnsi="CMU Serif Roman"/>
+          <w:sz w:val="20"/>
+          <w:szCs w:val="20"/>
+        </w:rPr>
+        <w:t>al</w:t>
+      </w:r>
+      <w:r>
+        <w:rPr>
+          <w:rFonts w:ascii="CMU Serif Roman" w:hAnsi="CMU Serif Roman"/>
+          <w:sz w:val="20"/>
+          <w:szCs w:val="20"/>
+        </w:rPr>
+        <w:t xml:space="preserve"> numero di telefono utilizzato dall’utente in un’eventuale fase di registrazione, oppure all’interno del sistema software stesso. Tali comunicazioni e avvisi possono riguardare interruzioni del servizio, scioperi, promozioni, e così via.</w:t>
+      </w:r>
+      <w:r>
+        <w:rPr>
+          <w:rFonts w:ascii="CMU Serif Roman" w:hAnsi="CMU Serif Roman"/>
+          <w:sz w:val="20"/>
+          <w:szCs w:val="20"/>
+        </w:rPr>
+        <w:t xml:space="preserve"> Infine, il sistema software richiesto deve prevedere un design e delle interfacce utente, </w:t>
       </w:r>
       <w:r>
         <w:rPr>
@@ -2174,25 +2426,7 @@
           <w:sz w:val="20"/>
           <w:szCs w:val="20"/>
         </w:rPr>
-        <w:t xml:space="preserve"> “Design For </w:t>
-      </w:r>
-      <w:proofErr w:type="spellStart"/>
-      <w:r>
-        <w:rPr>
-          <w:rFonts w:ascii="CMU Serif Roman" w:hAnsi="CMU Serif Roman"/>
-          <w:sz w:val="20"/>
-          <w:szCs w:val="20"/>
-        </w:rPr>
-        <w:t>All</w:t>
-      </w:r>
-      <w:proofErr w:type="spellEnd"/>
-      <w:r>
-        <w:rPr>
-          <w:rFonts w:ascii="CMU Serif Roman" w:hAnsi="CMU Serif Roman"/>
-          <w:sz w:val="20"/>
-          <w:szCs w:val="20"/>
-        </w:rPr>
-        <w:t>” (DFA).</w:t>
+        <w:t xml:space="preserve"> “Design For All” (DFA).</w:t>
       </w:r>
     </w:p>
     <w:p>
@@ -2212,7 +2446,7 @@
     </w:p>
     <w:p>
       <w:pPr>
-        <w:pStyle w:val="Heading1"/>
+        <w:pStyle w:val="Titolo1"/>
         <w:spacing w:line="240" w:lineRule="auto"/>
         <w:ind w:left="0" w:firstLine="0"/>
         <w:jc w:val="both"/>
@@ -2246,7 +2480,7 @@
     </w:p>
     <w:p>
       <w:pPr>
-        <w:pStyle w:val="Heading1"/>
+        <w:pStyle w:val="Titolo1"/>
         <w:spacing w:line="240" w:lineRule="auto"/>
         <w:ind w:left="-5"/>
         <w:jc w:val="both"/>
@@ -2260,7 +2494,7 @@
     </w:p>
     <w:p>
       <w:pPr>
-        <w:pStyle w:val="Heading1"/>
+        <w:pStyle w:val="Titolo1"/>
         <w:spacing w:line="240" w:lineRule="auto"/>
         <w:ind w:left="-5"/>
         <w:jc w:val="both"/>
@@ -2337,7 +2571,7 @@
     </w:p>
     <w:p>
       <w:pPr>
-        <w:pStyle w:val="Heading1"/>
+        <w:pStyle w:val="Titolo1"/>
         <w:spacing w:line="240" w:lineRule="auto"/>
         <w:ind w:left="-5"/>
         <w:jc w:val="both"/>
@@ -2856,18 +3090,8 @@
           <w:sz w:val="20"/>
           <w:szCs w:val="20"/>
         </w:rPr>
-        <w:t xml:space="preserve"> Segnalazione Guasti da parte dell’autista e da parte del </w:t>
-      </w:r>
-      <w:proofErr w:type="spellStart"/>
-      <w:r>
-        <w:rPr>
-          <w:rFonts w:ascii="CMU Serif Roman" w:hAnsi="CMU Serif Roman"/>
-          <w:sz w:val="20"/>
-          <w:szCs w:val="20"/>
-        </w:rPr>
-        <w:t>checker</w:t>
-      </w:r>
-      <w:proofErr w:type="spellEnd"/>
+        <w:t xml:space="preserve"> Segnalazione Guasti da parte dell’autista e da parte del checker</w:t>
+      </w:r>
     </w:p>
     <w:p>
       <w:pPr>
@@ -2888,27 +3112,7 @@
           <w:sz w:val="20"/>
           <w:szCs w:val="20"/>
         </w:rPr>
-        <w:t>FR</w:t>
-      </w:r>
-      <w:r>
-        <w:rPr>
-          <w:rFonts w:ascii="CMU Serif Roman" w:hAnsi="CMU Serif Roman"/>
-          <w:b/>
-          <w:bCs/>
-          <w:sz w:val="20"/>
-          <w:szCs w:val="20"/>
-        </w:rPr>
-        <w:t>12</w:t>
-      </w:r>
-      <w:r>
-        <w:rPr>
-          <w:rFonts w:ascii="CMU Serif Roman" w:hAnsi="CMU Serif Roman"/>
-          <w:b/>
-          <w:bCs/>
-          <w:sz w:val="20"/>
-          <w:szCs w:val="20"/>
-        </w:rPr>
-        <w:t xml:space="preserve">: </w:t>
+        <w:t xml:space="preserve">FR12: </w:t>
       </w:r>
       <w:r>
         <w:rPr>
@@ -3547,7 +3751,7 @@
     </w:p>
     <w:p>
       <w:pPr>
-        <w:pStyle w:val="Heading1"/>
+        <w:pStyle w:val="Titolo1"/>
         <w:spacing w:line="240" w:lineRule="auto"/>
         <w:ind w:left="-5"/>
         <w:jc w:val="both"/>
@@ -3566,7 +3770,7 @@
     </w:p>
     <w:p>
       <w:pPr>
-        <w:pStyle w:val="Heading1"/>
+        <w:pStyle w:val="Titolo1"/>
         <w:spacing w:line="240" w:lineRule="auto"/>
         <w:ind w:left="705" w:firstLine="0"/>
         <w:jc w:val="both"/>
@@ -3580,7 +3784,7 @@
     </w:p>
     <w:p>
       <w:pPr>
-        <w:pStyle w:val="Heading1"/>
+        <w:pStyle w:val="Titolo1"/>
         <w:numPr>
           <w:ilvl w:val="0"/>
           <w:numId w:val="3"/>
@@ -3606,7 +3810,7 @@
     </w:p>
     <w:p>
       <w:pPr>
-        <w:pStyle w:val="ListParagraph"/>
+        <w:pStyle w:val="Paragrafoelenco"/>
         <w:numPr>
           <w:ilvl w:val="0"/>
           <w:numId w:val="3"/>
@@ -3641,7 +3845,7 @@
     </w:p>
     <w:p>
       <w:pPr>
-        <w:pStyle w:val="Heading1"/>
+        <w:pStyle w:val="Titolo1"/>
         <w:spacing w:line="240" w:lineRule="auto"/>
         <w:ind w:left="-5"/>
         <w:jc w:val="both"/>
@@ -3674,7 +3878,7 @@
     </w:p>
     <w:p>
       <w:pPr>
-        <w:pStyle w:val="Heading1"/>
+        <w:pStyle w:val="Titolo1"/>
         <w:spacing w:line="240" w:lineRule="auto"/>
         <w:ind w:left="0" w:firstLine="0"/>
         <w:jc w:val="both"/>
@@ -4905,7 +5109,7 @@
     <w:lsdException w:name="Unresolved Mention" w:semiHidden="1" w:unhideWhenUsed="1"/>
     <w:lsdException w:name="Smart Link" w:semiHidden="1" w:unhideWhenUsed="1"/>
   </w:latentStyles>
-  <w:style w:type="paragraph" w:default="1" w:styleId="Normal">
+  <w:style w:type="paragraph" w:default="1" w:styleId="Normale">
     <w:name w:val="Normal"/>
     <w:qFormat/>
     <w:pPr>
@@ -4917,10 +5121,10 @@
       <w:color w:val="000000"/>
     </w:rPr>
   </w:style>
-  <w:style w:type="paragraph" w:styleId="Heading1">
+  <w:style w:type="paragraph" w:styleId="Titolo1">
     <w:name w:val="heading 1"/>
-    <w:next w:val="Normal"/>
-    <w:link w:val="Heading1Char"/>
+    <w:next w:val="Normale"/>
+    <w:link w:val="Titolo1Carattere"/>
     <w:uiPriority w:val="9"/>
     <w:qFormat/>
     <w:pPr>
@@ -4936,13 +5140,13 @@
       <w:color w:val="000000"/>
     </w:rPr>
   </w:style>
-  <w:style w:type="character" w:default="1" w:styleId="DefaultParagraphFont">
+  <w:style w:type="character" w:default="1" w:styleId="Carpredefinitoparagrafo">
     <w:name w:val="Default Paragraph Font"/>
     <w:uiPriority w:val="1"/>
     <w:semiHidden/>
     <w:unhideWhenUsed/>
   </w:style>
-  <w:style w:type="table" w:default="1" w:styleId="TableNormal">
+  <w:style w:type="table" w:default="1" w:styleId="Tabellanormale">
     <w:name w:val="Normal Table"/>
     <w:uiPriority w:val="99"/>
     <w:semiHidden/>
@@ -4957,15 +5161,15 @@
       </w:tblCellMar>
     </w:tblPr>
   </w:style>
-  <w:style w:type="numbering" w:default="1" w:styleId="NoList">
+  <w:style w:type="numbering" w:default="1" w:styleId="Nessunelenco">
     <w:name w:val="No List"/>
     <w:uiPriority w:val="99"/>
     <w:semiHidden/>
     <w:unhideWhenUsed/>
   </w:style>
-  <w:style w:type="character" w:customStyle="1" w:styleId="Heading1Char">
-    <w:name w:val="Heading 1 Char"/>
-    <w:link w:val="Heading1"/>
+  <w:style w:type="character" w:customStyle="1" w:styleId="Titolo1Carattere">
+    <w:name w:val="Titolo 1 Carattere"/>
+    <w:link w:val="Titolo1"/>
     <w:rPr>
       <w:rFonts w:ascii="Calibri" w:eastAsia="Calibri" w:hAnsi="Calibri" w:cs="Calibri"/>
       <w:b/>
@@ -4973,9 +5177,9 @@
       <w:sz w:val="24"/>
     </w:rPr>
   </w:style>
-  <w:style w:type="paragraph" w:styleId="ListParagraph">
+  <w:style w:type="paragraph" w:styleId="Paragrafoelenco">
     <w:name w:val="List Paragraph"/>
-    <w:basedOn w:val="Normal"/>
+    <w:basedOn w:val="Normale"/>
     <w:uiPriority w:val="34"/>
     <w:qFormat/>
     <w:rsid w:val="001A62A7"/>

</xml_diff>

<commit_message>
CHANGES: - Fix text format
</commit_message>
<xml_diff>
--- a/Descrizione_Generale.docx
+++ b/Descrizione_Generale.docx
@@ -59,27 +59,53 @@
           <w:rFonts w:ascii="CMU Serif Roman" w:hAnsi="CMU Serif Roman" w:cs="CMU Serif Roman"/>
           <w:b/>
           <w:bCs/>
-        </w:rPr>
-      </w:pPr>
-      <w:r>
+          <w:lang w:val="it-IT"/>
+        </w:rPr>
+      </w:pPr>
+    </w:p>
+    <w:p>
+      <w:pPr>
+        <w:pStyle w:val="NormalWeb"/>
+        <w:spacing w:before="0" w:beforeAutospacing="0" w:after="0" w:afterAutospacing="0"/>
+        <w:jc w:val="both"/>
         <w:rPr>
           <w:rFonts w:ascii="CMU Serif Roman" w:hAnsi="CMU Serif Roman" w:cs="CMU Serif Roman"/>
           <w:b/>
           <w:bCs/>
           <w:color w:val="000000"/>
         </w:rPr>
-        <w:t>Proponenti:</w:t>
-      </w:r>
-    </w:p>
-    <w:p>
-      <w:pPr>
-        <w:pStyle w:val="NormalWeb"/>
-        <w:spacing w:before="0" w:beforeAutospacing="0" w:after="0" w:afterAutospacing="0"/>
-        <w:jc w:val="both"/>
+      </w:pPr>
+      <w:r>
         <w:rPr>
           <w:rFonts w:ascii="CMU Serif Roman" w:hAnsi="CMU Serif Roman" w:cs="CMU Serif Roman"/>
           <w:b/>
           <w:bCs/>
+          <w:color w:val="000000"/>
+        </w:rPr>
+        <w:t>Proponenti:</w:t>
+      </w:r>
+    </w:p>
+    <w:p>
+      <w:pPr>
+        <w:pStyle w:val="NormalWeb"/>
+        <w:spacing w:before="0" w:beforeAutospacing="0" w:after="0" w:afterAutospacing="0"/>
+        <w:jc w:val="both"/>
+        <w:rPr>
+          <w:rFonts w:ascii="CMU Serif Roman" w:hAnsi="CMU Serif Roman" w:cs="CMU Serif Roman"/>
+          <w:b/>
+          <w:bCs/>
+        </w:rPr>
+      </w:pPr>
+    </w:p>
+    <w:p>
+      <w:pPr>
+        <w:pStyle w:val="NormalWeb"/>
+        <w:spacing w:before="0" w:beforeAutospacing="0" w:after="0" w:afterAutospacing="0"/>
+        <w:jc w:val="both"/>
+        <w:rPr>
+          <w:rFonts w:ascii="CMU Serif Roman" w:hAnsi="CMU Serif Roman" w:cs="CMU Serif Roman"/>
+          <w:b/>
+          <w:bCs/>
         </w:rPr>
       </w:pPr>
       <w:r>
@@ -496,41 +522,9 @@
           <w:rFonts w:ascii="CMU Serif Roman" w:hAnsi="CMU Serif Roman" w:cs="CMU Serif Roman"/>
           <w:lang w:val="en-IT"/>
         </w:rPr>
+        <w:lastRenderedPageBreak/>
         <w:br/>
       </w:r>
-      <w:r>
-        <w:rPr>
-          <w:rFonts w:ascii="CMU Serif Roman" w:hAnsi="CMU Serif Roman" w:cs="CMU Serif Roman"/>
-          <w:lang w:val="en-IT"/>
-        </w:rPr>
-        <w:br/>
-      </w:r>
-    </w:p>
-    <w:p>
-      <w:pPr>
-        <w:pStyle w:val="NormalWeb"/>
-        <w:spacing w:before="0" w:beforeAutospacing="0" w:after="0" w:afterAutospacing="0"/>
-        <w:jc w:val="both"/>
-        <w:rPr>
-          <w:rFonts w:ascii="CMU Serif Roman" w:hAnsi="CMU Serif Roman" w:cs="CMU Serif Roman"/>
-          <w:color w:val="000000"/>
-          <w:sz w:val="20"/>
-          <w:szCs w:val="20"/>
-        </w:rPr>
-      </w:pPr>
-    </w:p>
-    <w:p>
-      <w:pPr>
-        <w:pStyle w:val="NormalWeb"/>
-        <w:spacing w:before="0" w:beforeAutospacing="0" w:after="0" w:afterAutospacing="0"/>
-        <w:jc w:val="both"/>
-        <w:rPr>
-          <w:rFonts w:ascii="CMU Serif Roman" w:hAnsi="CMU Serif Roman" w:cs="CMU Serif Roman"/>
-          <w:color w:val="000000"/>
-          <w:sz w:val="20"/>
-          <w:szCs w:val="20"/>
-        </w:rPr>
-      </w:pPr>
     </w:p>
     <w:p>
       <w:pPr>
@@ -827,19 +821,6 @@
         <w:jc w:val="both"/>
         <w:rPr>
           <w:rFonts w:ascii="CMU Serif Roman" w:hAnsi="CMU Serif Roman" w:cs="CMU Serif Roman"/>
-          <w:color w:val="000000"/>
-          <w:sz w:val="20"/>
-          <w:szCs w:val="20"/>
-        </w:rPr>
-      </w:pPr>
-    </w:p>
-    <w:p>
-      <w:pPr>
-        <w:pStyle w:val="NormalWeb"/>
-        <w:spacing w:before="0" w:beforeAutospacing="0" w:after="0" w:afterAutospacing="0"/>
-        <w:jc w:val="both"/>
-        <w:rPr>
-          <w:rFonts w:ascii="CMU Serif Roman" w:hAnsi="CMU Serif Roman" w:cs="CMU Serif Roman"/>
         </w:rPr>
       </w:pPr>
       <w:r>
@@ -1580,63 +1561,18 @@
         <w:lastRenderedPageBreak/>
         <w:t>3. Requisiti</w:t>
       </w:r>
-      <w:r>
+    </w:p>
+    <w:p>
+      <w:pPr>
+        <w:pStyle w:val="Heading1"/>
+        <w:spacing w:before="480" w:after="120" w:line="240" w:lineRule="auto"/>
+        <w:ind w:left="0" w:firstLine="0"/>
+        <w:jc w:val="both"/>
         <w:rPr>
           <w:rFonts w:ascii="CMU Serif Roman" w:hAnsi="CMU Serif Roman" w:cs="CMU Serif Roman"/>
           <w:bCs/>
         </w:rPr>
-        <w:t xml:space="preserve">                                  </w:t>
-      </w:r>
-      <w:r>
-        <w:rPr>
-          <w:rFonts w:ascii="CMU Serif Roman" w:hAnsi="CMU Serif Roman" w:cs="CMU Serif Roman"/>
-          <w:bCs/>
-        </w:rPr>
-        <w:tab/>
-      </w:r>
-      <w:r>
-        <w:rPr>
-          <w:rFonts w:ascii="CMU Serif Roman" w:hAnsi="CMU Serif Roman" w:cs="CMU Serif Roman"/>
-          <w:bCs/>
-        </w:rPr>
-        <w:tab/>
-      </w:r>
-      <w:r>
-        <w:rPr>
-          <w:rFonts w:ascii="CMU Serif Roman" w:hAnsi="CMU Serif Roman" w:cs="CMU Serif Roman"/>
-          <w:bCs/>
-        </w:rPr>
-        <w:tab/>
-      </w:r>
-      <w:r>
-        <w:rPr>
-          <w:rFonts w:ascii="CMU Serif Roman" w:hAnsi="CMU Serif Roman" w:cs="CMU Serif Roman"/>
-          <w:bCs/>
-        </w:rPr>
-        <w:tab/>
-      </w:r>
-      <w:r>
-        <w:rPr>
-          <w:rFonts w:ascii="CMU Serif Roman" w:hAnsi="CMU Serif Roman" w:cs="CMU Serif Roman"/>
-          <w:bCs/>
-        </w:rPr>
-        <w:tab/>
-      </w:r>
-      <w:r>
-        <w:rPr>
-          <w:rFonts w:ascii="CMU Serif Roman" w:hAnsi="CMU Serif Roman" w:cs="CMU Serif Roman"/>
-          <w:bCs/>
-        </w:rPr>
-        <w:tab/>
-      </w:r>
-      <w:r>
-        <w:rPr>
-          <w:rFonts w:ascii="CMU Serif Roman" w:hAnsi="CMU Serif Roman" w:cs="CMU Serif Roman"/>
-          <w:bCs/>
-        </w:rPr>
-        <w:tab/>
-        <w:t xml:space="preserve">      </w:t>
-      </w:r>
+      </w:pPr>
       <w:r>
         <w:rPr>
           <w:rFonts w:ascii="CMU Serif Roman" w:hAnsi="CMU Serif Roman" w:cs="CMU Serif Roman"/>
@@ -2213,16 +2149,6 @@
           <w:rFonts w:ascii="CMU Serif Roman" w:hAnsi="CMU Serif Roman" w:cs="CMU Serif Roman"/>
         </w:rPr>
       </w:pPr>
-    </w:p>
-    <w:p>
-      <w:pPr>
-        <w:pStyle w:val="NormalWeb"/>
-        <w:spacing w:before="0" w:beforeAutospacing="0" w:after="0" w:afterAutospacing="0"/>
-        <w:jc w:val="both"/>
-        <w:rPr>
-          <w:rFonts w:ascii="CMU Serif Roman" w:hAnsi="CMU Serif Roman" w:cs="CMU Serif Roman"/>
-        </w:rPr>
-      </w:pPr>
       <w:r>
         <w:rPr>
           <w:rFonts w:ascii="CMU Serif Roman" w:hAnsi="CMU Serif Roman" w:cs="CMU Serif Roman"/>
@@ -2458,6 +2384,7 @@
           <w:rFonts w:ascii="CMU Serif Roman" w:hAnsi="CMU Serif Roman" w:cs="CMU Serif Roman"/>
           <w:b/>
           <w:bCs/>
+          <w:color w:val="000000"/>
         </w:rPr>
       </w:pPr>
     </w:p>

</xml_diff>

<commit_message>
Created Scenery Tables. Added new Scenery.
</commit_message>
<xml_diff>
--- a/Descrizione_Generale.docx
+++ b/Descrizione_Generale.docx
@@ -4,7 +4,7 @@
   <w:body>
     <w:p>
       <w:pPr>
-        <w:pStyle w:val="NormalWeb"/>
+        <w:pStyle w:val="NormaleWeb"/>
         <w:spacing w:before="0" w:beforeAutospacing="0" w:after="0" w:afterAutospacing="0"/>
         <w:jc w:val="both"/>
         <w:rPr>
@@ -27,7 +27,7 @@
     </w:p>
     <w:p>
       <w:pPr>
-        <w:pStyle w:val="NormalWeb"/>
+        <w:pStyle w:val="NormaleWeb"/>
         <w:spacing w:before="0" w:beforeAutospacing="0" w:after="0" w:afterAutospacing="0"/>
         <w:jc w:val="both"/>
         <w:rPr>
@@ -39,7 +39,7 @@
     </w:p>
     <w:p>
       <w:pPr>
-        <w:pStyle w:val="NormalWeb"/>
+        <w:pStyle w:val="NormaleWeb"/>
         <w:spacing w:before="0" w:beforeAutospacing="0" w:after="0" w:afterAutospacing="0"/>
         <w:jc w:val="both"/>
         <w:rPr>
@@ -52,7 +52,7 @@
     </w:p>
     <w:p>
       <w:pPr>
-        <w:pStyle w:val="NormalWeb"/>
+        <w:pStyle w:val="NormaleWeb"/>
         <w:spacing w:before="0" w:beforeAutospacing="0" w:after="0" w:afterAutospacing="0"/>
         <w:jc w:val="both"/>
         <w:rPr>
@@ -65,7 +65,7 @@
     </w:p>
     <w:p>
       <w:pPr>
-        <w:pStyle w:val="NormalWeb"/>
+        <w:pStyle w:val="NormaleWeb"/>
         <w:spacing w:before="0" w:beforeAutospacing="0" w:after="0" w:afterAutospacing="0"/>
         <w:jc w:val="both"/>
         <w:rPr>
@@ -87,7 +87,7 @@
     </w:p>
     <w:p>
       <w:pPr>
-        <w:pStyle w:val="NormalWeb"/>
+        <w:pStyle w:val="NormaleWeb"/>
         <w:spacing w:before="0" w:beforeAutospacing="0" w:after="0" w:afterAutospacing="0"/>
         <w:jc w:val="both"/>
         <w:rPr>
@@ -99,7 +99,7 @@
     </w:p>
     <w:p>
       <w:pPr>
-        <w:pStyle w:val="NormalWeb"/>
+        <w:pStyle w:val="NormaleWeb"/>
         <w:spacing w:before="0" w:beforeAutospacing="0" w:after="0" w:afterAutospacing="0"/>
         <w:jc w:val="both"/>
         <w:rPr>
@@ -120,7 +120,7 @@
     </w:p>
     <w:p>
       <w:pPr>
-        <w:pStyle w:val="NormalWeb"/>
+        <w:pStyle w:val="NormaleWeb"/>
         <w:spacing w:before="0" w:beforeAutospacing="0" w:after="0" w:afterAutospacing="0"/>
         <w:jc w:val="both"/>
         <w:rPr>
@@ -139,7 +139,7 @@
     </w:p>
     <w:p>
       <w:pPr>
-        <w:pStyle w:val="NormalWeb"/>
+        <w:pStyle w:val="NormaleWeb"/>
         <w:spacing w:before="0" w:beforeAutospacing="0" w:after="0" w:afterAutospacing="0"/>
         <w:jc w:val="both"/>
         <w:rPr>
@@ -158,7 +158,7 @@
     </w:p>
     <w:p>
       <w:pPr>
-        <w:pStyle w:val="NormalWeb"/>
+        <w:pStyle w:val="NormaleWeb"/>
         <w:spacing w:before="0" w:beforeAutospacing="0" w:after="0" w:afterAutospacing="0"/>
         <w:jc w:val="both"/>
         <w:rPr>
@@ -177,7 +177,7 @@
     </w:p>
     <w:p>
       <w:pPr>
-        <w:pStyle w:val="NormalWeb"/>
+        <w:pStyle w:val="NormaleWeb"/>
         <w:spacing w:before="0" w:beforeAutospacing="0" w:after="0" w:afterAutospacing="0"/>
         <w:jc w:val="both"/>
         <w:rPr>
@@ -196,7 +196,7 @@
     </w:p>
     <w:p>
       <w:pPr>
-        <w:pStyle w:val="NormalWeb"/>
+        <w:pStyle w:val="NormaleWeb"/>
         <w:spacing w:before="0" w:beforeAutospacing="0" w:after="0" w:afterAutospacing="0"/>
         <w:jc w:val="both"/>
         <w:rPr>
@@ -215,7 +215,7 @@
     </w:p>
     <w:p>
       <w:pPr>
-        <w:pStyle w:val="NormalWeb"/>
+        <w:pStyle w:val="NormaleWeb"/>
         <w:spacing w:before="0" w:beforeAutospacing="0" w:after="0" w:afterAutospacing="0"/>
         <w:jc w:val="both"/>
         <w:rPr>
@@ -234,7 +234,7 @@
     </w:p>
     <w:p>
       <w:pPr>
-        <w:pStyle w:val="NormalWeb"/>
+        <w:pStyle w:val="NormaleWeb"/>
         <w:spacing w:before="0" w:beforeAutospacing="0" w:after="0" w:afterAutospacing="0"/>
         <w:jc w:val="both"/>
         <w:rPr>
@@ -253,7 +253,7 @@
     </w:p>
     <w:p>
       <w:pPr>
-        <w:pStyle w:val="NormalWeb"/>
+        <w:pStyle w:val="NormaleWeb"/>
         <w:spacing w:before="0" w:beforeAutospacing="0" w:after="0" w:afterAutospacing="0"/>
         <w:jc w:val="both"/>
         <w:rPr>
@@ -272,7 +272,7 @@
     </w:p>
     <w:p>
       <w:pPr>
-        <w:pStyle w:val="NormalWeb"/>
+        <w:pStyle w:val="NormaleWeb"/>
         <w:spacing w:before="0" w:beforeAutospacing="0" w:after="0" w:afterAutospacing="0"/>
         <w:jc w:val="both"/>
         <w:rPr>
@@ -291,7 +291,7 @@
     </w:p>
     <w:p>
       <w:pPr>
-        <w:pStyle w:val="NormalWeb"/>
+        <w:pStyle w:val="NormaleWeb"/>
         <w:spacing w:before="0" w:beforeAutospacing="0" w:after="0" w:afterAutospacing="0"/>
         <w:jc w:val="both"/>
         <w:rPr>
@@ -310,7 +310,7 @@
     </w:p>
     <w:p>
       <w:pPr>
-        <w:pStyle w:val="NormalWeb"/>
+        <w:pStyle w:val="NormaleWeb"/>
         <w:spacing w:before="0" w:beforeAutospacing="0" w:after="0" w:afterAutospacing="0"/>
         <w:jc w:val="both"/>
         <w:rPr>
@@ -329,7 +329,7 @@
     </w:p>
     <w:p>
       <w:pPr>
-        <w:pStyle w:val="NormalWeb"/>
+        <w:pStyle w:val="NormaleWeb"/>
         <w:spacing w:before="0" w:beforeAutospacing="0" w:after="0" w:afterAutospacing="0"/>
         <w:jc w:val="both"/>
         <w:rPr>
@@ -348,7 +348,7 @@
     </w:p>
     <w:p>
       <w:pPr>
-        <w:pStyle w:val="NormalWeb"/>
+        <w:pStyle w:val="NormaleWeb"/>
         <w:spacing w:before="0" w:beforeAutospacing="0" w:after="0" w:afterAutospacing="0"/>
         <w:jc w:val="both"/>
         <w:rPr>
@@ -367,7 +367,7 @@
     </w:p>
     <w:p>
       <w:pPr>
-        <w:pStyle w:val="NormalWeb"/>
+        <w:pStyle w:val="NormaleWeb"/>
         <w:spacing w:before="0" w:beforeAutospacing="0" w:after="0" w:afterAutospacing="0"/>
         <w:jc w:val="both"/>
         <w:rPr>
@@ -389,7 +389,7 @@
     </w:p>
     <w:p>
       <w:pPr>
-        <w:pStyle w:val="NormalWeb"/>
+        <w:pStyle w:val="NormaleWeb"/>
         <w:spacing w:before="0" w:beforeAutospacing="0" w:after="0" w:afterAutospacing="0"/>
         <w:jc w:val="both"/>
         <w:rPr>
@@ -403,13 +403,13 @@
         <w:jc w:val="both"/>
         <w:rPr>
           <w:rFonts w:ascii="CMU Serif Roman" w:hAnsi="CMU Serif Roman" w:cs="CMU Serif Roman"/>
-          <w:lang w:val="en-IT"/>
-        </w:rPr>
-      </w:pPr>
-    </w:p>
-    <w:p>
-      <w:pPr>
-        <w:pStyle w:val="NormalWeb"/>
+          <w:lang/>
+        </w:rPr>
+      </w:pPr>
+    </w:p>
+    <w:p>
+      <w:pPr>
+        <w:pStyle w:val="NormaleWeb"/>
         <w:spacing w:before="0" w:beforeAutospacing="0" w:after="0" w:afterAutospacing="0"/>
         <w:jc w:val="both"/>
         <w:rPr>
@@ -430,97 +430,97 @@
         <w:jc w:val="both"/>
         <w:rPr>
           <w:rFonts w:ascii="CMU Serif Roman" w:hAnsi="CMU Serif Roman" w:cs="CMU Serif Roman"/>
-          <w:lang w:val="en-IT"/>
-        </w:rPr>
-      </w:pPr>
-      <w:r>
-        <w:rPr>
-          <w:rFonts w:ascii="CMU Serif Roman" w:hAnsi="CMU Serif Roman" w:cs="CMU Serif Roman"/>
-          <w:lang w:val="en-IT"/>
+          <w:lang/>
+        </w:rPr>
+      </w:pPr>
+      <w:r>
+        <w:rPr>
+          <w:rFonts w:ascii="CMU Serif Roman" w:hAnsi="CMU Serif Roman" w:cs="CMU Serif Roman"/>
+          <w:lang/>
         </w:rPr>
         <w:br/>
       </w:r>
       <w:r>
         <w:rPr>
           <w:rFonts w:ascii="CMU Serif Roman" w:hAnsi="CMU Serif Roman" w:cs="CMU Serif Roman"/>
-          <w:lang w:val="en-IT"/>
+          <w:lang/>
         </w:rPr>
         <w:br/>
       </w:r>
       <w:r>
         <w:rPr>
           <w:rFonts w:ascii="CMU Serif Roman" w:hAnsi="CMU Serif Roman" w:cs="CMU Serif Roman"/>
-          <w:lang w:val="en-IT"/>
+          <w:lang/>
         </w:rPr>
         <w:br/>
       </w:r>
       <w:r>
         <w:rPr>
           <w:rFonts w:ascii="CMU Serif Roman" w:hAnsi="CMU Serif Roman" w:cs="CMU Serif Roman"/>
-          <w:lang w:val="en-IT"/>
+          <w:lang/>
         </w:rPr>
         <w:br/>
       </w:r>
       <w:r>
         <w:rPr>
           <w:rFonts w:ascii="CMU Serif Roman" w:hAnsi="CMU Serif Roman" w:cs="CMU Serif Roman"/>
-          <w:lang w:val="en-IT"/>
+          <w:lang/>
         </w:rPr>
         <w:br/>
       </w:r>
       <w:r>
         <w:rPr>
           <w:rFonts w:ascii="CMU Serif Roman" w:hAnsi="CMU Serif Roman" w:cs="CMU Serif Roman"/>
-          <w:lang w:val="en-IT"/>
+          <w:lang/>
         </w:rPr>
         <w:br/>
       </w:r>
       <w:r>
         <w:rPr>
           <w:rFonts w:ascii="CMU Serif Roman" w:hAnsi="CMU Serif Roman" w:cs="CMU Serif Roman"/>
-          <w:lang w:val="en-IT"/>
+          <w:lang/>
         </w:rPr>
         <w:br/>
       </w:r>
       <w:r>
         <w:rPr>
           <w:rFonts w:ascii="CMU Serif Roman" w:hAnsi="CMU Serif Roman" w:cs="CMU Serif Roman"/>
-          <w:lang w:val="en-IT"/>
+          <w:lang/>
         </w:rPr>
         <w:br/>
       </w:r>
       <w:r>
         <w:rPr>
           <w:rFonts w:ascii="CMU Serif Roman" w:hAnsi="CMU Serif Roman" w:cs="CMU Serif Roman"/>
-          <w:lang w:val="en-IT"/>
+          <w:lang/>
         </w:rPr>
         <w:br/>
       </w:r>
       <w:r>
         <w:rPr>
           <w:rFonts w:ascii="CMU Serif Roman" w:hAnsi="CMU Serif Roman" w:cs="CMU Serif Roman"/>
-          <w:lang w:val="en-IT"/>
+          <w:lang/>
         </w:rPr>
         <w:br/>
       </w:r>
       <w:r>
         <w:rPr>
           <w:rFonts w:ascii="CMU Serif Roman" w:hAnsi="CMU Serif Roman" w:cs="CMU Serif Roman"/>
-          <w:lang w:val="en-IT"/>
+          <w:lang/>
         </w:rPr>
         <w:br/>
       </w:r>
       <w:r>
         <w:rPr>
           <w:rFonts w:ascii="CMU Serif Roman" w:hAnsi="CMU Serif Roman" w:cs="CMU Serif Roman"/>
-          <w:lang w:val="en-IT"/>
+          <w:lang/>
         </w:rPr>
         <w:br/>
       </w:r>
     </w:p>
     <w:p>
       <w:pPr>
-        <w:pStyle w:val="NormalWeb"/>
+        <w:pStyle w:val="NormaleWeb"/>
         <w:spacing w:before="0" w:beforeAutospacing="0" w:after="240" w:afterAutospacing="0"/>
         <w:jc w:val="both"/>
         <w:rPr>
@@ -536,28 +536,28 @@
           <w:bCs/>
           <w:color w:val="000000"/>
         </w:rPr>
+        <w:t>1. Descrizione generale del sistema</w:t>
+      </w:r>
+    </w:p>
+    <w:p>
+      <w:pPr>
+        <w:pStyle w:val="NormaleWeb"/>
+        <w:spacing w:before="0" w:beforeAutospacing="0" w:after="240" w:afterAutospacing="0"/>
+        <w:jc w:val="both"/>
+        <w:rPr>
+          <w:rFonts w:ascii="CMU Serif Roman" w:hAnsi="CMU Serif Roman"/>
+          <w:sz w:val="20"/>
+          <w:szCs w:val="20"/>
+        </w:rPr>
+      </w:pPr>
+      <w:r>
+        <w:rPr>
+          <w:rFonts w:ascii="CMU Serif Roman" w:hAnsi="CMU Serif Roman"/>
+          <w:color w:val="000000"/>
+          <w:sz w:val="20"/>
+          <w:szCs w:val="20"/>
+        </w:rPr>
         <w:lastRenderedPageBreak/>
-        <w:t>1. Descrizione generale del sistema</w:t>
-      </w:r>
-    </w:p>
-    <w:p>
-      <w:pPr>
-        <w:pStyle w:val="NormalWeb"/>
-        <w:spacing w:before="0" w:beforeAutospacing="0" w:after="240" w:afterAutospacing="0"/>
-        <w:jc w:val="both"/>
-        <w:rPr>
-          <w:rFonts w:ascii="CMU Serif Roman" w:hAnsi="CMU Serif Roman"/>
-          <w:sz w:val="20"/>
-          <w:szCs w:val="20"/>
-        </w:rPr>
-      </w:pPr>
-      <w:r>
-        <w:rPr>
-          <w:rFonts w:ascii="CMU Serif Roman" w:hAnsi="CMU Serif Roman"/>
-          <w:color w:val="000000"/>
-          <w:sz w:val="20"/>
-          <w:szCs w:val="20"/>
-        </w:rPr>
         <w:t>Un</w:t>
       </w:r>
       <w:r>
@@ -599,7 +599,7 @@
     </w:p>
     <w:p>
       <w:pPr>
-        <w:pStyle w:val="NormalWeb"/>
+        <w:pStyle w:val="NormaleWeb"/>
         <w:spacing w:before="0" w:beforeAutospacing="0" w:after="0" w:afterAutospacing="0"/>
         <w:ind w:left="20"/>
         <w:jc w:val="both"/>
@@ -704,7 +704,7 @@
     </w:p>
     <w:p>
       <w:pPr>
-        <w:pStyle w:val="NormalWeb"/>
+        <w:pStyle w:val="NormaleWeb"/>
         <w:spacing w:before="0" w:beforeAutospacing="0" w:after="0" w:afterAutospacing="0"/>
         <w:ind w:left="20"/>
         <w:jc w:val="both"/>
@@ -744,7 +744,7 @@
     </w:p>
     <w:p>
       <w:pPr>
-        <w:pStyle w:val="NormalWeb"/>
+        <w:pStyle w:val="NormaleWeb"/>
         <w:numPr>
           <w:ilvl w:val="0"/>
           <w:numId w:val="20"/>
@@ -789,7 +789,7 @@
     </w:p>
     <w:p>
       <w:pPr>
-        <w:pStyle w:val="NormalWeb"/>
+        <w:pStyle w:val="NormaleWeb"/>
         <w:numPr>
           <w:ilvl w:val="0"/>
           <w:numId w:val="20"/>
@@ -870,7 +870,7 @@
     </w:p>
     <w:p>
       <w:pPr>
-        <w:pStyle w:val="NormalWeb"/>
+        <w:pStyle w:val="NormaleWeb"/>
         <w:numPr>
           <w:ilvl w:val="0"/>
           <w:numId w:val="20"/>
@@ -933,7 +933,7 @@
     </w:p>
     <w:p>
       <w:pPr>
-        <w:pStyle w:val="NormalWeb"/>
+        <w:pStyle w:val="NormaleWeb"/>
         <w:numPr>
           <w:ilvl w:val="0"/>
           <w:numId w:val="20"/>
@@ -978,7 +978,7 @@
     </w:p>
     <w:p>
       <w:pPr>
-        <w:pStyle w:val="NormalWeb"/>
+        <w:pStyle w:val="NormaleWeb"/>
         <w:numPr>
           <w:ilvl w:val="0"/>
           <w:numId w:val="20"/>
@@ -1053,7 +1053,7 @@
     </w:p>
     <w:p>
       <w:pPr>
-        <w:pStyle w:val="NormalWeb"/>
+        <w:pStyle w:val="NormaleWeb"/>
         <w:spacing w:before="0" w:beforeAutospacing="0" w:after="0" w:afterAutospacing="0"/>
         <w:ind w:left="720"/>
         <w:jc w:val="both"/>
@@ -1194,7 +1194,7 @@
     </w:p>
     <w:p>
       <w:pPr>
-        <w:pStyle w:val="NormalWeb"/>
+        <w:pStyle w:val="NormaleWeb"/>
         <w:spacing w:before="0" w:beforeAutospacing="0" w:after="0" w:afterAutospacing="0"/>
         <w:ind w:left="720"/>
         <w:jc w:val="both"/>
@@ -1211,44 +1211,53 @@
           <w:sz w:val="20"/>
           <w:szCs w:val="20"/>
         </w:rPr>
+        <w:t>L</w:t>
+      </w:r>
+      <w:r>
+        <w:rPr>
+          <w:rFonts w:ascii="CMU Serif Roman" w:hAnsi="CMU Serif Roman"/>
+          <w:color w:val="000000"/>
+          <w:sz w:val="20"/>
+          <w:szCs w:val="20"/>
+        </w:rPr>
+        <w:t>’</w:t>
+      </w:r>
+      <w:r>
+        <w:rPr>
+          <w:rFonts w:ascii="CMU Serif Roman" w:hAnsi="CMU Serif Roman"/>
+          <w:color w:val="000000"/>
+          <w:sz w:val="20"/>
+          <w:szCs w:val="20"/>
+        </w:rPr>
+        <w:t>assegnazione checker-deposito non è fissa. Un checker può essere assegnato di volta in volta dallo scheduler a depositi differenti, nasce quindi il bisogno di comunicare il giusto deposito al checker per un preciso turno lavorativo, inoltre devono essere comunicati al  checker i mezzi da essere sottoposti al checking relativamente al deposito assegnatogli. Lo schema adottato per gestire tale problema comunicativo si basa anche in questo caso su un modello a matrice capace di distribuire uniformemente il carico e l</w:t>
+      </w:r>
+      <w:r>
+        <w:rPr>
+          <w:rFonts w:ascii="CMU Serif Roman" w:hAnsi="CMU Serif Roman"/>
+          <w:color w:val="000000"/>
+          <w:sz w:val="20"/>
+          <w:szCs w:val="20"/>
+        </w:rPr>
+        <w:t>’</w:t>
+      </w:r>
+      <w:r>
+        <w:rPr>
+          <w:rFonts w:ascii="CMU Serif Roman" w:hAnsi="CMU Serif Roman"/>
+          <w:color w:val="000000"/>
+          <w:sz w:val="20"/>
+          <w:szCs w:val="20"/>
+        </w:rPr>
+        <w:t xml:space="preserve">assegnazione dei depositi e dei turni lavorativi ai relativi </w:t>
+      </w:r>
+      <w:r>
+        <w:rPr>
+          <w:rFonts w:ascii="CMU Serif Roman" w:hAnsi="CMU Serif Roman"/>
+          <w:color w:val="000000"/>
+          <w:sz w:val="20"/>
+          <w:szCs w:val="20"/>
+        </w:rPr>
         <w:lastRenderedPageBreak/>
-        <w:t>L</w:t>
-      </w:r>
-      <w:r>
-        <w:rPr>
-          <w:rFonts w:ascii="CMU Serif Roman" w:hAnsi="CMU Serif Roman"/>
-          <w:color w:val="000000"/>
-          <w:sz w:val="20"/>
-          <w:szCs w:val="20"/>
-        </w:rPr>
-        <w:t>’</w:t>
-      </w:r>
-      <w:r>
-        <w:rPr>
-          <w:rFonts w:ascii="CMU Serif Roman" w:hAnsi="CMU Serif Roman"/>
-          <w:color w:val="000000"/>
-          <w:sz w:val="20"/>
-          <w:szCs w:val="20"/>
-        </w:rPr>
-        <w:t>assegnazione checker-deposito non è fissa. Un checker può essere assegnato di volta in volta dallo scheduler a depositi differenti, nasce quindi il bisogno di comunicare il giusto deposito al checker per un preciso turno lavorativo, inoltre devono essere comunicati al  checker i mezzi da essere sottoposti al checking relativamente al deposito assegnatogli. Lo schema adottato per gestire tale problema comunicativo si basa anche in questo caso su un modello a matrice capace di distribuire uniformemente il carico e l</w:t>
-      </w:r>
-      <w:r>
-        <w:rPr>
-          <w:rFonts w:ascii="CMU Serif Roman" w:hAnsi="CMU Serif Roman"/>
-          <w:color w:val="000000"/>
-          <w:sz w:val="20"/>
-          <w:szCs w:val="20"/>
-        </w:rPr>
-        <w:t>’</w:t>
-      </w:r>
-      <w:r>
-        <w:rPr>
-          <w:rFonts w:ascii="CMU Serif Roman" w:hAnsi="CMU Serif Roman"/>
-          <w:color w:val="000000"/>
-          <w:sz w:val="20"/>
-          <w:szCs w:val="20"/>
-        </w:rPr>
-        <w:t>assegnazione dei depositi e dei turni lavorativi ai relativi checker. Allo scheduler è consentito di utilizzare anche set di assegnazione precedentemente utilizzati (anche detti di default), ad esempio riconfermare le assegnazioni del giorno prima, velocizzando quindi il suo impiego e alleggerendo il carico di lavoro del sistema.</w:t>
+        <w:t>checker. Allo scheduler è consentito di utilizzare anche set di assegnazione precedentemente utilizzati (anche detti di default), ad esempio riconfermare le assegnazioni del giorno prima, velocizzando quindi il suo impiego e alleggerendo il carico di lavoro del sistema.</w:t>
       </w:r>
     </w:p>
     <w:p>
@@ -1264,7 +1273,7 @@
     </w:p>
     <w:p>
       <w:pPr>
-        <w:pStyle w:val="NormalWeb"/>
+        <w:pStyle w:val="NormaleWeb"/>
         <w:spacing w:before="0" w:beforeAutospacing="0" w:after="0" w:afterAutospacing="0"/>
         <w:ind w:left="720"/>
         <w:jc w:val="both"/>
@@ -1333,7 +1342,7 @@
     </w:p>
     <w:p>
       <w:pPr>
-        <w:pStyle w:val="NormalWeb"/>
+        <w:pStyle w:val="NormaleWeb"/>
         <w:spacing w:before="0" w:beforeAutospacing="0" w:after="0" w:afterAutospacing="0"/>
         <w:ind w:left="720"/>
         <w:jc w:val="both"/>
@@ -1384,7 +1393,7 @@
     </w:p>
     <w:p>
       <w:pPr>
-        <w:pStyle w:val="NormalWeb"/>
+        <w:pStyle w:val="NormaleWeb"/>
         <w:spacing w:before="0" w:beforeAutospacing="0" w:after="0" w:afterAutospacing="0"/>
         <w:jc w:val="both"/>
         <w:rPr>
@@ -1423,7 +1432,7 @@
     </w:p>
     <w:p>
       <w:pPr>
-        <w:pStyle w:val="NormalWeb"/>
+        <w:pStyle w:val="NormaleWeb"/>
         <w:numPr>
           <w:ilvl w:val="0"/>
           <w:numId w:val="21"/>
@@ -1450,7 +1459,7 @@
     </w:p>
     <w:p>
       <w:pPr>
-        <w:pStyle w:val="NormalWeb"/>
+        <w:pStyle w:val="NormaleWeb"/>
         <w:numPr>
           <w:ilvl w:val="0"/>
           <w:numId w:val="21"/>
@@ -1477,7 +1486,7 @@
     </w:p>
     <w:p>
       <w:pPr>
-        <w:pStyle w:val="NormalWeb"/>
+        <w:pStyle w:val="NormaleWeb"/>
         <w:numPr>
           <w:ilvl w:val="0"/>
           <w:numId w:val="21"/>
@@ -1504,7 +1513,7 @@
     </w:p>
     <w:p>
       <w:pPr>
-        <w:pStyle w:val="NormalWeb"/>
+        <w:pStyle w:val="NormaleWeb"/>
         <w:numPr>
           <w:ilvl w:val="0"/>
           <w:numId w:val="21"/>
@@ -1531,7 +1540,7 @@
     </w:p>
     <w:p>
       <w:pPr>
-        <w:pStyle w:val="NormalWeb"/>
+        <w:pStyle w:val="NormaleWeb"/>
         <w:numPr>
           <w:ilvl w:val="0"/>
           <w:numId w:val="21"/>
@@ -1558,7 +1567,7 @@
     </w:p>
     <w:p>
       <w:pPr>
-        <w:pStyle w:val="NormalWeb"/>
+        <w:pStyle w:val="NormaleWeb"/>
         <w:numPr>
           <w:ilvl w:val="0"/>
           <w:numId w:val="21"/>
@@ -1597,7 +1606,7 @@
     </w:p>
     <w:p>
       <w:pPr>
-        <w:pStyle w:val="NormalWeb"/>
+        <w:pStyle w:val="NormaleWeb"/>
         <w:spacing w:before="0" w:beforeAutospacing="0" w:after="0" w:afterAutospacing="0"/>
         <w:jc w:val="both"/>
         <w:rPr>
@@ -1655,19 +1664,19 @@
     </w:p>
     <w:p>
       <w:pPr>
-        <w:pStyle w:val="NormalWeb"/>
-        <w:spacing w:before="0" w:beforeAutospacing="0" w:after="0" w:afterAutospacing="0"/>
-        <w:jc w:val="both"/>
-        <w:rPr>
-          <w:rFonts w:ascii="CMU Serif Roman" w:hAnsi="CMU Serif Roman"/>
-          <w:sz w:val="20"/>
-          <w:szCs w:val="20"/>
-        </w:rPr>
-      </w:pPr>
-    </w:p>
-    <w:p>
-      <w:pPr>
-        <w:pStyle w:val="NormalWeb"/>
+        <w:pStyle w:val="NormaleWeb"/>
+        <w:spacing w:before="0" w:beforeAutospacing="0" w:after="0" w:afterAutospacing="0"/>
+        <w:jc w:val="both"/>
+        <w:rPr>
+          <w:rFonts w:ascii="CMU Serif Roman" w:hAnsi="CMU Serif Roman"/>
+          <w:sz w:val="20"/>
+          <w:szCs w:val="20"/>
+        </w:rPr>
+      </w:pPr>
+    </w:p>
+    <w:p>
+      <w:pPr>
+        <w:pStyle w:val="NormaleWeb"/>
         <w:numPr>
           <w:ilvl w:val="0"/>
           <w:numId w:val="22"/>
@@ -1784,7 +1793,7 @@
     </w:p>
     <w:p>
       <w:pPr>
-        <w:pStyle w:val="NormalWeb"/>
+        <w:pStyle w:val="NormaleWeb"/>
         <w:spacing w:before="0" w:beforeAutospacing="0" w:after="0" w:afterAutospacing="0"/>
         <w:ind w:left="720"/>
         <w:jc w:val="both"/>
@@ -1799,7 +1808,7 @@
     </w:p>
     <w:p>
       <w:pPr>
-        <w:pStyle w:val="NormalWeb"/>
+        <w:pStyle w:val="NormaleWeb"/>
         <w:spacing w:before="0" w:beforeAutospacing="0" w:after="0" w:afterAutospacing="0"/>
         <w:ind w:left="720"/>
         <w:jc w:val="both"/>
@@ -1817,17 +1826,7 @@
           <w:sz w:val="20"/>
           <w:szCs w:val="20"/>
         </w:rPr>
-        <w:t xml:space="preserve">Di ogni mezzo si prendono in considerazione i seguenti dettagli per lo scheduling effettuato dallo scheduler: lo stato, la capienza e altre informazioni di tipo logistico. Di ogni corsa si prendono in considerazione i seguenti dettagli per lo scheduling: il percorso attualmente effettuato, la durata media, il numero medio di clienti serviti e gli orari seguiti. Di ogni autista si prendono in considerazione i seguenti dettagli per lo scheduling: le corse sulle quali ha prestato servizio </w:t>
-      </w:r>
-      <w:r>
-        <w:rPr>
-          <w:rFonts w:ascii="CMU Serif Roman" w:hAnsi="CMU Serif Roman"/>
-          <w:color w:val="000000"/>
-          <w:sz w:val="20"/>
-          <w:szCs w:val="20"/>
-        </w:rPr>
-        <w:lastRenderedPageBreak/>
-        <w:t>nei giorni precedenti, eventuali turni straordinari già effettuati, per quale turno è disponibile a prendere servizio e il carico di lavoro già affrontato durante il turno. Chiaramente, lo scheduler ha a disposizione anche un</w:t>
+        <w:t>Di ogni mezzo si prendono in considerazione i seguenti dettagli per lo scheduling effettuato dallo scheduler: lo stato, la capienza e altre informazioni di tipo logistico. Di ogni corsa si prendono in considerazione i seguenti dettagli per lo scheduling: il percorso attualmente effettuato, la durata media, il numero medio di clienti serviti e gli orari seguiti. Di ogni autista si prendono in considerazione i seguenti dettagli per lo scheduling: le corse sulle quali ha prestato servizio nei giorni precedenti, eventuali turni straordinari già effettuati, per quale turno è disponibile a prendere servizio e il carico di lavoro già affrontato durante il turno. Chiaramente, lo scheduler ha a disposizione anche un</w:t>
       </w:r>
       <w:r>
         <w:rPr>
@@ -1868,7 +1867,7 @@
     </w:p>
     <w:p>
       <w:pPr>
-        <w:pStyle w:val="NormalWeb"/>
+        <w:pStyle w:val="NormaleWeb"/>
         <w:spacing w:before="0" w:beforeAutospacing="0" w:after="0" w:afterAutospacing="0"/>
         <w:ind w:left="720"/>
         <w:jc w:val="both"/>
@@ -1881,7 +1880,7 @@
     </w:p>
     <w:p>
       <w:pPr>
-        <w:pStyle w:val="NormalWeb"/>
+        <w:pStyle w:val="NormaleWeb"/>
         <w:numPr>
           <w:ilvl w:val="0"/>
           <w:numId w:val="23"/>
@@ -1956,7 +1955,7 @@
     </w:p>
     <w:p>
       <w:pPr>
-        <w:pStyle w:val="NormalWeb"/>
+        <w:pStyle w:val="NormaleWeb"/>
         <w:spacing w:before="0" w:beforeAutospacing="0" w:after="0" w:afterAutospacing="0"/>
         <w:ind w:left="720"/>
         <w:jc w:val="both"/>
@@ -2061,7 +2060,7 @@
     </w:p>
     <w:p>
       <w:pPr>
-        <w:pStyle w:val="NormalWeb"/>
+        <w:pStyle w:val="NormaleWeb"/>
         <w:spacing w:before="0" w:beforeAutospacing="0" w:after="0" w:afterAutospacing="0"/>
         <w:ind w:left="720"/>
         <w:jc w:val="both"/>
@@ -2166,7 +2165,7 @@
     </w:p>
     <w:p>
       <w:pPr>
-        <w:pStyle w:val="NormalWeb"/>
+        <w:pStyle w:val="NormaleWeb"/>
         <w:numPr>
           <w:ilvl w:val="0"/>
           <w:numId w:val="24"/>
@@ -2241,7 +2240,7 @@
     </w:p>
     <w:p>
       <w:pPr>
-        <w:pStyle w:val="NormalWeb"/>
+        <w:pStyle w:val="NormaleWeb"/>
         <w:numPr>
           <w:ilvl w:val="0"/>
           <w:numId w:val="25"/>
@@ -2263,7 +2262,6 @@
           <w:sz w:val="20"/>
           <w:szCs w:val="20"/>
         </w:rPr>
-        <w:lastRenderedPageBreak/>
         <w:t>Un addetto alle comunicazioni si occupa degli avvisi da notificare ai clienti in seguito ad imprevisti di vario titolo durante l</w:t>
       </w:r>
       <w:r>
@@ -2299,7 +2297,7 @@
     </w:p>
     <w:p>
       <w:pPr>
-        <w:pStyle w:val="NormalWeb"/>
+        <w:pStyle w:val="NormaleWeb"/>
         <w:numPr>
           <w:ilvl w:val="0"/>
           <w:numId w:val="26"/>
@@ -2339,7 +2337,17 @@
           <w:sz w:val="20"/>
           <w:szCs w:val="20"/>
         </w:rPr>
-        <w:t>azienda di cui ha bisogno come stipendi, dati anagrafici e di contatto, straordinari effettuati, ferie, giorni di malattia e permessi richiesti per il futuro e richiesti in passato.</w:t>
+        <w:t xml:space="preserve">azienda di cui ha </w:t>
+      </w:r>
+      <w:r>
+        <w:rPr>
+          <w:rFonts w:ascii="CMU Serif Roman" w:hAnsi="CMU Serif Roman"/>
+          <w:color w:val="000000"/>
+          <w:sz w:val="20"/>
+          <w:szCs w:val="20"/>
+        </w:rPr>
+        <w:lastRenderedPageBreak/>
+        <w:t>bisogno come stipendi, dati anagrafici e di contatto, straordinari effettuati, ferie, giorni di malattia e permessi richiesti per il futuro e richiesti in passato.</w:t>
       </w:r>
     </w:p>
     <w:p>
@@ -2356,7 +2364,7 @@
     </w:p>
     <w:p>
       <w:pPr>
-        <w:pStyle w:val="NormalWeb"/>
+        <w:pStyle w:val="NormaleWeb"/>
         <w:numPr>
           <w:ilvl w:val="0"/>
           <w:numId w:val="27"/>
@@ -2384,7 +2392,7 @@
     </w:p>
     <w:p>
       <w:pPr>
-        <w:pStyle w:val="NormalWeb"/>
+        <w:pStyle w:val="NormaleWeb"/>
         <w:spacing w:before="0" w:beforeAutospacing="0" w:after="0" w:afterAutospacing="0"/>
         <w:ind w:left="720"/>
         <w:jc w:val="both"/>
@@ -2438,7 +2446,7 @@
     </w:p>
     <w:p>
       <w:pPr>
-        <w:pStyle w:val="NormalWeb"/>
+        <w:pStyle w:val="NormaleWeb"/>
         <w:spacing w:before="0" w:beforeAutospacing="0" w:after="0" w:afterAutospacing="0"/>
         <w:ind w:left="20"/>
         <w:jc w:val="both"/>
@@ -2640,7 +2648,7 @@
     </w:p>
     <w:p>
       <w:pPr>
-        <w:pStyle w:val="NormalWeb"/>
+        <w:pStyle w:val="NormaleWeb"/>
         <w:spacing w:before="0" w:beforeAutospacing="0" w:after="0" w:afterAutospacing="0"/>
         <w:jc w:val="both"/>
         <w:rPr>
@@ -2661,7 +2669,7 @@
     </w:p>
     <w:p>
       <w:pPr>
-        <w:pStyle w:val="NormalWeb"/>
+        <w:pStyle w:val="NormaleWeb"/>
         <w:spacing w:before="0" w:beforeAutospacing="0" w:after="0" w:afterAutospacing="0"/>
         <w:ind w:left="20"/>
         <w:jc w:val="both"/>
@@ -2712,7 +2720,7 @@
     </w:p>
     <w:p>
       <w:pPr>
-        <w:pStyle w:val="NormalWeb"/>
+        <w:pStyle w:val="NormaleWeb"/>
         <w:spacing w:before="0" w:beforeAutospacing="0" w:after="0" w:afterAutospacing="0"/>
         <w:ind w:left="20"/>
         <w:jc w:val="both"/>
@@ -2771,7 +2779,7 @@
     </w:p>
     <w:p>
       <w:pPr>
-        <w:pStyle w:val="NormalWeb"/>
+        <w:pStyle w:val="NormaleWeb"/>
         <w:spacing w:before="0" w:beforeAutospacing="0" w:after="0" w:afterAutospacing="0"/>
         <w:ind w:left="20"/>
         <w:jc w:val="both"/>
@@ -2785,7 +2793,7 @@
     </w:p>
     <w:p>
       <w:pPr>
-        <w:pStyle w:val="NormalWeb"/>
+        <w:pStyle w:val="NormaleWeb"/>
         <w:spacing w:before="0" w:beforeAutospacing="0" w:after="0" w:afterAutospacing="0"/>
         <w:ind w:left="20"/>
         <w:jc w:val="both"/>
@@ -2799,7 +2807,7 @@
     </w:p>
     <w:p>
       <w:pPr>
-        <w:pStyle w:val="NormalWeb"/>
+        <w:pStyle w:val="NormaleWeb"/>
         <w:spacing w:before="0" w:beforeAutospacing="0" w:after="0" w:afterAutospacing="0"/>
         <w:ind w:left="20"/>
         <w:jc w:val="both"/>
@@ -2813,7 +2821,7 @@
     </w:p>
     <w:p>
       <w:pPr>
-        <w:pStyle w:val="NormalWeb"/>
+        <w:pStyle w:val="NormaleWeb"/>
         <w:spacing w:before="0" w:beforeAutospacing="0" w:after="0" w:afterAutospacing="0"/>
         <w:ind w:left="20"/>
         <w:jc w:val="both"/>
@@ -2826,7 +2834,7 @@
     </w:p>
     <w:p>
       <w:pPr>
-        <w:pStyle w:val="NormalWeb"/>
+        <w:pStyle w:val="NormaleWeb"/>
         <w:numPr>
           <w:ilvl w:val="0"/>
           <w:numId w:val="28"/>
@@ -2848,7 +2856,6 @@
           <w:sz w:val="20"/>
           <w:szCs w:val="20"/>
         </w:rPr>
-        <w:lastRenderedPageBreak/>
         <w:t>Effettuare una nuova assegnazione dell</w:t>
       </w:r>
       <w:r>
@@ -2872,7 +2879,7 @@
     </w:p>
     <w:p>
       <w:pPr>
-        <w:pStyle w:val="NormalWeb"/>
+        <w:pStyle w:val="NormaleWeb"/>
         <w:numPr>
           <w:ilvl w:val="0"/>
           <w:numId w:val="28"/>
@@ -2929,7 +2936,7 @@
     </w:p>
     <w:p>
       <w:pPr>
-        <w:pStyle w:val="NormalWeb"/>
+        <w:pStyle w:val="NormaleWeb"/>
         <w:spacing w:before="0" w:beforeAutospacing="0" w:after="0" w:afterAutospacing="0"/>
         <w:jc w:val="both"/>
         <w:rPr>
@@ -3015,7 +3022,7 @@
     </w:p>
     <w:p>
       <w:pPr>
-        <w:pStyle w:val="NormalWeb"/>
+        <w:pStyle w:val="NormaleWeb"/>
         <w:spacing w:before="0" w:beforeAutospacing="0" w:after="0" w:afterAutospacing="0"/>
         <w:ind w:left="20"/>
         <w:jc w:val="both"/>
@@ -3032,7 +3039,17 @@
           <w:sz w:val="20"/>
           <w:szCs w:val="20"/>
         </w:rPr>
-        <w:t>Al verificarsi di uno sciopero in un determinato giorno, grazie al tracciamento degli autisti che hanno preso effettivamente servizio per la corsa affidata loro con un determinato mezzo di trasporto, è possibile avere dati fondamentali per la retribuzione mensile. In maniera analoga, il sistema aiuta il singolo addetto al personale a calcolare la busta paga degli impiegati, in base a dei parametri previsti da contratto. Tali parametri sono relativi a permessi, ferie, imposte e contributi. Alla fine dell</w:t>
+        <w:t xml:space="preserve">Al verificarsi di uno sciopero in un determinato giorno, grazie al tracciamento degli autisti che hanno preso effettivamente servizio per la corsa affidata loro con un determinato mezzo di trasporto, è possibile avere dati fondamentali per la retribuzione mensile. In maniera analoga, il sistema aiuta il singolo </w:t>
+      </w:r>
+      <w:r>
+        <w:rPr>
+          <w:rFonts w:ascii="CMU Serif Roman" w:hAnsi="CMU Serif Roman"/>
+          <w:color w:val="000000"/>
+          <w:sz w:val="20"/>
+          <w:szCs w:val="20"/>
+        </w:rPr>
+        <w:lastRenderedPageBreak/>
+        <w:t>addetto al personale a calcolare la busta paga degli impiegati, in base a dei parametri previsti da contratto. Tali parametri sono relativi a permessi, ferie, imposte e contributi. Alla fine dell</w:t>
       </w:r>
       <w:r>
         <w:rPr>
@@ -3120,7 +3137,7 @@
     </w:p>
     <w:p>
       <w:pPr>
-        <w:pStyle w:val="NormalWeb"/>
+        <w:pStyle w:val="NormaleWeb"/>
         <w:spacing w:before="0" w:beforeAutospacing="0" w:after="0" w:afterAutospacing="0"/>
         <w:jc w:val="both"/>
         <w:rPr>
@@ -3188,7 +3205,7 @@
     </w:p>
     <w:p>
       <w:pPr>
-        <w:pStyle w:val="NormalWeb"/>
+        <w:pStyle w:val="NormaleWeb"/>
         <w:spacing w:before="0" w:beforeAutospacing="0" w:after="0" w:afterAutospacing="0"/>
         <w:jc w:val="both"/>
         <w:rPr>
@@ -3238,7 +3255,7 @@
     </w:p>
     <w:p>
       <w:pPr>
-        <w:pStyle w:val="NormalWeb"/>
+        <w:pStyle w:val="NormaleWeb"/>
         <w:spacing w:before="0" w:beforeAutospacing="0" w:after="0" w:afterAutospacing="0"/>
         <w:jc w:val="both"/>
         <w:rPr>
@@ -3332,7 +3349,7 @@
     </w:p>
     <w:p>
       <w:pPr>
-        <w:pStyle w:val="NormalWeb"/>
+        <w:pStyle w:val="NormaleWeb"/>
         <w:spacing w:before="0" w:beforeAutospacing="0" w:after="0" w:afterAutospacing="0"/>
         <w:ind w:left="20"/>
         <w:jc w:val="both"/>
@@ -3354,7 +3371,7 @@
     </w:p>
     <w:p>
       <w:pPr>
-        <w:pStyle w:val="NormalWeb"/>
+        <w:pStyle w:val="NormaleWeb"/>
         <w:spacing w:before="0" w:beforeAutospacing="0" w:after="0" w:afterAutospacing="0"/>
         <w:ind w:left="20"/>
         <w:jc w:val="both"/>
@@ -3394,7 +3411,7 @@
     </w:p>
     <w:p>
       <w:pPr>
-        <w:pStyle w:val="NormalWeb"/>
+        <w:pStyle w:val="NormaleWeb"/>
         <w:numPr>
           <w:ilvl w:val="0"/>
           <w:numId w:val="29"/>
@@ -3421,7 +3438,7 @@
     </w:p>
     <w:p>
       <w:pPr>
-        <w:pStyle w:val="NormalWeb"/>
+        <w:pStyle w:val="NormaleWeb"/>
         <w:numPr>
           <w:ilvl w:val="0"/>
           <w:numId w:val="29"/>
@@ -3466,7 +3483,7 @@
     </w:p>
     <w:p>
       <w:pPr>
-        <w:pStyle w:val="NormalWeb"/>
+        <w:pStyle w:val="NormaleWeb"/>
         <w:spacing w:before="0" w:beforeAutospacing="0" w:after="0" w:afterAutospacing="0"/>
         <w:ind w:left="720"/>
         <w:jc w:val="both"/>
@@ -3488,7 +3505,7 @@
     </w:p>
     <w:p>
       <w:pPr>
-        <w:pStyle w:val="NormalWeb"/>
+        <w:pStyle w:val="NormaleWeb"/>
         <w:spacing w:before="0" w:beforeAutospacing="0" w:after="0" w:afterAutospacing="0"/>
         <w:ind w:left="20"/>
         <w:jc w:val="both"/>
@@ -3528,7 +3545,7 @@
     </w:p>
     <w:p>
       <w:pPr>
-        <w:pStyle w:val="NormalWeb"/>
+        <w:pStyle w:val="NormaleWeb"/>
         <w:spacing w:before="0" w:beforeAutospacing="0" w:after="0" w:afterAutospacing="0"/>
         <w:ind w:left="20"/>
         <w:jc w:val="both"/>
@@ -3550,7 +3567,262 @@
     </w:p>
     <w:p>
       <w:pPr>
-        <w:pStyle w:val="NormalWeb"/>
+        <w:pStyle w:val="NormaleWeb"/>
+        <w:spacing w:before="0" w:beforeAutospacing="0" w:after="0" w:afterAutospacing="0"/>
+        <w:jc w:val="both"/>
+        <w:rPr>
+          <w:rFonts w:ascii="CMU Serif Roman" w:hAnsi="CMU Serif Roman"/>
+          <w:sz w:val="20"/>
+          <w:szCs w:val="20"/>
+        </w:rPr>
+      </w:pPr>
+      <w:r>
+        <w:rPr>
+          <w:rFonts w:ascii="CMU Serif Roman" w:hAnsi="CMU Serif Roman"/>
+          <w:color w:val="000000"/>
+          <w:sz w:val="20"/>
+          <w:szCs w:val="20"/>
+        </w:rPr>
+        <w:t>Il sistema deve fornire anche supporto ai cittadini per il reperimento di tutte le informazioni relative alle corse, ai percorsi, alle fermate, agli orari seguiti. Tra i servizi offerti ai cittadini si deve prevedere un sistema di ricerca per ogni linea del percorso effettuato tra due capolinea e un sistema di ricerca della linea che parta da un punto ed arrivi ad un altro punto.</w:t>
+      </w:r>
+    </w:p>
+    <w:p>
+      <w:pPr>
+        <w:pStyle w:val="NormaleWeb"/>
+        <w:spacing w:before="0" w:beforeAutospacing="0" w:after="0" w:afterAutospacing="0"/>
+        <w:ind w:left="20"/>
+        <w:jc w:val="both"/>
+        <w:rPr>
+          <w:rFonts w:ascii="CMU Serif Roman" w:hAnsi="CMU Serif Roman"/>
+          <w:sz w:val="20"/>
+          <w:szCs w:val="20"/>
+        </w:rPr>
+      </w:pPr>
+      <w:r>
+        <w:rPr>
+          <w:rFonts w:ascii="CMU Serif Roman" w:hAnsi="CMU Serif Roman"/>
+          <w:color w:val="000000"/>
+          <w:sz w:val="20"/>
+          <w:szCs w:val="20"/>
+        </w:rPr>
+        <w:t> </w:t>
+      </w:r>
+    </w:p>
+    <w:p>
+      <w:pPr>
+        <w:pStyle w:val="NormaleWeb"/>
+        <w:spacing w:before="0" w:beforeAutospacing="0" w:after="0" w:afterAutospacing="0"/>
+        <w:jc w:val="both"/>
+        <w:rPr>
+          <w:rFonts w:ascii="CMU Serif Roman" w:hAnsi="CMU Serif Roman"/>
+          <w:sz w:val="20"/>
+          <w:szCs w:val="20"/>
+        </w:rPr>
+      </w:pPr>
+      <w:r>
+        <w:rPr>
+          <w:rFonts w:ascii="CMU Serif Roman" w:hAnsi="CMU Serif Roman"/>
+          <w:color w:val="000000"/>
+          <w:sz w:val="20"/>
+          <w:szCs w:val="20"/>
+        </w:rPr>
+        <w:t>L</w:t>
+      </w:r>
+      <w:r>
+        <w:rPr>
+          <w:rFonts w:ascii="CMU Serif Roman" w:hAnsi="CMU Serif Roman"/>
+          <w:color w:val="000000"/>
+          <w:sz w:val="20"/>
+          <w:szCs w:val="20"/>
+        </w:rPr>
+        <w:t>’</w:t>
+      </w:r>
+      <w:r>
+        <w:rPr>
+          <w:rFonts w:ascii="CMU Serif Roman" w:hAnsi="CMU Serif Roman"/>
+          <w:color w:val="000000"/>
+          <w:sz w:val="20"/>
+          <w:szCs w:val="20"/>
+        </w:rPr>
+        <w:t>azienda dispone di mezzi di trasporto alquanto innovativi e in quanto tali, sono dotati di un modulo GPS per la geolocalizzazione di ogni singolo mezzo. Ciascun mezzo di trasporto dell</w:t>
+      </w:r>
+      <w:r>
+        <w:rPr>
+          <w:rFonts w:ascii="CMU Serif Roman" w:hAnsi="CMU Serif Roman"/>
+          <w:color w:val="000000"/>
+          <w:sz w:val="20"/>
+          <w:szCs w:val="20"/>
+        </w:rPr>
+        <w:t>’</w:t>
+      </w:r>
+      <w:r>
+        <w:rPr>
+          <w:rFonts w:ascii="CMU Serif Roman" w:hAnsi="CMU Serif Roman"/>
+          <w:color w:val="000000"/>
+          <w:sz w:val="20"/>
+          <w:szCs w:val="20"/>
+        </w:rPr>
+        <w:t>azienda dispone di un sistema integrato di sensori e spie che segnalano all</w:t>
+      </w:r>
+      <w:r>
+        <w:rPr>
+          <w:rFonts w:ascii="CMU Serif Roman" w:hAnsi="CMU Serif Roman"/>
+          <w:color w:val="000000"/>
+          <w:sz w:val="20"/>
+          <w:szCs w:val="20"/>
+        </w:rPr>
+        <w:t>’</w:t>
+      </w:r>
+      <w:r>
+        <w:rPr>
+          <w:rFonts w:ascii="CMU Serif Roman" w:hAnsi="CMU Serif Roman"/>
+          <w:color w:val="000000"/>
+          <w:sz w:val="20"/>
+          <w:szCs w:val="20"/>
+        </w:rPr>
+        <w:t>autista e al checker eventuali problematiche del mezzo stesso. Inoltre, l</w:t>
+      </w:r>
+      <w:r>
+        <w:rPr>
+          <w:rFonts w:ascii="CMU Serif Roman" w:hAnsi="CMU Serif Roman"/>
+          <w:color w:val="000000"/>
+          <w:sz w:val="20"/>
+          <w:szCs w:val="20"/>
+        </w:rPr>
+        <w:t>’</w:t>
+      </w:r>
+      <w:r>
+        <w:rPr>
+          <w:rFonts w:ascii="CMU Serif Roman" w:hAnsi="CMU Serif Roman"/>
+          <w:color w:val="000000"/>
+          <w:sz w:val="20"/>
+          <w:szCs w:val="20"/>
+        </w:rPr>
+        <w:t>azienda di trasporto dispone di un certo numero di mezzi dotati dell</w:t>
+      </w:r>
+      <w:r>
+        <w:rPr>
+          <w:rFonts w:ascii="CMU Serif Roman" w:hAnsi="CMU Serif Roman"/>
+          <w:color w:val="000000"/>
+          <w:sz w:val="20"/>
+          <w:szCs w:val="20"/>
+        </w:rPr>
+        <w:t>’</w:t>
+      </w:r>
+      <w:r>
+        <w:rPr>
+          <w:rFonts w:ascii="CMU Serif Roman" w:hAnsi="CMU Serif Roman"/>
+          <w:color w:val="000000"/>
+          <w:sz w:val="20"/>
+          <w:szCs w:val="20"/>
+        </w:rPr>
+        <w:t>equipaggiamento adatto per la salita, discesa e il trasporto per persone diversamente abili o con difficoltà di tipo motorio.</w:t>
+      </w:r>
+    </w:p>
+    <w:p>
+      <w:pPr>
+        <w:pStyle w:val="NormaleWeb"/>
+        <w:spacing w:before="0" w:beforeAutospacing="0" w:after="0" w:afterAutospacing="0"/>
+        <w:ind w:left="20"/>
+        <w:jc w:val="both"/>
+        <w:rPr>
+          <w:rFonts w:ascii="CMU Serif Roman" w:hAnsi="CMU Serif Roman"/>
+          <w:sz w:val="20"/>
+          <w:szCs w:val="20"/>
+        </w:rPr>
+      </w:pPr>
+      <w:r>
+        <w:rPr>
+          <w:rFonts w:ascii="CMU Serif Roman" w:hAnsi="CMU Serif Roman"/>
+          <w:color w:val="000000"/>
+          <w:sz w:val="20"/>
+          <w:szCs w:val="20"/>
+        </w:rPr>
+        <w:t> </w:t>
+      </w:r>
+    </w:p>
+    <w:p>
+      <w:pPr>
+        <w:pStyle w:val="NormaleWeb"/>
+        <w:spacing w:before="0" w:beforeAutospacing="0" w:after="0" w:afterAutospacing="0"/>
+        <w:ind w:left="20"/>
+        <w:jc w:val="both"/>
+        <w:rPr>
+          <w:rFonts w:ascii="CMU Serif Roman" w:hAnsi="CMU Serif Roman"/>
+          <w:sz w:val="20"/>
+          <w:szCs w:val="20"/>
+        </w:rPr>
+      </w:pPr>
+      <w:r>
+        <w:rPr>
+          <w:rFonts w:ascii="CMU Serif Roman" w:hAnsi="CMU Serif Roman"/>
+          <w:color w:val="000000"/>
+          <w:sz w:val="20"/>
+          <w:szCs w:val="20"/>
+        </w:rPr>
+        <w:t>Il sistema software deve essere in grado di sfruttare questa tecnologia per condividere in tempo reale le posizioni di tutti i suoi mezzi. La posizione non è sfruttata solo internamente dall</w:t>
+      </w:r>
+      <w:r>
+        <w:rPr>
+          <w:rFonts w:ascii="CMU Serif Roman" w:hAnsi="CMU Serif Roman"/>
+          <w:color w:val="000000"/>
+          <w:sz w:val="20"/>
+          <w:szCs w:val="20"/>
+        </w:rPr>
+        <w:t>’</w:t>
+      </w:r>
+      <w:r>
+        <w:rPr>
+          <w:rFonts w:ascii="CMU Serif Roman" w:hAnsi="CMU Serif Roman"/>
+          <w:color w:val="000000"/>
+          <w:sz w:val="20"/>
+          <w:szCs w:val="20"/>
+        </w:rPr>
+        <w:t>azienda di trasporto urbano al fine di gestire e migliorare il servizio, ma anche al fine di fornire un servizio all</w:t>
+      </w:r>
+      <w:r>
+        <w:rPr>
+          <w:rFonts w:ascii="CMU Serif Roman" w:hAnsi="CMU Serif Roman"/>
+          <w:color w:val="000000"/>
+          <w:sz w:val="20"/>
+          <w:szCs w:val="20"/>
+        </w:rPr>
+        <w:t>’</w:t>
+      </w:r>
+      <w:r>
+        <w:rPr>
+          <w:rFonts w:ascii="CMU Serif Roman" w:hAnsi="CMU Serif Roman"/>
+          <w:color w:val="000000"/>
+          <w:sz w:val="20"/>
+          <w:szCs w:val="20"/>
+        </w:rPr>
+        <w:t>utenza che sarà in grado di tracciare i mezzi ai quali è interessata, valutare percorsi, eventuali ritardi e così via.</w:t>
+      </w:r>
+    </w:p>
+    <w:p>
+      <w:pPr>
+        <w:pStyle w:val="NormaleWeb"/>
+        <w:spacing w:before="0" w:beforeAutospacing="0" w:after="0" w:afterAutospacing="0"/>
+        <w:jc w:val="both"/>
+        <w:rPr>
+          <w:rFonts w:ascii="CMU Serif Roman" w:hAnsi="CMU Serif Roman"/>
+          <w:sz w:val="20"/>
+          <w:szCs w:val="20"/>
+        </w:rPr>
+      </w:pPr>
+      <w:r>
+        <w:rPr>
+          <w:rFonts w:ascii="CMU Serif Roman" w:hAnsi="CMU Serif Roman"/>
+          <w:color w:val="000000"/>
+          <w:sz w:val="20"/>
+          <w:szCs w:val="20"/>
+        </w:rPr>
+        <w:t> </w:t>
+      </w:r>
+    </w:p>
+    <w:p>
+      <w:pPr>
+        <w:pStyle w:val="NormaleWeb"/>
         <w:spacing w:before="0" w:beforeAutospacing="0" w:after="0" w:afterAutospacing="0"/>
         <w:jc w:val="both"/>
         <w:rPr>
@@ -3567,12 +3839,77 @@
           <w:szCs w:val="20"/>
         </w:rPr>
         <w:lastRenderedPageBreak/>
-        <w:t>Il sistema deve fornire anche supporto ai cittadini per il reperimento di tutte le informazioni relative alle corse, ai percorsi, alle fermate, agli orari seguiti. Tra i servizi offerti ai cittadini si deve prevedere un sistema di ricerca per ogni linea del percorso effettuato tra due capolinea e un sistema di ricerca della linea che parta da un punto ed arrivi ad un altro punto.</w:t>
-      </w:r>
-    </w:p>
-    <w:p>
-      <w:pPr>
-        <w:pStyle w:val="NormalWeb"/>
+        <w:t>In quest</w:t>
+      </w:r>
+      <w:r>
+        <w:rPr>
+          <w:rFonts w:ascii="CMU Serif Roman" w:hAnsi="CMU Serif Roman"/>
+          <w:color w:val="000000"/>
+          <w:sz w:val="20"/>
+          <w:szCs w:val="20"/>
+        </w:rPr>
+        <w:t>’</w:t>
+      </w:r>
+      <w:r>
+        <w:rPr>
+          <w:rFonts w:ascii="CMU Serif Roman" w:hAnsi="CMU Serif Roman"/>
+          <w:color w:val="000000"/>
+          <w:sz w:val="20"/>
+          <w:szCs w:val="20"/>
+        </w:rPr>
+        <w:t>ottica, l</w:t>
+      </w:r>
+      <w:r>
+        <w:rPr>
+          <w:rFonts w:ascii="CMU Serif Roman" w:hAnsi="CMU Serif Roman"/>
+          <w:color w:val="000000"/>
+          <w:sz w:val="20"/>
+          <w:szCs w:val="20"/>
+        </w:rPr>
+        <w:t>’</w:t>
+      </w:r>
+      <w:r>
+        <w:rPr>
+          <w:rFonts w:ascii="CMU Serif Roman" w:hAnsi="CMU Serif Roman"/>
+          <w:color w:val="000000"/>
+          <w:sz w:val="20"/>
+          <w:szCs w:val="20"/>
+        </w:rPr>
+        <w:t>utente può visionare quelle che sono le varie opzioni, qualora dovessero essere disponibili, per raggiungere un determinato punto di destinazione a partire da un determinato punto di partenza. Supponendo che dovessero essere disponibili più percorsi, l</w:t>
+      </w:r>
+      <w:r>
+        <w:rPr>
+          <w:rFonts w:ascii="CMU Serif Roman" w:hAnsi="CMU Serif Roman"/>
+          <w:color w:val="000000"/>
+          <w:sz w:val="20"/>
+          <w:szCs w:val="20"/>
+        </w:rPr>
+        <w:t>’</w:t>
+      </w:r>
+      <w:r>
+        <w:rPr>
+          <w:rFonts w:ascii="CMU Serif Roman" w:hAnsi="CMU Serif Roman"/>
+          <w:color w:val="000000"/>
+          <w:sz w:val="20"/>
+          <w:szCs w:val="20"/>
+        </w:rPr>
+        <w:t>utente può ordinarli in base a differenti metriche: percorso più breve in termini di distanze, percorso più breve in termini di tempo, percorso meno trafficato, percorso meno costoso. A tal proposito, si fa notare che il percorso più breve in termini di distanze non implica che sia anche il percorso più breve in termini di tempo, né viceversa. Inoltre, i percorsi e le loro caratteristiche possono variare dinamicamente in base alle condizioni del traffico, condizioni meteorologiche, guasti improvvisi al mezzo, interruzioni improvvise della viabilità e così via.</w:t>
+      </w:r>
+    </w:p>
+    <w:p>
+      <w:pPr>
+        <w:spacing w:line="240" w:lineRule="auto"/>
+        <w:jc w:val="both"/>
+        <w:rPr>
+          <w:rFonts w:ascii="CMU Serif Roman" w:hAnsi="CMU Serif Roman"/>
+          <w:sz w:val="20"/>
+          <w:szCs w:val="20"/>
+        </w:rPr>
+      </w:pPr>
+    </w:p>
+    <w:p>
+      <w:pPr>
+        <w:pStyle w:val="NormaleWeb"/>
         <w:spacing w:before="0" w:beforeAutospacing="0" w:after="0" w:afterAutospacing="0"/>
         <w:ind w:left="20"/>
         <w:jc w:val="both"/>
@@ -3589,123 +3926,308 @@
           <w:sz w:val="20"/>
           <w:szCs w:val="20"/>
         </w:rPr>
+        <w:t>L</w:t>
+      </w:r>
+      <w:r>
+        <w:rPr>
+          <w:rFonts w:ascii="CMU Serif Roman" w:hAnsi="CMU Serif Roman"/>
+          <w:color w:val="000000"/>
+          <w:sz w:val="20"/>
+          <w:szCs w:val="20"/>
+        </w:rPr>
+        <w:t>’</w:t>
+      </w:r>
+      <w:r>
+        <w:rPr>
+          <w:rFonts w:ascii="CMU Serif Roman" w:hAnsi="CMU Serif Roman"/>
+          <w:color w:val="000000"/>
+          <w:sz w:val="20"/>
+          <w:szCs w:val="20"/>
+        </w:rPr>
+        <w:t>utente generico, tramite il software richiesto, è in grado di visionare biglietti, abbonamenti e altri eventuali titoli di viaggio messi a disposizione dall</w:t>
+      </w:r>
+      <w:r>
+        <w:rPr>
+          <w:rFonts w:ascii="CMU Serif Roman" w:hAnsi="CMU Serif Roman"/>
+          <w:color w:val="000000"/>
+          <w:sz w:val="20"/>
+          <w:szCs w:val="20"/>
+        </w:rPr>
+        <w:t>’</w:t>
+      </w:r>
+      <w:r>
+        <w:rPr>
+          <w:rFonts w:ascii="CMU Serif Roman" w:hAnsi="CMU Serif Roman"/>
+          <w:color w:val="000000"/>
+          <w:sz w:val="20"/>
+          <w:szCs w:val="20"/>
+        </w:rPr>
+        <w:t>azienda, di effettuarne l</w:t>
+      </w:r>
+      <w:r>
+        <w:rPr>
+          <w:rFonts w:ascii="CMU Serif Roman" w:hAnsi="CMU Serif Roman"/>
+          <w:color w:val="000000"/>
+          <w:sz w:val="20"/>
+          <w:szCs w:val="20"/>
+        </w:rPr>
+        <w:t>’</w:t>
+      </w:r>
+      <w:r>
+        <w:rPr>
+          <w:rFonts w:ascii="CMU Serif Roman" w:hAnsi="CMU Serif Roman"/>
+          <w:color w:val="000000"/>
+          <w:sz w:val="20"/>
+          <w:szCs w:val="20"/>
+        </w:rPr>
+        <w:t>acquisto e il rinnovo. L</w:t>
+      </w:r>
+      <w:r>
+        <w:rPr>
+          <w:rFonts w:ascii="CMU Serif Roman" w:hAnsi="CMU Serif Roman"/>
+          <w:color w:val="000000"/>
+          <w:sz w:val="20"/>
+          <w:szCs w:val="20"/>
+        </w:rPr>
+        <w:t>’</w:t>
+      </w:r>
+      <w:r>
+        <w:rPr>
+          <w:rFonts w:ascii="CMU Serif Roman" w:hAnsi="CMU Serif Roman"/>
+          <w:color w:val="000000"/>
+          <w:sz w:val="20"/>
+          <w:szCs w:val="20"/>
+        </w:rPr>
+        <w:t>azienda prevede un abbonamento unico che può essere utilizzato per viaggiare su diverse linee. L</w:t>
+      </w:r>
+      <w:r>
+        <w:rPr>
+          <w:rFonts w:ascii="CMU Serif Roman" w:hAnsi="CMU Serif Roman"/>
+          <w:color w:val="000000"/>
+          <w:sz w:val="20"/>
+          <w:szCs w:val="20"/>
+        </w:rPr>
+        <w:t>’</w:t>
+      </w:r>
+      <w:r>
+        <w:rPr>
+          <w:rFonts w:ascii="CMU Serif Roman" w:hAnsi="CMU Serif Roman"/>
+          <w:color w:val="000000"/>
+          <w:sz w:val="20"/>
+          <w:szCs w:val="20"/>
+        </w:rPr>
+        <w:t>acquisto dei titoli di viaggio all</w:t>
+      </w:r>
+      <w:r>
+        <w:rPr>
+          <w:rFonts w:ascii="CMU Serif Roman" w:hAnsi="CMU Serif Roman"/>
+          <w:color w:val="000000"/>
+          <w:sz w:val="20"/>
+          <w:szCs w:val="20"/>
+        </w:rPr>
+        <w:t>’</w:t>
+      </w:r>
+      <w:r>
+        <w:rPr>
+          <w:rFonts w:ascii="CMU Serif Roman" w:hAnsi="CMU Serif Roman"/>
+          <w:color w:val="000000"/>
+          <w:sz w:val="20"/>
+          <w:szCs w:val="20"/>
+        </w:rPr>
+        <w:t>interno del sistema software richiesto, si appoggia su un</w:t>
+      </w:r>
+      <w:r>
+        <w:rPr>
+          <w:rFonts w:ascii="CMU Serif Roman" w:hAnsi="CMU Serif Roman"/>
+          <w:color w:val="000000"/>
+          <w:sz w:val="20"/>
+          <w:szCs w:val="20"/>
+        </w:rPr>
+        <w:t>’</w:t>
+      </w:r>
+      <w:r>
+        <w:rPr>
+          <w:rFonts w:ascii="CMU Serif Roman" w:hAnsi="CMU Serif Roman"/>
+          <w:color w:val="000000"/>
+          <w:sz w:val="20"/>
+          <w:szCs w:val="20"/>
+        </w:rPr>
+        <w:t>infrastruttura già presente fornita dall</w:t>
+      </w:r>
+      <w:r>
+        <w:rPr>
+          <w:rFonts w:ascii="CMU Serif Roman" w:hAnsi="CMU Serif Roman"/>
+          <w:color w:val="000000"/>
+          <w:sz w:val="20"/>
+          <w:szCs w:val="20"/>
+        </w:rPr>
+        <w:t>’</w:t>
+      </w:r>
+      <w:r>
+        <w:rPr>
+          <w:rFonts w:ascii="CMU Serif Roman" w:hAnsi="CMU Serif Roman"/>
+          <w:color w:val="000000"/>
+          <w:sz w:val="20"/>
+          <w:szCs w:val="20"/>
+        </w:rPr>
+        <w:t>azienda di trasporto e quindi il sistema software richiesto non è tenuto a provvedere tali funzionalità, ma è necessario solo collegare il sistema richiesto con il sistema preesistente. L</w:t>
+      </w:r>
+      <w:r>
+        <w:rPr>
+          <w:rFonts w:ascii="CMU Serif Roman" w:hAnsi="CMU Serif Roman"/>
+          <w:color w:val="000000"/>
+          <w:sz w:val="20"/>
+          <w:szCs w:val="20"/>
+        </w:rPr>
+        <w:t>’</w:t>
+      </w:r>
+      <w:r>
+        <w:rPr>
+          <w:rFonts w:ascii="CMU Serif Roman" w:hAnsi="CMU Serif Roman"/>
+          <w:color w:val="000000"/>
+          <w:sz w:val="20"/>
+          <w:szCs w:val="20"/>
+        </w:rPr>
+        <w:t>acquisto dei titoli di viaggio può avvenire sia tramite il sistema software richiesto, che fisicamente presso un botteghino autorizzato dall</w:t>
+      </w:r>
+      <w:r>
+        <w:rPr>
+          <w:rFonts w:ascii="CMU Serif Roman" w:hAnsi="CMU Serif Roman"/>
+          <w:color w:val="000000"/>
+          <w:sz w:val="20"/>
+          <w:szCs w:val="20"/>
+        </w:rPr>
+        <w:t>’</w:t>
+      </w:r>
+      <w:r>
+        <w:rPr>
+          <w:rFonts w:ascii="CMU Serif Roman" w:hAnsi="CMU Serif Roman"/>
+          <w:color w:val="000000"/>
+          <w:sz w:val="20"/>
+          <w:szCs w:val="20"/>
+        </w:rPr>
+        <w:t>azienda di trasporto. In fase di acquisto presso il sistema software, il cliente sarà tenuto a fornire i dati della carta di credito con la quale vuole pagare.</w:t>
+      </w:r>
+    </w:p>
+    <w:p>
+      <w:pPr>
+        <w:pStyle w:val="NormaleWeb"/>
+        <w:spacing w:before="0" w:beforeAutospacing="0" w:after="0" w:afterAutospacing="0"/>
+        <w:ind w:left="20"/>
+        <w:jc w:val="both"/>
+        <w:rPr>
+          <w:rFonts w:ascii="CMU Serif Roman" w:hAnsi="CMU Serif Roman"/>
+          <w:sz w:val="20"/>
+          <w:szCs w:val="20"/>
+        </w:rPr>
+      </w:pPr>
+      <w:r>
+        <w:rPr>
+          <w:rFonts w:ascii="CMU Serif Roman" w:hAnsi="CMU Serif Roman"/>
+          <w:color w:val="000000"/>
+          <w:sz w:val="20"/>
+          <w:szCs w:val="20"/>
+        </w:rPr>
+        <w:t>Il sistema al momento dell</w:t>
+      </w:r>
+      <w:r>
+        <w:rPr>
+          <w:rFonts w:ascii="CMU Serif Roman" w:hAnsi="CMU Serif Roman"/>
+          <w:color w:val="000000"/>
+          <w:sz w:val="20"/>
+          <w:szCs w:val="20"/>
+        </w:rPr>
+        <w:t>’</w:t>
+      </w:r>
+      <w:r>
+        <w:rPr>
+          <w:rFonts w:ascii="CMU Serif Roman" w:hAnsi="CMU Serif Roman"/>
+          <w:color w:val="000000"/>
+          <w:sz w:val="20"/>
+          <w:szCs w:val="20"/>
+        </w:rPr>
+        <w:t>acquisto di un biglietto on-line, tramite il profilo creato dal cliente, registrerà automaticamente il biglietto acquistato dando quindi la possibilità all</w:t>
+      </w:r>
+      <w:r>
+        <w:rPr>
+          <w:rFonts w:ascii="CMU Serif Roman" w:hAnsi="CMU Serif Roman"/>
+          <w:color w:val="000000"/>
+          <w:sz w:val="20"/>
+          <w:szCs w:val="20"/>
+        </w:rPr>
+        <w:t>’</w:t>
+      </w:r>
+      <w:r>
+        <w:rPr>
+          <w:rFonts w:ascii="CMU Serif Roman" w:hAnsi="CMU Serif Roman"/>
+          <w:color w:val="000000"/>
+          <w:sz w:val="20"/>
+          <w:szCs w:val="20"/>
+        </w:rPr>
+        <w:t>utente, tramite l</w:t>
+      </w:r>
+      <w:r>
+        <w:rPr>
+          <w:rFonts w:ascii="CMU Serif Roman" w:hAnsi="CMU Serif Roman"/>
+          <w:color w:val="000000"/>
+          <w:sz w:val="20"/>
+          <w:szCs w:val="20"/>
+        </w:rPr>
+        <w:t>’</w:t>
+      </w:r>
+      <w:r>
+        <w:rPr>
+          <w:rFonts w:ascii="CMU Serif Roman" w:hAnsi="CMU Serif Roman"/>
+          <w:color w:val="000000"/>
+          <w:sz w:val="20"/>
+          <w:szCs w:val="20"/>
+        </w:rPr>
+        <w:t>accesso al proprio profilo, di tenere traccia del titolo di viaggio che ha comprato. Gli utenti che invece hanno effettuato l</w:t>
+      </w:r>
+      <w:r>
+        <w:rPr>
+          <w:rFonts w:ascii="CMU Serif Roman" w:hAnsi="CMU Serif Roman"/>
+          <w:color w:val="000000"/>
+          <w:sz w:val="20"/>
+          <w:szCs w:val="20"/>
+        </w:rPr>
+        <w:t>’</w:t>
+      </w:r>
+      <w:r>
+        <w:rPr>
+          <w:rFonts w:ascii="CMU Serif Roman" w:hAnsi="CMU Serif Roman"/>
+          <w:color w:val="000000"/>
+          <w:sz w:val="20"/>
+          <w:szCs w:val="20"/>
+        </w:rPr>
+        <w:t>acquisto negli appositi centri vendita, dovranno provvedere a registrare da sé il biglietto comprato sul sistema se vorranno tenere traccia dei loro titoli di viaggio.</w:t>
+      </w:r>
+    </w:p>
+    <w:p>
+      <w:pPr>
+        <w:pStyle w:val="NormaleWeb"/>
+        <w:spacing w:before="0" w:beforeAutospacing="0" w:after="0" w:afterAutospacing="0"/>
+        <w:ind w:left="20"/>
+        <w:jc w:val="both"/>
+        <w:rPr>
+          <w:rFonts w:ascii="CMU Serif Roman" w:hAnsi="CMU Serif Roman"/>
+          <w:sz w:val="20"/>
+          <w:szCs w:val="20"/>
+        </w:rPr>
+      </w:pPr>
+      <w:r>
+        <w:rPr>
+          <w:rFonts w:ascii="CMU Serif Roman" w:hAnsi="CMU Serif Roman"/>
+          <w:color w:val="000000"/>
+          <w:sz w:val="20"/>
+          <w:szCs w:val="20"/>
+        </w:rPr>
         <w:t> </w:t>
       </w:r>
     </w:p>
     <w:p>
       <w:pPr>
-        <w:pStyle w:val="NormalWeb"/>
-        <w:spacing w:before="0" w:beforeAutospacing="0" w:after="0" w:afterAutospacing="0"/>
-        <w:jc w:val="both"/>
-        <w:rPr>
-          <w:rFonts w:ascii="CMU Serif Roman" w:hAnsi="CMU Serif Roman"/>
-          <w:sz w:val="20"/>
-          <w:szCs w:val="20"/>
-        </w:rPr>
-      </w:pPr>
-      <w:r>
-        <w:rPr>
-          <w:rFonts w:ascii="CMU Serif Roman" w:hAnsi="CMU Serif Roman"/>
-          <w:color w:val="000000"/>
-          <w:sz w:val="20"/>
-          <w:szCs w:val="20"/>
-        </w:rPr>
-        <w:t>L</w:t>
-      </w:r>
-      <w:r>
-        <w:rPr>
-          <w:rFonts w:ascii="CMU Serif Roman" w:hAnsi="CMU Serif Roman"/>
-          <w:color w:val="000000"/>
-          <w:sz w:val="20"/>
-          <w:szCs w:val="20"/>
-        </w:rPr>
-        <w:t>’</w:t>
-      </w:r>
-      <w:r>
-        <w:rPr>
-          <w:rFonts w:ascii="CMU Serif Roman" w:hAnsi="CMU Serif Roman"/>
-          <w:color w:val="000000"/>
-          <w:sz w:val="20"/>
-          <w:szCs w:val="20"/>
-        </w:rPr>
-        <w:t>azienda dispone di mezzi di trasporto alquanto innovativi e in quanto tali, sono dotati di un modulo GPS per la geolocalizzazione di ogni singolo mezzo. Ciascun mezzo di trasporto dell</w:t>
-      </w:r>
-      <w:r>
-        <w:rPr>
-          <w:rFonts w:ascii="CMU Serif Roman" w:hAnsi="CMU Serif Roman"/>
-          <w:color w:val="000000"/>
-          <w:sz w:val="20"/>
-          <w:szCs w:val="20"/>
-        </w:rPr>
-        <w:t>’</w:t>
-      </w:r>
-      <w:r>
-        <w:rPr>
-          <w:rFonts w:ascii="CMU Serif Roman" w:hAnsi="CMU Serif Roman"/>
-          <w:color w:val="000000"/>
-          <w:sz w:val="20"/>
-          <w:szCs w:val="20"/>
-        </w:rPr>
-        <w:t>azienda dispone di un sistema integrato di sensori e spie che segnalano all</w:t>
-      </w:r>
-      <w:r>
-        <w:rPr>
-          <w:rFonts w:ascii="CMU Serif Roman" w:hAnsi="CMU Serif Roman"/>
-          <w:color w:val="000000"/>
-          <w:sz w:val="20"/>
-          <w:szCs w:val="20"/>
-        </w:rPr>
-        <w:t>’</w:t>
-      </w:r>
-      <w:r>
-        <w:rPr>
-          <w:rFonts w:ascii="CMU Serif Roman" w:hAnsi="CMU Serif Roman"/>
-          <w:color w:val="000000"/>
-          <w:sz w:val="20"/>
-          <w:szCs w:val="20"/>
-        </w:rPr>
-        <w:t>autista e al checker eventuali problematiche del mezzo stesso. Inoltre, l</w:t>
-      </w:r>
-      <w:r>
-        <w:rPr>
-          <w:rFonts w:ascii="CMU Serif Roman" w:hAnsi="CMU Serif Roman"/>
-          <w:color w:val="000000"/>
-          <w:sz w:val="20"/>
-          <w:szCs w:val="20"/>
-        </w:rPr>
-        <w:t>’</w:t>
-      </w:r>
-      <w:r>
-        <w:rPr>
-          <w:rFonts w:ascii="CMU Serif Roman" w:hAnsi="CMU Serif Roman"/>
-          <w:color w:val="000000"/>
-          <w:sz w:val="20"/>
-          <w:szCs w:val="20"/>
-        </w:rPr>
-        <w:t>azienda di trasporto dispone di un certo numero di mezzi dotati dell</w:t>
-      </w:r>
-      <w:r>
-        <w:rPr>
-          <w:rFonts w:ascii="CMU Serif Roman" w:hAnsi="CMU Serif Roman"/>
-          <w:color w:val="000000"/>
-          <w:sz w:val="20"/>
-          <w:szCs w:val="20"/>
-        </w:rPr>
-        <w:t>’</w:t>
-      </w:r>
-      <w:r>
-        <w:rPr>
-          <w:rFonts w:ascii="CMU Serif Roman" w:hAnsi="CMU Serif Roman"/>
-          <w:color w:val="000000"/>
-          <w:sz w:val="20"/>
-          <w:szCs w:val="20"/>
-        </w:rPr>
-        <w:t>equipaggiamento adatto per la salita, discesa e il trasporto per persone diversamente abili o con difficoltà di tipo motorio.</w:t>
-      </w:r>
-    </w:p>
-    <w:p>
-      <w:pPr>
-        <w:pStyle w:val="NormalWeb"/>
+        <w:pStyle w:val="NormaleWeb"/>
         <w:spacing w:before="0" w:beforeAutospacing="0" w:after="0" w:afterAutospacing="0"/>
         <w:ind w:left="20"/>
         <w:jc w:val="both"/>
@@ -3722,161 +4244,108 @@
           <w:sz w:val="20"/>
           <w:szCs w:val="20"/>
         </w:rPr>
-        <w:t> </w:t>
-      </w:r>
-    </w:p>
-    <w:p>
-      <w:pPr>
-        <w:pStyle w:val="NormalWeb"/>
-        <w:spacing w:before="0" w:beforeAutospacing="0" w:after="0" w:afterAutospacing="0"/>
-        <w:ind w:left="20"/>
-        <w:jc w:val="both"/>
-        <w:rPr>
-          <w:rFonts w:ascii="CMU Serif Roman" w:hAnsi="CMU Serif Roman"/>
-          <w:sz w:val="20"/>
-          <w:szCs w:val="20"/>
-        </w:rPr>
-      </w:pPr>
-      <w:r>
-        <w:rPr>
-          <w:rFonts w:ascii="CMU Serif Roman" w:hAnsi="CMU Serif Roman"/>
-          <w:color w:val="000000"/>
-          <w:sz w:val="20"/>
-          <w:szCs w:val="20"/>
-        </w:rPr>
-        <w:t>Il sistema software deve essere in grado di sfruttare questa tecnologia per condividere in tempo reale le posizioni di tutti i suoi mezzi. La posizione non è sfruttata solo internamente dall</w:t>
-      </w:r>
-      <w:r>
-        <w:rPr>
-          <w:rFonts w:ascii="CMU Serif Roman" w:hAnsi="CMU Serif Roman"/>
-          <w:color w:val="000000"/>
-          <w:sz w:val="20"/>
-          <w:szCs w:val="20"/>
-        </w:rPr>
-        <w:t>’</w:t>
-      </w:r>
-      <w:r>
-        <w:rPr>
-          <w:rFonts w:ascii="CMU Serif Roman" w:hAnsi="CMU Serif Roman"/>
-          <w:color w:val="000000"/>
-          <w:sz w:val="20"/>
-          <w:szCs w:val="20"/>
-        </w:rPr>
-        <w:t>azienda di trasporto urbano al fine di gestire e migliorare il servizio, ma anche al fine di fornire un servizio all</w:t>
-      </w:r>
-      <w:r>
-        <w:rPr>
-          <w:rFonts w:ascii="CMU Serif Roman" w:hAnsi="CMU Serif Roman"/>
-          <w:color w:val="000000"/>
-          <w:sz w:val="20"/>
-          <w:szCs w:val="20"/>
-        </w:rPr>
-        <w:t>’</w:t>
-      </w:r>
-      <w:r>
-        <w:rPr>
-          <w:rFonts w:ascii="CMU Serif Roman" w:hAnsi="CMU Serif Roman"/>
-          <w:color w:val="000000"/>
-          <w:sz w:val="20"/>
-          <w:szCs w:val="20"/>
-        </w:rPr>
-        <w:t>utenza che sarà in grado di tracciare i mezzi ai quali è interessata, valutare percorsi, eventuali ritardi e così via.</w:t>
-      </w:r>
-    </w:p>
-    <w:p>
-      <w:pPr>
-        <w:pStyle w:val="NormalWeb"/>
-        <w:spacing w:before="0" w:beforeAutospacing="0" w:after="0" w:afterAutospacing="0"/>
-        <w:jc w:val="both"/>
-        <w:rPr>
-          <w:rFonts w:ascii="CMU Serif Roman" w:hAnsi="CMU Serif Roman"/>
-          <w:sz w:val="20"/>
-          <w:szCs w:val="20"/>
-        </w:rPr>
-      </w:pPr>
-      <w:r>
-        <w:rPr>
-          <w:rFonts w:ascii="CMU Serif Roman" w:hAnsi="CMU Serif Roman"/>
-          <w:color w:val="000000"/>
-          <w:sz w:val="20"/>
-          <w:szCs w:val="20"/>
-        </w:rPr>
-        <w:t> </w:t>
-      </w:r>
-    </w:p>
-    <w:p>
-      <w:pPr>
-        <w:pStyle w:val="NormalWeb"/>
-        <w:spacing w:before="0" w:beforeAutospacing="0" w:after="0" w:afterAutospacing="0"/>
-        <w:jc w:val="both"/>
-        <w:rPr>
-          <w:rFonts w:ascii="CMU Serif Roman" w:hAnsi="CMU Serif Roman"/>
-          <w:sz w:val="20"/>
-          <w:szCs w:val="20"/>
-        </w:rPr>
-      </w:pPr>
-      <w:r>
-        <w:rPr>
-          <w:rFonts w:ascii="CMU Serif Roman" w:hAnsi="CMU Serif Roman"/>
-          <w:color w:val="000000"/>
-          <w:sz w:val="20"/>
-          <w:szCs w:val="20"/>
-        </w:rPr>
-        <w:t>In quest</w:t>
-      </w:r>
-      <w:r>
-        <w:rPr>
-          <w:rFonts w:ascii="CMU Serif Roman" w:hAnsi="CMU Serif Roman"/>
-          <w:color w:val="000000"/>
-          <w:sz w:val="20"/>
-          <w:szCs w:val="20"/>
-        </w:rPr>
-        <w:t>’</w:t>
-      </w:r>
-      <w:r>
-        <w:rPr>
-          <w:rFonts w:ascii="CMU Serif Roman" w:hAnsi="CMU Serif Roman"/>
-          <w:color w:val="000000"/>
-          <w:sz w:val="20"/>
-          <w:szCs w:val="20"/>
-        </w:rPr>
-        <w:t>ottica, l</w:t>
-      </w:r>
-      <w:r>
-        <w:rPr>
-          <w:rFonts w:ascii="CMU Serif Roman" w:hAnsi="CMU Serif Roman"/>
-          <w:color w:val="000000"/>
-          <w:sz w:val="20"/>
-          <w:szCs w:val="20"/>
-        </w:rPr>
-        <w:t>’</w:t>
-      </w:r>
-      <w:r>
-        <w:rPr>
-          <w:rFonts w:ascii="CMU Serif Roman" w:hAnsi="CMU Serif Roman"/>
-          <w:color w:val="000000"/>
-          <w:sz w:val="20"/>
-          <w:szCs w:val="20"/>
-        </w:rPr>
-        <w:t>utente può visionare quelle che sono le varie opzioni, qualora dovessero essere disponibili, per raggiungere un determinato punto di destinazione a partire da un determinato punto di partenza. Supponendo che dovessero essere disponibili più percorsi, l</w:t>
-      </w:r>
-      <w:r>
-        <w:rPr>
-          <w:rFonts w:ascii="CMU Serif Roman" w:hAnsi="CMU Serif Roman"/>
-          <w:color w:val="000000"/>
-          <w:sz w:val="20"/>
-          <w:szCs w:val="20"/>
-        </w:rPr>
-        <w:t>’</w:t>
-      </w:r>
-      <w:r>
-        <w:rPr>
-          <w:rFonts w:ascii="CMU Serif Roman" w:hAnsi="CMU Serif Roman"/>
-          <w:color w:val="000000"/>
-          <w:sz w:val="20"/>
-          <w:szCs w:val="20"/>
-        </w:rPr>
-        <w:t>utente può ordinarli in base a differenti metriche: percorso più breve in termini di distanze, percorso più breve in termini di tempo, percorso meno trafficato, percorso meno costoso. A tal proposito, si fa notare che il percorso più breve in termini di distanze non implica che sia anche il percorso più breve in termini di tempo, né viceversa. Inoltre, i percorsi e le loro caratteristiche possono variare dinamicamente in base alle condizioni del traffico, condizioni meteorologiche, guasti improvvisi al mezzo, interruzioni improvvise della viabilità e così via.</w:t>
+        <w:t>Infine, l</w:t>
+      </w:r>
+      <w:r>
+        <w:rPr>
+          <w:rFonts w:ascii="CMU Serif Roman" w:hAnsi="CMU Serif Roman"/>
+          <w:color w:val="000000"/>
+          <w:sz w:val="20"/>
+          <w:szCs w:val="20"/>
+        </w:rPr>
+        <w:t>’</w:t>
+      </w:r>
+      <w:r>
+        <w:rPr>
+          <w:rFonts w:ascii="CMU Serif Roman" w:hAnsi="CMU Serif Roman"/>
+          <w:color w:val="000000"/>
+          <w:sz w:val="20"/>
+          <w:szCs w:val="20"/>
+        </w:rPr>
+        <w:t>utente può ricevere delle comunicazioni e degli avvisi dal sistema software richiesto tramite un SMS al numero di telefono utilizzato dall</w:t>
+      </w:r>
+      <w:r>
+        <w:rPr>
+          <w:rFonts w:ascii="CMU Serif Roman" w:hAnsi="CMU Serif Roman"/>
+          <w:color w:val="000000"/>
+          <w:sz w:val="20"/>
+          <w:szCs w:val="20"/>
+        </w:rPr>
+        <w:t>’</w:t>
+      </w:r>
+      <w:r>
+        <w:rPr>
+          <w:rFonts w:ascii="CMU Serif Roman" w:hAnsi="CMU Serif Roman"/>
+          <w:color w:val="000000"/>
+          <w:sz w:val="20"/>
+          <w:szCs w:val="20"/>
+        </w:rPr>
+        <w:t>utente in un</w:t>
+      </w:r>
+      <w:r>
+        <w:rPr>
+          <w:rFonts w:ascii="CMU Serif Roman" w:hAnsi="CMU Serif Roman"/>
+          <w:color w:val="000000"/>
+          <w:sz w:val="20"/>
+          <w:szCs w:val="20"/>
+        </w:rPr>
+        <w:t>’</w:t>
+      </w:r>
+      <w:r>
+        <w:rPr>
+          <w:rFonts w:ascii="CMU Serif Roman" w:hAnsi="CMU Serif Roman"/>
+          <w:color w:val="000000"/>
+          <w:sz w:val="20"/>
+          <w:szCs w:val="20"/>
+        </w:rPr>
+        <w:t>eventuale fase di registrazione, oppure all</w:t>
+      </w:r>
+      <w:r>
+        <w:rPr>
+          <w:rFonts w:ascii="CMU Serif Roman" w:hAnsi="CMU Serif Roman"/>
+          <w:color w:val="000000"/>
+          <w:sz w:val="20"/>
+          <w:szCs w:val="20"/>
+        </w:rPr>
+        <w:t>’</w:t>
+      </w:r>
+      <w:r>
+        <w:rPr>
+          <w:rFonts w:ascii="CMU Serif Roman" w:hAnsi="CMU Serif Roman"/>
+          <w:color w:val="000000"/>
+          <w:sz w:val="20"/>
+          <w:szCs w:val="20"/>
+        </w:rPr>
+        <w:t>interno del sistema software stesso. Tali comunicazioni e avvisi possono riguardare interruzioni del servizio, scioperi, promozioni, e così via. Infine, il sistema software richiesto deve prevedere un design e delle interfacce utente, tali da garantire una elevata usabilità e implementare, per quanto possibile, il “Design For All” (DFA). Così facendo il sistema potrà avere un buon “fit” con i vari tipi di utenti che interagiranno col sistema.</w:t>
+      </w:r>
+    </w:p>
+    <w:p>
+      <w:pPr>
+        <w:spacing w:after="240" w:line="240" w:lineRule="auto"/>
+        <w:jc w:val="both"/>
+        <w:rPr>
+          <w:rFonts w:ascii="CMU Serif Roman" w:hAnsi="CMU Serif Roman"/>
+          <w:sz w:val="20"/>
+          <w:szCs w:val="20"/>
+        </w:rPr>
+      </w:pPr>
+    </w:p>
+    <w:p>
+      <w:pPr>
+        <w:pStyle w:val="Titolo1"/>
+        <w:spacing w:before="480" w:after="120" w:line="240" w:lineRule="auto"/>
+        <w:jc w:val="both"/>
+        <w:rPr>
+          <w:rFonts w:ascii="CMU Serif Roman" w:hAnsi="CMU Serif Roman" w:cs="CMU Serif Roman"/>
+          <w:bCs/>
+        </w:rPr>
+      </w:pPr>
+      <w:r>
+        <w:rPr>
+          <w:rFonts w:ascii="CMU Serif Roman" w:hAnsi="CMU Serif Roman" w:cs="CMU Serif Roman"/>
+          <w:bCs/>
+        </w:rPr>
+        <w:t>2. Scenari</w:t>
       </w:r>
     </w:p>
     <w:p>
@@ -3884,453 +4353,11 @@
         <w:spacing w:line="240" w:lineRule="auto"/>
         <w:jc w:val="both"/>
         <w:rPr>
-          <w:rFonts w:ascii="CMU Serif Roman" w:hAnsi="CMU Serif Roman"/>
-          <w:sz w:val="20"/>
-          <w:szCs w:val="20"/>
-        </w:rPr>
-      </w:pPr>
-    </w:p>
-    <w:p>
-      <w:pPr>
-        <w:pStyle w:val="NormalWeb"/>
-        <w:spacing w:before="0" w:beforeAutospacing="0" w:after="0" w:afterAutospacing="0"/>
-        <w:ind w:left="20"/>
-        <w:jc w:val="both"/>
-        <w:rPr>
-          <w:rFonts w:ascii="CMU Serif Roman" w:hAnsi="CMU Serif Roman"/>
-          <w:sz w:val="20"/>
-          <w:szCs w:val="20"/>
-        </w:rPr>
-      </w:pPr>
-      <w:r>
-        <w:rPr>
-          <w:rFonts w:ascii="CMU Serif Roman" w:hAnsi="CMU Serif Roman"/>
-          <w:color w:val="000000"/>
-          <w:sz w:val="20"/>
-          <w:szCs w:val="20"/>
-        </w:rPr>
-        <w:t>L</w:t>
-      </w:r>
-      <w:r>
-        <w:rPr>
-          <w:rFonts w:ascii="CMU Serif Roman" w:hAnsi="CMU Serif Roman"/>
-          <w:color w:val="000000"/>
-          <w:sz w:val="20"/>
-          <w:szCs w:val="20"/>
-        </w:rPr>
-        <w:t>’</w:t>
-      </w:r>
-      <w:r>
-        <w:rPr>
-          <w:rFonts w:ascii="CMU Serif Roman" w:hAnsi="CMU Serif Roman"/>
-          <w:color w:val="000000"/>
-          <w:sz w:val="20"/>
-          <w:szCs w:val="20"/>
-        </w:rPr>
-        <w:t>utente generico, tramite il software richiesto, è in grado di visionare biglietti, abbonamenti e altri eventuali titoli di viaggio messi a disposizione dall</w:t>
-      </w:r>
-      <w:r>
-        <w:rPr>
-          <w:rFonts w:ascii="CMU Serif Roman" w:hAnsi="CMU Serif Roman"/>
-          <w:color w:val="000000"/>
-          <w:sz w:val="20"/>
-          <w:szCs w:val="20"/>
-        </w:rPr>
-        <w:t>’</w:t>
-      </w:r>
-      <w:r>
-        <w:rPr>
-          <w:rFonts w:ascii="CMU Serif Roman" w:hAnsi="CMU Serif Roman"/>
-          <w:color w:val="000000"/>
-          <w:sz w:val="20"/>
-          <w:szCs w:val="20"/>
-        </w:rPr>
-        <w:t>azienda, di effettuarne l</w:t>
-      </w:r>
-      <w:r>
-        <w:rPr>
-          <w:rFonts w:ascii="CMU Serif Roman" w:hAnsi="CMU Serif Roman"/>
-          <w:color w:val="000000"/>
-          <w:sz w:val="20"/>
-          <w:szCs w:val="20"/>
-        </w:rPr>
-        <w:t>’</w:t>
-      </w:r>
-      <w:r>
-        <w:rPr>
-          <w:rFonts w:ascii="CMU Serif Roman" w:hAnsi="CMU Serif Roman"/>
-          <w:color w:val="000000"/>
-          <w:sz w:val="20"/>
-          <w:szCs w:val="20"/>
-        </w:rPr>
-        <w:t>acquisto e il rinnovo. L</w:t>
-      </w:r>
-      <w:r>
-        <w:rPr>
-          <w:rFonts w:ascii="CMU Serif Roman" w:hAnsi="CMU Serif Roman"/>
-          <w:color w:val="000000"/>
-          <w:sz w:val="20"/>
-          <w:szCs w:val="20"/>
-        </w:rPr>
-        <w:t>’</w:t>
-      </w:r>
-      <w:r>
-        <w:rPr>
-          <w:rFonts w:ascii="CMU Serif Roman" w:hAnsi="CMU Serif Roman"/>
-          <w:color w:val="000000"/>
-          <w:sz w:val="20"/>
-          <w:szCs w:val="20"/>
-        </w:rPr>
-        <w:t>azienda prevede un abbonamento unico che può essere utilizzato per viaggiare su diverse linee. L</w:t>
-      </w:r>
-      <w:r>
-        <w:rPr>
-          <w:rFonts w:ascii="CMU Serif Roman" w:hAnsi="CMU Serif Roman"/>
-          <w:color w:val="000000"/>
-          <w:sz w:val="20"/>
-          <w:szCs w:val="20"/>
-        </w:rPr>
-        <w:t>’</w:t>
-      </w:r>
-      <w:r>
-        <w:rPr>
-          <w:rFonts w:ascii="CMU Serif Roman" w:hAnsi="CMU Serif Roman"/>
-          <w:color w:val="000000"/>
-          <w:sz w:val="20"/>
-          <w:szCs w:val="20"/>
-        </w:rPr>
-        <w:t>acquisto dei titoli di viaggio all</w:t>
-      </w:r>
-      <w:r>
-        <w:rPr>
-          <w:rFonts w:ascii="CMU Serif Roman" w:hAnsi="CMU Serif Roman"/>
-          <w:color w:val="000000"/>
-          <w:sz w:val="20"/>
-          <w:szCs w:val="20"/>
-        </w:rPr>
-        <w:t>’</w:t>
-      </w:r>
-      <w:r>
-        <w:rPr>
-          <w:rFonts w:ascii="CMU Serif Roman" w:hAnsi="CMU Serif Roman"/>
-          <w:color w:val="000000"/>
-          <w:sz w:val="20"/>
-          <w:szCs w:val="20"/>
-        </w:rPr>
-        <w:t>interno del sistema software richiesto, si appoggia su un</w:t>
-      </w:r>
-      <w:r>
-        <w:rPr>
-          <w:rFonts w:ascii="CMU Serif Roman" w:hAnsi="CMU Serif Roman"/>
-          <w:color w:val="000000"/>
-          <w:sz w:val="20"/>
-          <w:szCs w:val="20"/>
-        </w:rPr>
-        <w:t>’</w:t>
-      </w:r>
-      <w:r>
-        <w:rPr>
-          <w:rFonts w:ascii="CMU Serif Roman" w:hAnsi="CMU Serif Roman"/>
-          <w:color w:val="000000"/>
-          <w:sz w:val="20"/>
-          <w:szCs w:val="20"/>
-        </w:rPr>
-        <w:t>infrastruttura già presente fornita dall</w:t>
-      </w:r>
-      <w:r>
-        <w:rPr>
-          <w:rFonts w:ascii="CMU Serif Roman" w:hAnsi="CMU Serif Roman"/>
-          <w:color w:val="000000"/>
-          <w:sz w:val="20"/>
-          <w:szCs w:val="20"/>
-        </w:rPr>
-        <w:t>’</w:t>
-      </w:r>
-      <w:r>
-        <w:rPr>
-          <w:rFonts w:ascii="CMU Serif Roman" w:hAnsi="CMU Serif Roman"/>
-          <w:color w:val="000000"/>
-          <w:sz w:val="20"/>
-          <w:szCs w:val="20"/>
-        </w:rPr>
-        <w:t>azienda di trasporto e quindi il sistema software richiesto non è tenuto a provvedere tali funzionalità, ma è necessario solo collegare il sistema richiesto con il sistema preesistente. L</w:t>
-      </w:r>
-      <w:r>
-        <w:rPr>
-          <w:rFonts w:ascii="CMU Serif Roman" w:hAnsi="CMU Serif Roman"/>
-          <w:color w:val="000000"/>
-          <w:sz w:val="20"/>
-          <w:szCs w:val="20"/>
-        </w:rPr>
-        <w:t>’</w:t>
-      </w:r>
-      <w:r>
-        <w:rPr>
-          <w:rFonts w:ascii="CMU Serif Roman" w:hAnsi="CMU Serif Roman"/>
-          <w:color w:val="000000"/>
-          <w:sz w:val="20"/>
-          <w:szCs w:val="20"/>
-        </w:rPr>
-        <w:t>acquisto dei titoli di viaggio può avvenire sia tramite il sistema software richiesto, che fisicamente presso un botteghino autorizzato dall</w:t>
-      </w:r>
-      <w:r>
-        <w:rPr>
-          <w:rFonts w:ascii="CMU Serif Roman" w:hAnsi="CMU Serif Roman"/>
-          <w:color w:val="000000"/>
-          <w:sz w:val="20"/>
-          <w:szCs w:val="20"/>
-        </w:rPr>
-        <w:t>’</w:t>
-      </w:r>
-      <w:r>
-        <w:rPr>
-          <w:rFonts w:ascii="CMU Serif Roman" w:hAnsi="CMU Serif Roman"/>
-          <w:color w:val="000000"/>
-          <w:sz w:val="20"/>
-          <w:szCs w:val="20"/>
-        </w:rPr>
-        <w:t>azienda di trasporto. In fase di acquisto presso il sistema software, il cliente sarà tenuto a fornire i dati della carta di credito con la quale vuole pagare.</w:t>
-      </w:r>
-    </w:p>
-    <w:p>
-      <w:pPr>
-        <w:pStyle w:val="NormalWeb"/>
-        <w:spacing w:before="0" w:beforeAutospacing="0" w:after="0" w:afterAutospacing="0"/>
-        <w:ind w:left="20"/>
-        <w:jc w:val="both"/>
-        <w:rPr>
-          <w:rFonts w:ascii="CMU Serif Roman" w:hAnsi="CMU Serif Roman"/>
-          <w:sz w:val="20"/>
-          <w:szCs w:val="20"/>
-        </w:rPr>
-      </w:pPr>
-      <w:r>
-        <w:rPr>
-          <w:rFonts w:ascii="CMU Serif Roman" w:hAnsi="CMU Serif Roman"/>
-          <w:color w:val="000000"/>
-          <w:sz w:val="20"/>
-          <w:szCs w:val="20"/>
-        </w:rPr>
-        <w:t>Il sistema al momento dell</w:t>
-      </w:r>
-      <w:r>
-        <w:rPr>
-          <w:rFonts w:ascii="CMU Serif Roman" w:hAnsi="CMU Serif Roman"/>
-          <w:color w:val="000000"/>
-          <w:sz w:val="20"/>
-          <w:szCs w:val="20"/>
-        </w:rPr>
-        <w:t>’</w:t>
-      </w:r>
-      <w:r>
-        <w:rPr>
-          <w:rFonts w:ascii="CMU Serif Roman" w:hAnsi="CMU Serif Roman"/>
-          <w:color w:val="000000"/>
-          <w:sz w:val="20"/>
-          <w:szCs w:val="20"/>
-        </w:rPr>
-        <w:t>acquisto di un biglietto on-line, tramite il profilo creato dal cliente, registrerà automaticamente il biglietto acquistato dando quindi la possibilità all</w:t>
-      </w:r>
-      <w:r>
-        <w:rPr>
-          <w:rFonts w:ascii="CMU Serif Roman" w:hAnsi="CMU Serif Roman"/>
-          <w:color w:val="000000"/>
-          <w:sz w:val="20"/>
-          <w:szCs w:val="20"/>
-        </w:rPr>
-        <w:t>’</w:t>
-      </w:r>
-      <w:r>
-        <w:rPr>
-          <w:rFonts w:ascii="CMU Serif Roman" w:hAnsi="CMU Serif Roman"/>
-          <w:color w:val="000000"/>
-          <w:sz w:val="20"/>
-          <w:szCs w:val="20"/>
-        </w:rPr>
-        <w:t>utente, tramite l</w:t>
-      </w:r>
-      <w:r>
-        <w:rPr>
-          <w:rFonts w:ascii="CMU Serif Roman" w:hAnsi="CMU Serif Roman"/>
-          <w:color w:val="000000"/>
-          <w:sz w:val="20"/>
-          <w:szCs w:val="20"/>
-        </w:rPr>
-        <w:t>’</w:t>
-      </w:r>
-      <w:r>
-        <w:rPr>
-          <w:rFonts w:ascii="CMU Serif Roman" w:hAnsi="CMU Serif Roman"/>
-          <w:color w:val="000000"/>
-          <w:sz w:val="20"/>
-          <w:szCs w:val="20"/>
-        </w:rPr>
-        <w:t>accesso al proprio profilo, di tenere traccia del titolo di viaggio che ha comprato. Gli utenti che invece hanno effettuato l</w:t>
-      </w:r>
-      <w:r>
-        <w:rPr>
-          <w:rFonts w:ascii="CMU Serif Roman" w:hAnsi="CMU Serif Roman"/>
-          <w:color w:val="000000"/>
-          <w:sz w:val="20"/>
-          <w:szCs w:val="20"/>
-        </w:rPr>
-        <w:t>’</w:t>
-      </w:r>
-      <w:r>
-        <w:rPr>
-          <w:rFonts w:ascii="CMU Serif Roman" w:hAnsi="CMU Serif Roman"/>
-          <w:color w:val="000000"/>
-          <w:sz w:val="20"/>
-          <w:szCs w:val="20"/>
-        </w:rPr>
-        <w:t>acquisto negli appositi centri vendita, dovranno provvedere a registrare da sé il biglietto comprato sul sistema se vorranno tenere traccia dei loro titoli di viaggio.</w:t>
-      </w:r>
-    </w:p>
-    <w:p>
-      <w:pPr>
-        <w:pStyle w:val="NormalWeb"/>
-        <w:spacing w:before="0" w:beforeAutospacing="0" w:after="0" w:afterAutospacing="0"/>
-        <w:ind w:left="20"/>
-        <w:jc w:val="both"/>
-        <w:rPr>
-          <w:rFonts w:ascii="CMU Serif Roman" w:hAnsi="CMU Serif Roman"/>
-          <w:sz w:val="20"/>
-          <w:szCs w:val="20"/>
-        </w:rPr>
-      </w:pPr>
-      <w:r>
-        <w:rPr>
-          <w:rFonts w:ascii="CMU Serif Roman" w:hAnsi="CMU Serif Roman"/>
-          <w:color w:val="000000"/>
-          <w:sz w:val="20"/>
-          <w:szCs w:val="20"/>
-        </w:rPr>
-        <w:t> </w:t>
-      </w:r>
-    </w:p>
-    <w:p>
-      <w:pPr>
-        <w:pStyle w:val="NormalWeb"/>
-        <w:spacing w:before="0" w:beforeAutospacing="0" w:after="0" w:afterAutospacing="0"/>
-        <w:ind w:left="20"/>
-        <w:jc w:val="both"/>
-        <w:rPr>
-          <w:rFonts w:ascii="CMU Serif Roman" w:hAnsi="CMU Serif Roman"/>
-          <w:sz w:val="20"/>
-          <w:szCs w:val="20"/>
-        </w:rPr>
-      </w:pPr>
-      <w:r>
-        <w:rPr>
-          <w:rFonts w:ascii="CMU Serif Roman" w:hAnsi="CMU Serif Roman"/>
-          <w:color w:val="000000"/>
-          <w:sz w:val="20"/>
-          <w:szCs w:val="20"/>
-        </w:rPr>
-        <w:t>Infine, l</w:t>
-      </w:r>
-      <w:r>
-        <w:rPr>
-          <w:rFonts w:ascii="CMU Serif Roman" w:hAnsi="CMU Serif Roman"/>
-          <w:color w:val="000000"/>
-          <w:sz w:val="20"/>
-          <w:szCs w:val="20"/>
-        </w:rPr>
-        <w:t>’</w:t>
-      </w:r>
-      <w:r>
-        <w:rPr>
-          <w:rFonts w:ascii="CMU Serif Roman" w:hAnsi="CMU Serif Roman"/>
-          <w:color w:val="000000"/>
-          <w:sz w:val="20"/>
-          <w:szCs w:val="20"/>
-        </w:rPr>
-        <w:t>utente può ricevere delle comunicazioni e degli avvisi dal sistema software richiesto tramite un SMS al numero di telefono utilizzato dall</w:t>
-      </w:r>
-      <w:r>
-        <w:rPr>
-          <w:rFonts w:ascii="CMU Serif Roman" w:hAnsi="CMU Serif Roman"/>
-          <w:color w:val="000000"/>
-          <w:sz w:val="20"/>
-          <w:szCs w:val="20"/>
-        </w:rPr>
-        <w:t>’</w:t>
-      </w:r>
-      <w:r>
-        <w:rPr>
-          <w:rFonts w:ascii="CMU Serif Roman" w:hAnsi="CMU Serif Roman"/>
-          <w:color w:val="000000"/>
-          <w:sz w:val="20"/>
-          <w:szCs w:val="20"/>
-        </w:rPr>
-        <w:t>utente in un</w:t>
-      </w:r>
-      <w:r>
-        <w:rPr>
-          <w:rFonts w:ascii="CMU Serif Roman" w:hAnsi="CMU Serif Roman"/>
-          <w:color w:val="000000"/>
-          <w:sz w:val="20"/>
-          <w:szCs w:val="20"/>
-        </w:rPr>
-        <w:t>’</w:t>
-      </w:r>
-      <w:r>
-        <w:rPr>
-          <w:rFonts w:ascii="CMU Serif Roman" w:hAnsi="CMU Serif Roman"/>
-          <w:color w:val="000000"/>
-          <w:sz w:val="20"/>
-          <w:szCs w:val="20"/>
-        </w:rPr>
-        <w:t>eventuale fase di registrazione, oppure all</w:t>
-      </w:r>
-      <w:r>
-        <w:rPr>
-          <w:rFonts w:ascii="CMU Serif Roman" w:hAnsi="CMU Serif Roman"/>
-          <w:color w:val="000000"/>
-          <w:sz w:val="20"/>
-          <w:szCs w:val="20"/>
-        </w:rPr>
-        <w:t>’</w:t>
-      </w:r>
-      <w:r>
-        <w:rPr>
-          <w:rFonts w:ascii="CMU Serif Roman" w:hAnsi="CMU Serif Roman"/>
-          <w:color w:val="000000"/>
-          <w:sz w:val="20"/>
-          <w:szCs w:val="20"/>
-        </w:rPr>
-        <w:t>interno del sistema software stesso. Tali comunicazioni e avvisi possono riguardare interruzioni del servizio, scioperi, promozioni, e così via. Infine, il sistema software richiesto deve prevedere un design e delle interfacce utente, tali da garantire una elevata usabilità e implementare, per quanto possibile, il “Design For All” (DFA). Così facendo il sistema potrà avere un buon “fit” con i vari tipi di utenti che interagiranno col sistema.</w:t>
-      </w:r>
-    </w:p>
-    <w:p>
-      <w:pPr>
-        <w:spacing w:after="240" w:line="240" w:lineRule="auto"/>
-        <w:jc w:val="both"/>
-        <w:rPr>
-          <w:rFonts w:ascii="CMU Serif Roman" w:hAnsi="CMU Serif Roman"/>
-          <w:sz w:val="20"/>
-          <w:szCs w:val="20"/>
-        </w:rPr>
-      </w:pPr>
-    </w:p>
-    <w:p>
-      <w:pPr>
-        <w:pStyle w:val="Heading1"/>
-        <w:spacing w:before="480" w:after="120" w:line="240" w:lineRule="auto"/>
-        <w:jc w:val="both"/>
-        <w:rPr>
-          <w:rFonts w:ascii="CMU Serif Roman" w:hAnsi="CMU Serif Roman" w:cs="CMU Serif Roman"/>
-          <w:bCs/>
-        </w:rPr>
-      </w:pPr>
-      <w:r>
-        <w:rPr>
-          <w:rFonts w:ascii="CMU Serif Roman" w:hAnsi="CMU Serif Roman" w:cs="CMU Serif Roman"/>
-          <w:bCs/>
-        </w:rPr>
-        <w:lastRenderedPageBreak/>
-        <w:t>2. Scenari</w:t>
-      </w:r>
+          <w:rFonts w:ascii="CMU Serif Roman" w:hAnsi="CMU Serif Roman" w:cs="CMU Serif Roman"/>
+          <w:sz w:val="20"/>
+          <w:szCs w:val="20"/>
+        </w:rPr>
+      </w:pPr>
     </w:p>
     <w:p>
       <w:pPr>
@@ -4342,17 +4369,6 @@
           <w:szCs w:val="20"/>
         </w:rPr>
       </w:pPr>
-    </w:p>
-    <w:p>
-      <w:pPr>
-        <w:spacing w:line="240" w:lineRule="auto"/>
-        <w:jc w:val="both"/>
-        <w:rPr>
-          <w:rFonts w:ascii="CMU Serif Roman" w:hAnsi="CMU Serif Roman" w:cs="CMU Serif Roman"/>
-          <w:sz w:val="20"/>
-          <w:szCs w:val="20"/>
-        </w:rPr>
-      </w:pPr>
       <w:r>
         <w:rPr>
           <w:rFonts w:ascii="CMU Serif Roman" w:hAnsi="CMU Serif Roman" w:cs="CMU Serif Roman"/>
@@ -4364,7 +4380,7 @@
     </w:p>
     <w:p>
       <w:pPr>
-        <w:pStyle w:val="NormalWeb"/>
+        <w:pStyle w:val="NormaleWeb"/>
         <w:numPr>
           <w:ilvl w:val="0"/>
           <w:numId w:val="9"/>
@@ -4391,7 +4407,7 @@
     </w:p>
     <w:p>
       <w:pPr>
-        <w:pStyle w:val="NormalWeb"/>
+        <w:pStyle w:val="NormaleWeb"/>
         <w:spacing w:before="0" w:beforeAutospacing="0" w:after="0" w:afterAutospacing="0"/>
         <w:ind w:left="720"/>
         <w:jc w:val="both"/>
@@ -4406,7 +4422,7 @@
     </w:p>
     <w:p>
       <w:pPr>
-        <w:pStyle w:val="NormalWeb"/>
+        <w:pStyle w:val="NormaleWeb"/>
         <w:numPr>
           <w:ilvl w:val="0"/>
           <w:numId w:val="9"/>
@@ -4428,12 +4444,22 @@
           <w:sz w:val="20"/>
           <w:szCs w:val="20"/>
         </w:rPr>
-        <w:t>Alla vigilia della Festa dei Lavoratori è stato indetto uno sciopero dei mezzi. Alessandro, addetto alle comunicazioni, comunica ai clienti la notizia sul forum e il sistema li avvisa anche tramite SMS o notifica. Mario, fruitore del servizio, deve effettuare un viaggio da Napoli a Sorrento, grazie a questa notifica riesce ad organizzarsi diversamente, evitando di cancellare i propri piani.</w:t>
-      </w:r>
-    </w:p>
-    <w:p>
-      <w:pPr>
-        <w:pStyle w:val="ListParagraph"/>
+        <w:t xml:space="preserve">Alla vigilia della Festa dei Lavoratori è stato indetto uno sciopero dei mezzi. Alessandro, addetto alle comunicazioni, comunica ai clienti la notizia sul forum e il sistema li avvisa anche tramite </w:t>
+      </w:r>
+      <w:r>
+        <w:rPr>
+          <w:rFonts w:ascii="CMU Serif Roman" w:hAnsi="CMU Serif Roman" w:cs="CMU Serif Roman"/>
+          <w:color w:val="000000"/>
+          <w:sz w:val="20"/>
+          <w:szCs w:val="20"/>
+        </w:rPr>
+        <w:lastRenderedPageBreak/>
+        <w:t>SMS o notifica. Mario, fruitore del servizio, deve effettuare un viaggio da Napoli a Sorrento, grazie a questa notifica riesce ad organizzarsi diversamente, evitando di cancellare i propri piani.</w:t>
+      </w:r>
+    </w:p>
+    <w:p>
+      <w:pPr>
+        <w:pStyle w:val="Paragrafoelenco"/>
         <w:spacing w:line="240" w:lineRule="auto"/>
         <w:jc w:val="both"/>
         <w:rPr>
@@ -4445,7 +4471,7 @@
     </w:p>
     <w:p>
       <w:pPr>
-        <w:pStyle w:val="NormalWeb"/>
+        <w:pStyle w:val="NormaleWeb"/>
         <w:numPr>
           <w:ilvl w:val="0"/>
           <w:numId w:val="9"/>
@@ -4472,7 +4498,7 @@
     </w:p>
     <w:p>
       <w:pPr>
-        <w:pStyle w:val="ListParagraph"/>
+        <w:pStyle w:val="Paragrafoelenco"/>
         <w:spacing w:line="240" w:lineRule="auto"/>
         <w:jc w:val="both"/>
         <w:rPr>
@@ -4484,7 +4510,7 @@
     </w:p>
     <w:p>
       <w:pPr>
-        <w:pStyle w:val="NormalWeb"/>
+        <w:pStyle w:val="NormaleWeb"/>
         <w:numPr>
           <w:ilvl w:val="0"/>
           <w:numId w:val="9"/>
@@ -4511,11 +4537,219 @@
     </w:p>
     <w:p>
       <w:pPr>
+        <w:pStyle w:val="Paragrafoelenco"/>
+        <w:rPr>
+          <w:rFonts w:ascii="CMU Serif Roman" w:hAnsi="CMU Serif Roman" w:cs="CMU Serif Roman"/>
+          <w:sz w:val="20"/>
+          <w:szCs w:val="20"/>
+        </w:rPr>
+      </w:pPr>
+    </w:p>
+    <w:p>
+      <w:pPr>
+        <w:pStyle w:val="NormaleWeb"/>
+        <w:numPr>
+          <w:ilvl w:val="0"/>
+          <w:numId w:val="9"/>
+        </w:numPr>
+        <w:spacing w:before="0" w:beforeAutospacing="0" w:after="0" w:afterAutospacing="0"/>
+        <w:jc w:val="both"/>
+        <w:textAlignment w:val="baseline"/>
+        <w:rPr>
+          <w:rFonts w:ascii="CMU Serif Roman" w:hAnsi="CMU Serif Roman" w:cs="CMU Serif Roman"/>
+          <w:color w:val="000000"/>
+          <w:sz w:val="20"/>
+          <w:szCs w:val="20"/>
+        </w:rPr>
+      </w:pPr>
+      <w:r>
+        <w:rPr>
+          <w:rFonts w:ascii="CMU Serif Roman" w:hAnsi="CMU Serif Roman" w:cs="CMU Serif Roman"/>
+          <w:color w:val="000000"/>
+          <w:sz w:val="20"/>
+          <w:szCs w:val="20"/>
+          <w:lang w:val="it-IT"/>
+        </w:rPr>
+        <w:t>Paolo, checker, inizia il suo turno di lavoro. Apre il sistema e vede i mezzi che dovrà visionare: dal sistema legge che dovrà effettuare manutenzione ai mezzi A, B e C:</w:t>
+      </w:r>
+    </w:p>
+    <w:p>
+      <w:pPr>
+        <w:pStyle w:val="Paragrafoelenco"/>
+        <w:rPr>
+          <w:rFonts w:ascii="CMU Serif Roman" w:hAnsi="CMU Serif Roman" w:cs="CMU Serif Roman"/>
+          <w:sz w:val="20"/>
+          <w:szCs w:val="20"/>
+        </w:rPr>
+      </w:pPr>
+    </w:p>
+    <w:p>
+      <w:pPr>
+        <w:pStyle w:val="NormaleWeb"/>
+        <w:numPr>
+          <w:ilvl w:val="3"/>
+          <w:numId w:val="9"/>
+        </w:numPr>
+        <w:spacing w:before="0" w:beforeAutospacing="0" w:after="0" w:afterAutospacing="0"/>
+        <w:jc w:val="both"/>
+        <w:textAlignment w:val="baseline"/>
+        <w:rPr>
+          <w:rFonts w:ascii="CMU Serif Roman" w:hAnsi="CMU Serif Roman" w:cs="CMU Serif Roman"/>
+          <w:color w:val="000000"/>
+          <w:sz w:val="20"/>
+          <w:szCs w:val="20"/>
+          <w:lang w:val="it-IT"/>
+        </w:rPr>
+      </w:pPr>
+      <w:r>
+        <w:rPr>
+          <w:rFonts w:ascii="CMU Serif Roman" w:hAnsi="CMU Serif Roman" w:cs="CMU Serif Roman"/>
+          <w:color w:val="000000"/>
+          <w:sz w:val="20"/>
+          <w:szCs w:val="20"/>
+          <w:lang w:val="it-IT"/>
+        </w:rPr>
+        <w:t>Per quanto riguarda il mezzo A subito nota che manca carburante, quindi si appresta a fare rifornimento. Dà poi un’occhiata alla pressione degli pneumatici, alle pasticche dei freni e controlla che all’interno sia tutto ordinato e a norma. Dopo aver concluso la manutenzione ordinaria del mezzo A lo appunta sul sistema e passa al successivo.</w:t>
+      </w:r>
+    </w:p>
+    <w:p>
+      <w:pPr>
+        <w:pStyle w:val="NormaleWeb"/>
+        <w:numPr>
+          <w:ilvl w:val="3"/>
+          <w:numId w:val="9"/>
+        </w:numPr>
+        <w:spacing w:before="0" w:beforeAutospacing="0" w:after="0" w:afterAutospacing="0"/>
+        <w:jc w:val="both"/>
+        <w:textAlignment w:val="baseline"/>
+        <w:rPr>
+          <w:rFonts w:ascii="CMU Serif Roman" w:hAnsi="CMU Serif Roman" w:cs="CMU Serif Roman"/>
+          <w:color w:val="000000"/>
+          <w:sz w:val="20"/>
+          <w:szCs w:val="20"/>
+          <w:lang w:val="it-IT"/>
+        </w:rPr>
+      </w:pPr>
+      <w:r>
+        <w:rPr>
+          <w:rFonts w:ascii="CMU Serif Roman" w:hAnsi="CMU Serif Roman" w:cs="CMU Serif Roman"/>
+          <w:color w:val="000000"/>
+          <w:sz w:val="20"/>
+          <w:szCs w:val="20"/>
+          <w:lang w:val="it-IT"/>
+        </w:rPr>
+        <w:t>Paolo quindi passa al mezzo B, subito nota che la ruota posteriore destra è bucata: prende subito una ruota di scorta e si presta a cambiarla, fatto ciò cambia l’olio e mette l’acqua per i tergicristalli. Anche questa manutenzione ordinaria è stata completata: Paolo annota sul sistema e passa all’ultimo mezzo della giornata.</w:t>
+      </w:r>
+    </w:p>
+    <w:p>
+      <w:pPr>
+        <w:pStyle w:val="NormaleWeb"/>
+        <w:numPr>
+          <w:ilvl w:val="3"/>
+          <w:numId w:val="9"/>
+        </w:numPr>
+        <w:spacing w:before="0" w:beforeAutospacing="0" w:after="0" w:afterAutospacing="0"/>
+        <w:jc w:val="both"/>
+        <w:textAlignment w:val="baseline"/>
+        <w:rPr>
+          <w:rFonts w:ascii="CMU Serif Roman" w:hAnsi="CMU Serif Roman" w:cs="CMU Serif Roman"/>
+          <w:color w:val="000000"/>
+          <w:sz w:val="20"/>
+          <w:szCs w:val="20"/>
+          <w:lang w:val="it-IT"/>
+        </w:rPr>
+      </w:pPr>
+      <w:r>
+        <w:rPr>
+          <w:rFonts w:ascii="CMU Serif Roman" w:hAnsi="CMU Serif Roman" w:cs="CMU Serif Roman"/>
+          <w:color w:val="000000"/>
+          <w:sz w:val="20"/>
+          <w:szCs w:val="20"/>
+          <w:lang w:val="it-IT"/>
+        </w:rPr>
+        <w:t xml:space="preserve">Il checker si prepara per effettuare la manutenzione al mezzo C ma c’è un problema: la spia del motore si è accesa e il veicolo non parte. Paolo capisce che questo non è un lavoro di sua competenza poiché si tratta di manutenzione non ordinaria quindi lo segnala al sistema. </w:t>
+      </w:r>
+    </w:p>
+    <w:p>
+      <w:pPr>
+        <w:pStyle w:val="NormaleWeb"/>
+        <w:spacing w:before="0" w:beforeAutospacing="0" w:after="0" w:afterAutospacing="0"/>
+        <w:ind w:left="720"/>
+        <w:jc w:val="both"/>
+        <w:textAlignment w:val="baseline"/>
+        <w:rPr>
+          <w:rFonts w:ascii="CMU Serif Roman" w:hAnsi="CMU Serif Roman" w:cs="CMU Serif Roman"/>
+          <w:color w:val="000000"/>
+          <w:sz w:val="20"/>
+          <w:szCs w:val="20"/>
+          <w:lang w:val="it-IT"/>
+        </w:rPr>
+      </w:pPr>
+    </w:p>
+    <w:p>
+      <w:pPr>
+        <w:pStyle w:val="NormaleWeb"/>
+        <w:spacing w:before="0" w:beforeAutospacing="0" w:after="0" w:afterAutospacing="0"/>
+        <w:ind w:left="720"/>
+        <w:jc w:val="both"/>
+        <w:textAlignment w:val="baseline"/>
+        <w:rPr>
+          <w:rFonts w:ascii="CMU Serif Roman" w:hAnsi="CMU Serif Roman" w:cs="CMU Serif Roman"/>
+          <w:color w:val="000000"/>
+          <w:sz w:val="20"/>
+          <w:szCs w:val="20"/>
+          <w:lang w:val="it-IT"/>
+        </w:rPr>
+      </w:pPr>
+      <w:r>
+        <w:rPr>
+          <w:rFonts w:ascii="CMU Serif Roman" w:hAnsi="CMU Serif Roman" w:cs="CMU Serif Roman"/>
+          <w:color w:val="000000"/>
+          <w:sz w:val="20"/>
+          <w:szCs w:val="20"/>
+          <w:lang w:val="it-IT"/>
+        </w:rPr>
+        <w:t xml:space="preserve">Dopo l’aggiornamento circa lo stato dei mezzi, lo scheduler riceve una notifica: il mezzo C necessita di una manutenzione non ordinaria a causa di un’avaria del motore. Antonio, scheduler, provvede quindi a contattare prontamente un’azienda esperta esterna che provvederà alla risoluzione del guasto. Inoltre Antonio, grazie al sovradimensionamento dei mezzi, ha la possibilità di assegnare un nuovo </w:t>
+      </w:r>
+      <w:r>
+        <w:rPr>
+          <w:rFonts w:ascii="CMU Serif Roman" w:hAnsi="CMU Serif Roman" w:cs="CMU Serif Roman"/>
+          <w:color w:val="000000"/>
+          <w:sz w:val="20"/>
+          <w:szCs w:val="20"/>
+          <w:lang w:val="it-IT"/>
+        </w:rPr>
+        <w:t>veicolo</w:t>
+      </w:r>
+      <w:r>
+        <w:rPr>
+          <w:rFonts w:ascii="CMU Serif Roman" w:hAnsi="CMU Serif Roman" w:cs="CMU Serif Roman"/>
+          <w:color w:val="000000"/>
+          <w:sz w:val="20"/>
+          <w:szCs w:val="20"/>
+          <w:lang w:val="it-IT"/>
+        </w:rPr>
+        <w:t xml:space="preserve"> che verrà</w:t>
+      </w:r>
+      <w:r>
+        <w:rPr>
+          <w:rFonts w:ascii="CMU Serif Roman" w:hAnsi="CMU Serif Roman" w:cs="CMU Serif Roman"/>
+          <w:color w:val="000000"/>
+          <w:sz w:val="20"/>
+          <w:szCs w:val="20"/>
+          <w:lang w:val="it-IT"/>
+        </w:rPr>
+        <w:t xml:space="preserve"> verificato da Paolo, e se la manutenzione ordinaria andrà a buon fine potrà essere utilizzato per la corsa. </w:t>
+      </w:r>
+    </w:p>
+    <w:p>
+      <w:pPr>
         <w:spacing w:after="0" w:line="240" w:lineRule="auto"/>
         <w:ind w:left="0" w:firstLine="0"/>
         <w:jc w:val="both"/>
         <w:rPr>
           <w:rFonts w:ascii="CMU Serif Roman" w:hAnsi="CMU Serif Roman" w:cs="CMU Serif Roman"/>
+          <w:lang/>
         </w:rPr>
       </w:pPr>
       <w:r>
@@ -4527,7 +4761,7 @@
     </w:p>
     <w:p>
       <w:pPr>
-        <w:pStyle w:val="Heading1"/>
+        <w:pStyle w:val="Titolo1"/>
         <w:spacing w:before="480" w:after="120" w:line="240" w:lineRule="auto"/>
         <w:ind w:left="0" w:firstLine="0"/>
         <w:jc w:val="both"/>
@@ -4770,7 +5004,7 @@
     </w:p>
     <w:p>
       <w:pPr>
-        <w:pStyle w:val="NormalWeb"/>
+        <w:pStyle w:val="NormaleWeb"/>
         <w:spacing w:before="0" w:beforeAutospacing="0" w:after="0" w:afterAutospacing="0"/>
         <w:jc w:val="both"/>
         <w:rPr>
@@ -4813,7 +5047,7 @@
     </w:p>
     <w:p>
       <w:pPr>
-        <w:pStyle w:val="NormalWeb"/>
+        <w:pStyle w:val="NormaleWeb"/>
         <w:spacing w:before="0" w:beforeAutospacing="0" w:after="0" w:afterAutospacing="0"/>
         <w:jc w:val="both"/>
         <w:rPr>
@@ -4856,7 +5090,7 @@
     </w:p>
     <w:p>
       <w:pPr>
-        <w:pStyle w:val="NormalWeb"/>
+        <w:pStyle w:val="NormaleWeb"/>
         <w:spacing w:before="0" w:beforeAutospacing="0" w:after="0" w:afterAutospacing="0"/>
         <w:jc w:val="both"/>
         <w:rPr>
@@ -4899,7 +5133,7 @@
     </w:p>
     <w:p>
       <w:pPr>
-        <w:pStyle w:val="NormalWeb"/>
+        <w:pStyle w:val="NormaleWeb"/>
         <w:spacing w:before="0" w:beforeAutospacing="0" w:after="0" w:afterAutospacing="0"/>
         <w:jc w:val="both"/>
         <w:rPr>
@@ -4960,7 +5194,7 @@
     </w:p>
     <w:p>
       <w:pPr>
-        <w:pStyle w:val="NormalWeb"/>
+        <w:pStyle w:val="NormaleWeb"/>
         <w:spacing w:before="0" w:beforeAutospacing="0" w:after="0" w:afterAutospacing="0"/>
         <w:jc w:val="both"/>
         <w:rPr>
@@ -5003,7 +5237,7 @@
     </w:p>
     <w:p>
       <w:pPr>
-        <w:pStyle w:val="NormalWeb"/>
+        <w:pStyle w:val="NormaleWeb"/>
         <w:spacing w:before="0" w:beforeAutospacing="0" w:after="0" w:afterAutospacing="0"/>
         <w:jc w:val="both"/>
         <w:rPr>
@@ -5046,7 +5280,7 @@
     </w:p>
     <w:p>
       <w:pPr>
-        <w:pStyle w:val="NormalWeb"/>
+        <w:pStyle w:val="NormaleWeb"/>
         <w:spacing w:before="0" w:beforeAutospacing="0" w:after="0" w:afterAutospacing="0"/>
         <w:jc w:val="both"/>
         <w:rPr>
@@ -5161,7 +5395,7 @@
     </w:p>
     <w:p>
       <w:pPr>
-        <w:pStyle w:val="NormalWeb"/>
+        <w:pStyle w:val="NormaleWeb"/>
         <w:spacing w:before="0" w:beforeAutospacing="0" w:after="0" w:afterAutospacing="0"/>
         <w:jc w:val="both"/>
         <w:rPr>
@@ -5240,7 +5474,7 @@
     </w:p>
     <w:p>
       <w:pPr>
-        <w:pStyle w:val="NormalWeb"/>
+        <w:pStyle w:val="NormaleWeb"/>
         <w:spacing w:before="0" w:beforeAutospacing="0" w:after="0" w:afterAutospacing="0"/>
         <w:jc w:val="both"/>
         <w:rPr>
@@ -5265,7 +5499,7 @@
     </w:p>
     <w:p>
       <w:pPr>
-        <w:pStyle w:val="NormalWeb"/>
+        <w:pStyle w:val="NormaleWeb"/>
         <w:spacing w:before="0" w:beforeAutospacing="0" w:after="0" w:afterAutospacing="0"/>
         <w:jc w:val="both"/>
         <w:rPr>
@@ -5326,7 +5560,7 @@
     </w:p>
     <w:p>
       <w:pPr>
-        <w:pStyle w:val="NormalWeb"/>
+        <w:pStyle w:val="NormaleWeb"/>
         <w:spacing w:before="0" w:beforeAutospacing="0" w:after="0" w:afterAutospacing="0"/>
         <w:jc w:val="both"/>
         <w:rPr>
@@ -5369,7 +5603,7 @@
     </w:p>
     <w:p>
       <w:pPr>
-        <w:pStyle w:val="NormalWeb"/>
+        <w:pStyle w:val="NormaleWeb"/>
         <w:spacing w:before="0" w:beforeAutospacing="0" w:after="0" w:afterAutospacing="0"/>
         <w:jc w:val="both"/>
         <w:rPr>
@@ -5387,7 +5621,6 @@
           <w:sz w:val="20"/>
           <w:szCs w:val="20"/>
         </w:rPr>
-        <w:lastRenderedPageBreak/>
         <w:t>FR12:</w:t>
       </w:r>
       <w:r>
@@ -5431,7 +5664,7 @@
     </w:p>
     <w:p>
       <w:pPr>
-        <w:pStyle w:val="NormalWeb"/>
+        <w:pStyle w:val="NormaleWeb"/>
         <w:spacing w:before="0" w:beforeAutospacing="0" w:after="0" w:afterAutospacing="0"/>
         <w:jc w:val="both"/>
         <w:rPr>
@@ -5492,7 +5725,7 @@
     </w:p>
     <w:p>
       <w:pPr>
-        <w:pStyle w:val="NormalWeb"/>
+        <w:pStyle w:val="NormaleWeb"/>
         <w:spacing w:before="0" w:beforeAutospacing="0" w:after="0" w:afterAutospacing="0"/>
         <w:jc w:val="both"/>
         <w:rPr>
@@ -5553,7 +5786,7 @@
     </w:p>
     <w:p>
       <w:pPr>
-        <w:pStyle w:val="NormalWeb"/>
+        <w:pStyle w:val="NormaleWeb"/>
         <w:spacing w:before="0" w:beforeAutospacing="0" w:after="0" w:afterAutospacing="0"/>
         <w:jc w:val="both"/>
         <w:rPr>
@@ -5632,7 +5865,7 @@
     </w:p>
     <w:p>
       <w:pPr>
-        <w:pStyle w:val="NormalWeb"/>
+        <w:pStyle w:val="NormaleWeb"/>
         <w:spacing w:before="0" w:beforeAutospacing="0" w:after="0" w:afterAutospacing="0"/>
         <w:jc w:val="both"/>
         <w:rPr>
@@ -5656,7 +5889,7 @@
     </w:p>
     <w:p>
       <w:pPr>
-        <w:pStyle w:val="NormalWeb"/>
+        <w:pStyle w:val="NormaleWeb"/>
         <w:spacing w:before="0" w:beforeAutospacing="0" w:after="0" w:afterAutospacing="0"/>
         <w:jc w:val="both"/>
         <w:rPr>
@@ -5706,7 +5939,7 @@
     </w:p>
     <w:p>
       <w:pPr>
-        <w:pStyle w:val="NormalWeb"/>
+        <w:pStyle w:val="NormaleWeb"/>
         <w:spacing w:before="0" w:beforeAutospacing="0" w:after="0" w:afterAutospacing="0"/>
         <w:jc w:val="both"/>
         <w:rPr>
@@ -5721,7 +5954,7 @@
     </w:p>
     <w:p>
       <w:pPr>
-        <w:pStyle w:val="NormalWeb"/>
+        <w:pStyle w:val="NormaleWeb"/>
         <w:spacing w:before="0" w:beforeAutospacing="0" w:after="0" w:afterAutospacing="0"/>
         <w:jc w:val="both"/>
         <w:rPr>
@@ -5753,7 +5986,7 @@
     </w:p>
     <w:p>
       <w:pPr>
-        <w:pStyle w:val="NormalWeb"/>
+        <w:pStyle w:val="NormaleWeb"/>
         <w:spacing w:before="0" w:beforeAutospacing="0" w:after="0" w:afterAutospacing="0"/>
         <w:jc w:val="both"/>
         <w:rPr>
@@ -5774,7 +6007,7 @@
     </w:p>
     <w:p>
       <w:pPr>
-        <w:pStyle w:val="NormalWeb"/>
+        <w:pStyle w:val="NormaleWeb"/>
         <w:spacing w:before="0" w:beforeAutospacing="0" w:after="0" w:afterAutospacing="0"/>
         <w:jc w:val="both"/>
         <w:rPr>
@@ -5799,7 +6032,7 @@
     </w:p>
     <w:p>
       <w:pPr>
-        <w:pStyle w:val="NormalWeb"/>
+        <w:pStyle w:val="NormaleWeb"/>
         <w:spacing w:before="0" w:beforeAutospacing="0" w:after="0" w:afterAutospacing="0"/>
         <w:jc w:val="both"/>
         <w:rPr>
@@ -5860,7 +6093,7 @@
     </w:p>
     <w:p>
       <w:pPr>
-        <w:pStyle w:val="NormalWeb"/>
+        <w:pStyle w:val="NormaleWeb"/>
         <w:spacing w:before="0" w:beforeAutospacing="0" w:after="0" w:afterAutospacing="0"/>
         <w:jc w:val="both"/>
         <w:rPr>
@@ -5921,7 +6154,7 @@
     </w:p>
     <w:p>
       <w:pPr>
-        <w:pStyle w:val="NormalWeb"/>
+        <w:pStyle w:val="NormaleWeb"/>
         <w:spacing w:before="0" w:beforeAutospacing="0" w:after="0" w:afterAutospacing="0"/>
         <w:jc w:val="both"/>
         <w:rPr>
@@ -5964,7 +6197,7 @@
     </w:p>
     <w:p>
       <w:pPr>
-        <w:pStyle w:val="NormalWeb"/>
+        <w:pStyle w:val="NormaleWeb"/>
         <w:spacing w:before="0" w:beforeAutospacing="0" w:after="0" w:afterAutospacing="0"/>
         <w:jc w:val="both"/>
         <w:rPr>
@@ -6007,7 +6240,7 @@
     </w:p>
     <w:p>
       <w:pPr>
-        <w:pStyle w:val="NormalWeb"/>
+        <w:pStyle w:val="NormaleWeb"/>
         <w:spacing w:before="0" w:beforeAutospacing="0" w:after="0" w:afterAutospacing="0"/>
         <w:jc w:val="both"/>
         <w:rPr>
@@ -6050,7 +6283,7 @@
     </w:p>
     <w:p>
       <w:pPr>
-        <w:pStyle w:val="NormalWeb"/>
+        <w:pStyle w:val="NormaleWeb"/>
         <w:spacing w:before="0" w:beforeAutospacing="0" w:after="0" w:afterAutospacing="0"/>
         <w:jc w:val="both"/>
         <w:rPr>
@@ -6082,7 +6315,7 @@
     </w:p>
     <w:p>
       <w:pPr>
-        <w:pStyle w:val="NormalWeb"/>
+        <w:pStyle w:val="NormaleWeb"/>
         <w:spacing w:before="0" w:beforeAutospacing="0" w:after="0" w:afterAutospacing="0"/>
         <w:jc w:val="both"/>
         <w:rPr>
@@ -6104,17 +6337,17 @@
     </w:p>
     <w:p>
       <w:pPr>
-        <w:pStyle w:val="NormalWeb"/>
-        <w:spacing w:before="0" w:beforeAutospacing="0" w:after="0" w:afterAutospacing="0"/>
-        <w:jc w:val="both"/>
-        <w:rPr>
-          <w:rFonts w:ascii="CMU Serif Roman" w:hAnsi="CMU Serif Roman" w:cs="CMU Serif Roman"/>
-        </w:rPr>
-      </w:pPr>
-    </w:p>
-    <w:p>
-      <w:pPr>
-        <w:pStyle w:val="NormalWeb"/>
+        <w:pStyle w:val="NormaleWeb"/>
+        <w:spacing w:before="0" w:beforeAutospacing="0" w:after="0" w:afterAutospacing="0"/>
+        <w:jc w:val="both"/>
+        <w:rPr>
+          <w:rFonts w:ascii="CMU Serif Roman" w:hAnsi="CMU Serif Roman" w:cs="CMU Serif Roman"/>
+        </w:rPr>
+      </w:pPr>
+    </w:p>
+    <w:p>
+      <w:pPr>
+        <w:pStyle w:val="NormaleWeb"/>
         <w:spacing w:before="0" w:beforeAutospacing="0" w:after="0" w:afterAutospacing="0"/>
         <w:jc w:val="both"/>
         <w:rPr>
@@ -6131,13 +6364,12 @@
           <w:bCs/>
           <w:color w:val="000000"/>
         </w:rPr>
-        <w:lastRenderedPageBreak/>
         <w:t>Vincoli aggiuntivi:</w:t>
       </w:r>
     </w:p>
     <w:p>
       <w:pPr>
-        <w:pStyle w:val="NormalWeb"/>
+        <w:pStyle w:val="NormaleWeb"/>
         <w:spacing w:before="0" w:beforeAutospacing="0" w:after="0" w:afterAutospacing="0"/>
         <w:jc w:val="both"/>
         <w:rPr>
@@ -6150,7 +6382,7 @@
     </w:p>
     <w:p>
       <w:pPr>
-        <w:pStyle w:val="NormalWeb"/>
+        <w:pStyle w:val="NormaleWeb"/>
         <w:spacing w:before="0" w:beforeAutospacing="0" w:after="0" w:afterAutospacing="0"/>
         <w:ind w:left="20"/>
         <w:jc w:val="both"/>
@@ -6175,7 +6407,7 @@
         <w:jc w:val="both"/>
         <w:rPr>
           <w:rFonts w:ascii="CMU Serif Roman" w:hAnsi="CMU Serif Roman" w:cs="CMU Serif Roman"/>
-          <w:lang w:val="en-IT"/>
+          <w:lang/>
         </w:rPr>
       </w:pPr>
     </w:p>
@@ -6186,7 +6418,7 @@
         <w:jc w:val="both"/>
         <w:rPr>
           <w:rFonts w:ascii="CMU Serif Roman" w:hAnsi="CMU Serif Roman" w:cs="CMU Serif Roman"/>
-          <w:lang w:val="en-IT"/>
+          <w:lang/>
         </w:rPr>
       </w:pPr>
       <w:r>
@@ -6200,7 +6432,7 @@
     </w:p>
     <w:p>
       <w:pPr>
-        <w:pStyle w:val="NormalWeb"/>
+        <w:pStyle w:val="NormaleWeb"/>
         <w:spacing w:before="0" w:beforeAutospacing="0" w:after="0" w:afterAutospacing="0"/>
         <w:jc w:val="both"/>
         <w:rPr>
@@ -6213,7 +6445,7 @@
     </w:p>
     <w:p>
       <w:pPr>
-        <w:pStyle w:val="NormalWeb"/>
+        <w:pStyle w:val="NormaleWeb"/>
         <w:spacing w:before="0" w:beforeAutospacing="0" w:after="0" w:afterAutospacing="0"/>
         <w:jc w:val="both"/>
         <w:rPr>
@@ -6235,20 +6467,20 @@
     </w:p>
     <w:p>
       <w:pPr>
-        <w:pStyle w:val="NormalWeb"/>
-        <w:spacing w:before="0" w:beforeAutospacing="0" w:after="0" w:afterAutospacing="0"/>
-        <w:jc w:val="both"/>
-        <w:rPr>
-          <w:rFonts w:ascii="CMU Serif Roman" w:hAnsi="CMU Serif Roman" w:cs="CMU Serif Roman"/>
-          <w:color w:val="000000"/>
-          <w:sz w:val="20"/>
-          <w:szCs w:val="20"/>
-        </w:rPr>
-      </w:pPr>
-    </w:p>
-    <w:p>
-      <w:pPr>
-        <w:pStyle w:val="NormalWeb"/>
+        <w:pStyle w:val="NormaleWeb"/>
+        <w:spacing w:before="0" w:beforeAutospacing="0" w:after="0" w:afterAutospacing="0"/>
+        <w:jc w:val="both"/>
+        <w:rPr>
+          <w:rFonts w:ascii="CMU Serif Roman" w:hAnsi="CMU Serif Roman" w:cs="CMU Serif Roman"/>
+          <w:color w:val="000000"/>
+          <w:sz w:val="20"/>
+          <w:szCs w:val="20"/>
+        </w:rPr>
+      </w:pPr>
+    </w:p>
+    <w:p>
+      <w:pPr>
+        <w:pStyle w:val="NormaleWeb"/>
         <w:spacing w:before="0" w:beforeAutospacing="0" w:after="0" w:afterAutospacing="0"/>
         <w:jc w:val="both"/>
         <w:rPr>
@@ -6272,7 +6504,7 @@
     </w:p>
     <w:p>
       <w:pPr>
-        <w:pStyle w:val="NormalWeb"/>
+        <w:pStyle w:val="NormaleWeb"/>
         <w:spacing w:before="0" w:beforeAutospacing="0" w:after="0" w:afterAutospacing="0"/>
         <w:jc w:val="both"/>
         <w:rPr>
@@ -6286,7 +6518,7 @@
     </w:p>
     <w:p>
       <w:pPr>
-        <w:pStyle w:val="NormalWeb"/>
+        <w:pStyle w:val="NormaleWeb"/>
         <w:numPr>
           <w:ilvl w:val="0"/>
           <w:numId w:val="19"/>
@@ -6312,7 +6544,7 @@
     </w:p>
     <w:p>
       <w:pPr>
-        <w:pStyle w:val="NormalWeb"/>
+        <w:pStyle w:val="NormaleWeb"/>
         <w:numPr>
           <w:ilvl w:val="0"/>
           <w:numId w:val="19"/>
@@ -6338,7 +6570,7 @@
     </w:p>
     <w:p>
       <w:pPr>
-        <w:pStyle w:val="NormalWeb"/>
+        <w:pStyle w:val="NormaleWeb"/>
         <w:spacing w:before="0" w:beforeAutospacing="0" w:after="0" w:afterAutospacing="0"/>
         <w:jc w:val="both"/>
         <w:rPr>
@@ -6351,7 +6583,7 @@
     </w:p>
     <w:p>
       <w:pPr>
-        <w:pStyle w:val="NormalWeb"/>
+        <w:pStyle w:val="NormaleWeb"/>
         <w:spacing w:before="0" w:beforeAutospacing="0" w:after="0" w:afterAutospacing="0"/>
         <w:jc w:val="both"/>
         <w:rPr>
@@ -6390,7 +6622,7 @@
     </w:p>
     <w:p>
       <w:pPr>
-        <w:pStyle w:val="NormalWeb"/>
+        <w:pStyle w:val="NormaleWeb"/>
         <w:spacing w:before="0" w:beforeAutospacing="0" w:after="0" w:afterAutospacing="0"/>
         <w:jc w:val="both"/>
         <w:rPr>
@@ -6403,7 +6635,7 @@
     </w:p>
     <w:p>
       <w:pPr>
-        <w:pStyle w:val="NormalWeb"/>
+        <w:pStyle w:val="NormaleWeb"/>
         <w:spacing w:before="0" w:beforeAutospacing="0" w:after="0" w:afterAutospacing="0"/>
         <w:ind w:left="20"/>
         <w:jc w:val="both"/>
@@ -6423,7 +6655,7 @@
     </w:p>
     <w:p>
       <w:pPr>
-        <w:pStyle w:val="NormalWeb"/>
+        <w:pStyle w:val="NormaleWeb"/>
         <w:numPr>
           <w:ilvl w:val="0"/>
           <w:numId w:val="13"/>
@@ -6470,7 +6702,7 @@
     </w:p>
     <w:p>
       <w:pPr>
-        <w:pStyle w:val="NormalWeb"/>
+        <w:pStyle w:val="NormaleWeb"/>
         <w:numPr>
           <w:ilvl w:val="0"/>
           <w:numId w:val="14"/>
@@ -6517,7 +6749,7 @@
     </w:p>
     <w:p>
       <w:pPr>
-        <w:pStyle w:val="NormalWeb"/>
+        <w:pStyle w:val="NormaleWeb"/>
         <w:numPr>
           <w:ilvl w:val="0"/>
           <w:numId w:val="15"/>
@@ -6564,7 +6796,7 @@
     </w:p>
     <w:p>
       <w:pPr>
-        <w:pStyle w:val="NormalWeb"/>
+        <w:pStyle w:val="NormaleWeb"/>
         <w:numPr>
           <w:ilvl w:val="0"/>
           <w:numId w:val="16"/>
@@ -6601,7 +6833,7 @@
     </w:p>
     <w:p>
       <w:pPr>
-        <w:pStyle w:val="NormalWeb"/>
+        <w:pStyle w:val="NormaleWeb"/>
         <w:numPr>
           <w:ilvl w:val="0"/>
           <w:numId w:val="16"/>
@@ -6636,7 +6868,7 @@
     </w:p>
     <w:p>
       <w:pPr>
-        <w:pStyle w:val="NormalWeb"/>
+        <w:pStyle w:val="NormaleWeb"/>
         <w:numPr>
           <w:ilvl w:val="0"/>
           <w:numId w:val="16"/>
@@ -6672,7 +6904,7 @@
     </w:p>
     <w:p>
       <w:pPr>
-        <w:pStyle w:val="NormalWeb"/>
+        <w:pStyle w:val="NormaleWeb"/>
         <w:numPr>
           <w:ilvl w:val="0"/>
           <w:numId w:val="16"/>
@@ -10165,7 +10397,7 @@
   <w:abstractNum w:abstractNumId="25" w15:restartNumberingAfterBreak="0">
     <w:nsid w:val="669C3098"/>
     <w:multiLevelType w:val="multilevel"/>
-    <w:tmpl w:val="012AE9D8"/>
+    <w:tmpl w:val="44BE8D48"/>
     <w:lvl w:ilvl="0">
       <w:start w:val="1"/>
       <w:numFmt w:val="decimal"/>
@@ -10178,7 +10410,7 @@
         <w:ind w:left="720" w:hanging="360"/>
       </w:pPr>
     </w:lvl>
-    <w:lvl w:ilvl="1" w:tentative="1">
+    <w:lvl w:ilvl="1">
       <w:start w:val="1"/>
       <w:numFmt w:val="decimal"/>
       <w:lvlText w:val="%2."/>
@@ -10190,7 +10422,7 @@
         <w:ind w:left="1440" w:hanging="360"/>
       </w:pPr>
     </w:lvl>
-    <w:lvl w:ilvl="2" w:tentative="1">
+    <w:lvl w:ilvl="2">
       <w:start w:val="1"/>
       <w:numFmt w:val="decimal"/>
       <w:lvlText w:val="%3."/>
@@ -10202,17 +10434,17 @@
         <w:ind w:left="2160" w:hanging="360"/>
       </w:pPr>
     </w:lvl>
-    <w:lvl w:ilvl="3" w:tentative="1">
-      <w:start w:val="1"/>
-      <w:numFmt w:val="decimal"/>
+    <w:lvl w:ilvl="3">
+      <w:start w:val="1"/>
+      <w:numFmt w:val="lowerLetter"/>
       <w:lvlText w:val="%4."/>
       <w:lvlJc w:val="left"/>
       <w:pPr>
-        <w:tabs>
-          <w:tab w:val="num" w:pos="2880"/>
-        </w:tabs>
         <w:ind w:left="2880" w:hanging="360"/>
       </w:pPr>
+      <w:rPr>
+        <w:rFonts w:hint="default"/>
+      </w:rPr>
     </w:lvl>
     <w:lvl w:ilvl="4" w:tentative="1">
       <w:start w:val="1"/>
@@ -11608,7 +11840,7 @@
     <w:lsdException w:name="Unresolved Mention" w:semiHidden="1" w:unhideWhenUsed="1"/>
     <w:lsdException w:name="Smart Link" w:semiHidden="1" w:unhideWhenUsed="1"/>
   </w:latentStyles>
-  <w:style w:type="paragraph" w:default="1" w:styleId="Normal">
+  <w:style w:type="paragraph" w:default="1" w:styleId="Normale">
     <w:name w:val="Normal"/>
     <w:qFormat/>
     <w:pPr>
@@ -11620,10 +11852,10 @@
       <w:color w:val="000000"/>
     </w:rPr>
   </w:style>
-  <w:style w:type="paragraph" w:styleId="Heading1">
+  <w:style w:type="paragraph" w:styleId="Titolo1">
     <w:name w:val="heading 1"/>
-    <w:next w:val="Normal"/>
-    <w:link w:val="Heading1Char"/>
+    <w:next w:val="Normale"/>
+    <w:link w:val="Titolo1Carattere"/>
     <w:uiPriority w:val="9"/>
     <w:qFormat/>
     <w:pPr>
@@ -11639,12 +11871,13 @@
       <w:color w:val="000000"/>
     </w:rPr>
   </w:style>
-  <w:style w:type="character" w:default="1" w:styleId="DefaultParagraphFont">
+  <w:style w:type="character" w:default="1" w:styleId="Carpredefinitoparagrafo">
     <w:name w:val="Default Paragraph Font"/>
     <w:uiPriority w:val="1"/>
+    <w:semiHidden/>
     <w:unhideWhenUsed/>
   </w:style>
-  <w:style w:type="table" w:default="1" w:styleId="TableNormal">
+  <w:style w:type="table" w:default="1" w:styleId="Tabellanormale">
     <w:name w:val="Normal Table"/>
     <w:uiPriority w:val="99"/>
     <w:semiHidden/>
@@ -11659,15 +11892,15 @@
       </w:tblCellMar>
     </w:tblPr>
   </w:style>
-  <w:style w:type="numbering" w:default="1" w:styleId="NoList">
+  <w:style w:type="numbering" w:default="1" w:styleId="Nessunelenco">
     <w:name w:val="No List"/>
     <w:uiPriority w:val="99"/>
     <w:semiHidden/>
     <w:unhideWhenUsed/>
   </w:style>
-  <w:style w:type="character" w:customStyle="1" w:styleId="Heading1Char">
-    <w:name w:val="Heading 1 Char"/>
-    <w:link w:val="Heading1"/>
+  <w:style w:type="character" w:customStyle="1" w:styleId="Titolo1Carattere">
+    <w:name w:val="Titolo 1 Carattere"/>
+    <w:link w:val="Titolo1"/>
     <w:rPr>
       <w:rFonts w:ascii="Calibri" w:eastAsia="Calibri" w:hAnsi="Calibri" w:cs="Calibri"/>
       <w:b/>
@@ -11675,9 +11908,9 @@
       <w:sz w:val="24"/>
     </w:rPr>
   </w:style>
-  <w:style w:type="paragraph" w:styleId="ListParagraph">
+  <w:style w:type="paragraph" w:styleId="Paragrafoelenco">
     <w:name w:val="List Paragraph"/>
-    <w:basedOn w:val="Normal"/>
+    <w:basedOn w:val="Normale"/>
     <w:uiPriority w:val="34"/>
     <w:qFormat/>
     <w:rsid w:val="001A62A7"/>
@@ -11686,9 +11919,9 @@
       <w:contextualSpacing/>
     </w:pPr>
   </w:style>
-  <w:style w:type="paragraph" w:styleId="NormalWeb">
+  <w:style w:type="paragraph" w:styleId="NormaleWeb">
     <w:name w:val="Normal (Web)"/>
-    <w:basedOn w:val="Normal"/>
+    <w:basedOn w:val="Normale"/>
     <w:uiPriority w:val="99"/>
     <w:unhideWhenUsed/>
     <w:rsid w:val="005214F6"/>
@@ -11699,17 +11932,17 @@
     <w:rPr>
       <w:rFonts w:ascii="Times New Roman" w:eastAsia="Times New Roman" w:hAnsi="Times New Roman" w:cs="Times New Roman"/>
       <w:color w:val="auto"/>
-      <w:lang w:val="en-IT" w:eastAsia="en-US"/>
+      <w:lang w:eastAsia="en-US"/>
     </w:rPr>
   </w:style>
   <w:style w:type="character" w:customStyle="1" w:styleId="apple-tab-span">
     <w:name w:val="apple-tab-span"/>
-    <w:basedOn w:val="DefaultParagraphFont"/>
+    <w:basedOn w:val="Carpredefinitoparagrafo"/>
     <w:rsid w:val="005214F6"/>
   </w:style>
-  <w:style w:type="character" w:styleId="Hyperlink">
+  <w:style w:type="character" w:styleId="Collegamentoipertestuale">
     <w:name w:val="Hyperlink"/>
-    <w:basedOn w:val="DefaultParagraphFont"/>
+    <w:basedOn w:val="Carpredefinitoparagrafo"/>
     <w:uiPriority w:val="99"/>
     <w:unhideWhenUsed/>
     <w:rsid w:val="00DE5CB9"/>
@@ -11718,9 +11951,9 @@
       <w:u w:val="single"/>
     </w:rPr>
   </w:style>
-  <w:style w:type="character" w:styleId="UnresolvedMention">
+  <w:style w:type="character" w:styleId="Menzionenonrisolta">
     <w:name w:val="Unresolved Mention"/>
-    <w:basedOn w:val="DefaultParagraphFont"/>
+    <w:basedOn w:val="Carpredefinitoparagrafo"/>
     <w:uiPriority w:val="99"/>
     <w:semiHidden/>
     <w:unhideWhenUsed/>

</xml_diff>

<commit_message>
CHANGES: - fix some grammatical isseus in "Descrizione_Generale" - boost "DiagrammaCasiUso"
</commit_message>
<xml_diff>
--- a/Descrizione_Generale.docx
+++ b/Descrizione_Generale.docx
@@ -4,7 +4,7 @@
   <w:body>
     <w:p>
       <w:pPr>
-        <w:pStyle w:val="NormaleWeb"/>
+        <w:pStyle w:val="NormalWeb"/>
         <w:spacing w:before="0" w:beforeAutospacing="0" w:after="0" w:afterAutospacing="0"/>
         <w:jc w:val="both"/>
         <w:rPr>
@@ -27,7 +27,7 @@
     </w:p>
     <w:p>
       <w:pPr>
-        <w:pStyle w:val="NormaleWeb"/>
+        <w:pStyle w:val="NormalWeb"/>
         <w:spacing w:before="0" w:beforeAutospacing="0" w:after="0" w:afterAutospacing="0"/>
         <w:jc w:val="both"/>
         <w:rPr>
@@ -39,33 +39,31 @@
     </w:p>
     <w:p>
       <w:pPr>
-        <w:pStyle w:val="NormaleWeb"/>
+        <w:pStyle w:val="NormalWeb"/>
         <w:spacing w:before="0" w:beforeAutospacing="0" w:after="0" w:afterAutospacing="0"/>
         <w:jc w:val="both"/>
         <w:rPr>
           <w:rFonts w:ascii="CMU Serif Roman" w:hAnsi="CMU Serif Roman" w:cs="CMU Serif Roman"/>
           <w:b/>
           <w:bCs/>
-          <w:lang w:val="it-IT"/>
-        </w:rPr>
-      </w:pPr>
-    </w:p>
-    <w:p>
-      <w:pPr>
-        <w:pStyle w:val="NormaleWeb"/>
+        </w:rPr>
+      </w:pPr>
+    </w:p>
+    <w:p>
+      <w:pPr>
+        <w:pStyle w:val="NormalWeb"/>
         <w:spacing w:before="0" w:beforeAutospacing="0" w:after="0" w:afterAutospacing="0"/>
         <w:jc w:val="both"/>
         <w:rPr>
           <w:rFonts w:ascii="CMU Serif Roman" w:hAnsi="CMU Serif Roman" w:cs="CMU Serif Roman"/>
           <w:b/>
           <w:bCs/>
-          <w:lang w:val="it-IT"/>
-        </w:rPr>
-      </w:pPr>
-    </w:p>
-    <w:p>
-      <w:pPr>
-        <w:pStyle w:val="NormaleWeb"/>
+        </w:rPr>
+      </w:pPr>
+    </w:p>
+    <w:p>
+      <w:pPr>
+        <w:pStyle w:val="NormalWeb"/>
         <w:spacing w:before="0" w:beforeAutospacing="0" w:after="0" w:afterAutospacing="0"/>
         <w:jc w:val="both"/>
         <w:rPr>
@@ -87,7 +85,7 @@
     </w:p>
     <w:p>
       <w:pPr>
-        <w:pStyle w:val="NormaleWeb"/>
+        <w:pStyle w:val="NormalWeb"/>
         <w:spacing w:before="0" w:beforeAutospacing="0" w:after="0" w:afterAutospacing="0"/>
         <w:jc w:val="both"/>
         <w:rPr>
@@ -99,7 +97,7 @@
     </w:p>
     <w:p>
       <w:pPr>
-        <w:pStyle w:val="NormaleWeb"/>
+        <w:pStyle w:val="NormalWeb"/>
         <w:spacing w:before="0" w:beforeAutospacing="0" w:after="0" w:afterAutospacing="0"/>
         <w:jc w:val="both"/>
         <w:rPr>
@@ -120,7 +118,7 @@
     </w:p>
     <w:p>
       <w:pPr>
-        <w:pStyle w:val="NormaleWeb"/>
+        <w:pStyle w:val="NormalWeb"/>
         <w:spacing w:before="0" w:beforeAutospacing="0" w:after="0" w:afterAutospacing="0"/>
         <w:jc w:val="both"/>
         <w:rPr>
@@ -139,7 +137,7 @@
     </w:p>
     <w:p>
       <w:pPr>
-        <w:pStyle w:val="NormaleWeb"/>
+        <w:pStyle w:val="NormalWeb"/>
         <w:spacing w:before="0" w:beforeAutospacing="0" w:after="0" w:afterAutospacing="0"/>
         <w:jc w:val="both"/>
         <w:rPr>
@@ -158,7 +156,7 @@
     </w:p>
     <w:p>
       <w:pPr>
-        <w:pStyle w:val="NormaleWeb"/>
+        <w:pStyle w:val="NormalWeb"/>
         <w:spacing w:before="0" w:beforeAutospacing="0" w:after="0" w:afterAutospacing="0"/>
         <w:jc w:val="both"/>
         <w:rPr>
@@ -177,7 +175,7 @@
     </w:p>
     <w:p>
       <w:pPr>
-        <w:pStyle w:val="NormaleWeb"/>
+        <w:pStyle w:val="NormalWeb"/>
         <w:spacing w:before="0" w:beforeAutospacing="0" w:after="0" w:afterAutospacing="0"/>
         <w:jc w:val="both"/>
         <w:rPr>
@@ -196,7 +194,7 @@
     </w:p>
     <w:p>
       <w:pPr>
-        <w:pStyle w:val="NormaleWeb"/>
+        <w:pStyle w:val="NormalWeb"/>
         <w:spacing w:before="0" w:beforeAutospacing="0" w:after="0" w:afterAutospacing="0"/>
         <w:jc w:val="both"/>
         <w:rPr>
@@ -215,7 +213,7 @@
     </w:p>
     <w:p>
       <w:pPr>
-        <w:pStyle w:val="NormaleWeb"/>
+        <w:pStyle w:val="NormalWeb"/>
         <w:spacing w:before="0" w:beforeAutospacing="0" w:after="0" w:afterAutospacing="0"/>
         <w:jc w:val="both"/>
         <w:rPr>
@@ -234,7 +232,7 @@
     </w:p>
     <w:p>
       <w:pPr>
-        <w:pStyle w:val="NormaleWeb"/>
+        <w:pStyle w:val="NormalWeb"/>
         <w:spacing w:before="0" w:beforeAutospacing="0" w:after="0" w:afterAutospacing="0"/>
         <w:jc w:val="both"/>
         <w:rPr>
@@ -253,7 +251,7 @@
     </w:p>
     <w:p>
       <w:pPr>
-        <w:pStyle w:val="NormaleWeb"/>
+        <w:pStyle w:val="NormalWeb"/>
         <w:spacing w:before="0" w:beforeAutospacing="0" w:after="0" w:afterAutospacing="0"/>
         <w:jc w:val="both"/>
         <w:rPr>
@@ -272,7 +270,7 @@
     </w:p>
     <w:p>
       <w:pPr>
-        <w:pStyle w:val="NormaleWeb"/>
+        <w:pStyle w:val="NormalWeb"/>
         <w:spacing w:before="0" w:beforeAutospacing="0" w:after="0" w:afterAutospacing="0"/>
         <w:jc w:val="both"/>
         <w:rPr>
@@ -291,7 +289,7 @@
     </w:p>
     <w:p>
       <w:pPr>
-        <w:pStyle w:val="NormaleWeb"/>
+        <w:pStyle w:val="NormalWeb"/>
         <w:spacing w:before="0" w:beforeAutospacing="0" w:after="0" w:afterAutospacing="0"/>
         <w:jc w:val="both"/>
         <w:rPr>
@@ -310,7 +308,7 @@
     </w:p>
     <w:p>
       <w:pPr>
-        <w:pStyle w:val="NormaleWeb"/>
+        <w:pStyle w:val="NormalWeb"/>
         <w:spacing w:before="0" w:beforeAutospacing="0" w:after="0" w:afterAutospacing="0"/>
         <w:jc w:val="both"/>
         <w:rPr>
@@ -329,7 +327,7 @@
     </w:p>
     <w:p>
       <w:pPr>
-        <w:pStyle w:val="NormaleWeb"/>
+        <w:pStyle w:val="NormalWeb"/>
         <w:spacing w:before="0" w:beforeAutospacing="0" w:after="0" w:afterAutospacing="0"/>
         <w:jc w:val="both"/>
         <w:rPr>
@@ -348,7 +346,7 @@
     </w:p>
     <w:p>
       <w:pPr>
-        <w:pStyle w:val="NormaleWeb"/>
+        <w:pStyle w:val="NormalWeb"/>
         <w:spacing w:before="0" w:beforeAutospacing="0" w:after="0" w:afterAutospacing="0"/>
         <w:jc w:val="both"/>
         <w:rPr>
@@ -367,7 +365,7 @@
     </w:p>
     <w:p>
       <w:pPr>
-        <w:pStyle w:val="NormaleWeb"/>
+        <w:pStyle w:val="NormalWeb"/>
         <w:spacing w:before="0" w:beforeAutospacing="0" w:after="0" w:afterAutospacing="0"/>
         <w:jc w:val="both"/>
         <w:rPr>
@@ -389,7 +387,7 @@
     </w:p>
     <w:p>
       <w:pPr>
-        <w:pStyle w:val="NormaleWeb"/>
+        <w:pStyle w:val="NormalWeb"/>
         <w:spacing w:before="0" w:beforeAutospacing="0" w:after="0" w:afterAutospacing="0"/>
         <w:jc w:val="both"/>
         <w:rPr>
@@ -403,13 +401,12 @@
         <w:jc w:val="both"/>
         <w:rPr>
           <w:rFonts w:ascii="CMU Serif Roman" w:hAnsi="CMU Serif Roman" w:cs="CMU Serif Roman"/>
-          <w:lang/>
-        </w:rPr>
-      </w:pPr>
-    </w:p>
-    <w:p>
-      <w:pPr>
-        <w:pStyle w:val="NormaleWeb"/>
+        </w:rPr>
+      </w:pPr>
+    </w:p>
+    <w:p>
+      <w:pPr>
+        <w:pStyle w:val="NormalWeb"/>
         <w:spacing w:before="0" w:beforeAutospacing="0" w:after="0" w:afterAutospacing="0"/>
         <w:jc w:val="both"/>
         <w:rPr>
@@ -430,97 +427,84 @@
         <w:jc w:val="both"/>
         <w:rPr>
           <w:rFonts w:ascii="CMU Serif Roman" w:hAnsi="CMU Serif Roman" w:cs="CMU Serif Roman"/>
-          <w:lang/>
-        </w:rPr>
-      </w:pPr>
-      <w:r>
-        <w:rPr>
-          <w:rFonts w:ascii="CMU Serif Roman" w:hAnsi="CMU Serif Roman" w:cs="CMU Serif Roman"/>
-          <w:lang/>
+        </w:rPr>
+      </w:pPr>
+      <w:r>
+        <w:rPr>
+          <w:rFonts w:ascii="CMU Serif Roman" w:hAnsi="CMU Serif Roman" w:cs="CMU Serif Roman"/>
         </w:rPr>
         <w:br/>
       </w:r>
       <w:r>
         <w:rPr>
           <w:rFonts w:ascii="CMU Serif Roman" w:hAnsi="CMU Serif Roman" w:cs="CMU Serif Roman"/>
-          <w:lang/>
         </w:rPr>
         <w:br/>
       </w:r>
       <w:r>
         <w:rPr>
           <w:rFonts w:ascii="CMU Serif Roman" w:hAnsi="CMU Serif Roman" w:cs="CMU Serif Roman"/>
-          <w:lang/>
         </w:rPr>
         <w:br/>
       </w:r>
       <w:r>
         <w:rPr>
           <w:rFonts w:ascii="CMU Serif Roman" w:hAnsi="CMU Serif Roman" w:cs="CMU Serif Roman"/>
-          <w:lang/>
         </w:rPr>
         <w:br/>
       </w:r>
       <w:r>
         <w:rPr>
           <w:rFonts w:ascii="CMU Serif Roman" w:hAnsi="CMU Serif Roman" w:cs="CMU Serif Roman"/>
-          <w:lang/>
         </w:rPr>
         <w:br/>
       </w:r>
       <w:r>
         <w:rPr>
           <w:rFonts w:ascii="CMU Serif Roman" w:hAnsi="CMU Serif Roman" w:cs="CMU Serif Roman"/>
-          <w:lang/>
         </w:rPr>
         <w:br/>
       </w:r>
       <w:r>
         <w:rPr>
           <w:rFonts w:ascii="CMU Serif Roman" w:hAnsi="CMU Serif Roman" w:cs="CMU Serif Roman"/>
-          <w:lang/>
         </w:rPr>
         <w:br/>
       </w:r>
       <w:r>
         <w:rPr>
           <w:rFonts w:ascii="CMU Serif Roman" w:hAnsi="CMU Serif Roman" w:cs="CMU Serif Roman"/>
-          <w:lang/>
         </w:rPr>
         <w:br/>
       </w:r>
       <w:r>
         <w:rPr>
           <w:rFonts w:ascii="CMU Serif Roman" w:hAnsi="CMU Serif Roman" w:cs="CMU Serif Roman"/>
-          <w:lang/>
         </w:rPr>
         <w:br/>
       </w:r>
       <w:r>
         <w:rPr>
           <w:rFonts w:ascii="CMU Serif Roman" w:hAnsi="CMU Serif Roman" w:cs="CMU Serif Roman"/>
-          <w:lang/>
         </w:rPr>
         <w:br/>
       </w:r>
       <w:r>
         <w:rPr>
           <w:rFonts w:ascii="CMU Serif Roman" w:hAnsi="CMU Serif Roman" w:cs="CMU Serif Roman"/>
-          <w:lang/>
         </w:rPr>
         <w:br/>
       </w:r>
       <w:r>
         <w:rPr>
           <w:rFonts w:ascii="CMU Serif Roman" w:hAnsi="CMU Serif Roman" w:cs="CMU Serif Roman"/>
-          <w:lang/>
         </w:rPr>
         <w:br/>
       </w:r>
     </w:p>
     <w:p>
       <w:pPr>
-        <w:pStyle w:val="NormaleWeb"/>
+        <w:pStyle w:val="NormalWeb"/>
         <w:spacing w:before="0" w:beforeAutospacing="0" w:after="240" w:afterAutospacing="0"/>
         <w:jc w:val="both"/>
         <w:rPr>
@@ -536,12 +520,13 @@
           <w:bCs/>
           <w:color w:val="000000"/>
         </w:rPr>
+        <w:lastRenderedPageBreak/>
         <w:t>1. Descrizione generale del sistema</w:t>
       </w:r>
     </w:p>
     <w:p>
       <w:pPr>
-        <w:pStyle w:val="NormaleWeb"/>
+        <w:pStyle w:val="NormalWeb"/>
         <w:spacing w:before="0" w:beforeAutospacing="0" w:after="240" w:afterAutospacing="0"/>
         <w:jc w:val="both"/>
         <w:rPr>
@@ -557,7 +542,6 @@
           <w:sz w:val="20"/>
           <w:szCs w:val="20"/>
         </w:rPr>
-        <w:lastRenderedPageBreak/>
         <w:t>Un</w:t>
       </w:r>
       <w:r>
@@ -599,7 +583,7 @@
     </w:p>
     <w:p>
       <w:pPr>
-        <w:pStyle w:val="NormaleWeb"/>
+        <w:pStyle w:val="NormalWeb"/>
         <w:spacing w:before="0" w:beforeAutospacing="0" w:after="0" w:afterAutospacing="0"/>
         <w:ind w:left="20"/>
         <w:jc w:val="both"/>
@@ -704,7 +688,7 @@
     </w:p>
     <w:p>
       <w:pPr>
-        <w:pStyle w:val="NormaleWeb"/>
+        <w:pStyle w:val="NormalWeb"/>
         <w:spacing w:before="0" w:beforeAutospacing="0" w:after="0" w:afterAutospacing="0"/>
         <w:ind w:left="20"/>
         <w:jc w:val="both"/>
@@ -739,12 +723,30 @@
           <w:sz w:val="20"/>
           <w:szCs w:val="20"/>
         </w:rPr>
-        <w:t>azienda definisce un terminologia apposita per differenziare i concetti di:</w:t>
-      </w:r>
-    </w:p>
-    <w:p>
-      <w:pPr>
-        <w:pStyle w:val="NormaleWeb"/>
+        <w:t xml:space="preserve">azienda definisce </w:t>
+      </w:r>
+      <w:r>
+        <w:rPr>
+          <w:rFonts w:ascii="CMU Serif Roman" w:hAnsi="CMU Serif Roman"/>
+          <w:color w:val="000000"/>
+          <w:sz w:val="20"/>
+          <w:szCs w:val="20"/>
+        </w:rPr>
+        <w:t>una terminologia</w:t>
+      </w:r>
+      <w:r>
+        <w:rPr>
+          <w:rFonts w:ascii="CMU Serif Roman" w:hAnsi="CMU Serif Roman"/>
+          <w:color w:val="000000"/>
+          <w:sz w:val="20"/>
+          <w:szCs w:val="20"/>
+        </w:rPr>
+        <w:t xml:space="preserve"> apposita per differenziare i concetti di:</w:t>
+      </w:r>
+    </w:p>
+    <w:p>
+      <w:pPr>
+        <w:pStyle w:val="NormalWeb"/>
         <w:numPr>
           <w:ilvl w:val="0"/>
           <w:numId w:val="20"/>
@@ -789,7 +791,7 @@
     </w:p>
     <w:p>
       <w:pPr>
-        <w:pStyle w:val="NormaleWeb"/>
+        <w:pStyle w:val="NormalWeb"/>
         <w:numPr>
           <w:ilvl w:val="0"/>
           <w:numId w:val="20"/>
@@ -870,7 +872,7 @@
     </w:p>
     <w:p>
       <w:pPr>
-        <w:pStyle w:val="NormaleWeb"/>
+        <w:pStyle w:val="NormalWeb"/>
         <w:numPr>
           <w:ilvl w:val="0"/>
           <w:numId w:val="20"/>
@@ -933,7 +935,7 @@
     </w:p>
     <w:p>
       <w:pPr>
-        <w:pStyle w:val="NormaleWeb"/>
+        <w:pStyle w:val="NormalWeb"/>
         <w:numPr>
           <w:ilvl w:val="0"/>
           <w:numId w:val="20"/>
@@ -978,7 +980,7 @@
     </w:p>
     <w:p>
       <w:pPr>
-        <w:pStyle w:val="NormaleWeb"/>
+        <w:pStyle w:val="NormalWeb"/>
         <w:numPr>
           <w:ilvl w:val="0"/>
           <w:numId w:val="20"/>
@@ -1053,7 +1055,7 @@
     </w:p>
     <w:p>
       <w:pPr>
-        <w:pStyle w:val="NormaleWeb"/>
+        <w:pStyle w:val="NormalWeb"/>
         <w:spacing w:before="0" w:beforeAutospacing="0" w:after="0" w:afterAutospacing="0"/>
         <w:ind w:left="720"/>
         <w:jc w:val="both"/>
@@ -1194,7 +1196,7 @@
     </w:p>
     <w:p>
       <w:pPr>
-        <w:pStyle w:val="NormaleWeb"/>
+        <w:pStyle w:val="NormalWeb"/>
         <w:spacing w:before="0" w:beforeAutospacing="0" w:after="0" w:afterAutospacing="0"/>
         <w:ind w:left="720"/>
         <w:jc w:val="both"/>
@@ -1211,6 +1213,7 @@
           <w:sz w:val="20"/>
           <w:szCs w:val="20"/>
         </w:rPr>
+        <w:lastRenderedPageBreak/>
         <w:t>L</w:t>
       </w:r>
       <w:r>
@@ -1229,35 +1232,54 @@
           <w:sz w:val="20"/>
           <w:szCs w:val="20"/>
         </w:rPr>
-        <w:t>assegnazione checker-deposito non è fissa. Un checker può essere assegnato di volta in volta dallo scheduler a depositi differenti, nasce quindi il bisogno di comunicare il giusto deposito al checker per un preciso turno lavorativo, inoltre devono essere comunicati al  checker i mezzi da essere sottoposti al checking relativamente al deposito assegnatogli. Lo schema adottato per gestire tale problema comunicativo si basa anche in questo caso su un modello a matrice capace di distribuire uniformemente il carico e l</w:t>
-      </w:r>
-      <w:r>
-        <w:rPr>
-          <w:rFonts w:ascii="CMU Serif Roman" w:hAnsi="CMU Serif Roman"/>
-          <w:color w:val="000000"/>
-          <w:sz w:val="20"/>
-          <w:szCs w:val="20"/>
-        </w:rPr>
-        <w:t>’</w:t>
-      </w:r>
-      <w:r>
-        <w:rPr>
-          <w:rFonts w:ascii="CMU Serif Roman" w:hAnsi="CMU Serif Roman"/>
-          <w:color w:val="000000"/>
-          <w:sz w:val="20"/>
-          <w:szCs w:val="20"/>
-        </w:rPr>
-        <w:t xml:space="preserve">assegnazione dei depositi e dei turni lavorativi ai relativi </w:t>
-      </w:r>
-      <w:r>
-        <w:rPr>
-          <w:rFonts w:ascii="CMU Serif Roman" w:hAnsi="CMU Serif Roman"/>
-          <w:color w:val="000000"/>
-          <w:sz w:val="20"/>
-          <w:szCs w:val="20"/>
-        </w:rPr>
-        <w:lastRenderedPageBreak/>
-        <w:t>checker. Allo scheduler è consentito di utilizzare anche set di assegnazione precedentemente utilizzati (anche detti di default), ad esempio riconfermare le assegnazioni del giorno prima, velocizzando quindi il suo impiego e alleggerendo il carico di lavoro del sistema.</w:t>
+        <w:t xml:space="preserve">assegnazione checker-deposito non è fissa. Un checker può essere assegnato di volta in volta dallo scheduler a depositi differenti, nasce quindi il bisogno di comunicare il giusto deposito al checker per un preciso turno lavorativo, inoltre devono essere comunicati </w:t>
+      </w:r>
+      <w:r>
+        <w:rPr>
+          <w:rFonts w:ascii="CMU Serif Roman" w:hAnsi="CMU Serif Roman"/>
+          <w:color w:val="000000"/>
+          <w:sz w:val="20"/>
+          <w:szCs w:val="20"/>
+        </w:rPr>
+        <w:t xml:space="preserve">al </w:t>
+      </w:r>
+      <w:proofErr w:type="spellStart"/>
+      <w:r>
+        <w:rPr>
+          <w:rFonts w:ascii="CMU Serif Roman" w:hAnsi="CMU Serif Roman"/>
+          <w:color w:val="000000"/>
+          <w:sz w:val="20"/>
+          <w:szCs w:val="20"/>
+        </w:rPr>
+        <w:t>checker</w:t>
+      </w:r>
+      <w:proofErr w:type="spellEnd"/>
+      <w:r>
+        <w:rPr>
+          <w:rFonts w:ascii="CMU Serif Roman" w:hAnsi="CMU Serif Roman"/>
+          <w:color w:val="000000"/>
+          <w:sz w:val="20"/>
+          <w:szCs w:val="20"/>
+        </w:rPr>
+        <w:t xml:space="preserve"> i mezzi da essere sottoposti al checking relativamente al deposito assegnatogli. Lo schema adottato per gestire tale problema comunicativo si basa anche in questo caso su un modello a matrice capace di distribuire uniformemente il carico e l</w:t>
+      </w:r>
+      <w:r>
+        <w:rPr>
+          <w:rFonts w:ascii="CMU Serif Roman" w:hAnsi="CMU Serif Roman"/>
+          <w:color w:val="000000"/>
+          <w:sz w:val="20"/>
+          <w:szCs w:val="20"/>
+        </w:rPr>
+        <w:t>’</w:t>
+      </w:r>
+      <w:r>
+        <w:rPr>
+          <w:rFonts w:ascii="CMU Serif Roman" w:hAnsi="CMU Serif Roman"/>
+          <w:color w:val="000000"/>
+          <w:sz w:val="20"/>
+          <w:szCs w:val="20"/>
+        </w:rPr>
+        <w:t>assegnazione dei depositi e dei turni lavorativi ai relativi checker. Allo scheduler è consentito di utilizzare anche set di assegnazione precedentemente utilizzati (anche detti di default), ad esempio riconfermare le assegnazioni del giorno prima, velocizzando quindi il suo impiego e alleggerendo il carico di lavoro del sistema.</w:t>
       </w:r>
     </w:p>
     <w:p>
@@ -1273,7 +1295,7 @@
     </w:p>
     <w:p>
       <w:pPr>
-        <w:pStyle w:val="NormaleWeb"/>
+        <w:pStyle w:val="NormalWeb"/>
         <w:spacing w:before="0" w:beforeAutospacing="0" w:after="0" w:afterAutospacing="0"/>
         <w:ind w:left="720"/>
         <w:jc w:val="both"/>
@@ -1290,7 +1312,16 @@
           <w:sz w:val="20"/>
           <w:szCs w:val="20"/>
         </w:rPr>
-        <w:t>La matrice alla base del modello sopra citato, rappresenta l</w:t>
+        <w:t>La matrice alla base del modello sopra citato</w:t>
+      </w:r>
+      <w:r>
+        <w:rPr>
+          <w:rFonts w:ascii="CMU Serif Roman" w:hAnsi="CMU Serif Roman"/>
+          <w:color w:val="000000"/>
+          <w:sz w:val="20"/>
+          <w:szCs w:val="20"/>
+        </w:rPr>
+        <w:t xml:space="preserve"> rappresenta l</w:t>
       </w:r>
       <w:r>
         <w:rPr>
@@ -1342,7 +1373,7 @@
     </w:p>
     <w:p>
       <w:pPr>
-        <w:pStyle w:val="NormaleWeb"/>
+        <w:pStyle w:val="NormalWeb"/>
         <w:spacing w:before="0" w:beforeAutospacing="0" w:after="0" w:afterAutospacing="0"/>
         <w:ind w:left="720"/>
         <w:jc w:val="both"/>
@@ -1393,46 +1424,46 @@
     </w:p>
     <w:p>
       <w:pPr>
-        <w:pStyle w:val="NormaleWeb"/>
-        <w:spacing w:before="0" w:beforeAutospacing="0" w:after="0" w:afterAutospacing="0"/>
-        <w:jc w:val="both"/>
-        <w:rPr>
-          <w:rFonts w:ascii="CMU Serif Roman" w:hAnsi="CMU Serif Roman"/>
-          <w:sz w:val="20"/>
-          <w:szCs w:val="20"/>
-        </w:rPr>
-      </w:pPr>
-      <w:r>
-        <w:rPr>
-          <w:rFonts w:ascii="CMU Serif Roman" w:hAnsi="CMU Serif Roman"/>
-          <w:color w:val="000000"/>
-          <w:sz w:val="20"/>
-          <w:szCs w:val="20"/>
-        </w:rPr>
-        <w:t>Ora che sono stati chiariti i turni e la loro organizzazione dal punto di vista aziendale, è necessario specificare che  l</w:t>
-      </w:r>
-      <w:r>
-        <w:rPr>
-          <w:rFonts w:ascii="CMU Serif Roman" w:hAnsi="CMU Serif Roman"/>
-          <w:color w:val="000000"/>
-          <w:sz w:val="20"/>
-          <w:szCs w:val="20"/>
-        </w:rPr>
-        <w:t>’</w:t>
-      </w:r>
-      <w:r>
-        <w:rPr>
-          <w:rFonts w:ascii="CMU Serif Roman" w:hAnsi="CMU Serif Roman"/>
-          <w:color w:val="000000"/>
-          <w:sz w:val="20"/>
-          <w:szCs w:val="20"/>
-        </w:rPr>
-        <w:t>azienda dispone di cinque figure lavorative chiave: </w:t>
-      </w:r>
-    </w:p>
-    <w:p>
-      <w:pPr>
-        <w:pStyle w:val="NormaleWeb"/>
+        <w:pStyle w:val="NormalWeb"/>
+        <w:spacing w:before="0" w:beforeAutospacing="0" w:after="0" w:afterAutospacing="0"/>
+        <w:jc w:val="both"/>
+        <w:rPr>
+          <w:rFonts w:ascii="CMU Serif Roman" w:hAnsi="CMU Serif Roman"/>
+          <w:sz w:val="20"/>
+          <w:szCs w:val="20"/>
+        </w:rPr>
+      </w:pPr>
+      <w:r>
+        <w:rPr>
+          <w:rFonts w:ascii="CMU Serif Roman" w:hAnsi="CMU Serif Roman"/>
+          <w:color w:val="000000"/>
+          <w:sz w:val="20"/>
+          <w:szCs w:val="20"/>
+        </w:rPr>
+        <w:t xml:space="preserve">Ora che sono stati chiariti i turni e la loro organizzazione dal punto di vista aziendale, è necessario specificare </w:t>
+      </w:r>
+      <w:r>
+        <w:rPr>
+          <w:rFonts w:ascii="CMU Serif Roman" w:hAnsi="CMU Serif Roman"/>
+          <w:color w:val="000000"/>
+          <w:sz w:val="20"/>
+          <w:szCs w:val="20"/>
+        </w:rPr>
+        <w:t>che l’azienda</w:t>
+      </w:r>
+      <w:r>
+        <w:rPr>
+          <w:rFonts w:ascii="CMU Serif Roman" w:hAnsi="CMU Serif Roman"/>
+          <w:color w:val="000000"/>
+          <w:sz w:val="20"/>
+          <w:szCs w:val="20"/>
+        </w:rPr>
+        <w:t xml:space="preserve"> dispone di cinque figure lavorative chiave: </w:t>
+      </w:r>
+    </w:p>
+    <w:p>
+      <w:pPr>
+        <w:pStyle w:val="NormalWeb"/>
         <w:numPr>
           <w:ilvl w:val="0"/>
           <w:numId w:val="21"/>
@@ -1459,7 +1490,7 @@
     </w:p>
     <w:p>
       <w:pPr>
-        <w:pStyle w:val="NormaleWeb"/>
+        <w:pStyle w:val="NormalWeb"/>
         <w:numPr>
           <w:ilvl w:val="0"/>
           <w:numId w:val="21"/>
@@ -1486,7 +1517,7 @@
     </w:p>
     <w:p>
       <w:pPr>
-        <w:pStyle w:val="NormaleWeb"/>
+        <w:pStyle w:val="NormalWeb"/>
         <w:numPr>
           <w:ilvl w:val="0"/>
           <w:numId w:val="21"/>
@@ -1513,7 +1544,7 @@
     </w:p>
     <w:p>
       <w:pPr>
-        <w:pStyle w:val="NormaleWeb"/>
+        <w:pStyle w:val="NormalWeb"/>
         <w:numPr>
           <w:ilvl w:val="0"/>
           <w:numId w:val="21"/>
@@ -1540,7 +1571,7 @@
     </w:p>
     <w:p>
       <w:pPr>
-        <w:pStyle w:val="NormaleWeb"/>
+        <w:pStyle w:val="NormalWeb"/>
         <w:numPr>
           <w:ilvl w:val="0"/>
           <w:numId w:val="21"/>
@@ -1567,7 +1598,7 @@
     </w:p>
     <w:p>
       <w:pPr>
-        <w:pStyle w:val="NormaleWeb"/>
+        <w:pStyle w:val="NormalWeb"/>
         <w:numPr>
           <w:ilvl w:val="0"/>
           <w:numId w:val="21"/>
@@ -1606,7 +1637,7 @@
     </w:p>
     <w:p>
       <w:pPr>
-        <w:pStyle w:val="NormaleWeb"/>
+        <w:pStyle w:val="NormalWeb"/>
         <w:spacing w:before="0" w:beforeAutospacing="0" w:after="0" w:afterAutospacing="0"/>
         <w:jc w:val="both"/>
         <w:rPr>
@@ -1664,19 +1695,19 @@
     </w:p>
     <w:p>
       <w:pPr>
-        <w:pStyle w:val="NormaleWeb"/>
-        <w:spacing w:before="0" w:beforeAutospacing="0" w:after="0" w:afterAutospacing="0"/>
-        <w:jc w:val="both"/>
-        <w:rPr>
-          <w:rFonts w:ascii="CMU Serif Roman" w:hAnsi="CMU Serif Roman"/>
-          <w:sz w:val="20"/>
-          <w:szCs w:val="20"/>
-        </w:rPr>
-      </w:pPr>
-    </w:p>
-    <w:p>
-      <w:pPr>
-        <w:pStyle w:val="NormaleWeb"/>
+        <w:pStyle w:val="NormalWeb"/>
+        <w:spacing w:before="0" w:beforeAutospacing="0" w:after="0" w:afterAutospacing="0"/>
+        <w:jc w:val="both"/>
+        <w:rPr>
+          <w:rFonts w:ascii="CMU Serif Roman" w:hAnsi="CMU Serif Roman"/>
+          <w:sz w:val="20"/>
+          <w:szCs w:val="20"/>
+        </w:rPr>
+      </w:pPr>
+    </w:p>
+    <w:p>
+      <w:pPr>
+        <w:pStyle w:val="NormalWeb"/>
         <w:numPr>
           <w:ilvl w:val="0"/>
           <w:numId w:val="22"/>
@@ -1793,7 +1824,7 @@
     </w:p>
     <w:p>
       <w:pPr>
-        <w:pStyle w:val="NormaleWeb"/>
+        <w:pStyle w:val="NormalWeb"/>
         <w:spacing w:before="0" w:beforeAutospacing="0" w:after="0" w:afterAutospacing="0"/>
         <w:ind w:left="720"/>
         <w:jc w:val="both"/>
@@ -1808,7 +1839,7 @@
     </w:p>
     <w:p>
       <w:pPr>
-        <w:pStyle w:val="NormaleWeb"/>
+        <w:pStyle w:val="NormalWeb"/>
         <w:spacing w:before="0" w:beforeAutospacing="0" w:after="0" w:afterAutospacing="0"/>
         <w:ind w:left="720"/>
         <w:jc w:val="both"/>
@@ -1826,7 +1857,17 @@
           <w:sz w:val="20"/>
           <w:szCs w:val="20"/>
         </w:rPr>
-        <w:t>Di ogni mezzo si prendono in considerazione i seguenti dettagli per lo scheduling effettuato dallo scheduler: lo stato, la capienza e altre informazioni di tipo logistico. Di ogni corsa si prendono in considerazione i seguenti dettagli per lo scheduling: il percorso attualmente effettuato, la durata media, il numero medio di clienti serviti e gli orari seguiti. Di ogni autista si prendono in considerazione i seguenti dettagli per lo scheduling: le corse sulle quali ha prestato servizio nei giorni precedenti, eventuali turni straordinari già effettuati, per quale turno è disponibile a prendere servizio e il carico di lavoro già affrontato durante il turno. Chiaramente, lo scheduler ha a disposizione anche un</w:t>
+        <w:t xml:space="preserve">Di ogni mezzo si prendono in considerazione i seguenti dettagli per lo scheduling effettuato dallo scheduler: lo stato, la capienza e altre informazioni di tipo logistico. Di ogni corsa si prendono in considerazione i seguenti dettagli per lo scheduling: il percorso attualmente effettuato, la durata media, il numero medio di clienti serviti e gli orari seguiti. Di ogni autista si prendono in considerazione i seguenti dettagli per lo scheduling: le corse sulle quali ha prestato servizio </w:t>
+      </w:r>
+      <w:r>
+        <w:rPr>
+          <w:rFonts w:ascii="CMU Serif Roman" w:hAnsi="CMU Serif Roman"/>
+          <w:color w:val="000000"/>
+          <w:sz w:val="20"/>
+          <w:szCs w:val="20"/>
+        </w:rPr>
+        <w:lastRenderedPageBreak/>
+        <w:t>nei giorni precedenti, eventuali turni straordinari già effettuati, per quale turno è disponibile a prendere servizio e il carico di lavoro già affrontato durante il turno. Chiaramente, lo scheduler ha a disposizione anche un</w:t>
       </w:r>
       <w:r>
         <w:rPr>
@@ -1867,7 +1908,7 @@
     </w:p>
     <w:p>
       <w:pPr>
-        <w:pStyle w:val="NormaleWeb"/>
+        <w:pStyle w:val="NormalWeb"/>
         <w:spacing w:before="0" w:beforeAutospacing="0" w:after="0" w:afterAutospacing="0"/>
         <w:ind w:left="720"/>
         <w:jc w:val="both"/>
@@ -1880,7 +1921,7 @@
     </w:p>
     <w:p>
       <w:pPr>
-        <w:pStyle w:val="NormaleWeb"/>
+        <w:pStyle w:val="NormalWeb"/>
         <w:numPr>
           <w:ilvl w:val="0"/>
           <w:numId w:val="23"/>
@@ -1955,7 +1996,7 @@
     </w:p>
     <w:p>
       <w:pPr>
-        <w:pStyle w:val="NormaleWeb"/>
+        <w:pStyle w:val="NormalWeb"/>
         <w:spacing w:before="0" w:beforeAutospacing="0" w:after="0" w:afterAutospacing="0"/>
         <w:ind w:left="720"/>
         <w:jc w:val="both"/>
@@ -2060,7 +2101,7 @@
     </w:p>
     <w:p>
       <w:pPr>
-        <w:pStyle w:val="NormaleWeb"/>
+        <w:pStyle w:val="NormalWeb"/>
         <w:spacing w:before="0" w:beforeAutospacing="0" w:after="0" w:afterAutospacing="0"/>
         <w:ind w:left="720"/>
         <w:jc w:val="both"/>
@@ -2077,7 +2118,16 @@
           <w:sz w:val="20"/>
           <w:szCs w:val="20"/>
         </w:rPr>
-        <w:t>Sia la conferma che la segnalazione di un eventuale guasto, sono inviate dal checker mediante il sistema software richiesto. In particolar modo, il checker avrà a disposizione una propria interfaccia del sistema software all</w:t>
+        <w:t>Sia la conferma che la segnalazione di un eventuale guasto</w:t>
+      </w:r>
+      <w:r>
+        <w:rPr>
+          <w:rFonts w:ascii="CMU Serif Roman" w:hAnsi="CMU Serif Roman"/>
+          <w:color w:val="000000"/>
+          <w:sz w:val="20"/>
+          <w:szCs w:val="20"/>
+        </w:rPr>
+        <w:t xml:space="preserve"> sono inviate dal checker mediante il sistema software richiesto. In particolar modo, il checker avrà a disposizione una propria interfaccia del sistema software all</w:t>
       </w:r>
       <w:r>
         <w:rPr>
@@ -2165,7 +2215,7 @@
     </w:p>
     <w:p>
       <w:pPr>
-        <w:pStyle w:val="NormaleWeb"/>
+        <w:pStyle w:val="NormalWeb"/>
         <w:numPr>
           <w:ilvl w:val="0"/>
           <w:numId w:val="24"/>
@@ -2240,7 +2290,7 @@
     </w:p>
     <w:p>
       <w:pPr>
-        <w:pStyle w:val="NormaleWeb"/>
+        <w:pStyle w:val="NormalWeb"/>
         <w:numPr>
           <w:ilvl w:val="0"/>
           <w:numId w:val="25"/>
@@ -2262,6 +2312,7 @@
           <w:sz w:val="20"/>
           <w:szCs w:val="20"/>
         </w:rPr>
+        <w:lastRenderedPageBreak/>
         <w:t>Un addetto alle comunicazioni si occupa degli avvisi da notificare ai clienti in seguito ad imprevisti di vario titolo durante l</w:t>
       </w:r>
       <w:r>
@@ -2297,7 +2348,7 @@
     </w:p>
     <w:p>
       <w:pPr>
-        <w:pStyle w:val="NormaleWeb"/>
+        <w:pStyle w:val="NormalWeb"/>
         <w:numPr>
           <w:ilvl w:val="0"/>
           <w:numId w:val="26"/>
@@ -2337,17 +2388,7 @@
           <w:sz w:val="20"/>
           <w:szCs w:val="20"/>
         </w:rPr>
-        <w:t xml:space="preserve">azienda di cui ha </w:t>
-      </w:r>
-      <w:r>
-        <w:rPr>
-          <w:rFonts w:ascii="CMU Serif Roman" w:hAnsi="CMU Serif Roman"/>
-          <w:color w:val="000000"/>
-          <w:sz w:val="20"/>
-          <w:szCs w:val="20"/>
-        </w:rPr>
-        <w:lastRenderedPageBreak/>
-        <w:t>bisogno come stipendi, dati anagrafici e di contatto, straordinari effettuati, ferie, giorni di malattia e permessi richiesti per il futuro e richiesti in passato.</w:t>
+        <w:t>azienda di cui ha bisogno come stipendi, dati anagrafici e di contatto, straordinari effettuati, ferie, giorni di malattia e permessi richiesti per il futuro e richiesti in passato.</w:t>
       </w:r>
     </w:p>
     <w:p>
@@ -2364,7 +2405,7 @@
     </w:p>
     <w:p>
       <w:pPr>
-        <w:pStyle w:val="NormaleWeb"/>
+        <w:pStyle w:val="NormalWeb"/>
         <w:numPr>
           <w:ilvl w:val="0"/>
           <w:numId w:val="27"/>
@@ -2392,7 +2433,7 @@
     </w:p>
     <w:p>
       <w:pPr>
-        <w:pStyle w:val="NormaleWeb"/>
+        <w:pStyle w:val="NormalWeb"/>
         <w:spacing w:before="0" w:beforeAutospacing="0" w:after="0" w:afterAutospacing="0"/>
         <w:ind w:left="720"/>
         <w:jc w:val="both"/>
@@ -2446,7 +2487,7 @@
     </w:p>
     <w:p>
       <w:pPr>
-        <w:pStyle w:val="NormaleWeb"/>
+        <w:pStyle w:val="NormalWeb"/>
         <w:spacing w:before="0" w:beforeAutospacing="0" w:after="0" w:afterAutospacing="0"/>
         <w:ind w:left="20"/>
         <w:jc w:val="both"/>
@@ -2648,7 +2689,7 @@
     </w:p>
     <w:p>
       <w:pPr>
-        <w:pStyle w:val="NormaleWeb"/>
+        <w:pStyle w:val="NormalWeb"/>
         <w:spacing w:before="0" w:beforeAutospacing="0" w:after="0" w:afterAutospacing="0"/>
         <w:jc w:val="both"/>
         <w:rPr>
@@ -2669,7 +2710,7 @@
     </w:p>
     <w:p>
       <w:pPr>
-        <w:pStyle w:val="NormaleWeb"/>
+        <w:pStyle w:val="NormalWeb"/>
         <w:spacing w:before="0" w:beforeAutospacing="0" w:after="0" w:afterAutospacing="0"/>
         <w:ind w:left="20"/>
         <w:jc w:val="both"/>
@@ -2720,7 +2761,7 @@
     </w:p>
     <w:p>
       <w:pPr>
-        <w:pStyle w:val="NormaleWeb"/>
+        <w:pStyle w:val="NormalWeb"/>
         <w:spacing w:before="0" w:beforeAutospacing="0" w:after="0" w:afterAutospacing="0"/>
         <w:ind w:left="20"/>
         <w:jc w:val="both"/>
@@ -2779,7 +2820,7 @@
     </w:p>
     <w:p>
       <w:pPr>
-        <w:pStyle w:val="NormaleWeb"/>
+        <w:pStyle w:val="NormalWeb"/>
         <w:spacing w:before="0" w:beforeAutospacing="0" w:after="0" w:afterAutospacing="0"/>
         <w:ind w:left="20"/>
         <w:jc w:val="both"/>
@@ -2793,7 +2834,7 @@
     </w:p>
     <w:p>
       <w:pPr>
-        <w:pStyle w:val="NormaleWeb"/>
+        <w:pStyle w:val="NormalWeb"/>
         <w:spacing w:before="0" w:beforeAutospacing="0" w:after="0" w:afterAutospacing="0"/>
         <w:ind w:left="20"/>
         <w:jc w:val="both"/>
@@ -2807,7 +2848,7 @@
     </w:p>
     <w:p>
       <w:pPr>
-        <w:pStyle w:val="NormaleWeb"/>
+        <w:pStyle w:val="NormalWeb"/>
         <w:spacing w:before="0" w:beforeAutospacing="0" w:after="0" w:afterAutospacing="0"/>
         <w:ind w:left="20"/>
         <w:jc w:val="both"/>
@@ -2821,7 +2862,7 @@
     </w:p>
     <w:p>
       <w:pPr>
-        <w:pStyle w:val="NormaleWeb"/>
+        <w:pStyle w:val="NormalWeb"/>
         <w:spacing w:before="0" w:beforeAutospacing="0" w:after="0" w:afterAutospacing="0"/>
         <w:ind w:left="20"/>
         <w:jc w:val="both"/>
@@ -2834,7 +2875,7 @@
     </w:p>
     <w:p>
       <w:pPr>
-        <w:pStyle w:val="NormaleWeb"/>
+        <w:pStyle w:val="NormalWeb"/>
         <w:numPr>
           <w:ilvl w:val="0"/>
           <w:numId w:val="28"/>
@@ -2856,6 +2897,7 @@
           <w:sz w:val="20"/>
           <w:szCs w:val="20"/>
         </w:rPr>
+        <w:lastRenderedPageBreak/>
         <w:t>Effettuare una nuova assegnazione dell</w:t>
       </w:r>
       <w:r>
@@ -2879,7 +2921,7 @@
     </w:p>
     <w:p>
       <w:pPr>
-        <w:pStyle w:val="NormaleWeb"/>
+        <w:pStyle w:val="NormalWeb"/>
         <w:numPr>
           <w:ilvl w:val="0"/>
           <w:numId w:val="28"/>
@@ -2936,7 +2978,7 @@
     </w:p>
     <w:p>
       <w:pPr>
-        <w:pStyle w:val="NormaleWeb"/>
+        <w:pStyle w:val="NormalWeb"/>
         <w:spacing w:before="0" w:beforeAutospacing="0" w:after="0" w:afterAutospacing="0"/>
         <w:jc w:val="both"/>
         <w:rPr>
@@ -2988,7 +3030,25 @@
           <w:sz w:val="20"/>
           <w:szCs w:val="20"/>
         </w:rPr>
-        <w:t>autista resterà comunque sottoposto a reperibilità  per prendere servizio. Tali situazioni eccezionali, in termini di retribuzione, vengono poi gestite caso per caso da un addetto al personale dell</w:t>
+        <w:t xml:space="preserve">autista resterà comunque sottoposto a </w:t>
+      </w:r>
+      <w:r>
+        <w:rPr>
+          <w:rFonts w:ascii="CMU Serif Roman" w:hAnsi="CMU Serif Roman"/>
+          <w:color w:val="000000"/>
+          <w:sz w:val="20"/>
+          <w:szCs w:val="20"/>
+        </w:rPr>
+        <w:t>reperibilità per</w:t>
+      </w:r>
+      <w:r>
+        <w:rPr>
+          <w:rFonts w:ascii="CMU Serif Roman" w:hAnsi="CMU Serif Roman"/>
+          <w:color w:val="000000"/>
+          <w:sz w:val="20"/>
+          <w:szCs w:val="20"/>
+        </w:rPr>
+        <w:t xml:space="preserve"> prendere servizio. Tali situazioni eccezionali, in termini di retribuzione, vengono poi gestite caso per caso da un addetto al personale dell</w:t>
       </w:r>
       <w:r>
         <w:rPr>
@@ -3022,7 +3082,7 @@
     </w:p>
     <w:p>
       <w:pPr>
-        <w:pStyle w:val="NormaleWeb"/>
+        <w:pStyle w:val="NormalWeb"/>
         <w:spacing w:before="0" w:beforeAutospacing="0" w:after="0" w:afterAutospacing="0"/>
         <w:ind w:left="20"/>
         <w:jc w:val="both"/>
@@ -3039,17 +3099,7 @@
           <w:sz w:val="20"/>
           <w:szCs w:val="20"/>
         </w:rPr>
-        <w:t xml:space="preserve">Al verificarsi di uno sciopero in un determinato giorno, grazie al tracciamento degli autisti che hanno preso effettivamente servizio per la corsa affidata loro con un determinato mezzo di trasporto, è possibile avere dati fondamentali per la retribuzione mensile. In maniera analoga, il sistema aiuta il singolo </w:t>
-      </w:r>
-      <w:r>
-        <w:rPr>
-          <w:rFonts w:ascii="CMU Serif Roman" w:hAnsi="CMU Serif Roman"/>
-          <w:color w:val="000000"/>
-          <w:sz w:val="20"/>
-          <w:szCs w:val="20"/>
-        </w:rPr>
-        <w:lastRenderedPageBreak/>
-        <w:t>addetto al personale a calcolare la busta paga degli impiegati, in base a dei parametri previsti da contratto. Tali parametri sono relativi a permessi, ferie, imposte e contributi. Alla fine dell</w:t>
+        <w:t>Al verificarsi di uno sciopero in un determinato giorno, grazie al tracciamento degli autisti che hanno preso effettivamente servizio per la corsa affidata loro con un determinato mezzo di trasporto, è possibile avere dati fondamentali per la retribuzione mensile. In maniera analoga, il sistema aiuta il singolo addetto al personale a calcolare la busta paga degli impiegati, in base a dei parametri previsti da contratto. Tali parametri sono relativi a permessi, ferie, imposte e contributi. Alla fine dell</w:t>
       </w:r>
       <w:r>
         <w:rPr>
@@ -3137,7 +3187,7 @@
     </w:p>
     <w:p>
       <w:pPr>
-        <w:pStyle w:val="NormaleWeb"/>
+        <w:pStyle w:val="NormalWeb"/>
         <w:spacing w:before="0" w:beforeAutospacing="0" w:after="0" w:afterAutospacing="0"/>
         <w:jc w:val="both"/>
         <w:rPr>
@@ -3205,7 +3255,7 @@
     </w:p>
     <w:p>
       <w:pPr>
-        <w:pStyle w:val="NormaleWeb"/>
+        <w:pStyle w:val="NormalWeb"/>
         <w:spacing w:before="0" w:beforeAutospacing="0" w:after="0" w:afterAutospacing="0"/>
         <w:jc w:val="both"/>
         <w:rPr>
@@ -3255,7 +3305,7 @@
     </w:p>
     <w:p>
       <w:pPr>
-        <w:pStyle w:val="NormaleWeb"/>
+        <w:pStyle w:val="NormalWeb"/>
         <w:spacing w:before="0" w:beforeAutospacing="0" w:after="0" w:afterAutospacing="0"/>
         <w:jc w:val="both"/>
         <w:rPr>
@@ -3315,7 +3365,6 @@
           <w:color w:val="000000"/>
           <w:sz w:val="20"/>
           <w:szCs w:val="20"/>
-          <w:lang w:val="it-IT"/>
         </w:rPr>
         <w:t>’</w:t>
       </w:r>
@@ -3349,7 +3398,7 @@
     </w:p>
     <w:p>
       <w:pPr>
-        <w:pStyle w:val="NormaleWeb"/>
+        <w:pStyle w:val="NormalWeb"/>
         <w:spacing w:before="0" w:beforeAutospacing="0" w:after="0" w:afterAutospacing="0"/>
         <w:ind w:left="20"/>
         <w:jc w:val="both"/>
@@ -3371,7 +3420,7 @@
     </w:p>
     <w:p>
       <w:pPr>
-        <w:pStyle w:val="NormaleWeb"/>
+        <w:pStyle w:val="NormalWeb"/>
         <w:spacing w:before="0" w:beforeAutospacing="0" w:after="0" w:afterAutospacing="0"/>
         <w:ind w:left="20"/>
         <w:jc w:val="both"/>
@@ -3411,7 +3460,7 @@
     </w:p>
     <w:p>
       <w:pPr>
-        <w:pStyle w:val="NormaleWeb"/>
+        <w:pStyle w:val="NormalWeb"/>
         <w:numPr>
           <w:ilvl w:val="0"/>
           <w:numId w:val="29"/>
@@ -3438,7 +3487,7 @@
     </w:p>
     <w:p>
       <w:pPr>
-        <w:pStyle w:val="NormaleWeb"/>
+        <w:pStyle w:val="NormalWeb"/>
         <w:numPr>
           <w:ilvl w:val="0"/>
           <w:numId w:val="29"/>
@@ -3483,7 +3532,7 @@
     </w:p>
     <w:p>
       <w:pPr>
-        <w:pStyle w:val="NormaleWeb"/>
+        <w:pStyle w:val="NormalWeb"/>
         <w:spacing w:before="0" w:beforeAutospacing="0" w:after="0" w:afterAutospacing="0"/>
         <w:ind w:left="720"/>
         <w:jc w:val="both"/>
@@ -3505,7 +3554,7 @@
     </w:p>
     <w:p>
       <w:pPr>
-        <w:pStyle w:val="NormaleWeb"/>
+        <w:pStyle w:val="NormalWeb"/>
         <w:spacing w:before="0" w:beforeAutospacing="0" w:after="0" w:afterAutospacing="0"/>
         <w:ind w:left="20"/>
         <w:jc w:val="both"/>
@@ -3545,7 +3594,7 @@
     </w:p>
     <w:p>
       <w:pPr>
-        <w:pStyle w:val="NormaleWeb"/>
+        <w:pStyle w:val="NormalWeb"/>
         <w:spacing w:before="0" w:beforeAutospacing="0" w:after="0" w:afterAutospacing="0"/>
         <w:ind w:left="20"/>
         <w:jc w:val="both"/>
@@ -3567,28 +3616,29 @@
     </w:p>
     <w:p>
       <w:pPr>
-        <w:pStyle w:val="NormaleWeb"/>
-        <w:spacing w:before="0" w:beforeAutospacing="0" w:after="0" w:afterAutospacing="0"/>
-        <w:jc w:val="both"/>
-        <w:rPr>
-          <w:rFonts w:ascii="CMU Serif Roman" w:hAnsi="CMU Serif Roman"/>
-          <w:sz w:val="20"/>
-          <w:szCs w:val="20"/>
-        </w:rPr>
-      </w:pPr>
-      <w:r>
-        <w:rPr>
-          <w:rFonts w:ascii="CMU Serif Roman" w:hAnsi="CMU Serif Roman"/>
-          <w:color w:val="000000"/>
-          <w:sz w:val="20"/>
-          <w:szCs w:val="20"/>
-        </w:rPr>
+        <w:pStyle w:val="NormalWeb"/>
+        <w:spacing w:before="0" w:beforeAutospacing="0" w:after="0" w:afterAutospacing="0"/>
+        <w:jc w:val="both"/>
+        <w:rPr>
+          <w:rFonts w:ascii="CMU Serif Roman" w:hAnsi="CMU Serif Roman"/>
+          <w:sz w:val="20"/>
+          <w:szCs w:val="20"/>
+        </w:rPr>
+      </w:pPr>
+      <w:r>
+        <w:rPr>
+          <w:rFonts w:ascii="CMU Serif Roman" w:hAnsi="CMU Serif Roman"/>
+          <w:color w:val="000000"/>
+          <w:sz w:val="20"/>
+          <w:szCs w:val="20"/>
+        </w:rPr>
+        <w:lastRenderedPageBreak/>
         <w:t>Il sistema deve fornire anche supporto ai cittadini per il reperimento di tutte le informazioni relative alle corse, ai percorsi, alle fermate, agli orari seguiti. Tra i servizi offerti ai cittadini si deve prevedere un sistema di ricerca per ogni linea del percorso effettuato tra due capolinea e un sistema di ricerca della linea che parta da un punto ed arrivi ad un altro punto.</w:t>
       </w:r>
     </w:p>
     <w:p>
       <w:pPr>
-        <w:pStyle w:val="NormaleWeb"/>
+        <w:pStyle w:val="NormalWeb"/>
         <w:spacing w:before="0" w:beforeAutospacing="0" w:after="0" w:afterAutospacing="0"/>
         <w:ind w:left="20"/>
         <w:jc w:val="both"/>
@@ -3610,7 +3660,7 @@
     </w:p>
     <w:p>
       <w:pPr>
-        <w:pStyle w:val="NormaleWeb"/>
+        <w:pStyle w:val="NormalWeb"/>
         <w:spacing w:before="0" w:beforeAutospacing="0" w:after="0" w:afterAutospacing="0"/>
         <w:jc w:val="both"/>
         <w:rPr>
@@ -3721,7 +3771,7 @@
     </w:p>
     <w:p>
       <w:pPr>
-        <w:pStyle w:val="NormaleWeb"/>
+        <w:pStyle w:val="NormalWeb"/>
         <w:spacing w:before="0" w:beforeAutospacing="0" w:after="0" w:afterAutospacing="0"/>
         <w:ind w:left="20"/>
         <w:jc w:val="both"/>
@@ -3743,7 +3793,7 @@
     </w:p>
     <w:p>
       <w:pPr>
-        <w:pStyle w:val="NormaleWeb"/>
+        <w:pStyle w:val="NormalWeb"/>
         <w:spacing w:before="0" w:beforeAutospacing="0" w:after="0" w:afterAutospacing="0"/>
         <w:ind w:left="20"/>
         <w:jc w:val="both"/>
@@ -3801,7 +3851,7 @@
     </w:p>
     <w:p>
       <w:pPr>
-        <w:pStyle w:val="NormaleWeb"/>
+        <w:pStyle w:val="NormalWeb"/>
         <w:spacing w:before="0" w:beforeAutospacing="0" w:after="0" w:afterAutospacing="0"/>
         <w:jc w:val="both"/>
         <w:rPr>
@@ -3822,78 +3872,548 @@
     </w:p>
     <w:p>
       <w:pPr>
-        <w:pStyle w:val="NormaleWeb"/>
-        <w:spacing w:before="0" w:beforeAutospacing="0" w:after="0" w:afterAutospacing="0"/>
-        <w:jc w:val="both"/>
-        <w:rPr>
-          <w:rFonts w:ascii="CMU Serif Roman" w:hAnsi="CMU Serif Roman"/>
-          <w:sz w:val="20"/>
-          <w:szCs w:val="20"/>
-        </w:rPr>
-      </w:pPr>
-      <w:r>
-        <w:rPr>
-          <w:rFonts w:ascii="CMU Serif Roman" w:hAnsi="CMU Serif Roman"/>
-          <w:color w:val="000000"/>
-          <w:sz w:val="20"/>
-          <w:szCs w:val="20"/>
+        <w:pStyle w:val="NormalWeb"/>
+        <w:spacing w:before="0" w:beforeAutospacing="0" w:after="0" w:afterAutospacing="0"/>
+        <w:jc w:val="both"/>
+        <w:rPr>
+          <w:rFonts w:ascii="CMU Serif Roman" w:hAnsi="CMU Serif Roman"/>
+          <w:sz w:val="20"/>
+          <w:szCs w:val="20"/>
+        </w:rPr>
+      </w:pPr>
+      <w:r>
+        <w:rPr>
+          <w:rFonts w:ascii="CMU Serif Roman" w:hAnsi="CMU Serif Roman"/>
+          <w:color w:val="000000"/>
+          <w:sz w:val="20"/>
+          <w:szCs w:val="20"/>
+        </w:rPr>
+        <w:t>In quest</w:t>
+      </w:r>
+      <w:r>
+        <w:rPr>
+          <w:rFonts w:ascii="CMU Serif Roman" w:hAnsi="CMU Serif Roman"/>
+          <w:color w:val="000000"/>
+          <w:sz w:val="20"/>
+          <w:szCs w:val="20"/>
+        </w:rPr>
+        <w:t>’</w:t>
+      </w:r>
+      <w:r>
+        <w:rPr>
+          <w:rFonts w:ascii="CMU Serif Roman" w:hAnsi="CMU Serif Roman"/>
+          <w:color w:val="000000"/>
+          <w:sz w:val="20"/>
+          <w:szCs w:val="20"/>
+        </w:rPr>
+        <w:t>ottica, l</w:t>
+      </w:r>
+      <w:r>
+        <w:rPr>
+          <w:rFonts w:ascii="CMU Serif Roman" w:hAnsi="CMU Serif Roman"/>
+          <w:color w:val="000000"/>
+          <w:sz w:val="20"/>
+          <w:szCs w:val="20"/>
+        </w:rPr>
+        <w:t>’</w:t>
+      </w:r>
+      <w:r>
+        <w:rPr>
+          <w:rFonts w:ascii="CMU Serif Roman" w:hAnsi="CMU Serif Roman"/>
+          <w:color w:val="000000"/>
+          <w:sz w:val="20"/>
+          <w:szCs w:val="20"/>
+        </w:rPr>
+        <w:t>utente può visionare quelle che sono le varie opzioni, qualora dovessero essere disponibili, per raggiungere un determinato punto di destinazione a partire da un determinato punto di partenza. Supponendo che dovessero essere disponibili più percorsi, l</w:t>
+      </w:r>
+      <w:r>
+        <w:rPr>
+          <w:rFonts w:ascii="CMU Serif Roman" w:hAnsi="CMU Serif Roman"/>
+          <w:color w:val="000000"/>
+          <w:sz w:val="20"/>
+          <w:szCs w:val="20"/>
+        </w:rPr>
+        <w:t>’</w:t>
+      </w:r>
+      <w:r>
+        <w:rPr>
+          <w:rFonts w:ascii="CMU Serif Roman" w:hAnsi="CMU Serif Roman"/>
+          <w:color w:val="000000"/>
+          <w:sz w:val="20"/>
+          <w:szCs w:val="20"/>
+        </w:rPr>
+        <w:t>utente può ordinarli in base a differenti metriche: percorso più breve in termini di distanze, percorso più breve in termini di tempo, percorso meno trafficato, percorso meno costoso. A tal proposito, si fa notare che il percorso più breve in termini di distanze non implica che sia anche il percorso più breve in termini di tempo, né viceversa. Inoltre, i percorsi e le loro caratteristiche possono variare dinamicamente in base alle condizioni del traffico, condizioni meteorologiche, guasti improvvisi al mezzo, interruzioni improvvise della viabilità e così via.</w:t>
+      </w:r>
+    </w:p>
+    <w:p>
+      <w:pPr>
+        <w:spacing w:line="240" w:lineRule="auto"/>
+        <w:jc w:val="both"/>
+        <w:rPr>
+          <w:rFonts w:ascii="CMU Serif Roman" w:hAnsi="CMU Serif Roman"/>
+          <w:sz w:val="20"/>
+          <w:szCs w:val="20"/>
+        </w:rPr>
+      </w:pPr>
+    </w:p>
+    <w:p>
+      <w:pPr>
+        <w:pStyle w:val="NormalWeb"/>
+        <w:spacing w:before="0" w:beforeAutospacing="0" w:after="0" w:afterAutospacing="0"/>
+        <w:ind w:left="20"/>
+        <w:jc w:val="both"/>
+        <w:rPr>
+          <w:rFonts w:ascii="CMU Serif Roman" w:hAnsi="CMU Serif Roman"/>
+          <w:sz w:val="20"/>
+          <w:szCs w:val="20"/>
+        </w:rPr>
+      </w:pPr>
+      <w:r>
+        <w:rPr>
+          <w:rFonts w:ascii="CMU Serif Roman" w:hAnsi="CMU Serif Roman"/>
+          <w:color w:val="000000"/>
+          <w:sz w:val="20"/>
+          <w:szCs w:val="20"/>
+        </w:rPr>
+        <w:t>L</w:t>
+      </w:r>
+      <w:r>
+        <w:rPr>
+          <w:rFonts w:ascii="CMU Serif Roman" w:hAnsi="CMU Serif Roman"/>
+          <w:color w:val="000000"/>
+          <w:sz w:val="20"/>
+          <w:szCs w:val="20"/>
+        </w:rPr>
+        <w:t>’</w:t>
+      </w:r>
+      <w:r>
+        <w:rPr>
+          <w:rFonts w:ascii="CMU Serif Roman" w:hAnsi="CMU Serif Roman"/>
+          <w:color w:val="000000"/>
+          <w:sz w:val="20"/>
+          <w:szCs w:val="20"/>
+        </w:rPr>
+        <w:t>utente generico, tramite il software richiesto, è in grado di visionare biglietti, abbonamenti e altri eventuali titoli di viaggio messi a disposizione dall</w:t>
+      </w:r>
+      <w:r>
+        <w:rPr>
+          <w:rFonts w:ascii="CMU Serif Roman" w:hAnsi="CMU Serif Roman"/>
+          <w:color w:val="000000"/>
+          <w:sz w:val="20"/>
+          <w:szCs w:val="20"/>
+        </w:rPr>
+        <w:t>’</w:t>
+      </w:r>
+      <w:r>
+        <w:rPr>
+          <w:rFonts w:ascii="CMU Serif Roman" w:hAnsi="CMU Serif Roman"/>
+          <w:color w:val="000000"/>
+          <w:sz w:val="20"/>
+          <w:szCs w:val="20"/>
+        </w:rPr>
+        <w:t>azienda, di effettuarne l</w:t>
+      </w:r>
+      <w:r>
+        <w:rPr>
+          <w:rFonts w:ascii="CMU Serif Roman" w:hAnsi="CMU Serif Roman"/>
+          <w:color w:val="000000"/>
+          <w:sz w:val="20"/>
+          <w:szCs w:val="20"/>
+        </w:rPr>
+        <w:t>’</w:t>
+      </w:r>
+      <w:r>
+        <w:rPr>
+          <w:rFonts w:ascii="CMU Serif Roman" w:hAnsi="CMU Serif Roman"/>
+          <w:color w:val="000000"/>
+          <w:sz w:val="20"/>
+          <w:szCs w:val="20"/>
+        </w:rPr>
+        <w:t>acquisto e il rinnovo. L</w:t>
+      </w:r>
+      <w:r>
+        <w:rPr>
+          <w:rFonts w:ascii="CMU Serif Roman" w:hAnsi="CMU Serif Roman"/>
+          <w:color w:val="000000"/>
+          <w:sz w:val="20"/>
+          <w:szCs w:val="20"/>
+        </w:rPr>
+        <w:t>’</w:t>
+      </w:r>
+      <w:r>
+        <w:rPr>
+          <w:rFonts w:ascii="CMU Serif Roman" w:hAnsi="CMU Serif Roman"/>
+          <w:color w:val="000000"/>
+          <w:sz w:val="20"/>
+          <w:szCs w:val="20"/>
+        </w:rPr>
+        <w:t>azienda prevede un abbonamento unico che può essere utilizzato per viaggiare su diverse linee. L</w:t>
+      </w:r>
+      <w:r>
+        <w:rPr>
+          <w:rFonts w:ascii="CMU Serif Roman" w:hAnsi="CMU Serif Roman"/>
+          <w:color w:val="000000"/>
+          <w:sz w:val="20"/>
+          <w:szCs w:val="20"/>
+        </w:rPr>
+        <w:t>’</w:t>
+      </w:r>
+      <w:r>
+        <w:rPr>
+          <w:rFonts w:ascii="CMU Serif Roman" w:hAnsi="CMU Serif Roman"/>
+          <w:color w:val="000000"/>
+          <w:sz w:val="20"/>
+          <w:szCs w:val="20"/>
+        </w:rPr>
+        <w:t>acquisto dei titoli di viaggio all</w:t>
+      </w:r>
+      <w:r>
+        <w:rPr>
+          <w:rFonts w:ascii="CMU Serif Roman" w:hAnsi="CMU Serif Roman"/>
+          <w:color w:val="000000"/>
+          <w:sz w:val="20"/>
+          <w:szCs w:val="20"/>
+        </w:rPr>
+        <w:t>’</w:t>
+      </w:r>
+      <w:r>
+        <w:rPr>
+          <w:rFonts w:ascii="CMU Serif Roman" w:hAnsi="CMU Serif Roman"/>
+          <w:color w:val="000000"/>
+          <w:sz w:val="20"/>
+          <w:szCs w:val="20"/>
+        </w:rPr>
+        <w:t>interno del sistema software richiesto, si appoggia su un</w:t>
+      </w:r>
+      <w:r>
+        <w:rPr>
+          <w:rFonts w:ascii="CMU Serif Roman" w:hAnsi="CMU Serif Roman"/>
+          <w:color w:val="000000"/>
+          <w:sz w:val="20"/>
+          <w:szCs w:val="20"/>
+        </w:rPr>
+        <w:t>’</w:t>
+      </w:r>
+      <w:r>
+        <w:rPr>
+          <w:rFonts w:ascii="CMU Serif Roman" w:hAnsi="CMU Serif Roman"/>
+          <w:color w:val="000000"/>
+          <w:sz w:val="20"/>
+          <w:szCs w:val="20"/>
+        </w:rPr>
+        <w:t>infrastruttura già presente fornita dall</w:t>
+      </w:r>
+      <w:r>
+        <w:rPr>
+          <w:rFonts w:ascii="CMU Serif Roman" w:hAnsi="CMU Serif Roman"/>
+          <w:color w:val="000000"/>
+          <w:sz w:val="20"/>
+          <w:szCs w:val="20"/>
+        </w:rPr>
+        <w:t>’</w:t>
+      </w:r>
+      <w:r>
+        <w:rPr>
+          <w:rFonts w:ascii="CMU Serif Roman" w:hAnsi="CMU Serif Roman"/>
+          <w:color w:val="000000"/>
+          <w:sz w:val="20"/>
+          <w:szCs w:val="20"/>
+        </w:rPr>
+        <w:t>azienda di trasporto e quindi il sistema software richiesto non è tenuto a provvedere tali funzionalità, ma è necessario solo collegare il sistema richiesto con il sistema preesistente. L</w:t>
+      </w:r>
+      <w:r>
+        <w:rPr>
+          <w:rFonts w:ascii="CMU Serif Roman" w:hAnsi="CMU Serif Roman"/>
+          <w:color w:val="000000"/>
+          <w:sz w:val="20"/>
+          <w:szCs w:val="20"/>
+        </w:rPr>
+        <w:t>’</w:t>
+      </w:r>
+      <w:r>
+        <w:rPr>
+          <w:rFonts w:ascii="CMU Serif Roman" w:hAnsi="CMU Serif Roman"/>
+          <w:color w:val="000000"/>
+          <w:sz w:val="20"/>
+          <w:szCs w:val="20"/>
+        </w:rPr>
+        <w:t>acquisto dei titoli di viaggio può avvenire sia tramite il sistema software richiesto, che fisicamente presso un botteghino autorizzato dall</w:t>
+      </w:r>
+      <w:r>
+        <w:rPr>
+          <w:rFonts w:ascii="CMU Serif Roman" w:hAnsi="CMU Serif Roman"/>
+          <w:color w:val="000000"/>
+          <w:sz w:val="20"/>
+          <w:szCs w:val="20"/>
+        </w:rPr>
+        <w:t>’</w:t>
+      </w:r>
+      <w:r>
+        <w:rPr>
+          <w:rFonts w:ascii="CMU Serif Roman" w:hAnsi="CMU Serif Roman"/>
+          <w:color w:val="000000"/>
+          <w:sz w:val="20"/>
+          <w:szCs w:val="20"/>
+        </w:rPr>
+        <w:t>azienda di trasporto. In fase di acquisto presso il sistema software, il cliente sarà tenuto a fornire i dati della carta di credito con la quale vuole pagare.</w:t>
+      </w:r>
+    </w:p>
+    <w:p>
+      <w:pPr>
+        <w:pStyle w:val="NormalWeb"/>
+        <w:spacing w:before="0" w:beforeAutospacing="0" w:after="0" w:afterAutospacing="0"/>
+        <w:ind w:left="20"/>
+        <w:jc w:val="both"/>
+        <w:rPr>
+          <w:rFonts w:ascii="CMU Serif Roman" w:hAnsi="CMU Serif Roman"/>
+          <w:sz w:val="20"/>
+          <w:szCs w:val="20"/>
+        </w:rPr>
+      </w:pPr>
+      <w:r>
+        <w:rPr>
+          <w:rFonts w:ascii="CMU Serif Roman" w:hAnsi="CMU Serif Roman"/>
+          <w:color w:val="000000"/>
+          <w:sz w:val="20"/>
+          <w:szCs w:val="20"/>
+        </w:rPr>
+        <w:t>Il sistema al momento dell</w:t>
+      </w:r>
+      <w:r>
+        <w:rPr>
+          <w:rFonts w:ascii="CMU Serif Roman" w:hAnsi="CMU Serif Roman"/>
+          <w:color w:val="000000"/>
+          <w:sz w:val="20"/>
+          <w:szCs w:val="20"/>
+        </w:rPr>
+        <w:t>’</w:t>
+      </w:r>
+      <w:r>
+        <w:rPr>
+          <w:rFonts w:ascii="CMU Serif Roman" w:hAnsi="CMU Serif Roman"/>
+          <w:color w:val="000000"/>
+          <w:sz w:val="20"/>
+          <w:szCs w:val="20"/>
+        </w:rPr>
+        <w:t>acquisto di un biglietto on-line, tramite il profilo creato dal cliente, registrerà automaticamente il biglietto acquistato dando quindi la possibilità all</w:t>
+      </w:r>
+      <w:r>
+        <w:rPr>
+          <w:rFonts w:ascii="CMU Serif Roman" w:hAnsi="CMU Serif Roman"/>
+          <w:color w:val="000000"/>
+          <w:sz w:val="20"/>
+          <w:szCs w:val="20"/>
+        </w:rPr>
+        <w:t>’</w:t>
+      </w:r>
+      <w:r>
+        <w:rPr>
+          <w:rFonts w:ascii="CMU Serif Roman" w:hAnsi="CMU Serif Roman"/>
+          <w:color w:val="000000"/>
+          <w:sz w:val="20"/>
+          <w:szCs w:val="20"/>
+        </w:rPr>
+        <w:t>utente, tramite l</w:t>
+      </w:r>
+      <w:r>
+        <w:rPr>
+          <w:rFonts w:ascii="CMU Serif Roman" w:hAnsi="CMU Serif Roman"/>
+          <w:color w:val="000000"/>
+          <w:sz w:val="20"/>
+          <w:szCs w:val="20"/>
+        </w:rPr>
+        <w:t>’</w:t>
+      </w:r>
+      <w:r>
+        <w:rPr>
+          <w:rFonts w:ascii="CMU Serif Roman" w:hAnsi="CMU Serif Roman"/>
+          <w:color w:val="000000"/>
+          <w:sz w:val="20"/>
+          <w:szCs w:val="20"/>
+        </w:rPr>
+        <w:t xml:space="preserve">accesso al proprio profilo, di tenere traccia del titolo di viaggio che ha comprato. Gli utenti </w:t>
+      </w:r>
+      <w:r>
+        <w:rPr>
+          <w:rFonts w:ascii="CMU Serif Roman" w:hAnsi="CMU Serif Roman"/>
+          <w:color w:val="000000"/>
+          <w:sz w:val="20"/>
+          <w:szCs w:val="20"/>
+        </w:rPr>
+        <w:t>che invece hanno effettuato l</w:t>
+      </w:r>
+      <w:r>
+        <w:rPr>
+          <w:rFonts w:ascii="CMU Serif Roman" w:hAnsi="CMU Serif Roman"/>
+          <w:color w:val="000000"/>
+          <w:sz w:val="20"/>
+          <w:szCs w:val="20"/>
+        </w:rPr>
+        <w:t>’</w:t>
+      </w:r>
+      <w:r>
+        <w:rPr>
+          <w:rFonts w:ascii="CMU Serif Roman" w:hAnsi="CMU Serif Roman"/>
+          <w:color w:val="000000"/>
+          <w:sz w:val="20"/>
+          <w:szCs w:val="20"/>
+        </w:rPr>
+        <w:t>acquisto negli appositi centri vendita</w:t>
+      </w:r>
+      <w:r>
+        <w:rPr>
+          <w:rFonts w:ascii="CMU Serif Roman" w:hAnsi="CMU Serif Roman"/>
+          <w:color w:val="000000"/>
+          <w:sz w:val="20"/>
+          <w:szCs w:val="20"/>
+        </w:rPr>
+        <w:t xml:space="preserve"> dovranno provvedere a registrare da sé il biglietto comprato sul sistema se vorranno tenere traccia dei loro titoli di viaggio.</w:t>
+      </w:r>
+    </w:p>
+    <w:p>
+      <w:pPr>
+        <w:pStyle w:val="NormalWeb"/>
+        <w:spacing w:before="0" w:beforeAutospacing="0" w:after="0" w:afterAutospacing="0"/>
+        <w:ind w:left="20"/>
+        <w:jc w:val="both"/>
+        <w:rPr>
+          <w:rFonts w:ascii="CMU Serif Roman" w:hAnsi="CMU Serif Roman"/>
+          <w:sz w:val="20"/>
+          <w:szCs w:val="20"/>
+        </w:rPr>
+      </w:pPr>
+      <w:r>
+        <w:rPr>
+          <w:rFonts w:ascii="CMU Serif Roman" w:hAnsi="CMU Serif Roman"/>
+          <w:color w:val="000000"/>
+          <w:sz w:val="20"/>
+          <w:szCs w:val="20"/>
+        </w:rPr>
+        <w:t> </w:t>
+      </w:r>
+    </w:p>
+    <w:p>
+      <w:pPr>
+        <w:pStyle w:val="NormalWeb"/>
+        <w:spacing w:before="0" w:beforeAutospacing="0" w:after="0" w:afterAutospacing="0"/>
+        <w:ind w:left="20"/>
+        <w:jc w:val="both"/>
+        <w:rPr>
+          <w:rFonts w:ascii="CMU Serif Roman" w:hAnsi="CMU Serif Roman"/>
+          <w:sz w:val="20"/>
+          <w:szCs w:val="20"/>
+        </w:rPr>
+      </w:pPr>
+      <w:r>
+        <w:rPr>
+          <w:rFonts w:ascii="CMU Serif Roman" w:hAnsi="CMU Serif Roman"/>
+          <w:color w:val="000000"/>
+          <w:sz w:val="20"/>
+          <w:szCs w:val="20"/>
+        </w:rPr>
+        <w:t>Infine, l</w:t>
+      </w:r>
+      <w:r>
+        <w:rPr>
+          <w:rFonts w:ascii="CMU Serif Roman" w:hAnsi="CMU Serif Roman"/>
+          <w:color w:val="000000"/>
+          <w:sz w:val="20"/>
+          <w:szCs w:val="20"/>
+        </w:rPr>
+        <w:t>’</w:t>
+      </w:r>
+      <w:r>
+        <w:rPr>
+          <w:rFonts w:ascii="CMU Serif Roman" w:hAnsi="CMU Serif Roman"/>
+          <w:color w:val="000000"/>
+          <w:sz w:val="20"/>
+          <w:szCs w:val="20"/>
+        </w:rPr>
+        <w:t>utente può ricevere delle comunicazioni e degli avvisi dal sistema software richiesto tramite un SMS al numero di telefono utilizzato dall</w:t>
+      </w:r>
+      <w:r>
+        <w:rPr>
+          <w:rFonts w:ascii="CMU Serif Roman" w:hAnsi="CMU Serif Roman"/>
+          <w:color w:val="000000"/>
+          <w:sz w:val="20"/>
+          <w:szCs w:val="20"/>
+        </w:rPr>
+        <w:t>’</w:t>
+      </w:r>
+      <w:r>
+        <w:rPr>
+          <w:rFonts w:ascii="CMU Serif Roman" w:hAnsi="CMU Serif Roman"/>
+          <w:color w:val="000000"/>
+          <w:sz w:val="20"/>
+          <w:szCs w:val="20"/>
+        </w:rPr>
+        <w:t>utente in un</w:t>
+      </w:r>
+      <w:r>
+        <w:rPr>
+          <w:rFonts w:ascii="CMU Serif Roman" w:hAnsi="CMU Serif Roman"/>
+          <w:color w:val="000000"/>
+          <w:sz w:val="20"/>
+          <w:szCs w:val="20"/>
+        </w:rPr>
+        <w:t>’</w:t>
+      </w:r>
+      <w:r>
+        <w:rPr>
+          <w:rFonts w:ascii="CMU Serif Roman" w:hAnsi="CMU Serif Roman"/>
+          <w:color w:val="000000"/>
+          <w:sz w:val="20"/>
+          <w:szCs w:val="20"/>
+        </w:rPr>
+        <w:t>eventuale fase di registrazione, oppure all</w:t>
+      </w:r>
+      <w:r>
+        <w:rPr>
+          <w:rFonts w:ascii="CMU Serif Roman" w:hAnsi="CMU Serif Roman"/>
+          <w:color w:val="000000"/>
+          <w:sz w:val="20"/>
+          <w:szCs w:val="20"/>
+        </w:rPr>
+        <w:t>’</w:t>
+      </w:r>
+      <w:r>
+        <w:rPr>
+          <w:rFonts w:ascii="CMU Serif Roman" w:hAnsi="CMU Serif Roman"/>
+          <w:color w:val="000000"/>
+          <w:sz w:val="20"/>
+          <w:szCs w:val="20"/>
+        </w:rPr>
+        <w:t>interno del sistema software stesso. Tali comunicazioni e avvisi possono riguardare interruzioni del servizio, scioperi, promozioni, e così via. Infine, il sistema software richiesto deve prevedere un design e delle interfacce utente, tali da garantire una elevata usabilità e implementare, per quanto possibile, il “Design For All” (DFA). Così facendo il sistema potrà avere un buon “fit” con i vari tipi di utenti che interagiranno col sistema.</w:t>
+      </w:r>
+    </w:p>
+    <w:p>
+      <w:pPr>
+        <w:spacing w:after="240" w:line="240" w:lineRule="auto"/>
+        <w:jc w:val="both"/>
+        <w:rPr>
+          <w:rFonts w:ascii="CMU Serif Roman" w:hAnsi="CMU Serif Roman"/>
+          <w:sz w:val="20"/>
+          <w:szCs w:val="20"/>
+        </w:rPr>
+      </w:pPr>
+    </w:p>
+    <w:p>
+      <w:pPr>
+        <w:pStyle w:val="Heading1"/>
+        <w:spacing w:before="480" w:after="120" w:line="240" w:lineRule="auto"/>
+        <w:jc w:val="both"/>
+        <w:rPr>
+          <w:rFonts w:ascii="CMU Serif Roman" w:hAnsi="CMU Serif Roman" w:cs="CMU Serif Roman"/>
+          <w:bCs/>
+        </w:rPr>
+      </w:pPr>
+      <w:r>
+        <w:rPr>
+          <w:rFonts w:ascii="CMU Serif Roman" w:hAnsi="CMU Serif Roman" w:cs="CMU Serif Roman"/>
+          <w:bCs/>
         </w:rPr>
         <w:lastRenderedPageBreak/>
-        <w:t>In quest</w:t>
-      </w:r>
-      <w:r>
-        <w:rPr>
-          <w:rFonts w:ascii="CMU Serif Roman" w:hAnsi="CMU Serif Roman"/>
-          <w:color w:val="000000"/>
-          <w:sz w:val="20"/>
-          <w:szCs w:val="20"/>
-        </w:rPr>
-        <w:t>’</w:t>
-      </w:r>
-      <w:r>
-        <w:rPr>
-          <w:rFonts w:ascii="CMU Serif Roman" w:hAnsi="CMU Serif Roman"/>
-          <w:color w:val="000000"/>
-          <w:sz w:val="20"/>
-          <w:szCs w:val="20"/>
-        </w:rPr>
-        <w:t>ottica, l</w:t>
-      </w:r>
-      <w:r>
-        <w:rPr>
-          <w:rFonts w:ascii="CMU Serif Roman" w:hAnsi="CMU Serif Roman"/>
-          <w:color w:val="000000"/>
-          <w:sz w:val="20"/>
-          <w:szCs w:val="20"/>
-        </w:rPr>
-        <w:t>’</w:t>
-      </w:r>
-      <w:r>
-        <w:rPr>
-          <w:rFonts w:ascii="CMU Serif Roman" w:hAnsi="CMU Serif Roman"/>
-          <w:color w:val="000000"/>
-          <w:sz w:val="20"/>
-          <w:szCs w:val="20"/>
-        </w:rPr>
-        <w:t>utente può visionare quelle che sono le varie opzioni, qualora dovessero essere disponibili, per raggiungere un determinato punto di destinazione a partire da un determinato punto di partenza. Supponendo che dovessero essere disponibili più percorsi, l</w:t>
-      </w:r>
-      <w:r>
-        <w:rPr>
-          <w:rFonts w:ascii="CMU Serif Roman" w:hAnsi="CMU Serif Roman"/>
-          <w:color w:val="000000"/>
-          <w:sz w:val="20"/>
-          <w:szCs w:val="20"/>
-        </w:rPr>
-        <w:t>’</w:t>
-      </w:r>
-      <w:r>
-        <w:rPr>
-          <w:rFonts w:ascii="CMU Serif Roman" w:hAnsi="CMU Serif Roman"/>
-          <w:color w:val="000000"/>
-          <w:sz w:val="20"/>
-          <w:szCs w:val="20"/>
-        </w:rPr>
-        <w:t>utente può ordinarli in base a differenti metriche: percorso più breve in termini di distanze, percorso più breve in termini di tempo, percorso meno trafficato, percorso meno costoso. A tal proposito, si fa notare che il percorso più breve in termini di distanze non implica che sia anche il percorso più breve in termini di tempo, né viceversa. Inoltre, i percorsi e le loro caratteristiche possono variare dinamicamente in base alle condizioni del traffico, condizioni meteorologiche, guasti improvvisi al mezzo, interruzioni improvvise della viabilità e così via.</w:t>
+        <w:t>2. Scenari</w:t>
       </w:r>
     </w:p>
     <w:p>
@@ -3901,452 +4421,11 @@
         <w:spacing w:line="240" w:lineRule="auto"/>
         <w:jc w:val="both"/>
         <w:rPr>
-          <w:rFonts w:ascii="CMU Serif Roman" w:hAnsi="CMU Serif Roman"/>
-          <w:sz w:val="20"/>
-          <w:szCs w:val="20"/>
-        </w:rPr>
-      </w:pPr>
-    </w:p>
-    <w:p>
-      <w:pPr>
-        <w:pStyle w:val="NormaleWeb"/>
-        <w:spacing w:before="0" w:beforeAutospacing="0" w:after="0" w:afterAutospacing="0"/>
-        <w:ind w:left="20"/>
-        <w:jc w:val="both"/>
-        <w:rPr>
-          <w:rFonts w:ascii="CMU Serif Roman" w:hAnsi="CMU Serif Roman"/>
-          <w:sz w:val="20"/>
-          <w:szCs w:val="20"/>
-        </w:rPr>
-      </w:pPr>
-      <w:r>
-        <w:rPr>
-          <w:rFonts w:ascii="CMU Serif Roman" w:hAnsi="CMU Serif Roman"/>
-          <w:color w:val="000000"/>
-          <w:sz w:val="20"/>
-          <w:szCs w:val="20"/>
-        </w:rPr>
-        <w:t>L</w:t>
-      </w:r>
-      <w:r>
-        <w:rPr>
-          <w:rFonts w:ascii="CMU Serif Roman" w:hAnsi="CMU Serif Roman"/>
-          <w:color w:val="000000"/>
-          <w:sz w:val="20"/>
-          <w:szCs w:val="20"/>
-        </w:rPr>
-        <w:t>’</w:t>
-      </w:r>
-      <w:r>
-        <w:rPr>
-          <w:rFonts w:ascii="CMU Serif Roman" w:hAnsi="CMU Serif Roman"/>
-          <w:color w:val="000000"/>
-          <w:sz w:val="20"/>
-          <w:szCs w:val="20"/>
-        </w:rPr>
-        <w:t>utente generico, tramite il software richiesto, è in grado di visionare biglietti, abbonamenti e altri eventuali titoli di viaggio messi a disposizione dall</w:t>
-      </w:r>
-      <w:r>
-        <w:rPr>
-          <w:rFonts w:ascii="CMU Serif Roman" w:hAnsi="CMU Serif Roman"/>
-          <w:color w:val="000000"/>
-          <w:sz w:val="20"/>
-          <w:szCs w:val="20"/>
-        </w:rPr>
-        <w:t>’</w:t>
-      </w:r>
-      <w:r>
-        <w:rPr>
-          <w:rFonts w:ascii="CMU Serif Roman" w:hAnsi="CMU Serif Roman"/>
-          <w:color w:val="000000"/>
-          <w:sz w:val="20"/>
-          <w:szCs w:val="20"/>
-        </w:rPr>
-        <w:t>azienda, di effettuarne l</w:t>
-      </w:r>
-      <w:r>
-        <w:rPr>
-          <w:rFonts w:ascii="CMU Serif Roman" w:hAnsi="CMU Serif Roman"/>
-          <w:color w:val="000000"/>
-          <w:sz w:val="20"/>
-          <w:szCs w:val="20"/>
-        </w:rPr>
-        <w:t>’</w:t>
-      </w:r>
-      <w:r>
-        <w:rPr>
-          <w:rFonts w:ascii="CMU Serif Roman" w:hAnsi="CMU Serif Roman"/>
-          <w:color w:val="000000"/>
-          <w:sz w:val="20"/>
-          <w:szCs w:val="20"/>
-        </w:rPr>
-        <w:t>acquisto e il rinnovo. L</w:t>
-      </w:r>
-      <w:r>
-        <w:rPr>
-          <w:rFonts w:ascii="CMU Serif Roman" w:hAnsi="CMU Serif Roman"/>
-          <w:color w:val="000000"/>
-          <w:sz w:val="20"/>
-          <w:szCs w:val="20"/>
-        </w:rPr>
-        <w:t>’</w:t>
-      </w:r>
-      <w:r>
-        <w:rPr>
-          <w:rFonts w:ascii="CMU Serif Roman" w:hAnsi="CMU Serif Roman"/>
-          <w:color w:val="000000"/>
-          <w:sz w:val="20"/>
-          <w:szCs w:val="20"/>
-        </w:rPr>
-        <w:t>azienda prevede un abbonamento unico che può essere utilizzato per viaggiare su diverse linee. L</w:t>
-      </w:r>
-      <w:r>
-        <w:rPr>
-          <w:rFonts w:ascii="CMU Serif Roman" w:hAnsi="CMU Serif Roman"/>
-          <w:color w:val="000000"/>
-          <w:sz w:val="20"/>
-          <w:szCs w:val="20"/>
-        </w:rPr>
-        <w:t>’</w:t>
-      </w:r>
-      <w:r>
-        <w:rPr>
-          <w:rFonts w:ascii="CMU Serif Roman" w:hAnsi="CMU Serif Roman"/>
-          <w:color w:val="000000"/>
-          <w:sz w:val="20"/>
-          <w:szCs w:val="20"/>
-        </w:rPr>
-        <w:t>acquisto dei titoli di viaggio all</w:t>
-      </w:r>
-      <w:r>
-        <w:rPr>
-          <w:rFonts w:ascii="CMU Serif Roman" w:hAnsi="CMU Serif Roman"/>
-          <w:color w:val="000000"/>
-          <w:sz w:val="20"/>
-          <w:szCs w:val="20"/>
-        </w:rPr>
-        <w:t>’</w:t>
-      </w:r>
-      <w:r>
-        <w:rPr>
-          <w:rFonts w:ascii="CMU Serif Roman" w:hAnsi="CMU Serif Roman"/>
-          <w:color w:val="000000"/>
-          <w:sz w:val="20"/>
-          <w:szCs w:val="20"/>
-        </w:rPr>
-        <w:t>interno del sistema software richiesto, si appoggia su un</w:t>
-      </w:r>
-      <w:r>
-        <w:rPr>
-          <w:rFonts w:ascii="CMU Serif Roman" w:hAnsi="CMU Serif Roman"/>
-          <w:color w:val="000000"/>
-          <w:sz w:val="20"/>
-          <w:szCs w:val="20"/>
-        </w:rPr>
-        <w:t>’</w:t>
-      </w:r>
-      <w:r>
-        <w:rPr>
-          <w:rFonts w:ascii="CMU Serif Roman" w:hAnsi="CMU Serif Roman"/>
-          <w:color w:val="000000"/>
-          <w:sz w:val="20"/>
-          <w:szCs w:val="20"/>
-        </w:rPr>
-        <w:t>infrastruttura già presente fornita dall</w:t>
-      </w:r>
-      <w:r>
-        <w:rPr>
-          <w:rFonts w:ascii="CMU Serif Roman" w:hAnsi="CMU Serif Roman"/>
-          <w:color w:val="000000"/>
-          <w:sz w:val="20"/>
-          <w:szCs w:val="20"/>
-        </w:rPr>
-        <w:t>’</w:t>
-      </w:r>
-      <w:r>
-        <w:rPr>
-          <w:rFonts w:ascii="CMU Serif Roman" w:hAnsi="CMU Serif Roman"/>
-          <w:color w:val="000000"/>
-          <w:sz w:val="20"/>
-          <w:szCs w:val="20"/>
-        </w:rPr>
-        <w:t>azienda di trasporto e quindi il sistema software richiesto non è tenuto a provvedere tali funzionalità, ma è necessario solo collegare il sistema richiesto con il sistema preesistente. L</w:t>
-      </w:r>
-      <w:r>
-        <w:rPr>
-          <w:rFonts w:ascii="CMU Serif Roman" w:hAnsi="CMU Serif Roman"/>
-          <w:color w:val="000000"/>
-          <w:sz w:val="20"/>
-          <w:szCs w:val="20"/>
-        </w:rPr>
-        <w:t>’</w:t>
-      </w:r>
-      <w:r>
-        <w:rPr>
-          <w:rFonts w:ascii="CMU Serif Roman" w:hAnsi="CMU Serif Roman"/>
-          <w:color w:val="000000"/>
-          <w:sz w:val="20"/>
-          <w:szCs w:val="20"/>
-        </w:rPr>
-        <w:t>acquisto dei titoli di viaggio può avvenire sia tramite il sistema software richiesto, che fisicamente presso un botteghino autorizzato dall</w:t>
-      </w:r>
-      <w:r>
-        <w:rPr>
-          <w:rFonts w:ascii="CMU Serif Roman" w:hAnsi="CMU Serif Roman"/>
-          <w:color w:val="000000"/>
-          <w:sz w:val="20"/>
-          <w:szCs w:val="20"/>
-        </w:rPr>
-        <w:t>’</w:t>
-      </w:r>
-      <w:r>
-        <w:rPr>
-          <w:rFonts w:ascii="CMU Serif Roman" w:hAnsi="CMU Serif Roman"/>
-          <w:color w:val="000000"/>
-          <w:sz w:val="20"/>
-          <w:szCs w:val="20"/>
-        </w:rPr>
-        <w:t>azienda di trasporto. In fase di acquisto presso il sistema software, il cliente sarà tenuto a fornire i dati della carta di credito con la quale vuole pagare.</w:t>
-      </w:r>
-    </w:p>
-    <w:p>
-      <w:pPr>
-        <w:pStyle w:val="NormaleWeb"/>
-        <w:spacing w:before="0" w:beforeAutospacing="0" w:after="0" w:afterAutospacing="0"/>
-        <w:ind w:left="20"/>
-        <w:jc w:val="both"/>
-        <w:rPr>
-          <w:rFonts w:ascii="CMU Serif Roman" w:hAnsi="CMU Serif Roman"/>
-          <w:sz w:val="20"/>
-          <w:szCs w:val="20"/>
-        </w:rPr>
-      </w:pPr>
-      <w:r>
-        <w:rPr>
-          <w:rFonts w:ascii="CMU Serif Roman" w:hAnsi="CMU Serif Roman"/>
-          <w:color w:val="000000"/>
-          <w:sz w:val="20"/>
-          <w:szCs w:val="20"/>
-        </w:rPr>
-        <w:t>Il sistema al momento dell</w:t>
-      </w:r>
-      <w:r>
-        <w:rPr>
-          <w:rFonts w:ascii="CMU Serif Roman" w:hAnsi="CMU Serif Roman"/>
-          <w:color w:val="000000"/>
-          <w:sz w:val="20"/>
-          <w:szCs w:val="20"/>
-        </w:rPr>
-        <w:t>’</w:t>
-      </w:r>
-      <w:r>
-        <w:rPr>
-          <w:rFonts w:ascii="CMU Serif Roman" w:hAnsi="CMU Serif Roman"/>
-          <w:color w:val="000000"/>
-          <w:sz w:val="20"/>
-          <w:szCs w:val="20"/>
-        </w:rPr>
-        <w:t>acquisto di un biglietto on-line, tramite il profilo creato dal cliente, registrerà automaticamente il biglietto acquistato dando quindi la possibilità all</w:t>
-      </w:r>
-      <w:r>
-        <w:rPr>
-          <w:rFonts w:ascii="CMU Serif Roman" w:hAnsi="CMU Serif Roman"/>
-          <w:color w:val="000000"/>
-          <w:sz w:val="20"/>
-          <w:szCs w:val="20"/>
-        </w:rPr>
-        <w:t>’</w:t>
-      </w:r>
-      <w:r>
-        <w:rPr>
-          <w:rFonts w:ascii="CMU Serif Roman" w:hAnsi="CMU Serif Roman"/>
-          <w:color w:val="000000"/>
-          <w:sz w:val="20"/>
-          <w:szCs w:val="20"/>
-        </w:rPr>
-        <w:t>utente, tramite l</w:t>
-      </w:r>
-      <w:r>
-        <w:rPr>
-          <w:rFonts w:ascii="CMU Serif Roman" w:hAnsi="CMU Serif Roman"/>
-          <w:color w:val="000000"/>
-          <w:sz w:val="20"/>
-          <w:szCs w:val="20"/>
-        </w:rPr>
-        <w:t>’</w:t>
-      </w:r>
-      <w:r>
-        <w:rPr>
-          <w:rFonts w:ascii="CMU Serif Roman" w:hAnsi="CMU Serif Roman"/>
-          <w:color w:val="000000"/>
-          <w:sz w:val="20"/>
-          <w:szCs w:val="20"/>
-        </w:rPr>
-        <w:t>accesso al proprio profilo, di tenere traccia del titolo di viaggio che ha comprato. Gli utenti che invece hanno effettuato l</w:t>
-      </w:r>
-      <w:r>
-        <w:rPr>
-          <w:rFonts w:ascii="CMU Serif Roman" w:hAnsi="CMU Serif Roman"/>
-          <w:color w:val="000000"/>
-          <w:sz w:val="20"/>
-          <w:szCs w:val="20"/>
-        </w:rPr>
-        <w:t>’</w:t>
-      </w:r>
-      <w:r>
-        <w:rPr>
-          <w:rFonts w:ascii="CMU Serif Roman" w:hAnsi="CMU Serif Roman"/>
-          <w:color w:val="000000"/>
-          <w:sz w:val="20"/>
-          <w:szCs w:val="20"/>
-        </w:rPr>
-        <w:t>acquisto negli appositi centri vendita, dovranno provvedere a registrare da sé il biglietto comprato sul sistema se vorranno tenere traccia dei loro titoli di viaggio.</w:t>
-      </w:r>
-    </w:p>
-    <w:p>
-      <w:pPr>
-        <w:pStyle w:val="NormaleWeb"/>
-        <w:spacing w:before="0" w:beforeAutospacing="0" w:after="0" w:afterAutospacing="0"/>
-        <w:ind w:left="20"/>
-        <w:jc w:val="both"/>
-        <w:rPr>
-          <w:rFonts w:ascii="CMU Serif Roman" w:hAnsi="CMU Serif Roman"/>
-          <w:sz w:val="20"/>
-          <w:szCs w:val="20"/>
-        </w:rPr>
-      </w:pPr>
-      <w:r>
-        <w:rPr>
-          <w:rFonts w:ascii="CMU Serif Roman" w:hAnsi="CMU Serif Roman"/>
-          <w:color w:val="000000"/>
-          <w:sz w:val="20"/>
-          <w:szCs w:val="20"/>
-        </w:rPr>
-        <w:t> </w:t>
-      </w:r>
-    </w:p>
-    <w:p>
-      <w:pPr>
-        <w:pStyle w:val="NormaleWeb"/>
-        <w:spacing w:before="0" w:beforeAutospacing="0" w:after="0" w:afterAutospacing="0"/>
-        <w:ind w:left="20"/>
-        <w:jc w:val="both"/>
-        <w:rPr>
-          <w:rFonts w:ascii="CMU Serif Roman" w:hAnsi="CMU Serif Roman"/>
-          <w:sz w:val="20"/>
-          <w:szCs w:val="20"/>
-        </w:rPr>
-      </w:pPr>
-      <w:r>
-        <w:rPr>
-          <w:rFonts w:ascii="CMU Serif Roman" w:hAnsi="CMU Serif Roman"/>
-          <w:color w:val="000000"/>
-          <w:sz w:val="20"/>
-          <w:szCs w:val="20"/>
-        </w:rPr>
-        <w:t>Infine, l</w:t>
-      </w:r>
-      <w:r>
-        <w:rPr>
-          <w:rFonts w:ascii="CMU Serif Roman" w:hAnsi="CMU Serif Roman"/>
-          <w:color w:val="000000"/>
-          <w:sz w:val="20"/>
-          <w:szCs w:val="20"/>
-        </w:rPr>
-        <w:t>’</w:t>
-      </w:r>
-      <w:r>
-        <w:rPr>
-          <w:rFonts w:ascii="CMU Serif Roman" w:hAnsi="CMU Serif Roman"/>
-          <w:color w:val="000000"/>
-          <w:sz w:val="20"/>
-          <w:szCs w:val="20"/>
-        </w:rPr>
-        <w:t>utente può ricevere delle comunicazioni e degli avvisi dal sistema software richiesto tramite un SMS al numero di telefono utilizzato dall</w:t>
-      </w:r>
-      <w:r>
-        <w:rPr>
-          <w:rFonts w:ascii="CMU Serif Roman" w:hAnsi="CMU Serif Roman"/>
-          <w:color w:val="000000"/>
-          <w:sz w:val="20"/>
-          <w:szCs w:val="20"/>
-        </w:rPr>
-        <w:t>’</w:t>
-      </w:r>
-      <w:r>
-        <w:rPr>
-          <w:rFonts w:ascii="CMU Serif Roman" w:hAnsi="CMU Serif Roman"/>
-          <w:color w:val="000000"/>
-          <w:sz w:val="20"/>
-          <w:szCs w:val="20"/>
-        </w:rPr>
-        <w:t>utente in un</w:t>
-      </w:r>
-      <w:r>
-        <w:rPr>
-          <w:rFonts w:ascii="CMU Serif Roman" w:hAnsi="CMU Serif Roman"/>
-          <w:color w:val="000000"/>
-          <w:sz w:val="20"/>
-          <w:szCs w:val="20"/>
-        </w:rPr>
-        <w:t>’</w:t>
-      </w:r>
-      <w:r>
-        <w:rPr>
-          <w:rFonts w:ascii="CMU Serif Roman" w:hAnsi="CMU Serif Roman"/>
-          <w:color w:val="000000"/>
-          <w:sz w:val="20"/>
-          <w:szCs w:val="20"/>
-        </w:rPr>
-        <w:t>eventuale fase di registrazione, oppure all</w:t>
-      </w:r>
-      <w:r>
-        <w:rPr>
-          <w:rFonts w:ascii="CMU Serif Roman" w:hAnsi="CMU Serif Roman"/>
-          <w:color w:val="000000"/>
-          <w:sz w:val="20"/>
-          <w:szCs w:val="20"/>
-        </w:rPr>
-        <w:t>’</w:t>
-      </w:r>
-      <w:r>
-        <w:rPr>
-          <w:rFonts w:ascii="CMU Serif Roman" w:hAnsi="CMU Serif Roman"/>
-          <w:color w:val="000000"/>
-          <w:sz w:val="20"/>
-          <w:szCs w:val="20"/>
-        </w:rPr>
-        <w:t>interno del sistema software stesso. Tali comunicazioni e avvisi possono riguardare interruzioni del servizio, scioperi, promozioni, e così via. Infine, il sistema software richiesto deve prevedere un design e delle interfacce utente, tali da garantire una elevata usabilità e implementare, per quanto possibile, il “Design For All” (DFA). Così facendo il sistema potrà avere un buon “fit” con i vari tipi di utenti che interagiranno col sistema.</w:t>
-      </w:r>
-    </w:p>
-    <w:p>
-      <w:pPr>
-        <w:spacing w:after="240" w:line="240" w:lineRule="auto"/>
-        <w:jc w:val="both"/>
-        <w:rPr>
-          <w:rFonts w:ascii="CMU Serif Roman" w:hAnsi="CMU Serif Roman"/>
-          <w:sz w:val="20"/>
-          <w:szCs w:val="20"/>
-        </w:rPr>
-      </w:pPr>
-    </w:p>
-    <w:p>
-      <w:pPr>
-        <w:pStyle w:val="Titolo1"/>
-        <w:spacing w:before="480" w:after="120" w:line="240" w:lineRule="auto"/>
-        <w:jc w:val="both"/>
-        <w:rPr>
-          <w:rFonts w:ascii="CMU Serif Roman" w:hAnsi="CMU Serif Roman" w:cs="CMU Serif Roman"/>
-          <w:bCs/>
-        </w:rPr>
-      </w:pPr>
-      <w:r>
-        <w:rPr>
-          <w:rFonts w:ascii="CMU Serif Roman" w:hAnsi="CMU Serif Roman" w:cs="CMU Serif Roman"/>
-          <w:bCs/>
-        </w:rPr>
-        <w:t>2. Scenari</w:t>
-      </w:r>
+          <w:rFonts w:ascii="CMU Serif Roman" w:hAnsi="CMU Serif Roman" w:cs="CMU Serif Roman"/>
+          <w:sz w:val="20"/>
+          <w:szCs w:val="20"/>
+        </w:rPr>
+      </w:pPr>
     </w:p>
     <w:p>
       <w:pPr>
@@ -4358,17 +4437,6 @@
           <w:szCs w:val="20"/>
         </w:rPr>
       </w:pPr>
-    </w:p>
-    <w:p>
-      <w:pPr>
-        <w:spacing w:line="240" w:lineRule="auto"/>
-        <w:jc w:val="both"/>
-        <w:rPr>
-          <w:rFonts w:ascii="CMU Serif Roman" w:hAnsi="CMU Serif Roman" w:cs="CMU Serif Roman"/>
-          <w:sz w:val="20"/>
-          <w:szCs w:val="20"/>
-        </w:rPr>
-      </w:pPr>
       <w:r>
         <w:rPr>
           <w:rFonts w:ascii="CMU Serif Roman" w:hAnsi="CMU Serif Roman" w:cs="CMU Serif Roman"/>
@@ -4380,7 +4448,7 @@
     </w:p>
     <w:p>
       <w:pPr>
-        <w:pStyle w:val="NormaleWeb"/>
+        <w:pStyle w:val="NormalWeb"/>
         <w:numPr>
           <w:ilvl w:val="0"/>
           <w:numId w:val="9"/>
@@ -4407,7 +4475,7 @@
     </w:p>
     <w:p>
       <w:pPr>
-        <w:pStyle w:val="NormaleWeb"/>
+        <w:pStyle w:val="NormalWeb"/>
         <w:spacing w:before="0" w:beforeAutospacing="0" w:after="0" w:afterAutospacing="0"/>
         <w:ind w:left="720"/>
         <w:jc w:val="both"/>
@@ -4422,7 +4490,7 @@
     </w:p>
     <w:p>
       <w:pPr>
-        <w:pStyle w:val="NormaleWeb"/>
+        <w:pStyle w:val="NormalWeb"/>
         <w:numPr>
           <w:ilvl w:val="0"/>
           <w:numId w:val="9"/>
@@ -4444,22 +4512,12 @@
           <w:sz w:val="20"/>
           <w:szCs w:val="20"/>
         </w:rPr>
-        <w:t xml:space="preserve">Alla vigilia della Festa dei Lavoratori è stato indetto uno sciopero dei mezzi. Alessandro, addetto alle comunicazioni, comunica ai clienti la notizia sul forum e il sistema li avvisa anche tramite </w:t>
-      </w:r>
-      <w:r>
-        <w:rPr>
-          <w:rFonts w:ascii="CMU Serif Roman" w:hAnsi="CMU Serif Roman" w:cs="CMU Serif Roman"/>
-          <w:color w:val="000000"/>
-          <w:sz w:val="20"/>
-          <w:szCs w:val="20"/>
-        </w:rPr>
-        <w:lastRenderedPageBreak/>
-        <w:t>SMS o notifica. Mario, fruitore del servizio, deve effettuare un viaggio da Napoli a Sorrento, grazie a questa notifica riesce ad organizzarsi diversamente, evitando di cancellare i propri piani.</w:t>
-      </w:r>
-    </w:p>
-    <w:p>
-      <w:pPr>
-        <w:pStyle w:val="Paragrafoelenco"/>
+        <w:t>Alla vigilia della Festa dei Lavoratori è stato indetto uno sciopero dei mezzi. Alessandro, addetto alle comunicazioni, comunica ai clienti la notizia sul forum e il sistema li avvisa anche tramite SMS o notifica. Mario, fruitore del servizio, deve effettuare un viaggio da Napoli a Sorrento, grazie a questa notifica riesce ad organizzarsi diversamente, evitando di cancellare i propri piani.</w:t>
+      </w:r>
+    </w:p>
+    <w:p>
+      <w:pPr>
+        <w:pStyle w:val="ListParagraph"/>
         <w:spacing w:line="240" w:lineRule="auto"/>
         <w:jc w:val="both"/>
         <w:rPr>
@@ -4471,7 +4529,7 @@
     </w:p>
     <w:p>
       <w:pPr>
-        <w:pStyle w:val="NormaleWeb"/>
+        <w:pStyle w:val="NormalWeb"/>
         <w:numPr>
           <w:ilvl w:val="0"/>
           <w:numId w:val="9"/>
@@ -4498,7 +4556,7 @@
     </w:p>
     <w:p>
       <w:pPr>
-        <w:pStyle w:val="Paragrafoelenco"/>
+        <w:pStyle w:val="ListParagraph"/>
         <w:spacing w:line="240" w:lineRule="auto"/>
         <w:jc w:val="both"/>
         <w:rPr>
@@ -4510,7 +4568,7 @@
     </w:p>
     <w:p>
       <w:pPr>
-        <w:pStyle w:val="NormaleWeb"/>
+        <w:pStyle w:val="NormalWeb"/>
         <w:numPr>
           <w:ilvl w:val="0"/>
           <w:numId w:val="9"/>
@@ -4532,22 +4590,40 @@
           <w:sz w:val="20"/>
           <w:szCs w:val="20"/>
         </w:rPr>
-        <w:t>Luca, autista, ha delle ferie da poter spendere, pertanto comunica attraverso il sistema quanti e quali giorni ha intenzione di scegliere. Dario, scheduler dell’azienda, a fine turno pomeridiano è pronto per organizzare la giornata successiva di lavoro: apre il sistema, controlla lo stato dei mezzi e la disponibilità degli autisti ma nota alcuni problemi: il mezzo “xyz” è fuori uso e l'autista Luca è in ferie. Dario, per risolvere il problema del veicolo assegnerà un nuovo mezzo, se disponibile, oppure sarà costretto a sopprimere la corsa; equivalentemente per quanto riguarda il personale adibito alla corsa: se ci sono autisti a disposizione li assegnerà (tenendo conto di eventuali straordinari) oppure passerà alla soluzione più brutale: sopprimere la corsa.</w:t>
-      </w:r>
-    </w:p>
-    <w:p>
-      <w:pPr>
-        <w:pStyle w:val="Paragrafoelenco"/>
-        <w:rPr>
-          <w:rFonts w:ascii="CMU Serif Roman" w:hAnsi="CMU Serif Roman" w:cs="CMU Serif Roman"/>
-          <w:sz w:val="20"/>
-          <w:szCs w:val="20"/>
-        </w:rPr>
-      </w:pPr>
-    </w:p>
-    <w:p>
-      <w:pPr>
-        <w:pStyle w:val="NormaleWeb"/>
+        <w:t xml:space="preserve">Luca, autista, ha delle ferie da poter </w:t>
+      </w:r>
+      <w:r>
+        <w:rPr>
+          <w:rFonts w:ascii="CMU Serif Roman" w:hAnsi="CMU Serif Roman" w:cs="CMU Serif Roman"/>
+          <w:color w:val="000000"/>
+          <w:sz w:val="20"/>
+          <w:szCs w:val="20"/>
+        </w:rPr>
+        <w:t>spendere; pertanto,</w:t>
+      </w:r>
+      <w:r>
+        <w:rPr>
+          <w:rFonts w:ascii="CMU Serif Roman" w:hAnsi="CMU Serif Roman" w:cs="CMU Serif Roman"/>
+          <w:color w:val="000000"/>
+          <w:sz w:val="20"/>
+          <w:szCs w:val="20"/>
+        </w:rPr>
+        <w:t xml:space="preserve"> comunica attraverso il sistema quanti e quali giorni ha intenzione di scegliere. Dario, scheduler dell’azienda, a fine turno pomeridiano è pronto per organizzare la giornata successiva di lavoro: apre il sistema, controlla lo stato dei mezzi e la disponibilità degli autisti ma nota alcuni problemi: il mezzo “xyz” è fuori uso e l'autista Luca è in ferie. Dario, per risolvere il problema del veicolo assegnerà un nuovo mezzo, se disponibile, oppure sarà costretto a sopprimere la corsa; equivalentemente per quanto riguarda il personale adibito alla corsa: se ci sono autisti a disposizione li assegnerà (tenendo conto di eventuali straordinari) oppure passerà alla soluzione più brutale: sopprimere la corsa.</w:t>
+      </w:r>
+    </w:p>
+    <w:p>
+      <w:pPr>
+        <w:pStyle w:val="ListParagraph"/>
+        <w:rPr>
+          <w:rFonts w:ascii="CMU Serif Roman" w:hAnsi="CMU Serif Roman" w:cs="CMU Serif Roman"/>
+          <w:sz w:val="20"/>
+          <w:szCs w:val="20"/>
+        </w:rPr>
+      </w:pPr>
+    </w:p>
+    <w:p>
+      <w:pPr>
+        <w:pStyle w:val="NormalWeb"/>
         <w:numPr>
           <w:ilvl w:val="0"/>
           <w:numId w:val="9"/>
@@ -4568,24 +4644,23 @@
           <w:color w:val="000000"/>
           <w:sz w:val="20"/>
           <w:szCs w:val="20"/>
-          <w:lang w:val="it-IT"/>
         </w:rPr>
         <w:t>Paolo, checker, inizia il suo turno di lavoro. Apre il sistema e vede i mezzi che dovrà visionare: dal sistema legge che dovrà effettuare manutenzione ai mezzi A, B e C:</w:t>
       </w:r>
     </w:p>
     <w:p>
       <w:pPr>
-        <w:pStyle w:val="Paragrafoelenco"/>
-        <w:rPr>
-          <w:rFonts w:ascii="CMU Serif Roman" w:hAnsi="CMU Serif Roman" w:cs="CMU Serif Roman"/>
-          <w:sz w:val="20"/>
-          <w:szCs w:val="20"/>
-        </w:rPr>
-      </w:pPr>
-    </w:p>
-    <w:p>
-      <w:pPr>
-        <w:pStyle w:val="NormaleWeb"/>
+        <w:pStyle w:val="ListParagraph"/>
+        <w:rPr>
+          <w:rFonts w:ascii="CMU Serif Roman" w:hAnsi="CMU Serif Roman" w:cs="CMU Serif Roman"/>
+          <w:sz w:val="20"/>
+          <w:szCs w:val="20"/>
+        </w:rPr>
+      </w:pPr>
+    </w:p>
+    <w:p>
+      <w:pPr>
+        <w:pStyle w:val="NormalWeb"/>
         <w:numPr>
           <w:ilvl w:val="3"/>
           <w:numId w:val="9"/>
@@ -4598,23 +4673,21 @@
           <w:color w:val="000000"/>
           <w:sz w:val="20"/>
           <w:szCs w:val="20"/>
-          <w:lang w:val="it-IT"/>
-        </w:rPr>
-      </w:pPr>
-      <w:r>
-        <w:rPr>
-          <w:rFonts w:ascii="CMU Serif Roman" w:hAnsi="CMU Serif Roman" w:cs="CMU Serif Roman"/>
-          <w:color w:val="000000"/>
-          <w:sz w:val="20"/>
-          <w:szCs w:val="20"/>
-          <w:lang w:val="it-IT"/>
+        </w:rPr>
+      </w:pPr>
+      <w:r>
+        <w:rPr>
+          <w:rFonts w:ascii="CMU Serif Roman" w:hAnsi="CMU Serif Roman" w:cs="CMU Serif Roman"/>
+          <w:color w:val="000000"/>
+          <w:sz w:val="20"/>
+          <w:szCs w:val="20"/>
         </w:rPr>
         <w:t>Per quanto riguarda il mezzo A subito nota che manca carburante, quindi si appresta a fare rifornimento. Dà poi un’occhiata alla pressione degli pneumatici, alle pasticche dei freni e controlla che all’interno sia tutto ordinato e a norma. Dopo aver concluso la manutenzione ordinaria del mezzo A lo appunta sul sistema e passa al successivo.</w:t>
       </w:r>
     </w:p>
     <w:p>
       <w:pPr>
-        <w:pStyle w:val="NormaleWeb"/>
+        <w:pStyle w:val="NormalWeb"/>
         <w:numPr>
           <w:ilvl w:val="3"/>
           <w:numId w:val="9"/>
@@ -4627,23 +4700,58 @@
           <w:color w:val="000000"/>
           <w:sz w:val="20"/>
           <w:szCs w:val="20"/>
-          <w:lang w:val="it-IT"/>
-        </w:rPr>
-      </w:pPr>
-      <w:r>
-        <w:rPr>
-          <w:rFonts w:ascii="CMU Serif Roman" w:hAnsi="CMU Serif Roman" w:cs="CMU Serif Roman"/>
-          <w:color w:val="000000"/>
-          <w:sz w:val="20"/>
-          <w:szCs w:val="20"/>
-          <w:lang w:val="it-IT"/>
-        </w:rPr>
-        <w:t>Paolo quindi passa al mezzo B, subito nota che la ruota posteriore destra è bucata: prende subito una ruota di scorta e si presta a cambiarla, fatto ciò cambia l’olio e mette l’acqua per i tergicristalli. Anche questa manutenzione ordinaria è stata completata: Paolo annota sul sistema e passa all’ultimo mezzo della giornata.</w:t>
-      </w:r>
-    </w:p>
-    <w:p>
-      <w:pPr>
-        <w:pStyle w:val="NormaleWeb"/>
+        </w:rPr>
+      </w:pPr>
+      <w:r>
+        <w:rPr>
+          <w:rFonts w:ascii="CMU Serif Roman" w:hAnsi="CMU Serif Roman" w:cs="CMU Serif Roman"/>
+          <w:color w:val="000000"/>
+          <w:sz w:val="20"/>
+          <w:szCs w:val="20"/>
+        </w:rPr>
+        <w:t>Paolo, quindi,</w:t>
+      </w:r>
+      <w:r>
+        <w:rPr>
+          <w:rFonts w:ascii="CMU Serif Roman" w:hAnsi="CMU Serif Roman" w:cs="CMU Serif Roman"/>
+          <w:color w:val="000000"/>
+          <w:sz w:val="20"/>
+          <w:szCs w:val="20"/>
+        </w:rPr>
+        <w:t xml:space="preserve"> passa al mezzo B, subito nota che la ruota posteriore destra è bucata: prende subito una ruota di scorta e si presta a </w:t>
+      </w:r>
+      <w:r>
+        <w:rPr>
+          <w:rFonts w:ascii="CMU Serif Roman" w:hAnsi="CMU Serif Roman" w:cs="CMU Serif Roman"/>
+          <w:color w:val="000000"/>
+          <w:sz w:val="20"/>
+          <w:szCs w:val="20"/>
+        </w:rPr>
+        <w:lastRenderedPageBreak/>
+        <w:t xml:space="preserve">cambiarla, </w:t>
+      </w:r>
+      <w:r>
+        <w:rPr>
+          <w:rFonts w:ascii="CMU Serif Roman" w:hAnsi="CMU Serif Roman" w:cs="CMU Serif Roman"/>
+          <w:color w:val="000000"/>
+          <w:sz w:val="20"/>
+          <w:szCs w:val="20"/>
+        </w:rPr>
+        <w:t>fatto ciò,</w:t>
+      </w:r>
+      <w:r>
+        <w:rPr>
+          <w:rFonts w:ascii="CMU Serif Roman" w:hAnsi="CMU Serif Roman" w:cs="CMU Serif Roman"/>
+          <w:color w:val="000000"/>
+          <w:sz w:val="20"/>
+          <w:szCs w:val="20"/>
+        </w:rPr>
+        <w:t xml:space="preserve"> cambia l’olio e mette l’acqua per i tergicristalli. Anche questa manutenzione ordinaria è stata completata: Paolo annota sul sistema e passa all’ultimo mezzo della giornata.</w:t>
+      </w:r>
+    </w:p>
+    <w:p>
+      <w:pPr>
+        <w:pStyle w:val="NormalWeb"/>
         <w:numPr>
           <w:ilvl w:val="3"/>
           <w:numId w:val="9"/>
@@ -4656,23 +4764,21 @@
           <w:color w:val="000000"/>
           <w:sz w:val="20"/>
           <w:szCs w:val="20"/>
-          <w:lang w:val="it-IT"/>
-        </w:rPr>
-      </w:pPr>
-      <w:r>
-        <w:rPr>
-          <w:rFonts w:ascii="CMU Serif Roman" w:hAnsi="CMU Serif Roman" w:cs="CMU Serif Roman"/>
-          <w:color w:val="000000"/>
-          <w:sz w:val="20"/>
-          <w:szCs w:val="20"/>
-          <w:lang w:val="it-IT"/>
+        </w:rPr>
+      </w:pPr>
+      <w:r>
+        <w:rPr>
+          <w:rFonts w:ascii="CMU Serif Roman" w:hAnsi="CMU Serif Roman" w:cs="CMU Serif Roman"/>
+          <w:color w:val="000000"/>
+          <w:sz w:val="20"/>
+          <w:szCs w:val="20"/>
         </w:rPr>
         <w:t xml:space="preserve">Il checker si prepara per effettuare la manutenzione al mezzo C ma c’è un problema: la spia del motore si è accesa e il veicolo non parte. Paolo capisce che questo non è un lavoro di sua competenza poiché si tratta di manutenzione non ordinaria quindi lo segnala al sistema. </w:t>
       </w:r>
     </w:p>
     <w:p>
       <w:pPr>
-        <w:pStyle w:val="NormaleWeb"/>
+        <w:pStyle w:val="NormalWeb"/>
         <w:spacing w:before="0" w:beforeAutospacing="0" w:after="0" w:afterAutospacing="0"/>
         <w:ind w:left="720"/>
         <w:jc w:val="both"/>
@@ -4682,13 +4788,12 @@
           <w:color w:val="000000"/>
           <w:sz w:val="20"/>
           <w:szCs w:val="20"/>
-          <w:lang w:val="it-IT"/>
-        </w:rPr>
-      </w:pPr>
-    </w:p>
-    <w:p>
-      <w:pPr>
-        <w:pStyle w:val="NormaleWeb"/>
+        </w:rPr>
+      </w:pPr>
+    </w:p>
+    <w:p>
+      <w:pPr>
+        <w:pStyle w:val="NormalWeb"/>
         <w:spacing w:before="0" w:beforeAutospacing="0" w:after="0" w:afterAutospacing="0"/>
         <w:ind w:left="720"/>
         <w:jc w:val="both"/>
@@ -4698,26 +4803,41 @@
           <w:color w:val="000000"/>
           <w:sz w:val="20"/>
           <w:szCs w:val="20"/>
-          <w:lang w:val="it-IT"/>
-        </w:rPr>
-      </w:pPr>
-      <w:r>
-        <w:rPr>
-          <w:rFonts w:ascii="CMU Serif Roman" w:hAnsi="CMU Serif Roman" w:cs="CMU Serif Roman"/>
-          <w:color w:val="000000"/>
-          <w:sz w:val="20"/>
-          <w:szCs w:val="20"/>
-          <w:lang w:val="it-IT"/>
-        </w:rPr>
-        <w:t xml:space="preserve">Dopo l’aggiornamento circa lo stato dei mezzi, lo scheduler riceve una notifica: il mezzo C necessita di una manutenzione non ordinaria a causa di un’avaria del motore. Antonio, scheduler, provvede quindi a contattare prontamente un’azienda esperta esterna che provvederà alla risoluzione del guasto. Inoltre Antonio, grazie al sovradimensionamento dei mezzi, ha la possibilità di assegnare un nuovo </w:t>
-      </w:r>
-      <w:r>
-        <w:rPr>
-          <w:rFonts w:ascii="CMU Serif Roman" w:hAnsi="CMU Serif Roman" w:cs="CMU Serif Roman"/>
-          <w:color w:val="000000"/>
-          <w:sz w:val="20"/>
-          <w:szCs w:val="20"/>
-          <w:lang w:val="it-IT"/>
+        </w:rPr>
+      </w:pPr>
+      <w:r>
+        <w:rPr>
+          <w:rFonts w:ascii="CMU Serif Roman" w:hAnsi="CMU Serif Roman" w:cs="CMU Serif Roman"/>
+          <w:color w:val="000000"/>
+          <w:sz w:val="20"/>
+          <w:szCs w:val="20"/>
+        </w:rPr>
+        <w:t xml:space="preserve">Dopo l’aggiornamento circa lo stato dei mezzi, lo scheduler riceve una notifica: il mezzo C necessita di una manutenzione non ordinaria a causa di un’avaria del motore. Antonio, scheduler, provvede quindi a contattare prontamente un’azienda esperta esterna che provvederà alla risoluzione del guasto. </w:t>
+      </w:r>
+      <w:r>
+        <w:rPr>
+          <w:rFonts w:ascii="CMU Serif Roman" w:hAnsi="CMU Serif Roman" w:cs="CMU Serif Roman"/>
+          <w:color w:val="000000"/>
+          <w:sz w:val="20"/>
+          <w:szCs w:val="20"/>
+        </w:rPr>
+        <w:t>Inoltre,</w:t>
+      </w:r>
+      <w:r>
+        <w:rPr>
+          <w:rFonts w:ascii="CMU Serif Roman" w:hAnsi="CMU Serif Roman" w:cs="CMU Serif Roman"/>
+          <w:color w:val="000000"/>
+          <w:sz w:val="20"/>
+          <w:szCs w:val="20"/>
+        </w:rPr>
+        <w:t xml:space="preserve"> Antonio grazie al sovradimensionamento dei mezzi, ha la possibilità di assegnare un nuovo </w:t>
+      </w:r>
+      <w:r>
+        <w:rPr>
+          <w:rFonts w:ascii="CMU Serif Roman" w:hAnsi="CMU Serif Roman" w:cs="CMU Serif Roman"/>
+          <w:color w:val="000000"/>
+          <w:sz w:val="20"/>
+          <w:szCs w:val="20"/>
         </w:rPr>
         <w:t>veicolo</w:t>
       </w:r>
@@ -4727,7 +4847,6 @@
           <w:color w:val="000000"/>
           <w:sz w:val="20"/>
           <w:szCs w:val="20"/>
-          <w:lang w:val="it-IT"/>
         </w:rPr>
         <w:t xml:space="preserve"> che verrà</w:t>
       </w:r>
@@ -4737,7 +4856,6 @@
           <w:color w:val="000000"/>
           <w:sz w:val="20"/>
           <w:szCs w:val="20"/>
-          <w:lang w:val="it-IT"/>
         </w:rPr>
         <w:t xml:space="preserve"> verificato da Paolo, e se la manutenzione ordinaria andrà a buon fine potrà essere utilizzato per la corsa. </w:t>
       </w:r>
@@ -4749,7 +4867,6 @@
         <w:jc w:val="both"/>
         <w:rPr>
           <w:rFonts w:ascii="CMU Serif Roman" w:hAnsi="CMU Serif Roman" w:cs="CMU Serif Roman"/>
-          <w:lang/>
         </w:rPr>
       </w:pPr>
       <w:r>
@@ -4761,7 +4878,7 @@
     </w:p>
     <w:p>
       <w:pPr>
-        <w:pStyle w:val="Titolo1"/>
+        <w:pStyle w:val="Heading1"/>
         <w:spacing w:before="480" w:after="120" w:line="240" w:lineRule="auto"/>
         <w:ind w:left="0" w:firstLine="0"/>
         <w:jc w:val="both"/>
@@ -5004,7 +5121,7 @@
     </w:p>
     <w:p>
       <w:pPr>
-        <w:pStyle w:val="NormaleWeb"/>
+        <w:pStyle w:val="NormalWeb"/>
         <w:spacing w:before="0" w:beforeAutospacing="0" w:after="0" w:afterAutospacing="0"/>
         <w:jc w:val="both"/>
         <w:rPr>
@@ -5047,7 +5164,7 @@
     </w:p>
     <w:p>
       <w:pPr>
-        <w:pStyle w:val="NormaleWeb"/>
+        <w:pStyle w:val="NormalWeb"/>
         <w:spacing w:before="0" w:beforeAutospacing="0" w:after="0" w:afterAutospacing="0"/>
         <w:jc w:val="both"/>
         <w:rPr>
@@ -5090,7 +5207,7 @@
     </w:p>
     <w:p>
       <w:pPr>
-        <w:pStyle w:val="NormaleWeb"/>
+        <w:pStyle w:val="NormalWeb"/>
         <w:spacing w:before="0" w:beforeAutospacing="0" w:after="0" w:afterAutospacing="0"/>
         <w:jc w:val="both"/>
         <w:rPr>
@@ -5133,7 +5250,7 @@
     </w:p>
     <w:p>
       <w:pPr>
-        <w:pStyle w:val="NormaleWeb"/>
+        <w:pStyle w:val="NormalWeb"/>
         <w:spacing w:before="0" w:beforeAutospacing="0" w:after="0" w:afterAutospacing="0"/>
         <w:jc w:val="both"/>
         <w:rPr>
@@ -5194,7 +5311,7 @@
     </w:p>
     <w:p>
       <w:pPr>
-        <w:pStyle w:val="NormaleWeb"/>
+        <w:pStyle w:val="NormalWeb"/>
         <w:spacing w:before="0" w:beforeAutospacing="0" w:after="0" w:afterAutospacing="0"/>
         <w:jc w:val="both"/>
         <w:rPr>
@@ -5237,7 +5354,7 @@
     </w:p>
     <w:p>
       <w:pPr>
-        <w:pStyle w:val="NormaleWeb"/>
+        <w:pStyle w:val="NormalWeb"/>
         <w:spacing w:before="0" w:beforeAutospacing="0" w:after="0" w:afterAutospacing="0"/>
         <w:jc w:val="both"/>
         <w:rPr>
@@ -5280,7 +5397,7 @@
     </w:p>
     <w:p>
       <w:pPr>
-        <w:pStyle w:val="NormaleWeb"/>
+        <w:pStyle w:val="NormalWeb"/>
         <w:spacing w:before="0" w:beforeAutospacing="0" w:after="0" w:afterAutospacing="0"/>
         <w:jc w:val="both"/>
         <w:rPr>
@@ -5325,7 +5442,45 @@
           <w:sz w:val="20"/>
           <w:szCs w:val="20"/>
         </w:rPr>
-        <w:t>autista durante la corsa può segnalare un guasto mediante il sistema software. Inoltre, una  figura checker può fare la stessa cosa al controllo mattutino che effettua sui vari mezzi di trasporto di sua competenza. Il checker è incaricato dell</w:t>
+        <w:t xml:space="preserve">autista durante la corsa può segnalare un guasto mediante il sistema software. Inoltre, </w:t>
+      </w:r>
+      <w:r>
+        <w:rPr>
+          <w:rFonts w:ascii="CMU Serif Roman" w:hAnsi="CMU Serif Roman"/>
+          <w:color w:val="000000"/>
+          <w:sz w:val="20"/>
+          <w:szCs w:val="20"/>
+        </w:rPr>
+        <w:t>una figura</w:t>
+      </w:r>
+      <w:r>
+        <w:rPr>
+          <w:rFonts w:ascii="CMU Serif Roman" w:hAnsi="CMU Serif Roman"/>
+          <w:color w:val="000000"/>
+          <w:sz w:val="20"/>
+          <w:szCs w:val="20"/>
+        </w:rPr>
+        <w:t xml:space="preserve"> </w:t>
+      </w:r>
+      <w:proofErr w:type="spellStart"/>
+      <w:r>
+        <w:rPr>
+          <w:rFonts w:ascii="CMU Serif Roman" w:hAnsi="CMU Serif Roman"/>
+          <w:color w:val="000000"/>
+          <w:sz w:val="20"/>
+          <w:szCs w:val="20"/>
+        </w:rPr>
+        <w:t>checker</w:t>
+      </w:r>
+      <w:proofErr w:type="spellEnd"/>
+      <w:r>
+        <w:rPr>
+          <w:rFonts w:ascii="CMU Serif Roman" w:hAnsi="CMU Serif Roman"/>
+          <w:color w:val="000000"/>
+          <w:sz w:val="20"/>
+          <w:szCs w:val="20"/>
+        </w:rPr>
+        <w:t xml:space="preserve"> può fare la stessa cosa al controllo mattutino che effettua sui vari mezzi di trasporto di sua competenza. Il checker è incaricato dell</w:t>
       </w:r>
       <w:r>
         <w:rPr>
@@ -5395,7 +5550,7 @@
     </w:p>
     <w:p>
       <w:pPr>
-        <w:pStyle w:val="NormaleWeb"/>
+        <w:pStyle w:val="NormalWeb"/>
         <w:spacing w:before="0" w:beforeAutospacing="0" w:after="0" w:afterAutospacing="0"/>
         <w:jc w:val="both"/>
         <w:rPr>
@@ -5474,7 +5629,7 @@
     </w:p>
     <w:p>
       <w:pPr>
-        <w:pStyle w:val="NormaleWeb"/>
+        <w:pStyle w:val="NormalWeb"/>
         <w:spacing w:before="0" w:beforeAutospacing="0" w:after="0" w:afterAutospacing="0"/>
         <w:jc w:val="both"/>
         <w:rPr>
@@ -5499,7 +5654,7 @@
     </w:p>
     <w:p>
       <w:pPr>
-        <w:pStyle w:val="NormaleWeb"/>
+        <w:pStyle w:val="NormalWeb"/>
         <w:spacing w:before="0" w:beforeAutospacing="0" w:after="0" w:afterAutospacing="0"/>
         <w:jc w:val="both"/>
         <w:rPr>
@@ -5560,7 +5715,7 @@
     </w:p>
     <w:p>
       <w:pPr>
-        <w:pStyle w:val="NormaleWeb"/>
+        <w:pStyle w:val="NormalWeb"/>
         <w:spacing w:before="0" w:beforeAutospacing="0" w:after="0" w:afterAutospacing="0"/>
         <w:jc w:val="both"/>
         <w:rPr>
@@ -5587,7 +5742,25 @@
           <w:sz w:val="20"/>
           <w:szCs w:val="20"/>
         </w:rPr>
-        <w:t xml:space="preserve"> Visualizza informazioni relative a corse e percorsi: un utente può vedere tutte le corse della settimana con annessi orari, fermate e accedere ad una bacheca per poter visionare eventuali comunicati di sciopero o comunicazioni generali. Inoltre il sistema invierà notifiche push.</w:t>
+        <w:t xml:space="preserve"> Visualizza informazioni relative a corse e percorsi: un utente può vedere tutte le corse della settimana con annessi orari, fermate e accedere ad una bacheca per poter visionare eventuali comunicati di sciopero o comunicazioni generali. </w:t>
+      </w:r>
+      <w:r>
+        <w:rPr>
+          <w:rFonts w:ascii="CMU Serif Roman" w:hAnsi="CMU Serif Roman"/>
+          <w:color w:val="000000"/>
+          <w:sz w:val="20"/>
+          <w:szCs w:val="20"/>
+        </w:rPr>
+        <w:t>Inoltre,</w:t>
+      </w:r>
+      <w:r>
+        <w:rPr>
+          <w:rFonts w:ascii="CMU Serif Roman" w:hAnsi="CMU Serif Roman"/>
+          <w:color w:val="000000"/>
+          <w:sz w:val="20"/>
+          <w:szCs w:val="20"/>
+        </w:rPr>
+        <w:t xml:space="preserve"> il sistema invierà notifiche push.</w:t>
       </w:r>
     </w:p>
     <w:p>
@@ -5603,7 +5776,7 @@
     </w:p>
     <w:p>
       <w:pPr>
-        <w:pStyle w:val="NormaleWeb"/>
+        <w:pStyle w:val="NormalWeb"/>
         <w:spacing w:before="0" w:beforeAutospacing="0" w:after="0" w:afterAutospacing="0"/>
         <w:jc w:val="both"/>
         <w:rPr>
@@ -5621,6 +5794,7 @@
           <w:sz w:val="20"/>
           <w:szCs w:val="20"/>
         </w:rPr>
+        <w:lastRenderedPageBreak/>
         <w:t>FR12:</w:t>
       </w:r>
       <w:r>
@@ -5664,7 +5838,7 @@
     </w:p>
     <w:p>
       <w:pPr>
-        <w:pStyle w:val="NormaleWeb"/>
+        <w:pStyle w:val="NormalWeb"/>
         <w:spacing w:before="0" w:beforeAutospacing="0" w:after="0" w:afterAutospacing="0"/>
         <w:jc w:val="both"/>
         <w:rPr>
@@ -5725,7 +5899,7 @@
     </w:p>
     <w:p>
       <w:pPr>
-        <w:pStyle w:val="NormaleWeb"/>
+        <w:pStyle w:val="NormalWeb"/>
         <w:spacing w:before="0" w:beforeAutospacing="0" w:after="0" w:afterAutospacing="0"/>
         <w:jc w:val="both"/>
         <w:rPr>
@@ -5786,7 +5960,7 @@
     </w:p>
     <w:p>
       <w:pPr>
-        <w:pStyle w:val="NormaleWeb"/>
+        <w:pStyle w:val="NormalWeb"/>
         <w:spacing w:before="0" w:beforeAutospacing="0" w:after="0" w:afterAutospacing="0"/>
         <w:jc w:val="both"/>
         <w:rPr>
@@ -5865,14 +6039,13 @@
     </w:p>
     <w:p>
       <w:pPr>
-        <w:pStyle w:val="NormaleWeb"/>
-        <w:spacing w:before="0" w:beforeAutospacing="0" w:after="0" w:afterAutospacing="0"/>
-        <w:jc w:val="both"/>
-        <w:rPr>
-          <w:rFonts w:ascii="CMU Serif Roman" w:hAnsi="CMU Serif Roman"/>
-          <w:sz w:val="20"/>
-          <w:szCs w:val="20"/>
-          <w:lang w:val="it-IT"/>
+        <w:pStyle w:val="NormalWeb"/>
+        <w:spacing w:before="0" w:beforeAutospacing="0" w:after="0" w:afterAutospacing="0"/>
+        <w:jc w:val="both"/>
+        <w:rPr>
+          <w:rFonts w:ascii="CMU Serif Roman" w:hAnsi="CMU Serif Roman"/>
+          <w:sz w:val="20"/>
+          <w:szCs w:val="20"/>
         </w:rPr>
       </w:pPr>
       <w:r>
@@ -5889,7 +6062,7 @@
     </w:p>
     <w:p>
       <w:pPr>
-        <w:pStyle w:val="NormaleWeb"/>
+        <w:pStyle w:val="NormalWeb"/>
         <w:spacing w:before="0" w:beforeAutospacing="0" w:after="0" w:afterAutospacing="0"/>
         <w:jc w:val="both"/>
         <w:rPr>
@@ -5939,7 +6112,7 @@
     </w:p>
     <w:p>
       <w:pPr>
-        <w:pStyle w:val="NormaleWeb"/>
+        <w:pStyle w:val="NormalWeb"/>
         <w:spacing w:before="0" w:beforeAutospacing="0" w:after="0" w:afterAutospacing="0"/>
         <w:jc w:val="both"/>
         <w:rPr>
@@ -5954,7 +6127,7 @@
     </w:p>
     <w:p>
       <w:pPr>
-        <w:pStyle w:val="NormaleWeb"/>
+        <w:pStyle w:val="NormalWeb"/>
         <w:spacing w:before="0" w:beforeAutospacing="0" w:after="0" w:afterAutospacing="0"/>
         <w:jc w:val="both"/>
         <w:rPr>
@@ -5986,7 +6159,7 @@
     </w:p>
     <w:p>
       <w:pPr>
-        <w:pStyle w:val="NormaleWeb"/>
+        <w:pStyle w:val="NormalWeb"/>
         <w:spacing w:before="0" w:beforeAutospacing="0" w:after="0" w:afterAutospacing="0"/>
         <w:jc w:val="both"/>
         <w:rPr>
@@ -6007,7 +6180,7 @@
     </w:p>
     <w:p>
       <w:pPr>
-        <w:pStyle w:val="NormaleWeb"/>
+        <w:pStyle w:val="NormalWeb"/>
         <w:spacing w:before="0" w:beforeAutospacing="0" w:after="0" w:afterAutospacing="0"/>
         <w:jc w:val="both"/>
         <w:rPr>
@@ -6032,7 +6205,7 @@
     </w:p>
     <w:p>
       <w:pPr>
-        <w:pStyle w:val="NormaleWeb"/>
+        <w:pStyle w:val="NormalWeb"/>
         <w:spacing w:before="0" w:beforeAutospacing="0" w:after="0" w:afterAutospacing="0"/>
         <w:jc w:val="both"/>
         <w:rPr>
@@ -6093,7 +6266,7 @@
     </w:p>
     <w:p>
       <w:pPr>
-        <w:pStyle w:val="NormaleWeb"/>
+        <w:pStyle w:val="NormalWeb"/>
         <w:spacing w:before="0" w:beforeAutospacing="0" w:after="0" w:afterAutospacing="0"/>
         <w:jc w:val="both"/>
         <w:rPr>
@@ -6154,7 +6327,7 @@
     </w:p>
     <w:p>
       <w:pPr>
-        <w:pStyle w:val="NormaleWeb"/>
+        <w:pStyle w:val="NormalWeb"/>
         <w:spacing w:before="0" w:beforeAutospacing="0" w:after="0" w:afterAutospacing="0"/>
         <w:jc w:val="both"/>
         <w:rPr>
@@ -6197,7 +6370,7 @@
     </w:p>
     <w:p>
       <w:pPr>
-        <w:pStyle w:val="NormaleWeb"/>
+        <w:pStyle w:val="NormalWeb"/>
         <w:spacing w:before="0" w:beforeAutospacing="0" w:after="0" w:afterAutospacing="0"/>
         <w:jc w:val="both"/>
         <w:rPr>
@@ -6240,7 +6413,7 @@
     </w:p>
     <w:p>
       <w:pPr>
-        <w:pStyle w:val="NormaleWeb"/>
+        <w:pStyle w:val="NormalWeb"/>
         <w:spacing w:before="0" w:beforeAutospacing="0" w:after="0" w:afterAutospacing="0"/>
         <w:jc w:val="both"/>
         <w:rPr>
@@ -6283,7 +6456,7 @@
     </w:p>
     <w:p>
       <w:pPr>
-        <w:pStyle w:val="NormaleWeb"/>
+        <w:pStyle w:val="NormalWeb"/>
         <w:spacing w:before="0" w:beforeAutospacing="0" w:after="0" w:afterAutospacing="0"/>
         <w:jc w:val="both"/>
         <w:rPr>
@@ -6315,7 +6488,7 @@
     </w:p>
     <w:p>
       <w:pPr>
-        <w:pStyle w:val="NormaleWeb"/>
+        <w:pStyle w:val="NormalWeb"/>
         <w:spacing w:before="0" w:beforeAutospacing="0" w:after="0" w:afterAutospacing="0"/>
         <w:jc w:val="both"/>
         <w:rPr>
@@ -6337,17 +6510,17 @@
     </w:p>
     <w:p>
       <w:pPr>
-        <w:pStyle w:val="NormaleWeb"/>
-        <w:spacing w:before="0" w:beforeAutospacing="0" w:after="0" w:afterAutospacing="0"/>
-        <w:jc w:val="both"/>
-        <w:rPr>
-          <w:rFonts w:ascii="CMU Serif Roman" w:hAnsi="CMU Serif Roman" w:cs="CMU Serif Roman"/>
-        </w:rPr>
-      </w:pPr>
-    </w:p>
-    <w:p>
-      <w:pPr>
-        <w:pStyle w:val="NormaleWeb"/>
+        <w:pStyle w:val="NormalWeb"/>
+        <w:spacing w:before="0" w:beforeAutospacing="0" w:after="0" w:afterAutospacing="0"/>
+        <w:jc w:val="both"/>
+        <w:rPr>
+          <w:rFonts w:ascii="CMU Serif Roman" w:hAnsi="CMU Serif Roman" w:cs="CMU Serif Roman"/>
+        </w:rPr>
+      </w:pPr>
+    </w:p>
+    <w:p>
+      <w:pPr>
+        <w:pStyle w:val="NormalWeb"/>
         <w:spacing w:before="0" w:beforeAutospacing="0" w:after="0" w:afterAutospacing="0"/>
         <w:jc w:val="both"/>
         <w:rPr>
@@ -6364,12 +6537,13 @@
           <w:bCs/>
           <w:color w:val="000000"/>
         </w:rPr>
+        <w:lastRenderedPageBreak/>
         <w:t>Vincoli aggiuntivi:</w:t>
       </w:r>
     </w:p>
     <w:p>
       <w:pPr>
-        <w:pStyle w:val="NormaleWeb"/>
+        <w:pStyle w:val="NormalWeb"/>
         <w:spacing w:before="0" w:beforeAutospacing="0" w:after="0" w:afterAutospacing="0"/>
         <w:jc w:val="both"/>
         <w:rPr>
@@ -6382,7 +6556,7 @@
     </w:p>
     <w:p>
       <w:pPr>
-        <w:pStyle w:val="NormaleWeb"/>
+        <w:pStyle w:val="NormalWeb"/>
         <w:spacing w:before="0" w:beforeAutospacing="0" w:after="0" w:afterAutospacing="0"/>
         <w:ind w:left="20"/>
         <w:jc w:val="both"/>
@@ -6407,7 +6581,6 @@
         <w:jc w:val="both"/>
         <w:rPr>
           <w:rFonts w:ascii="CMU Serif Roman" w:hAnsi="CMU Serif Roman" w:cs="CMU Serif Roman"/>
-          <w:lang/>
         </w:rPr>
       </w:pPr>
     </w:p>
@@ -6418,7 +6591,6 @@
         <w:jc w:val="both"/>
         <w:rPr>
           <w:rFonts w:ascii="CMU Serif Roman" w:hAnsi="CMU Serif Roman" w:cs="CMU Serif Roman"/>
-          <w:lang/>
         </w:rPr>
       </w:pPr>
       <w:r>
@@ -6432,20 +6604,19 @@
     </w:p>
     <w:p>
       <w:pPr>
-        <w:pStyle w:val="NormaleWeb"/>
+        <w:pStyle w:val="NormalWeb"/>
         <w:spacing w:before="0" w:beforeAutospacing="0" w:after="0" w:afterAutospacing="0"/>
         <w:jc w:val="both"/>
         <w:rPr>
           <w:rFonts w:ascii="CMU Serif Roman" w:hAnsi="CMU Serif Roman" w:cs="CMU Serif Roman"/>
           <w:b/>
           <w:bCs/>
-          <w:lang w:val="it-IT"/>
-        </w:rPr>
-      </w:pPr>
-    </w:p>
-    <w:p>
-      <w:pPr>
-        <w:pStyle w:val="NormaleWeb"/>
+        </w:rPr>
+      </w:pPr>
+    </w:p>
+    <w:p>
+      <w:pPr>
+        <w:pStyle w:val="NormalWeb"/>
         <w:spacing w:before="0" w:beforeAutospacing="0" w:after="0" w:afterAutospacing="0"/>
         <w:jc w:val="both"/>
         <w:rPr>
@@ -6467,20 +6638,20 @@
     </w:p>
     <w:p>
       <w:pPr>
-        <w:pStyle w:val="NormaleWeb"/>
-        <w:spacing w:before="0" w:beforeAutospacing="0" w:after="0" w:afterAutospacing="0"/>
-        <w:jc w:val="both"/>
-        <w:rPr>
-          <w:rFonts w:ascii="CMU Serif Roman" w:hAnsi="CMU Serif Roman" w:cs="CMU Serif Roman"/>
-          <w:color w:val="000000"/>
-          <w:sz w:val="20"/>
-          <w:szCs w:val="20"/>
-        </w:rPr>
-      </w:pPr>
-    </w:p>
-    <w:p>
-      <w:pPr>
-        <w:pStyle w:val="NormaleWeb"/>
+        <w:pStyle w:val="NormalWeb"/>
+        <w:spacing w:before="0" w:beforeAutospacing="0" w:after="0" w:afterAutospacing="0"/>
+        <w:jc w:val="both"/>
+        <w:rPr>
+          <w:rFonts w:ascii="CMU Serif Roman" w:hAnsi="CMU Serif Roman" w:cs="CMU Serif Roman"/>
+          <w:color w:val="000000"/>
+          <w:sz w:val="20"/>
+          <w:szCs w:val="20"/>
+        </w:rPr>
+      </w:pPr>
+    </w:p>
+    <w:p>
+      <w:pPr>
+        <w:pStyle w:val="NormalWeb"/>
         <w:spacing w:before="0" w:beforeAutospacing="0" w:after="0" w:afterAutospacing="0"/>
         <w:jc w:val="both"/>
         <w:rPr>
@@ -6488,7 +6659,6 @@
           <w:b/>
           <w:bCs/>
           <w:color w:val="000000"/>
-          <w:lang w:val="it-IT"/>
         </w:rPr>
       </w:pPr>
       <w:r>
@@ -6497,14 +6667,13 @@
           <w:b/>
           <w:bCs/>
           <w:color w:val="000000"/>
-          <w:lang w:val="it-IT"/>
         </w:rPr>
         <w:t>5. Risultati</w:t>
       </w:r>
     </w:p>
     <w:p>
       <w:pPr>
-        <w:pStyle w:val="NormaleWeb"/>
+        <w:pStyle w:val="NormalWeb"/>
         <w:spacing w:before="0" w:beforeAutospacing="0" w:after="0" w:afterAutospacing="0"/>
         <w:jc w:val="both"/>
         <w:rPr>
@@ -6512,13 +6681,12 @@
           <w:b/>
           <w:bCs/>
           <w:color w:val="000000"/>
-          <w:lang w:val="it-IT"/>
-        </w:rPr>
-      </w:pPr>
-    </w:p>
-    <w:p>
-      <w:pPr>
-        <w:pStyle w:val="NormaleWeb"/>
+        </w:rPr>
+      </w:pPr>
+    </w:p>
+    <w:p>
+      <w:pPr>
+        <w:pStyle w:val="NormalWeb"/>
         <w:numPr>
           <w:ilvl w:val="0"/>
           <w:numId w:val="19"/>
@@ -6529,7 +6697,6 @@
           <w:rFonts w:ascii="CMU Serif Roman" w:hAnsi="CMU Serif Roman" w:cs="CMU Serif Roman"/>
           <w:b/>
           <w:bCs/>
-          <w:lang w:val="it-IT"/>
         </w:rPr>
       </w:pPr>
       <w:r>
@@ -6544,7 +6711,7 @@
     </w:p>
     <w:p>
       <w:pPr>
-        <w:pStyle w:val="NormaleWeb"/>
+        <w:pStyle w:val="NormalWeb"/>
         <w:numPr>
           <w:ilvl w:val="0"/>
           <w:numId w:val="19"/>
@@ -6555,7 +6722,6 @@
           <w:rFonts w:ascii="CMU Serif Roman" w:hAnsi="CMU Serif Roman" w:cs="CMU Serif Roman"/>
           <w:b/>
           <w:bCs/>
-          <w:lang w:val="it-IT"/>
         </w:rPr>
       </w:pPr>
       <w:r>
@@ -6570,20 +6736,19 @@
     </w:p>
     <w:p>
       <w:pPr>
-        <w:pStyle w:val="NormaleWeb"/>
+        <w:pStyle w:val="NormalWeb"/>
         <w:spacing w:before="0" w:beforeAutospacing="0" w:after="0" w:afterAutospacing="0"/>
         <w:jc w:val="both"/>
         <w:rPr>
           <w:rFonts w:ascii="CMU Serif Roman" w:hAnsi="CMU Serif Roman" w:cs="CMU Serif Roman"/>
           <w:b/>
           <w:bCs/>
-          <w:lang w:val="it-IT"/>
-        </w:rPr>
-      </w:pPr>
-    </w:p>
-    <w:p>
-      <w:pPr>
-        <w:pStyle w:val="NormaleWeb"/>
+        </w:rPr>
+      </w:pPr>
+    </w:p>
+    <w:p>
+      <w:pPr>
+        <w:pStyle w:val="NormalWeb"/>
         <w:spacing w:before="0" w:beforeAutospacing="0" w:after="0" w:afterAutospacing="0"/>
         <w:jc w:val="both"/>
         <w:rPr>
@@ -6622,20 +6787,19 @@
     </w:p>
     <w:p>
       <w:pPr>
-        <w:pStyle w:val="NormaleWeb"/>
+        <w:pStyle w:val="NormalWeb"/>
         <w:spacing w:before="0" w:beforeAutospacing="0" w:after="0" w:afterAutospacing="0"/>
         <w:jc w:val="both"/>
         <w:rPr>
           <w:rFonts w:ascii="CMU Serif Roman" w:hAnsi="CMU Serif Roman" w:cs="CMU Serif Roman"/>
           <w:b/>
           <w:bCs/>
-          <w:lang w:val="it-IT"/>
-        </w:rPr>
-      </w:pPr>
-    </w:p>
-    <w:p>
-      <w:pPr>
-        <w:pStyle w:val="NormaleWeb"/>
+        </w:rPr>
+      </w:pPr>
+    </w:p>
+    <w:p>
+      <w:pPr>
+        <w:pStyle w:val="NormalWeb"/>
         <w:spacing w:before="0" w:beforeAutospacing="0" w:after="0" w:afterAutospacing="0"/>
         <w:ind w:left="20"/>
         <w:jc w:val="both"/>
@@ -6655,7 +6819,7 @@
     </w:p>
     <w:p>
       <w:pPr>
-        <w:pStyle w:val="NormaleWeb"/>
+        <w:pStyle w:val="NormalWeb"/>
         <w:numPr>
           <w:ilvl w:val="0"/>
           <w:numId w:val="13"/>
@@ -6676,7 +6840,6 @@
           <w:color w:val="000000"/>
           <w:sz w:val="20"/>
           <w:szCs w:val="20"/>
-          <w:lang w:val="it-IT"/>
         </w:rPr>
         <w:t>A</w:t>
       </w:r>
@@ -6695,14 +6858,13 @@
           <w:color w:val="000000"/>
           <w:sz w:val="20"/>
           <w:szCs w:val="20"/>
-          <w:lang w:val="it-IT"/>
         </w:rPr>
         <w:t>.</w:t>
       </w:r>
     </w:p>
     <w:p>
       <w:pPr>
-        <w:pStyle w:val="NormaleWeb"/>
+        <w:pStyle w:val="NormalWeb"/>
         <w:numPr>
           <w:ilvl w:val="0"/>
           <w:numId w:val="14"/>
@@ -6723,7 +6885,6 @@
           <w:color w:val="000000"/>
           <w:sz w:val="20"/>
           <w:szCs w:val="20"/>
-          <w:lang w:val="it-IT"/>
         </w:rPr>
         <w:t>R</w:t>
       </w:r>
@@ -6742,14 +6903,13 @@
           <w:color w:val="000000"/>
           <w:sz w:val="20"/>
           <w:szCs w:val="20"/>
-          <w:lang w:val="it-IT"/>
         </w:rPr>
         <w:t>.</w:t>
       </w:r>
     </w:p>
     <w:p>
       <w:pPr>
-        <w:pStyle w:val="NormaleWeb"/>
+        <w:pStyle w:val="NormalWeb"/>
         <w:numPr>
           <w:ilvl w:val="0"/>
           <w:numId w:val="15"/>
@@ -6770,7 +6930,6 @@
           <w:color w:val="000000"/>
           <w:sz w:val="20"/>
           <w:szCs w:val="20"/>
-          <w:lang w:val="it-IT"/>
         </w:rPr>
         <w:t>T</w:t>
       </w:r>
@@ -6789,14 +6948,13 @@
           <w:color w:val="000000"/>
           <w:sz w:val="20"/>
           <w:szCs w:val="20"/>
-          <w:lang w:val="it-IT"/>
         </w:rPr>
         <w:t>.</w:t>
       </w:r>
     </w:p>
     <w:p>
       <w:pPr>
-        <w:pStyle w:val="NormaleWeb"/>
+        <w:pStyle w:val="NormalWeb"/>
         <w:numPr>
           <w:ilvl w:val="0"/>
           <w:numId w:val="16"/>
@@ -6817,7 +6975,6 @@
           <w:color w:val="000000"/>
           <w:sz w:val="20"/>
           <w:szCs w:val="20"/>
-          <w:lang w:val="it-IT"/>
         </w:rPr>
         <w:t>A</w:t>
       </w:r>
@@ -6833,7 +6990,7 @@
     </w:p>
     <w:p>
       <w:pPr>
-        <w:pStyle w:val="NormaleWeb"/>
+        <w:pStyle w:val="NormalWeb"/>
         <w:numPr>
           <w:ilvl w:val="0"/>
           <w:numId w:val="16"/>
@@ -6853,7 +7010,6 @@
           <w:rFonts w:ascii="CMU Serif Roman" w:hAnsi="CMU Serif Roman" w:cs="CMU Serif Roman"/>
           <w:sz w:val="20"/>
           <w:szCs w:val="20"/>
-          <w:lang w:val="it-IT"/>
         </w:rPr>
         <w:t>E</w:t>
       </w:r>
@@ -6868,7 +7024,7 @@
     </w:p>
     <w:p>
       <w:pPr>
-        <w:pStyle w:val="NormaleWeb"/>
+        <w:pStyle w:val="NormalWeb"/>
         <w:numPr>
           <w:ilvl w:val="0"/>
           <w:numId w:val="16"/>
@@ -6889,7 +7045,6 @@
           <w:color w:val="000000"/>
           <w:sz w:val="20"/>
           <w:szCs w:val="20"/>
-          <w:lang w:val="it-IT"/>
         </w:rPr>
         <w:t>M</w:t>
       </w:r>
@@ -6904,7 +7059,7 @@
     </w:p>
     <w:p>
       <w:pPr>
-        <w:pStyle w:val="NormaleWeb"/>
+        <w:pStyle w:val="NormalWeb"/>
         <w:numPr>
           <w:ilvl w:val="0"/>
           <w:numId w:val="16"/>
@@ -6925,7 +7080,6 @@
           <w:color w:val="000000"/>
           <w:sz w:val="20"/>
           <w:szCs w:val="20"/>
-          <w:lang w:val="it-IT"/>
         </w:rPr>
         <w:t>P</w:t>
       </w:r>
@@ -11840,7 +11994,7 @@
     <w:lsdException w:name="Unresolved Mention" w:semiHidden="1" w:unhideWhenUsed="1"/>
     <w:lsdException w:name="Smart Link" w:semiHidden="1" w:unhideWhenUsed="1"/>
   </w:latentStyles>
-  <w:style w:type="paragraph" w:default="1" w:styleId="Normale">
+  <w:style w:type="paragraph" w:default="1" w:styleId="Normal">
     <w:name w:val="Normal"/>
     <w:qFormat/>
     <w:pPr>
@@ -11852,10 +12006,10 @@
       <w:color w:val="000000"/>
     </w:rPr>
   </w:style>
-  <w:style w:type="paragraph" w:styleId="Titolo1">
+  <w:style w:type="paragraph" w:styleId="Heading1">
     <w:name w:val="heading 1"/>
-    <w:next w:val="Normale"/>
-    <w:link w:val="Titolo1Carattere"/>
+    <w:next w:val="Normal"/>
+    <w:link w:val="Heading1Char"/>
     <w:uiPriority w:val="9"/>
     <w:qFormat/>
     <w:pPr>
@@ -11871,13 +12025,13 @@
       <w:color w:val="000000"/>
     </w:rPr>
   </w:style>
-  <w:style w:type="character" w:default="1" w:styleId="Carpredefinitoparagrafo">
+  <w:style w:type="character" w:default="1" w:styleId="DefaultParagraphFont">
     <w:name w:val="Default Paragraph Font"/>
     <w:uiPriority w:val="1"/>
     <w:semiHidden/>
     <w:unhideWhenUsed/>
   </w:style>
-  <w:style w:type="table" w:default="1" w:styleId="Tabellanormale">
+  <w:style w:type="table" w:default="1" w:styleId="TableNormal">
     <w:name w:val="Normal Table"/>
     <w:uiPriority w:val="99"/>
     <w:semiHidden/>
@@ -11892,15 +12046,15 @@
       </w:tblCellMar>
     </w:tblPr>
   </w:style>
-  <w:style w:type="numbering" w:default="1" w:styleId="Nessunelenco">
+  <w:style w:type="numbering" w:default="1" w:styleId="NoList">
     <w:name w:val="No List"/>
     <w:uiPriority w:val="99"/>
     <w:semiHidden/>
     <w:unhideWhenUsed/>
   </w:style>
-  <w:style w:type="character" w:customStyle="1" w:styleId="Titolo1Carattere">
-    <w:name w:val="Titolo 1 Carattere"/>
-    <w:link w:val="Titolo1"/>
+  <w:style w:type="character" w:customStyle="1" w:styleId="Heading1Char">
+    <w:name w:val="Heading 1 Char"/>
+    <w:link w:val="Heading1"/>
     <w:rPr>
       <w:rFonts w:ascii="Calibri" w:eastAsia="Calibri" w:hAnsi="Calibri" w:cs="Calibri"/>
       <w:b/>
@@ -11908,9 +12062,9 @@
       <w:sz w:val="24"/>
     </w:rPr>
   </w:style>
-  <w:style w:type="paragraph" w:styleId="Paragrafoelenco">
+  <w:style w:type="paragraph" w:styleId="ListParagraph">
     <w:name w:val="List Paragraph"/>
-    <w:basedOn w:val="Normale"/>
+    <w:basedOn w:val="Normal"/>
     <w:uiPriority w:val="34"/>
     <w:qFormat/>
     <w:rsid w:val="001A62A7"/>
@@ -11919,9 +12073,9 @@
       <w:contextualSpacing/>
     </w:pPr>
   </w:style>
-  <w:style w:type="paragraph" w:styleId="NormaleWeb">
+  <w:style w:type="paragraph" w:styleId="NormalWeb">
     <w:name w:val="Normal (Web)"/>
-    <w:basedOn w:val="Normale"/>
+    <w:basedOn w:val="Normal"/>
     <w:uiPriority w:val="99"/>
     <w:unhideWhenUsed/>
     <w:rsid w:val="005214F6"/>
@@ -11937,12 +12091,12 @@
   </w:style>
   <w:style w:type="character" w:customStyle="1" w:styleId="apple-tab-span">
     <w:name w:val="apple-tab-span"/>
-    <w:basedOn w:val="Carpredefinitoparagrafo"/>
+    <w:basedOn w:val="DefaultParagraphFont"/>
     <w:rsid w:val="005214F6"/>
   </w:style>
-  <w:style w:type="character" w:styleId="Collegamentoipertestuale">
+  <w:style w:type="character" w:styleId="Hyperlink">
     <w:name w:val="Hyperlink"/>
-    <w:basedOn w:val="Carpredefinitoparagrafo"/>
+    <w:basedOn w:val="DefaultParagraphFont"/>
     <w:uiPriority w:val="99"/>
     <w:unhideWhenUsed/>
     <w:rsid w:val="00DE5CB9"/>
@@ -11951,9 +12105,9 @@
       <w:u w:val="single"/>
     </w:rPr>
   </w:style>
-  <w:style w:type="character" w:styleId="Menzionenonrisolta">
+  <w:style w:type="character" w:styleId="UnresolvedMention">
     <w:name w:val="Unresolved Mention"/>
-    <w:basedOn w:val="Carpredefinitoparagrafo"/>
+    <w:basedOn w:val="DefaultParagraphFont"/>
     <w:uiPriority w:val="99"/>
     <w:semiHidden/>
     <w:unhideWhenUsed/>

</xml_diff>

<commit_message>
CHANGES: - added some missing details in both "Descrizione_Generale" - added/fixed some concept in "DiagrammaCasiUso"
</commit_message>
<xml_diff>
--- a/Descrizione_Generale.docx
+++ b/Descrizione_Generale.docx
@@ -1241,19 +1241,8 @@
           <w:sz w:val="20"/>
           <w:szCs w:val="20"/>
         </w:rPr>
-        <w:t xml:space="preserve">al </w:t>
-      </w:r>
-      <w:proofErr w:type="spellStart"/>
-      <w:r>
-        <w:rPr>
-          <w:rFonts w:ascii="CMU Serif Roman" w:hAnsi="CMU Serif Roman"/>
-          <w:color w:val="000000"/>
-          <w:sz w:val="20"/>
-          <w:szCs w:val="20"/>
-        </w:rPr>
-        <w:t>checker</w:t>
-      </w:r>
-      <w:proofErr w:type="spellEnd"/>
+        <w:t>al checker</w:t>
+      </w:r>
       <w:r>
         <w:rPr>
           <w:rFonts w:ascii="CMU Serif Roman" w:hAnsi="CMU Serif Roman"/>
@@ -1379,6 +1368,7 @@
         <w:jc w:val="both"/>
         <w:rPr>
           <w:rFonts w:ascii="CMU Serif Roman" w:hAnsi="CMU Serif Roman"/>
+          <w:color w:val="000000"/>
           <w:sz w:val="20"/>
           <w:szCs w:val="20"/>
         </w:rPr>
@@ -1409,6 +1399,42 @@
           <w:szCs w:val="20"/>
         </w:rPr>
         <w:t>azienda avrà la propria matrice di autisti e la propria matrice dei checker con i relativi turni per ciascuno per un mese specifico. </w:t>
+      </w:r>
+    </w:p>
+    <w:p>
+      <w:pPr>
+        <w:pStyle w:val="NormalWeb"/>
+        <w:spacing w:before="0" w:beforeAutospacing="0" w:after="0" w:afterAutospacing="0"/>
+        <w:ind w:left="720"/>
+        <w:jc w:val="both"/>
+        <w:rPr>
+          <w:rFonts w:ascii="CMU Serif Roman" w:hAnsi="CMU Serif Roman"/>
+          <w:color w:val="000000"/>
+          <w:sz w:val="20"/>
+          <w:szCs w:val="20"/>
+        </w:rPr>
+      </w:pPr>
+    </w:p>
+    <w:p>
+      <w:pPr>
+        <w:pStyle w:val="NormalWeb"/>
+        <w:spacing w:before="0" w:beforeAutospacing="0" w:after="0" w:afterAutospacing="0"/>
+        <w:ind w:left="720"/>
+        <w:jc w:val="both"/>
+        <w:rPr>
+          <w:rFonts w:ascii="CMU Serif Roman" w:hAnsi="CMU Serif Roman"/>
+          <w:sz w:val="20"/>
+          <w:szCs w:val="20"/>
+        </w:rPr>
+      </w:pPr>
+      <w:r>
+        <w:rPr>
+          <w:rFonts w:ascii="CMU Serif Roman" w:hAnsi="CMU Serif Roman"/>
+          <w:color w:val="000000"/>
+          <w:sz w:val="20"/>
+          <w:szCs w:val="20"/>
+        </w:rPr>
+        <w:t>Per quanto riguarda i turni lavorativi di un addetto al personale, di un addetto alle comunicazioni sono gestiti dal manager aziendale. Infine, i turni lavorativi di un manager aziendale sono stabiliti da politiche interne all’azienda.</w:t>
       </w:r>
     </w:p>
     <w:p>
@@ -1857,17 +1883,8 @@
           <w:sz w:val="20"/>
           <w:szCs w:val="20"/>
         </w:rPr>
-        <w:t xml:space="preserve">Di ogni mezzo si prendono in considerazione i seguenti dettagli per lo scheduling effettuato dallo scheduler: lo stato, la capienza e altre informazioni di tipo logistico. Di ogni corsa si prendono in considerazione i seguenti dettagli per lo scheduling: il percorso attualmente effettuato, la durata media, il numero medio di clienti serviti e gli orari seguiti. Di ogni autista si prendono in considerazione i seguenti dettagli per lo scheduling: le corse sulle quali ha prestato servizio </w:t>
-      </w:r>
-      <w:r>
-        <w:rPr>
-          <w:rFonts w:ascii="CMU Serif Roman" w:hAnsi="CMU Serif Roman"/>
-          <w:color w:val="000000"/>
-          <w:sz w:val="20"/>
-          <w:szCs w:val="20"/>
-        </w:rPr>
         <w:lastRenderedPageBreak/>
-        <w:t>nei giorni precedenti, eventuali turni straordinari già effettuati, per quale turno è disponibile a prendere servizio e il carico di lavoro già affrontato durante il turno. Chiaramente, lo scheduler ha a disposizione anche un</w:t>
+        <w:t>Di ogni mezzo si prendono in considerazione i seguenti dettagli per lo scheduling effettuato dallo scheduler: lo stato, la capienza e altre informazioni di tipo logistico. Di ogni corsa si prendono in considerazione i seguenti dettagli per lo scheduling: il percorso attualmente effettuato, la durata media, il numero medio di clienti serviti e gli orari seguiti. Di ogni autista si prendono in considerazione i seguenti dettagli per lo scheduling: le corse sulle quali ha prestato servizio nei giorni precedenti, eventuali turni straordinari già effettuati, per quale turno è disponibile a prendere servizio e il carico di lavoro già affrontato durante il turno. Chiaramente, lo scheduler ha a disposizione anche un</w:t>
       </w:r>
       <w:r>
         <w:rPr>
@@ -1904,6 +1921,79 @@
           <w:szCs w:val="20"/>
         </w:rPr>
         <w:t>azienda di trasporto urbano. Alternativamente uno scheduler, può scegliere di modificare uno o più elementi della terna precedentemente definita per effettuare una nuova assegnazione che differisce dalle classiche assegnazioni eventualmente già presenti nel sistema.</w:t>
+      </w:r>
+      <w:r>
+        <w:rPr>
+          <w:rFonts w:ascii="CMU Serif Roman" w:hAnsi="CMU Serif Roman"/>
+          <w:color w:val="000000"/>
+          <w:sz w:val="20"/>
+          <w:szCs w:val="20"/>
+        </w:rPr>
+        <w:t xml:space="preserve"> </w:t>
+      </w:r>
+    </w:p>
+    <w:p>
+      <w:pPr>
+        <w:pStyle w:val="NormalWeb"/>
+        <w:spacing w:before="0" w:beforeAutospacing="0" w:after="0" w:afterAutospacing="0"/>
+        <w:ind w:left="720"/>
+        <w:jc w:val="both"/>
+        <w:rPr>
+          <w:rFonts w:ascii="CMU Serif Roman" w:hAnsi="CMU Serif Roman"/>
+          <w:color w:val="000000"/>
+          <w:sz w:val="20"/>
+          <w:szCs w:val="20"/>
+        </w:rPr>
+      </w:pPr>
+    </w:p>
+    <w:p>
+      <w:pPr>
+        <w:pStyle w:val="NormalWeb"/>
+        <w:spacing w:before="0" w:beforeAutospacing="0" w:after="0" w:afterAutospacing="0"/>
+        <w:ind w:left="720"/>
+        <w:jc w:val="both"/>
+        <w:rPr>
+          <w:rFonts w:ascii="CMU Serif Roman" w:hAnsi="CMU Serif Roman"/>
+          <w:color w:val="000000"/>
+          <w:sz w:val="20"/>
+          <w:szCs w:val="20"/>
+        </w:rPr>
+      </w:pPr>
+      <w:r>
+        <w:rPr>
+          <w:rFonts w:ascii="CMU Serif Roman" w:hAnsi="CMU Serif Roman"/>
+          <w:color w:val="000000"/>
+          <w:sz w:val="20"/>
+          <w:szCs w:val="20"/>
+        </w:rPr>
+        <w:t xml:space="preserve">Inoltre, come già menzionato precedentemente, lo scheduler effettua anche l’assegnazione tra </w:t>
+      </w:r>
+      <w:r>
+        <w:rPr>
+          <w:rFonts w:ascii="CMU Serif Roman" w:hAnsi="CMU Serif Roman"/>
+          <w:color w:val="000000"/>
+          <w:sz w:val="20"/>
+          <w:szCs w:val="20"/>
+        </w:rPr>
+        <w:t xml:space="preserve">turno lavorativo del </w:t>
+      </w:r>
+      <w:r>
+        <w:rPr>
+          <w:rFonts w:ascii="CMU Serif Roman" w:hAnsi="CMU Serif Roman"/>
+          <w:color w:val="000000"/>
+          <w:sz w:val="20"/>
+          <w:szCs w:val="20"/>
+        </w:rPr>
+        <w:t>checker, deposito e mezzi di trasporto da controllare.</w:t>
+      </w:r>
+      <w:r>
+        <w:rPr>
+          <w:rFonts w:ascii="CMU Serif Roman" w:hAnsi="CMU Serif Roman"/>
+          <w:color w:val="000000"/>
+          <w:sz w:val="20"/>
+          <w:szCs w:val="20"/>
+        </w:rPr>
+        <w:t xml:space="preserve"> </w:t>
       </w:r>
     </w:p>
     <w:p>
@@ -2237,7 +2327,17 @@
           <w:sz w:val="20"/>
           <w:szCs w:val="20"/>
         </w:rPr>
-        <w:t>Un autista, durante il suo turno di lavoro mattutino o pomeridiano, si occupa di guidare i mezzi di trasporto aziendali durante le corse ad egli assegnate e di segnalare eventuali guasti durante la guida del mezzo. Il suo turno può essere mattutino o pomeridiano. A fine turno provvede a riportare il mezzo di trasporto nel parcheggio di competenza di quella determinata area geografica in cui si trova e termina il turno. Un mezzo di trasporto usato da un autista con turno mattutino può essere riutilizzato da un autista con turno pomeridiano.</w:t>
+        <w:t xml:space="preserve">Un autista, durante il suo turno di lavoro mattutino o pomeridiano, si occupa di guidare i mezzi di trasporto aziendali durante le corse ad egli assegnate e di segnalare eventuali guasti durante la guida del mezzo. Il suo turno può essere mattutino o pomeridiano. A fine turno provvede a </w:t>
+      </w:r>
+      <w:r>
+        <w:rPr>
+          <w:rFonts w:ascii="CMU Serif Roman" w:hAnsi="CMU Serif Roman"/>
+          <w:color w:val="000000"/>
+          <w:sz w:val="20"/>
+          <w:szCs w:val="20"/>
+        </w:rPr>
+        <w:lastRenderedPageBreak/>
+        <w:t>riportare il mezzo di trasporto nel parcheggio di competenza di quella determinata area geografica in cui si trova e termina il turno. Un mezzo di trasporto usato da un autista con turno mattutino può essere riutilizzato da un autista con turno pomeridiano.</w:t>
       </w:r>
       <w:r>
         <w:rPr>
@@ -2312,7 +2412,6 @@
           <w:sz w:val="20"/>
           <w:szCs w:val="20"/>
         </w:rPr>
-        <w:lastRenderedPageBreak/>
         <w:t>Un addetto alle comunicazioni si occupa degli avvisi da notificare ai clienti in seguito ad imprevisti di vario titolo durante l</w:t>
       </w:r>
       <w:r>
@@ -2332,6 +2431,24 @@
           <w:szCs w:val="20"/>
         </w:rPr>
         <w:t>attività di trasporto quali ritardi, guasti o ad interventi programmati sulle tratte ed eventuali soppressioni tramite un sistema di notifiche push. Tali eventi limitano, ritardano o annullano la disponibilità del servizio offerto.</w:t>
+      </w:r>
+      <w:r>
+        <w:rPr>
+          <w:rFonts w:ascii="CMU Serif Roman" w:hAnsi="CMU Serif Roman"/>
+          <w:color w:val="000000"/>
+          <w:sz w:val="20"/>
+          <w:szCs w:val="20"/>
+        </w:rPr>
+        <w:t xml:space="preserve"> Per adempiere la sua mansione, un addetto alle comunicazioni accede alla visualizzazione della mappa integrata offerta dal sistema software richiesto e comunica all’utenza eventuali avvisi</w:t>
+      </w:r>
+      <w:r>
+        <w:rPr>
+          <w:rFonts w:ascii="CMU Serif Roman" w:hAnsi="CMU Serif Roman"/>
+          <w:color w:val="000000"/>
+          <w:sz w:val="20"/>
+          <w:szCs w:val="20"/>
+        </w:rPr>
+        <w:t>.</w:t>
       </w:r>
     </w:p>
     <w:p>
@@ -2428,7 +2545,27 @@
           <w:szCs w:val="20"/>
           <w:shd w:val="clear" w:color="auto" w:fill="FFFFFF"/>
         </w:rPr>
-        <w:t>Un manager aziendale si occupa delle funzioni gestionali: si intendono quindi le funzioni di gestione delle aree geografiche, delle linee, dei mezzi, dei depositi e degli impiegati in termini di registrazione o rimozione. </w:t>
+        <w:t>Un manager aziendale si occupa delle funzioni gestionali: si intendono quindi le funzioni di gestione delle aree geografiche, delle linee, dei mezzi, dei depositi</w:t>
+      </w:r>
+      <w:r>
+        <w:rPr>
+          <w:rFonts w:ascii="CMU Serif Roman" w:hAnsi="CMU Serif Roman"/>
+          <w:color w:val="000000"/>
+          <w:sz w:val="20"/>
+          <w:szCs w:val="20"/>
+          <w:shd w:val="clear" w:color="auto" w:fill="FFFFFF"/>
+        </w:rPr>
+        <w:t>, delle fermate</w:t>
+      </w:r>
+      <w:r>
+        <w:rPr>
+          <w:rFonts w:ascii="CMU Serif Roman" w:hAnsi="CMU Serif Roman"/>
+          <w:color w:val="000000"/>
+          <w:sz w:val="20"/>
+          <w:szCs w:val="20"/>
+          <w:shd w:val="clear" w:color="auto" w:fill="FFFFFF"/>
+        </w:rPr>
+        <w:t xml:space="preserve"> e degli impiegati in termini di registrazione o rimozione. </w:t>
       </w:r>
     </w:p>
     <w:p>
@@ -2471,7 +2608,87 @@
           <w:szCs w:val="20"/>
           <w:shd w:val="clear" w:color="auto" w:fill="FFFFFF"/>
         </w:rPr>
-        <w:t>azienda, di inserire e rimuovere linee per una determinata sede aziendale, di modificare, di inserire e rimuovere linee esistenti per una determinata sede aziendale, di assegnare e rimuovere mezzi di trasporto aziendali per una determinata sede, di inserire o rimuovere nuove aree di deposito mezzi aziendali per una specifica sede aziendale.</w:t>
+        <w:t>azienda, di inserire e rimuovere linee per una determinata sede aziendale</w:t>
+      </w:r>
+      <w:r>
+        <w:rPr>
+          <w:rFonts w:ascii="CMU Serif Roman" w:hAnsi="CMU Serif Roman"/>
+          <w:color w:val="000000"/>
+          <w:sz w:val="20"/>
+          <w:szCs w:val="20"/>
+          <w:shd w:val="clear" w:color="auto" w:fill="FFFFFF"/>
+        </w:rPr>
+        <w:t xml:space="preserve">; </w:t>
+      </w:r>
+      <w:r>
+        <w:rPr>
+          <w:rFonts w:ascii="CMU Serif Roman" w:hAnsi="CMU Serif Roman"/>
+          <w:color w:val="000000"/>
+          <w:sz w:val="20"/>
+          <w:szCs w:val="20"/>
+          <w:shd w:val="clear" w:color="auto" w:fill="FFFFFF"/>
+        </w:rPr>
+        <w:t>di modificare, di inserire e rimuovere linee esistenti per una determinata sede aziendale</w:t>
+      </w:r>
+      <w:r>
+        <w:rPr>
+          <w:rFonts w:ascii="CMU Serif Roman" w:hAnsi="CMU Serif Roman"/>
+          <w:color w:val="000000"/>
+          <w:sz w:val="20"/>
+          <w:szCs w:val="20"/>
+          <w:shd w:val="clear" w:color="auto" w:fill="FFFFFF"/>
+        </w:rPr>
+        <w:t xml:space="preserve">; </w:t>
+      </w:r>
+      <w:r>
+        <w:rPr>
+          <w:rFonts w:ascii="CMU Serif Roman" w:hAnsi="CMU Serif Roman"/>
+          <w:color w:val="000000"/>
+          <w:sz w:val="20"/>
+          <w:szCs w:val="20"/>
+          <w:shd w:val="clear" w:color="auto" w:fill="FFFFFF"/>
+        </w:rPr>
+        <w:t>di modificare, di inserire e rimuovere</w:t>
+      </w:r>
+      <w:r>
+        <w:rPr>
+          <w:rFonts w:ascii="CMU Serif Roman" w:hAnsi="CMU Serif Roman"/>
+          <w:color w:val="000000"/>
+          <w:sz w:val="20"/>
+          <w:szCs w:val="20"/>
+          <w:shd w:val="clear" w:color="auto" w:fill="FFFFFF"/>
+        </w:rPr>
+        <w:t xml:space="preserve"> </w:t>
+      </w:r>
+      <w:r>
+        <w:rPr>
+          <w:rFonts w:ascii="CMU Serif Roman" w:hAnsi="CMU Serif Roman"/>
+          <w:color w:val="000000"/>
+          <w:sz w:val="20"/>
+          <w:szCs w:val="20"/>
+          <w:shd w:val="clear" w:color="auto" w:fill="FFFFFF"/>
+        </w:rPr>
+        <w:t xml:space="preserve">fermate per una determinata linea esistente; </w:t>
+      </w:r>
+      <w:r>
+        <w:rPr>
+          <w:rFonts w:ascii="CMU Serif Roman" w:hAnsi="CMU Serif Roman"/>
+          <w:color w:val="000000"/>
+          <w:sz w:val="20"/>
+          <w:szCs w:val="20"/>
+          <w:shd w:val="clear" w:color="auto" w:fill="FFFFFF"/>
+        </w:rPr>
+        <w:t>di assegnare e rimuovere mezzi di trasporto aziendali per una determinata sede, di inserire o rimuovere nuove aree di deposito mezzi aziendali per una specifica sede aziendale</w:t>
+      </w:r>
+      <w:r>
+        <w:rPr>
+          <w:rFonts w:ascii="CMU Serif Roman" w:hAnsi="CMU Serif Roman"/>
+          <w:color w:val="000000"/>
+          <w:sz w:val="20"/>
+          <w:szCs w:val="20"/>
+          <w:shd w:val="clear" w:color="auto" w:fill="FFFFFF"/>
+        </w:rPr>
+        <w:t>.</w:t>
       </w:r>
     </w:p>
     <w:p>
@@ -2897,7 +3114,6 @@
           <w:sz w:val="20"/>
           <w:szCs w:val="20"/>
         </w:rPr>
-        <w:lastRenderedPageBreak/>
         <w:t>Effettuare una nuova assegnazione dell</w:t>
       </w:r>
       <w:r>
@@ -3482,6 +3698,7 @@
           <w:sz w:val="20"/>
           <w:szCs w:val="20"/>
         </w:rPr>
+        <w:lastRenderedPageBreak/>
         <w:t>se il guasto avviene in fase di checking mattutino, il sistema assegna opportunamente un nuovo mezzo tra quelli disponibili, possibilmente dello stesso deposito. Per disponibilità del mezzo si intende che questi deve aver correttamente superato il check mattutino. </w:t>
       </w:r>
     </w:p>
@@ -3632,615 +3849,624 @@
           <w:sz w:val="20"/>
           <w:szCs w:val="20"/>
         </w:rPr>
+        <w:t>Il sistema deve fornire anche supporto ai cittadini per il reperimento di tutte le informazioni relative alle corse, ai percorsi, alle fermate, agli orari seguiti. Tra i servizi offerti ai cittadini si deve prevedere un sistema di ricerca per ogni linea del percorso effettuato tra due capolinea e un sistema di ricerca della linea che parta da un punto ed arrivi ad un altro punto.</w:t>
+      </w:r>
+    </w:p>
+    <w:p>
+      <w:pPr>
+        <w:pStyle w:val="NormalWeb"/>
+        <w:spacing w:before="0" w:beforeAutospacing="0" w:after="0" w:afterAutospacing="0"/>
+        <w:ind w:left="20"/>
+        <w:jc w:val="both"/>
+        <w:rPr>
+          <w:rFonts w:ascii="CMU Serif Roman" w:hAnsi="CMU Serif Roman"/>
+          <w:sz w:val="20"/>
+          <w:szCs w:val="20"/>
+        </w:rPr>
+      </w:pPr>
+      <w:r>
+        <w:rPr>
+          <w:rFonts w:ascii="CMU Serif Roman" w:hAnsi="CMU Serif Roman"/>
+          <w:color w:val="000000"/>
+          <w:sz w:val="20"/>
+          <w:szCs w:val="20"/>
+        </w:rPr>
+        <w:t> </w:t>
+      </w:r>
+    </w:p>
+    <w:p>
+      <w:pPr>
+        <w:pStyle w:val="NormalWeb"/>
+        <w:spacing w:before="0" w:beforeAutospacing="0" w:after="0" w:afterAutospacing="0"/>
+        <w:jc w:val="both"/>
+        <w:rPr>
+          <w:rFonts w:ascii="CMU Serif Roman" w:hAnsi="CMU Serif Roman"/>
+          <w:sz w:val="20"/>
+          <w:szCs w:val="20"/>
+        </w:rPr>
+      </w:pPr>
+      <w:r>
+        <w:rPr>
+          <w:rFonts w:ascii="CMU Serif Roman" w:hAnsi="CMU Serif Roman"/>
+          <w:color w:val="000000"/>
+          <w:sz w:val="20"/>
+          <w:szCs w:val="20"/>
+        </w:rPr>
+        <w:t>L</w:t>
+      </w:r>
+      <w:r>
+        <w:rPr>
+          <w:rFonts w:ascii="CMU Serif Roman" w:hAnsi="CMU Serif Roman"/>
+          <w:color w:val="000000"/>
+          <w:sz w:val="20"/>
+          <w:szCs w:val="20"/>
+        </w:rPr>
+        <w:t>’</w:t>
+      </w:r>
+      <w:r>
+        <w:rPr>
+          <w:rFonts w:ascii="CMU Serif Roman" w:hAnsi="CMU Serif Roman"/>
+          <w:color w:val="000000"/>
+          <w:sz w:val="20"/>
+          <w:szCs w:val="20"/>
+        </w:rPr>
+        <w:t>azienda dispone di mezzi di trasporto alquanto innovativi e in quanto tali, sono dotati di un modulo GPS per la geolocalizzazione di ogni singolo mezzo. Ciascun mezzo di trasporto dell</w:t>
+      </w:r>
+      <w:r>
+        <w:rPr>
+          <w:rFonts w:ascii="CMU Serif Roman" w:hAnsi="CMU Serif Roman"/>
+          <w:color w:val="000000"/>
+          <w:sz w:val="20"/>
+          <w:szCs w:val="20"/>
+        </w:rPr>
+        <w:t>’</w:t>
+      </w:r>
+      <w:r>
+        <w:rPr>
+          <w:rFonts w:ascii="CMU Serif Roman" w:hAnsi="CMU Serif Roman"/>
+          <w:color w:val="000000"/>
+          <w:sz w:val="20"/>
+          <w:szCs w:val="20"/>
+        </w:rPr>
+        <w:t>azienda dispone di un sistema integrato di sensori e spie che segnalano all</w:t>
+      </w:r>
+      <w:r>
+        <w:rPr>
+          <w:rFonts w:ascii="CMU Serif Roman" w:hAnsi="CMU Serif Roman"/>
+          <w:color w:val="000000"/>
+          <w:sz w:val="20"/>
+          <w:szCs w:val="20"/>
+        </w:rPr>
+        <w:t>’</w:t>
+      </w:r>
+      <w:r>
+        <w:rPr>
+          <w:rFonts w:ascii="CMU Serif Roman" w:hAnsi="CMU Serif Roman"/>
+          <w:color w:val="000000"/>
+          <w:sz w:val="20"/>
+          <w:szCs w:val="20"/>
+        </w:rPr>
+        <w:t>autista e al checker eventuali problematiche del mezzo stesso. Inoltre, l</w:t>
+      </w:r>
+      <w:r>
+        <w:rPr>
+          <w:rFonts w:ascii="CMU Serif Roman" w:hAnsi="CMU Serif Roman"/>
+          <w:color w:val="000000"/>
+          <w:sz w:val="20"/>
+          <w:szCs w:val="20"/>
+        </w:rPr>
+        <w:t>’</w:t>
+      </w:r>
+      <w:r>
+        <w:rPr>
+          <w:rFonts w:ascii="CMU Serif Roman" w:hAnsi="CMU Serif Roman"/>
+          <w:color w:val="000000"/>
+          <w:sz w:val="20"/>
+          <w:szCs w:val="20"/>
+        </w:rPr>
+        <w:t>azienda di trasporto dispone di un certo numero di mezzi dotati dell</w:t>
+      </w:r>
+      <w:r>
+        <w:rPr>
+          <w:rFonts w:ascii="CMU Serif Roman" w:hAnsi="CMU Serif Roman"/>
+          <w:color w:val="000000"/>
+          <w:sz w:val="20"/>
+          <w:szCs w:val="20"/>
+        </w:rPr>
+        <w:t>’</w:t>
+      </w:r>
+      <w:r>
+        <w:rPr>
+          <w:rFonts w:ascii="CMU Serif Roman" w:hAnsi="CMU Serif Roman"/>
+          <w:color w:val="000000"/>
+          <w:sz w:val="20"/>
+          <w:szCs w:val="20"/>
+        </w:rPr>
+        <w:t>equipaggiamento adatto per la salita, discesa e il trasporto per persone diversamente abili o con difficoltà di tipo motorio.</w:t>
+      </w:r>
+    </w:p>
+    <w:p>
+      <w:pPr>
+        <w:pStyle w:val="NormalWeb"/>
+        <w:spacing w:before="0" w:beforeAutospacing="0" w:after="0" w:afterAutospacing="0"/>
+        <w:ind w:left="20"/>
+        <w:jc w:val="both"/>
+        <w:rPr>
+          <w:rFonts w:ascii="CMU Serif Roman" w:hAnsi="CMU Serif Roman"/>
+          <w:sz w:val="20"/>
+          <w:szCs w:val="20"/>
+        </w:rPr>
+      </w:pPr>
+      <w:r>
+        <w:rPr>
+          <w:rFonts w:ascii="CMU Serif Roman" w:hAnsi="CMU Serif Roman"/>
+          <w:color w:val="000000"/>
+          <w:sz w:val="20"/>
+          <w:szCs w:val="20"/>
+        </w:rPr>
+        <w:t> </w:t>
+      </w:r>
+    </w:p>
+    <w:p>
+      <w:pPr>
+        <w:pStyle w:val="NormalWeb"/>
+        <w:spacing w:before="0" w:beforeAutospacing="0" w:after="0" w:afterAutospacing="0"/>
+        <w:ind w:left="20"/>
+        <w:jc w:val="both"/>
+        <w:rPr>
+          <w:rFonts w:ascii="CMU Serif Roman" w:hAnsi="CMU Serif Roman"/>
+          <w:sz w:val="20"/>
+          <w:szCs w:val="20"/>
+        </w:rPr>
+      </w:pPr>
+      <w:r>
+        <w:rPr>
+          <w:rFonts w:ascii="CMU Serif Roman" w:hAnsi="CMU Serif Roman"/>
+          <w:color w:val="000000"/>
+          <w:sz w:val="20"/>
+          <w:szCs w:val="20"/>
+        </w:rPr>
+        <w:t>Il sistema software deve essere in grado di sfruttare questa tecnologia per condividere in tempo reale le posizioni di tutti i suoi mezzi. La posizione non è sfruttata solo internamente dall</w:t>
+      </w:r>
+      <w:r>
+        <w:rPr>
+          <w:rFonts w:ascii="CMU Serif Roman" w:hAnsi="CMU Serif Roman"/>
+          <w:color w:val="000000"/>
+          <w:sz w:val="20"/>
+          <w:szCs w:val="20"/>
+        </w:rPr>
+        <w:t>’</w:t>
+      </w:r>
+      <w:r>
+        <w:rPr>
+          <w:rFonts w:ascii="CMU Serif Roman" w:hAnsi="CMU Serif Roman"/>
+          <w:color w:val="000000"/>
+          <w:sz w:val="20"/>
+          <w:szCs w:val="20"/>
+        </w:rPr>
+        <w:t>azienda di trasporto urbano al fine di gestire e migliorare il servizio, ma anche al fine di fornire un servizio all</w:t>
+      </w:r>
+      <w:r>
+        <w:rPr>
+          <w:rFonts w:ascii="CMU Serif Roman" w:hAnsi="CMU Serif Roman"/>
+          <w:color w:val="000000"/>
+          <w:sz w:val="20"/>
+          <w:szCs w:val="20"/>
+        </w:rPr>
+        <w:t>’</w:t>
+      </w:r>
+      <w:r>
+        <w:rPr>
+          <w:rFonts w:ascii="CMU Serif Roman" w:hAnsi="CMU Serif Roman"/>
+          <w:color w:val="000000"/>
+          <w:sz w:val="20"/>
+          <w:szCs w:val="20"/>
+        </w:rPr>
+        <w:t>utenza che sarà in grado di tracciare i mezzi ai quali è interessata, valutare percorsi, eventuali ritardi e così via.</w:t>
+      </w:r>
+    </w:p>
+    <w:p>
+      <w:pPr>
+        <w:pStyle w:val="NormalWeb"/>
+        <w:spacing w:before="0" w:beforeAutospacing="0" w:after="0" w:afterAutospacing="0"/>
+        <w:jc w:val="both"/>
+        <w:rPr>
+          <w:rFonts w:ascii="CMU Serif Roman" w:hAnsi="CMU Serif Roman"/>
+          <w:sz w:val="20"/>
+          <w:szCs w:val="20"/>
+        </w:rPr>
+      </w:pPr>
+      <w:r>
+        <w:rPr>
+          <w:rFonts w:ascii="CMU Serif Roman" w:hAnsi="CMU Serif Roman"/>
+          <w:color w:val="000000"/>
+          <w:sz w:val="20"/>
+          <w:szCs w:val="20"/>
+        </w:rPr>
+        <w:t> </w:t>
+      </w:r>
+    </w:p>
+    <w:p>
+      <w:pPr>
+        <w:pStyle w:val="NormalWeb"/>
+        <w:spacing w:before="0" w:beforeAutospacing="0" w:after="0" w:afterAutospacing="0"/>
+        <w:jc w:val="both"/>
+        <w:rPr>
+          <w:rFonts w:ascii="CMU Serif Roman" w:hAnsi="CMU Serif Roman"/>
+          <w:sz w:val="20"/>
+          <w:szCs w:val="20"/>
+        </w:rPr>
+      </w:pPr>
+      <w:r>
+        <w:rPr>
+          <w:rFonts w:ascii="CMU Serif Roman" w:hAnsi="CMU Serif Roman"/>
+          <w:color w:val="000000"/>
+          <w:sz w:val="20"/>
+          <w:szCs w:val="20"/>
+        </w:rPr>
+        <w:t>In quest</w:t>
+      </w:r>
+      <w:r>
+        <w:rPr>
+          <w:rFonts w:ascii="CMU Serif Roman" w:hAnsi="CMU Serif Roman"/>
+          <w:color w:val="000000"/>
+          <w:sz w:val="20"/>
+          <w:szCs w:val="20"/>
+        </w:rPr>
+        <w:t>’</w:t>
+      </w:r>
+      <w:r>
+        <w:rPr>
+          <w:rFonts w:ascii="CMU Serif Roman" w:hAnsi="CMU Serif Roman"/>
+          <w:color w:val="000000"/>
+          <w:sz w:val="20"/>
+          <w:szCs w:val="20"/>
+        </w:rPr>
+        <w:t>ottica, l</w:t>
+      </w:r>
+      <w:r>
+        <w:rPr>
+          <w:rFonts w:ascii="CMU Serif Roman" w:hAnsi="CMU Serif Roman"/>
+          <w:color w:val="000000"/>
+          <w:sz w:val="20"/>
+          <w:szCs w:val="20"/>
+        </w:rPr>
+        <w:t>’</w:t>
+      </w:r>
+      <w:r>
+        <w:rPr>
+          <w:rFonts w:ascii="CMU Serif Roman" w:hAnsi="CMU Serif Roman"/>
+          <w:color w:val="000000"/>
+          <w:sz w:val="20"/>
+          <w:szCs w:val="20"/>
+        </w:rPr>
+        <w:t>utente può visionare quelle che sono le varie opzioni, qualora dovessero essere disponibili, per raggiungere un determinato punto di destinazione a partire da un determinato punto di partenza. Supponendo che dovessero essere disponibili più percorsi, l</w:t>
+      </w:r>
+      <w:r>
+        <w:rPr>
+          <w:rFonts w:ascii="CMU Serif Roman" w:hAnsi="CMU Serif Roman"/>
+          <w:color w:val="000000"/>
+          <w:sz w:val="20"/>
+          <w:szCs w:val="20"/>
+        </w:rPr>
+        <w:t>’</w:t>
+      </w:r>
+      <w:r>
+        <w:rPr>
+          <w:rFonts w:ascii="CMU Serif Roman" w:hAnsi="CMU Serif Roman"/>
+          <w:color w:val="000000"/>
+          <w:sz w:val="20"/>
+          <w:szCs w:val="20"/>
+        </w:rPr>
+        <w:t>utente può ordinarli in base a differenti metriche: percorso più breve in termini di distanze, percorso più breve in termini di tempo, percorso meno trafficato, percorso meno costoso. A tal proposito, si fa notare che il percorso più breve in termini di distanze non implica che sia anche il percorso più breve in termini di tempo, né viceversa. Inoltre, i percorsi e le loro caratteristiche possono variare dinamicamente in base alle condizioni del traffico, condizioni meteorologiche, guasti improvvisi al mezzo, interruzioni improvvise della viabilità e così via.</w:t>
+      </w:r>
+    </w:p>
+    <w:p>
+      <w:pPr>
+        <w:spacing w:line="240" w:lineRule="auto"/>
+        <w:jc w:val="both"/>
+        <w:rPr>
+          <w:rFonts w:ascii="CMU Serif Roman" w:hAnsi="CMU Serif Roman"/>
+          <w:sz w:val="20"/>
+          <w:szCs w:val="20"/>
+        </w:rPr>
+      </w:pPr>
+    </w:p>
+    <w:p>
+      <w:pPr>
+        <w:pStyle w:val="NormalWeb"/>
+        <w:spacing w:before="0" w:beforeAutospacing="0" w:after="0" w:afterAutospacing="0"/>
+        <w:ind w:left="20"/>
+        <w:jc w:val="both"/>
+        <w:rPr>
+          <w:rFonts w:ascii="CMU Serif Roman" w:hAnsi="CMU Serif Roman"/>
+          <w:sz w:val="20"/>
+          <w:szCs w:val="20"/>
+        </w:rPr>
+      </w:pPr>
+      <w:r>
+        <w:rPr>
+          <w:rFonts w:ascii="CMU Serif Roman" w:hAnsi="CMU Serif Roman"/>
+          <w:color w:val="000000"/>
+          <w:sz w:val="20"/>
+          <w:szCs w:val="20"/>
+        </w:rPr>
+        <w:t>L</w:t>
+      </w:r>
+      <w:r>
+        <w:rPr>
+          <w:rFonts w:ascii="CMU Serif Roman" w:hAnsi="CMU Serif Roman"/>
+          <w:color w:val="000000"/>
+          <w:sz w:val="20"/>
+          <w:szCs w:val="20"/>
+        </w:rPr>
+        <w:t>’</w:t>
+      </w:r>
+      <w:r>
+        <w:rPr>
+          <w:rFonts w:ascii="CMU Serif Roman" w:hAnsi="CMU Serif Roman"/>
+          <w:color w:val="000000"/>
+          <w:sz w:val="20"/>
+          <w:szCs w:val="20"/>
+        </w:rPr>
+        <w:t>utente generico, tramite il software richiesto, è in grado di visionare biglietti, abbonamenti e altri eventuali titoli di viaggio messi a disposizione dall</w:t>
+      </w:r>
+      <w:r>
+        <w:rPr>
+          <w:rFonts w:ascii="CMU Serif Roman" w:hAnsi="CMU Serif Roman"/>
+          <w:color w:val="000000"/>
+          <w:sz w:val="20"/>
+          <w:szCs w:val="20"/>
+        </w:rPr>
+        <w:t>’</w:t>
+      </w:r>
+      <w:r>
+        <w:rPr>
+          <w:rFonts w:ascii="CMU Serif Roman" w:hAnsi="CMU Serif Roman"/>
+          <w:color w:val="000000"/>
+          <w:sz w:val="20"/>
+          <w:szCs w:val="20"/>
+        </w:rPr>
+        <w:t>azienda, di effettuarne l</w:t>
+      </w:r>
+      <w:r>
+        <w:rPr>
+          <w:rFonts w:ascii="CMU Serif Roman" w:hAnsi="CMU Serif Roman"/>
+          <w:color w:val="000000"/>
+          <w:sz w:val="20"/>
+          <w:szCs w:val="20"/>
+        </w:rPr>
+        <w:t>’</w:t>
+      </w:r>
+      <w:r>
+        <w:rPr>
+          <w:rFonts w:ascii="CMU Serif Roman" w:hAnsi="CMU Serif Roman"/>
+          <w:color w:val="000000"/>
+          <w:sz w:val="20"/>
+          <w:szCs w:val="20"/>
+        </w:rPr>
+        <w:t>acquisto e il rinnovo. L</w:t>
+      </w:r>
+      <w:r>
+        <w:rPr>
+          <w:rFonts w:ascii="CMU Serif Roman" w:hAnsi="CMU Serif Roman"/>
+          <w:color w:val="000000"/>
+          <w:sz w:val="20"/>
+          <w:szCs w:val="20"/>
+        </w:rPr>
+        <w:t>’</w:t>
+      </w:r>
+      <w:r>
+        <w:rPr>
+          <w:rFonts w:ascii="CMU Serif Roman" w:hAnsi="CMU Serif Roman"/>
+          <w:color w:val="000000"/>
+          <w:sz w:val="20"/>
+          <w:szCs w:val="20"/>
+        </w:rPr>
+        <w:t>azienda prevede un abbonamento unico che può essere utilizzato per viaggiare su diverse linee. L</w:t>
+      </w:r>
+      <w:r>
+        <w:rPr>
+          <w:rFonts w:ascii="CMU Serif Roman" w:hAnsi="CMU Serif Roman"/>
+          <w:color w:val="000000"/>
+          <w:sz w:val="20"/>
+          <w:szCs w:val="20"/>
+        </w:rPr>
+        <w:t>’</w:t>
+      </w:r>
+      <w:r>
+        <w:rPr>
+          <w:rFonts w:ascii="CMU Serif Roman" w:hAnsi="CMU Serif Roman"/>
+          <w:color w:val="000000"/>
+          <w:sz w:val="20"/>
+          <w:szCs w:val="20"/>
+        </w:rPr>
+        <w:t>acquisto dei titoli di viaggio all</w:t>
+      </w:r>
+      <w:r>
+        <w:rPr>
+          <w:rFonts w:ascii="CMU Serif Roman" w:hAnsi="CMU Serif Roman"/>
+          <w:color w:val="000000"/>
+          <w:sz w:val="20"/>
+          <w:szCs w:val="20"/>
+        </w:rPr>
+        <w:t>’</w:t>
+      </w:r>
+      <w:r>
+        <w:rPr>
+          <w:rFonts w:ascii="CMU Serif Roman" w:hAnsi="CMU Serif Roman"/>
+          <w:color w:val="000000"/>
+          <w:sz w:val="20"/>
+          <w:szCs w:val="20"/>
+        </w:rPr>
+        <w:t>interno del sistema software richiesto, si appoggia su un</w:t>
+      </w:r>
+      <w:r>
+        <w:rPr>
+          <w:rFonts w:ascii="CMU Serif Roman" w:hAnsi="CMU Serif Roman"/>
+          <w:color w:val="000000"/>
+          <w:sz w:val="20"/>
+          <w:szCs w:val="20"/>
+        </w:rPr>
+        <w:t>’</w:t>
+      </w:r>
+      <w:r>
+        <w:rPr>
+          <w:rFonts w:ascii="CMU Serif Roman" w:hAnsi="CMU Serif Roman"/>
+          <w:color w:val="000000"/>
+          <w:sz w:val="20"/>
+          <w:szCs w:val="20"/>
+        </w:rPr>
+        <w:t>infrastruttura già presente fornita dall</w:t>
+      </w:r>
+      <w:r>
+        <w:rPr>
+          <w:rFonts w:ascii="CMU Serif Roman" w:hAnsi="CMU Serif Roman"/>
+          <w:color w:val="000000"/>
+          <w:sz w:val="20"/>
+          <w:szCs w:val="20"/>
+        </w:rPr>
+        <w:t>’</w:t>
+      </w:r>
+      <w:r>
+        <w:rPr>
+          <w:rFonts w:ascii="CMU Serif Roman" w:hAnsi="CMU Serif Roman"/>
+          <w:color w:val="000000"/>
+          <w:sz w:val="20"/>
+          <w:szCs w:val="20"/>
+        </w:rPr>
+        <w:t>azienda di trasporto e quindi il sistema software richiesto non è tenuto a provvedere tali funzionalità, ma è necessario solo collegare il sistema richiesto con il sistema preesistente. L</w:t>
+      </w:r>
+      <w:r>
+        <w:rPr>
+          <w:rFonts w:ascii="CMU Serif Roman" w:hAnsi="CMU Serif Roman"/>
+          <w:color w:val="000000"/>
+          <w:sz w:val="20"/>
+          <w:szCs w:val="20"/>
+        </w:rPr>
+        <w:t>’</w:t>
+      </w:r>
+      <w:r>
+        <w:rPr>
+          <w:rFonts w:ascii="CMU Serif Roman" w:hAnsi="CMU Serif Roman"/>
+          <w:color w:val="000000"/>
+          <w:sz w:val="20"/>
+          <w:szCs w:val="20"/>
+        </w:rPr>
+        <w:t>acquisto dei titoli di viaggio può avvenire sia tramite il sistema software richiesto, che fisicamente presso un botteghino autorizzato dall</w:t>
+      </w:r>
+      <w:r>
+        <w:rPr>
+          <w:rFonts w:ascii="CMU Serif Roman" w:hAnsi="CMU Serif Roman"/>
+          <w:color w:val="000000"/>
+          <w:sz w:val="20"/>
+          <w:szCs w:val="20"/>
+        </w:rPr>
+        <w:t>’</w:t>
+      </w:r>
+      <w:r>
+        <w:rPr>
+          <w:rFonts w:ascii="CMU Serif Roman" w:hAnsi="CMU Serif Roman"/>
+          <w:color w:val="000000"/>
+          <w:sz w:val="20"/>
+          <w:szCs w:val="20"/>
+        </w:rPr>
+        <w:t>azienda di trasporto. In fase di acquisto presso il sistema software, il cliente sarà tenuto a fornire i dati della carta di credito con la quale vuole pagare.</w:t>
+      </w:r>
+    </w:p>
+    <w:p>
+      <w:pPr>
+        <w:pStyle w:val="NormalWeb"/>
+        <w:spacing w:before="0" w:beforeAutospacing="0" w:after="0" w:afterAutospacing="0"/>
+        <w:ind w:left="20"/>
+        <w:jc w:val="both"/>
+        <w:rPr>
+          <w:rFonts w:ascii="CMU Serif Roman" w:hAnsi="CMU Serif Roman"/>
+          <w:sz w:val="20"/>
+          <w:szCs w:val="20"/>
+        </w:rPr>
+      </w:pPr>
+      <w:r>
+        <w:rPr>
+          <w:rFonts w:ascii="CMU Serif Roman" w:hAnsi="CMU Serif Roman"/>
+          <w:color w:val="000000"/>
+          <w:sz w:val="20"/>
+          <w:szCs w:val="20"/>
+        </w:rPr>
+        <w:t>Il sistema al momento dell</w:t>
+      </w:r>
+      <w:r>
+        <w:rPr>
+          <w:rFonts w:ascii="CMU Serif Roman" w:hAnsi="CMU Serif Roman"/>
+          <w:color w:val="000000"/>
+          <w:sz w:val="20"/>
+          <w:szCs w:val="20"/>
+        </w:rPr>
+        <w:t>’</w:t>
+      </w:r>
+      <w:r>
+        <w:rPr>
+          <w:rFonts w:ascii="CMU Serif Roman" w:hAnsi="CMU Serif Roman"/>
+          <w:color w:val="000000"/>
+          <w:sz w:val="20"/>
+          <w:szCs w:val="20"/>
+        </w:rPr>
+        <w:t>acquisto di un biglietto on-line, tramite il profilo creato dal cliente, registrerà automaticamente il biglietto acquistato dando quindi la possibilità all</w:t>
+      </w:r>
+      <w:r>
+        <w:rPr>
+          <w:rFonts w:ascii="CMU Serif Roman" w:hAnsi="CMU Serif Roman"/>
+          <w:color w:val="000000"/>
+          <w:sz w:val="20"/>
+          <w:szCs w:val="20"/>
+        </w:rPr>
+        <w:t>’</w:t>
+      </w:r>
+      <w:r>
+        <w:rPr>
+          <w:rFonts w:ascii="CMU Serif Roman" w:hAnsi="CMU Serif Roman"/>
+          <w:color w:val="000000"/>
+          <w:sz w:val="20"/>
+          <w:szCs w:val="20"/>
+        </w:rPr>
+        <w:t>utente, tramite l</w:t>
+      </w:r>
+      <w:r>
+        <w:rPr>
+          <w:rFonts w:ascii="CMU Serif Roman" w:hAnsi="CMU Serif Roman"/>
+          <w:color w:val="000000"/>
+          <w:sz w:val="20"/>
+          <w:szCs w:val="20"/>
+        </w:rPr>
+        <w:t>’</w:t>
+      </w:r>
+      <w:r>
+        <w:rPr>
+          <w:rFonts w:ascii="CMU Serif Roman" w:hAnsi="CMU Serif Roman"/>
+          <w:color w:val="000000"/>
+          <w:sz w:val="20"/>
+          <w:szCs w:val="20"/>
+        </w:rPr>
+        <w:t xml:space="preserve">accesso al proprio profilo, di tenere traccia del titolo di viaggio che ha comprato. Gli utenti </w:t>
+      </w:r>
+      <w:r>
+        <w:rPr>
+          <w:rFonts w:ascii="CMU Serif Roman" w:hAnsi="CMU Serif Roman"/>
+          <w:color w:val="000000"/>
+          <w:sz w:val="20"/>
+          <w:szCs w:val="20"/>
+        </w:rPr>
+        <w:t xml:space="preserve">che invece hanno effettuato </w:t>
+      </w:r>
+      <w:r>
+        <w:rPr>
+          <w:rFonts w:ascii="CMU Serif Roman" w:hAnsi="CMU Serif Roman"/>
+          <w:color w:val="000000"/>
+          <w:sz w:val="20"/>
+          <w:szCs w:val="20"/>
+        </w:rPr>
         <w:lastRenderedPageBreak/>
-        <w:t>Il sistema deve fornire anche supporto ai cittadini per il reperimento di tutte le informazioni relative alle corse, ai percorsi, alle fermate, agli orari seguiti. Tra i servizi offerti ai cittadini si deve prevedere un sistema di ricerca per ogni linea del percorso effettuato tra due capolinea e un sistema di ricerca della linea che parta da un punto ed arrivi ad un altro punto.</w:t>
-      </w:r>
-    </w:p>
-    <w:p>
-      <w:pPr>
-        <w:pStyle w:val="NormalWeb"/>
-        <w:spacing w:before="0" w:beforeAutospacing="0" w:after="0" w:afterAutospacing="0"/>
-        <w:ind w:left="20"/>
-        <w:jc w:val="both"/>
-        <w:rPr>
-          <w:rFonts w:ascii="CMU Serif Roman" w:hAnsi="CMU Serif Roman"/>
-          <w:sz w:val="20"/>
-          <w:szCs w:val="20"/>
-        </w:rPr>
-      </w:pPr>
-      <w:r>
-        <w:rPr>
-          <w:rFonts w:ascii="CMU Serif Roman" w:hAnsi="CMU Serif Roman"/>
-          <w:color w:val="000000"/>
-          <w:sz w:val="20"/>
-          <w:szCs w:val="20"/>
-        </w:rPr>
-        <w:t> </w:t>
-      </w:r>
-    </w:p>
-    <w:p>
-      <w:pPr>
-        <w:pStyle w:val="NormalWeb"/>
-        <w:spacing w:before="0" w:beforeAutospacing="0" w:after="0" w:afterAutospacing="0"/>
-        <w:jc w:val="both"/>
-        <w:rPr>
-          <w:rFonts w:ascii="CMU Serif Roman" w:hAnsi="CMU Serif Roman"/>
-          <w:sz w:val="20"/>
-          <w:szCs w:val="20"/>
-        </w:rPr>
-      </w:pPr>
-      <w:r>
-        <w:rPr>
-          <w:rFonts w:ascii="CMU Serif Roman" w:hAnsi="CMU Serif Roman"/>
-          <w:color w:val="000000"/>
-          <w:sz w:val="20"/>
-          <w:szCs w:val="20"/>
-        </w:rPr>
-        <w:t>L</w:t>
-      </w:r>
-      <w:r>
-        <w:rPr>
-          <w:rFonts w:ascii="CMU Serif Roman" w:hAnsi="CMU Serif Roman"/>
-          <w:color w:val="000000"/>
-          <w:sz w:val="20"/>
-          <w:szCs w:val="20"/>
-        </w:rPr>
-        <w:t>’</w:t>
-      </w:r>
-      <w:r>
-        <w:rPr>
-          <w:rFonts w:ascii="CMU Serif Roman" w:hAnsi="CMU Serif Roman"/>
-          <w:color w:val="000000"/>
-          <w:sz w:val="20"/>
-          <w:szCs w:val="20"/>
-        </w:rPr>
-        <w:t>azienda dispone di mezzi di trasporto alquanto innovativi e in quanto tali, sono dotati di un modulo GPS per la geolocalizzazione di ogni singolo mezzo. Ciascun mezzo di trasporto dell</w:t>
-      </w:r>
-      <w:r>
-        <w:rPr>
-          <w:rFonts w:ascii="CMU Serif Roman" w:hAnsi="CMU Serif Roman"/>
-          <w:color w:val="000000"/>
-          <w:sz w:val="20"/>
-          <w:szCs w:val="20"/>
-        </w:rPr>
-        <w:t>’</w:t>
-      </w:r>
-      <w:r>
-        <w:rPr>
-          <w:rFonts w:ascii="CMU Serif Roman" w:hAnsi="CMU Serif Roman"/>
-          <w:color w:val="000000"/>
-          <w:sz w:val="20"/>
-          <w:szCs w:val="20"/>
-        </w:rPr>
-        <w:t>azienda dispone di un sistema integrato di sensori e spie che segnalano all</w:t>
-      </w:r>
-      <w:r>
-        <w:rPr>
-          <w:rFonts w:ascii="CMU Serif Roman" w:hAnsi="CMU Serif Roman"/>
-          <w:color w:val="000000"/>
-          <w:sz w:val="20"/>
-          <w:szCs w:val="20"/>
-        </w:rPr>
-        <w:t>’</w:t>
-      </w:r>
-      <w:r>
-        <w:rPr>
-          <w:rFonts w:ascii="CMU Serif Roman" w:hAnsi="CMU Serif Roman"/>
-          <w:color w:val="000000"/>
-          <w:sz w:val="20"/>
-          <w:szCs w:val="20"/>
-        </w:rPr>
-        <w:t>autista e al checker eventuali problematiche del mezzo stesso. Inoltre, l</w:t>
-      </w:r>
-      <w:r>
-        <w:rPr>
-          <w:rFonts w:ascii="CMU Serif Roman" w:hAnsi="CMU Serif Roman"/>
-          <w:color w:val="000000"/>
-          <w:sz w:val="20"/>
-          <w:szCs w:val="20"/>
-        </w:rPr>
-        <w:t>’</w:t>
-      </w:r>
-      <w:r>
-        <w:rPr>
-          <w:rFonts w:ascii="CMU Serif Roman" w:hAnsi="CMU Serif Roman"/>
-          <w:color w:val="000000"/>
-          <w:sz w:val="20"/>
-          <w:szCs w:val="20"/>
-        </w:rPr>
-        <w:t>azienda di trasporto dispone di un certo numero di mezzi dotati dell</w:t>
-      </w:r>
-      <w:r>
-        <w:rPr>
-          <w:rFonts w:ascii="CMU Serif Roman" w:hAnsi="CMU Serif Roman"/>
-          <w:color w:val="000000"/>
-          <w:sz w:val="20"/>
-          <w:szCs w:val="20"/>
-        </w:rPr>
-        <w:t>’</w:t>
-      </w:r>
-      <w:r>
-        <w:rPr>
-          <w:rFonts w:ascii="CMU Serif Roman" w:hAnsi="CMU Serif Roman"/>
-          <w:color w:val="000000"/>
-          <w:sz w:val="20"/>
-          <w:szCs w:val="20"/>
-        </w:rPr>
-        <w:t>equipaggiamento adatto per la salita, discesa e il trasporto per persone diversamente abili o con difficoltà di tipo motorio.</w:t>
-      </w:r>
-    </w:p>
-    <w:p>
-      <w:pPr>
-        <w:pStyle w:val="NormalWeb"/>
-        <w:spacing w:before="0" w:beforeAutospacing="0" w:after="0" w:afterAutospacing="0"/>
-        <w:ind w:left="20"/>
-        <w:jc w:val="both"/>
-        <w:rPr>
-          <w:rFonts w:ascii="CMU Serif Roman" w:hAnsi="CMU Serif Roman"/>
-          <w:sz w:val="20"/>
-          <w:szCs w:val="20"/>
-        </w:rPr>
-      </w:pPr>
-      <w:r>
-        <w:rPr>
-          <w:rFonts w:ascii="CMU Serif Roman" w:hAnsi="CMU Serif Roman"/>
-          <w:color w:val="000000"/>
-          <w:sz w:val="20"/>
-          <w:szCs w:val="20"/>
-        </w:rPr>
-        <w:t> </w:t>
-      </w:r>
-    </w:p>
-    <w:p>
-      <w:pPr>
-        <w:pStyle w:val="NormalWeb"/>
-        <w:spacing w:before="0" w:beforeAutospacing="0" w:after="0" w:afterAutospacing="0"/>
-        <w:ind w:left="20"/>
-        <w:jc w:val="both"/>
-        <w:rPr>
-          <w:rFonts w:ascii="CMU Serif Roman" w:hAnsi="CMU Serif Roman"/>
-          <w:sz w:val="20"/>
-          <w:szCs w:val="20"/>
-        </w:rPr>
-      </w:pPr>
-      <w:r>
-        <w:rPr>
-          <w:rFonts w:ascii="CMU Serif Roman" w:hAnsi="CMU Serif Roman"/>
-          <w:color w:val="000000"/>
-          <w:sz w:val="20"/>
-          <w:szCs w:val="20"/>
-        </w:rPr>
-        <w:t>Il sistema software deve essere in grado di sfruttare questa tecnologia per condividere in tempo reale le posizioni di tutti i suoi mezzi. La posizione non è sfruttata solo internamente dall</w:t>
-      </w:r>
-      <w:r>
-        <w:rPr>
-          <w:rFonts w:ascii="CMU Serif Roman" w:hAnsi="CMU Serif Roman"/>
-          <w:color w:val="000000"/>
-          <w:sz w:val="20"/>
-          <w:szCs w:val="20"/>
-        </w:rPr>
-        <w:t>’</w:t>
-      </w:r>
-      <w:r>
-        <w:rPr>
-          <w:rFonts w:ascii="CMU Serif Roman" w:hAnsi="CMU Serif Roman"/>
-          <w:color w:val="000000"/>
-          <w:sz w:val="20"/>
-          <w:szCs w:val="20"/>
-        </w:rPr>
-        <w:t>azienda di trasporto urbano al fine di gestire e migliorare il servizio, ma anche al fine di fornire un servizio all</w:t>
-      </w:r>
-      <w:r>
-        <w:rPr>
-          <w:rFonts w:ascii="CMU Serif Roman" w:hAnsi="CMU Serif Roman"/>
-          <w:color w:val="000000"/>
-          <w:sz w:val="20"/>
-          <w:szCs w:val="20"/>
-        </w:rPr>
-        <w:t>’</w:t>
-      </w:r>
-      <w:r>
-        <w:rPr>
-          <w:rFonts w:ascii="CMU Serif Roman" w:hAnsi="CMU Serif Roman"/>
-          <w:color w:val="000000"/>
-          <w:sz w:val="20"/>
-          <w:szCs w:val="20"/>
-        </w:rPr>
-        <w:t>utenza che sarà in grado di tracciare i mezzi ai quali è interessata, valutare percorsi, eventuali ritardi e così via.</w:t>
-      </w:r>
-    </w:p>
-    <w:p>
-      <w:pPr>
-        <w:pStyle w:val="NormalWeb"/>
-        <w:spacing w:before="0" w:beforeAutospacing="0" w:after="0" w:afterAutospacing="0"/>
-        <w:jc w:val="both"/>
-        <w:rPr>
-          <w:rFonts w:ascii="CMU Serif Roman" w:hAnsi="CMU Serif Roman"/>
-          <w:sz w:val="20"/>
-          <w:szCs w:val="20"/>
-        </w:rPr>
-      </w:pPr>
-      <w:r>
-        <w:rPr>
-          <w:rFonts w:ascii="CMU Serif Roman" w:hAnsi="CMU Serif Roman"/>
-          <w:color w:val="000000"/>
-          <w:sz w:val="20"/>
-          <w:szCs w:val="20"/>
-        </w:rPr>
-        <w:t> </w:t>
-      </w:r>
-    </w:p>
-    <w:p>
-      <w:pPr>
-        <w:pStyle w:val="NormalWeb"/>
-        <w:spacing w:before="0" w:beforeAutospacing="0" w:after="0" w:afterAutospacing="0"/>
-        <w:jc w:val="both"/>
-        <w:rPr>
-          <w:rFonts w:ascii="CMU Serif Roman" w:hAnsi="CMU Serif Roman"/>
-          <w:sz w:val="20"/>
-          <w:szCs w:val="20"/>
-        </w:rPr>
-      </w:pPr>
-      <w:r>
-        <w:rPr>
-          <w:rFonts w:ascii="CMU Serif Roman" w:hAnsi="CMU Serif Roman"/>
-          <w:color w:val="000000"/>
-          <w:sz w:val="20"/>
-          <w:szCs w:val="20"/>
-        </w:rPr>
-        <w:t>In quest</w:t>
-      </w:r>
-      <w:r>
-        <w:rPr>
-          <w:rFonts w:ascii="CMU Serif Roman" w:hAnsi="CMU Serif Roman"/>
-          <w:color w:val="000000"/>
-          <w:sz w:val="20"/>
-          <w:szCs w:val="20"/>
-        </w:rPr>
-        <w:t>’</w:t>
-      </w:r>
-      <w:r>
-        <w:rPr>
-          <w:rFonts w:ascii="CMU Serif Roman" w:hAnsi="CMU Serif Roman"/>
-          <w:color w:val="000000"/>
-          <w:sz w:val="20"/>
-          <w:szCs w:val="20"/>
-        </w:rPr>
-        <w:t>ottica, l</w:t>
-      </w:r>
-      <w:r>
-        <w:rPr>
-          <w:rFonts w:ascii="CMU Serif Roman" w:hAnsi="CMU Serif Roman"/>
-          <w:color w:val="000000"/>
-          <w:sz w:val="20"/>
-          <w:szCs w:val="20"/>
-        </w:rPr>
-        <w:t>’</w:t>
-      </w:r>
-      <w:r>
-        <w:rPr>
-          <w:rFonts w:ascii="CMU Serif Roman" w:hAnsi="CMU Serif Roman"/>
-          <w:color w:val="000000"/>
-          <w:sz w:val="20"/>
-          <w:szCs w:val="20"/>
-        </w:rPr>
-        <w:t>utente può visionare quelle che sono le varie opzioni, qualora dovessero essere disponibili, per raggiungere un determinato punto di destinazione a partire da un determinato punto di partenza. Supponendo che dovessero essere disponibili più percorsi, l</w:t>
-      </w:r>
-      <w:r>
-        <w:rPr>
-          <w:rFonts w:ascii="CMU Serif Roman" w:hAnsi="CMU Serif Roman"/>
-          <w:color w:val="000000"/>
-          <w:sz w:val="20"/>
-          <w:szCs w:val="20"/>
-        </w:rPr>
-        <w:t>’</w:t>
-      </w:r>
-      <w:r>
-        <w:rPr>
-          <w:rFonts w:ascii="CMU Serif Roman" w:hAnsi="CMU Serif Roman"/>
-          <w:color w:val="000000"/>
-          <w:sz w:val="20"/>
-          <w:szCs w:val="20"/>
-        </w:rPr>
-        <w:t>utente può ordinarli in base a differenti metriche: percorso più breve in termini di distanze, percorso più breve in termini di tempo, percorso meno trafficato, percorso meno costoso. A tal proposito, si fa notare che il percorso più breve in termini di distanze non implica che sia anche il percorso più breve in termini di tempo, né viceversa. Inoltre, i percorsi e le loro caratteristiche possono variare dinamicamente in base alle condizioni del traffico, condizioni meteorologiche, guasti improvvisi al mezzo, interruzioni improvvise della viabilità e così via.</w:t>
-      </w:r>
-    </w:p>
-    <w:p>
-      <w:pPr>
-        <w:spacing w:line="240" w:lineRule="auto"/>
-        <w:jc w:val="both"/>
-        <w:rPr>
-          <w:rFonts w:ascii="CMU Serif Roman" w:hAnsi="CMU Serif Roman"/>
-          <w:sz w:val="20"/>
-          <w:szCs w:val="20"/>
-        </w:rPr>
-      </w:pPr>
-    </w:p>
-    <w:p>
-      <w:pPr>
-        <w:pStyle w:val="NormalWeb"/>
-        <w:spacing w:before="0" w:beforeAutospacing="0" w:after="0" w:afterAutospacing="0"/>
-        <w:ind w:left="20"/>
-        <w:jc w:val="both"/>
-        <w:rPr>
-          <w:rFonts w:ascii="CMU Serif Roman" w:hAnsi="CMU Serif Roman"/>
-          <w:sz w:val="20"/>
-          <w:szCs w:val="20"/>
-        </w:rPr>
-      </w:pPr>
-      <w:r>
-        <w:rPr>
-          <w:rFonts w:ascii="CMU Serif Roman" w:hAnsi="CMU Serif Roman"/>
-          <w:color w:val="000000"/>
-          <w:sz w:val="20"/>
-          <w:szCs w:val="20"/>
-        </w:rPr>
-        <w:t>L</w:t>
-      </w:r>
-      <w:r>
-        <w:rPr>
-          <w:rFonts w:ascii="CMU Serif Roman" w:hAnsi="CMU Serif Roman"/>
-          <w:color w:val="000000"/>
-          <w:sz w:val="20"/>
-          <w:szCs w:val="20"/>
-        </w:rPr>
-        <w:t>’</w:t>
-      </w:r>
-      <w:r>
-        <w:rPr>
-          <w:rFonts w:ascii="CMU Serif Roman" w:hAnsi="CMU Serif Roman"/>
-          <w:color w:val="000000"/>
-          <w:sz w:val="20"/>
-          <w:szCs w:val="20"/>
-        </w:rPr>
-        <w:t>utente generico, tramite il software richiesto, è in grado di visionare biglietti, abbonamenti e altri eventuali titoli di viaggio messi a disposizione dall</w:t>
-      </w:r>
-      <w:r>
-        <w:rPr>
-          <w:rFonts w:ascii="CMU Serif Roman" w:hAnsi="CMU Serif Roman"/>
-          <w:color w:val="000000"/>
-          <w:sz w:val="20"/>
-          <w:szCs w:val="20"/>
-        </w:rPr>
-        <w:t>’</w:t>
-      </w:r>
-      <w:r>
-        <w:rPr>
-          <w:rFonts w:ascii="CMU Serif Roman" w:hAnsi="CMU Serif Roman"/>
-          <w:color w:val="000000"/>
-          <w:sz w:val="20"/>
-          <w:szCs w:val="20"/>
-        </w:rPr>
-        <w:t>azienda, di effettuarne l</w:t>
-      </w:r>
-      <w:r>
-        <w:rPr>
-          <w:rFonts w:ascii="CMU Serif Roman" w:hAnsi="CMU Serif Roman"/>
-          <w:color w:val="000000"/>
-          <w:sz w:val="20"/>
-          <w:szCs w:val="20"/>
-        </w:rPr>
-        <w:t>’</w:t>
-      </w:r>
-      <w:r>
-        <w:rPr>
-          <w:rFonts w:ascii="CMU Serif Roman" w:hAnsi="CMU Serif Roman"/>
-          <w:color w:val="000000"/>
-          <w:sz w:val="20"/>
-          <w:szCs w:val="20"/>
-        </w:rPr>
-        <w:t>acquisto e il rinnovo. L</w:t>
-      </w:r>
-      <w:r>
-        <w:rPr>
-          <w:rFonts w:ascii="CMU Serif Roman" w:hAnsi="CMU Serif Roman"/>
-          <w:color w:val="000000"/>
-          <w:sz w:val="20"/>
-          <w:szCs w:val="20"/>
-        </w:rPr>
-        <w:t>’</w:t>
-      </w:r>
-      <w:r>
-        <w:rPr>
-          <w:rFonts w:ascii="CMU Serif Roman" w:hAnsi="CMU Serif Roman"/>
-          <w:color w:val="000000"/>
-          <w:sz w:val="20"/>
-          <w:szCs w:val="20"/>
-        </w:rPr>
-        <w:t>azienda prevede un abbonamento unico che può essere utilizzato per viaggiare su diverse linee. L</w:t>
-      </w:r>
-      <w:r>
-        <w:rPr>
-          <w:rFonts w:ascii="CMU Serif Roman" w:hAnsi="CMU Serif Roman"/>
-          <w:color w:val="000000"/>
-          <w:sz w:val="20"/>
-          <w:szCs w:val="20"/>
-        </w:rPr>
-        <w:t>’</w:t>
-      </w:r>
-      <w:r>
-        <w:rPr>
-          <w:rFonts w:ascii="CMU Serif Roman" w:hAnsi="CMU Serif Roman"/>
-          <w:color w:val="000000"/>
-          <w:sz w:val="20"/>
-          <w:szCs w:val="20"/>
-        </w:rPr>
-        <w:t>acquisto dei titoli di viaggio all</w:t>
-      </w:r>
-      <w:r>
-        <w:rPr>
-          <w:rFonts w:ascii="CMU Serif Roman" w:hAnsi="CMU Serif Roman"/>
-          <w:color w:val="000000"/>
-          <w:sz w:val="20"/>
-          <w:szCs w:val="20"/>
-        </w:rPr>
-        <w:t>’</w:t>
-      </w:r>
-      <w:r>
-        <w:rPr>
-          <w:rFonts w:ascii="CMU Serif Roman" w:hAnsi="CMU Serif Roman"/>
-          <w:color w:val="000000"/>
-          <w:sz w:val="20"/>
-          <w:szCs w:val="20"/>
-        </w:rPr>
-        <w:t>interno del sistema software richiesto, si appoggia su un</w:t>
-      </w:r>
-      <w:r>
-        <w:rPr>
-          <w:rFonts w:ascii="CMU Serif Roman" w:hAnsi="CMU Serif Roman"/>
-          <w:color w:val="000000"/>
-          <w:sz w:val="20"/>
-          <w:szCs w:val="20"/>
-        </w:rPr>
-        <w:t>’</w:t>
-      </w:r>
-      <w:r>
-        <w:rPr>
-          <w:rFonts w:ascii="CMU Serif Roman" w:hAnsi="CMU Serif Roman"/>
-          <w:color w:val="000000"/>
-          <w:sz w:val="20"/>
-          <w:szCs w:val="20"/>
-        </w:rPr>
-        <w:t>infrastruttura già presente fornita dall</w:t>
-      </w:r>
-      <w:r>
-        <w:rPr>
-          <w:rFonts w:ascii="CMU Serif Roman" w:hAnsi="CMU Serif Roman"/>
-          <w:color w:val="000000"/>
-          <w:sz w:val="20"/>
-          <w:szCs w:val="20"/>
-        </w:rPr>
-        <w:t>’</w:t>
-      </w:r>
-      <w:r>
-        <w:rPr>
-          <w:rFonts w:ascii="CMU Serif Roman" w:hAnsi="CMU Serif Roman"/>
-          <w:color w:val="000000"/>
-          <w:sz w:val="20"/>
-          <w:szCs w:val="20"/>
-        </w:rPr>
-        <w:t>azienda di trasporto e quindi il sistema software richiesto non è tenuto a provvedere tali funzionalità, ma è necessario solo collegare il sistema richiesto con il sistema preesistente. L</w:t>
-      </w:r>
-      <w:r>
-        <w:rPr>
-          <w:rFonts w:ascii="CMU Serif Roman" w:hAnsi="CMU Serif Roman"/>
-          <w:color w:val="000000"/>
-          <w:sz w:val="20"/>
-          <w:szCs w:val="20"/>
-        </w:rPr>
-        <w:t>’</w:t>
-      </w:r>
-      <w:r>
-        <w:rPr>
-          <w:rFonts w:ascii="CMU Serif Roman" w:hAnsi="CMU Serif Roman"/>
-          <w:color w:val="000000"/>
-          <w:sz w:val="20"/>
-          <w:szCs w:val="20"/>
-        </w:rPr>
-        <w:t>acquisto dei titoli di viaggio può avvenire sia tramite il sistema software richiesto, che fisicamente presso un botteghino autorizzato dall</w:t>
-      </w:r>
-      <w:r>
-        <w:rPr>
-          <w:rFonts w:ascii="CMU Serif Roman" w:hAnsi="CMU Serif Roman"/>
-          <w:color w:val="000000"/>
-          <w:sz w:val="20"/>
-          <w:szCs w:val="20"/>
-        </w:rPr>
-        <w:t>’</w:t>
-      </w:r>
-      <w:r>
-        <w:rPr>
-          <w:rFonts w:ascii="CMU Serif Roman" w:hAnsi="CMU Serif Roman"/>
-          <w:color w:val="000000"/>
-          <w:sz w:val="20"/>
-          <w:szCs w:val="20"/>
-        </w:rPr>
-        <w:t>azienda di trasporto. In fase di acquisto presso il sistema software, il cliente sarà tenuto a fornire i dati della carta di credito con la quale vuole pagare.</w:t>
-      </w:r>
-    </w:p>
-    <w:p>
-      <w:pPr>
-        <w:pStyle w:val="NormalWeb"/>
-        <w:spacing w:before="0" w:beforeAutospacing="0" w:after="0" w:afterAutospacing="0"/>
-        <w:ind w:left="20"/>
-        <w:jc w:val="both"/>
-        <w:rPr>
-          <w:rFonts w:ascii="CMU Serif Roman" w:hAnsi="CMU Serif Roman"/>
-          <w:sz w:val="20"/>
-          <w:szCs w:val="20"/>
-        </w:rPr>
-      </w:pPr>
-      <w:r>
-        <w:rPr>
-          <w:rFonts w:ascii="CMU Serif Roman" w:hAnsi="CMU Serif Roman"/>
-          <w:color w:val="000000"/>
-          <w:sz w:val="20"/>
-          <w:szCs w:val="20"/>
-        </w:rPr>
-        <w:t>Il sistema al momento dell</w:t>
-      </w:r>
-      <w:r>
-        <w:rPr>
-          <w:rFonts w:ascii="CMU Serif Roman" w:hAnsi="CMU Serif Roman"/>
-          <w:color w:val="000000"/>
-          <w:sz w:val="20"/>
-          <w:szCs w:val="20"/>
-        </w:rPr>
-        <w:t>’</w:t>
-      </w:r>
-      <w:r>
-        <w:rPr>
-          <w:rFonts w:ascii="CMU Serif Roman" w:hAnsi="CMU Serif Roman"/>
-          <w:color w:val="000000"/>
-          <w:sz w:val="20"/>
-          <w:szCs w:val="20"/>
-        </w:rPr>
-        <w:t>acquisto di un biglietto on-line, tramite il profilo creato dal cliente, registrerà automaticamente il biglietto acquistato dando quindi la possibilità all</w:t>
-      </w:r>
-      <w:r>
-        <w:rPr>
-          <w:rFonts w:ascii="CMU Serif Roman" w:hAnsi="CMU Serif Roman"/>
-          <w:color w:val="000000"/>
-          <w:sz w:val="20"/>
-          <w:szCs w:val="20"/>
-        </w:rPr>
-        <w:t>’</w:t>
-      </w:r>
-      <w:r>
-        <w:rPr>
-          <w:rFonts w:ascii="CMU Serif Roman" w:hAnsi="CMU Serif Roman"/>
-          <w:color w:val="000000"/>
-          <w:sz w:val="20"/>
-          <w:szCs w:val="20"/>
-        </w:rPr>
-        <w:t>utente, tramite l</w:t>
-      </w:r>
-      <w:r>
-        <w:rPr>
-          <w:rFonts w:ascii="CMU Serif Roman" w:hAnsi="CMU Serif Roman"/>
-          <w:color w:val="000000"/>
-          <w:sz w:val="20"/>
-          <w:szCs w:val="20"/>
-        </w:rPr>
-        <w:t>’</w:t>
-      </w:r>
-      <w:r>
-        <w:rPr>
-          <w:rFonts w:ascii="CMU Serif Roman" w:hAnsi="CMU Serif Roman"/>
-          <w:color w:val="000000"/>
-          <w:sz w:val="20"/>
-          <w:szCs w:val="20"/>
-        </w:rPr>
-        <w:t xml:space="preserve">accesso al proprio profilo, di tenere traccia del titolo di viaggio che ha comprato. Gli utenti </w:t>
-      </w:r>
-      <w:r>
-        <w:rPr>
-          <w:rFonts w:ascii="CMU Serif Roman" w:hAnsi="CMU Serif Roman"/>
-          <w:color w:val="000000"/>
-          <w:sz w:val="20"/>
-          <w:szCs w:val="20"/>
-        </w:rPr>
-        <w:t>che invece hanno effettuato l</w:t>
+        <w:t>l</w:t>
       </w:r>
       <w:r>
         <w:rPr>
@@ -4412,7 +4638,6 @@
           <w:rFonts w:ascii="CMU Serif Roman" w:hAnsi="CMU Serif Roman" w:cs="CMU Serif Roman"/>
           <w:bCs/>
         </w:rPr>
-        <w:lastRenderedPageBreak/>
         <w:t>2. Scenari</w:t>
       </w:r>
     </w:p>
@@ -4608,7 +4833,17 @@
           <w:sz w:val="20"/>
           <w:szCs w:val="20"/>
         </w:rPr>
-        <w:t xml:space="preserve"> comunica attraverso il sistema quanti e quali giorni ha intenzione di scegliere. Dario, scheduler dell’azienda, a fine turno pomeridiano è pronto per organizzare la giornata successiva di lavoro: apre il sistema, controlla lo stato dei mezzi e la disponibilità degli autisti ma nota alcuni problemi: il mezzo “xyz” è fuori uso e l'autista Luca è in ferie. Dario, per risolvere il problema del veicolo assegnerà un nuovo mezzo, se disponibile, oppure sarà costretto a sopprimere la corsa; equivalentemente per quanto riguarda il personale adibito alla corsa: se ci sono autisti a disposizione li assegnerà (tenendo conto di eventuali straordinari) oppure passerà alla soluzione più brutale: sopprimere la corsa.</w:t>
+        <w:t xml:space="preserve"> comunica attraverso il sistema quanti e quali giorni ha intenzione di scegliere. Dario, scheduler dell’azienda, a fine turno pomeridiano è pronto per organizzare la giornata successiva di lavoro: apre il sistema, controlla lo stato dei mezzi e la disponibilità degli autisti ma nota alcuni problemi: il mezzo “xyz” è fuori uso e l'autista Luca è in ferie. Dario, per risolvere il problema del veicolo assegnerà un nuovo mezzo, se disponibile, oppure sarà costretto a sopprimere la corsa; equivalentemente per quanto riguarda </w:t>
+      </w:r>
+      <w:r>
+        <w:rPr>
+          <w:rFonts w:ascii="CMU Serif Roman" w:hAnsi="CMU Serif Roman" w:cs="CMU Serif Roman"/>
+          <w:color w:val="000000"/>
+          <w:sz w:val="20"/>
+          <w:szCs w:val="20"/>
+        </w:rPr>
+        <w:lastRenderedPageBreak/>
+        <w:t>il personale adibito alla corsa: se ci sono autisti a disposizione li assegnerà (tenendo conto di eventuali straordinari) oppure passerà alla soluzione più brutale: sopprimere la corsa.</w:t>
       </w:r>
     </w:p>
     <w:p>
@@ -4718,17 +4953,7 @@
           <w:sz w:val="20"/>
           <w:szCs w:val="20"/>
         </w:rPr>
-        <w:t xml:space="preserve"> passa al mezzo B, subito nota che la ruota posteriore destra è bucata: prende subito una ruota di scorta e si presta a </w:t>
-      </w:r>
-      <w:r>
-        <w:rPr>
-          <w:rFonts w:ascii="CMU Serif Roman" w:hAnsi="CMU Serif Roman" w:cs="CMU Serif Roman"/>
-          <w:color w:val="000000"/>
-          <w:sz w:val="20"/>
-          <w:szCs w:val="20"/>
-        </w:rPr>
-        <w:lastRenderedPageBreak/>
-        <w:t xml:space="preserve">cambiarla, </w:t>
+        <w:t xml:space="preserve"> passa al mezzo B, subito nota che la ruota posteriore destra è bucata: prende subito una ruota di scorta e si presta a cambiarla, </w:t>
       </w:r>
       <w:r>
         <w:rPr>
@@ -5054,7 +5279,23 @@
           <w:sz w:val="20"/>
           <w:szCs w:val="20"/>
         </w:rPr>
-        <w:t xml:space="preserve"> Registrazione e Login Impiegato: un impiegato deve effettuare la registrazione la prima volta che accede al servizio tramite e-mail, numero di telefono e password. La registrazione viene effettuata dal manager aziendale dell</w:t>
+        <w:t xml:space="preserve"> Registrazione e Login Impiegato: un impiegato </w:t>
+      </w:r>
+      <w:r>
+        <w:rPr>
+          <w:rFonts w:ascii="CMU Serif Roman" w:hAnsi="CMU Serif Roman"/>
+          <w:sz w:val="20"/>
+          <w:szCs w:val="20"/>
+        </w:rPr>
+        <w:t>necessita del</w:t>
+      </w:r>
+      <w:r>
+        <w:rPr>
+          <w:rFonts w:ascii="CMU Serif Roman" w:hAnsi="CMU Serif Roman"/>
+          <w:sz w:val="20"/>
+          <w:szCs w:val="20"/>
+        </w:rPr>
+        <w:t>la registrazione la prima volta che accede al servizio tramite e-mail, numero di telefono e password. La registrazione viene effettuata dal manager aziendale dell</w:t>
       </w:r>
       <w:r>
         <w:rPr>
@@ -5297,6 +5538,15 @@
         </w:rPr>
         <w:t>impiegato, ai pagamenti delle buste paga, alla gestione di ferie, straordinari, giorni di malattia e permessi.</w:t>
       </w:r>
+      <w:r>
+        <w:rPr>
+          <w:rFonts w:ascii="CMU Serif Roman" w:hAnsi="CMU Serif Roman"/>
+          <w:color w:val="000000"/>
+          <w:sz w:val="20"/>
+          <w:szCs w:val="20"/>
+        </w:rPr>
+        <w:t xml:space="preserve"> Invece, la rimozione di un impiegato dal sistema è effettuata dal manager aziendale.</w:t>
+      </w:r>
     </w:p>
     <w:p>
       <w:pPr>
@@ -5381,7 +5631,34 @@
           <w:sz w:val="20"/>
           <w:szCs w:val="20"/>
         </w:rPr>
-        <w:t xml:space="preserve"> Effettuare scheduling giornaliero degli autisti: lo scheduler può visualizzare gli autisti che sono pronti per lavorare e assegnargli un mezzo specifico per una determinata corsa.</w:t>
+        <w:t xml:space="preserve"> Effettuare scheduling giornaliero degli autisti</w:t>
+      </w:r>
+      <w:r>
+        <w:rPr>
+          <w:rFonts w:ascii="CMU Serif Roman" w:hAnsi="CMU Serif Roman"/>
+          <w:color w:val="000000"/>
+          <w:sz w:val="20"/>
+          <w:szCs w:val="20"/>
+        </w:rPr>
+        <w:t xml:space="preserve"> e dei checker</w:t>
+      </w:r>
+      <w:r>
+        <w:rPr>
+          <w:rFonts w:ascii="CMU Serif Roman" w:hAnsi="CMU Serif Roman"/>
+          <w:color w:val="000000"/>
+          <w:sz w:val="20"/>
+          <w:szCs w:val="20"/>
+        </w:rPr>
+        <w:t>: lo scheduler può visualizzare gli autisti che sono pronti per lavorare e assegnargli un mezzo specifico per una determinata corsa.</w:t>
+      </w:r>
+      <w:r>
+        <w:rPr>
+          <w:rFonts w:ascii="CMU Serif Roman" w:hAnsi="CMU Serif Roman"/>
+          <w:color w:val="000000"/>
+          <w:sz w:val="20"/>
+          <w:szCs w:val="20"/>
+        </w:rPr>
+        <w:t xml:space="preserve"> In maniera analoga, lo scheduler può visualizzare i checker che sono disponibili a lavorare e assegnare loro un deposito (facente capo a una specifica area geografica) e un determinato insieme di mezzi sui quali effettuare il checking.</w:t>
       </w:r>
     </w:p>
     <w:p>
@@ -5460,27 +5737,7 @@
           <w:sz w:val="20"/>
           <w:szCs w:val="20"/>
         </w:rPr>
-        <w:t xml:space="preserve"> </w:t>
-      </w:r>
-      <w:proofErr w:type="spellStart"/>
-      <w:r>
-        <w:rPr>
-          <w:rFonts w:ascii="CMU Serif Roman" w:hAnsi="CMU Serif Roman"/>
-          <w:color w:val="000000"/>
-          <w:sz w:val="20"/>
-          <w:szCs w:val="20"/>
-        </w:rPr>
-        <w:t>checker</w:t>
-      </w:r>
-      <w:proofErr w:type="spellEnd"/>
-      <w:r>
-        <w:rPr>
-          <w:rFonts w:ascii="CMU Serif Roman" w:hAnsi="CMU Serif Roman"/>
-          <w:color w:val="000000"/>
-          <w:sz w:val="20"/>
-          <w:szCs w:val="20"/>
-        </w:rPr>
-        <w:t xml:space="preserve"> può fare la stessa cosa al controllo mattutino che effettua sui vari mezzi di trasporto di sua competenza. Il checker è incaricato dell</w:t>
+        <w:t xml:space="preserve"> checker può fare la stessa cosa al controllo mattutino che effettua sui vari mezzi di trasporto di sua competenza. Il checker è incaricato dell</w:t>
       </w:r>
       <w:r>
         <w:rPr>
@@ -5577,7 +5834,25 @@
           <w:sz w:val="20"/>
           <w:szCs w:val="20"/>
         </w:rPr>
-        <w:t>Gestione mezzi ed aree geografiche: il sistema deve permettere di aggiungere o rimuovere mezzi di trasporto nuovi o esistenti, aggiungere o rimuovere un</w:t>
+        <w:t>Gestione mezzi</w:t>
+      </w:r>
+      <w:r>
+        <w:rPr>
+          <w:rFonts w:ascii="CMU Serif Roman" w:hAnsi="CMU Serif Roman"/>
+          <w:color w:val="000000"/>
+          <w:sz w:val="20"/>
+          <w:szCs w:val="20"/>
+        </w:rPr>
+        <w:t>, depositi ed</w:t>
+      </w:r>
+      <w:r>
+        <w:rPr>
+          <w:rFonts w:ascii="CMU Serif Roman" w:hAnsi="CMU Serif Roman"/>
+          <w:color w:val="000000"/>
+          <w:sz w:val="20"/>
+          <w:szCs w:val="20"/>
+        </w:rPr>
+        <w:t xml:space="preserve"> aree geografiche: il sistema deve permettere di aggiungere o rimuovere mezzi di trasporto nuovi o esistenti, aggiungere o rimuovere un</w:t>
       </w:r>
       <w:r>
         <w:rPr>
@@ -5733,6 +6008,7 @@
           <w:sz w:val="20"/>
           <w:szCs w:val="20"/>
         </w:rPr>
+        <w:lastRenderedPageBreak/>
         <w:t>FR11:</w:t>
       </w:r>
       <w:r>
@@ -5794,7 +6070,6 @@
           <w:sz w:val="20"/>
           <w:szCs w:val="20"/>
         </w:rPr>
-        <w:lastRenderedPageBreak/>
         <w:t>FR12:</w:t>
       </w:r>
       <w:r>
@@ -6107,7 +6382,34 @@
           <w:sz w:val="20"/>
           <w:szCs w:val="20"/>
         </w:rPr>
-        <w:t>azienda, così come per un utente di tipo cliente, visualizzare in tempo reale la posizione dei mezzi di trasporto aziendali. Ciò è possibile mediante la tecnologia GPS installata a bordo. Un impiegato aziendale può accedere a tali informazioni per verificare ritardi, anomalie, posizione e altre informazioni amministrative dei mezzi di trasporto aziendali durante le loro corse. Un cliente può usufruire di queste informazioni al fine di sapere dove si trova il mezzo di trasporto al quale è interessato, così da regolarsi di conseguenza.</w:t>
+        <w:t xml:space="preserve">azienda, così come per un utente di tipo cliente, visualizzare in tempo reale la posizione dei mezzi di trasporto aziendali. Ciò è possibile mediante la tecnologia GPS installata a bordo. </w:t>
+      </w:r>
+      <w:r>
+        <w:rPr>
+          <w:rFonts w:ascii="CMU Serif Roman" w:hAnsi="CMU Serif Roman"/>
+          <w:color w:val="000000"/>
+          <w:sz w:val="20"/>
+          <w:szCs w:val="20"/>
+        </w:rPr>
+        <w:t>Uno scheduler</w:t>
+      </w:r>
+      <w:r>
+        <w:rPr>
+          <w:rFonts w:ascii="CMU Serif Roman" w:hAnsi="CMU Serif Roman"/>
+          <w:color w:val="000000"/>
+          <w:sz w:val="20"/>
+          <w:szCs w:val="20"/>
+        </w:rPr>
+        <w:t xml:space="preserve">, così come un addetto alle comunicazioni </w:t>
+      </w:r>
+      <w:r>
+        <w:rPr>
+          <w:rFonts w:ascii="CMU Serif Roman" w:hAnsi="CMU Serif Roman"/>
+          <w:color w:val="000000"/>
+          <w:sz w:val="20"/>
+          <w:szCs w:val="20"/>
+        </w:rPr>
+        <w:t>può accedere a tali informazioni per verificare ritardi, anomalie, posizione e altre informazioni amministrative dei mezzi di trasporto aziendali durante le loro corse. Un cliente può usufruire di queste informazioni al fine di sapere dove si trova il mezzo di trasporto al quale è interessato, così da regolarsi di conseguenza.</w:t>
       </w:r>
     </w:p>
     <w:p>
@@ -6431,6 +6733,7 @@
           <w:sz w:val="20"/>
           <w:szCs w:val="20"/>
         </w:rPr>
+        <w:lastRenderedPageBreak/>
         <w:t>NFR5:</w:t>
       </w:r>
       <w:r>
@@ -6537,7 +6840,6 @@
           <w:bCs/>
           <w:color w:val="000000"/>
         </w:rPr>
-        <w:lastRenderedPageBreak/>
         <w:t>Vincoli aggiuntivi:</w:t>
       </w:r>
     </w:p>

</xml_diff>

<commit_message>
CHANGES: - fixes in "DiagrammaCasiUso" such as Login, GestioneGuastoOrdinaria, GestioneGuastoNonOrdinaria, ComunicazioneAvvisi, TipiAvvisi, Turni, etc. - added some details in "DescrizioneGenerale" related to fixes in "DiagrammaCasiUso"
</commit_message>
<xml_diff>
--- a/Descrizione_Generale.docx
+++ b/Descrizione_Generale.docx
@@ -1436,6 +1436,15 @@
         </w:rPr>
         <w:t>Per quanto riguarda i turni lavorativi di un addetto al personale, di un addetto alle comunicazioni sono gestiti dal manager aziendale. Infine, i turni lavorativi di un manager aziendale sono stabiliti da politiche interne all’azienda.</w:t>
       </w:r>
+      <w:r>
+        <w:rPr>
+          <w:rFonts w:ascii="CMU Serif Roman" w:hAnsi="CMU Serif Roman"/>
+          <w:color w:val="000000"/>
+          <w:sz w:val="20"/>
+          <w:szCs w:val="20"/>
+        </w:rPr>
+        <w:t xml:space="preserve"> </w:t>
+      </w:r>
     </w:p>
     <w:p>
       <w:pPr>
@@ -1680,6 +1689,15 @@
           <w:sz w:val="20"/>
           <w:szCs w:val="20"/>
         </w:rPr>
+        <w:t xml:space="preserve">Chiaramente ogni impiegato all’inzio del proprio turno di lavoro effetuerà un login sul sistema software richiesto. </w:t>
+      </w:r>
+      <w:r>
+        <w:rPr>
+          <w:rFonts w:ascii="CMU Serif Roman" w:hAnsi="CMU Serif Roman"/>
+          <w:color w:val="000000"/>
+          <w:sz w:val="20"/>
+          <w:szCs w:val="20"/>
+        </w:rPr>
         <w:t>Di seguito vengono descritte brevemente le mansioni e le peculiarità che caratterizzano ognuna di queste figure nell</w:t>
       </w:r>
       <w:r>
@@ -2648,17 +2666,7 @@
           <w:szCs w:val="20"/>
           <w:shd w:val="clear" w:color="auto" w:fill="FFFFFF"/>
         </w:rPr>
-        <w:t>di modificare, di inserire e rimuovere</w:t>
-      </w:r>
-      <w:r>
-        <w:rPr>
-          <w:rFonts w:ascii="CMU Serif Roman" w:hAnsi="CMU Serif Roman"/>
-          <w:color w:val="000000"/>
-          <w:sz w:val="20"/>
-          <w:szCs w:val="20"/>
-          <w:shd w:val="clear" w:color="auto" w:fill="FFFFFF"/>
-        </w:rPr>
-        <w:t xml:space="preserve"> </w:t>
+        <w:t xml:space="preserve">di modificare, di inserire e rimuovere </w:t>
       </w:r>
       <w:r>
         <w:rPr>

</xml_diff>

<commit_message>
CHANGES: - changed "DescrizioneGenerale" - update "DiagrammaClassi"
</commit_message>
<xml_diff>
--- a/Descrizione_Generale.docx
+++ b/Descrizione_Generale.docx
@@ -113,8 +113,19 @@
           <w:sz w:val="20"/>
           <w:szCs w:val="20"/>
         </w:rPr>
-        <w:t>Alfredo Mungari</w:t>
-      </w:r>
+        <w:t xml:space="preserve">Alfredo </w:t>
+      </w:r>
+      <w:proofErr w:type="spellStart"/>
+      <w:r>
+        <w:rPr>
+          <w:rFonts w:ascii="CMU Serif Roman" w:hAnsi="CMU Serif Roman" w:cs="CMU Serif Roman"/>
+          <w:color w:val="000000"/>
+          <w:sz w:val="20"/>
+          <w:szCs w:val="20"/>
+        </w:rPr>
+        <w:t>Mungari</w:t>
+      </w:r>
+      <w:proofErr w:type="spellEnd"/>
     </w:p>
     <w:p>
       <w:pPr>
@@ -258,14 +269,25 @@
           <w:rFonts w:ascii="CMU Serif Roman" w:hAnsi="CMU Serif Roman" w:cs="CMU Serif Roman"/>
         </w:rPr>
       </w:pPr>
-      <w:r>
-        <w:rPr>
-          <w:rFonts w:ascii="CMU Serif Roman" w:hAnsi="CMU Serif Roman" w:cs="CMU Serif Roman"/>
-          <w:color w:val="000000"/>
-          <w:sz w:val="20"/>
-          <w:szCs w:val="20"/>
-        </w:rPr>
-        <w:t>Dominick Ferraro</w:t>
+      <w:proofErr w:type="spellStart"/>
+      <w:r>
+        <w:rPr>
+          <w:rFonts w:ascii="CMU Serif Roman" w:hAnsi="CMU Serif Roman" w:cs="CMU Serif Roman"/>
+          <w:color w:val="000000"/>
+          <w:sz w:val="20"/>
+          <w:szCs w:val="20"/>
+        </w:rPr>
+        <w:t>Dominick</w:t>
+      </w:r>
+      <w:proofErr w:type="spellEnd"/>
+      <w:r>
+        <w:rPr>
+          <w:rFonts w:ascii="CMU Serif Roman" w:hAnsi="CMU Serif Roman" w:cs="CMU Serif Roman"/>
+          <w:color w:val="000000"/>
+          <w:sz w:val="20"/>
+          <w:szCs w:val="20"/>
+        </w:rPr>
+        <w:t xml:space="preserve"> Ferraro</w:t>
       </w:r>
     </w:p>
     <w:p>
@@ -1162,7 +1184,27 @@
           <w:sz w:val="20"/>
           <w:szCs w:val="20"/>
         </w:rPr>
-        <w:t>azienda di avere una rotazione dei turni per gli autisti molto equa. Tale approccio è adottato anche per le altre figure lavorative che prevedono una fitta suddivisione dei turni, come per esempio i checker. Questi ultimi prevedono un</w:t>
+        <w:t xml:space="preserve">azienda di avere una rotazione dei turni per gli autisti molto equa. Tale approccio è adottato anche per le altre figure lavorative che prevedono una fitta suddivisione dei turni, come per esempio i </w:t>
+      </w:r>
+      <w:proofErr w:type="spellStart"/>
+      <w:r>
+        <w:rPr>
+          <w:rFonts w:ascii="CMU Serif Roman" w:hAnsi="CMU Serif Roman"/>
+          <w:color w:val="000000"/>
+          <w:sz w:val="20"/>
+          <w:szCs w:val="20"/>
+        </w:rPr>
+        <w:t>checker</w:t>
+      </w:r>
+      <w:proofErr w:type="spellEnd"/>
+      <w:r>
+        <w:rPr>
+          <w:rFonts w:ascii="CMU Serif Roman" w:hAnsi="CMU Serif Roman"/>
+          <w:color w:val="000000"/>
+          <w:sz w:val="20"/>
+          <w:szCs w:val="20"/>
+        </w:rPr>
+        <w:t>. Questi ultimi prevedono un</w:t>
       </w:r>
       <w:r>
         <w:rPr>
@@ -1180,7 +1222,27 @@
           <w:sz w:val="20"/>
           <w:szCs w:val="20"/>
         </w:rPr>
-        <w:t>assegnazione rispetto al deposito mezzi aziendale nel quale svolgono la propria mansione e rispetto ai mezzi di trasporto aziendali di quel deposito sui quali devono effettuare il checking.</w:t>
+        <w:t xml:space="preserve">assegnazione rispetto al deposito mezzi aziendale nel quale svolgono la propria mansione e rispetto ai mezzi di trasporto aziendali di quel deposito sui quali devono effettuare il </w:t>
+      </w:r>
+      <w:proofErr w:type="spellStart"/>
+      <w:r>
+        <w:rPr>
+          <w:rFonts w:ascii="CMU Serif Roman" w:hAnsi="CMU Serif Roman"/>
+          <w:color w:val="000000"/>
+          <w:sz w:val="20"/>
+          <w:szCs w:val="20"/>
+        </w:rPr>
+        <w:t>checking</w:t>
+      </w:r>
+      <w:proofErr w:type="spellEnd"/>
+      <w:r>
+        <w:rPr>
+          <w:rFonts w:ascii="CMU Serif Roman" w:hAnsi="CMU Serif Roman"/>
+          <w:color w:val="000000"/>
+          <w:sz w:val="20"/>
+          <w:szCs w:val="20"/>
+        </w:rPr>
+        <w:t>.</w:t>
       </w:r>
     </w:p>
     <w:p>
@@ -1232,25 +1294,136 @@
           <w:sz w:val="20"/>
           <w:szCs w:val="20"/>
         </w:rPr>
-        <w:t xml:space="preserve">assegnazione checker-deposito non è fissa. Un checker può essere assegnato di volta in volta dallo scheduler a depositi differenti, nasce quindi il bisogno di comunicare il giusto deposito al checker per un preciso turno lavorativo, inoltre devono essere comunicati </w:t>
-      </w:r>
-      <w:r>
-        <w:rPr>
-          <w:rFonts w:ascii="CMU Serif Roman" w:hAnsi="CMU Serif Roman"/>
-          <w:color w:val="000000"/>
-          <w:sz w:val="20"/>
-          <w:szCs w:val="20"/>
-        </w:rPr>
-        <w:t>al checker</w:t>
-      </w:r>
-      <w:r>
-        <w:rPr>
-          <w:rFonts w:ascii="CMU Serif Roman" w:hAnsi="CMU Serif Roman"/>
-          <w:color w:val="000000"/>
-          <w:sz w:val="20"/>
-          <w:szCs w:val="20"/>
-        </w:rPr>
-        <w:t xml:space="preserve"> i mezzi da essere sottoposti al checking relativamente al deposito assegnatogli. Lo schema adottato per gestire tale problema comunicativo si basa anche in questo caso su un modello a matrice capace di distribuire uniformemente il carico e l</w:t>
+        <w:t xml:space="preserve">assegnazione </w:t>
+      </w:r>
+      <w:proofErr w:type="spellStart"/>
+      <w:r>
+        <w:rPr>
+          <w:rFonts w:ascii="CMU Serif Roman" w:hAnsi="CMU Serif Roman"/>
+          <w:color w:val="000000"/>
+          <w:sz w:val="20"/>
+          <w:szCs w:val="20"/>
+        </w:rPr>
+        <w:t>checker</w:t>
+      </w:r>
+      <w:proofErr w:type="spellEnd"/>
+      <w:r>
+        <w:rPr>
+          <w:rFonts w:ascii="CMU Serif Roman" w:hAnsi="CMU Serif Roman"/>
+          <w:color w:val="000000"/>
+          <w:sz w:val="20"/>
+          <w:szCs w:val="20"/>
+        </w:rPr>
+        <w:t xml:space="preserve">-deposito non è fissa. Un </w:t>
+      </w:r>
+      <w:proofErr w:type="spellStart"/>
+      <w:r>
+        <w:rPr>
+          <w:rFonts w:ascii="CMU Serif Roman" w:hAnsi="CMU Serif Roman"/>
+          <w:color w:val="000000"/>
+          <w:sz w:val="20"/>
+          <w:szCs w:val="20"/>
+        </w:rPr>
+        <w:t>checker</w:t>
+      </w:r>
+      <w:proofErr w:type="spellEnd"/>
+      <w:r>
+        <w:rPr>
+          <w:rFonts w:ascii="CMU Serif Roman" w:hAnsi="CMU Serif Roman"/>
+          <w:color w:val="000000"/>
+          <w:sz w:val="20"/>
+          <w:szCs w:val="20"/>
+        </w:rPr>
+        <w:t xml:space="preserve"> può essere assegnato di volta in volta dallo </w:t>
+      </w:r>
+      <w:proofErr w:type="spellStart"/>
+      <w:r>
+        <w:rPr>
+          <w:rFonts w:ascii="CMU Serif Roman" w:hAnsi="CMU Serif Roman"/>
+          <w:color w:val="000000"/>
+          <w:sz w:val="20"/>
+          <w:szCs w:val="20"/>
+        </w:rPr>
+        <w:t>scheduler</w:t>
+      </w:r>
+      <w:proofErr w:type="spellEnd"/>
+      <w:r>
+        <w:rPr>
+          <w:rFonts w:ascii="CMU Serif Roman" w:hAnsi="CMU Serif Roman"/>
+          <w:color w:val="000000"/>
+          <w:sz w:val="20"/>
+          <w:szCs w:val="20"/>
+        </w:rPr>
+        <w:t xml:space="preserve"> a depositi differenti, nasce quindi il bisogno di comunicare il giusto deposito al </w:t>
+      </w:r>
+      <w:proofErr w:type="spellStart"/>
+      <w:r>
+        <w:rPr>
+          <w:rFonts w:ascii="CMU Serif Roman" w:hAnsi="CMU Serif Roman"/>
+          <w:color w:val="000000"/>
+          <w:sz w:val="20"/>
+          <w:szCs w:val="20"/>
+        </w:rPr>
+        <w:t>checker</w:t>
+      </w:r>
+      <w:proofErr w:type="spellEnd"/>
+      <w:r>
+        <w:rPr>
+          <w:rFonts w:ascii="CMU Serif Roman" w:hAnsi="CMU Serif Roman"/>
+          <w:color w:val="000000"/>
+          <w:sz w:val="20"/>
+          <w:szCs w:val="20"/>
+        </w:rPr>
+        <w:t xml:space="preserve"> per un preciso turno lavorativo, inoltre devono essere comunicati </w:t>
+      </w:r>
+      <w:r>
+        <w:rPr>
+          <w:rFonts w:ascii="CMU Serif Roman" w:hAnsi="CMU Serif Roman"/>
+          <w:color w:val="000000"/>
+          <w:sz w:val="20"/>
+          <w:szCs w:val="20"/>
+        </w:rPr>
+        <w:t xml:space="preserve">al </w:t>
+      </w:r>
+      <w:proofErr w:type="spellStart"/>
+      <w:r>
+        <w:rPr>
+          <w:rFonts w:ascii="CMU Serif Roman" w:hAnsi="CMU Serif Roman"/>
+          <w:color w:val="000000"/>
+          <w:sz w:val="20"/>
+          <w:szCs w:val="20"/>
+        </w:rPr>
+        <w:t>checker</w:t>
+      </w:r>
+      <w:proofErr w:type="spellEnd"/>
+      <w:r>
+        <w:rPr>
+          <w:rFonts w:ascii="CMU Serif Roman" w:hAnsi="CMU Serif Roman"/>
+          <w:color w:val="000000"/>
+          <w:sz w:val="20"/>
+          <w:szCs w:val="20"/>
+        </w:rPr>
+        <w:t xml:space="preserve"> i mezzi da essere sottoposti al </w:t>
+      </w:r>
+      <w:proofErr w:type="spellStart"/>
+      <w:r>
+        <w:rPr>
+          <w:rFonts w:ascii="CMU Serif Roman" w:hAnsi="CMU Serif Roman"/>
+          <w:color w:val="000000"/>
+          <w:sz w:val="20"/>
+          <w:szCs w:val="20"/>
+        </w:rPr>
+        <w:t>checking</w:t>
+      </w:r>
+      <w:proofErr w:type="spellEnd"/>
+      <w:r>
+        <w:rPr>
+          <w:rFonts w:ascii="CMU Serif Roman" w:hAnsi="CMU Serif Roman"/>
+          <w:color w:val="000000"/>
+          <w:sz w:val="20"/>
+          <w:szCs w:val="20"/>
+        </w:rPr>
+        <w:t xml:space="preserve"> relativamente al deposito assegnatogli. Lo schema adottato per gestire tale problema comunicativo si basa anche in questo caso su un modello a matrice capace di distribuire uniformemente il carico e l</w:t>
       </w:r>
       <w:r>
         <w:rPr>
@@ -1268,7 +1441,47 @@
           <w:sz w:val="20"/>
           <w:szCs w:val="20"/>
         </w:rPr>
-        <w:t>assegnazione dei depositi e dei turni lavorativi ai relativi checker. Allo scheduler è consentito di utilizzare anche set di assegnazione precedentemente utilizzati (anche detti di default), ad esempio riconfermare le assegnazioni del giorno prima, velocizzando quindi il suo impiego e alleggerendo il carico di lavoro del sistema.</w:t>
+        <w:t xml:space="preserve">assegnazione dei depositi e dei turni lavorativi ai relativi </w:t>
+      </w:r>
+      <w:proofErr w:type="spellStart"/>
+      <w:r>
+        <w:rPr>
+          <w:rFonts w:ascii="CMU Serif Roman" w:hAnsi="CMU Serif Roman"/>
+          <w:color w:val="000000"/>
+          <w:sz w:val="20"/>
+          <w:szCs w:val="20"/>
+        </w:rPr>
+        <w:t>checker</w:t>
+      </w:r>
+      <w:proofErr w:type="spellEnd"/>
+      <w:r>
+        <w:rPr>
+          <w:rFonts w:ascii="CMU Serif Roman" w:hAnsi="CMU Serif Roman"/>
+          <w:color w:val="000000"/>
+          <w:sz w:val="20"/>
+          <w:szCs w:val="20"/>
+        </w:rPr>
+        <w:t xml:space="preserve">. Allo </w:t>
+      </w:r>
+      <w:proofErr w:type="spellStart"/>
+      <w:r>
+        <w:rPr>
+          <w:rFonts w:ascii="CMU Serif Roman" w:hAnsi="CMU Serif Roman"/>
+          <w:color w:val="000000"/>
+          <w:sz w:val="20"/>
+          <w:szCs w:val="20"/>
+        </w:rPr>
+        <w:t>scheduler</w:t>
+      </w:r>
+      <w:proofErr w:type="spellEnd"/>
+      <w:r>
+        <w:rPr>
+          <w:rFonts w:ascii="CMU Serif Roman" w:hAnsi="CMU Serif Roman"/>
+          <w:color w:val="000000"/>
+          <w:sz w:val="20"/>
+          <w:szCs w:val="20"/>
+        </w:rPr>
+        <w:t xml:space="preserve"> è consentito di utilizzare anche set di assegnazione precedentemente utilizzati (anche detti di default), ad esempio riconfermare le assegnazioni del giorno prima, velocizzando quindi il suo impiego e alleggerendo il carico di lavoro del sistema.</w:t>
       </w:r>
     </w:p>
     <w:p>
@@ -1328,7 +1541,67 @@
           <w:sz w:val="20"/>
           <w:szCs w:val="20"/>
         </w:rPr>
-        <w:t>organizzazione del mese lavorativo corrente. Il numero delle righe è pari al numero di checker presenti nel sistema ed il numero di colonne corrisponde al numero di turni dei checker di quel determinato mese. Viene quindi generata una matrice per ogni mese, dove ad ogni riga della matrice corrisponde un checker ed analogamente ad ogni corrisponde un turno lavorativo di un determinato giorno del mese. All</w:t>
+        <w:t xml:space="preserve">organizzazione del mese lavorativo corrente. Il numero delle righe è pari al numero di </w:t>
+      </w:r>
+      <w:proofErr w:type="spellStart"/>
+      <w:r>
+        <w:rPr>
+          <w:rFonts w:ascii="CMU Serif Roman" w:hAnsi="CMU Serif Roman"/>
+          <w:color w:val="000000"/>
+          <w:sz w:val="20"/>
+          <w:szCs w:val="20"/>
+        </w:rPr>
+        <w:t>checker</w:t>
+      </w:r>
+      <w:proofErr w:type="spellEnd"/>
+      <w:r>
+        <w:rPr>
+          <w:rFonts w:ascii="CMU Serif Roman" w:hAnsi="CMU Serif Roman"/>
+          <w:color w:val="000000"/>
+          <w:sz w:val="20"/>
+          <w:szCs w:val="20"/>
+        </w:rPr>
+        <w:t xml:space="preserve"> presenti nel sistema ed il numero di colonne corrisponde al numero di turni dei </w:t>
+      </w:r>
+      <w:proofErr w:type="spellStart"/>
+      <w:r>
+        <w:rPr>
+          <w:rFonts w:ascii="CMU Serif Roman" w:hAnsi="CMU Serif Roman"/>
+          <w:color w:val="000000"/>
+          <w:sz w:val="20"/>
+          <w:szCs w:val="20"/>
+        </w:rPr>
+        <w:t>checker</w:t>
+      </w:r>
+      <w:proofErr w:type="spellEnd"/>
+      <w:r>
+        <w:rPr>
+          <w:rFonts w:ascii="CMU Serif Roman" w:hAnsi="CMU Serif Roman"/>
+          <w:color w:val="000000"/>
+          <w:sz w:val="20"/>
+          <w:szCs w:val="20"/>
+        </w:rPr>
+        <w:t xml:space="preserve"> di quel determinato mese. Viene quindi generata una matrice per ogni mese, dove ad ogni riga della matrice corrisponde un </w:t>
+      </w:r>
+      <w:proofErr w:type="spellStart"/>
+      <w:r>
+        <w:rPr>
+          <w:rFonts w:ascii="CMU Serif Roman" w:hAnsi="CMU Serif Roman"/>
+          <w:color w:val="000000"/>
+          <w:sz w:val="20"/>
+          <w:szCs w:val="20"/>
+        </w:rPr>
+        <w:t>checker</w:t>
+      </w:r>
+      <w:proofErr w:type="spellEnd"/>
+      <w:r>
+        <w:rPr>
+          <w:rFonts w:ascii="CMU Serif Roman" w:hAnsi="CMU Serif Roman"/>
+          <w:color w:val="000000"/>
+          <w:sz w:val="20"/>
+          <w:szCs w:val="20"/>
+        </w:rPr>
+        <w:t xml:space="preserve"> ed analogamente ad ogni corrisponde un turno lavorativo di un determinato giorno del mese. All</w:t>
       </w:r>
       <w:r>
         <w:rPr>
@@ -1346,7 +1619,47 @@
           <w:sz w:val="20"/>
           <w:szCs w:val="20"/>
         </w:rPr>
-        <w:t>interno di ogni cella sono presenti le informazioni relative al deposito presso il quale il checker di quella determinata riga dovrà prendere servizio e su quali mezzi di trasporto dovrà effettuare la fase di checking per quel determinato giorno del mese.</w:t>
+        <w:t xml:space="preserve">interno di ogni cella sono presenti le informazioni relative al deposito presso il quale il </w:t>
+      </w:r>
+      <w:proofErr w:type="spellStart"/>
+      <w:r>
+        <w:rPr>
+          <w:rFonts w:ascii="CMU Serif Roman" w:hAnsi="CMU Serif Roman"/>
+          <w:color w:val="000000"/>
+          <w:sz w:val="20"/>
+          <w:szCs w:val="20"/>
+        </w:rPr>
+        <w:t>checker</w:t>
+      </w:r>
+      <w:proofErr w:type="spellEnd"/>
+      <w:r>
+        <w:rPr>
+          <w:rFonts w:ascii="CMU Serif Roman" w:hAnsi="CMU Serif Roman"/>
+          <w:color w:val="000000"/>
+          <w:sz w:val="20"/>
+          <w:szCs w:val="20"/>
+        </w:rPr>
+        <w:t xml:space="preserve"> di quella determinata riga dovrà prendere servizio e su quali mezzi di trasporto dovrà effettuare la fase di </w:t>
+      </w:r>
+      <w:proofErr w:type="spellStart"/>
+      <w:r>
+        <w:rPr>
+          <w:rFonts w:ascii="CMU Serif Roman" w:hAnsi="CMU Serif Roman"/>
+          <w:color w:val="000000"/>
+          <w:sz w:val="20"/>
+          <w:szCs w:val="20"/>
+        </w:rPr>
+        <w:t>checking</w:t>
+      </w:r>
+      <w:proofErr w:type="spellEnd"/>
+      <w:r>
+        <w:rPr>
+          <w:rFonts w:ascii="CMU Serif Roman" w:hAnsi="CMU Serif Roman"/>
+          <w:color w:val="000000"/>
+          <w:sz w:val="20"/>
+          <w:szCs w:val="20"/>
+        </w:rPr>
+        <w:t xml:space="preserve"> per quel determinato giorno del mese.</w:t>
       </w:r>
     </w:p>
     <w:p>
@@ -1380,7 +1693,27 @@
           <w:sz w:val="20"/>
           <w:szCs w:val="20"/>
         </w:rPr>
-        <w:t>Chiaramente il numero delle righe nelle varie matrici considerate fa sì riferimento agli autisti o ai checker (a seconda della matrice considerata), ma in riferimento a quella specifica sede aziendale. Quindi ogni area geografica nella quale opera l</w:t>
+        <w:t xml:space="preserve">Chiaramente il numero delle righe nelle varie matrici considerate fa sì riferimento agli autisti o ai </w:t>
+      </w:r>
+      <w:proofErr w:type="spellStart"/>
+      <w:r>
+        <w:rPr>
+          <w:rFonts w:ascii="CMU Serif Roman" w:hAnsi="CMU Serif Roman"/>
+          <w:color w:val="000000"/>
+          <w:sz w:val="20"/>
+          <w:szCs w:val="20"/>
+        </w:rPr>
+        <w:t>checker</w:t>
+      </w:r>
+      <w:proofErr w:type="spellEnd"/>
+      <w:r>
+        <w:rPr>
+          <w:rFonts w:ascii="CMU Serif Roman" w:hAnsi="CMU Serif Roman"/>
+          <w:color w:val="000000"/>
+          <w:sz w:val="20"/>
+          <w:szCs w:val="20"/>
+        </w:rPr>
+        <w:t xml:space="preserve"> (a seconda della matrice considerata), ma in riferimento a quella specifica sede aziendale. Quindi ogni area geografica nella quale opera l</w:t>
       </w:r>
       <w:r>
         <w:rPr>
@@ -1398,7 +1731,27 @@
           <w:sz w:val="20"/>
           <w:szCs w:val="20"/>
         </w:rPr>
-        <w:t>azienda avrà la propria matrice di autisti e la propria matrice dei checker con i relativi turni per ciascuno per un mese specifico. </w:t>
+        <w:t xml:space="preserve">azienda avrà la propria matrice di autisti e la propria matrice dei </w:t>
+      </w:r>
+      <w:proofErr w:type="spellStart"/>
+      <w:r>
+        <w:rPr>
+          <w:rFonts w:ascii="CMU Serif Roman" w:hAnsi="CMU Serif Roman"/>
+          <w:color w:val="000000"/>
+          <w:sz w:val="20"/>
+          <w:szCs w:val="20"/>
+        </w:rPr>
+        <w:t>checker</w:t>
+      </w:r>
+      <w:proofErr w:type="spellEnd"/>
+      <w:r>
+        <w:rPr>
+          <w:rFonts w:ascii="CMU Serif Roman" w:hAnsi="CMU Serif Roman"/>
+          <w:color w:val="000000"/>
+          <w:sz w:val="20"/>
+          <w:szCs w:val="20"/>
+        </w:rPr>
+        <w:t xml:space="preserve"> con i relativi turni per ciascuno per un mese specifico. </w:t>
       </w:r>
     </w:p>
     <w:p>
@@ -1513,6 +1866,7 @@
           <w:szCs w:val="20"/>
         </w:rPr>
       </w:pPr>
+      <w:proofErr w:type="spellStart"/>
       <w:r>
         <w:rPr>
           <w:rFonts w:ascii="CMU Serif Roman" w:hAnsi="CMU Serif Roman"/>
@@ -1522,6 +1876,7 @@
         </w:rPr>
         <w:t>Scheduler</w:t>
       </w:r>
+      <w:proofErr w:type="spellEnd"/>
     </w:p>
     <w:p>
       <w:pPr>
@@ -1540,6 +1895,7 @@
           <w:szCs w:val="20"/>
         </w:rPr>
       </w:pPr>
+      <w:proofErr w:type="spellStart"/>
       <w:r>
         <w:rPr>
           <w:rFonts w:ascii="CMU Serif Roman" w:hAnsi="CMU Serif Roman"/>
@@ -1549,6 +1905,7 @@
         </w:rPr>
         <w:t>Checker</w:t>
       </w:r>
+      <w:proofErr w:type="spellEnd"/>
     </w:p>
     <w:p>
       <w:pPr>
@@ -1689,7 +2046,47 @@
           <w:sz w:val="20"/>
           <w:szCs w:val="20"/>
         </w:rPr>
-        <w:t xml:space="preserve">Chiaramente ogni impiegato all’inzio del proprio turno di lavoro effetuerà un login sul sistema software richiesto. </w:t>
+        <w:t>Chiaramente ogni impiegato all’</w:t>
+      </w:r>
+      <w:proofErr w:type="spellStart"/>
+      <w:r>
+        <w:rPr>
+          <w:rFonts w:ascii="CMU Serif Roman" w:hAnsi="CMU Serif Roman"/>
+          <w:color w:val="000000"/>
+          <w:sz w:val="20"/>
+          <w:szCs w:val="20"/>
+        </w:rPr>
+        <w:t>inzio</w:t>
+      </w:r>
+      <w:proofErr w:type="spellEnd"/>
+      <w:r>
+        <w:rPr>
+          <w:rFonts w:ascii="CMU Serif Roman" w:hAnsi="CMU Serif Roman"/>
+          <w:color w:val="000000"/>
+          <w:sz w:val="20"/>
+          <w:szCs w:val="20"/>
+        </w:rPr>
+        <w:t xml:space="preserve"> del proprio turno di lavoro </w:t>
+      </w:r>
+      <w:proofErr w:type="spellStart"/>
+      <w:r>
+        <w:rPr>
+          <w:rFonts w:ascii="CMU Serif Roman" w:hAnsi="CMU Serif Roman"/>
+          <w:color w:val="000000"/>
+          <w:sz w:val="20"/>
+          <w:szCs w:val="20"/>
+        </w:rPr>
+        <w:t>effetuerà</w:t>
+      </w:r>
+      <w:proofErr w:type="spellEnd"/>
+      <w:r>
+        <w:rPr>
+          <w:rFonts w:ascii="CMU Serif Roman" w:hAnsi="CMU Serif Roman"/>
+          <w:color w:val="000000"/>
+          <w:sz w:val="20"/>
+          <w:szCs w:val="20"/>
+        </w:rPr>
+        <w:t xml:space="preserve"> un login sul sistema software richiesto. </w:t>
       </w:r>
       <w:r>
         <w:rPr>
@@ -1773,7 +2170,27 @@
           <w:sz w:val="20"/>
           <w:szCs w:val="20"/>
         </w:rPr>
-        <w:t>Uno scheduler, durante il suo turno lavorativo da otto ore, si occupa dell</w:t>
+        <w:t xml:space="preserve">Uno </w:t>
+      </w:r>
+      <w:proofErr w:type="spellStart"/>
+      <w:r>
+        <w:rPr>
+          <w:rFonts w:ascii="CMU Serif Roman" w:hAnsi="CMU Serif Roman"/>
+          <w:color w:val="000000"/>
+          <w:sz w:val="20"/>
+          <w:szCs w:val="20"/>
+        </w:rPr>
+        <w:t>scheduler</w:t>
+      </w:r>
+      <w:proofErr w:type="spellEnd"/>
+      <w:r>
+        <w:rPr>
+          <w:rFonts w:ascii="CMU Serif Roman" w:hAnsi="CMU Serif Roman"/>
+          <w:color w:val="000000"/>
+          <w:sz w:val="20"/>
+          <w:szCs w:val="20"/>
+        </w:rPr>
+        <w:t>, durante il suo turno lavorativo da otto ore, si occupa dell</w:t>
       </w:r>
       <w:r>
         <w:rPr>
@@ -1809,7 +2226,27 @@
           <w:sz w:val="20"/>
           <w:szCs w:val="20"/>
         </w:rPr>
-        <w:t>area geografica. Uno scheduler ha a disposizione una propria interfaccia del sistema che sarà utile per effettuare un</w:t>
+        <w:t xml:space="preserve">area geografica. Uno </w:t>
+      </w:r>
+      <w:proofErr w:type="spellStart"/>
+      <w:r>
+        <w:rPr>
+          <w:rFonts w:ascii="CMU Serif Roman" w:hAnsi="CMU Serif Roman"/>
+          <w:color w:val="000000"/>
+          <w:sz w:val="20"/>
+          <w:szCs w:val="20"/>
+        </w:rPr>
+        <w:t>scheduler</w:t>
+      </w:r>
+      <w:proofErr w:type="spellEnd"/>
+      <w:r>
+        <w:rPr>
+          <w:rFonts w:ascii="CMU Serif Roman" w:hAnsi="CMU Serif Roman"/>
+          <w:color w:val="000000"/>
+          <w:sz w:val="20"/>
+          <w:szCs w:val="20"/>
+        </w:rPr>
+        <w:t xml:space="preserve"> ha a disposizione una propria interfaccia del sistema che sarà utile per effettuare un</w:t>
       </w:r>
       <w:r>
         <w:rPr>
@@ -1827,7 +2264,27 @@
           <w:sz w:val="20"/>
           <w:szCs w:val="20"/>
         </w:rPr>
-        <w:t>allocazione delle risorse opportuna. Lo scheduler effettua l</w:t>
+        <w:t xml:space="preserve">allocazione delle risorse opportuna. Lo </w:t>
+      </w:r>
+      <w:proofErr w:type="spellStart"/>
+      <w:r>
+        <w:rPr>
+          <w:rFonts w:ascii="CMU Serif Roman" w:hAnsi="CMU Serif Roman"/>
+          <w:color w:val="000000"/>
+          <w:sz w:val="20"/>
+          <w:szCs w:val="20"/>
+        </w:rPr>
+        <w:t>scheduler</w:t>
+      </w:r>
+      <w:proofErr w:type="spellEnd"/>
+      <w:r>
+        <w:rPr>
+          <w:rFonts w:ascii="CMU Serif Roman" w:hAnsi="CMU Serif Roman"/>
+          <w:color w:val="000000"/>
+          <w:sz w:val="20"/>
+          <w:szCs w:val="20"/>
+        </w:rPr>
+        <w:t xml:space="preserve"> effettua l</w:t>
       </w:r>
       <w:r>
         <w:rPr>
@@ -1902,7 +2359,107 @@
           <w:szCs w:val="20"/>
         </w:rPr>
         <w:lastRenderedPageBreak/>
-        <w:t>Di ogni mezzo si prendono in considerazione i seguenti dettagli per lo scheduling effettuato dallo scheduler: lo stato, la capienza e altre informazioni di tipo logistico. Di ogni corsa si prendono in considerazione i seguenti dettagli per lo scheduling: il percorso attualmente effettuato, la durata media, il numero medio di clienti serviti e gli orari seguiti. Di ogni autista si prendono in considerazione i seguenti dettagli per lo scheduling: le corse sulle quali ha prestato servizio nei giorni precedenti, eventuali turni straordinari già effettuati, per quale turno è disponibile a prendere servizio e il carico di lavoro già affrontato durante il turno. Chiaramente, lo scheduler ha a disposizione anche un</w:t>
+        <w:t xml:space="preserve">Di ogni mezzo si prendono in considerazione i seguenti dettagli per lo </w:t>
+      </w:r>
+      <w:proofErr w:type="spellStart"/>
+      <w:r>
+        <w:rPr>
+          <w:rFonts w:ascii="CMU Serif Roman" w:hAnsi="CMU Serif Roman"/>
+          <w:color w:val="000000"/>
+          <w:sz w:val="20"/>
+          <w:szCs w:val="20"/>
+        </w:rPr>
+        <w:t>scheduling</w:t>
+      </w:r>
+      <w:proofErr w:type="spellEnd"/>
+      <w:r>
+        <w:rPr>
+          <w:rFonts w:ascii="CMU Serif Roman" w:hAnsi="CMU Serif Roman"/>
+          <w:color w:val="000000"/>
+          <w:sz w:val="20"/>
+          <w:szCs w:val="20"/>
+        </w:rPr>
+        <w:t xml:space="preserve"> effettuato dallo </w:t>
+      </w:r>
+      <w:proofErr w:type="spellStart"/>
+      <w:r>
+        <w:rPr>
+          <w:rFonts w:ascii="CMU Serif Roman" w:hAnsi="CMU Serif Roman"/>
+          <w:color w:val="000000"/>
+          <w:sz w:val="20"/>
+          <w:szCs w:val="20"/>
+        </w:rPr>
+        <w:t>scheduler</w:t>
+      </w:r>
+      <w:proofErr w:type="spellEnd"/>
+      <w:r>
+        <w:rPr>
+          <w:rFonts w:ascii="CMU Serif Roman" w:hAnsi="CMU Serif Roman"/>
+          <w:color w:val="000000"/>
+          <w:sz w:val="20"/>
+          <w:szCs w:val="20"/>
+        </w:rPr>
+        <w:t xml:space="preserve">: lo stato, la capienza e altre informazioni di tipo logistico. Di ogni corsa si prendono in considerazione i seguenti dettagli per lo </w:t>
+      </w:r>
+      <w:proofErr w:type="spellStart"/>
+      <w:r>
+        <w:rPr>
+          <w:rFonts w:ascii="CMU Serif Roman" w:hAnsi="CMU Serif Roman"/>
+          <w:color w:val="000000"/>
+          <w:sz w:val="20"/>
+          <w:szCs w:val="20"/>
+        </w:rPr>
+        <w:t>scheduling</w:t>
+      </w:r>
+      <w:proofErr w:type="spellEnd"/>
+      <w:r>
+        <w:rPr>
+          <w:rFonts w:ascii="CMU Serif Roman" w:hAnsi="CMU Serif Roman"/>
+          <w:color w:val="000000"/>
+          <w:sz w:val="20"/>
+          <w:szCs w:val="20"/>
+        </w:rPr>
+        <w:t xml:space="preserve">: il percorso attualmente effettuato, la durata media, il numero medio di clienti serviti e gli orari seguiti. Di ogni autista si prendono in considerazione i seguenti dettagli per lo </w:t>
+      </w:r>
+      <w:proofErr w:type="spellStart"/>
+      <w:r>
+        <w:rPr>
+          <w:rFonts w:ascii="CMU Serif Roman" w:hAnsi="CMU Serif Roman"/>
+          <w:color w:val="000000"/>
+          <w:sz w:val="20"/>
+          <w:szCs w:val="20"/>
+        </w:rPr>
+        <w:t>scheduling</w:t>
+      </w:r>
+      <w:proofErr w:type="spellEnd"/>
+      <w:r>
+        <w:rPr>
+          <w:rFonts w:ascii="CMU Serif Roman" w:hAnsi="CMU Serif Roman"/>
+          <w:color w:val="000000"/>
+          <w:sz w:val="20"/>
+          <w:szCs w:val="20"/>
+        </w:rPr>
+        <w:t xml:space="preserve">: le corse sulle quali ha prestato servizio nei giorni precedenti, eventuali turni straordinari già effettuati, per quale turno è disponibile a prendere servizio e il carico di lavoro già affrontato durante il turno. Chiaramente, lo </w:t>
+      </w:r>
+      <w:proofErr w:type="spellStart"/>
+      <w:r>
+        <w:rPr>
+          <w:rFonts w:ascii="CMU Serif Roman" w:hAnsi="CMU Serif Roman"/>
+          <w:color w:val="000000"/>
+          <w:sz w:val="20"/>
+          <w:szCs w:val="20"/>
+        </w:rPr>
+        <w:t>scheduler</w:t>
+      </w:r>
+      <w:proofErr w:type="spellEnd"/>
+      <w:r>
+        <w:rPr>
+          <w:rFonts w:ascii="CMU Serif Roman" w:hAnsi="CMU Serif Roman"/>
+          <w:color w:val="000000"/>
+          <w:sz w:val="20"/>
+          <w:szCs w:val="20"/>
+        </w:rPr>
+        <w:t xml:space="preserve"> ha a disposizione anche un</w:t>
       </w:r>
       <w:r>
         <w:rPr>
@@ -1938,7 +2495,27 @@
           <w:sz w:val="20"/>
           <w:szCs w:val="20"/>
         </w:rPr>
-        <w:t>azienda di trasporto urbano. Alternativamente uno scheduler, può scegliere di modificare uno o più elementi della terna precedentemente definita per effettuare una nuova assegnazione che differisce dalle classiche assegnazioni eventualmente già presenti nel sistema.</w:t>
+        <w:t xml:space="preserve">azienda di trasporto urbano. Alternativamente uno </w:t>
+      </w:r>
+      <w:proofErr w:type="spellStart"/>
+      <w:r>
+        <w:rPr>
+          <w:rFonts w:ascii="CMU Serif Roman" w:hAnsi="CMU Serif Roman"/>
+          <w:color w:val="000000"/>
+          <w:sz w:val="20"/>
+          <w:szCs w:val="20"/>
+        </w:rPr>
+        <w:t>scheduler</w:t>
+      </w:r>
+      <w:proofErr w:type="spellEnd"/>
+      <w:r>
+        <w:rPr>
+          <w:rFonts w:ascii="CMU Serif Roman" w:hAnsi="CMU Serif Roman"/>
+          <w:color w:val="000000"/>
+          <w:sz w:val="20"/>
+          <w:szCs w:val="20"/>
+        </w:rPr>
+        <w:t>, può scegliere di modificare uno o più elementi della terna precedentemente definita per effettuare una nuova assegnazione che differisce dalle classiche assegnazioni eventualmente già presenti nel sistema.</w:t>
       </w:r>
       <w:r>
         <w:rPr>
@@ -1984,7 +2561,27 @@
           <w:sz w:val="20"/>
           <w:szCs w:val="20"/>
         </w:rPr>
-        <w:t xml:space="preserve">Inoltre, come già menzionato precedentemente, lo scheduler effettua anche l’assegnazione tra </w:t>
+        <w:t xml:space="preserve">Inoltre, come già menzionato precedentemente, lo </w:t>
+      </w:r>
+      <w:proofErr w:type="spellStart"/>
+      <w:r>
+        <w:rPr>
+          <w:rFonts w:ascii="CMU Serif Roman" w:hAnsi="CMU Serif Roman"/>
+          <w:color w:val="000000"/>
+          <w:sz w:val="20"/>
+          <w:szCs w:val="20"/>
+        </w:rPr>
+        <w:t>scheduler</w:t>
+      </w:r>
+      <w:proofErr w:type="spellEnd"/>
+      <w:r>
+        <w:rPr>
+          <w:rFonts w:ascii="CMU Serif Roman" w:hAnsi="CMU Serif Roman"/>
+          <w:color w:val="000000"/>
+          <w:sz w:val="20"/>
+          <w:szCs w:val="20"/>
+        </w:rPr>
+        <w:t xml:space="preserve"> effettua anche l’assegnazione tra </w:t>
       </w:r>
       <w:r>
         <w:rPr>
@@ -1995,14 +2592,25 @@
         </w:rPr>
         <w:t xml:space="preserve">turno lavorativo del </w:t>
       </w:r>
-      <w:r>
-        <w:rPr>
-          <w:rFonts w:ascii="CMU Serif Roman" w:hAnsi="CMU Serif Roman"/>
-          <w:color w:val="000000"/>
-          <w:sz w:val="20"/>
-          <w:szCs w:val="20"/>
-        </w:rPr>
-        <w:t>checker, deposito e mezzi di trasporto da controllare.</w:t>
+      <w:proofErr w:type="spellStart"/>
+      <w:r>
+        <w:rPr>
+          <w:rFonts w:ascii="CMU Serif Roman" w:hAnsi="CMU Serif Roman"/>
+          <w:color w:val="000000"/>
+          <w:sz w:val="20"/>
+          <w:szCs w:val="20"/>
+        </w:rPr>
+        <w:t>checker</w:t>
+      </w:r>
+      <w:proofErr w:type="spellEnd"/>
+      <w:r>
+        <w:rPr>
+          <w:rFonts w:ascii="CMU Serif Roman" w:hAnsi="CMU Serif Roman"/>
+          <w:color w:val="000000"/>
+          <w:sz w:val="20"/>
+          <w:szCs w:val="20"/>
+        </w:rPr>
+        <w:t>, deposito e mezzi di trasporto da controllare.</w:t>
       </w:r>
       <w:r>
         <w:rPr>
@@ -2051,7 +2659,27 @@
           <w:sz w:val="20"/>
           <w:szCs w:val="20"/>
         </w:rPr>
-        <w:t>Un checker si occupa di effettuare un controllo poco prima dell</w:t>
+        <w:t xml:space="preserve">Un </w:t>
+      </w:r>
+      <w:proofErr w:type="spellStart"/>
+      <w:r>
+        <w:rPr>
+          <w:rFonts w:ascii="CMU Serif Roman" w:hAnsi="CMU Serif Roman"/>
+          <w:color w:val="000000"/>
+          <w:sz w:val="20"/>
+          <w:szCs w:val="20"/>
+        </w:rPr>
+        <w:t>checker</w:t>
+      </w:r>
+      <w:proofErr w:type="spellEnd"/>
+      <w:r>
+        <w:rPr>
+          <w:rFonts w:ascii="CMU Serif Roman" w:hAnsi="CMU Serif Roman"/>
+          <w:color w:val="000000"/>
+          <w:sz w:val="20"/>
+          <w:szCs w:val="20"/>
+        </w:rPr>
+        <w:t xml:space="preserve"> si occupa di effettuare un controllo poco prima dell</w:t>
       </w:r>
       <w:r>
         <w:rPr>
@@ -2121,7 +2749,27 @@
           <w:sz w:val="20"/>
           <w:szCs w:val="20"/>
         </w:rPr>
-        <w:t>Formalmente un checker è un meccanico esterno che viene impiegato e assunto dell</w:t>
+        <w:t xml:space="preserve">Formalmente un </w:t>
+      </w:r>
+      <w:proofErr w:type="spellStart"/>
+      <w:r>
+        <w:rPr>
+          <w:rFonts w:ascii="CMU Serif Roman" w:hAnsi="CMU Serif Roman"/>
+          <w:color w:val="000000"/>
+          <w:sz w:val="20"/>
+          <w:szCs w:val="20"/>
+        </w:rPr>
+        <w:t>checker</w:t>
+      </w:r>
+      <w:proofErr w:type="spellEnd"/>
+      <w:r>
+        <w:rPr>
+          <w:rFonts w:ascii="CMU Serif Roman" w:hAnsi="CMU Serif Roman"/>
+          <w:color w:val="000000"/>
+          <w:sz w:val="20"/>
+          <w:szCs w:val="20"/>
+        </w:rPr>
+        <w:t xml:space="preserve"> è un meccanico esterno che viene impiegato e assunto dell</w:t>
       </w:r>
       <w:r>
         <w:rPr>
@@ -2139,7 +2787,27 @@
           <w:sz w:val="20"/>
           <w:szCs w:val="20"/>
         </w:rPr>
-        <w:t>azienda di trasporti per le mansioni appena menzionate. Una volta conclusi i check mattutini dei mezzi di trasporto di quella determinata sede dell</w:t>
+        <w:t xml:space="preserve">azienda di trasporti per le mansioni appena menzionate. Una volta conclusi i </w:t>
+      </w:r>
+      <w:proofErr w:type="spellStart"/>
+      <w:r>
+        <w:rPr>
+          <w:rFonts w:ascii="CMU Serif Roman" w:hAnsi="CMU Serif Roman"/>
+          <w:color w:val="000000"/>
+          <w:sz w:val="20"/>
+          <w:szCs w:val="20"/>
+        </w:rPr>
+        <w:t>check</w:t>
+      </w:r>
+      <w:proofErr w:type="spellEnd"/>
+      <w:r>
+        <w:rPr>
+          <w:rFonts w:ascii="CMU Serif Roman" w:hAnsi="CMU Serif Roman"/>
+          <w:color w:val="000000"/>
+          <w:sz w:val="20"/>
+          <w:szCs w:val="20"/>
+        </w:rPr>
+        <w:t xml:space="preserve"> mattutini dei mezzi di trasporto di quella determinata sede dell</w:t>
       </w:r>
       <w:r>
         <w:rPr>
@@ -2157,7 +2825,27 @@
           <w:sz w:val="20"/>
           <w:szCs w:val="20"/>
         </w:rPr>
-        <w:t>azienda, il checker termina la sua mansione all</w:t>
+        <w:t xml:space="preserve">azienda, il </w:t>
+      </w:r>
+      <w:proofErr w:type="spellStart"/>
+      <w:r>
+        <w:rPr>
+          <w:rFonts w:ascii="CMU Serif Roman" w:hAnsi="CMU Serif Roman"/>
+          <w:color w:val="000000"/>
+          <w:sz w:val="20"/>
+          <w:szCs w:val="20"/>
+        </w:rPr>
+        <w:t>checker</w:t>
+      </w:r>
+      <w:proofErr w:type="spellEnd"/>
+      <w:r>
+        <w:rPr>
+          <w:rFonts w:ascii="CMU Serif Roman" w:hAnsi="CMU Serif Roman"/>
+          <w:color w:val="000000"/>
+          <w:sz w:val="20"/>
+          <w:szCs w:val="20"/>
+        </w:rPr>
+        <w:t xml:space="preserve"> termina la sua mansione all</w:t>
       </w:r>
       <w:r>
         <w:rPr>
@@ -2193,7 +2881,45 @@
           <w:sz w:val="20"/>
           <w:szCs w:val="20"/>
         </w:rPr>
-        <w:t>azienda. Ogni sede può avere più checker a disposizione in maniera tale da rendere il controllo mattutino quanto più efficiente e rapido possibile.</w:t>
+        <w:t xml:space="preserve">azienda. Ogni </w:t>
+      </w:r>
+      <w:r>
+        <w:rPr>
+          <w:rFonts w:ascii="CMU Serif Roman" w:hAnsi="CMU Serif Roman"/>
+          <w:color w:val="000000"/>
+          <w:sz w:val="20"/>
+          <w:szCs w:val="20"/>
+        </w:rPr>
+        <w:t>deposito di una determinata area geografica dove opera l’azienda,</w:t>
+      </w:r>
+      <w:r>
+        <w:rPr>
+          <w:rFonts w:ascii="CMU Serif Roman" w:hAnsi="CMU Serif Roman"/>
+          <w:color w:val="000000"/>
+          <w:sz w:val="20"/>
+          <w:szCs w:val="20"/>
+        </w:rPr>
+        <w:t xml:space="preserve"> può avere più </w:t>
+      </w:r>
+      <w:proofErr w:type="spellStart"/>
+      <w:r>
+        <w:rPr>
+          <w:rFonts w:ascii="CMU Serif Roman" w:hAnsi="CMU Serif Roman"/>
+          <w:color w:val="000000"/>
+          <w:sz w:val="20"/>
+          <w:szCs w:val="20"/>
+        </w:rPr>
+        <w:t>checker</w:t>
+      </w:r>
+      <w:proofErr w:type="spellEnd"/>
+      <w:r>
+        <w:rPr>
+          <w:rFonts w:ascii="CMU Serif Roman" w:hAnsi="CMU Serif Roman"/>
+          <w:color w:val="000000"/>
+          <w:sz w:val="20"/>
+          <w:szCs w:val="20"/>
+        </w:rPr>
+        <w:t xml:space="preserve"> a disposizione in maniera tale da rendere il controllo mattutino quanto più efficiente e rapido possibile.</w:t>
       </w:r>
     </w:p>
     <w:p>
@@ -2235,7 +2961,47 @@
           <w:sz w:val="20"/>
           <w:szCs w:val="20"/>
         </w:rPr>
-        <w:t xml:space="preserve"> sono inviate dal checker mediante il sistema software richiesto. In particolar modo, il checker avrà a disposizione una propria interfaccia del sistema software all</w:t>
+        <w:t xml:space="preserve"> sono inviate dal </w:t>
+      </w:r>
+      <w:proofErr w:type="spellStart"/>
+      <w:r>
+        <w:rPr>
+          <w:rFonts w:ascii="CMU Serif Roman" w:hAnsi="CMU Serif Roman"/>
+          <w:color w:val="000000"/>
+          <w:sz w:val="20"/>
+          <w:szCs w:val="20"/>
+        </w:rPr>
+        <w:t>checker</w:t>
+      </w:r>
+      <w:proofErr w:type="spellEnd"/>
+      <w:r>
+        <w:rPr>
+          <w:rFonts w:ascii="CMU Serif Roman" w:hAnsi="CMU Serif Roman"/>
+          <w:color w:val="000000"/>
+          <w:sz w:val="20"/>
+          <w:szCs w:val="20"/>
+        </w:rPr>
+        <w:t xml:space="preserve"> mediante il sistema software richiesto. In particolar modo, il </w:t>
+      </w:r>
+      <w:proofErr w:type="spellStart"/>
+      <w:r>
+        <w:rPr>
+          <w:rFonts w:ascii="CMU Serif Roman" w:hAnsi="CMU Serif Roman"/>
+          <w:color w:val="000000"/>
+          <w:sz w:val="20"/>
+          <w:szCs w:val="20"/>
+        </w:rPr>
+        <w:t>checker</w:t>
+      </w:r>
+      <w:proofErr w:type="spellEnd"/>
+      <w:r>
+        <w:rPr>
+          <w:rFonts w:ascii="CMU Serif Roman" w:hAnsi="CMU Serif Roman"/>
+          <w:color w:val="000000"/>
+          <w:sz w:val="20"/>
+          <w:szCs w:val="20"/>
+        </w:rPr>
+        <w:t xml:space="preserve"> avrà a disposizione una propria interfaccia del sistema software all</w:t>
       </w:r>
       <w:r>
         <w:rPr>
@@ -2253,7 +3019,67 @@
           <w:sz w:val="20"/>
           <w:szCs w:val="20"/>
         </w:rPr>
-        <w:t>interno della quale può accedere in maniera semplice alle sue mansioni. Un checker avrà a disposizione nella sua interfaccia strumenti di diagnostica software per il mezzo di trasporto, informazioni sul mezzo come stato, ultime corse nelle quali è stato impiegato, informazioni ricavate dal sistema GPS, e in generale tutto ciò che può essere necessario al checker per effettuare manutenzione ordinaria e rilevazione errori. Si precisa che il checker inserirà all</w:t>
+        <w:t xml:space="preserve">interno della quale può accedere in maniera semplice alle sue mansioni. Un </w:t>
+      </w:r>
+      <w:proofErr w:type="spellStart"/>
+      <w:r>
+        <w:rPr>
+          <w:rFonts w:ascii="CMU Serif Roman" w:hAnsi="CMU Serif Roman"/>
+          <w:color w:val="000000"/>
+          <w:sz w:val="20"/>
+          <w:szCs w:val="20"/>
+        </w:rPr>
+        <w:t>checker</w:t>
+      </w:r>
+      <w:proofErr w:type="spellEnd"/>
+      <w:r>
+        <w:rPr>
+          <w:rFonts w:ascii="CMU Serif Roman" w:hAnsi="CMU Serif Roman"/>
+          <w:color w:val="000000"/>
+          <w:sz w:val="20"/>
+          <w:szCs w:val="20"/>
+        </w:rPr>
+        <w:t xml:space="preserve"> avrà a disposizione nella sua interfaccia strumenti di diagnostica software per il mezzo di trasporto, informazioni sul mezzo come stato, ultime corse nelle quali è stato impiegato, informazioni ricavate dal sistema GPS, e in generale tutto ciò che può essere necessario al </w:t>
+      </w:r>
+      <w:proofErr w:type="spellStart"/>
+      <w:r>
+        <w:rPr>
+          <w:rFonts w:ascii="CMU Serif Roman" w:hAnsi="CMU Serif Roman"/>
+          <w:color w:val="000000"/>
+          <w:sz w:val="20"/>
+          <w:szCs w:val="20"/>
+        </w:rPr>
+        <w:t>checker</w:t>
+      </w:r>
+      <w:proofErr w:type="spellEnd"/>
+      <w:r>
+        <w:rPr>
+          <w:rFonts w:ascii="CMU Serif Roman" w:hAnsi="CMU Serif Roman"/>
+          <w:color w:val="000000"/>
+          <w:sz w:val="20"/>
+          <w:szCs w:val="20"/>
+        </w:rPr>
+        <w:t xml:space="preserve"> per effettuare manutenzione ordinaria e rilevazione errori. Si precisa che il </w:t>
+      </w:r>
+      <w:proofErr w:type="spellStart"/>
+      <w:r>
+        <w:rPr>
+          <w:rFonts w:ascii="CMU Serif Roman" w:hAnsi="CMU Serif Roman"/>
+          <w:color w:val="000000"/>
+          <w:sz w:val="20"/>
+          <w:szCs w:val="20"/>
+        </w:rPr>
+        <w:t>checker</w:t>
+      </w:r>
+      <w:proofErr w:type="spellEnd"/>
+      <w:r>
+        <w:rPr>
+          <w:rFonts w:ascii="CMU Serif Roman" w:hAnsi="CMU Serif Roman"/>
+          <w:color w:val="000000"/>
+          <w:sz w:val="20"/>
+          <w:szCs w:val="20"/>
+        </w:rPr>
+        <w:t xml:space="preserve"> inserirà all</w:t>
       </w:r>
       <w:r>
         <w:rPr>
@@ -2289,7 +3115,27 @@
           <w:sz w:val="20"/>
           <w:szCs w:val="20"/>
         </w:rPr>
-        <w:t>input precedentemente inserito nel sistema. Invece, per i guasti classificati come non ordinari, il sistema notifica lo scheduler che provvederà a contattare un</w:t>
+        <w:t xml:space="preserve">input precedentemente inserito nel sistema. Invece, per i guasti classificati come non ordinari, il sistema notifica lo </w:t>
+      </w:r>
+      <w:proofErr w:type="spellStart"/>
+      <w:r>
+        <w:rPr>
+          <w:rFonts w:ascii="CMU Serif Roman" w:hAnsi="CMU Serif Roman"/>
+          <w:color w:val="000000"/>
+          <w:sz w:val="20"/>
+          <w:szCs w:val="20"/>
+        </w:rPr>
+        <w:t>scheduler</w:t>
+      </w:r>
+      <w:proofErr w:type="spellEnd"/>
+      <w:r>
+        <w:rPr>
+          <w:rFonts w:ascii="CMU Serif Roman" w:hAnsi="CMU Serif Roman"/>
+          <w:color w:val="000000"/>
+          <w:sz w:val="20"/>
+          <w:szCs w:val="20"/>
+        </w:rPr>
+        <w:t xml:space="preserve"> che provvederà a contattare un</w:t>
       </w:r>
       <w:r>
         <w:rPr>
@@ -2345,7 +3191,7 @@
           <w:sz w:val="20"/>
           <w:szCs w:val="20"/>
         </w:rPr>
-        <w:t xml:space="preserve">Un autista, durante il suo turno di lavoro mattutino o pomeridiano, si occupa di guidare i mezzi di trasporto aziendali durante le corse ad egli assegnate e di segnalare eventuali guasti durante la guida del mezzo. Il suo turno può essere mattutino o pomeridiano. A fine turno provvede a </w:t>
+        <w:t xml:space="preserve">Un autista, durante il suo turno di lavoro mattutino o pomeridiano, si occupa di guidare i mezzi di trasporto aziendali durante le corse ad egli assegnate e di segnalare eventuali guasti durante </w:t>
       </w:r>
       <w:r>
         <w:rPr>
@@ -2355,7 +3201,7 @@
           <w:szCs w:val="20"/>
         </w:rPr>
         <w:lastRenderedPageBreak/>
-        <w:t>riportare il mezzo di trasporto nel parcheggio di competenza di quella determinata area geografica in cui si trova e termina il turno. Un mezzo di trasporto usato da un autista con turno mattutino può essere riutilizzato da un autista con turno pomeridiano.</w:t>
+        <w:t>la guida del mezzo. Il suo turno può essere mattutino o pomeridiano. A fine turno provvede a riportare il mezzo di trasporto nel parcheggio di competenza di quella determinata area geografica in cui si trova e termina il turno. Un mezzo di trasporto usato da un autista con turno mattutino può essere riutilizzato da un autista con turno pomeridiano.</w:t>
       </w:r>
       <w:r>
         <w:rPr>
@@ -2373,7 +3219,27 @@
           <w:sz w:val="20"/>
           <w:szCs w:val="20"/>
         </w:rPr>
-        <w:t>Un autista, dalla sua interfaccia, può visionare il percorso da seguire in tempo reale durante quella corsa, grazie al sistema di GPS integrato nel mezzo di trasporto. Può inoltre segnalare eventuali guasti a uno scheduler che provvederà a risolvere l</w:t>
+        <w:t xml:space="preserve">Un autista, dalla sua interfaccia, può visionare il percorso da seguire in tempo reale durante quella corsa, grazie al sistema di GPS integrato nel mezzo di trasporto. Può inoltre segnalare eventuali guasti a uno </w:t>
+      </w:r>
+      <w:proofErr w:type="spellStart"/>
+      <w:r>
+        <w:rPr>
+          <w:rFonts w:ascii="CMU Serif Roman" w:hAnsi="CMU Serif Roman"/>
+          <w:color w:val="000000"/>
+          <w:sz w:val="20"/>
+          <w:szCs w:val="20"/>
+        </w:rPr>
+        <w:t>scheduler</w:t>
+      </w:r>
+      <w:proofErr w:type="spellEnd"/>
+      <w:r>
+        <w:rPr>
+          <w:rFonts w:ascii="CMU Serif Roman" w:hAnsi="CMU Serif Roman"/>
+          <w:color w:val="000000"/>
+          <w:sz w:val="20"/>
+          <w:szCs w:val="20"/>
+        </w:rPr>
+        <w:t xml:space="preserve"> che provvederà a risolvere l</w:t>
       </w:r>
       <w:r>
         <w:rPr>
@@ -2448,7 +3314,27 @@
           <w:sz w:val="20"/>
           <w:szCs w:val="20"/>
         </w:rPr>
-        <w:t>attività di trasporto quali ritardi, guasti o ad interventi programmati sulle tratte ed eventuali soppressioni tramite un sistema di notifiche push. Tali eventi limitano, ritardano o annullano la disponibilità del servizio offerto.</w:t>
+        <w:t xml:space="preserve">attività di trasporto quali ritardi, guasti o ad interventi programmati sulle tratte ed eventuali soppressioni tramite un sistema di notifiche </w:t>
+      </w:r>
+      <w:proofErr w:type="spellStart"/>
+      <w:r>
+        <w:rPr>
+          <w:rFonts w:ascii="CMU Serif Roman" w:hAnsi="CMU Serif Roman"/>
+          <w:color w:val="000000"/>
+          <w:sz w:val="20"/>
+          <w:szCs w:val="20"/>
+        </w:rPr>
+        <w:t>push</w:t>
+      </w:r>
+      <w:proofErr w:type="spellEnd"/>
+      <w:r>
+        <w:rPr>
+          <w:rFonts w:ascii="CMU Serif Roman" w:hAnsi="CMU Serif Roman"/>
+          <w:color w:val="000000"/>
+          <w:sz w:val="20"/>
+          <w:szCs w:val="20"/>
+        </w:rPr>
+        <w:t>. Tali eventi limitano, ritardano o annullano la disponibilità del servizio offerto.</w:t>
       </w:r>
       <w:r>
         <w:rPr>
@@ -2505,7 +3391,27 @@
           <w:sz w:val="20"/>
           <w:szCs w:val="20"/>
         </w:rPr>
-        <w:t>Un addetto al personale (o impiegato delle risorse umane), si occupa della gestione e approvazione di ferie, permessi e giorni di malattia. Quando uno di questi viene concesso al personale, il sistema si aggiorna in automatico in maniera tale da mantenere dati consistenti e coerenti e in modo che lo scheduler possa effettuare il proprio lavoro senza problemi. Un addetto al personale avrà a disposizione tutte le informazioni sugli impiegati dell</w:t>
+        <w:t xml:space="preserve">Un addetto al personale (o impiegato delle risorse umane), si occupa della gestione e approvazione di ferie, permessi e giorni di malattia. Quando uno di questi viene concesso al personale, il sistema si aggiorna in automatico in maniera tale da mantenere dati consistenti e coerenti e in modo che lo </w:t>
+      </w:r>
+      <w:proofErr w:type="spellStart"/>
+      <w:r>
+        <w:rPr>
+          <w:rFonts w:ascii="CMU Serif Roman" w:hAnsi="CMU Serif Roman"/>
+          <w:color w:val="000000"/>
+          <w:sz w:val="20"/>
+          <w:szCs w:val="20"/>
+        </w:rPr>
+        <w:t>scheduler</w:t>
+      </w:r>
+      <w:proofErr w:type="spellEnd"/>
+      <w:r>
+        <w:rPr>
+          <w:rFonts w:ascii="CMU Serif Roman" w:hAnsi="CMU Serif Roman"/>
+          <w:color w:val="000000"/>
+          <w:sz w:val="20"/>
+          <w:szCs w:val="20"/>
+        </w:rPr>
+        <w:t xml:space="preserve"> possa effettuare il proprio lavoro senza problemi. Un addetto al personale avrà a disposizione tutte le informazioni sugli impiegati dell</w:t>
       </w:r>
       <w:r>
         <w:rPr>
@@ -2765,7 +3671,47 @@
           <w:sz w:val="20"/>
           <w:szCs w:val="20"/>
         </w:rPr>
-        <w:t>area geografica abbastanza vasta, esisteranno più figure di scheduler, checker e autisti per area geografica, così come esisteranno più aree di deposito mezzi. Il deposito si configura come un vero e proprio parcheggio mezzi, all</w:t>
+        <w:t xml:space="preserve">area geografica abbastanza vasta, esisteranno più figure di </w:t>
+      </w:r>
+      <w:proofErr w:type="spellStart"/>
+      <w:r>
+        <w:rPr>
+          <w:rFonts w:ascii="CMU Serif Roman" w:hAnsi="CMU Serif Roman"/>
+          <w:color w:val="000000"/>
+          <w:sz w:val="20"/>
+          <w:szCs w:val="20"/>
+        </w:rPr>
+        <w:t>scheduler</w:t>
+      </w:r>
+      <w:proofErr w:type="spellEnd"/>
+      <w:r>
+        <w:rPr>
+          <w:rFonts w:ascii="CMU Serif Roman" w:hAnsi="CMU Serif Roman"/>
+          <w:color w:val="000000"/>
+          <w:sz w:val="20"/>
+          <w:szCs w:val="20"/>
+        </w:rPr>
+        <w:t xml:space="preserve">, </w:t>
+      </w:r>
+      <w:proofErr w:type="spellStart"/>
+      <w:r>
+        <w:rPr>
+          <w:rFonts w:ascii="CMU Serif Roman" w:hAnsi="CMU Serif Roman"/>
+          <w:color w:val="000000"/>
+          <w:sz w:val="20"/>
+          <w:szCs w:val="20"/>
+        </w:rPr>
+        <w:t>checker</w:t>
+      </w:r>
+      <w:proofErr w:type="spellEnd"/>
+      <w:r>
+        <w:rPr>
+          <w:rFonts w:ascii="CMU Serif Roman" w:hAnsi="CMU Serif Roman"/>
+          <w:color w:val="000000"/>
+          <w:sz w:val="20"/>
+          <w:szCs w:val="20"/>
+        </w:rPr>
+        <w:t xml:space="preserve"> e autisti per area geografica, così come esisteranno più aree di deposito mezzi. Il deposito si configura come un vero e proprio parcheggio mezzi, all</w:t>
       </w:r>
       <w:r>
         <w:rPr>
@@ -2891,7 +3837,47 @@
           <w:sz w:val="20"/>
           <w:szCs w:val="20"/>
         </w:rPr>
-        <w:t>ultima corsa). La sera, ovvero alla fine del turno pomeridiano, uno scheduler analizza la situazione dei mezzi, degli autisti con i relativi turni e delle corse e stabilisce quali e quanti mezzi possono essere assegnati a quali autisti nelle corse del giorno successivo. Al mattino seguente un checker controllerà lo stato dei mezzi di trasporto e confermerà la possibilità di partire agli autisti. L</w:t>
+        <w:t xml:space="preserve">ultima corsa). La sera, ovvero alla fine del turno pomeridiano, uno </w:t>
+      </w:r>
+      <w:proofErr w:type="spellStart"/>
+      <w:r>
+        <w:rPr>
+          <w:rFonts w:ascii="CMU Serif Roman" w:hAnsi="CMU Serif Roman"/>
+          <w:color w:val="000000"/>
+          <w:sz w:val="20"/>
+          <w:szCs w:val="20"/>
+        </w:rPr>
+        <w:t>scheduler</w:t>
+      </w:r>
+      <w:proofErr w:type="spellEnd"/>
+      <w:r>
+        <w:rPr>
+          <w:rFonts w:ascii="CMU Serif Roman" w:hAnsi="CMU Serif Roman"/>
+          <w:color w:val="000000"/>
+          <w:sz w:val="20"/>
+          <w:szCs w:val="20"/>
+        </w:rPr>
+        <w:t xml:space="preserve"> analizza la situazione dei mezzi, degli autisti con i relativi turni e delle corse e stabilisce quali e quanti mezzi possono essere assegnati a quali autisti nelle corse del giorno successivo. Al mattino seguente un </w:t>
+      </w:r>
+      <w:proofErr w:type="spellStart"/>
+      <w:r>
+        <w:rPr>
+          <w:rFonts w:ascii="CMU Serif Roman" w:hAnsi="CMU Serif Roman"/>
+          <w:color w:val="000000"/>
+          <w:sz w:val="20"/>
+          <w:szCs w:val="20"/>
+        </w:rPr>
+        <w:t>checker</w:t>
+      </w:r>
+      <w:proofErr w:type="spellEnd"/>
+      <w:r>
+        <w:rPr>
+          <w:rFonts w:ascii="CMU Serif Roman" w:hAnsi="CMU Serif Roman"/>
+          <w:color w:val="000000"/>
+          <w:sz w:val="20"/>
+          <w:szCs w:val="20"/>
+        </w:rPr>
+        <w:t xml:space="preserve"> controllerà lo stato dei mezzi di trasporto e confermerà la possibilità di partire agli autisti. L</w:t>
       </w:r>
       <w:r>
         <w:rPr>
@@ -2909,7 +3895,27 @@
           <w:sz w:val="20"/>
           <w:szCs w:val="20"/>
         </w:rPr>
-        <w:t>autista accede al sistema software e verifica la corsa che gli è stata assegnata per quel giorno, il turno, il mezzo di trasporto e la presenza di eventuali segnalazioni da parte del checker.</w:t>
+        <w:t xml:space="preserve">autista accede al sistema software e verifica la corsa che gli è stata assegnata per quel giorno, il turno, il mezzo di trasporto e la presenza di eventuali segnalazioni da parte del </w:t>
+      </w:r>
+      <w:proofErr w:type="spellStart"/>
+      <w:r>
+        <w:rPr>
+          <w:rFonts w:ascii="CMU Serif Roman" w:hAnsi="CMU Serif Roman"/>
+          <w:color w:val="000000"/>
+          <w:sz w:val="20"/>
+          <w:szCs w:val="20"/>
+        </w:rPr>
+        <w:t>checker</w:t>
+      </w:r>
+      <w:proofErr w:type="spellEnd"/>
+      <w:r>
+        <w:rPr>
+          <w:rFonts w:ascii="CMU Serif Roman" w:hAnsi="CMU Serif Roman"/>
+          <w:color w:val="000000"/>
+          <w:sz w:val="20"/>
+          <w:szCs w:val="20"/>
+        </w:rPr>
+        <w:t>.</w:t>
       </w:r>
     </w:p>
     <w:p>
@@ -2970,7 +3976,37 @@
           <w:sz w:val="20"/>
           <w:szCs w:val="20"/>
         </w:rPr>
-        <w:t>intervallo temporale per cui tale reperibilità straordinaria è garantita. Così facendo si permette allo scheduler di avere una visione completa degli autisti disponibili per le corse del giorno successivo. </w:t>
+        <w:t xml:space="preserve">intervallo temporale per cui tale reperibilità straordinaria è garantita. Così </w:t>
+      </w:r>
+      <w:r>
+        <w:rPr>
+          <w:rFonts w:ascii="CMU Serif Roman" w:hAnsi="CMU Serif Roman"/>
+          <w:color w:val="000000"/>
+          <w:sz w:val="20"/>
+          <w:szCs w:val="20"/>
+        </w:rPr>
+        <w:lastRenderedPageBreak/>
+        <w:t xml:space="preserve">facendo si permette allo </w:t>
+      </w:r>
+      <w:proofErr w:type="spellStart"/>
+      <w:r>
+        <w:rPr>
+          <w:rFonts w:ascii="CMU Serif Roman" w:hAnsi="CMU Serif Roman"/>
+          <w:color w:val="000000"/>
+          <w:sz w:val="20"/>
+          <w:szCs w:val="20"/>
+        </w:rPr>
+        <w:t>scheduler</w:t>
+      </w:r>
+      <w:proofErr w:type="spellEnd"/>
+      <w:r>
+        <w:rPr>
+          <w:rFonts w:ascii="CMU Serif Roman" w:hAnsi="CMU Serif Roman"/>
+          <w:color w:val="000000"/>
+          <w:sz w:val="20"/>
+          <w:szCs w:val="20"/>
+        </w:rPr>
+        <w:t xml:space="preserve"> di avere una visione completa degli autisti disponibili per le corse del giorno successivo. </w:t>
       </w:r>
     </w:p>
     <w:p>
@@ -3004,7 +4040,47 @@
           <w:sz w:val="20"/>
           <w:szCs w:val="20"/>
         </w:rPr>
-        <w:t>Nel momento in cui il checker, durante il suo controllo mattutino, rileva un guasto su un mezzo destinato a una determinata corsa con un determinato autista, interagisce col sistema al fine di segnalare tale guasto ed inserirlo nello storico del mezzo. A questo punto il sistema notifica uno scheduler e l</w:t>
+        <w:t xml:space="preserve">Nel momento in cui il </w:t>
+      </w:r>
+      <w:proofErr w:type="spellStart"/>
+      <w:r>
+        <w:rPr>
+          <w:rFonts w:ascii="CMU Serif Roman" w:hAnsi="CMU Serif Roman"/>
+          <w:color w:val="000000"/>
+          <w:sz w:val="20"/>
+          <w:szCs w:val="20"/>
+        </w:rPr>
+        <w:t>checker</w:t>
+      </w:r>
+      <w:proofErr w:type="spellEnd"/>
+      <w:r>
+        <w:rPr>
+          <w:rFonts w:ascii="CMU Serif Roman" w:hAnsi="CMU Serif Roman"/>
+          <w:color w:val="000000"/>
+          <w:sz w:val="20"/>
+          <w:szCs w:val="20"/>
+        </w:rPr>
+        <w:t xml:space="preserve">, durante il suo controllo mattutino, rileva un guasto su un mezzo destinato a una determinata corsa con un determinato autista, interagisce col sistema al fine di segnalare tale guasto ed inserirlo nello storico del mezzo. A questo punto il sistema notifica uno </w:t>
+      </w:r>
+      <w:proofErr w:type="spellStart"/>
+      <w:r>
+        <w:rPr>
+          <w:rFonts w:ascii="CMU Serif Roman" w:hAnsi="CMU Serif Roman"/>
+          <w:color w:val="000000"/>
+          <w:sz w:val="20"/>
+          <w:szCs w:val="20"/>
+        </w:rPr>
+        <w:t>scheduler</w:t>
+      </w:r>
+      <w:proofErr w:type="spellEnd"/>
+      <w:r>
+        <w:rPr>
+          <w:rFonts w:ascii="CMU Serif Roman" w:hAnsi="CMU Serif Roman"/>
+          <w:color w:val="000000"/>
+          <w:sz w:val="20"/>
+          <w:szCs w:val="20"/>
+        </w:rPr>
+        <w:t xml:space="preserve"> e l</w:t>
       </w:r>
       <w:r>
         <w:rPr>
@@ -3040,7 +4116,47 @@
           <w:sz w:val="20"/>
           <w:szCs w:val="20"/>
         </w:rPr>
-        <w:t>autista resta in attesa di feedback da parte dello scheduler. A questo punto lo scheduler può agire in due modi distinti:</w:t>
+        <w:t xml:space="preserve">autista resta in attesa di feedback da parte dello </w:t>
+      </w:r>
+      <w:proofErr w:type="spellStart"/>
+      <w:r>
+        <w:rPr>
+          <w:rFonts w:ascii="CMU Serif Roman" w:hAnsi="CMU Serif Roman"/>
+          <w:color w:val="000000"/>
+          <w:sz w:val="20"/>
+          <w:szCs w:val="20"/>
+        </w:rPr>
+        <w:t>scheduler</w:t>
+      </w:r>
+      <w:proofErr w:type="spellEnd"/>
+      <w:r>
+        <w:rPr>
+          <w:rFonts w:ascii="CMU Serif Roman" w:hAnsi="CMU Serif Roman"/>
+          <w:color w:val="000000"/>
+          <w:sz w:val="20"/>
+          <w:szCs w:val="20"/>
+        </w:rPr>
+        <w:t xml:space="preserve">. A questo punto lo </w:t>
+      </w:r>
+      <w:proofErr w:type="spellStart"/>
+      <w:r>
+        <w:rPr>
+          <w:rFonts w:ascii="CMU Serif Roman" w:hAnsi="CMU Serif Roman"/>
+          <w:color w:val="000000"/>
+          <w:sz w:val="20"/>
+          <w:szCs w:val="20"/>
+        </w:rPr>
+        <w:t>scheduler</w:t>
+      </w:r>
+      <w:proofErr w:type="spellEnd"/>
+      <w:r>
+        <w:rPr>
+          <w:rFonts w:ascii="CMU Serif Roman" w:hAnsi="CMU Serif Roman"/>
+          <w:color w:val="000000"/>
+          <w:sz w:val="20"/>
+          <w:szCs w:val="20"/>
+        </w:rPr>
+        <w:t xml:space="preserve"> può agire in due modi distinti:</w:t>
       </w:r>
     </w:p>
     <w:p>
@@ -3140,7 +4256,27 @@
           <w:sz w:val="20"/>
           <w:szCs w:val="20"/>
         </w:rPr>
-        <w:t>autista presso una nuova corsa e con un nuovo mezzo di trasporto aziendale che ha superato la fase di check mattutina.</w:t>
+        <w:t xml:space="preserve">autista presso una nuova corsa e con un nuovo mezzo di trasporto aziendale che ha superato la fase di </w:t>
+      </w:r>
+      <w:proofErr w:type="spellStart"/>
+      <w:r>
+        <w:rPr>
+          <w:rFonts w:ascii="CMU Serif Roman" w:hAnsi="CMU Serif Roman"/>
+          <w:color w:val="000000"/>
+          <w:sz w:val="20"/>
+          <w:szCs w:val="20"/>
+        </w:rPr>
+        <w:t>check</w:t>
+      </w:r>
+      <w:proofErr w:type="spellEnd"/>
+      <w:r>
+        <w:rPr>
+          <w:rFonts w:ascii="CMU Serif Roman" w:hAnsi="CMU Serif Roman"/>
+          <w:color w:val="000000"/>
+          <w:sz w:val="20"/>
+          <w:szCs w:val="20"/>
+        </w:rPr>
+        <w:t xml:space="preserve"> mattutina.</w:t>
       </w:r>
     </w:p>
     <w:p>
@@ -3185,7 +4321,27 @@
           <w:sz w:val="20"/>
           <w:szCs w:val="20"/>
         </w:rPr>
-        <w:t>autista presso la stessa corsa e con un mezzo di trasporto aziendale che ha superato la fase di check mattutina.</w:t>
+        <w:t xml:space="preserve">autista presso la stessa corsa e con un mezzo di trasporto aziendale che ha superato la fase di </w:t>
+      </w:r>
+      <w:proofErr w:type="spellStart"/>
+      <w:r>
+        <w:rPr>
+          <w:rFonts w:ascii="CMU Serif Roman" w:hAnsi="CMU Serif Roman"/>
+          <w:color w:val="000000"/>
+          <w:sz w:val="20"/>
+          <w:szCs w:val="20"/>
+        </w:rPr>
+        <w:t>check</w:t>
+      </w:r>
+      <w:proofErr w:type="spellEnd"/>
+      <w:r>
+        <w:rPr>
+          <w:rFonts w:ascii="CMU Serif Roman" w:hAnsi="CMU Serif Roman"/>
+          <w:color w:val="000000"/>
+          <w:sz w:val="20"/>
+          <w:szCs w:val="20"/>
+        </w:rPr>
+        <w:t xml:space="preserve"> mattutina.</w:t>
       </w:r>
     </w:p>
     <w:p>
@@ -3218,7 +4374,27 @@
           <w:sz w:val="20"/>
           <w:szCs w:val="20"/>
         </w:rPr>
-        <w:t>Lo scheduler farà una rapida ricerca per verificare in quale dei due casi si ricade di volta in volta. Una volta eseguita la scelta, l</w:t>
+        <w:t xml:space="preserve">Lo </w:t>
+      </w:r>
+      <w:proofErr w:type="spellStart"/>
+      <w:r>
+        <w:rPr>
+          <w:rFonts w:ascii="CMU Serif Roman" w:hAnsi="CMU Serif Roman"/>
+          <w:color w:val="000000"/>
+          <w:sz w:val="20"/>
+          <w:szCs w:val="20"/>
+        </w:rPr>
+        <w:t>scheduler</w:t>
+      </w:r>
+      <w:proofErr w:type="spellEnd"/>
+      <w:r>
+        <w:rPr>
+          <w:rFonts w:ascii="CMU Serif Roman" w:hAnsi="CMU Serif Roman"/>
+          <w:color w:val="000000"/>
+          <w:sz w:val="20"/>
+          <w:szCs w:val="20"/>
+        </w:rPr>
+        <w:t xml:space="preserve"> farà una rapida ricerca per verificare in quale dei due casi si ricade di volta in volta. Una volta eseguita la scelta, l</w:t>
       </w:r>
       <w:r>
         <w:rPr>
@@ -3661,7 +4837,28 @@
           <w:sz w:val="20"/>
           <w:szCs w:val="20"/>
         </w:rPr>
-        <w:t>Per sopperire ad eventuali guasti ai mezzi che possono verificarsi sia in fase di checking mattutino dei mezzi di trasporto, sia in fase di attività. L</w:t>
+        <w:lastRenderedPageBreak/>
+        <w:t xml:space="preserve">Per sopperire ad eventuali guasti ai mezzi che possono verificarsi sia in fase di </w:t>
+      </w:r>
+      <w:proofErr w:type="spellStart"/>
+      <w:r>
+        <w:rPr>
+          <w:rFonts w:ascii="CMU Serif Roman" w:hAnsi="CMU Serif Roman"/>
+          <w:color w:val="000000"/>
+          <w:sz w:val="20"/>
+          <w:szCs w:val="20"/>
+        </w:rPr>
+        <w:t>checking</w:t>
+      </w:r>
+      <w:proofErr w:type="spellEnd"/>
+      <w:r>
+        <w:rPr>
+          <w:rFonts w:ascii="CMU Serif Roman" w:hAnsi="CMU Serif Roman"/>
+          <w:color w:val="000000"/>
+          <w:sz w:val="20"/>
+          <w:szCs w:val="20"/>
+        </w:rPr>
+        <w:t xml:space="preserve"> mattutino dei mezzi di trasporto, sia in fase di attività. L</w:t>
       </w:r>
       <w:r>
         <w:rPr>
@@ -3706,8 +4903,47 @@
           <w:sz w:val="20"/>
           <w:szCs w:val="20"/>
         </w:rPr>
-        <w:lastRenderedPageBreak/>
-        <w:t>se il guasto avviene in fase di checking mattutino, il sistema assegna opportunamente un nuovo mezzo tra quelli disponibili, possibilmente dello stesso deposito. Per disponibilità del mezzo si intende che questi deve aver correttamente superato il check mattutino. </w:t>
+        <w:t xml:space="preserve">se il guasto avviene in fase di </w:t>
+      </w:r>
+      <w:proofErr w:type="spellStart"/>
+      <w:r>
+        <w:rPr>
+          <w:rFonts w:ascii="CMU Serif Roman" w:hAnsi="CMU Serif Roman"/>
+          <w:color w:val="000000"/>
+          <w:sz w:val="20"/>
+          <w:szCs w:val="20"/>
+        </w:rPr>
+        <w:t>checking</w:t>
+      </w:r>
+      <w:proofErr w:type="spellEnd"/>
+      <w:r>
+        <w:rPr>
+          <w:rFonts w:ascii="CMU Serif Roman" w:hAnsi="CMU Serif Roman"/>
+          <w:color w:val="000000"/>
+          <w:sz w:val="20"/>
+          <w:szCs w:val="20"/>
+        </w:rPr>
+        <w:t xml:space="preserve"> mattutino, il sistema assegna opportunamente un nuovo mezzo tra quelli disponibili, possibilmente dello stesso deposito. Per disponibilità del mezzo si intende che questi deve aver correttamente superato il </w:t>
+      </w:r>
+      <w:proofErr w:type="spellStart"/>
+      <w:r>
+        <w:rPr>
+          <w:rFonts w:ascii="CMU Serif Roman" w:hAnsi="CMU Serif Roman"/>
+          <w:color w:val="000000"/>
+          <w:sz w:val="20"/>
+          <w:szCs w:val="20"/>
+        </w:rPr>
+        <w:t>check</w:t>
+      </w:r>
+      <w:proofErr w:type="spellEnd"/>
+      <w:r>
+        <w:rPr>
+          <w:rFonts w:ascii="CMU Serif Roman" w:hAnsi="CMU Serif Roman"/>
+          <w:color w:val="000000"/>
+          <w:sz w:val="20"/>
+          <w:szCs w:val="20"/>
+        </w:rPr>
+        <w:t xml:space="preserve"> mattutino. </w:t>
       </w:r>
     </w:p>
     <w:p>
@@ -3918,7 +5154,27 @@
           <w:sz w:val="20"/>
           <w:szCs w:val="20"/>
         </w:rPr>
-        <w:t>azienda dispone di mezzi di trasporto alquanto innovativi e in quanto tali, sono dotati di un modulo GPS per la geolocalizzazione di ogni singolo mezzo. Ciascun mezzo di trasporto dell</w:t>
+        <w:t xml:space="preserve">azienda dispone di mezzi di trasporto alquanto innovativi e in quanto tali, sono dotati di un modulo GPS per la </w:t>
+      </w:r>
+      <w:proofErr w:type="spellStart"/>
+      <w:r>
+        <w:rPr>
+          <w:rFonts w:ascii="CMU Serif Roman" w:hAnsi="CMU Serif Roman"/>
+          <w:color w:val="000000"/>
+          <w:sz w:val="20"/>
+          <w:szCs w:val="20"/>
+        </w:rPr>
+        <w:t>geolocalizzazione</w:t>
+      </w:r>
+      <w:proofErr w:type="spellEnd"/>
+      <w:r>
+        <w:rPr>
+          <w:rFonts w:ascii="CMU Serif Roman" w:hAnsi="CMU Serif Roman"/>
+          <w:color w:val="000000"/>
+          <w:sz w:val="20"/>
+          <w:szCs w:val="20"/>
+        </w:rPr>
+        <w:t xml:space="preserve"> di ogni singolo mezzo. Ciascun mezzo di trasporto dell</w:t>
       </w:r>
       <w:r>
         <w:rPr>
@@ -3954,7 +5210,27 @@
           <w:sz w:val="20"/>
           <w:szCs w:val="20"/>
         </w:rPr>
-        <w:t>autista e al checker eventuali problematiche del mezzo stesso. Inoltre, l</w:t>
+        <w:t xml:space="preserve">autista e al </w:t>
+      </w:r>
+      <w:proofErr w:type="spellStart"/>
+      <w:r>
+        <w:rPr>
+          <w:rFonts w:ascii="CMU Serif Roman" w:hAnsi="CMU Serif Roman"/>
+          <w:color w:val="000000"/>
+          <w:sz w:val="20"/>
+          <w:szCs w:val="20"/>
+        </w:rPr>
+        <w:t>checker</w:t>
+      </w:r>
+      <w:proofErr w:type="spellEnd"/>
+      <w:r>
+        <w:rPr>
+          <w:rFonts w:ascii="CMU Serif Roman" w:hAnsi="CMU Serif Roman"/>
+          <w:color w:val="000000"/>
+          <w:sz w:val="20"/>
+          <w:szCs w:val="20"/>
+        </w:rPr>
+        <w:t xml:space="preserve"> eventuali problematiche del mezzo stesso. Inoltre, l</w:t>
       </w:r>
       <w:r>
         <w:rPr>
@@ -4401,6 +5677,7 @@
           <w:sz w:val="20"/>
           <w:szCs w:val="20"/>
         </w:rPr>
+        <w:lastRenderedPageBreak/>
         <w:t>Il sistema al momento dell</w:t>
       </w:r>
       <w:r>
@@ -4464,17 +5741,7 @@
           <w:sz w:val="20"/>
           <w:szCs w:val="20"/>
         </w:rPr>
-        <w:t xml:space="preserve">che invece hanno effettuato </w:t>
-      </w:r>
-      <w:r>
-        <w:rPr>
-          <w:rFonts w:ascii="CMU Serif Roman" w:hAnsi="CMU Serif Roman"/>
-          <w:color w:val="000000"/>
-          <w:sz w:val="20"/>
-          <w:szCs w:val="20"/>
-        </w:rPr>
-        <w:lastRenderedPageBreak/>
-        <w:t>l</w:t>
+        <w:t>che invece hanno effettuato l</w:t>
       </w:r>
       <w:r>
         <w:rPr>
@@ -4617,7 +5884,47 @@
           <w:sz w:val="20"/>
           <w:szCs w:val="20"/>
         </w:rPr>
-        <w:t>interno del sistema software stesso. Tali comunicazioni e avvisi possono riguardare interruzioni del servizio, scioperi, promozioni, e così via. Infine, il sistema software richiesto deve prevedere un design e delle interfacce utente, tali da garantire una elevata usabilità e implementare, per quanto possibile, il “Design For All” (DFA). Così facendo il sistema potrà avere un buon “fit” con i vari tipi di utenti che interagiranno col sistema.</w:t>
+        <w:t xml:space="preserve">interno del sistema software stesso. Tali comunicazioni e avvisi possono riguardare interruzioni del servizio, scioperi, promozioni, e così via. Infine, il sistema software richiesto deve prevedere un design e delle interfacce utente, tali da garantire una elevata usabilità e implementare, per quanto possibile, il “Design For </w:t>
+      </w:r>
+      <w:proofErr w:type="spellStart"/>
+      <w:r>
+        <w:rPr>
+          <w:rFonts w:ascii="CMU Serif Roman" w:hAnsi="CMU Serif Roman"/>
+          <w:color w:val="000000"/>
+          <w:sz w:val="20"/>
+          <w:szCs w:val="20"/>
+        </w:rPr>
+        <w:t>All</w:t>
+      </w:r>
+      <w:proofErr w:type="spellEnd"/>
+      <w:r>
+        <w:rPr>
+          <w:rFonts w:ascii="CMU Serif Roman" w:hAnsi="CMU Serif Roman"/>
+          <w:color w:val="000000"/>
+          <w:sz w:val="20"/>
+          <w:szCs w:val="20"/>
+        </w:rPr>
+        <w:t>” (DFA). Così facendo il sistema potrà avere un buon “</w:t>
+      </w:r>
+      <w:proofErr w:type="spellStart"/>
+      <w:r>
+        <w:rPr>
+          <w:rFonts w:ascii="CMU Serif Roman" w:hAnsi="CMU Serif Roman"/>
+          <w:color w:val="000000"/>
+          <w:sz w:val="20"/>
+          <w:szCs w:val="20"/>
+        </w:rPr>
+        <w:t>fit</w:t>
+      </w:r>
+      <w:proofErr w:type="spellEnd"/>
+      <w:r>
+        <w:rPr>
+          <w:rFonts w:ascii="CMU Serif Roman" w:hAnsi="CMU Serif Roman"/>
+          <w:color w:val="000000"/>
+          <w:sz w:val="20"/>
+          <w:szCs w:val="20"/>
+        </w:rPr>
+        <w:t>” con i vari tipi di utenti che interagiranno col sistema.</w:t>
       </w:r>
     </w:p>
     <w:p>
@@ -4703,7 +6010,107 @@
           <w:sz w:val="20"/>
           <w:szCs w:val="20"/>
         </w:rPr>
-        <w:t>Frank, scheduler dell'azienda, al termine del turno pomeridiano e dopo aver aperto il sistema, avvia la sua attività di scheduling sulla base dei mezzi di trasporto e degli autisti disponibili per il giorno seguente. Assegna quindi ad ogni autista il turno, le corse da effettuare e i mezzi di trasporto con cui questi devono prestare servizio. La mattina seguente, Jack, checker dell'azienda, dopo essersi recato al deposito, si appresta a svolgere il checking dei mezzi di trasporto presenti. Controlla quindi lo stato dei mezzi prima che il turno di lavoro degli autisti abbia inizio. Dalla fase di checking risulta che tutti i mezzi siano operativi. Tom, autista dell'azienda, dopo essersi autenticato nel sistema, visualizza il proprio turno di lavoro, si reca al deposito in cui è custodito il mezzo di trasporto assegnatogli e inizia così a svolgere le sue corse. Una volta conclusa la giornata lavorativa, Tom riporterà il mezzo esattamente dove lo ha prelevato.</w:t>
+        <w:t xml:space="preserve">Frank, </w:t>
+      </w:r>
+      <w:proofErr w:type="spellStart"/>
+      <w:r>
+        <w:rPr>
+          <w:rFonts w:ascii="CMU Serif Roman" w:hAnsi="CMU Serif Roman" w:cs="CMU Serif Roman"/>
+          <w:color w:val="000000"/>
+          <w:sz w:val="20"/>
+          <w:szCs w:val="20"/>
+        </w:rPr>
+        <w:t>scheduler</w:t>
+      </w:r>
+      <w:proofErr w:type="spellEnd"/>
+      <w:r>
+        <w:rPr>
+          <w:rFonts w:ascii="CMU Serif Roman" w:hAnsi="CMU Serif Roman" w:cs="CMU Serif Roman"/>
+          <w:color w:val="000000"/>
+          <w:sz w:val="20"/>
+          <w:szCs w:val="20"/>
+        </w:rPr>
+        <w:t xml:space="preserve"> dell'azienda, al termine del turno pomeridiano e dopo aver aperto il sistema, avvia la sua attività di </w:t>
+      </w:r>
+      <w:proofErr w:type="spellStart"/>
+      <w:r>
+        <w:rPr>
+          <w:rFonts w:ascii="CMU Serif Roman" w:hAnsi="CMU Serif Roman" w:cs="CMU Serif Roman"/>
+          <w:color w:val="000000"/>
+          <w:sz w:val="20"/>
+          <w:szCs w:val="20"/>
+        </w:rPr>
+        <w:t>scheduling</w:t>
+      </w:r>
+      <w:proofErr w:type="spellEnd"/>
+      <w:r>
+        <w:rPr>
+          <w:rFonts w:ascii="CMU Serif Roman" w:hAnsi="CMU Serif Roman" w:cs="CMU Serif Roman"/>
+          <w:color w:val="000000"/>
+          <w:sz w:val="20"/>
+          <w:szCs w:val="20"/>
+        </w:rPr>
+        <w:t xml:space="preserve"> sulla base dei mezzi di trasporto e degli autisti disponibili per il giorno seguente. Assegna quindi ad ogni autista il turno, le corse da effettuare e i mezzi di trasporto con cui questi devono prestare servizio. La mattina seguente, Jack, </w:t>
+      </w:r>
+      <w:proofErr w:type="spellStart"/>
+      <w:r>
+        <w:rPr>
+          <w:rFonts w:ascii="CMU Serif Roman" w:hAnsi="CMU Serif Roman" w:cs="CMU Serif Roman"/>
+          <w:color w:val="000000"/>
+          <w:sz w:val="20"/>
+          <w:szCs w:val="20"/>
+        </w:rPr>
+        <w:t>checker</w:t>
+      </w:r>
+      <w:proofErr w:type="spellEnd"/>
+      <w:r>
+        <w:rPr>
+          <w:rFonts w:ascii="CMU Serif Roman" w:hAnsi="CMU Serif Roman" w:cs="CMU Serif Roman"/>
+          <w:color w:val="000000"/>
+          <w:sz w:val="20"/>
+          <w:szCs w:val="20"/>
+        </w:rPr>
+        <w:t xml:space="preserve"> dell'azienda, dopo essersi recato al deposito, si appresta a svolgere il </w:t>
+      </w:r>
+      <w:proofErr w:type="spellStart"/>
+      <w:r>
+        <w:rPr>
+          <w:rFonts w:ascii="CMU Serif Roman" w:hAnsi="CMU Serif Roman" w:cs="CMU Serif Roman"/>
+          <w:color w:val="000000"/>
+          <w:sz w:val="20"/>
+          <w:szCs w:val="20"/>
+        </w:rPr>
+        <w:t>checking</w:t>
+      </w:r>
+      <w:proofErr w:type="spellEnd"/>
+      <w:r>
+        <w:rPr>
+          <w:rFonts w:ascii="CMU Serif Roman" w:hAnsi="CMU Serif Roman" w:cs="CMU Serif Roman"/>
+          <w:color w:val="000000"/>
+          <w:sz w:val="20"/>
+          <w:szCs w:val="20"/>
+        </w:rPr>
+        <w:t xml:space="preserve"> dei mezzi di trasporto presenti. Controlla quindi lo stato dei mezzi prima che il turno di lavoro degli autisti abbia inizio. Dalla fase di </w:t>
+      </w:r>
+      <w:proofErr w:type="spellStart"/>
+      <w:r>
+        <w:rPr>
+          <w:rFonts w:ascii="CMU Serif Roman" w:hAnsi="CMU Serif Roman" w:cs="CMU Serif Roman"/>
+          <w:color w:val="000000"/>
+          <w:sz w:val="20"/>
+          <w:szCs w:val="20"/>
+        </w:rPr>
+        <w:t>checking</w:t>
+      </w:r>
+      <w:proofErr w:type="spellEnd"/>
+      <w:r>
+        <w:rPr>
+          <w:rFonts w:ascii="CMU Serif Roman" w:hAnsi="CMU Serif Roman" w:cs="CMU Serif Roman"/>
+          <w:color w:val="000000"/>
+          <w:sz w:val="20"/>
+          <w:szCs w:val="20"/>
+        </w:rPr>
+        <w:t xml:space="preserve"> risulta che tutti i mezzi siano operativi. Tom, autista dell'azienda, dopo essersi autenticato nel sistema, visualizza il proprio turno di lavoro, si reca al deposito in cui è custodito il mezzo di trasporto assegnatogli e inizia così a svolgere le sue corse. Una volta conclusa la giornata lavorativa, Tom riporterà il mezzo esattamente dove lo ha prelevato.</w:t>
       </w:r>
     </w:p>
     <w:p>
@@ -4841,7 +6248,27 @@
           <w:sz w:val="20"/>
           <w:szCs w:val="20"/>
         </w:rPr>
-        <w:t xml:space="preserve"> comunica attraverso il sistema quanti e quali giorni ha intenzione di scegliere. Dario, scheduler dell’azienda, a fine turno pomeridiano è pronto per organizzare la giornata successiva di lavoro: apre il sistema, controlla lo stato dei mezzi e la disponibilità degli autisti ma nota alcuni problemi: il mezzo “xyz” è fuori uso e l'autista Luca è in ferie. Dario, per risolvere il problema del veicolo assegnerà un nuovo mezzo, se disponibile, oppure sarà costretto a sopprimere la corsa; equivalentemente per quanto riguarda </w:t>
+        <w:t xml:space="preserve"> comunica attraverso il sistema quanti e quali giorni ha intenzione di scegliere. Dario, </w:t>
+      </w:r>
+      <w:proofErr w:type="spellStart"/>
+      <w:r>
+        <w:rPr>
+          <w:rFonts w:ascii="CMU Serif Roman" w:hAnsi="CMU Serif Roman" w:cs="CMU Serif Roman"/>
+          <w:color w:val="000000"/>
+          <w:sz w:val="20"/>
+          <w:szCs w:val="20"/>
+        </w:rPr>
+        <w:t>scheduler</w:t>
+      </w:r>
+      <w:proofErr w:type="spellEnd"/>
+      <w:r>
+        <w:rPr>
+          <w:rFonts w:ascii="CMU Serif Roman" w:hAnsi="CMU Serif Roman" w:cs="CMU Serif Roman"/>
+          <w:color w:val="000000"/>
+          <w:sz w:val="20"/>
+          <w:szCs w:val="20"/>
+        </w:rPr>
+        <w:t xml:space="preserve"> dell’azienda, a fine turno pomeridiano è pronto per organizzare la giornata successiva di lavoro: apre il sistema, controlla lo stato dei </w:t>
       </w:r>
       <w:r>
         <w:rPr>
@@ -4851,7 +6278,27 @@
           <w:szCs w:val="20"/>
         </w:rPr>
         <w:lastRenderedPageBreak/>
-        <w:t>il personale adibito alla corsa: se ci sono autisti a disposizione li assegnerà (tenendo conto di eventuali straordinari) oppure passerà alla soluzione più brutale: sopprimere la corsa.</w:t>
+        <w:t>mezzi e la disponibilità degli autisti ma nota alcuni problemi: il mezzo “</w:t>
+      </w:r>
+      <w:proofErr w:type="spellStart"/>
+      <w:r>
+        <w:rPr>
+          <w:rFonts w:ascii="CMU Serif Roman" w:hAnsi="CMU Serif Roman" w:cs="CMU Serif Roman"/>
+          <w:color w:val="000000"/>
+          <w:sz w:val="20"/>
+          <w:szCs w:val="20"/>
+        </w:rPr>
+        <w:t>xyz</w:t>
+      </w:r>
+      <w:proofErr w:type="spellEnd"/>
+      <w:r>
+        <w:rPr>
+          <w:rFonts w:ascii="CMU Serif Roman" w:hAnsi="CMU Serif Roman" w:cs="CMU Serif Roman"/>
+          <w:color w:val="000000"/>
+          <w:sz w:val="20"/>
+          <w:szCs w:val="20"/>
+        </w:rPr>
+        <w:t>” è fuori uso e l'autista Luca è in ferie. Dario, per risolvere il problema del veicolo assegnerà un nuovo mezzo, se disponibile, oppure sarà costretto a sopprimere la corsa; equivalentemente per quanto riguarda il personale adibito alla corsa: se ci sono autisti a disposizione li assegnerà (tenendo conto di eventuali straordinari) oppure passerà alla soluzione più brutale: sopprimere la corsa.</w:t>
       </w:r>
     </w:p>
     <w:p>
@@ -4888,7 +6335,27 @@
           <w:sz w:val="20"/>
           <w:szCs w:val="20"/>
         </w:rPr>
-        <w:t>Paolo, checker, inizia il suo turno di lavoro. Apre il sistema e vede i mezzi che dovrà visionare: dal sistema legge che dovrà effettuare manutenzione ai mezzi A, B e C:</w:t>
+        <w:t xml:space="preserve">Paolo, </w:t>
+      </w:r>
+      <w:proofErr w:type="spellStart"/>
+      <w:r>
+        <w:rPr>
+          <w:rFonts w:ascii="CMU Serif Roman" w:hAnsi="CMU Serif Roman" w:cs="CMU Serif Roman"/>
+          <w:color w:val="000000"/>
+          <w:sz w:val="20"/>
+          <w:szCs w:val="20"/>
+        </w:rPr>
+        <w:t>checker</w:t>
+      </w:r>
+      <w:proofErr w:type="spellEnd"/>
+      <w:r>
+        <w:rPr>
+          <w:rFonts w:ascii="CMU Serif Roman" w:hAnsi="CMU Serif Roman" w:cs="CMU Serif Roman"/>
+          <w:color w:val="000000"/>
+          <w:sz w:val="20"/>
+          <w:szCs w:val="20"/>
+        </w:rPr>
+        <w:t>, inizia il suo turno di lavoro. Apre il sistema e vede i mezzi che dovrà visionare: dal sistema legge che dovrà effettuare manutenzione ai mezzi A, B e C:</w:t>
       </w:r>
     </w:p>
     <w:p>
@@ -5006,7 +6473,27 @@
           <w:sz w:val="20"/>
           <w:szCs w:val="20"/>
         </w:rPr>
-        <w:t xml:space="preserve">Il checker si prepara per effettuare la manutenzione al mezzo C ma c’è un problema: la spia del motore si è accesa e il veicolo non parte. Paolo capisce che questo non è un lavoro di sua competenza poiché si tratta di manutenzione non ordinaria quindi lo segnala al sistema. </w:t>
+        <w:t xml:space="preserve">Il </w:t>
+      </w:r>
+      <w:proofErr w:type="spellStart"/>
+      <w:r>
+        <w:rPr>
+          <w:rFonts w:ascii="CMU Serif Roman" w:hAnsi="CMU Serif Roman" w:cs="CMU Serif Roman"/>
+          <w:color w:val="000000"/>
+          <w:sz w:val="20"/>
+          <w:szCs w:val="20"/>
+        </w:rPr>
+        <w:t>checker</w:t>
+      </w:r>
+      <w:proofErr w:type="spellEnd"/>
+      <w:r>
+        <w:rPr>
+          <w:rFonts w:ascii="CMU Serif Roman" w:hAnsi="CMU Serif Roman" w:cs="CMU Serif Roman"/>
+          <w:color w:val="000000"/>
+          <w:sz w:val="20"/>
+          <w:szCs w:val="20"/>
+        </w:rPr>
+        <w:t xml:space="preserve"> si prepara per effettuare la manutenzione al mezzo C ma c’è un problema: la spia del motore si è accesa e il veicolo non parte. Paolo capisce che questo non è un lavoro di sua competenza poiché si tratta di manutenzione non ordinaria quindi lo segnala al sistema. </w:t>
       </w:r>
     </w:p>
     <w:p>
@@ -5045,7 +6532,47 @@
           <w:sz w:val="20"/>
           <w:szCs w:val="20"/>
         </w:rPr>
-        <w:t xml:space="preserve">Dopo l’aggiornamento circa lo stato dei mezzi, lo scheduler riceve una notifica: il mezzo C necessita di una manutenzione non ordinaria a causa di un’avaria del motore. Antonio, scheduler, provvede quindi a contattare prontamente un’azienda esperta esterna che provvederà alla risoluzione del guasto. </w:t>
+        <w:t xml:space="preserve">Dopo l’aggiornamento circa lo stato dei mezzi, lo </w:t>
+      </w:r>
+      <w:proofErr w:type="spellStart"/>
+      <w:r>
+        <w:rPr>
+          <w:rFonts w:ascii="CMU Serif Roman" w:hAnsi="CMU Serif Roman" w:cs="CMU Serif Roman"/>
+          <w:color w:val="000000"/>
+          <w:sz w:val="20"/>
+          <w:szCs w:val="20"/>
+        </w:rPr>
+        <w:t>scheduler</w:t>
+      </w:r>
+      <w:proofErr w:type="spellEnd"/>
+      <w:r>
+        <w:rPr>
+          <w:rFonts w:ascii="CMU Serif Roman" w:hAnsi="CMU Serif Roman" w:cs="CMU Serif Roman"/>
+          <w:color w:val="000000"/>
+          <w:sz w:val="20"/>
+          <w:szCs w:val="20"/>
+        </w:rPr>
+        <w:t xml:space="preserve"> riceve una notifica: il mezzo C necessita di una manutenzione non ordinaria a causa di un’avaria del motore. Antonio, </w:t>
+      </w:r>
+      <w:proofErr w:type="spellStart"/>
+      <w:r>
+        <w:rPr>
+          <w:rFonts w:ascii="CMU Serif Roman" w:hAnsi="CMU Serif Roman" w:cs="CMU Serif Roman"/>
+          <w:color w:val="000000"/>
+          <w:sz w:val="20"/>
+          <w:szCs w:val="20"/>
+        </w:rPr>
+        <w:t>scheduler</w:t>
+      </w:r>
+      <w:proofErr w:type="spellEnd"/>
+      <w:r>
+        <w:rPr>
+          <w:rFonts w:ascii="CMU Serif Roman" w:hAnsi="CMU Serif Roman" w:cs="CMU Serif Roman"/>
+          <w:color w:val="000000"/>
+          <w:sz w:val="20"/>
+          <w:szCs w:val="20"/>
+        </w:rPr>
+        <w:t xml:space="preserve">, provvede quindi a contattare prontamente un’azienda esperta esterna che provvederà alla risoluzione del guasto. </w:t>
       </w:r>
       <w:r>
         <w:rPr>
@@ -5596,7 +7123,27 @@
           <w:sz w:val="20"/>
           <w:szCs w:val="20"/>
         </w:rPr>
-        <w:t xml:space="preserve"> Effettuare un controllo giornaliero dei mezzi di trasporto aziendali: una figura checker può verificare la situazione dei mezzi di trasporto aziendali, stabilendo quali e quanti possono essere usati in quel momento.</w:t>
+        <w:t xml:space="preserve"> Effettuare un controllo giornaliero dei mezzi di trasporto aziendali: una figura </w:t>
+      </w:r>
+      <w:proofErr w:type="spellStart"/>
+      <w:r>
+        <w:rPr>
+          <w:rFonts w:ascii="CMU Serif Roman" w:hAnsi="CMU Serif Roman"/>
+          <w:color w:val="000000"/>
+          <w:sz w:val="20"/>
+          <w:szCs w:val="20"/>
+        </w:rPr>
+        <w:t>checker</w:t>
+      </w:r>
+      <w:proofErr w:type="spellEnd"/>
+      <w:r>
+        <w:rPr>
+          <w:rFonts w:ascii="CMU Serif Roman" w:hAnsi="CMU Serif Roman"/>
+          <w:color w:val="000000"/>
+          <w:sz w:val="20"/>
+          <w:szCs w:val="20"/>
+        </w:rPr>
+        <w:t xml:space="preserve"> può verificare la situazione dei mezzi di trasporto aziendali, stabilendo quali e quanti possono essere usati in quel momento.</w:t>
       </w:r>
     </w:p>
     <w:p>
@@ -5639,34 +7186,145 @@
           <w:sz w:val="20"/>
           <w:szCs w:val="20"/>
         </w:rPr>
-        <w:t xml:space="preserve"> Effettuare scheduling giornaliero degli autisti</w:t>
-      </w:r>
-      <w:r>
-        <w:rPr>
-          <w:rFonts w:ascii="CMU Serif Roman" w:hAnsi="CMU Serif Roman"/>
-          <w:color w:val="000000"/>
-          <w:sz w:val="20"/>
-          <w:szCs w:val="20"/>
-        </w:rPr>
-        <w:t xml:space="preserve"> e dei checker</w:t>
-      </w:r>
-      <w:r>
-        <w:rPr>
-          <w:rFonts w:ascii="CMU Serif Roman" w:hAnsi="CMU Serif Roman"/>
-          <w:color w:val="000000"/>
-          <w:sz w:val="20"/>
-          <w:szCs w:val="20"/>
-        </w:rPr>
-        <w:t>: lo scheduler può visualizzare gli autisti che sono pronti per lavorare e assegnargli un mezzo specifico per una determinata corsa.</w:t>
-      </w:r>
-      <w:r>
-        <w:rPr>
-          <w:rFonts w:ascii="CMU Serif Roman" w:hAnsi="CMU Serif Roman"/>
-          <w:color w:val="000000"/>
-          <w:sz w:val="20"/>
-          <w:szCs w:val="20"/>
-        </w:rPr>
-        <w:t xml:space="preserve"> In maniera analoga, lo scheduler può visualizzare i checker che sono disponibili a lavorare e assegnare loro un deposito (facente capo a una specifica area geografica) e un determinato insieme di mezzi sui quali effettuare il checking.</w:t>
+        <w:t xml:space="preserve"> Effettuare </w:t>
+      </w:r>
+      <w:proofErr w:type="spellStart"/>
+      <w:r>
+        <w:rPr>
+          <w:rFonts w:ascii="CMU Serif Roman" w:hAnsi="CMU Serif Roman"/>
+          <w:color w:val="000000"/>
+          <w:sz w:val="20"/>
+          <w:szCs w:val="20"/>
+        </w:rPr>
+        <w:t>scheduling</w:t>
+      </w:r>
+      <w:proofErr w:type="spellEnd"/>
+      <w:r>
+        <w:rPr>
+          <w:rFonts w:ascii="CMU Serif Roman" w:hAnsi="CMU Serif Roman"/>
+          <w:color w:val="000000"/>
+          <w:sz w:val="20"/>
+          <w:szCs w:val="20"/>
+        </w:rPr>
+        <w:t xml:space="preserve"> giornaliero degli autisti</w:t>
+      </w:r>
+      <w:r>
+        <w:rPr>
+          <w:rFonts w:ascii="CMU Serif Roman" w:hAnsi="CMU Serif Roman"/>
+          <w:color w:val="000000"/>
+          <w:sz w:val="20"/>
+          <w:szCs w:val="20"/>
+        </w:rPr>
+        <w:t xml:space="preserve"> e dei </w:t>
+      </w:r>
+      <w:proofErr w:type="spellStart"/>
+      <w:r>
+        <w:rPr>
+          <w:rFonts w:ascii="CMU Serif Roman" w:hAnsi="CMU Serif Roman"/>
+          <w:color w:val="000000"/>
+          <w:sz w:val="20"/>
+          <w:szCs w:val="20"/>
+        </w:rPr>
+        <w:t>checker</w:t>
+      </w:r>
+      <w:proofErr w:type="spellEnd"/>
+      <w:r>
+        <w:rPr>
+          <w:rFonts w:ascii="CMU Serif Roman" w:hAnsi="CMU Serif Roman"/>
+          <w:color w:val="000000"/>
+          <w:sz w:val="20"/>
+          <w:szCs w:val="20"/>
+        </w:rPr>
+        <w:t xml:space="preserve">: lo </w:t>
+      </w:r>
+      <w:proofErr w:type="spellStart"/>
+      <w:r>
+        <w:rPr>
+          <w:rFonts w:ascii="CMU Serif Roman" w:hAnsi="CMU Serif Roman"/>
+          <w:color w:val="000000"/>
+          <w:sz w:val="20"/>
+          <w:szCs w:val="20"/>
+        </w:rPr>
+        <w:t>scheduler</w:t>
+      </w:r>
+      <w:proofErr w:type="spellEnd"/>
+      <w:r>
+        <w:rPr>
+          <w:rFonts w:ascii="CMU Serif Roman" w:hAnsi="CMU Serif Roman"/>
+          <w:color w:val="000000"/>
+          <w:sz w:val="20"/>
+          <w:szCs w:val="20"/>
+        </w:rPr>
+        <w:t xml:space="preserve"> può visualizzare gli autisti che sono pronti per lavorare e assegnargli un mezzo specifico per una determinata corsa.</w:t>
+      </w:r>
+      <w:r>
+        <w:rPr>
+          <w:rFonts w:ascii="CMU Serif Roman" w:hAnsi="CMU Serif Roman"/>
+          <w:color w:val="000000"/>
+          <w:sz w:val="20"/>
+          <w:szCs w:val="20"/>
+        </w:rPr>
+        <w:t xml:space="preserve"> In maniera analoga, lo </w:t>
+      </w:r>
+      <w:proofErr w:type="spellStart"/>
+      <w:r>
+        <w:rPr>
+          <w:rFonts w:ascii="CMU Serif Roman" w:hAnsi="CMU Serif Roman"/>
+          <w:color w:val="000000"/>
+          <w:sz w:val="20"/>
+          <w:szCs w:val="20"/>
+        </w:rPr>
+        <w:t>scheduler</w:t>
+      </w:r>
+      <w:proofErr w:type="spellEnd"/>
+      <w:r>
+        <w:rPr>
+          <w:rFonts w:ascii="CMU Serif Roman" w:hAnsi="CMU Serif Roman"/>
+          <w:color w:val="000000"/>
+          <w:sz w:val="20"/>
+          <w:szCs w:val="20"/>
+        </w:rPr>
+        <w:t xml:space="preserve"> può visualizzare i </w:t>
+      </w:r>
+      <w:proofErr w:type="spellStart"/>
+      <w:r>
+        <w:rPr>
+          <w:rFonts w:ascii="CMU Serif Roman" w:hAnsi="CMU Serif Roman"/>
+          <w:color w:val="000000"/>
+          <w:sz w:val="20"/>
+          <w:szCs w:val="20"/>
+        </w:rPr>
+        <w:t>checker</w:t>
+      </w:r>
+      <w:proofErr w:type="spellEnd"/>
+      <w:r>
+        <w:rPr>
+          <w:rFonts w:ascii="CMU Serif Roman" w:hAnsi="CMU Serif Roman"/>
+          <w:color w:val="000000"/>
+          <w:sz w:val="20"/>
+          <w:szCs w:val="20"/>
+        </w:rPr>
+        <w:t xml:space="preserve"> che sono disponibili a lavorare e assegnare loro un deposito (facente capo a una specifica area geografica) e un determinato insieme di mezzi sui quali effettuare il </w:t>
+      </w:r>
+      <w:proofErr w:type="spellStart"/>
+      <w:r>
+        <w:rPr>
+          <w:rFonts w:ascii="CMU Serif Roman" w:hAnsi="CMU Serif Roman"/>
+          <w:color w:val="000000"/>
+          <w:sz w:val="20"/>
+          <w:szCs w:val="20"/>
+        </w:rPr>
+        <w:t>checking</w:t>
+      </w:r>
+      <w:proofErr w:type="spellEnd"/>
+      <w:r>
+        <w:rPr>
+          <w:rFonts w:ascii="CMU Serif Roman" w:hAnsi="CMU Serif Roman"/>
+          <w:color w:val="000000"/>
+          <w:sz w:val="20"/>
+          <w:szCs w:val="20"/>
+        </w:rPr>
+        <w:t>.</w:t>
       </w:r>
     </w:p>
     <w:p>
@@ -5745,7 +7403,47 @@
           <w:sz w:val="20"/>
           <w:szCs w:val="20"/>
         </w:rPr>
-        <w:t xml:space="preserve"> checker può fare la stessa cosa al controllo mattutino che effettua sui vari mezzi di trasporto di sua competenza. Il checker è incaricato dell</w:t>
+        <w:t xml:space="preserve"> </w:t>
+      </w:r>
+      <w:proofErr w:type="spellStart"/>
+      <w:r>
+        <w:rPr>
+          <w:rFonts w:ascii="CMU Serif Roman" w:hAnsi="CMU Serif Roman"/>
+          <w:color w:val="000000"/>
+          <w:sz w:val="20"/>
+          <w:szCs w:val="20"/>
+        </w:rPr>
+        <w:t>checker</w:t>
+      </w:r>
+      <w:proofErr w:type="spellEnd"/>
+      <w:r>
+        <w:rPr>
+          <w:rFonts w:ascii="CMU Serif Roman" w:hAnsi="CMU Serif Roman"/>
+          <w:color w:val="000000"/>
+          <w:sz w:val="20"/>
+          <w:szCs w:val="20"/>
+        </w:rPr>
+        <w:t xml:space="preserve"> può fare la stessa cosa al controllo mattutino che effettua sui vari mezzi di trasporto di sua competenza. Il </w:t>
+      </w:r>
+      <w:proofErr w:type="spellStart"/>
+      <w:r>
+        <w:rPr>
+          <w:rFonts w:ascii="CMU Serif Roman" w:hAnsi="CMU Serif Roman"/>
+          <w:color w:val="000000"/>
+          <w:sz w:val="20"/>
+          <w:szCs w:val="20"/>
+        </w:rPr>
+        <w:t>checker</w:t>
+      </w:r>
+      <w:proofErr w:type="spellEnd"/>
+      <w:r>
+        <w:rPr>
+          <w:rFonts w:ascii="CMU Serif Roman" w:hAnsi="CMU Serif Roman"/>
+          <w:color w:val="000000"/>
+          <w:sz w:val="20"/>
+          <w:szCs w:val="20"/>
+        </w:rPr>
+        <w:t xml:space="preserve"> è incaricato dell</w:t>
       </w:r>
       <w:r>
         <w:rPr>
@@ -6044,7 +7742,27 @@
           <w:sz w:val="20"/>
           <w:szCs w:val="20"/>
         </w:rPr>
-        <w:t xml:space="preserve"> il sistema invierà notifiche push.</w:t>
+        <w:t xml:space="preserve"> il sistema invierà notifiche </w:t>
+      </w:r>
+      <w:proofErr w:type="spellStart"/>
+      <w:r>
+        <w:rPr>
+          <w:rFonts w:ascii="CMU Serif Roman" w:hAnsi="CMU Serif Roman"/>
+          <w:color w:val="000000"/>
+          <w:sz w:val="20"/>
+          <w:szCs w:val="20"/>
+        </w:rPr>
+        <w:t>push</w:t>
+      </w:r>
+      <w:proofErr w:type="spellEnd"/>
+      <w:r>
+        <w:rPr>
+          <w:rFonts w:ascii="CMU Serif Roman" w:hAnsi="CMU Serif Roman"/>
+          <w:color w:val="000000"/>
+          <w:sz w:val="20"/>
+          <w:szCs w:val="20"/>
+        </w:rPr>
+        <w:t>.</w:t>
       </w:r>
     </w:p>
     <w:p>
@@ -6399,8 +8117,19 @@
           <w:sz w:val="20"/>
           <w:szCs w:val="20"/>
         </w:rPr>
-        <w:t>Uno scheduler</w:t>
-      </w:r>
+        <w:t xml:space="preserve">Uno </w:t>
+      </w:r>
+      <w:proofErr w:type="spellStart"/>
+      <w:r>
+        <w:rPr>
+          <w:rFonts w:ascii="CMU Serif Roman" w:hAnsi="CMU Serif Roman"/>
+          <w:color w:val="000000"/>
+          <w:sz w:val="20"/>
+          <w:szCs w:val="20"/>
+        </w:rPr>
+        <w:t>scheduler</w:t>
+      </w:r>
+      <w:proofErr w:type="spellEnd"/>
       <w:r>
         <w:rPr>
           <w:rFonts w:ascii="CMU Serif Roman" w:hAnsi="CMU Serif Roman"/>

</xml_diff>

<commit_message>
CHANGES: - aggiunta extends nel "DiagrammaCasiUso": errore transazione, eccezioni mancanza autista, checker, mezzo, soppressione, sciopero, ritardo consistente - aggiunta gestione cambiamento stato manutenzione non ordinaria realizzata dalla ditta esterna - aggiunti dettagli relativi ai primi due punti in "DescrizioneGenerale"
</commit_message>
<xml_diff>
--- a/Descrizione_Generale.docx
+++ b/Descrizione_Generale.docx
@@ -2621,6 +2621,44 @@
         </w:rPr>
         <w:t xml:space="preserve"> </w:t>
       </w:r>
+      <w:r>
+        <w:rPr>
+          <w:rFonts w:ascii="CMU Serif Roman" w:hAnsi="CMU Serif Roman"/>
+          <w:color w:val="000000"/>
+          <w:sz w:val="20"/>
+          <w:szCs w:val="20"/>
+        </w:rPr>
+        <w:t xml:space="preserve">Durante tale assegnazione può verificarsi un caso eccezionale secondo il quale non sono disponibili </w:t>
+      </w:r>
+      <w:proofErr w:type="spellStart"/>
+      <w:r>
+        <w:rPr>
+          <w:rFonts w:ascii="CMU Serif Roman" w:hAnsi="CMU Serif Roman"/>
+          <w:color w:val="000000"/>
+          <w:sz w:val="20"/>
+          <w:szCs w:val="20"/>
+        </w:rPr>
+        <w:t>checker</w:t>
+      </w:r>
+      <w:proofErr w:type="spellEnd"/>
+      <w:r>
+        <w:rPr>
+          <w:rFonts w:ascii="CMU Serif Roman" w:hAnsi="CMU Serif Roman"/>
+          <w:color w:val="000000"/>
+          <w:sz w:val="20"/>
+          <w:szCs w:val="20"/>
+        </w:rPr>
+        <w:t xml:space="preserve"> a disposizione da assegnare. Ulteriori casi eccezionali </w:t>
+      </w:r>
+      <w:r>
+        <w:rPr>
+          <w:rFonts w:ascii="CMU Serif Roman" w:hAnsi="CMU Serif Roman"/>
+          <w:color w:val="000000"/>
+          <w:sz w:val="20"/>
+          <w:szCs w:val="20"/>
+        </w:rPr>
+        <w:t>verranno presi in considerazione durante la corrente descrizione del problema.</w:t>
+      </w:r>
     </w:p>
     <w:p>
       <w:pPr>
@@ -3191,17 +3229,7 @@
           <w:sz w:val="20"/>
           <w:szCs w:val="20"/>
         </w:rPr>
-        <w:t xml:space="preserve">Un autista, durante il suo turno di lavoro mattutino o pomeridiano, si occupa di guidare i mezzi di trasporto aziendali durante le corse ad egli assegnate e di segnalare eventuali guasti durante </w:t>
-      </w:r>
-      <w:r>
-        <w:rPr>
-          <w:rFonts w:ascii="CMU Serif Roman" w:hAnsi="CMU Serif Roman"/>
-          <w:color w:val="000000"/>
-          <w:sz w:val="20"/>
-          <w:szCs w:val="20"/>
-        </w:rPr>
-        <w:lastRenderedPageBreak/>
-        <w:t>la guida del mezzo. Il suo turno può essere mattutino o pomeridiano. A fine turno provvede a riportare il mezzo di trasporto nel parcheggio di competenza di quella determinata area geografica in cui si trova e termina il turno. Un mezzo di trasporto usato da un autista con turno mattutino può essere riutilizzato da un autista con turno pomeridiano.</w:t>
+        <w:t>Un autista, durante il suo turno di lavoro mattutino o pomeridiano, si occupa di guidare i mezzi di trasporto aziendali durante le corse ad egli assegnate e di segnalare eventuali guasti durante la guida del mezzo. Il suo turno può essere mattutino o pomeridiano. A fine turno provvede a riportare il mezzo di trasporto nel parcheggio di competenza di quella determinata area geografica in cui si trova e termina il turno. Un mezzo di trasporto usato da un autista con turno mattutino può essere riutilizzato da un autista con turno pomeridiano.</w:t>
       </w:r>
       <w:r>
         <w:rPr>
@@ -3958,6 +3986,7 @@
           <w:sz w:val="20"/>
           <w:szCs w:val="20"/>
         </w:rPr>
+        <w:lastRenderedPageBreak/>
         <w:t>In base alle politiche aziendali, ogni autista è tenuto a comunicare eventuali ferie, giorni di malattia e simili, almeno con due giorni di anticipo e la propria disponibilità ad eventuali turni di lavoro straordinari, così come l</w:t>
       </w:r>
       <w:r>
@@ -3976,17 +4005,7 @@
           <w:sz w:val="20"/>
           <w:szCs w:val="20"/>
         </w:rPr>
-        <w:t xml:space="preserve">intervallo temporale per cui tale reperibilità straordinaria è garantita. Così </w:t>
-      </w:r>
-      <w:r>
-        <w:rPr>
-          <w:rFonts w:ascii="CMU Serif Roman" w:hAnsi="CMU Serif Roman"/>
-          <w:color w:val="000000"/>
-          <w:sz w:val="20"/>
-          <w:szCs w:val="20"/>
-        </w:rPr>
-        <w:lastRenderedPageBreak/>
-        <w:t xml:space="preserve">facendo si permette allo </w:t>
+        <w:t xml:space="preserve">intervallo temporale per cui tale reperibilità straordinaria è garantita. Così facendo si permette allo </w:t>
       </w:r>
       <w:proofErr w:type="spellStart"/>
       <w:r>
@@ -4168,47 +4187,6 @@
         <w:rPr>
           <w:rFonts w:ascii="CMU Serif Roman" w:hAnsi="CMU Serif Roman"/>
           <w:color w:val="000000"/>
-          <w:sz w:val="20"/>
-          <w:szCs w:val="20"/>
-        </w:rPr>
-      </w:pPr>
-    </w:p>
-    <w:p>
-      <w:pPr>
-        <w:pStyle w:val="NormalWeb"/>
-        <w:spacing w:before="0" w:beforeAutospacing="0" w:after="0" w:afterAutospacing="0"/>
-        <w:ind w:left="20"/>
-        <w:jc w:val="both"/>
-        <w:rPr>
-          <w:rFonts w:ascii="CMU Serif Roman" w:hAnsi="CMU Serif Roman"/>
-          <w:color w:val="000000"/>
-          <w:sz w:val="20"/>
-          <w:szCs w:val="20"/>
-        </w:rPr>
-      </w:pPr>
-    </w:p>
-    <w:p>
-      <w:pPr>
-        <w:pStyle w:val="NormalWeb"/>
-        <w:spacing w:before="0" w:beforeAutospacing="0" w:after="0" w:afterAutospacing="0"/>
-        <w:ind w:left="20"/>
-        <w:jc w:val="both"/>
-        <w:rPr>
-          <w:rFonts w:ascii="CMU Serif Roman" w:hAnsi="CMU Serif Roman"/>
-          <w:color w:val="000000"/>
-          <w:sz w:val="20"/>
-          <w:szCs w:val="20"/>
-        </w:rPr>
-      </w:pPr>
-    </w:p>
-    <w:p>
-      <w:pPr>
-        <w:pStyle w:val="NormalWeb"/>
-        <w:spacing w:before="0" w:beforeAutospacing="0" w:after="0" w:afterAutospacing="0"/>
-        <w:ind w:left="20"/>
-        <w:jc w:val="both"/>
-        <w:rPr>
-          <w:rFonts w:ascii="CMU Serif Roman" w:hAnsi="CMU Serif Roman"/>
           <w:sz w:val="20"/>
           <w:szCs w:val="20"/>
         </w:rPr>
@@ -4689,7 +4667,72 @@
           <w:sz w:val="20"/>
           <w:szCs w:val="20"/>
         </w:rPr>
-        <w:t>azienda adotta misure preventive per consentire il corretto funzionamento del servizio in merito a guasti ed imprevisti attraverso la reperibilità degli autisti e il sovradimensionamento del numero di mezzi di trasporto equipollenti. </w:t>
+        <w:t>azienda adotta misure preventive per consentire il corretto funzionamento del servizio in merito a guasti ed imprevisti attraverso la reperibilità degli autisti</w:t>
+      </w:r>
+      <w:r>
+        <w:rPr>
+          <w:rFonts w:ascii="CMU Serif Roman" w:hAnsi="CMU Serif Roman"/>
+          <w:color w:val="000000"/>
+          <w:sz w:val="20"/>
+          <w:szCs w:val="20"/>
+        </w:rPr>
+        <w:t>,</w:t>
+      </w:r>
+      <w:r>
+        <w:rPr>
+          <w:rFonts w:ascii="CMU Serif Roman" w:hAnsi="CMU Serif Roman"/>
+          <w:color w:val="000000"/>
+          <w:sz w:val="20"/>
+          <w:szCs w:val="20"/>
+        </w:rPr>
+        <w:t xml:space="preserve"> il sovradimensionamento del numero di mezzi di trasporto equipollenti</w:t>
+      </w:r>
+      <w:r>
+        <w:rPr>
+          <w:rFonts w:ascii="CMU Serif Roman" w:hAnsi="CMU Serif Roman"/>
+          <w:color w:val="000000"/>
+          <w:sz w:val="20"/>
+          <w:szCs w:val="20"/>
+        </w:rPr>
+        <w:t xml:space="preserve"> e </w:t>
+      </w:r>
+      <w:r>
+        <w:rPr>
+          <w:rFonts w:ascii="CMU Serif Roman" w:hAnsi="CMU Serif Roman"/>
+          <w:color w:val="000000"/>
+          <w:sz w:val="20"/>
+          <w:szCs w:val="20"/>
+        </w:rPr>
+        <w:t>il sovradimensionamento del numero</w:t>
+      </w:r>
+      <w:r>
+        <w:rPr>
+          <w:rFonts w:ascii="CMU Serif Roman" w:hAnsi="CMU Serif Roman"/>
+          <w:color w:val="000000"/>
+          <w:sz w:val="20"/>
+          <w:szCs w:val="20"/>
+        </w:rPr>
+        <w:t xml:space="preserve"> di </w:t>
+      </w:r>
+      <w:proofErr w:type="spellStart"/>
+      <w:r>
+        <w:rPr>
+          <w:rFonts w:ascii="CMU Serif Roman" w:hAnsi="CMU Serif Roman"/>
+          <w:color w:val="000000"/>
+          <w:sz w:val="20"/>
+          <w:szCs w:val="20"/>
+        </w:rPr>
+        <w:t>checker</w:t>
+      </w:r>
+      <w:proofErr w:type="spellEnd"/>
+      <w:r>
+        <w:rPr>
+          <w:rFonts w:ascii="CMU Serif Roman" w:hAnsi="CMU Serif Roman"/>
+          <w:color w:val="000000"/>
+          <w:sz w:val="20"/>
+          <w:szCs w:val="20"/>
+        </w:rPr>
+        <w:t xml:space="preserve"> disponibili.</w:t>
       </w:r>
     </w:p>
     <w:p>
@@ -5052,6 +5095,93 @@
         </w:rPr>
         <w:t>evento notificato agli utenti.</w:t>
       </w:r>
+      <w:r>
+        <w:rPr>
+          <w:rFonts w:ascii="CMU Serif Roman" w:hAnsi="CMU Serif Roman"/>
+          <w:color w:val="000000"/>
+          <w:sz w:val="20"/>
+          <w:szCs w:val="20"/>
+        </w:rPr>
+        <w:t xml:space="preserve"> L’impiego della soppressione avviene anche nel momento in cui non ci sono mezzi disponibili per l’assegnazione, non ci sono autisti disponibili ad effettuare un turno e quando non ci sono </w:t>
+      </w:r>
+      <w:proofErr w:type="spellStart"/>
+      <w:r>
+        <w:rPr>
+          <w:rFonts w:ascii="CMU Serif Roman" w:hAnsi="CMU Serif Roman"/>
+          <w:color w:val="000000"/>
+          <w:sz w:val="20"/>
+          <w:szCs w:val="20"/>
+        </w:rPr>
+        <w:t>checker</w:t>
+      </w:r>
+      <w:proofErr w:type="spellEnd"/>
+      <w:r>
+        <w:rPr>
+          <w:rFonts w:ascii="CMU Serif Roman" w:hAnsi="CMU Serif Roman"/>
+          <w:color w:val="000000"/>
+          <w:sz w:val="20"/>
+          <w:szCs w:val="20"/>
+        </w:rPr>
+        <w:t xml:space="preserve"> per effettuare la fase di </w:t>
+      </w:r>
+      <w:proofErr w:type="spellStart"/>
+      <w:r>
+        <w:rPr>
+          <w:rFonts w:ascii="CMU Serif Roman" w:hAnsi="CMU Serif Roman"/>
+          <w:color w:val="000000"/>
+          <w:sz w:val="20"/>
+          <w:szCs w:val="20"/>
+        </w:rPr>
+        <w:t>checking</w:t>
+      </w:r>
+      <w:proofErr w:type="spellEnd"/>
+      <w:r>
+        <w:rPr>
+          <w:rFonts w:ascii="CMU Serif Roman" w:hAnsi="CMU Serif Roman"/>
+          <w:color w:val="000000"/>
+          <w:sz w:val="20"/>
+          <w:szCs w:val="20"/>
+        </w:rPr>
+        <w:t xml:space="preserve"> sui mezzi predisposti a prendere servizio. Questi ultimi tre casi però, rappresentano eventi eccezionali che possono verificarsi raramente grazie alle pratiche di sovradimensionamento del </w:t>
+      </w:r>
+      <w:r>
+        <w:rPr>
+          <w:rFonts w:ascii="CMU Serif Roman" w:hAnsi="CMU Serif Roman"/>
+          <w:color w:val="000000"/>
+          <w:sz w:val="20"/>
+          <w:szCs w:val="20"/>
+        </w:rPr>
+        <w:t>numero</w:t>
+      </w:r>
+      <w:r>
+        <w:rPr>
+          <w:rFonts w:ascii="CMU Serif Roman" w:hAnsi="CMU Serif Roman"/>
+          <w:color w:val="000000"/>
+          <w:sz w:val="20"/>
+          <w:szCs w:val="20"/>
+        </w:rPr>
+        <w:t xml:space="preserve"> degli autisti, dei mezzi e dei </w:t>
+      </w:r>
+      <w:proofErr w:type="spellStart"/>
+      <w:r>
+        <w:rPr>
+          <w:rFonts w:ascii="CMU Serif Roman" w:hAnsi="CMU Serif Roman"/>
+          <w:color w:val="000000"/>
+          <w:sz w:val="20"/>
+          <w:szCs w:val="20"/>
+        </w:rPr>
+        <w:t>checker</w:t>
+      </w:r>
+      <w:proofErr w:type="spellEnd"/>
+      <w:r>
+        <w:rPr>
+          <w:rFonts w:ascii="CMU Serif Roman" w:hAnsi="CMU Serif Roman"/>
+          <w:color w:val="000000"/>
+          <w:sz w:val="20"/>
+          <w:szCs w:val="20"/>
+        </w:rPr>
+        <w:t xml:space="preserve"> disponibili.</w:t>
+      </w:r>
     </w:p>
     <w:p>
       <w:pPr>
@@ -5458,23 +5588,69 @@
     </w:p>
     <w:p>
       <w:pPr>
+        <w:spacing w:line="240" w:lineRule="auto"/>
+        <w:jc w:val="both"/>
+        <w:rPr>
+          <w:rFonts w:ascii="CMU Serif Roman" w:hAnsi="CMU Serif Roman"/>
+          <w:sz w:val="20"/>
+          <w:szCs w:val="20"/>
+        </w:rPr>
+      </w:pPr>
+    </w:p>
+    <w:p>
+      <w:pPr>
+        <w:spacing w:line="240" w:lineRule="auto"/>
+        <w:jc w:val="both"/>
+        <w:rPr>
+          <w:rFonts w:ascii="CMU Serif Roman" w:hAnsi="CMU Serif Roman"/>
+          <w:sz w:val="20"/>
+          <w:szCs w:val="20"/>
+        </w:rPr>
+      </w:pPr>
+    </w:p>
+    <w:p>
+      <w:pPr>
+        <w:spacing w:line="240" w:lineRule="auto"/>
+        <w:jc w:val="both"/>
+        <w:rPr>
+          <w:rFonts w:ascii="CMU Serif Roman" w:hAnsi="CMU Serif Roman"/>
+          <w:sz w:val="20"/>
+          <w:szCs w:val="20"/>
+        </w:rPr>
+      </w:pPr>
+    </w:p>
+    <w:p>
+      <w:pPr>
+        <w:spacing w:line="240" w:lineRule="auto"/>
+        <w:jc w:val="both"/>
+        <w:rPr>
+          <w:rFonts w:ascii="CMU Serif Roman" w:hAnsi="CMU Serif Roman"/>
+          <w:sz w:val="20"/>
+          <w:szCs w:val="20"/>
+        </w:rPr>
+      </w:pPr>
+    </w:p>
+    <w:p>
+      <w:pPr>
         <w:pStyle w:val="NormalWeb"/>
         <w:spacing w:before="0" w:beforeAutospacing="0" w:after="0" w:afterAutospacing="0"/>
         <w:ind w:left="20"/>
         <w:jc w:val="both"/>
         <w:rPr>
           <w:rFonts w:ascii="CMU Serif Roman" w:hAnsi="CMU Serif Roman"/>
-          <w:sz w:val="20"/>
-          <w:szCs w:val="20"/>
-        </w:rPr>
-      </w:pPr>
-      <w:r>
-        <w:rPr>
-          <w:rFonts w:ascii="CMU Serif Roman" w:hAnsi="CMU Serif Roman"/>
-          <w:color w:val="000000"/>
-          <w:sz w:val="20"/>
-          <w:szCs w:val="20"/>
-        </w:rPr>
+          <w:color w:val="000000"/>
+          <w:sz w:val="20"/>
+          <w:szCs w:val="20"/>
+        </w:rPr>
+      </w:pPr>
+      <w:r>
+        <w:rPr>
+          <w:rFonts w:ascii="CMU Serif Roman" w:hAnsi="CMU Serif Roman"/>
+          <w:color w:val="000000"/>
+          <w:sz w:val="20"/>
+          <w:szCs w:val="20"/>
+        </w:rPr>
+        <w:lastRenderedPageBreak/>
         <w:t>L</w:t>
       </w:r>
       <w:r>
@@ -5529,7 +5705,25 @@
           <w:sz w:val="20"/>
           <w:szCs w:val="20"/>
         </w:rPr>
-        <w:t>acquisto e il rinnovo. L</w:t>
+        <w:t>acquisto e il rinnovo.</w:t>
+      </w:r>
+      <w:r>
+        <w:rPr>
+          <w:rFonts w:ascii="CMU Serif Roman" w:hAnsi="CMU Serif Roman"/>
+          <w:color w:val="000000"/>
+          <w:sz w:val="20"/>
+          <w:szCs w:val="20"/>
+        </w:rPr>
+        <w:t xml:space="preserve"> </w:t>
+      </w:r>
+      <w:r>
+        <w:rPr>
+          <w:rFonts w:ascii="CMU Serif Roman" w:hAnsi="CMU Serif Roman"/>
+          <w:color w:val="000000"/>
+          <w:sz w:val="20"/>
+          <w:szCs w:val="20"/>
+        </w:rPr>
+        <w:t>L</w:t>
       </w:r>
       <w:r>
         <w:rPr>
@@ -5619,7 +5813,43 @@
           <w:sz w:val="20"/>
           <w:szCs w:val="20"/>
         </w:rPr>
-        <w:t>azienda di trasporto e quindi il sistema software richiesto non è tenuto a provvedere tali funzionalità, ma è necessario solo collegare il sistema richiesto con il sistema preesistente. L</w:t>
+        <w:t>azienda di trasporto e quindi il sistema software richiesto non è tenuto a provvedere tali funzionalità, ma è necessario solo collegare il sistema richiesto con il sistema preesistente. </w:t>
+      </w:r>
+    </w:p>
+    <w:p>
+      <w:pPr>
+        <w:pStyle w:val="NormalWeb"/>
+        <w:spacing w:before="0" w:beforeAutospacing="0" w:after="0" w:afterAutospacing="0"/>
+        <w:ind w:left="20"/>
+        <w:jc w:val="both"/>
+        <w:rPr>
+          <w:rFonts w:ascii="CMU Serif Roman" w:hAnsi="CMU Serif Roman"/>
+          <w:color w:val="000000"/>
+          <w:sz w:val="20"/>
+          <w:szCs w:val="20"/>
+        </w:rPr>
+      </w:pPr>
+    </w:p>
+    <w:p>
+      <w:pPr>
+        <w:pStyle w:val="NormalWeb"/>
+        <w:spacing w:before="0" w:beforeAutospacing="0" w:after="0" w:afterAutospacing="0"/>
+        <w:ind w:left="20"/>
+        <w:jc w:val="both"/>
+        <w:rPr>
+          <w:rFonts w:ascii="CMU Serif Roman" w:hAnsi="CMU Serif Roman"/>
+          <w:sz w:val="20"/>
+          <w:szCs w:val="20"/>
+        </w:rPr>
+      </w:pPr>
+      <w:r>
+        <w:rPr>
+          <w:rFonts w:ascii="CMU Serif Roman" w:hAnsi="CMU Serif Roman"/>
+          <w:color w:val="000000"/>
+          <w:sz w:val="20"/>
+          <w:szCs w:val="20"/>
+        </w:rPr>
+        <w:t>L</w:t>
       </w:r>
       <w:r>
         <w:rPr>
@@ -5677,7 +5907,6 @@
           <w:sz w:val="20"/>
           <w:szCs w:val="20"/>
         </w:rPr>
-        <w:lastRenderedPageBreak/>
         <w:t>Il sistema al momento dell</w:t>
       </w:r>
       <w:r>
@@ -5769,6 +5998,33 @@
           <w:szCs w:val="20"/>
         </w:rPr>
         <w:t xml:space="preserve"> dovranno provvedere a registrare da sé il biglietto comprato sul sistema se vorranno tenere traccia dei loro titoli di viaggio.</w:t>
+      </w:r>
+      <w:r>
+        <w:rPr>
+          <w:rFonts w:ascii="CMU Serif Roman" w:hAnsi="CMU Serif Roman"/>
+          <w:color w:val="000000"/>
+          <w:sz w:val="20"/>
+          <w:szCs w:val="20"/>
+        </w:rPr>
+        <w:t xml:space="preserve"> Un utente può andare incontro a una situazione eccezionale durante l’acquisto di un titolo di viaggio. Ciò è dovuto a un errore in fase di transazione, che annullerà la transazione</w:t>
+      </w:r>
+      <w:r>
+        <w:rPr>
+          <w:rFonts w:ascii="CMU Serif Roman" w:hAnsi="CMU Serif Roman"/>
+          <w:color w:val="000000"/>
+          <w:sz w:val="20"/>
+          <w:szCs w:val="20"/>
+        </w:rPr>
+        <w:t xml:space="preserve"> e</w:t>
+      </w:r>
+      <w:r>
+        <w:rPr>
+          <w:rFonts w:ascii="CMU Serif Roman" w:hAnsi="CMU Serif Roman"/>
+          <w:color w:val="000000"/>
+          <w:sz w:val="20"/>
+          <w:szCs w:val="20"/>
+        </w:rPr>
+        <w:t xml:space="preserve"> riporterà il sistema in uno stato consistente.</w:t>
       </w:r>
     </w:p>
     <w:p>
@@ -6117,6 +6373,62 @@
       <w:pPr>
         <w:pStyle w:val="NormalWeb"/>
         <w:spacing w:before="0" w:beforeAutospacing="0" w:after="0" w:afterAutospacing="0"/>
+        <w:jc w:val="both"/>
+        <w:textAlignment w:val="baseline"/>
+        <w:rPr>
+          <w:rFonts w:ascii="CMU Serif Roman" w:hAnsi="CMU Serif Roman" w:cs="CMU Serif Roman"/>
+          <w:color w:val="000000"/>
+          <w:sz w:val="20"/>
+          <w:szCs w:val="20"/>
+        </w:rPr>
+      </w:pPr>
+    </w:p>
+    <w:p>
+      <w:pPr>
+        <w:pStyle w:val="NormalWeb"/>
+        <w:spacing w:before="0" w:beforeAutospacing="0" w:after="0" w:afterAutospacing="0"/>
+        <w:jc w:val="both"/>
+        <w:textAlignment w:val="baseline"/>
+        <w:rPr>
+          <w:rFonts w:ascii="CMU Serif Roman" w:hAnsi="CMU Serif Roman" w:cs="CMU Serif Roman"/>
+          <w:color w:val="000000"/>
+          <w:sz w:val="20"/>
+          <w:szCs w:val="20"/>
+        </w:rPr>
+      </w:pPr>
+    </w:p>
+    <w:p>
+      <w:pPr>
+        <w:pStyle w:val="NormalWeb"/>
+        <w:spacing w:before="0" w:beforeAutospacing="0" w:after="0" w:afterAutospacing="0"/>
+        <w:jc w:val="both"/>
+        <w:textAlignment w:val="baseline"/>
+        <w:rPr>
+          <w:rFonts w:ascii="CMU Serif Roman" w:hAnsi="CMU Serif Roman" w:cs="CMU Serif Roman"/>
+          <w:color w:val="000000"/>
+          <w:sz w:val="20"/>
+          <w:szCs w:val="20"/>
+        </w:rPr>
+      </w:pPr>
+    </w:p>
+    <w:p>
+      <w:pPr>
+        <w:pStyle w:val="NormalWeb"/>
+        <w:spacing w:before="0" w:beforeAutospacing="0" w:after="0" w:afterAutospacing="0"/>
+        <w:jc w:val="both"/>
+        <w:textAlignment w:val="baseline"/>
+        <w:rPr>
+          <w:rFonts w:ascii="CMU Serif Roman" w:hAnsi="CMU Serif Roman" w:cs="CMU Serif Roman"/>
+          <w:color w:val="000000"/>
+          <w:sz w:val="20"/>
+          <w:szCs w:val="20"/>
+        </w:rPr>
+      </w:pPr>
+    </w:p>
+    <w:p>
+      <w:pPr>
+        <w:pStyle w:val="NormalWeb"/>
+        <w:spacing w:before="0" w:beforeAutospacing="0" w:after="0" w:afterAutospacing="0"/>
         <w:ind w:left="720"/>
         <w:jc w:val="both"/>
         <w:textAlignment w:val="baseline"/>
@@ -6152,6 +6464,7 @@
           <w:sz w:val="20"/>
           <w:szCs w:val="20"/>
         </w:rPr>
+        <w:lastRenderedPageBreak/>
         <w:t>Alla vigilia della Festa dei Lavoratori è stato indetto uno sciopero dei mezzi. Alessandro, addetto alle comunicazioni, comunica ai clienti la notizia sul forum e il sistema li avvisa anche tramite SMS o notifica. Mario, fruitore del servizio, deve effettuare un viaggio da Napoli a Sorrento, grazie a questa notifica riesce ad organizzarsi diversamente, evitando di cancellare i propri piani.</w:t>
       </w:r>
     </w:p>
@@ -6268,17 +6581,7 @@
           <w:sz w:val="20"/>
           <w:szCs w:val="20"/>
         </w:rPr>
-        <w:t xml:space="preserve"> dell’azienda, a fine turno pomeridiano è pronto per organizzare la giornata successiva di lavoro: apre il sistema, controlla lo stato dei </w:t>
-      </w:r>
-      <w:r>
-        <w:rPr>
-          <w:rFonts w:ascii="CMU Serif Roman" w:hAnsi="CMU Serif Roman" w:cs="CMU Serif Roman"/>
-          <w:color w:val="000000"/>
-          <w:sz w:val="20"/>
-          <w:szCs w:val="20"/>
-        </w:rPr>
-        <w:lastRenderedPageBreak/>
-        <w:t>mezzi e la disponibilità degli autisti ma nota alcuni problemi: il mezzo “</w:t>
+        <w:t xml:space="preserve"> dell’azienda, a fine turno pomeridiano è pronto per organizzare la giornata successiva di lavoro: apre il sistema, controlla lo stato dei mezzi e la disponibilità degli autisti ma nota alcuni problemi: il mezzo “</w:t>
       </w:r>
       <w:proofErr w:type="spellStart"/>
       <w:r>
@@ -7610,6 +7913,61 @@
     </w:p>
     <w:p>
       <w:pPr>
+        <w:spacing w:line="240" w:lineRule="auto"/>
+        <w:jc w:val="both"/>
+        <w:rPr>
+          <w:rFonts w:ascii="CMU Serif Roman" w:hAnsi="CMU Serif Roman"/>
+          <w:sz w:val="20"/>
+          <w:szCs w:val="20"/>
+        </w:rPr>
+      </w:pPr>
+    </w:p>
+    <w:p>
+      <w:pPr>
+        <w:spacing w:line="240" w:lineRule="auto"/>
+        <w:jc w:val="both"/>
+        <w:rPr>
+          <w:rFonts w:ascii="CMU Serif Roman" w:hAnsi="CMU Serif Roman"/>
+          <w:sz w:val="20"/>
+          <w:szCs w:val="20"/>
+        </w:rPr>
+      </w:pPr>
+    </w:p>
+    <w:p>
+      <w:pPr>
+        <w:spacing w:line="240" w:lineRule="auto"/>
+        <w:jc w:val="both"/>
+        <w:rPr>
+          <w:rFonts w:ascii="CMU Serif Roman" w:hAnsi="CMU Serif Roman"/>
+          <w:sz w:val="20"/>
+          <w:szCs w:val="20"/>
+        </w:rPr>
+      </w:pPr>
+    </w:p>
+    <w:p>
+      <w:pPr>
+        <w:spacing w:line="240" w:lineRule="auto"/>
+        <w:jc w:val="both"/>
+        <w:rPr>
+          <w:rFonts w:ascii="CMU Serif Roman" w:hAnsi="CMU Serif Roman"/>
+          <w:sz w:val="20"/>
+          <w:szCs w:val="20"/>
+        </w:rPr>
+      </w:pPr>
+    </w:p>
+    <w:p>
+      <w:pPr>
+        <w:spacing w:line="240" w:lineRule="auto"/>
+        <w:jc w:val="both"/>
+        <w:rPr>
+          <w:rFonts w:ascii="CMU Serif Roman" w:hAnsi="CMU Serif Roman"/>
+          <w:sz w:val="20"/>
+          <w:szCs w:val="20"/>
+        </w:rPr>
+      </w:pPr>
+    </w:p>
+    <w:p>
+      <w:pPr>
         <w:pStyle w:val="NormalWeb"/>
         <w:spacing w:before="0" w:beforeAutospacing="0" w:after="0" w:afterAutospacing="0"/>
         <w:jc w:val="both"/>
@@ -7630,6 +7988,7 @@
           <w:sz w:val="20"/>
           <w:szCs w:val="20"/>
         </w:rPr>
+        <w:lastRenderedPageBreak/>
         <w:t>FR Cliente Finale</w:t>
       </w:r>
     </w:p>
@@ -7714,7 +8073,6 @@
           <w:sz w:val="20"/>
           <w:szCs w:val="20"/>
         </w:rPr>
-        <w:lastRenderedPageBreak/>
         <w:t>FR11:</w:t>
       </w:r>
       <w:r>
@@ -8203,6 +8561,7 @@
         <w:jc w:val="both"/>
         <w:rPr>
           <w:rFonts w:ascii="CMU Serif Roman" w:hAnsi="CMU Serif Roman"/>
+          <w:color w:val="000000"/>
           <w:sz w:val="20"/>
           <w:szCs w:val="20"/>
         </w:rPr>
@@ -8216,6 +8575,122 @@
         </w:rPr>
         <w:t> </w:t>
       </w:r>
+    </w:p>
+    <w:p>
+      <w:pPr>
+        <w:pStyle w:val="NormalWeb"/>
+        <w:spacing w:before="0" w:beforeAutospacing="0" w:after="0" w:afterAutospacing="0"/>
+        <w:jc w:val="both"/>
+        <w:rPr>
+          <w:rFonts w:ascii="CMU Serif Roman" w:hAnsi="CMU Serif Roman"/>
+          <w:color w:val="000000"/>
+          <w:sz w:val="20"/>
+          <w:szCs w:val="20"/>
+        </w:rPr>
+      </w:pPr>
+    </w:p>
+    <w:p>
+      <w:pPr>
+        <w:pStyle w:val="NormalWeb"/>
+        <w:spacing w:before="0" w:beforeAutospacing="0" w:after="0" w:afterAutospacing="0"/>
+        <w:jc w:val="both"/>
+        <w:rPr>
+          <w:rFonts w:ascii="CMU Serif Roman" w:hAnsi="CMU Serif Roman"/>
+          <w:color w:val="000000"/>
+          <w:sz w:val="20"/>
+          <w:szCs w:val="20"/>
+        </w:rPr>
+      </w:pPr>
+    </w:p>
+    <w:p>
+      <w:pPr>
+        <w:pStyle w:val="NormalWeb"/>
+        <w:spacing w:before="0" w:beforeAutospacing="0" w:after="0" w:afterAutospacing="0"/>
+        <w:jc w:val="both"/>
+        <w:rPr>
+          <w:rFonts w:ascii="CMU Serif Roman" w:hAnsi="CMU Serif Roman"/>
+          <w:color w:val="000000"/>
+          <w:sz w:val="20"/>
+          <w:szCs w:val="20"/>
+        </w:rPr>
+      </w:pPr>
+    </w:p>
+    <w:p>
+      <w:pPr>
+        <w:pStyle w:val="NormalWeb"/>
+        <w:spacing w:before="0" w:beforeAutospacing="0" w:after="0" w:afterAutospacing="0"/>
+        <w:jc w:val="both"/>
+        <w:rPr>
+          <w:rFonts w:ascii="CMU Serif Roman" w:hAnsi="CMU Serif Roman"/>
+          <w:color w:val="000000"/>
+          <w:sz w:val="20"/>
+          <w:szCs w:val="20"/>
+        </w:rPr>
+      </w:pPr>
+    </w:p>
+    <w:p>
+      <w:pPr>
+        <w:pStyle w:val="NormalWeb"/>
+        <w:spacing w:before="0" w:beforeAutospacing="0" w:after="0" w:afterAutospacing="0"/>
+        <w:jc w:val="both"/>
+        <w:rPr>
+          <w:rFonts w:ascii="CMU Serif Roman" w:hAnsi="CMU Serif Roman"/>
+          <w:color w:val="000000"/>
+          <w:sz w:val="20"/>
+          <w:szCs w:val="20"/>
+        </w:rPr>
+      </w:pPr>
+    </w:p>
+    <w:p>
+      <w:pPr>
+        <w:pStyle w:val="NormalWeb"/>
+        <w:spacing w:before="0" w:beforeAutospacing="0" w:after="0" w:afterAutospacing="0"/>
+        <w:jc w:val="both"/>
+        <w:rPr>
+          <w:rFonts w:ascii="CMU Serif Roman" w:hAnsi="CMU Serif Roman"/>
+          <w:color w:val="000000"/>
+          <w:sz w:val="20"/>
+          <w:szCs w:val="20"/>
+        </w:rPr>
+      </w:pPr>
+    </w:p>
+    <w:p>
+      <w:pPr>
+        <w:pStyle w:val="NormalWeb"/>
+        <w:spacing w:before="0" w:beforeAutospacing="0" w:after="0" w:afterAutospacing="0"/>
+        <w:jc w:val="both"/>
+        <w:rPr>
+          <w:rFonts w:ascii="CMU Serif Roman" w:hAnsi="CMU Serif Roman"/>
+          <w:color w:val="000000"/>
+          <w:sz w:val="20"/>
+          <w:szCs w:val="20"/>
+        </w:rPr>
+      </w:pPr>
+    </w:p>
+    <w:p>
+      <w:pPr>
+        <w:pStyle w:val="NormalWeb"/>
+        <w:spacing w:before="0" w:beforeAutospacing="0" w:after="0" w:afterAutospacing="0"/>
+        <w:jc w:val="both"/>
+        <w:rPr>
+          <w:rFonts w:ascii="CMU Serif Roman" w:hAnsi="CMU Serif Roman"/>
+          <w:color w:val="000000"/>
+          <w:sz w:val="20"/>
+          <w:szCs w:val="20"/>
+        </w:rPr>
+      </w:pPr>
+    </w:p>
+    <w:p>
+      <w:pPr>
+        <w:pStyle w:val="NormalWeb"/>
+        <w:spacing w:before="0" w:beforeAutospacing="0" w:after="0" w:afterAutospacing="0"/>
+        <w:jc w:val="both"/>
+        <w:rPr>
+          <w:rFonts w:ascii="CMU Serif Roman" w:hAnsi="CMU Serif Roman"/>
+          <w:sz w:val="20"/>
+          <w:szCs w:val="20"/>
+        </w:rPr>
+      </w:pPr>
     </w:p>
     <w:p>
       <w:pPr>
@@ -8239,6 +8714,7 @@
           <w:sz w:val="20"/>
           <w:szCs w:val="20"/>
         </w:rPr>
+        <w:lastRenderedPageBreak/>
         <w:t>NFR</w:t>
       </w:r>
     </w:p>
@@ -8470,7 +8946,6 @@
           <w:sz w:val="20"/>
           <w:szCs w:val="20"/>
         </w:rPr>
-        <w:lastRenderedPageBreak/>
         <w:t>NFR5:</w:t>
       </w:r>
       <w:r>
@@ -8524,28 +8999,6 @@
           <w:szCs w:val="20"/>
         </w:rPr>
         <w:t xml:space="preserve"> Il sistema dovrebbe cercare di integrare, per quanto possibile, il DFA.</w:t>
-      </w:r>
-    </w:p>
-    <w:p>
-      <w:pPr>
-        <w:pStyle w:val="NormalWeb"/>
-        <w:spacing w:before="0" w:beforeAutospacing="0" w:after="0" w:afterAutospacing="0"/>
-        <w:jc w:val="both"/>
-        <w:rPr>
-          <w:rFonts w:ascii="CMU Serif Roman" w:hAnsi="CMU Serif Roman" w:cs="CMU Serif Roman"/>
-          <w:color w:val="000000"/>
-          <w:sz w:val="20"/>
-          <w:szCs w:val="20"/>
-        </w:rPr>
-      </w:pPr>
-      <w:r>
-        <w:rPr>
-          <w:rFonts w:ascii="CMU Serif Roman" w:hAnsi="CMU Serif Roman" w:cs="CMU Serif Roman"/>
-          <w:color w:val="000000"/>
-          <w:sz w:val="20"/>
-          <w:szCs w:val="20"/>
-        </w:rPr>
-        <w:t> </w:t>
       </w:r>
     </w:p>
     <w:p>
@@ -9085,6 +9538,7 @@
           <w:sz w:val="20"/>
           <w:szCs w:val="20"/>
         </w:rPr>
+        <w:lastRenderedPageBreak/>
         <w:t>M</w:t>
       </w:r>
       <w:r>

</xml_diff>